<commit_message>
(Paper) Added some sources
</commit_message>
<xml_diff>
--- a/doc/Thesis.docx
+++ b/doc/Thesis.docx
@@ -309,37 +309,8 @@
         </w:rPr>
         <w:t xml:space="preserve">Asiasanat: </w:t>
       </w:r>
-      <w:proofErr w:type="spellStart"/>
-      <w:r>
-        <w:t>aliquam</w:t>
-      </w:r>
-      <w:proofErr w:type="spellEnd"/>
-      <w:r>
-        <w:t xml:space="preserve">, </w:t>
-      </w:r>
-      <w:proofErr w:type="spellStart"/>
-      <w:r>
-        <w:t>dignissim</w:t>
-      </w:r>
-      <w:proofErr w:type="spellEnd"/>
-      <w:r>
-        <w:t xml:space="preserve">, </w:t>
-      </w:r>
-      <w:proofErr w:type="spellStart"/>
-      <w:r>
-        <w:t>molestie</w:t>
-      </w:r>
-      <w:proofErr w:type="spellEnd"/>
-      <w:r>
-        <w:t xml:space="preserve">, </w:t>
-      </w:r>
-      <w:proofErr w:type="spellStart"/>
-      <w:r>
-        <w:t>tortor</w:t>
-      </w:r>
-      <w:proofErr w:type="spellEnd"/>
-      <w:r>
-        <w:t>, vitae</w:t>
+      <w:r>
+        <w:t>aliquam, dignissim, molestie, tortor, vitae</w:t>
       </w:r>
     </w:p>
     <w:p>
@@ -352,11 +323,9 @@
       <w:r>
         <w:t xml:space="preserve"> otsikkoa (</w:t>
       </w:r>
-      <w:proofErr w:type="spellStart"/>
       <w:r>
         <w:t>Calibri</w:t>
       </w:r>
-      <w:proofErr w:type="spellEnd"/>
       <w:r>
         <w:t>, fonttikoko: 11</w:t>
       </w:r>
@@ -382,11 +351,9 @@
       <w:r>
         <w:t>muusta työstä poikkeavasti fonttikoolla 10 (</w:t>
       </w:r>
-      <w:proofErr w:type="spellStart"/>
       <w:r>
         <w:t>Calibri</w:t>
       </w:r>
-      <w:proofErr w:type="spellEnd"/>
       <w:r>
         <w:t>, tyyli: Tiivistelmän tyyli). Tiivistelmän tulisi sopia yhdelle sivulle.</w:t>
       </w:r>
@@ -544,61 +511,11 @@
         </w:rPr>
         <w:t xml:space="preserve">Keywords: </w:t>
       </w:r>
-      <w:proofErr w:type="spellStart"/>
-      <w:r>
-        <w:rPr>
-          <w:lang w:val="en-US"/>
-        </w:rPr>
-        <w:t>aliquam</w:t>
-      </w:r>
-      <w:proofErr w:type="spellEnd"/>
-      <w:r>
-        <w:rPr>
-          <w:lang w:val="en-US"/>
-        </w:rPr>
-        <w:t xml:space="preserve">, </w:t>
-      </w:r>
-      <w:proofErr w:type="spellStart"/>
-      <w:r>
-        <w:rPr>
-          <w:lang w:val="en-US"/>
-        </w:rPr>
-        <w:t>dignissim</w:t>
-      </w:r>
-      <w:proofErr w:type="spellEnd"/>
-      <w:r>
-        <w:rPr>
-          <w:lang w:val="en-US"/>
-        </w:rPr>
-        <w:t xml:space="preserve">, </w:t>
-      </w:r>
-      <w:proofErr w:type="spellStart"/>
-      <w:r>
-        <w:rPr>
-          <w:lang w:val="en-US"/>
-        </w:rPr>
-        <w:t>molestie</w:t>
-      </w:r>
-      <w:proofErr w:type="spellEnd"/>
-      <w:r>
-        <w:rPr>
-          <w:lang w:val="en-US"/>
-        </w:rPr>
-        <w:t xml:space="preserve">, </w:t>
-      </w:r>
-      <w:proofErr w:type="spellStart"/>
-      <w:r>
-        <w:rPr>
-          <w:lang w:val="en-US"/>
-        </w:rPr>
-        <w:t>tortor</w:t>
-      </w:r>
-      <w:proofErr w:type="spellEnd"/>
-      <w:r>
-        <w:rPr>
-          <w:lang w:val="en-US"/>
-        </w:rPr>
-        <w:t>, vitae</w:t>
+      <w:r>
+        <w:rPr>
+          <w:lang w:val="en-US"/>
+        </w:rPr>
+        <w:t>aliquam, dignissim, molestie, tortor, vitae</w:t>
       </w:r>
     </w:p>
     <w:p>
@@ -612,35 +529,7 @@
         <w:rPr>
           <w:lang w:val="en-US"/>
         </w:rPr>
-        <w:t xml:space="preserve">Write the abstract page in font size 10 (Arial, style: </w:t>
-      </w:r>
-      <w:proofErr w:type="spellStart"/>
-      <w:r>
-        <w:rPr>
-          <w:lang w:val="en-US"/>
-        </w:rPr>
-        <w:t>Tiivistelmän</w:t>
-      </w:r>
-      <w:proofErr w:type="spellEnd"/>
-      <w:r>
-        <w:rPr>
-          <w:lang w:val="en-US"/>
-        </w:rPr>
-        <w:t xml:space="preserve"> </w:t>
-      </w:r>
-      <w:proofErr w:type="spellStart"/>
-      <w:r>
-        <w:rPr>
-          <w:lang w:val="en-US"/>
-        </w:rPr>
-        <w:t>tyyli</w:t>
-      </w:r>
-      <w:proofErr w:type="spellEnd"/>
-      <w:r>
-        <w:rPr>
-          <w:lang w:val="en-US"/>
-        </w:rPr>
-        <w:t xml:space="preserve">), except for the abstract </w:t>
+        <w:t xml:space="preserve">Write the abstract page in font size 10 (Arial, style: Tiivistelmän tyyli), except for the abstract </w:t>
       </w:r>
       <w:r>
         <w:rPr>
@@ -656,34 +545,14 @@
         </w:rPr>
         <w:t xml:space="preserve">, which is written in font size 11. (Arial, style: </w:t>
       </w:r>
-      <w:proofErr w:type="spellStart"/>
       <w:r>
         <w:rPr>
           <w:b/>
           <w:bCs/>
           <w:lang w:val="en-US"/>
         </w:rPr>
-        <w:t>Otsikko</w:t>
-      </w:r>
-      <w:proofErr w:type="spellEnd"/>
-      <w:r>
-        <w:rPr>
-          <w:b/>
-          <w:bCs/>
-          <w:lang w:val="en-US"/>
-        </w:rPr>
-        <w:t xml:space="preserve"> </w:t>
-      </w:r>
-      <w:proofErr w:type="spellStart"/>
-      <w:r>
-        <w:rPr>
-          <w:b/>
-          <w:bCs/>
-          <w:lang w:val="en-US"/>
-        </w:rPr>
-        <w:t>Tiivistelmä</w:t>
-      </w:r>
-      <w:proofErr w:type="spellEnd"/>
+        <w:t>Otsikko Tiivistelmä</w:t>
+      </w:r>
       <w:r>
         <w:rPr>
           <w:lang w:val="en-US"/>
@@ -755,19 +624,9 @@
           <w:pPr>
             <w:pStyle w:val="TOCHeading"/>
           </w:pPr>
-          <w:proofErr w:type="spellStart"/>
           <w:r>
-            <w:t>Table</w:t>
+            <w:t>Table of Contents</w:t>
           </w:r>
-          <w:proofErr w:type="spellEnd"/>
-          <w:r>
-            <w:t xml:space="preserve"> of </w:t>
-          </w:r>
-          <w:proofErr w:type="spellStart"/>
-          <w:r>
-            <w:t>Contents</w:t>
-          </w:r>
-          <w:proofErr w:type="spellEnd"/>
         </w:p>
         <w:p>
           <w:pPr>
@@ -2375,22 +2234,18 @@
       <w:pPr>
         <w:pStyle w:val="OtsikkoTiivistelm"/>
       </w:pPr>
-      <w:proofErr w:type="spellStart"/>
       <w:r>
         <w:lastRenderedPageBreak/>
         <w:t>Symbols</w:t>
       </w:r>
-      <w:proofErr w:type="spellEnd"/>
     </w:p>
     <w:p>
       <w:pPr>
         <w:pStyle w:val="Perusteksti"/>
       </w:pPr>
-      <w:proofErr w:type="spellStart"/>
       <w:r>
         <w:t>texel</w:t>
       </w:r>
-      <w:proofErr w:type="spellEnd"/>
     </w:p>
     <w:p>
       <w:pPr>
@@ -2426,13 +2281,11 @@
         <w:pStyle w:val="Heading1"/>
       </w:pPr>
       <w:bookmarkStart w:id="1" w:name="_Toc183615393"/>
-      <w:proofErr w:type="spellStart"/>
       <w:r>
         <w:lastRenderedPageBreak/>
         <w:t>Introduction</w:t>
       </w:r>
       <w:bookmarkEnd w:id="1"/>
-      <w:proofErr w:type="spellEnd"/>
     </w:p>
     <w:p>
       <w:pPr>
@@ -3560,29 +3413,7 @@
         <w:rPr>
           <w:lang w:val="en-US"/>
         </w:rPr>
-        <w:t xml:space="preserve">However we want a function in the form of </w:t>
-      </w:r>
-      <w:proofErr w:type="spellStart"/>
-      <w:proofErr w:type="gramStart"/>
-      <w:r>
-        <w:rPr>
-          <w:lang w:val="en-US"/>
-        </w:rPr>
-        <w:t>DrawLine</w:t>
-      </w:r>
-      <w:proofErr w:type="spellEnd"/>
-      <w:r>
-        <w:rPr>
-          <w:lang w:val="en-US"/>
-        </w:rPr>
-        <w:t>(</w:t>
-      </w:r>
-      <w:proofErr w:type="gramEnd"/>
-      <w:r>
-        <w:rPr>
-          <w:lang w:val="en-US"/>
-        </w:rPr>
-        <w:t>x0, y0, x1, y1)</w:t>
+        <w:t>However we want a function in the form of DrawLine(x0, y0, x1, y1)</w:t>
       </w:r>
       <w:r>
         <w:rPr>
@@ -5535,21 +5366,7 @@
         <w:rPr>
           <w:lang w:val="en-US"/>
         </w:rPr>
-        <w:t xml:space="preserve"> number for m, meaning there is some expensive division and rounding. It would be nice to get rid of those to get our function running fast on a CPU. For this we can implement </w:t>
-      </w:r>
-      <w:proofErr w:type="spellStart"/>
-      <w:r>
-        <w:rPr>
-          <w:lang w:val="en-US"/>
-        </w:rPr>
-        <w:t>Bresenham's</w:t>
-      </w:r>
-      <w:proofErr w:type="spellEnd"/>
-      <w:r>
-        <w:rPr>
-          <w:lang w:val="en-US"/>
-        </w:rPr>
-        <w:t xml:space="preserve"> line algorithm. It is the best line drawing algorithm for our purpose since it works on any line a</w:t>
+        <w:t xml:space="preserve"> number for m, meaning there is some expensive division and rounding. It would be nice to get rid of those to get our function running fast on a CPU. For this we can implement Bresenham's line algorithm. It is the best line drawing algorithm for our purpose since it works on any line a</w:t>
       </w:r>
       <w:r>
         <w:rPr>
@@ -6004,19 +5821,11 @@
           </mc:Fallback>
         </mc:AlternateContent>
       </w:r>
-      <w:proofErr w:type="spellStart"/>
-      <w:r>
-        <w:rPr>
-          <w:lang w:val="en-US"/>
-        </w:rPr>
-        <w:t>Bresenham's</w:t>
-      </w:r>
-      <w:proofErr w:type="spellEnd"/>
-      <w:r>
-        <w:rPr>
-          <w:lang w:val="en-US"/>
-        </w:rPr>
-        <w:t xml:space="preserve"> line algorithm works by tracking the accumulated error in the line's actual y and the plotted y at every x position. After each pixel is plotted, the error is increased by the slope. Next, the algorithm decides if the plotted y should be incremented by 1 based on the amount of error: if the error is more than 1/2, y should be incremented and the error should be decremented, thus we always plot the closest possible pixel to the actual y. [4.]</w:t>
+      <w:r>
+        <w:rPr>
+          <w:lang w:val="en-US"/>
+        </w:rPr>
+        <w:t>Bresenham's line algorithm works by tracking the accumulated error in the line's actual y and the plotted y at every x position. After each pixel is plotted, the error is increased by the slope. Next, the algorithm decides if the plotted y should be incremented by 1 based on the amount of error: if the error is more than 1/2, y should be incremented and the error should be decremented, thus we always plot the closest possible pixel to the actual y. [4.]</w:t>
       </w:r>
     </w:p>
     <w:p>
@@ -8224,21 +8033,7 @@
         <w:rPr>
           <w:lang w:val="en-US"/>
         </w:rPr>
-        <w:t xml:space="preserve">. A triangle is formed by three vertices we will refer to as v0, v1, and v2. Since we're working on a 2D canvas, these vertices will consist of only an x and y coordinate. We can use our </w:t>
-      </w:r>
-      <w:proofErr w:type="spellStart"/>
-      <w:r>
-        <w:rPr>
-          <w:lang w:val="en-US"/>
-        </w:rPr>
-        <w:t>DrawLine</w:t>
-      </w:r>
-      <w:proofErr w:type="spellEnd"/>
-      <w:r>
-        <w:rPr>
-          <w:lang w:val="en-US"/>
-        </w:rPr>
-        <w:t xml:space="preserve"> function to draw a triangle just by drawing lines connecting the vertices: [1.]</w:t>
+        <w:t>. A triangle is formed by three vertices we will refer to as v0, v1, and v2. Since we're working on a 2D canvas, these vertices will consist of only an x and y coordinate. We can use our DrawLine function to draw a triangle just by drawing lines connecting the vertices: [1.]</w:t>
       </w:r>
     </w:p>
     <w:p>
@@ -8443,35 +8238,7 @@
         <w:rPr>
           <w:lang w:val="en-US"/>
         </w:rPr>
-        <w:t xml:space="preserve">To get the </w:t>
-      </w:r>
-      <w:proofErr w:type="spellStart"/>
-      <w:r>
-        <w:rPr>
-          <w:lang w:val="en-US"/>
-        </w:rPr>
-        <w:t>topY</w:t>
-      </w:r>
-      <w:proofErr w:type="spellEnd"/>
-      <w:r>
-        <w:rPr>
-          <w:lang w:val="en-US"/>
-        </w:rPr>
-        <w:t xml:space="preserve"> and </w:t>
-      </w:r>
-      <w:proofErr w:type="spellStart"/>
-      <w:r>
-        <w:rPr>
-          <w:lang w:val="en-US"/>
-        </w:rPr>
-        <w:t>bottomY</w:t>
-      </w:r>
-      <w:proofErr w:type="spellEnd"/>
-      <w:r>
-        <w:rPr>
-          <w:lang w:val="en-US"/>
-        </w:rPr>
-        <w:t>, we can simply sort the vertices before drawing. The actual tricky part of this implementation is calculating the right and left bounds. To solve this, we can consider that the x bounds are defined by the lines [v0, v1], [v1, v2], and [v</w:t>
+        <w:t>To get the topY and bottomY, we can simply sort the vertices before drawing. The actual tricky part of this implementation is calculating the right and left bounds. To solve this, we can consider that the x bounds are defined by the lines [v0, v1], [v1, v2], and [v</w:t>
       </w:r>
       <w:r>
         <w:rPr>
@@ -10691,21 +10458,7 @@
         <w:rPr>
           <w:lang w:val="en-US"/>
         </w:rPr>
-        <w:t xml:space="preserve"> use our </w:t>
-      </w:r>
-      <w:proofErr w:type="spellStart"/>
-      <w:r>
-        <w:rPr>
-          <w:lang w:val="en-US"/>
-        </w:rPr>
-        <w:t>DrawLine</w:t>
-      </w:r>
-      <w:proofErr w:type="spellEnd"/>
-      <w:r>
-        <w:rPr>
-          <w:lang w:val="en-US"/>
-        </w:rPr>
-        <w:t xml:space="preserve"> function here. That is due to our lines </w:t>
+        <w:t xml:space="preserve"> use our DrawLine function here. That is due to our lines </w:t>
       </w:r>
       <w:r>
         <w:rPr>
@@ -10849,6 +10602,12 @@
         </w:rPr>
         <w:t>We also need to take perspective into account to render images the way they appear in real life. To solve these, we need to expand our render pipeline to further process the objects before passing them to the rasterizer.</w:t>
       </w:r>
+      <w:r>
+        <w:rPr>
+          <w:lang w:val="en-US"/>
+        </w:rPr>
+        <w:t xml:space="preserve"> The below image is an overview of everything we need to do in the pipeline.</w:t>
+      </w:r>
     </w:p>
     <w:p>
       <w:pPr>
@@ -10859,10 +10618,100 @@
       </w:pPr>
       <w:r>
         <w:rPr>
+          <w:lang w:val="en-US"/>
+        </w:rPr>
+        <w:t>local</w:t>
+      </w:r>
+      <w:r>
+        <w:rPr>
+          <w:lang w:val="en-US"/>
+        </w:rPr>
+        <w:t xml:space="preserve"> space -&gt; apply model matrix -&gt; world space -&gt; calculate normals </w:t>
+      </w:r>
+      <w:r>
+        <w:rPr>
+          <w:lang w:val="en-US"/>
+        </w:rPr>
+        <w:t>-&gt;</w:t>
+      </w:r>
+      <w:r>
+        <w:rPr>
+          <w:lang w:val="en-US"/>
+        </w:rPr>
+        <w:t xml:space="preserve"> cull backwards faces -&gt; apply view matrix -&gt; </w:t>
+      </w:r>
+      <w:r>
+        <w:rPr>
+          <w:lang w:val="en-US"/>
+        </w:rPr>
+        <w:t>view</w:t>
+      </w:r>
+      <w:r>
+        <w:rPr>
+          <w:lang w:val="en-US"/>
+        </w:rPr>
+        <w:t xml:space="preserve"> space</w:t>
+      </w:r>
+      <w:r>
+        <w:rPr>
+          <w:lang w:val="en-US"/>
+        </w:rPr>
+        <w:t xml:space="preserve"> -&gt; clip faces -&gt; apply projection matrix -&gt; clip space -&gt; apply viewport transform -&gt; screen space -&gt; send to rasterizer</w:t>
+      </w:r>
+    </w:p>
+    <w:p>
+      <w:pPr>
+        <w:pStyle w:val="Perusteksti"/>
+        <w:rPr>
+          <w:lang w:val="en-US"/>
+        </w:rPr>
+      </w:pPr>
+      <w:r>
+        <w:rPr>
+          <w:lang w:val="en-US"/>
+        </w:rPr>
+        <w:t>{TODO Add picture of above}</w:t>
+      </w:r>
+    </w:p>
+    <w:p>
+      <w:pPr>
+        <w:pStyle w:val="Perusteksti"/>
+        <w:rPr>
+          <w:lang w:val="en-US"/>
+        </w:rPr>
+      </w:pPr>
+    </w:p>
+    <w:p>
+      <w:pPr>
+        <w:pStyle w:val="Heading3"/>
+        <w:rPr>
+          <w:lang w:val="en-US"/>
+        </w:rPr>
+      </w:pPr>
+      <w:r>
+        <w:rPr>
+          <w:lang w:val="en-US"/>
+        </w:rPr>
+        <w:t>Transforms</w:t>
+      </w:r>
+      <w:bookmarkEnd w:id="10"/>
+    </w:p>
+    <w:p>
+      <w:pPr>
+        <w:pStyle w:val="Perusteksti"/>
+      </w:pPr>
+    </w:p>
+    <w:p>
+      <w:pPr>
+        <w:pStyle w:val="Perusteksti"/>
+      </w:pPr>
+      <w:r>
+        <w:rPr>
           <w:noProof/>
         </w:rPr>
+        <w:lastRenderedPageBreak/>
         <w:drawing>
-          <wp:inline distT="0" distB="0" distL="0" distR="0" wp14:anchorId="7B243D48" wp14:editId="365DC2EC">
+          <wp:inline distT="0" distB="0" distL="0" distR="0" wp14:anchorId="66F9BABD" wp14:editId="7B321B07">
             <wp:extent cx="5471795" cy="2694940"/>
             <wp:effectExtent l="0" t="0" r="0" b="0"/>
             <wp:docPr id="1111366549" name="Picture 1" descr="A diagram of a model&#10;&#10;Description automatically generated"/>
@@ -10910,20 +10759,17 @@
           </wp:inline>
         </w:drawing>
       </w:r>
+      <w:r>
+        <w:t xml:space="preserve"> </w:t>
+      </w:r>
+      <w:r>
+        <w:t>https://learnopengl.com/Getting-started/Coordinate-Systems</w:t>
+      </w:r>
     </w:p>
     <w:p>
       <w:pPr>
         <w:pStyle w:val="Perusteksti"/>
-        <w:rPr>
-          <w:lang w:val="en-US"/>
-        </w:rPr>
-      </w:pPr>
-      <w:r>
-        <w:rPr>
-          <w:lang w:val="en-US"/>
-        </w:rPr>
-        <w:t>https://learnopengl.com/Getting-started/Coordinate-Systems</w:t>
-      </w:r>
+      </w:pPr>
     </w:p>
     <w:p>
       <w:pPr>
@@ -10936,9 +10782,8 @@
         <w:rPr>
           <w:lang w:val="en-US"/>
         </w:rPr>
-        <w:t>Transforms</w:t>
-      </w:r>
-      <w:bookmarkEnd w:id="10"/>
+        <w:t>Camera</w:t>
+      </w:r>
     </w:p>
     <w:p>
       <w:pPr>
@@ -10961,40 +10806,11 @@
           <w:lang w:val="en-US"/>
         </w:rPr>
       </w:pPr>
-      <w:r>
-        <w:rPr>
-          <w:lang w:val="en-US"/>
-        </w:rPr>
-        <w:t>Camera</w:t>
-      </w:r>
-    </w:p>
-    <w:p>
-      <w:pPr>
-        <w:pStyle w:val="Perusteksti"/>
-        <w:rPr>
-          <w:lang w:val="en-US"/>
-        </w:rPr>
-      </w:pPr>
-      <w:r>
-        <w:rPr>
-          <w:lang w:val="en-US"/>
-        </w:rPr>
-        <w:t>TODO</w:t>
-      </w:r>
-    </w:p>
-    <w:p>
-      <w:pPr>
-        <w:pStyle w:val="Heading3"/>
-        <w:rPr>
-          <w:lang w:val="en-US"/>
-        </w:rPr>
-      </w:pPr>
       <w:bookmarkStart w:id="11" w:name="_Toc183615403"/>
       <w:r>
         <w:rPr>
           <w:lang w:val="en-US"/>
         </w:rPr>
-        <w:lastRenderedPageBreak/>
         <w:t>Perspective Projection</w:t>
       </w:r>
       <w:bookmarkEnd w:id="11"/>
@@ -11085,6 +10901,7 @@
         <w:rPr>
           <w:lang w:val="en-US"/>
         </w:rPr>
+        <w:lastRenderedPageBreak/>
         <w:t>Back Face Culling</w:t>
       </w:r>
       <w:bookmarkEnd w:id="14"/>
@@ -11200,14 +11017,7 @@
         <w:rPr>
           <w:lang w:val="en-US"/>
         </w:rPr>
-        <w:t xml:space="preserve">is applied to the shape. We will do this on a per-triangle basis by specifying a point on the texture which corresponds to each vertex of the triangle. For this we need a coordinate system to refer to the texels. Since a texture is an image and an image </w:t>
-      </w:r>
-      <w:r>
-        <w:rPr>
-          <w:lang w:val="en-US"/>
-        </w:rPr>
-        <w:lastRenderedPageBreak/>
-        <w:t>is a 2D array of colors, we could use x and y for the coordinates, however, x and y already refer to the coordinates of the canvas, so by convention we use u and v for the texture coordinates. [1.]</w:t>
+        <w:t>is applied to the shape. We will do this on a per-triangle basis by specifying a point on the texture which corresponds to each vertex of the triangle. For this we need a coordinate system to refer to the texels. Since a texture is an image and an image is a 2D array of colors, we could use x and y for the coordinates, however, x and y already refer to the coordinates of the canvas, so by convention we use u and v for the texture coordinates. [1.]</w:t>
       </w:r>
     </w:p>
     <w:p>
@@ -11409,21 +11219,7 @@
           <w:lang w:val="en-US"/>
         </w:rPr>
         <w:tab/>
-        <w:t xml:space="preserve">Kennedy J. </w:t>
-      </w:r>
-      <w:proofErr w:type="spellStart"/>
-      <w:r>
-        <w:rPr>
-          <w:lang w:val="en-US"/>
-        </w:rPr>
-        <w:t>Bresenham's</w:t>
-      </w:r>
-      <w:proofErr w:type="spellEnd"/>
-      <w:r>
-        <w:rPr>
-          <w:lang w:val="en-US"/>
-        </w:rPr>
-        <w:t xml:space="preserve"> Integer Only Line Drawing Algorithm. </w:t>
+        <w:t xml:space="preserve">Kennedy J. Bresenham's Integer Only Line Drawing Algorithm. </w:t>
       </w:r>
       <w:r>
         <w:rPr>

</xml_diff>

<commit_message>
(Paper) Added 3D model section
</commit_message>
<xml_diff>
--- a/doc/Thesis.docx
+++ b/doc/Thesis.docx
@@ -309,8 +309,37 @@
         </w:rPr>
         <w:t xml:space="preserve">Asiasanat: </w:t>
       </w:r>
-      <w:r>
-        <w:t>aliquam, dignissim, molestie, tortor, vitae</w:t>
+      <w:proofErr w:type="spellStart"/>
+      <w:r>
+        <w:t>aliquam</w:t>
+      </w:r>
+      <w:proofErr w:type="spellEnd"/>
+      <w:r>
+        <w:t xml:space="preserve">, </w:t>
+      </w:r>
+      <w:proofErr w:type="spellStart"/>
+      <w:r>
+        <w:t>dignissim</w:t>
+      </w:r>
+      <w:proofErr w:type="spellEnd"/>
+      <w:r>
+        <w:t xml:space="preserve">, </w:t>
+      </w:r>
+      <w:proofErr w:type="spellStart"/>
+      <w:r>
+        <w:t>molestie</w:t>
+      </w:r>
+      <w:proofErr w:type="spellEnd"/>
+      <w:r>
+        <w:t xml:space="preserve">, </w:t>
+      </w:r>
+      <w:proofErr w:type="spellStart"/>
+      <w:r>
+        <w:t>tortor</w:t>
+      </w:r>
+      <w:proofErr w:type="spellEnd"/>
+      <w:r>
+        <w:t>, vitae</w:t>
       </w:r>
     </w:p>
     <w:p>
@@ -323,9 +352,11 @@
       <w:r>
         <w:t xml:space="preserve"> otsikkoa (</w:t>
       </w:r>
+      <w:proofErr w:type="spellStart"/>
       <w:r>
         <w:t>Calibri</w:t>
       </w:r>
+      <w:proofErr w:type="spellEnd"/>
       <w:r>
         <w:t>, fonttikoko: 11</w:t>
       </w:r>
@@ -351,9 +382,11 @@
       <w:r>
         <w:t>muusta työstä poikkeavasti fonttikoolla 10 (</w:t>
       </w:r>
+      <w:proofErr w:type="spellStart"/>
       <w:r>
         <w:t>Calibri</w:t>
       </w:r>
+      <w:proofErr w:type="spellEnd"/>
       <w:r>
         <w:t>, tyyli: Tiivistelmän tyyli). Tiivistelmän tulisi sopia yhdelle sivulle.</w:t>
       </w:r>
@@ -511,11 +544,61 @@
         </w:rPr>
         <w:t xml:space="preserve">Keywords: </w:t>
       </w:r>
-      <w:r>
-        <w:rPr>
-          <w:lang w:val="en-US"/>
-        </w:rPr>
-        <w:t>aliquam, dignissim, molestie, tortor, vitae</w:t>
+      <w:proofErr w:type="spellStart"/>
+      <w:r>
+        <w:rPr>
+          <w:lang w:val="en-US"/>
+        </w:rPr>
+        <w:t>aliquam</w:t>
+      </w:r>
+      <w:proofErr w:type="spellEnd"/>
+      <w:r>
+        <w:rPr>
+          <w:lang w:val="en-US"/>
+        </w:rPr>
+        <w:t xml:space="preserve">, </w:t>
+      </w:r>
+      <w:proofErr w:type="spellStart"/>
+      <w:r>
+        <w:rPr>
+          <w:lang w:val="en-US"/>
+        </w:rPr>
+        <w:t>dignissim</w:t>
+      </w:r>
+      <w:proofErr w:type="spellEnd"/>
+      <w:r>
+        <w:rPr>
+          <w:lang w:val="en-US"/>
+        </w:rPr>
+        <w:t xml:space="preserve">, </w:t>
+      </w:r>
+      <w:proofErr w:type="spellStart"/>
+      <w:r>
+        <w:rPr>
+          <w:lang w:val="en-US"/>
+        </w:rPr>
+        <w:t>molestie</w:t>
+      </w:r>
+      <w:proofErr w:type="spellEnd"/>
+      <w:r>
+        <w:rPr>
+          <w:lang w:val="en-US"/>
+        </w:rPr>
+        <w:t xml:space="preserve">, </w:t>
+      </w:r>
+      <w:proofErr w:type="spellStart"/>
+      <w:r>
+        <w:rPr>
+          <w:lang w:val="en-US"/>
+        </w:rPr>
+        <w:t>tortor</w:t>
+      </w:r>
+      <w:proofErr w:type="spellEnd"/>
+      <w:r>
+        <w:rPr>
+          <w:lang w:val="en-US"/>
+        </w:rPr>
+        <w:t>, vitae</w:t>
       </w:r>
     </w:p>
     <w:p>
@@ -529,7 +612,35 @@
         <w:rPr>
           <w:lang w:val="en-US"/>
         </w:rPr>
-        <w:t xml:space="preserve">Write the abstract page in font size 10 (Arial, style: Tiivistelmän tyyli), except for the abstract </w:t>
+        <w:t xml:space="preserve">Write the abstract page in font size 10 (Arial, style: </w:t>
+      </w:r>
+      <w:proofErr w:type="spellStart"/>
+      <w:r>
+        <w:rPr>
+          <w:lang w:val="en-US"/>
+        </w:rPr>
+        <w:t>Tiivistelmän</w:t>
+      </w:r>
+      <w:proofErr w:type="spellEnd"/>
+      <w:r>
+        <w:rPr>
+          <w:lang w:val="en-US"/>
+        </w:rPr>
+        <w:t xml:space="preserve"> </w:t>
+      </w:r>
+      <w:proofErr w:type="spellStart"/>
+      <w:r>
+        <w:rPr>
+          <w:lang w:val="en-US"/>
+        </w:rPr>
+        <w:t>tyyli</w:t>
+      </w:r>
+      <w:proofErr w:type="spellEnd"/>
+      <w:r>
+        <w:rPr>
+          <w:lang w:val="en-US"/>
+        </w:rPr>
+        <w:t xml:space="preserve">), except for the abstract </w:t>
       </w:r>
       <w:r>
         <w:rPr>
@@ -545,14 +656,34 @@
         </w:rPr>
         <w:t xml:space="preserve">, which is written in font size 11. (Arial, style: </w:t>
       </w:r>
+      <w:proofErr w:type="spellStart"/>
       <w:r>
         <w:rPr>
           <w:b/>
           <w:bCs/>
           <w:lang w:val="en-US"/>
         </w:rPr>
-        <w:t>Otsikko Tiivistelmä</w:t>
-      </w:r>
+        <w:t>Otsikko</w:t>
+      </w:r>
+      <w:proofErr w:type="spellEnd"/>
+      <w:r>
+        <w:rPr>
+          <w:b/>
+          <w:bCs/>
+          <w:lang w:val="en-US"/>
+        </w:rPr>
+        <w:t xml:space="preserve"> </w:t>
+      </w:r>
+      <w:proofErr w:type="spellStart"/>
+      <w:r>
+        <w:rPr>
+          <w:b/>
+          <w:bCs/>
+          <w:lang w:val="en-US"/>
+        </w:rPr>
+        <w:t>Tiivistelmä</w:t>
+      </w:r>
+      <w:proofErr w:type="spellEnd"/>
       <w:r>
         <w:rPr>
           <w:lang w:val="en-US"/>
@@ -624,9 +755,19 @@
           <w:pPr>
             <w:pStyle w:val="TOCHeading"/>
           </w:pPr>
+          <w:proofErr w:type="spellStart"/>
           <w:r>
-            <w:t>Table of Contents</w:t>
+            <w:t>Table</w:t>
           </w:r>
+          <w:proofErr w:type="spellEnd"/>
+          <w:r>
+            <w:t xml:space="preserve"> of </w:t>
+          </w:r>
+          <w:proofErr w:type="spellStart"/>
+          <w:r>
+            <w:t>Contents</w:t>
+          </w:r>
+          <w:proofErr w:type="spellEnd"/>
         </w:p>
         <w:p>
           <w:pPr>
@@ -2234,18 +2375,22 @@
       <w:pPr>
         <w:pStyle w:val="OtsikkoTiivistelm"/>
       </w:pPr>
+      <w:proofErr w:type="spellStart"/>
       <w:r>
         <w:lastRenderedPageBreak/>
         <w:t>Symbols</w:t>
       </w:r>
+      <w:proofErr w:type="spellEnd"/>
     </w:p>
     <w:p>
       <w:pPr>
         <w:pStyle w:val="Perusteksti"/>
       </w:pPr>
+      <w:proofErr w:type="spellStart"/>
       <w:r>
         <w:t>texel</w:t>
       </w:r>
+      <w:proofErr w:type="spellEnd"/>
     </w:p>
     <w:p>
       <w:pPr>
@@ -2281,11 +2426,13 @@
         <w:pStyle w:val="Heading1"/>
       </w:pPr>
       <w:bookmarkStart w:id="1" w:name="_Toc183615393"/>
+      <w:proofErr w:type="spellStart"/>
       <w:r>
         <w:lastRenderedPageBreak/>
         <w:t>Introduction</w:t>
       </w:r>
       <w:bookmarkEnd w:id="1"/>
+      <w:proofErr w:type="spellEnd"/>
     </w:p>
     <w:p>
       <w:pPr>
@@ -2336,7 +2483,21 @@
         <w:rPr>
           <w:lang w:val="en-US"/>
         </w:rPr>
-        <w:t>wing anything is quite math heavy, so here we will go through the process of rasterizing and rendering common objects, as well as explain the algorithms we will be using in a python-style pseudocode. We will also go over our chosen display method of the Windows console</w:t>
+        <w:t xml:space="preserve">wing anything is quite math heavy, so here we will go through the process of rasterizing and rendering common objects, as well as explain the algorithms we will be using in a python-style pseudocode. We will also go over our chosen display method </w:t>
+      </w:r>
+      <w:proofErr w:type="gramStart"/>
+      <w:r>
+        <w:rPr>
+          <w:lang w:val="en-US"/>
+        </w:rPr>
+        <w:t>of</w:t>
+      </w:r>
+      <w:proofErr w:type="gramEnd"/>
+      <w:r>
+        <w:rPr>
+          <w:lang w:val="en-US"/>
+        </w:rPr>
+        <w:t xml:space="preserve"> the Windows console</w:t>
       </w:r>
       <w:r>
         <w:rPr>
@@ -2426,7 +2587,35 @@
         <w:rPr>
           <w:lang w:val="en-US"/>
         </w:rPr>
-        <w:t xml:space="preserve"> set since we only need a few characters from it and it simplifies the actual implementation. [3.] The most important characters for us are 223(</w:t>
+        <w:t xml:space="preserve"> set since we only need a few characters from </w:t>
+      </w:r>
+      <w:proofErr w:type="gramStart"/>
+      <w:r>
+        <w:rPr>
+          <w:lang w:val="en-US"/>
+        </w:rPr>
+        <w:t>it</w:t>
+      </w:r>
+      <w:proofErr w:type="gramEnd"/>
+      <w:r>
+        <w:rPr>
+          <w:lang w:val="en-US"/>
+        </w:rPr>
+        <w:t xml:space="preserve"> and it simplifies the actual implementation. [</w:t>
+      </w:r>
+      <w:proofErr w:type="spellStart"/>
+      <w:r>
+        <w:rPr>
+          <w:lang w:val="en-US"/>
+        </w:rPr>
+        <w:t>msdoc</w:t>
+      </w:r>
+      <w:proofErr w:type="spellEnd"/>
+      <w:r>
+        <w:rPr>
+          <w:lang w:val="en-US"/>
+        </w:rPr>
+        <w:t>.] The most important characters for us are 223(</w:t>
       </w:r>
       <w:r>
         <w:rPr>
@@ -2518,7 +2707,21 @@
         <w:rPr>
           <w:lang w:val="en-US"/>
         </w:rPr>
-        <w:t>There are two ways to operate the console, either through the console API, or through virtual terminal sequences. The console API uses a set of C++ functions defined by Microsoft to change the state of the console, such as setting the cursor position, changing the pen color, or writing text. Virtual terminal sequences on the other hand are a set of functions represented as non-printable characters which can be output in between normal text to change the state of the terminal. We will use virtual terminal sequence in this paper because Microsoft recommends them over the API, and they are cross compatible with many other terminal emulators besides just CMD and PowerShell. [3.]</w:t>
+        <w:t>There are two ways to operate the console, either through the console API, or through virtual terminal sequences. The console API uses a set of C++ functions defined by Microsoft to change the state of the console, such as setting the cursor position, changing the pen color, or writing text. Virtual terminal sequences on the other hand are a set of functions represented as non-printable characters which can be output in between normal text to change the state of the terminal. We will use virtual terminal sequence in this paper because Microsoft recommends them over the API, and they are cross compatible with many other terminal emulators besides just CMD and PowerShell. [</w:t>
+      </w:r>
+      <w:proofErr w:type="spellStart"/>
+      <w:r>
+        <w:rPr>
+          <w:lang w:val="en-US"/>
+        </w:rPr>
+        <w:t>msdoc</w:t>
+      </w:r>
+      <w:proofErr w:type="spellEnd"/>
+      <w:r>
+        <w:rPr>
+          <w:lang w:val="en-US"/>
+        </w:rPr>
+        <w:t>.]</w:t>
       </w:r>
     </w:p>
     <w:p>
@@ -2533,7 +2736,21 @@
           <w:lang w:val="en-US"/>
         </w:rPr>
         <w:lastRenderedPageBreak/>
-        <w:t>The Windows console is capable of rendering 16 different colors in both the background and foreground, each character can have a different color set for its background and foreground color, however we cannot set the background and foreground color to be the same [3]. Since we're using one character to represent two pixels if those pixels have a different color, we need to use the background to represent one of them. It doesn't really matter which of the two is represented by the background, so we can just set a convention of always rendering the 223(</w:t>
+        <w:t>The Windows console is capable of rendering 16 different colors in both the background and foreground, each character can have a different color set for its background and foreground color, however we cannot set the background and foreground color to be the same [</w:t>
+      </w:r>
+      <w:proofErr w:type="spellStart"/>
+      <w:r>
+        <w:rPr>
+          <w:lang w:val="en-US"/>
+        </w:rPr>
+        <w:t>msdoc</w:t>
+      </w:r>
+      <w:proofErr w:type="spellEnd"/>
+      <w:r>
+        <w:rPr>
+          <w:lang w:val="en-US"/>
+        </w:rPr>
+        <w:t>]. Since we're using one character to represent two pixels if those pixels have a different color, we need to use the background to represent one of them. It doesn't really matter which of the two is represented by the background, so we can just set a convention of always rendering the 223(</w:t>
       </w:r>
       <w:r>
         <w:rPr>
@@ -2569,14 +2786,36 @@
       <w:pPr>
         <w:pStyle w:val="Perusteksti"/>
         <w:rPr>
-          <w:lang w:val="en-US"/>
-        </w:rPr>
-      </w:pPr>
-      <w:r>
-        <w:rPr>
-          <w:lang w:val="en-US"/>
-        </w:rPr>
-        <w:t>Before rendering anything to the console we will first need a canvas to draw things on. In this case our canvas is a 2D array of pixels in which each pixel can be individually colored. A common color format is RGBA which uses a total of 4 bytes per pixel, however our canvas will only have 16 colors due to the limitations of CMD, so we can use just 1 byte per pixel. We will however have to define how this byte is used to represent the 16 colors. A good convention would be to just use the colors Microsoft uses which range from 0 to 15, then we can also fit transparency in there, however we can only have one value of transparency so a simple method would be to consider the color transparent if it is greater than 15. A canvas also needs a PutPixel function which will change the color of a pixel at a specified x and y coordinate. With it we can already draw points. [1.]</w:t>
+          <w:noProof/>
+          <w:lang w:val="en-US"/>
+        </w:rPr>
+      </w:pPr>
+      <w:r>
+        <w:rPr>
+          <w:lang w:val="en-US"/>
+        </w:rPr>
+        <w:t xml:space="preserve">Before rendering anything to the console we will first need a canvas to draw things on. In this case our canvas is a 2D array of pixels in which each pixel can be individually colored. A common color format is RGBA which uses a total of 4 bytes per pixel, however our canvas will only have 16 colors due to the limitations of CMD, so we can use just 1 byte per pixel. We will however have to define how this byte is used to represent the 16 colors. A good convention would be to just use the colors Microsoft uses which range from 0 to 15, then we can also fit transparency in there, however we can only have one value of transparency so a simple method would be to consider the color transparent if it is greater than 15. A canvas also needs a </w:t>
+      </w:r>
+      <w:proofErr w:type="spellStart"/>
+      <w:r>
+        <w:rPr>
+          <w:lang w:val="en-US"/>
+        </w:rPr>
+        <w:t>PutPixel</w:t>
+      </w:r>
+      <w:proofErr w:type="spellEnd"/>
+      <w:r>
+        <w:rPr>
+          <w:lang w:val="en-US"/>
+        </w:rPr>
+        <w:t xml:space="preserve"> function which will change the color of a pixel at a specified x and y coordinate. With it we can already draw points. [1.]</w:t>
+      </w:r>
+      <w:r>
+        <w:rPr>
+          <w:noProof/>
+          <w:lang w:val="en-US"/>
+        </w:rPr>
+        <w:t xml:space="preserve"> </w:t>
       </w:r>
     </w:p>
     <w:p>
@@ -2594,17 +2833,9 @@
         <mc:AlternateContent>
           <mc:Choice Requires="wps">
             <w:drawing>
-              <wp:anchor distT="45720" distB="45720" distL="114300" distR="114300" simplePos="0" relativeHeight="251661312" behindDoc="0" locked="0" layoutInCell="1" allowOverlap="1" wp14:anchorId="41BA5FFE" wp14:editId="0AB22F00">
-                <wp:simplePos x="0" y="0"/>
-                <wp:positionH relativeFrom="margin">
-                  <wp:align>right</wp:align>
-                </wp:positionH>
-                <wp:positionV relativeFrom="paragraph">
-                  <wp:posOffset>289560</wp:posOffset>
-                </wp:positionV>
+              <wp:inline distT="0" distB="0" distL="0" distR="0" wp14:anchorId="06A30732" wp14:editId="3757CACD">
                 <wp:extent cx="5448300" cy="1404620"/>
                 <wp:effectExtent l="0" t="0" r="19050" b="28575"/>
-                <wp:wrapSquare wrapText="bothSides"/>
                 <wp:docPr id="217" name="Text Box 2"/>
                 <wp:cNvGraphicFramePr>
                   <a:graphicFrameLocks xmlns:a="http://schemas.openxmlformats.org/drawingml/2006/main"/>
@@ -2687,22 +2918,16 @@
                     </wps:wsp>
                   </a:graphicData>
                 </a:graphic>
-                <wp14:sizeRelH relativeFrom="margin">
-                  <wp14:pctWidth>0</wp14:pctWidth>
-                </wp14:sizeRelH>
-                <wp14:sizeRelV relativeFrom="margin">
-                  <wp14:pctHeight>20000</wp14:pctHeight>
-                </wp14:sizeRelV>
-              </wp:anchor>
+              </wp:inline>
             </w:drawing>
           </mc:Choice>
           <mc:Fallback>
             <w:pict>
-              <v:shapetype w14:anchorId="41BA5FFE" id="_x0000_t202" coordsize="21600,21600" o:spt="202" path="m,l,21600r21600,l21600,xe">
+              <v:shapetype w14:anchorId="06A30732" id="_x0000_t202" coordsize="21600,21600" o:spt="202" path="m,l,21600r21600,l21600,xe">
                 <v:stroke joinstyle="miter"/>
                 <v:path gradientshapeok="t" o:connecttype="rect"/>
               </v:shapetype>
-              <v:shape id="Text Box 2" o:spid="_x0000_s1026" type="#_x0000_t202" style="position:absolute;left:0;text-align:left;margin-left:377.8pt;margin-top:22.8pt;width:429pt;height:110.6pt;z-index:251661312;visibility:visible;mso-wrap-style:square;mso-width-percent:0;mso-height-percent:200;mso-wrap-distance-left:9pt;mso-wrap-distance-top:3.6pt;mso-wrap-distance-right:9pt;mso-wrap-distance-bottom:3.6pt;mso-position-horizontal:right;mso-position-horizontal-relative:margin;mso-position-vertical:absolute;mso-position-vertical-relative:text;mso-width-percent:0;mso-height-percent:200;mso-width-relative:margin;mso-height-relative:margin;v-text-anchor:top" o:gfxdata="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">
+              <v:shape id="Text Box 2" o:spid="_x0000_s1026" type="#_x0000_t202" style="width:429pt;height:110.6pt;visibility:visible;mso-wrap-style:square;mso-left-percent:-10001;mso-top-percent:-10001;mso-position-horizontal:absolute;mso-position-horizontal-relative:char;mso-position-vertical:absolute;mso-position-vertical-relative:line;mso-left-percent:-10001;mso-top-percent:-10001;v-text-anchor:top" o:gfxdata="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">
                 <v:textbox style="mso-fit-shape-to-text:t">
                   <w:txbxContent>
                     <w:p>
@@ -2749,18 +2974,12 @@
                     </w:p>
                   </w:txbxContent>
                 </v:textbox>
-                <w10:wrap type="square" anchorx="margin"/>
+                <w10:anchorlock/>
               </v:shape>
             </w:pict>
           </mc:Fallback>
         </mc:AlternateContent>
       </w:r>
-      <w:r>
-        <w:rPr>
-          <w:lang w:val="en-US"/>
-        </w:rPr>
-        <w:t>A simple canvas:</w:t>
-      </w:r>
     </w:p>
     <w:p>
       <w:pPr>
@@ -2789,13 +3008,39 @@
         <w:rPr>
           <w:lang w:val="en-US"/>
         </w:rPr>
-        <w:t>Rasterization is the process of taking a vector-based image, or vertice based 3D object, and converting it to pixels. It is a much faster process of rendering than alternatives such as ray-tracing, but does not directly give information about what color the pixel should be. Therefore rasterization, especially of 3D objects is often combined with pixel shaders to determine the final color of the pixel. [</w:t>
-      </w:r>
-      <w:r>
-        <w:rPr>
-          <w:lang w:val="en-US"/>
-        </w:rPr>
-        <w:t>3</w:t>
+        <w:t xml:space="preserve">Rasterization is the process of taking a vector-based image, or </w:t>
+      </w:r>
+      <w:proofErr w:type="spellStart"/>
+      <w:r>
+        <w:rPr>
+          <w:lang w:val="en-US"/>
+        </w:rPr>
+        <w:t>vertice</w:t>
+      </w:r>
+      <w:proofErr w:type="spellEnd"/>
+      <w:r>
+        <w:rPr>
+          <w:lang w:val="en-US"/>
+        </w:rPr>
+        <w:t xml:space="preserve"> based 3D object, and converting it to pixels. It is a much faster process of rendering than alternatives such as </w:t>
+      </w:r>
+      <w:r>
+        <w:rPr>
+          <w:lang w:val="en-US"/>
+        </w:rPr>
+        <w:t>raytracing but</w:t>
+      </w:r>
+      <w:r>
+        <w:rPr>
+          <w:lang w:val="en-US"/>
+        </w:rPr>
+        <w:t xml:space="preserve"> does not directly give information about what color the pixel should be. Therefore rasterization, especially of 3D objects is often combined with pixel shaders to determine the final color of the pixel. [</w:t>
+      </w:r>
+      <w:r>
+        <w:rPr>
+          <w:lang w:val="en-US"/>
+        </w:rPr>
+        <w:t>2</w:t>
       </w:r>
       <w:r>
         <w:rPr>
@@ -2890,23 +3135,213 @@
       </w:pPr>
       <w:r>
         <w:rPr>
+          <w:lang w:val="en-US"/>
+        </w:rPr>
+        <w:t xml:space="preserve">The simplest geometric shape to draw after a point is a line, so we might as well start from there. Lines are </w:t>
+      </w:r>
+      <w:r>
+        <w:rPr>
+          <w:lang w:val="en-US"/>
+        </w:rPr>
+        <w:t>often</w:t>
+      </w:r>
+      <w:r>
+        <w:rPr>
+          <w:lang w:val="en-US"/>
+        </w:rPr>
+        <w:t xml:space="preserve"> represented in slope-intercept form, which is y = mx + b where x and y are</w:t>
+      </w:r>
+      <w:r>
+        <w:rPr>
+          <w:lang w:val="en-US"/>
+        </w:rPr>
+        <w:t xml:space="preserve"> the coordinates of</w:t>
+      </w:r>
+      <w:r>
+        <w:rPr>
+          <w:lang w:val="en-US"/>
+        </w:rPr>
+        <w:t xml:space="preserve"> </w:t>
+      </w:r>
+      <w:r>
+        <w:rPr>
+          <w:lang w:val="en-US"/>
+        </w:rPr>
+        <w:t>individual points on the line</w:t>
+      </w:r>
+      <w:r>
+        <w:rPr>
+          <w:lang w:val="en-US"/>
+        </w:rPr>
+        <w:t>, m is the change in y per x, or the slope, and b is the vertical offset, or the y coordinate where the line intercepts the y-axis. Drawing a line with this formula is as easy as iterating over every x position and plotting the corresponding y value.</w:t>
+      </w:r>
+      <w:r>
+        <w:rPr>
+          <w:lang w:val="en-US"/>
+        </w:rPr>
+        <w:t xml:space="preserve"> </w:t>
+      </w:r>
+      <w:r>
+        <w:rPr>
+          <w:lang w:val="en-US"/>
+        </w:rPr>
+        <w:t xml:space="preserve">However we want a function in the form of </w:t>
+      </w:r>
+      <w:proofErr w:type="spellStart"/>
+      <w:proofErr w:type="gramStart"/>
+      <w:r>
+        <w:rPr>
+          <w:lang w:val="en-US"/>
+        </w:rPr>
+        <w:t>DrawLine</w:t>
+      </w:r>
+      <w:proofErr w:type="spellEnd"/>
+      <w:r>
+        <w:rPr>
+          <w:lang w:val="en-US"/>
+        </w:rPr>
+        <w:t>(</w:t>
+      </w:r>
+      <w:proofErr w:type="gramEnd"/>
+      <w:r>
+        <w:rPr>
+          <w:lang w:val="en-US"/>
+        </w:rPr>
+        <w:t>x0, y0, x1, y1)</w:t>
+      </w:r>
+      <w:r>
+        <w:rPr>
+          <w:lang w:val="en-US"/>
+        </w:rPr>
+        <w:t>, since drawing line segments with a given start and end point is much more useful.</w:t>
+      </w:r>
+      <w:r>
+        <w:rPr>
+          <w:lang w:val="en-US"/>
+        </w:rPr>
+        <w:t xml:space="preserve"> </w:t>
+      </w:r>
+      <w:r>
+        <w:rPr>
+          <w:lang w:val="en-US"/>
+        </w:rPr>
+        <w:t xml:space="preserve">In this case </w:t>
+      </w:r>
+      <w:r>
+        <w:rPr>
+          <w:lang w:val="en-US"/>
+        </w:rPr>
+        <w:t>we</w:t>
+      </w:r>
+      <w:r>
+        <w:rPr>
+          <w:lang w:val="en-US"/>
+        </w:rPr>
+        <w:t xml:space="preserve"> star</w:t>
+      </w:r>
+      <w:r>
+        <w:rPr>
+          <w:lang w:val="en-US"/>
+        </w:rPr>
+        <w:t>t</w:t>
+      </w:r>
+      <w:r>
+        <w:rPr>
+          <w:lang w:val="en-US"/>
+        </w:rPr>
+        <w:t xml:space="preserve"> </w:t>
+      </w:r>
+      <w:r>
+        <w:rPr>
+          <w:lang w:val="en-US"/>
+        </w:rPr>
+        <w:t xml:space="preserve">drawing </w:t>
+      </w:r>
+      <w:r>
+        <w:rPr>
+          <w:lang w:val="en-US"/>
+        </w:rPr>
+        <w:t>from</w:t>
+      </w:r>
+      <w:r>
+        <w:rPr>
+          <w:lang w:val="en-US"/>
+        </w:rPr>
+        <w:t xml:space="preserve"> (x, y) =</w:t>
+      </w:r>
+      <w:r>
+        <w:rPr>
+          <w:lang w:val="en-US"/>
+        </w:rPr>
+        <w:t xml:space="preserve"> (x0, y0) and add m to x for every </w:t>
+      </w:r>
+      <w:r>
+        <w:rPr>
+          <w:lang w:val="en-US"/>
+        </w:rPr>
+        <w:t xml:space="preserve">integer </w:t>
+      </w:r>
+      <w:r>
+        <w:rPr>
+          <w:lang w:val="en-US"/>
+        </w:rPr>
+        <w:t xml:space="preserve">y position. </w:t>
+      </w:r>
+      <w:r>
+        <w:rPr>
+          <w:lang w:val="en-US"/>
+        </w:rPr>
+        <w:t xml:space="preserve">B </w:t>
+      </w:r>
+      <w:r>
+        <w:rPr>
+          <w:lang w:val="en-US"/>
+        </w:rPr>
+        <w:t>will not be useful for us, so we can just ignore it. [</w:t>
+      </w:r>
+      <w:r>
+        <w:rPr>
+          <w:lang w:val="en-US"/>
+        </w:rPr>
+        <w:t>1</w:t>
+      </w:r>
+      <w:r>
+        <w:rPr>
+          <w:lang w:val="en-US"/>
+        </w:rPr>
+        <w:t xml:space="preserve">.] The </w:t>
+      </w:r>
+      <w:r>
+        <w:rPr>
+          <w:lang w:val="en-US"/>
+        </w:rPr>
+        <w:t>function</w:t>
+      </w:r>
+      <w:r>
+        <w:rPr>
+          <w:lang w:val="en-US"/>
+        </w:rPr>
+        <w:t xml:space="preserve"> would look something like this, where x and y are integers:</w:t>
+      </w:r>
+    </w:p>
+    <w:p>
+      <w:pPr>
+        <w:pStyle w:val="Perusteksti"/>
+        <w:rPr>
+          <w:lang w:val="en-US"/>
+        </w:rPr>
+      </w:pPr>
+      <w:r>
+        <w:rPr>
           <w:noProof/>
           <w:lang w:val="en-US"/>
         </w:rPr>
         <mc:AlternateContent>
           <mc:Choice Requires="wps">
             <w:drawing>
-              <wp:anchor distT="45720" distB="45720" distL="114300" distR="114300" simplePos="0" relativeHeight="251663360" behindDoc="0" locked="0" layoutInCell="1" allowOverlap="1" wp14:anchorId="6BA61892" wp14:editId="2F428D7F">
-                <wp:simplePos x="0" y="0"/>
-                <wp:positionH relativeFrom="margin">
-                  <wp:align>right</wp:align>
-                </wp:positionH>
-                <wp:positionV relativeFrom="paragraph">
-                  <wp:posOffset>2480310</wp:posOffset>
-                </wp:positionV>
+              <wp:inline distT="0" distB="0" distL="0" distR="0" wp14:anchorId="7A312F28" wp14:editId="4BEB1032">
                 <wp:extent cx="5448300" cy="1404620"/>
-                <wp:effectExtent l="0" t="0" r="19050" b="28575"/>
-                <wp:wrapSquare wrapText="bothSides"/>
+                <wp:effectExtent l="0" t="0" r="19050" b="14605"/>
                 <wp:docPr id="907547166" name="Text Box 2"/>
                 <wp:cNvGraphicFramePr>
                   <a:graphicFrameLocks xmlns:a="http://schemas.openxmlformats.org/drawingml/2006/main"/>
@@ -3143,18 +3578,12 @@
                     </wps:wsp>
                   </a:graphicData>
                 </a:graphic>
-                <wp14:sizeRelH relativeFrom="margin">
-                  <wp14:pctWidth>0</wp14:pctWidth>
-                </wp14:sizeRelH>
-                <wp14:sizeRelV relativeFrom="margin">
-                  <wp14:pctHeight>20000</wp14:pctHeight>
-                </wp14:sizeRelV>
-              </wp:anchor>
+              </wp:inline>
             </w:drawing>
           </mc:Choice>
           <mc:Fallback>
             <w:pict>
-              <v:shape w14:anchorId="6BA61892" id="_x0000_s1027" type="#_x0000_t202" style="position:absolute;left:0;text-align:left;margin-left:377.8pt;margin-top:195.3pt;width:429pt;height:110.6pt;z-index:251663360;visibility:visible;mso-wrap-style:square;mso-width-percent:0;mso-height-percent:200;mso-wrap-distance-left:9pt;mso-wrap-distance-top:3.6pt;mso-wrap-distance-right:9pt;mso-wrap-distance-bottom:3.6pt;mso-position-horizontal:right;mso-position-horizontal-relative:margin;mso-position-vertical:absolute;mso-position-vertical-relative:text;mso-width-percent:0;mso-height-percent:200;mso-width-relative:margin;mso-height-relative:margin;v-text-anchor:top" o:gfxdata="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">
+              <v:shape w14:anchorId="7A312F28" id="_x0000_s1027" type="#_x0000_t202" style="width:429pt;height:110.6pt;visibility:visible;mso-wrap-style:square;mso-left-percent:-10001;mso-top-percent:-10001;mso-position-horizontal:absolute;mso-position-horizontal-relative:char;mso-position-vertical:absolute;mso-position-vertical-relative:line;mso-left-percent:-10001;mso-top-percent:-10001;v-text-anchor:top" o:gfxdata="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">
                 <v:textbox style="mso-fit-shape-to-text:t">
                   <w:txbxContent>
                     <w:p>
@@ -3355,7 +3784,7 @@
                     </w:p>
                   </w:txbxContent>
                 </v:textbox>
-                <w10:wrap type="square" anchorx="margin"/>
+                <w10:anchorlock/>
               </v:shape>
             </w:pict>
           </mc:Fallback>
@@ -3363,171 +3792,10 @@
       </w:r>
       <w:r>
         <w:rPr>
-          <w:lang w:val="en-US"/>
-        </w:rPr>
-        <w:t xml:space="preserve">The simplest geometric shape to draw after a point is a line, so we might as well start from there. Lines are </w:t>
-      </w:r>
-      <w:r>
-        <w:rPr>
-          <w:lang w:val="en-US"/>
-        </w:rPr>
-        <w:t>often</w:t>
-      </w:r>
-      <w:r>
-        <w:rPr>
-          <w:lang w:val="en-US"/>
-        </w:rPr>
-        <w:t xml:space="preserve"> represented in slope-intercept form, which is y = mx + b where x and y are</w:t>
-      </w:r>
-      <w:r>
-        <w:rPr>
-          <w:lang w:val="en-US"/>
-        </w:rPr>
-        <w:t xml:space="preserve"> the coordinates of</w:t>
-      </w:r>
-      <w:r>
-        <w:rPr>
+          <w:noProof/>
           <w:lang w:val="en-US"/>
         </w:rPr>
         <w:t xml:space="preserve"> </w:t>
-      </w:r>
-      <w:r>
-        <w:rPr>
-          <w:lang w:val="en-US"/>
-        </w:rPr>
-        <w:t>individual points on the line</w:t>
-      </w:r>
-      <w:r>
-        <w:rPr>
-          <w:lang w:val="en-US"/>
-        </w:rPr>
-        <w:t>, m is the change in y per x, or the slope, and b is the vertical offset, or the y coordinate where the line intercepts the y-axis. Drawing a line with this formula is as easy as iterating over every x position and plotting the corresponding y value.</w:t>
-      </w:r>
-      <w:r>
-        <w:rPr>
-          <w:lang w:val="en-US"/>
-        </w:rPr>
-        <w:t xml:space="preserve"> </w:t>
-      </w:r>
-      <w:r>
-        <w:rPr>
-          <w:lang w:val="en-US"/>
-        </w:rPr>
-        <w:t>However we want a function in the form of DrawLine(x0, y0, x1, y1)</w:t>
-      </w:r>
-      <w:r>
-        <w:rPr>
-          <w:lang w:val="en-US"/>
-        </w:rPr>
-        <w:t>, since drawing line segments with a given start and end point is much more useful.</w:t>
-      </w:r>
-      <w:r>
-        <w:rPr>
-          <w:lang w:val="en-US"/>
-        </w:rPr>
-        <w:t xml:space="preserve"> </w:t>
-      </w:r>
-      <w:r>
-        <w:rPr>
-          <w:lang w:val="en-US"/>
-        </w:rPr>
-        <w:t xml:space="preserve">In this case </w:t>
-      </w:r>
-      <w:r>
-        <w:rPr>
-          <w:lang w:val="en-US"/>
-        </w:rPr>
-        <w:t>we</w:t>
-      </w:r>
-      <w:r>
-        <w:rPr>
-          <w:lang w:val="en-US"/>
-        </w:rPr>
-        <w:t xml:space="preserve"> star</w:t>
-      </w:r>
-      <w:r>
-        <w:rPr>
-          <w:lang w:val="en-US"/>
-        </w:rPr>
-        <w:t>t</w:t>
-      </w:r>
-      <w:r>
-        <w:rPr>
-          <w:lang w:val="en-US"/>
-        </w:rPr>
-        <w:t xml:space="preserve"> </w:t>
-      </w:r>
-      <w:r>
-        <w:rPr>
-          <w:lang w:val="en-US"/>
-        </w:rPr>
-        <w:t xml:space="preserve">drawing </w:t>
-      </w:r>
-      <w:r>
-        <w:rPr>
-          <w:lang w:val="en-US"/>
-        </w:rPr>
-        <w:t>from</w:t>
-      </w:r>
-      <w:r>
-        <w:rPr>
-          <w:lang w:val="en-US"/>
-        </w:rPr>
-        <w:t xml:space="preserve"> (x, y) =</w:t>
-      </w:r>
-      <w:r>
-        <w:rPr>
-          <w:lang w:val="en-US"/>
-        </w:rPr>
-        <w:t xml:space="preserve"> (x0, y0) and add m to x for every </w:t>
-      </w:r>
-      <w:r>
-        <w:rPr>
-          <w:lang w:val="en-US"/>
-        </w:rPr>
-        <w:t xml:space="preserve">integer </w:t>
-      </w:r>
-      <w:r>
-        <w:rPr>
-          <w:lang w:val="en-US"/>
-        </w:rPr>
-        <w:t xml:space="preserve">y position. </w:t>
-      </w:r>
-      <w:r>
-        <w:rPr>
-          <w:lang w:val="en-US"/>
-        </w:rPr>
-        <w:t xml:space="preserve">B </w:t>
-      </w:r>
-      <w:r>
-        <w:rPr>
-          <w:lang w:val="en-US"/>
-        </w:rPr>
-        <w:t>will not be useful for us, so we can just ignore it. [</w:t>
-      </w:r>
-      <w:r>
-        <w:rPr>
-          <w:lang w:val="en-US"/>
-        </w:rPr>
-        <w:t>2</w:t>
-      </w:r>
-      <w:r>
-        <w:rPr>
-          <w:lang w:val="en-US"/>
-        </w:rPr>
-        <w:t xml:space="preserve">.] The </w:t>
-      </w:r>
-      <w:r>
-        <w:rPr>
-          <w:lang w:val="en-US"/>
-        </w:rPr>
-        <w:t>function</w:t>
-      </w:r>
-      <w:r>
-        <w:rPr>
-          <w:lang w:val="en-US"/>
-        </w:rPr>
-        <w:t xml:space="preserve"> would look something like this, where x and y are integers:</w:t>
       </w:r>
     </w:p>
     <w:p>
@@ -3655,14 +3923,26 @@
         <w:rPr>
           <w:lang w:val="en-US"/>
         </w:rPr>
-        <w:t xml:space="preserve">Drawing some lines with this function produces some interesting results. Line one is {TODO add start and end points and slope}, and line 2 is {}. The lines look jagged because we only have a finite number of pixels to represent a line, and this is the simplest approximation. There are anti-aliasing </w:t>
+        <w:t>Drawing some lines with this function produces some interesting results. Line one is {TODO add start and end points and slope}, and line 2 is {</w:t>
+      </w:r>
+      <w:r>
+        <w:rPr>
+          <w:lang w:val="en-US"/>
+        </w:rPr>
+        <w:t>TODO</w:t>
+      </w:r>
+      <w:r>
+        <w:rPr>
+          <w:lang w:val="en-US"/>
+        </w:rPr>
+        <w:t xml:space="preserve">}. The lines look jagged because we only have a finite number of pixels to represent a line, and this is the simplest approximation. There are anti-aliasing techniques one can use to smooth out these lines such as FXAA and MSAA, but that </w:t>
       </w:r>
       <w:r>
         <w:rPr>
           <w:lang w:val="en-US"/>
         </w:rPr>
         <w:lastRenderedPageBreak/>
-        <w:t>techniques one can use to smooth out these lines such as FXAA and MSAA, but that is beyond the scope of this paper</w:t>
+        <w:t>is beyond the scope of this paper</w:t>
       </w:r>
       <w:r>
         <w:rPr>
@@ -3779,6 +4059,76 @@
           <w:lang w:val="en-US"/>
         </w:rPr>
         <w:t>[1.]</w:t>
+      </w:r>
+    </w:p>
+    <w:p>
+      <w:pPr>
+        <w:pStyle w:val="Perusteksti"/>
+        <w:rPr>
+          <w:noProof/>
+          <w:lang w:val="en-US"/>
+        </w:rPr>
+      </w:pPr>
+      <w:r>
+        <w:rPr>
+          <w:lang w:val="en-US"/>
+        </w:rPr>
+        <w:t xml:space="preserve">We can fix the first two problems by making a copy of the function to draw the line based on the y axis and using that function if </w:t>
+      </w:r>
+      <w:r>
+        <w:rPr>
+          <w:lang w:val="en-US"/>
+        </w:rPr>
+        <w:t>the</w:t>
+      </w:r>
+      <w:r>
+        <w:rPr>
+          <w:lang w:val="en-US"/>
+        </w:rPr>
+        <w:t xml:space="preserve"> absolute value of the </w:t>
+      </w:r>
+      <w:r>
+        <w:rPr>
+          <w:lang w:val="en-US"/>
+        </w:rPr>
+        <w:t xml:space="preserve">slope </w:t>
+      </w:r>
+      <w:r>
+        <w:rPr>
+          <w:lang w:val="en-US"/>
+        </w:rPr>
+        <w:t xml:space="preserve">is greater than </w:t>
+      </w:r>
+      <w:r>
+        <w:rPr>
+          <w:lang w:val="en-US"/>
+        </w:rPr>
+        <w:t>one</w:t>
+      </w:r>
+      <w:r>
+        <w:rPr>
+          <w:lang w:val="en-US"/>
+        </w:rPr>
+        <w:t xml:space="preserve">. The second problem is also easily fixed by swapping the start and end points </w:t>
+      </w:r>
+      <w:r>
+        <w:rPr>
+          <w:lang w:val="en-US"/>
+        </w:rPr>
+        <w:t>so that x0 or y0 is always less than x1 or y1</w:t>
+      </w:r>
+      <w:r>
+        <w:rPr>
+          <w:lang w:val="en-US"/>
+        </w:rPr>
+        <w:t>. [1.]</w:t>
+      </w:r>
+      <w:r>
+        <w:rPr>
+          <w:noProof/>
+          <w:lang w:val="en-US"/>
+        </w:rPr>
+        <w:t xml:space="preserve"> </w:t>
       </w:r>
     </w:p>
     <w:p>
@@ -3796,17 +4146,9 @@
         <mc:AlternateContent>
           <mc:Choice Requires="wps">
             <w:drawing>
-              <wp:anchor distT="45720" distB="45720" distL="114300" distR="114300" simplePos="0" relativeHeight="251665408" behindDoc="0" locked="0" layoutInCell="1" allowOverlap="1" wp14:anchorId="77816819" wp14:editId="1A4460CB">
-                <wp:simplePos x="0" y="0"/>
-                <wp:positionH relativeFrom="margin">
-                  <wp:align>right</wp:align>
-                </wp:positionH>
-                <wp:positionV relativeFrom="paragraph">
-                  <wp:posOffset>1181100</wp:posOffset>
-                </wp:positionV>
+              <wp:inline distT="0" distB="0" distL="0" distR="0" wp14:anchorId="2A2676EF" wp14:editId="20AD65AD">
                 <wp:extent cx="5448300" cy="1404620"/>
-                <wp:effectExtent l="0" t="0" r="19050" b="14605"/>
-                <wp:wrapSquare wrapText="bothSides"/>
+                <wp:effectExtent l="0" t="0" r="19050" b="24765"/>
                 <wp:docPr id="1119835327" name="Text Box 2"/>
                 <wp:cNvGraphicFramePr>
                   <a:graphicFrameLocks xmlns:a="http://schemas.openxmlformats.org/drawingml/2006/main"/>
@@ -4445,13 +4787,7 @@
                               <w:rPr>
                                 <w:szCs w:val="20"/>
                               </w:rPr>
-                              <w:t>PutPixel(x, y</w:t>
-                            </w:r>
-                            <w:r>
-                              <w:rPr>
-                                <w:szCs w:val="20"/>
-                              </w:rPr>
-                              <w:t xml:space="preserve">, </w:t>
+                              <w:t xml:space="preserve">PutPixel(x, y, </w:t>
                             </w:r>
                             <w:r>
                               <w:t>color</w:t>
@@ -4498,18 +4834,12 @@
                     </wps:wsp>
                   </a:graphicData>
                 </a:graphic>
-                <wp14:sizeRelH relativeFrom="margin">
-                  <wp14:pctWidth>0</wp14:pctWidth>
-                </wp14:sizeRelH>
-                <wp14:sizeRelV relativeFrom="margin">
-                  <wp14:pctHeight>20000</wp14:pctHeight>
-                </wp14:sizeRelV>
-              </wp:anchor>
+              </wp:inline>
             </w:drawing>
           </mc:Choice>
           <mc:Fallback>
             <w:pict>
-              <v:shape w14:anchorId="77816819" id="_x0000_s1028" type="#_x0000_t202" style="position:absolute;left:0;text-align:left;margin-left:377.8pt;margin-top:93pt;width:429pt;height:110.6pt;z-index:251665408;visibility:visible;mso-wrap-style:square;mso-width-percent:0;mso-height-percent:200;mso-wrap-distance-left:9pt;mso-wrap-distance-top:3.6pt;mso-wrap-distance-right:9pt;mso-wrap-distance-bottom:3.6pt;mso-position-horizontal:right;mso-position-horizontal-relative:margin;mso-position-vertical:absolute;mso-position-vertical-relative:text;mso-width-percent:0;mso-height-percent:200;mso-width-relative:margin;mso-height-relative:margin;v-text-anchor:top" o:gfxdata="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">
+              <v:shape w14:anchorId="2A2676EF" id="_x0000_s1028" type="#_x0000_t202" style="width:429pt;height:110.6pt;visibility:visible;mso-wrap-style:square;mso-left-percent:-10001;mso-top-percent:-10001;mso-position-horizontal:absolute;mso-position-horizontal-relative:char;mso-position-vertical:absolute;mso-position-vertical-relative:line;mso-left-percent:-10001;mso-top-percent:-10001;v-text-anchor:top" o:gfxdata="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">
                 <v:textbox style="mso-fit-shape-to-text:t">
                   <w:txbxContent>
                     <w:p>
@@ -5118,13 +5448,7 @@
                         <w:rPr>
                           <w:szCs w:val="20"/>
                         </w:rPr>
-                        <w:t>PutPixel(x, y</w:t>
-                      </w:r>
-                      <w:r>
-                        <w:rPr>
-                          <w:szCs w:val="20"/>
-                        </w:rPr>
-                        <w:t xml:space="preserve">, </w:t>
+                        <w:t xml:space="preserve">PutPixel(x, y, </w:t>
                       </w:r>
                       <w:r>
                         <w:t>color</w:t>
@@ -5165,65 +5489,11 @@
                     </w:p>
                   </w:txbxContent>
                 </v:textbox>
-                <w10:wrap type="square" anchorx="margin"/>
+                <w10:anchorlock/>
               </v:shape>
             </w:pict>
           </mc:Fallback>
         </mc:AlternateContent>
-      </w:r>
-      <w:r>
-        <w:rPr>
-          <w:lang w:val="en-US"/>
-        </w:rPr>
-        <w:t xml:space="preserve">We can fix the first two problems by making a copy of the function to draw the line based on the y axis and using that function if </w:t>
-      </w:r>
-      <w:r>
-        <w:rPr>
-          <w:lang w:val="en-US"/>
-        </w:rPr>
-        <w:t>the</w:t>
-      </w:r>
-      <w:r>
-        <w:rPr>
-          <w:lang w:val="en-US"/>
-        </w:rPr>
-        <w:t xml:space="preserve"> absolute value of the </w:t>
-      </w:r>
-      <w:r>
-        <w:rPr>
-          <w:lang w:val="en-US"/>
-        </w:rPr>
-        <w:t xml:space="preserve">slope </w:t>
-      </w:r>
-      <w:r>
-        <w:rPr>
-          <w:lang w:val="en-US"/>
-        </w:rPr>
-        <w:t xml:space="preserve">is greater than </w:t>
-      </w:r>
-      <w:r>
-        <w:rPr>
-          <w:lang w:val="en-US"/>
-        </w:rPr>
-        <w:t>one</w:t>
-      </w:r>
-      <w:r>
-        <w:rPr>
-          <w:lang w:val="en-US"/>
-        </w:rPr>
-        <w:t xml:space="preserve">. The second problem is also easily fixed by swapping the start and end points </w:t>
-      </w:r>
-      <w:r>
-        <w:rPr>
-          <w:lang w:val="en-US"/>
-        </w:rPr>
-        <w:t>so that x0 or y0 is always less than x1 or y1</w:t>
-      </w:r>
-      <w:r>
-        <w:rPr>
-          <w:lang w:val="en-US"/>
-        </w:rPr>
-        <w:t>. [1.]</w:t>
       </w:r>
     </w:p>
     <w:p>
@@ -5366,7 +5636,21 @@
         <w:rPr>
           <w:lang w:val="en-US"/>
         </w:rPr>
-        <w:t xml:space="preserve"> number for m, meaning there is some expensive division and rounding. It would be nice to get rid of those to get our function running fast on a CPU. For this we can implement Bresenham's line algorithm. It is the best line drawing algorithm for our purpose since it works on any line a</w:t>
+        <w:t xml:space="preserve"> number for m, meaning there is some expensive division and rounding. It would be nice to get rid of those to get our function running fast on a CPU. For this we can implement </w:t>
+      </w:r>
+      <w:proofErr w:type="spellStart"/>
+      <w:r>
+        <w:rPr>
+          <w:lang w:val="en-US"/>
+        </w:rPr>
+        <w:t>Bresenham's</w:t>
+      </w:r>
+      <w:proofErr w:type="spellEnd"/>
+      <w:r>
+        <w:rPr>
+          <w:lang w:val="en-US"/>
+        </w:rPr>
+        <w:t xml:space="preserve"> line algorithm. It is the best line drawing algorithm for our purpose since it works on any line a</w:t>
       </w:r>
       <w:r>
         <w:rPr>
@@ -5444,7 +5728,13 @@
         <w:rPr>
           <w:lang w:val="en-US"/>
         </w:rPr>
-        <w:t>[4</w:t>
+        <w:t>[</w:t>
+      </w:r>
+      <w:r>
+        <w:rPr>
+          <w:lang w:val="en-US"/>
+        </w:rPr>
+        <w:t>3</w:t>
       </w:r>
       <w:r>
         <w:rPr>
@@ -5457,6 +5747,40 @@
           <w:lang w:val="en-US"/>
         </w:rPr>
         <w:t>]</w:t>
+      </w:r>
+    </w:p>
+    <w:p>
+      <w:pPr>
+        <w:pStyle w:val="Perusteksti"/>
+        <w:rPr>
+          <w:lang w:val="en-US"/>
+        </w:rPr>
+      </w:pPr>
+      <w:proofErr w:type="spellStart"/>
+      <w:r>
+        <w:rPr>
+          <w:lang w:val="en-US"/>
+        </w:rPr>
+        <w:t>Bresenham's</w:t>
+      </w:r>
+      <w:proofErr w:type="spellEnd"/>
+      <w:r>
+        <w:rPr>
+          <w:lang w:val="en-US"/>
+        </w:rPr>
+        <w:t xml:space="preserve"> line algorithm works by tracking the accumulated error in the line's actual y and the plotted y at every x position. After each pixel is plotted, the error is increased by the slope. Next, the algorithm decides if the plotted y should be incremented by 1 based on the amount of error: if the error is more than 1/2, y should be incremented and the error should be decremented, thus we always plot the closest possible pixel to the actual y. [</w:t>
+      </w:r>
+      <w:r>
+        <w:rPr>
+          <w:lang w:val="en-US"/>
+        </w:rPr>
+        <w:t>3</w:t>
+      </w:r>
+      <w:r>
+        <w:rPr>
+          <w:lang w:val="en-US"/>
+        </w:rPr>
+        <w:t>.]</w:t>
       </w:r>
     </w:p>
     <w:p>
@@ -5474,17 +5798,9 @@
         <mc:AlternateContent>
           <mc:Choice Requires="wps">
             <w:drawing>
-              <wp:anchor distT="45720" distB="45720" distL="114300" distR="114300" simplePos="0" relativeHeight="251667456" behindDoc="0" locked="0" layoutInCell="1" allowOverlap="1" wp14:anchorId="3F12E179" wp14:editId="3F9B6C64">
-                <wp:simplePos x="0" y="0"/>
-                <wp:positionH relativeFrom="margin">
-                  <wp:posOffset>-14605</wp:posOffset>
-                </wp:positionH>
-                <wp:positionV relativeFrom="paragraph">
-                  <wp:posOffset>1445260</wp:posOffset>
-                </wp:positionV>
+              <wp:inline distT="0" distB="0" distL="0" distR="0" wp14:anchorId="6CF844CF" wp14:editId="0B74A83F">
                 <wp:extent cx="5448300" cy="1905000"/>
                 <wp:effectExtent l="0" t="0" r="19050" b="19050"/>
-                <wp:wrapSquare wrapText="bothSides"/>
                 <wp:docPr id="1186766285" name="Text Box 2"/>
                 <wp:cNvGraphicFramePr>
                   <a:graphicFrameLocks xmlns:a="http://schemas.openxmlformats.org/drawingml/2006/main"/>
@@ -5662,18 +5978,12 @@
                     </wps:wsp>
                   </a:graphicData>
                 </a:graphic>
-                <wp14:sizeRelH relativeFrom="margin">
-                  <wp14:pctWidth>0</wp14:pctWidth>
-                </wp14:sizeRelH>
-                <wp14:sizeRelV relativeFrom="margin">
-                  <wp14:pctHeight>0</wp14:pctHeight>
-                </wp14:sizeRelV>
-              </wp:anchor>
+              </wp:inline>
             </w:drawing>
           </mc:Choice>
           <mc:Fallback>
             <w:pict>
-              <v:shape w14:anchorId="3F12E179" id="_x0000_s1029" type="#_x0000_t202" style="position:absolute;left:0;text-align:left;margin-left:-1.15pt;margin-top:113.8pt;width:429pt;height:150pt;z-index:251667456;visibility:visible;mso-wrap-style:square;mso-width-percent:0;mso-height-percent:0;mso-wrap-distance-left:9pt;mso-wrap-distance-top:3.6pt;mso-wrap-distance-right:9pt;mso-wrap-distance-bottom:3.6pt;mso-position-horizontal:absolute;mso-position-horizontal-relative:margin;mso-position-vertical:absolute;mso-position-vertical-relative:text;mso-width-percent:0;mso-height-percent:0;mso-width-relative:margin;mso-height-relative:margin;v-text-anchor:top" o:gfxdata="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">
+              <v:shape w14:anchorId="6CF844CF" id="_x0000_s1029" type="#_x0000_t202" style="width:429pt;height:150pt;visibility:visible;mso-wrap-style:square;mso-left-percent:-10001;mso-top-percent:-10001;mso-position-horizontal:absolute;mso-position-horizontal-relative:char;mso-position-vertical:absolute;mso-position-vertical-relative:line;mso-left-percent:-10001;mso-top-percent:-10001;v-text-anchor:top" o:gfxdata="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">
                 <v:textbox>
                   <w:txbxContent>
                     <w:p>
@@ -5815,18 +6125,12 @@
                     </w:p>
                   </w:txbxContent>
                 </v:textbox>
-                <w10:wrap type="square" anchorx="margin"/>
+                <w10:anchorlock/>
               </v:shape>
             </w:pict>
           </mc:Fallback>
         </mc:AlternateContent>
       </w:r>
-      <w:r>
-        <w:rPr>
-          <w:lang w:val="en-US"/>
-        </w:rPr>
-        <w:t>Bresenham's line algorithm works by tracking the accumulated error in the line's actual y and the plotted y at every x position. After each pixel is plotted, the error is increased by the slope. Next, the algorithm decides if the plotted y should be incremented by 1 based on the amount of error: if the error is more than 1/2, y should be incremented and the error should be decremented, thus we always plot the closest possible pixel to the actual y. [4.]</w:t>
-      </w:r>
     </w:p>
     <w:p>
       <w:pPr>
@@ -5835,6 +6139,50 @@
           <w:lang w:val="en-US"/>
         </w:rPr>
       </w:pPr>
+      <w:r>
+        <w:rPr>
+          <w:lang w:val="en-US"/>
+        </w:rPr>
+        <w:t xml:space="preserve">This implementation still has floating point arithmetic, so to write it in a form which only uses integers we </w:t>
+      </w:r>
+      <w:proofErr w:type="gramStart"/>
+      <w:r>
+        <w:rPr>
+          <w:lang w:val="en-US"/>
+        </w:rPr>
+        <w:t>have to</w:t>
+      </w:r>
+      <w:proofErr w:type="gramEnd"/>
+      <w:r>
+        <w:rPr>
+          <w:lang w:val="en-US"/>
+        </w:rPr>
+        <w:t xml:space="preserve"> change around our two problematic lines: "</w:t>
+      </w:r>
+      <w:r>
+        <w:rPr>
+          <w:lang w:val="en-US"/>
+        </w:rPr>
+        <w:t>e</w:t>
+      </w:r>
+      <w:r>
+        <w:rPr>
+          <w:lang w:val="en-US"/>
+        </w:rPr>
+        <w:t xml:space="preserve">rror += m", and "if </w:t>
+      </w:r>
+      <w:r>
+        <w:rPr>
+          <w:lang w:val="en-US"/>
+        </w:rPr>
+        <w:t>e</w:t>
+      </w:r>
+      <w:r>
+        <w:rPr>
+          <w:lang w:val="en-US"/>
+        </w:rPr>
+        <w:t>rror &gt; 0.5".</w:t>
+      </w:r>
     </w:p>
     <w:p>
       <w:pPr>
@@ -5843,36 +6191,6 @@
           <w:lang w:val="en-US"/>
         </w:rPr>
       </w:pPr>
-      <w:r>
-        <w:rPr>
-          <w:lang w:val="en-US"/>
-        </w:rPr>
-        <w:t>This implementation still has floating point arithmetic, so to write it in a form which only uses integers we have to change around our two problematic lines: "</w:t>
-      </w:r>
-      <w:r>
-        <w:rPr>
-          <w:lang w:val="en-US"/>
-        </w:rPr>
-        <w:t>e</w:t>
-      </w:r>
-      <w:r>
-        <w:rPr>
-          <w:lang w:val="en-US"/>
-        </w:rPr>
-        <w:t xml:space="preserve">rror += m", and "if </w:t>
-      </w:r>
-      <w:r>
-        <w:rPr>
-          <w:lang w:val="en-US"/>
-        </w:rPr>
-        <w:t>e</w:t>
-      </w:r>
-      <w:r>
-        <w:rPr>
-          <w:lang w:val="en-US"/>
-        </w:rPr>
-        <w:t>rror &gt; 0.5".</w:t>
-      </w:r>
     </w:p>
     <w:p>
       <w:pPr>
@@ -5881,19 +6199,20 @@
           <w:lang w:val="en-US"/>
         </w:rPr>
       </w:pPr>
+      <w:r>
+        <w:rPr>
+          <w:lang w:val="en-US"/>
+        </w:rPr>
+        <w:lastRenderedPageBreak/>
+        <w:t xml:space="preserve">To rewrite the function to work with only integers we first expand m: </w:t>
+      </w:r>
     </w:p>
     <w:p>
       <w:pPr>
-        <w:pStyle w:val="Perusteksti"/>
-        <w:rPr>
-          <w:lang w:val="en-US"/>
-        </w:rPr>
-      </w:pPr>
-      <w:r>
-        <w:rPr>
-          <w:lang w:val="en-US"/>
-        </w:rPr>
-        <w:t xml:space="preserve">To rewrite the function to work with only integers we first expand m: </w:t>
+        <w:pStyle w:val="Code"/>
+      </w:pPr>
+      <w:r>
+        <w:t>dy = y0 – y1, dx = x0 – x1</w:t>
       </w:r>
     </w:p>
     <w:p>
@@ -5901,145 +6220,172 @@
         <w:pStyle w:val="Code"/>
       </w:pPr>
       <w:r>
-        <w:t>dy = y0 – y1, dx = x0 – x1</w:t>
+        <w:t>e</w:t>
+      </w:r>
+      <w:r>
+        <w:t xml:space="preserve">rror = </w:t>
+      </w:r>
+      <w:r>
+        <w:t>e</w:t>
+      </w:r>
+      <w:r>
+        <w:t>rror + dy / dx</w:t>
       </w:r>
     </w:p>
     <w:p>
       <w:pPr>
         <w:pStyle w:val="Code"/>
       </w:pPr>
-      <w:r>
-        <w:t>e</w:t>
-      </w:r>
-      <w:r>
-        <w:t xml:space="preserve">rror = </w:t>
-      </w:r>
-      <w:r>
-        <w:t>e</w:t>
-      </w:r>
-      <w:r>
-        <w:t>rror + dy / dx</w:t>
-      </w:r>
     </w:p>
     <w:p>
       <w:pPr>
-        <w:pStyle w:val="Code"/>
-      </w:pPr>
+        <w:pStyle w:val="Perusteksti"/>
+        <w:rPr>
+          <w:lang w:val="en-US"/>
+        </w:rPr>
+      </w:pPr>
+      <w:r>
+        <w:rPr>
+          <w:lang w:val="en-US"/>
+        </w:rPr>
+        <w:t>Then, to get rid of the fraction:</w:t>
+      </w:r>
     </w:p>
     <w:p>
       <w:pPr>
-        <w:pStyle w:val="Perusteksti"/>
-        <w:rPr>
-          <w:lang w:val="en-US"/>
-        </w:rPr>
-      </w:pPr>
-      <w:r>
-        <w:rPr>
-          <w:lang w:val="en-US"/>
-        </w:rPr>
-        <w:t>Then, to get rid of the fraction:</w:t>
+        <w:pStyle w:val="Code"/>
+      </w:pPr>
+      <w:r>
+        <w:t xml:space="preserve">dx * </w:t>
+      </w:r>
+      <w:r>
+        <w:t>e</w:t>
+      </w:r>
+      <w:r>
+        <w:t xml:space="preserve">rror = dx * </w:t>
+      </w:r>
+      <w:r>
+        <w:t>e</w:t>
+      </w:r>
+      <w:r>
+        <w:t>rror + dy</w:t>
       </w:r>
     </w:p>
     <w:p>
       <w:pPr>
         <w:pStyle w:val="Code"/>
       </w:pPr>
-      <w:r>
-        <w:t xml:space="preserve">dx * </w:t>
-      </w:r>
-      <w:r>
-        <w:t>e</w:t>
-      </w:r>
-      <w:r>
-        <w:t xml:space="preserve">rror = dx * </w:t>
-      </w:r>
-      <w:r>
-        <w:t>e</w:t>
-      </w:r>
-      <w:r>
-        <w:t>rror + dy</w:t>
-      </w:r>
     </w:p>
     <w:p>
       <w:pPr>
-        <w:pStyle w:val="Code"/>
-      </w:pPr>
+        <w:pStyle w:val="Perusteksti"/>
+        <w:rPr>
+          <w:lang w:val="en-US"/>
+        </w:rPr>
+      </w:pPr>
+      <w:r>
+        <w:rPr>
+          <w:lang w:val="en-US"/>
+        </w:rPr>
+        <w:t xml:space="preserve">Next, to get rid of the fraction in </w:t>
+      </w:r>
+      <w:r>
+        <w:rPr>
+          <w:i/>
+          <w:iCs/>
+          <w:lang w:val="en-US"/>
+        </w:rPr>
+        <w:t xml:space="preserve">if </w:t>
+      </w:r>
+      <w:r>
+        <w:rPr>
+          <w:i/>
+          <w:iCs/>
+          <w:lang w:val="en-US"/>
+        </w:rPr>
+        <w:t>e</w:t>
+      </w:r>
+      <w:r>
+        <w:rPr>
+          <w:i/>
+          <w:iCs/>
+          <w:lang w:val="en-US"/>
+        </w:rPr>
+        <w:t>rror &gt; 0.5</w:t>
+      </w:r>
+      <w:r>
+        <w:rPr>
+          <w:lang w:val="en-US"/>
+        </w:rPr>
+        <w:t xml:space="preserve">: </w:t>
+      </w:r>
     </w:p>
     <w:p>
       <w:pPr>
-        <w:pStyle w:val="Perusteksti"/>
-        <w:rPr>
-          <w:lang w:val="en-US"/>
-        </w:rPr>
-      </w:pPr>
-      <w:r>
-        <w:rPr>
-          <w:lang w:val="en-US"/>
-        </w:rPr>
-        <w:t xml:space="preserve">Next, to get rid of the fraction in </w:t>
-      </w:r>
-      <w:r>
-        <w:rPr>
-          <w:i/>
-          <w:iCs/>
-          <w:lang w:val="en-US"/>
-        </w:rPr>
+        <w:pStyle w:val="Code"/>
+      </w:pPr>
+      <w:r>
         <w:t xml:space="preserve">if </w:t>
       </w:r>
       <w:r>
-        <w:rPr>
-          <w:i/>
-          <w:iCs/>
-          <w:lang w:val="en-US"/>
-        </w:rPr>
         <w:t>e</w:t>
       </w:r>
       <w:r>
-        <w:rPr>
-          <w:i/>
-          <w:iCs/>
-          <w:lang w:val="en-US"/>
-        </w:rPr>
-        <w:t>rror &gt; 0.5</w:t>
-      </w:r>
-      <w:r>
-        <w:rPr>
-          <w:lang w:val="en-US"/>
-        </w:rPr>
-        <w:t xml:space="preserve">: </w:t>
+        <w:t>rror * 2 &gt; 1</w:t>
       </w:r>
     </w:p>
     <w:p>
       <w:pPr>
         <w:pStyle w:val="Code"/>
       </w:pPr>
-      <w:r>
-        <w:t xml:space="preserve">if </w:t>
-      </w:r>
-      <w:r>
-        <w:t>e</w:t>
-      </w:r>
-      <w:r>
-        <w:t>rror * 2 &gt; 1</w:t>
-      </w:r>
     </w:p>
     <w:p>
       <w:pPr>
-        <w:pStyle w:val="Code"/>
-      </w:pPr>
+        <w:pStyle w:val="Perusteksti"/>
+        <w:rPr>
+          <w:lang w:val="en-US"/>
+        </w:rPr>
+      </w:pPr>
+      <w:r>
+        <w:rPr>
+          <w:lang w:val="en-US"/>
+        </w:rPr>
+        <w:t>To make these two lines work in code:</w:t>
+      </w:r>
     </w:p>
     <w:p>
       <w:pPr>
-        <w:pStyle w:val="Perusteksti"/>
-        <w:rPr>
-          <w:lang w:val="en-US"/>
-        </w:rPr>
-      </w:pPr>
-      <w:r>
-        <w:rPr>
-          <w:lang w:val="en-US"/>
-        </w:rPr>
-        <w:t>To make these two lines work in code:</w:t>
+        <w:pStyle w:val="Code"/>
+      </w:pPr>
+      <w:r>
+        <w:t xml:space="preserve">2 * </w:t>
+      </w:r>
+      <w:r>
+        <w:t xml:space="preserve">dx * </w:t>
+      </w:r>
+      <w:r>
+        <w:t>e</w:t>
+      </w:r>
+      <w:r>
+        <w:t>rror =</w:t>
+      </w:r>
+      <w:r>
+        <w:t xml:space="preserve"> 2 *</w:t>
+      </w:r>
+      <w:r>
+        <w:t xml:space="preserve"> dx * </w:t>
+      </w:r>
+      <w:r>
+        <w:t>e</w:t>
+      </w:r>
+      <w:r>
+        <w:t>rror +</w:t>
+      </w:r>
+      <w:r>
+        <w:t xml:space="preserve"> 2 *</w:t>
+      </w:r>
+      <w:r>
+        <w:t xml:space="preserve"> dy</w:t>
       </w:r>
     </w:p>
     <w:p>
@@ -6047,88 +6393,70 @@
         <w:pStyle w:val="Code"/>
       </w:pPr>
       <w:r>
-        <w:t xml:space="preserve">2 * </w:t>
-      </w:r>
-      <w:r>
-        <w:t xml:space="preserve">dx * </w:t>
+        <w:t xml:space="preserve">if </w:t>
       </w:r>
       <w:r>
         <w:t>e</w:t>
       </w:r>
       <w:r>
-        <w:t>rror =</w:t>
-      </w:r>
-      <w:r>
-        <w:t xml:space="preserve"> 2 *</w:t>
-      </w:r>
-      <w:r>
-        <w:t xml:space="preserve"> dx * </w:t>
-      </w:r>
-      <w:r>
-        <w:t>e</w:t>
-      </w:r>
-      <w:r>
-        <w:t>rror +</w:t>
-      </w:r>
-      <w:r>
-        <w:t xml:space="preserve"> 2 *</w:t>
-      </w:r>
-      <w:r>
-        <w:t xml:space="preserve"> dy</w:t>
+        <w:t>rror * 2</w:t>
+      </w:r>
+      <w:r>
+        <w:t xml:space="preserve"> * dx</w:t>
+      </w:r>
+      <w:r>
+        <w:t xml:space="preserve"> &gt; 1</w:t>
+      </w:r>
+      <w:r>
+        <w:t xml:space="preserve"> * dx</w:t>
       </w:r>
     </w:p>
     <w:p>
       <w:pPr>
         <w:pStyle w:val="Code"/>
       </w:pPr>
-      <w:r>
-        <w:t xml:space="preserve">if </w:t>
-      </w:r>
-      <w:r>
-        <w:t>e</w:t>
-      </w:r>
-      <w:r>
-        <w:t>rror * 2</w:t>
-      </w:r>
-      <w:r>
-        <w:t xml:space="preserve"> * dx</w:t>
-      </w:r>
-      <w:r>
-        <w:t xml:space="preserve"> &gt; 1</w:t>
-      </w:r>
-      <w:r>
-        <w:t xml:space="preserve"> * dx</w:t>
-      </w:r>
     </w:p>
     <w:p>
       <w:pPr>
-        <w:pStyle w:val="Code"/>
-      </w:pPr>
+        <w:pStyle w:val="Perusteksti"/>
+        <w:rPr>
+          <w:lang w:val="en-US"/>
+        </w:rPr>
+      </w:pPr>
+      <w:r>
+        <w:rPr>
+          <w:lang w:val="en-US"/>
+        </w:rPr>
+        <w:t xml:space="preserve">Simplify by grouping together 2 * dx * </w:t>
+      </w:r>
+      <w:r>
+        <w:rPr>
+          <w:lang w:val="en-US"/>
+        </w:rPr>
+        <w:t>e</w:t>
+      </w:r>
+      <w:r>
+        <w:rPr>
+          <w:lang w:val="en-US"/>
+        </w:rPr>
+        <w:t>rror:</w:t>
+      </w:r>
     </w:p>
     <w:p>
       <w:pPr>
-        <w:pStyle w:val="Perusteksti"/>
-        <w:rPr>
-          <w:lang w:val="en-US"/>
-        </w:rPr>
-      </w:pPr>
-      <w:r>
-        <w:rPr>
-          <w:lang w:val="en-US"/>
-        </w:rPr>
-        <w:t xml:space="preserve">Simplify by grouping together 2 * dx * </w:t>
-      </w:r>
-      <w:r>
-        <w:rPr>
-          <w:lang w:val="en-US"/>
-        </w:rPr>
+        <w:pStyle w:val="Code"/>
+      </w:pPr>
+      <w:r>
         <w:t>e</w:t>
       </w:r>
       <w:r>
-        <w:rPr>
-          <w:lang w:val="en-US"/>
-        </w:rPr>
-        <w:t>rror:</w:t>
+        <w:t xml:space="preserve">rror = </w:t>
+      </w:r>
+      <w:r>
+        <w:t>e</w:t>
+      </w:r>
+      <w:r>
+        <w:t>rror + 2 * dy</w:t>
       </w:r>
     </w:p>
     <w:p>
@@ -6136,31 +6464,22 @@
         <w:pStyle w:val="Code"/>
       </w:pPr>
       <w:r>
+        <w:t xml:space="preserve">if </w:t>
+      </w:r>
+      <w:r>
         <w:t>e</w:t>
       </w:r>
       <w:r>
-        <w:t xml:space="preserve">rror = </w:t>
-      </w:r>
-      <w:r>
-        <w:t>e</w:t>
-      </w:r>
-      <w:r>
-        <w:t>rror + 2 * dy</w:t>
+        <w:t>rror &gt; dx</w:t>
       </w:r>
     </w:p>
     <w:p>
       <w:pPr>
-        <w:pStyle w:val="Code"/>
-      </w:pPr>
-      <w:r>
-        <w:t xml:space="preserve">if </w:t>
-      </w:r>
-      <w:r>
-        <w:t>e</w:t>
-      </w:r>
-      <w:r>
-        <w:t>rror &gt; dx</w:t>
-      </w:r>
+        <w:pStyle w:val="Perusteksti"/>
+        <w:rPr>
+          <w:lang w:val="en-US"/>
+        </w:rPr>
+      </w:pPr>
     </w:p>
     <w:p>
       <w:pPr>
@@ -6169,14 +6488,6 @@
           <w:lang w:val="en-US"/>
         </w:rPr>
       </w:pPr>
-    </w:p>
-    <w:p>
-      <w:pPr>
-        <w:pStyle w:val="Perusteksti"/>
-        <w:rPr>
-          <w:lang w:val="en-US"/>
-        </w:rPr>
-      </w:pPr>
       <w:r>
         <w:rPr>
           <w:lang w:val="en-US"/>
@@ -6187,7 +6498,19 @@
         <w:rPr>
           <w:lang w:val="en-US"/>
         </w:rPr>
-        <w:t xml:space="preserve"> [4]</w:t>
+        <w:t xml:space="preserve"> [</w:t>
+      </w:r>
+      <w:r>
+        <w:rPr>
+          <w:lang w:val="en-US"/>
+        </w:rPr>
+        <w:t>3</w:t>
+      </w:r>
+      <w:r>
+        <w:rPr>
+          <w:lang w:val="en-US"/>
+        </w:rPr>
+        <w:t>]</w:t>
       </w:r>
       <w:r>
         <w:rPr>
@@ -6224,25 +6547,9 @@
         <mc:AlternateContent>
           <mc:Choice Requires="wps">
             <w:drawing>
-              <wp:anchor distT="45720" distB="45720" distL="114300" distR="114300" simplePos="0" relativeHeight="251669504" behindDoc="1" locked="0" layoutInCell="1" allowOverlap="1" wp14:anchorId="7DD282D9" wp14:editId="75846FE0">
-                <wp:simplePos x="0" y="0"/>
-                <wp:positionH relativeFrom="margin">
-                  <wp:align>right</wp:align>
-                </wp:positionH>
-                <wp:positionV relativeFrom="paragraph">
-                  <wp:posOffset>379730</wp:posOffset>
-                </wp:positionV>
+              <wp:inline distT="0" distB="0" distL="0" distR="0" wp14:anchorId="7DD282D9" wp14:editId="1B5E3747">
                 <wp:extent cx="5448300" cy="7048500"/>
                 <wp:effectExtent l="0" t="0" r="19050" b="19050"/>
-                <wp:wrapTight wrapText="bothSides">
-                  <wp:wrapPolygon edited="0">
-                    <wp:start x="0" y="0"/>
-                    <wp:lineTo x="0" y="21600"/>
-                    <wp:lineTo x="21600" y="21600"/>
-                    <wp:lineTo x="21600" y="0"/>
-                    <wp:lineTo x="0" y="0"/>
-                  </wp:wrapPolygon>
-                </wp:wrapTight>
                 <wp:docPr id="1071303280" name="Text Box 2"/>
                 <wp:cNvGraphicFramePr>
                   <a:graphicFrameLocks xmlns:a="http://schemas.openxmlformats.org/drawingml/2006/main"/>
@@ -7039,18 +7346,12 @@
                     </wps:wsp>
                   </a:graphicData>
                 </a:graphic>
-                <wp14:sizeRelH relativeFrom="margin">
-                  <wp14:pctWidth>0</wp14:pctWidth>
-                </wp14:sizeRelH>
-                <wp14:sizeRelV relativeFrom="margin">
-                  <wp14:pctHeight>0</wp14:pctHeight>
-                </wp14:sizeRelV>
-              </wp:anchor>
+              </wp:inline>
             </w:drawing>
           </mc:Choice>
           <mc:Fallback>
             <w:pict>
-              <v:shape w14:anchorId="7DD282D9" id="_x0000_s1030" type="#_x0000_t202" style="position:absolute;left:0;text-align:left;margin-left:377.8pt;margin-top:29.9pt;width:429pt;height:555pt;z-index:-251646976;visibility:visible;mso-wrap-style:square;mso-width-percent:0;mso-height-percent:0;mso-wrap-distance-left:9pt;mso-wrap-distance-top:3.6pt;mso-wrap-distance-right:9pt;mso-wrap-distance-bottom:3.6pt;mso-position-horizontal:right;mso-position-horizontal-relative:margin;mso-position-vertical:absolute;mso-position-vertical-relative:text;mso-width-percent:0;mso-height-percent:0;mso-width-relative:margin;mso-height-relative:margin;v-text-anchor:top" o:gfxdata="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">
+              <v:shape w14:anchorId="7DD282D9" id="_x0000_s1030" type="#_x0000_t202" style="width:429pt;height:555pt;visibility:visible;mso-wrap-style:square;mso-left-percent:-10001;mso-top-percent:-10001;mso-position-horizontal:absolute;mso-position-horizontal-relative:char;mso-position-vertical:absolute;mso-position-vertical-relative:line;mso-left-percent:-10001;mso-top-percent:-10001;v-text-anchor:top" o:gfxdata="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">
                 <v:textbox>
                   <w:txbxContent>
                     <w:p>
@@ -7811,7 +8112,7 @@
                     </w:p>
                   </w:txbxContent>
                 </v:textbox>
-                <w10:wrap type="tight" anchorx="margin"/>
+                <w10:anchorlock/>
               </v:shape>
             </w:pict>
           </mc:Fallback>
@@ -7830,7 +8131,6 @@
         <w:rPr>
           <w:lang w:val="en-US"/>
         </w:rPr>
-        <w:lastRenderedPageBreak/>
         <w:t>Rasterizing Triangles</w:t>
       </w:r>
       <w:bookmarkEnd w:id="8"/>
@@ -7844,23 +8144,81 @@
       </w:pPr>
       <w:r>
         <w:rPr>
+          <w:lang w:val="en-US"/>
+        </w:rPr>
+        <w:t>The next geometric shape we want to draw is a triangle, since most 3D models are made exclusively</w:t>
+      </w:r>
+      <w:r>
+        <w:rPr>
+          <w:lang w:val="en-US"/>
+        </w:rPr>
+        <w:t xml:space="preserve"> of</w:t>
+      </w:r>
+      <w:r>
+        <w:rPr>
+          <w:lang w:val="en-US"/>
+        </w:rPr>
+        <w:t xml:space="preserve"> triangles</w:t>
+      </w:r>
+      <w:r>
+        <w:rPr>
+          <w:lang w:val="en-US"/>
+        </w:rPr>
+        <w:t xml:space="preserve"> and all polygons can be decomposed into triangles</w:t>
+      </w:r>
+      <w:r>
+        <w:rPr>
+          <w:lang w:val="en-US"/>
+        </w:rPr>
+        <w:t xml:space="preserve">. A triangle is formed by three vertices we will refer to as v0, v1, and v2. Since we're working on a 2D canvas, these vertices will </w:t>
+      </w:r>
+      <w:r>
+        <w:rPr>
+          <w:lang w:val="en-US"/>
+        </w:rPr>
+        <w:lastRenderedPageBreak/>
+        <w:t xml:space="preserve">consist of only an x and y coordinate. We can use our </w:t>
+      </w:r>
+      <w:proofErr w:type="spellStart"/>
+      <w:r>
+        <w:rPr>
+          <w:lang w:val="en-US"/>
+        </w:rPr>
+        <w:t>DrawLine</w:t>
+      </w:r>
+      <w:proofErr w:type="spellEnd"/>
+      <w:r>
+        <w:rPr>
+          <w:lang w:val="en-US"/>
+        </w:rPr>
+        <w:t xml:space="preserve"> function to draw a triangle just by drawing lines connecting the vertices: [1.]</w:t>
+      </w:r>
+      <w:r>
+        <w:rPr>
+          <w:noProof/>
+          <w:lang w:val="en-US"/>
+        </w:rPr>
+        <w:t xml:space="preserve"> </w:t>
+      </w:r>
+    </w:p>
+    <w:p>
+      <w:pPr>
+        <w:pStyle w:val="Perusteksti"/>
+        <w:rPr>
+          <w:lang w:val="en-US"/>
+        </w:rPr>
+      </w:pPr>
+      <w:r>
+        <w:rPr>
           <w:noProof/>
           <w:lang w:val="en-US"/>
         </w:rPr>
         <mc:AlternateContent>
           <mc:Choice Requires="wps">
             <w:drawing>
-              <wp:anchor distT="45720" distB="45720" distL="114300" distR="114300" simplePos="0" relativeHeight="251671552" behindDoc="0" locked="0" layoutInCell="1" allowOverlap="1" wp14:anchorId="60858055" wp14:editId="0C889122">
-                <wp:simplePos x="0" y="0"/>
-                <wp:positionH relativeFrom="margin">
-                  <wp:align>right</wp:align>
-                </wp:positionH>
-                <wp:positionV relativeFrom="paragraph">
-                  <wp:posOffset>1419225</wp:posOffset>
-                </wp:positionV>
+              <wp:inline distT="0" distB="0" distL="0" distR="0" wp14:anchorId="4C4A8B86" wp14:editId="62D77EC0">
                 <wp:extent cx="5448300" cy="723900"/>
                 <wp:effectExtent l="0" t="0" r="19050" b="19050"/>
-                <wp:wrapSquare wrapText="bothSides"/>
                 <wp:docPr id="678525270" name="Text Box 2"/>
                 <wp:cNvGraphicFramePr>
                   <a:graphicFrameLocks xmlns:a="http://schemas.openxmlformats.org/drawingml/2006/main"/>
@@ -7942,18 +8300,12 @@
                     </wps:wsp>
                   </a:graphicData>
                 </a:graphic>
-                <wp14:sizeRelH relativeFrom="margin">
-                  <wp14:pctWidth>0</wp14:pctWidth>
-                </wp14:sizeRelH>
-                <wp14:sizeRelV relativeFrom="margin">
-                  <wp14:pctHeight>0</wp14:pctHeight>
-                </wp14:sizeRelV>
-              </wp:anchor>
+              </wp:inline>
             </w:drawing>
           </mc:Choice>
           <mc:Fallback>
             <w:pict>
-              <v:shape w14:anchorId="60858055" id="_x0000_s1031" type="#_x0000_t202" style="position:absolute;left:0;text-align:left;margin-left:377.8pt;margin-top:111.75pt;width:429pt;height:57pt;z-index:251671552;visibility:visible;mso-wrap-style:square;mso-width-percent:0;mso-height-percent:0;mso-wrap-distance-left:9pt;mso-wrap-distance-top:3.6pt;mso-wrap-distance-right:9pt;mso-wrap-distance-bottom:3.6pt;mso-position-horizontal:right;mso-position-horizontal-relative:margin;mso-position-vertical:absolute;mso-position-vertical-relative:text;mso-width-percent:0;mso-height-percent:0;mso-width-relative:margin;mso-height-relative:margin;v-text-anchor:top" o:gfxdata="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">
+              <v:shape w14:anchorId="4C4A8B86" id="_x0000_s1031" type="#_x0000_t202" style="width:429pt;height:57pt;visibility:visible;mso-wrap-style:square;mso-left-percent:-10001;mso-top-percent:-10001;mso-position-horizontal:absolute;mso-position-horizontal-relative:char;mso-position-vertical:absolute;mso-position-vertical-relative:line;mso-left-percent:-10001;mso-top-percent:-10001;v-text-anchor:top" o:gfxdata="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">
                 <v:textbox>
                   <w:txbxContent>
                     <w:p>
@@ -7999,7 +8351,7 @@
                     </w:p>
                   </w:txbxContent>
                 </v:textbox>
-                <w10:wrap type="square" anchorx="margin"/>
+                <w10:anchorlock/>
               </v:shape>
             </w:pict>
           </mc:Fallback>
@@ -8009,31 +8361,7 @@
         <w:rPr>
           <w:lang w:val="en-US"/>
         </w:rPr>
-        <w:t>The next geometric shape we want to draw is a triangle, since most 3D models are made exclusively</w:t>
-      </w:r>
-      <w:r>
-        <w:rPr>
-          <w:lang w:val="en-US"/>
-        </w:rPr>
-        <w:t xml:space="preserve"> of</w:t>
-      </w:r>
-      <w:r>
-        <w:rPr>
-          <w:lang w:val="en-US"/>
-        </w:rPr>
-        <w:t xml:space="preserve"> triangles</w:t>
-      </w:r>
-      <w:r>
-        <w:rPr>
-          <w:lang w:val="en-US"/>
-        </w:rPr>
-        <w:t xml:space="preserve"> and all polygons can be decomposed into triangles</w:t>
-      </w:r>
-      <w:r>
-        <w:rPr>
-          <w:lang w:val="en-US"/>
-        </w:rPr>
-        <w:t>. A triangle is formed by three vertices we will refer to as v0, v1, and v2. Since we're working on a 2D canvas, these vertices will consist of only an x and y coordinate. We can use our DrawLine function to draw a triangle just by drawing lines connecting the vertices: [1.]</w:t>
+        <w:t>{TODO: maybe wireframe triangle picture}</w:t>
       </w:r>
     </w:p>
     <w:p>
@@ -8047,7 +8375,19 @@
         <w:rPr>
           <w:lang w:val="en-US"/>
         </w:rPr>
-        <w:t>{TODO: maybe wireframe triangle picture}</w:t>
+        <w:t xml:space="preserve">This function, however, only draws a wireframe triangle, meaning only its edges are colored in. We also need a function to draw a filled in triangle. A simple method for doing this is drawing the triangle entirely out of horizontal lines. To do this, we can simply iterate over every y </w:t>
+      </w:r>
+      <w:r>
+        <w:rPr>
+          <w:lang w:val="en-US"/>
+        </w:rPr>
+        <w:t xml:space="preserve">position </w:t>
+      </w:r>
+      <w:r>
+        <w:rPr>
+          <w:lang w:val="en-US"/>
+        </w:rPr>
+        <w:t>in between the triangle's top and bottom vertices and draw a line from the left side to the right: [1.]</w:t>
       </w:r>
     </w:p>
     <w:p>
@@ -8065,17 +8405,9 @@
         <mc:AlternateContent>
           <mc:Choice Requires="wps">
             <w:drawing>
-              <wp:anchor distT="45720" distB="45720" distL="114300" distR="114300" simplePos="0" relativeHeight="251673600" behindDoc="0" locked="0" layoutInCell="1" allowOverlap="1" wp14:anchorId="55AF98D8" wp14:editId="3FC0B8AB">
-                <wp:simplePos x="0" y="0"/>
-                <wp:positionH relativeFrom="margin">
-                  <wp:align>right</wp:align>
-                </wp:positionH>
-                <wp:positionV relativeFrom="paragraph">
-                  <wp:posOffset>1155700</wp:posOffset>
-                </wp:positionV>
+              <wp:inline distT="0" distB="0" distL="0" distR="0" wp14:anchorId="4DC743A9" wp14:editId="707B8667">
                 <wp:extent cx="5448300" cy="600075"/>
                 <wp:effectExtent l="0" t="0" r="19050" b="28575"/>
-                <wp:wrapSquare wrapText="bothSides"/>
                 <wp:docPr id="596760901" name="Text Box 2"/>
                 <wp:cNvGraphicFramePr>
                   <a:graphicFrameLocks xmlns:a="http://schemas.openxmlformats.org/drawingml/2006/main"/>
@@ -8147,18 +8479,12 @@
                     </wps:wsp>
                   </a:graphicData>
                 </a:graphic>
-                <wp14:sizeRelH relativeFrom="margin">
-                  <wp14:pctWidth>0</wp14:pctWidth>
-                </wp14:sizeRelH>
-                <wp14:sizeRelV relativeFrom="margin">
-                  <wp14:pctHeight>0</wp14:pctHeight>
-                </wp14:sizeRelV>
-              </wp:anchor>
+              </wp:inline>
             </w:drawing>
           </mc:Choice>
           <mc:Fallback>
             <w:pict>
-              <v:shape w14:anchorId="55AF98D8" id="_x0000_s1032" type="#_x0000_t202" style="position:absolute;left:0;text-align:left;margin-left:377.8pt;margin-top:91pt;width:429pt;height:47.25pt;z-index:251673600;visibility:visible;mso-wrap-style:square;mso-width-percent:0;mso-height-percent:0;mso-wrap-distance-left:9pt;mso-wrap-distance-top:3.6pt;mso-wrap-distance-right:9pt;mso-wrap-distance-bottom:3.6pt;mso-position-horizontal:right;mso-position-horizontal-relative:margin;mso-position-vertical:absolute;mso-position-vertical-relative:text;mso-width-percent:0;mso-height-percent:0;mso-width-relative:margin;mso-height-relative:margin;v-text-anchor:top" o:gfxdata="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">
+              <v:shape w14:anchorId="4DC743A9" id="_x0000_s1032" type="#_x0000_t202" style="width:429pt;height:47.25pt;visibility:visible;mso-wrap-style:square;mso-left-percent:-10001;mso-top-percent:-10001;mso-position-horizontal:absolute;mso-position-horizontal-relative:char;mso-position-vertical:absolute;mso-position-vertical-relative:line;mso-left-percent:-10001;mso-top-percent:-10001;v-text-anchor:top" o:gfxdata="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">
                 <v:textbox>
                   <w:txbxContent>
                     <w:p>
@@ -8194,30 +8520,12 @@
                     </w:p>
                   </w:txbxContent>
                 </v:textbox>
-                <w10:wrap type="square" anchorx="margin"/>
+                <w10:anchorlock/>
               </v:shape>
             </w:pict>
           </mc:Fallback>
         </mc:AlternateContent>
       </w:r>
-      <w:r>
-        <w:rPr>
-          <w:lang w:val="en-US"/>
-        </w:rPr>
-        <w:t xml:space="preserve">This function, however, only draws a wireframe triangle, meaning only its edges are colored in. We also need a function to draw a filled in triangle. A simple method for doing this is drawing the triangle entirely out of horizontal lines. To do this, we can simply iterate over every y </w:t>
-      </w:r>
-      <w:r>
-        <w:rPr>
-          <w:lang w:val="en-US"/>
-        </w:rPr>
-        <w:t xml:space="preserve">position </w:t>
-      </w:r>
-      <w:r>
-        <w:rPr>
-          <w:lang w:val="en-US"/>
-        </w:rPr>
-        <w:t>in between the triangle's top and bottom vertices and draw a line from the left side to the right: [1.]</w:t>
-      </w:r>
     </w:p>
     <w:p>
       <w:pPr>
@@ -8226,19 +8534,39 @@
           <w:lang w:val="en-US"/>
         </w:rPr>
       </w:pPr>
-    </w:p>
-    <w:p>
-      <w:pPr>
-        <w:pStyle w:val="Perusteksti"/>
-        <w:rPr>
-          <w:lang w:val="en-US"/>
-        </w:rPr>
-      </w:pPr>
-      <w:r>
-        <w:rPr>
-          <w:lang w:val="en-US"/>
-        </w:rPr>
-        <w:t>To get the topY and bottomY, we can simply sort the vertices before drawing. The actual tricky part of this implementation is calculating the right and left bounds. To solve this, we can consider that the x bounds are defined by the lines [v0, v1], [v1, v2], and [v</w:t>
+      <w:r>
+        <w:rPr>
+          <w:lang w:val="en-US"/>
+        </w:rPr>
+        <w:t xml:space="preserve">To get the </w:t>
+      </w:r>
+      <w:proofErr w:type="spellStart"/>
+      <w:r>
+        <w:rPr>
+          <w:lang w:val="en-US"/>
+        </w:rPr>
+        <w:t>topY</w:t>
+      </w:r>
+      <w:proofErr w:type="spellEnd"/>
+      <w:r>
+        <w:rPr>
+          <w:lang w:val="en-US"/>
+        </w:rPr>
+        <w:t xml:space="preserve"> and </w:t>
+      </w:r>
+      <w:proofErr w:type="spellStart"/>
+      <w:r>
+        <w:rPr>
+          <w:lang w:val="en-US"/>
+        </w:rPr>
+        <w:t>bottomY</w:t>
+      </w:r>
+      <w:proofErr w:type="spellEnd"/>
+      <w:r>
+        <w:rPr>
+          <w:lang w:val="en-US"/>
+        </w:rPr>
+        <w:t>, we can simply sort the vertices before drawing. The actual tricky part of this implementation is calculating the right and left bounds. To solve this, we can consider that the x bounds are defined by the lines [v0, v1], [v1, v2], and [v</w:t>
       </w:r>
       <w:r>
         <w:rPr>
@@ -8365,25 +8693,9 @@
         <mc:AlternateContent>
           <mc:Choice Requires="wps">
             <w:drawing>
-              <wp:anchor distT="45720" distB="45720" distL="114300" distR="114300" simplePos="0" relativeHeight="251675648" behindDoc="1" locked="0" layoutInCell="1" allowOverlap="1" wp14:anchorId="527F7C7C" wp14:editId="30511BBC">
-                <wp:simplePos x="0" y="0"/>
-                <wp:positionH relativeFrom="margin">
-                  <wp:align>right</wp:align>
-                </wp:positionH>
-                <wp:positionV relativeFrom="paragraph">
-                  <wp:posOffset>0</wp:posOffset>
-                </wp:positionV>
+              <wp:inline distT="0" distB="0" distL="0" distR="0" wp14:anchorId="527F7C7C" wp14:editId="22233218">
                 <wp:extent cx="5448300" cy="4248150"/>
                 <wp:effectExtent l="0" t="0" r="19050" b="19050"/>
-                <wp:wrapTight wrapText="bothSides">
-                  <wp:wrapPolygon edited="0">
-                    <wp:start x="0" y="0"/>
-                    <wp:lineTo x="0" y="21600"/>
-                    <wp:lineTo x="21600" y="21600"/>
-                    <wp:lineTo x="21600" y="0"/>
-                    <wp:lineTo x="0" y="0"/>
-                  </wp:wrapPolygon>
-                </wp:wrapTight>
                 <wp:docPr id="546464786" name="Text Box 2"/>
                 <wp:cNvGraphicFramePr>
                   <a:graphicFrameLocks xmlns:a="http://schemas.openxmlformats.org/drawingml/2006/main"/>
@@ -8885,18 +9197,12 @@
                     </wps:wsp>
                   </a:graphicData>
                 </a:graphic>
-                <wp14:sizeRelH relativeFrom="margin">
-                  <wp14:pctWidth>0</wp14:pctWidth>
-                </wp14:sizeRelH>
-                <wp14:sizeRelV relativeFrom="margin">
-                  <wp14:pctHeight>0</wp14:pctHeight>
-                </wp14:sizeRelV>
-              </wp:anchor>
+              </wp:inline>
             </w:drawing>
           </mc:Choice>
           <mc:Fallback>
             <w:pict>
-              <v:shape w14:anchorId="527F7C7C" id="_x0000_s1033" type="#_x0000_t202" style="position:absolute;left:0;text-align:left;margin-left:377.8pt;margin-top:0;width:429pt;height:334.5pt;z-index:-251640832;visibility:visible;mso-wrap-style:square;mso-width-percent:0;mso-height-percent:0;mso-wrap-distance-left:9pt;mso-wrap-distance-top:3.6pt;mso-wrap-distance-right:9pt;mso-wrap-distance-bottom:3.6pt;mso-position-horizontal:right;mso-position-horizontal-relative:margin;mso-position-vertical:absolute;mso-position-vertical-relative:text;mso-width-percent:0;mso-height-percent:0;mso-width-relative:margin;mso-height-relative:margin;v-text-anchor:top" o:gfxdata="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">
+              <v:shape w14:anchorId="527F7C7C" id="_x0000_s1033" type="#_x0000_t202" style="width:429pt;height:334.5pt;visibility:visible;mso-wrap-style:square;mso-left-percent:-10001;mso-top-percent:-10001;mso-position-horizontal:absolute;mso-position-horizontal-relative:char;mso-position-vertical:absolute;mso-position-vertical-relative:line;mso-left-percent:-10001;mso-top-percent:-10001;v-text-anchor:top" o:gfxdata="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">
                 <v:textbox>
                   <w:txbxContent>
                     <w:p>
@@ -9362,7 +9668,7 @@
                     </w:p>
                   </w:txbxContent>
                 </v:textbox>
-                <w10:wrap type="tight" anchorx="margin"/>
+                <w10:anchorlock/>
               </v:shape>
             </w:pict>
           </mc:Fallback>
@@ -9423,25 +9729,9 @@
         <mc:AlternateContent>
           <mc:Choice Requires="wps">
             <w:drawing>
-              <wp:anchor distT="45720" distB="45720" distL="114300" distR="114300" simplePos="0" relativeHeight="251677696" behindDoc="1" locked="0" layoutInCell="1" allowOverlap="1" wp14:anchorId="536F58C7" wp14:editId="358FA06A">
-                <wp:simplePos x="0" y="0"/>
-                <wp:positionH relativeFrom="margin">
-                  <wp:align>right</wp:align>
-                </wp:positionH>
-                <wp:positionV relativeFrom="paragraph">
-                  <wp:posOffset>0</wp:posOffset>
-                </wp:positionV>
+              <wp:inline distT="0" distB="0" distL="0" distR="0" wp14:anchorId="536F58C7" wp14:editId="53A12516">
                 <wp:extent cx="5448300" cy="4181475"/>
                 <wp:effectExtent l="0" t="0" r="19050" b="28575"/>
-                <wp:wrapTight wrapText="bothSides">
-                  <wp:wrapPolygon edited="0">
-                    <wp:start x="0" y="0"/>
-                    <wp:lineTo x="0" y="21649"/>
-                    <wp:lineTo x="21600" y="21649"/>
-                    <wp:lineTo x="21600" y="0"/>
-                    <wp:lineTo x="0" y="0"/>
-                  </wp:wrapPolygon>
-                </wp:wrapTight>
                 <wp:docPr id="971048788" name="Text Box 2"/>
                 <wp:cNvGraphicFramePr>
                   <a:graphicFrameLocks xmlns:a="http://schemas.openxmlformats.org/drawingml/2006/main"/>
@@ -9939,18 +10229,12 @@
                     </wps:wsp>
                   </a:graphicData>
                 </a:graphic>
-                <wp14:sizeRelH relativeFrom="margin">
-                  <wp14:pctWidth>0</wp14:pctWidth>
-                </wp14:sizeRelH>
-                <wp14:sizeRelV relativeFrom="margin">
-                  <wp14:pctHeight>0</wp14:pctHeight>
-                </wp14:sizeRelV>
-              </wp:anchor>
+              </wp:inline>
             </w:drawing>
           </mc:Choice>
           <mc:Fallback>
             <w:pict>
-              <v:shape w14:anchorId="536F58C7" id="_x0000_s1034" type="#_x0000_t202" style="position:absolute;left:0;text-align:left;margin-left:377.8pt;margin-top:0;width:429pt;height:329.25pt;z-index:-251638784;visibility:visible;mso-wrap-style:square;mso-width-percent:0;mso-height-percent:0;mso-wrap-distance-left:9pt;mso-wrap-distance-top:3.6pt;mso-wrap-distance-right:9pt;mso-wrap-distance-bottom:3.6pt;mso-position-horizontal:right;mso-position-horizontal-relative:margin;mso-position-vertical:absolute;mso-position-vertical-relative:text;mso-width-percent:0;mso-height-percent:0;mso-width-relative:margin;mso-height-relative:margin;v-text-anchor:top" o:gfxdata="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">
+              <v:shape w14:anchorId="536F58C7" id="_x0000_s1034" type="#_x0000_t202" style="width:429pt;height:329.25pt;visibility:visible;mso-wrap-style:square;mso-left-percent:-10001;mso-top-percent:-10001;mso-position-horizontal:absolute;mso-position-horizontal-relative:char;mso-position-vertical:absolute;mso-position-vertical-relative:line;mso-left-percent:-10001;mso-top-percent:-10001;v-text-anchor:top" o:gfxdata="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">
                 <v:textbox>
                   <w:txbxContent>
                     <w:p>
@@ -10412,7 +10696,7 @@
                     </w:p>
                   </w:txbxContent>
                 </v:textbox>
-                <w10:wrap type="tight" anchorx="margin"/>
+                <w10:anchorlock/>
               </v:shape>
             </w:pict>
           </mc:Fallback>
@@ -10458,7 +10742,21 @@
         <w:rPr>
           <w:lang w:val="en-US"/>
         </w:rPr>
-        <w:t xml:space="preserve"> use our DrawLine function here. That is due to our lines </w:t>
+        <w:t xml:space="preserve"> use our </w:t>
+      </w:r>
+      <w:proofErr w:type="spellStart"/>
+      <w:r>
+        <w:rPr>
+          <w:lang w:val="en-US"/>
+        </w:rPr>
+        <w:t>DrawLine</w:t>
+      </w:r>
+      <w:proofErr w:type="spellEnd"/>
+      <w:r>
+        <w:rPr>
+          <w:lang w:val="en-US"/>
+        </w:rPr>
+        <w:t xml:space="preserve"> function here. That is due to our lines </w:t>
       </w:r>
       <w:r>
         <w:rPr>
@@ -10486,6 +10784,14 @@
         </w:rPr>
         <w:t>{TODO add filled triangle picture}</w:t>
       </w:r>
+    </w:p>
+    <w:p>
+      <w:pPr>
+        <w:pStyle w:val="Perusteksti"/>
+        <w:rPr>
+          <w:lang w:val="en-US"/>
+        </w:rPr>
+      </w:pPr>
     </w:p>
     <w:p>
       <w:pPr>
@@ -10548,13 +10854,13 @@
         <w:rPr>
           <w:lang w:val="en-US"/>
         </w:rPr>
-        <w:t>With triangles we can draw any other geometric shape with a finite number of sides. For example, to draw a rectangle defined by the vertices (v0, v1, v2, v3) we can draw two triangles (v0, v1, v3) and (v1, v2, v3).</w:t>
-      </w:r>
-      <w:r>
-        <w:rPr>
-          <w:lang w:val="en-US"/>
-        </w:rPr>
-        <w:t xml:space="preserve"> </w:t>
+        <w:t>Being able to draw triangles is very useful, because every other polygon can be decomposed into multiple triangles [1]</w:t>
+      </w:r>
+      <w:r>
+        <w:rPr>
+          <w:lang w:val="en-US"/>
+        </w:rPr>
+        <w:t xml:space="preserve">. For example, to draw a rectangle defined by the vertices (v0, v1, v2, v3) we can draw two triangles (v0, v1, v3) and (v1, v2, v3). </w:t>
       </w:r>
     </w:p>
     <w:p>
@@ -10582,19 +10888,49 @@
         <w:rPr>
           <w:lang w:val="en-US"/>
         </w:rPr>
-        <w:t xml:space="preserve">This works, but there are still numerous problems. What if we want to move the </w:t>
-      </w:r>
-      <w:r>
-        <w:rPr>
-          <w:lang w:val="en-US"/>
-        </w:rPr>
-        <w:t>objects</w:t>
-      </w:r>
-      <w:r>
-        <w:rPr>
-          <w:lang w:val="en-US"/>
-        </w:rPr>
-        <w:t xml:space="preserve">, or move the camera? </w:t>
+        <w:t>This works</w:t>
+      </w:r>
+      <w:r>
+        <w:rPr>
+          <w:lang w:val="en-US"/>
+        </w:rPr>
+        <w:t xml:space="preserve"> for drawing any 2D polygon</w:t>
+      </w:r>
+      <w:r>
+        <w:rPr>
+          <w:lang w:val="en-US"/>
+        </w:rPr>
+        <w:t>, but there are still numerous problems.</w:t>
+      </w:r>
+      <w:r>
+        <w:rPr>
+          <w:lang w:val="en-US"/>
+        </w:rPr>
+        <w:t xml:space="preserve"> We need to be able to draw</w:t>
+      </w:r>
+      <w:r>
+        <w:rPr>
+          <w:lang w:val="en-US"/>
+        </w:rPr>
+        <w:t xml:space="preserve"> </w:t>
+      </w:r>
+      <w:r>
+        <w:rPr>
+          <w:lang w:val="en-US"/>
+        </w:rPr>
+        <w:t>3D objects</w:t>
+      </w:r>
+      <w:r>
+        <w:rPr>
+          <w:lang w:val="en-US"/>
+        </w:rPr>
+        <w:t>, move them, and move the camera.</w:t>
+      </w:r>
+      <w:r>
+        <w:rPr>
+          <w:lang w:val="en-US"/>
+        </w:rPr>
+        <w:t xml:space="preserve"> </w:t>
       </w:r>
       <w:r>
         <w:rPr>
@@ -10626,7 +10962,21 @@
         <w:rPr>
           <w:lang w:val="en-US"/>
         </w:rPr>
-        <w:t xml:space="preserve"> space -&gt; apply model matrix -&gt; world space -&gt; calculate normals </w:t>
+        <w:t xml:space="preserve"> space -&gt; apply model matrix -&gt; world space -&gt; calculate </w:t>
+      </w:r>
+      <w:proofErr w:type="spellStart"/>
+      <w:r>
+        <w:rPr>
+          <w:lang w:val="en-US"/>
+        </w:rPr>
+        <w:t>normals</w:t>
+      </w:r>
+      <w:proofErr w:type="spellEnd"/>
+      <w:r>
+        <w:rPr>
+          <w:lang w:val="en-US"/>
+        </w:rPr>
+        <w:t xml:space="preserve"> </w:t>
       </w:r>
       <w:r>
         <w:rPr>
@@ -10673,97 +11023,583 @@
         <w:t>{TODO Add picture of above}</w:t>
       </w:r>
     </w:p>
+    <w:bookmarkEnd w:id="10"/>
     <w:p>
       <w:pPr>
-        <w:pStyle w:val="Perusteksti"/>
-        <w:rPr>
-          <w:lang w:val="en-US"/>
-        </w:rPr>
-      </w:pPr>
+        <w:pStyle w:val="Heading3"/>
+        <w:rPr>
+          <w:lang w:val="en-US"/>
+        </w:rPr>
+      </w:pPr>
+      <w:r>
+        <w:rPr>
+          <w:lang w:val="en-US"/>
+        </w:rPr>
+        <w:t>3D Models</w:t>
+      </w:r>
     </w:p>
     <w:p>
       <w:pPr>
-        <w:pStyle w:val="Heading3"/>
-        <w:rPr>
-          <w:lang w:val="en-US"/>
-        </w:rPr>
-      </w:pPr>
-      <w:r>
-        <w:rPr>
-          <w:lang w:val="en-US"/>
-        </w:rPr>
-        <w:t>Transforms</w:t>
-      </w:r>
-      <w:bookmarkEnd w:id="10"/>
+        <w:pStyle w:val="Perusteksti"/>
+        <w:rPr>
+          <w:lang w:val="en-US"/>
+        </w:rPr>
+      </w:pPr>
+      <w:r>
+        <w:rPr>
+          <w:lang w:val="en-US"/>
+        </w:rPr>
+        <w:t xml:space="preserve">First, we need to figure out a way to represent 3D objects in a general form. For example, take a cube with the vertices v0 – v7. These vertices are only points in space, so without more information we would have no </w:t>
+      </w:r>
+      <w:r>
+        <w:rPr>
+          <w:lang w:val="en-US"/>
+        </w:rPr>
+        <w:t>idea which ones to use to draw the triangles of</w:t>
+      </w:r>
+      <w:r>
+        <w:rPr>
+          <w:lang w:val="en-US"/>
+        </w:rPr>
+        <w:t xml:space="preserve"> the cube</w:t>
+      </w:r>
+      <w:r>
+        <w:rPr>
+          <w:lang w:val="en-US"/>
+        </w:rPr>
+        <w:t xml:space="preserve">. Therefore, we also need a list of those triangles describing which three vertices make </w:t>
+      </w:r>
+      <w:r>
+        <w:rPr>
+          <w:lang w:val="en-US"/>
+        </w:rPr>
+        <w:t>each</w:t>
+      </w:r>
+      <w:r>
+        <w:rPr>
+          <w:lang w:val="en-US"/>
+        </w:rPr>
+        <w:t xml:space="preserve"> triangle. Since a cube has 6 rectangular faces, we need</w:t>
+      </w:r>
+      <w:r>
+        <w:rPr>
+          <w:lang w:val="en-US"/>
+        </w:rPr>
+        <w:t xml:space="preserve"> a list of</w:t>
+      </w:r>
+      <w:r>
+        <w:rPr>
+          <w:lang w:val="en-US"/>
+        </w:rPr>
+        <w:t xml:space="preserve"> 12 triangles to draw it.</w:t>
+      </w:r>
+      <w:r>
+        <w:rPr>
+          <w:lang w:val="en-US"/>
+        </w:rPr>
+        <w:t xml:space="preserve"> These two </w:t>
+      </w:r>
+      <w:r>
+        <w:rPr>
+          <w:lang w:val="en-US"/>
+        </w:rPr>
+        <w:t>lists</w:t>
+      </w:r>
+      <w:r>
+        <w:rPr>
+          <w:lang w:val="en-US"/>
+        </w:rPr>
+        <w:t xml:space="preserve"> we call           </w:t>
+      </w:r>
+      <w:r>
+        <w:rPr>
+          <w:i/>
+          <w:iCs/>
+          <w:lang w:val="en-US"/>
+        </w:rPr>
+        <w:t xml:space="preserve">vertices </w:t>
+      </w:r>
+      <w:r>
+        <w:rPr>
+          <w:lang w:val="en-US"/>
+        </w:rPr>
+        <w:t xml:space="preserve">and </w:t>
+      </w:r>
+      <w:r>
+        <w:rPr>
+          <w:i/>
+          <w:iCs/>
+          <w:lang w:val="en-US"/>
+        </w:rPr>
+        <w:t>indices</w:t>
+      </w:r>
+      <w:r>
+        <w:rPr>
+          <w:lang w:val="en-US"/>
+        </w:rPr>
+        <w:t xml:space="preserve"> are enough information to render any 3D object made of triangles</w:t>
+      </w:r>
+      <w:r>
+        <w:rPr>
+          <w:lang w:val="en-US"/>
+        </w:rPr>
+        <w:t>. [1.]</w:t>
+      </w:r>
     </w:p>
     <w:p>
       <w:pPr>
         <w:pStyle w:val="Perusteksti"/>
-      </w:pPr>
+        <w:rPr>
+          <w:lang w:val="en-US"/>
+        </w:rPr>
+      </w:pPr>
+      <w:r>
+        <w:rPr>
+          <w:lang w:val="en-US"/>
+        </w:rPr>
+        <w:t>{TODO Add picture of cube}</w:t>
+      </w:r>
     </w:p>
     <w:p>
       <w:pPr>
         <w:pStyle w:val="Perusteksti"/>
+        <w:rPr>
+          <w:lang w:val="en-US"/>
+        </w:rPr>
+      </w:pPr>
+      <w:r>
+        <w:rPr>
+          <w:lang w:val="en-US"/>
+        </w:rPr>
+        <w:t>This is a very common format for storing 3D objects. File formats, such as .obj, work very similarly with the main difference being that faces can be any polygon, not just triangles</w:t>
+      </w:r>
+      <w:r>
+        <w:rPr>
+          <w:lang w:val="en-US"/>
+        </w:rPr>
+        <w:t xml:space="preserve">. These formats are also capable of storing other information, such as materials and textures, which we will cover in a later section. Loading these models from files is outside the scope of this paper, but there are </w:t>
+      </w:r>
+      <w:r>
+        <w:rPr>
+          <w:lang w:val="en-US"/>
+        </w:rPr>
+        <w:lastRenderedPageBreak/>
+        <w:t xml:space="preserve">many existing libraries, such as </w:t>
+      </w:r>
+      <w:proofErr w:type="spellStart"/>
+      <w:r>
+        <w:rPr>
+          <w:i/>
+          <w:iCs/>
+          <w:lang w:val="en-US"/>
+        </w:rPr>
+        <w:t>Assimp</w:t>
+      </w:r>
+      <w:proofErr w:type="spellEnd"/>
+      <w:r>
+        <w:rPr>
+          <w:lang w:val="en-US"/>
+        </w:rPr>
+        <w:t>, which are easy to implement and do some useful operations, such as triangulating the faces at load time. [</w:t>
+      </w:r>
+      <w:r>
+        <w:rPr>
+          <w:lang w:val="en-US"/>
+        </w:rPr>
+        <w:t>4</w:t>
+      </w:r>
+      <w:r>
+        <w:rPr>
+          <w:lang w:val="en-US"/>
+        </w:rPr>
+        <w:t>.]</w:t>
+      </w:r>
+    </w:p>
+    <w:p>
+      <w:pPr>
+        <w:pStyle w:val="Perusteksti"/>
+        <w:rPr>
+          <w:lang w:val="en-US"/>
+        </w:rPr>
+      </w:pPr>
+      <w:r>
+        <w:rPr>
+          <w:lang w:val="en-US"/>
+        </w:rPr>
+        <w:t xml:space="preserve">To render objects stored this way, all we need to do is loop over every entry in indices and call </w:t>
+      </w:r>
+      <w:proofErr w:type="spellStart"/>
+      <w:proofErr w:type="gramStart"/>
+      <w:r>
+        <w:rPr>
+          <w:lang w:val="en-US"/>
+        </w:rPr>
+        <w:t>DrawTriangle</w:t>
+      </w:r>
+      <w:proofErr w:type="spellEnd"/>
+      <w:r>
+        <w:rPr>
+          <w:lang w:val="en-US"/>
+        </w:rPr>
+        <w:t>(</w:t>
+      </w:r>
+      <w:proofErr w:type="gramEnd"/>
+      <w:r>
+        <w:rPr>
+          <w:lang w:val="en-US"/>
+        </w:rPr>
+        <w:t>) with the corresponding vertices:</w:t>
+      </w:r>
+    </w:p>
+    <w:p>
+      <w:pPr>
+        <w:pStyle w:val="Perusteksti"/>
+        <w:rPr>
+          <w:lang w:val="en-US"/>
+        </w:rPr>
       </w:pPr>
       <w:r>
         <w:rPr>
           <w:noProof/>
-        </w:rPr>
-        <w:lastRenderedPageBreak/>
-        <w:drawing>
-          <wp:inline distT="0" distB="0" distL="0" distR="0" wp14:anchorId="66F9BABD" wp14:editId="7B321B07">
-            <wp:extent cx="5471795" cy="2694940"/>
-            <wp:effectExtent l="0" t="0" r="0" b="0"/>
-            <wp:docPr id="1111366549" name="Picture 1" descr="A diagram of a model&#10;&#10;Description automatically generated"/>
-            <wp:cNvGraphicFramePr>
-              <a:graphicFrameLocks xmlns:a="http://schemas.openxmlformats.org/drawingml/2006/main" noChangeAspect="1"/>
-            </wp:cNvGraphicFramePr>
-            <a:graphic xmlns:a="http://schemas.openxmlformats.org/drawingml/2006/main">
-              <a:graphicData uri="http://schemas.openxmlformats.org/drawingml/2006/picture">
-                <pic:pic xmlns:pic="http://schemas.openxmlformats.org/drawingml/2006/picture">
-                  <pic:nvPicPr>
-                    <pic:cNvPr id="1111366549" name="Picture 1" descr="A diagram of a model&#10;&#10;Description automatically generated"/>
-                    <pic:cNvPicPr>
-                      <a:picLocks noChangeAspect="1" noChangeArrowheads="1"/>
-                    </pic:cNvPicPr>
-                  </pic:nvPicPr>
-                  <pic:blipFill>
-                    <a:blip r:embed="rId21">
-                      <a:extLst>
-                        <a:ext uri="{28A0092B-C50C-407E-A947-70E740481C1C}">
-                          <a14:useLocalDpi xmlns:a14="http://schemas.microsoft.com/office/drawing/2010/main" val="0"/>
-                        </a:ext>
-                      </a:extLst>
-                    </a:blip>
-                    <a:srcRect/>
-                    <a:stretch>
-                      <a:fillRect/>
-                    </a:stretch>
-                  </pic:blipFill>
-                  <pic:spPr bwMode="auto">
-                    <a:xfrm>
-                      <a:off x="0" y="0"/>
-                      <a:ext cx="5471795" cy="2694940"/>
-                    </a:xfrm>
-                    <a:prstGeom prst="rect">
-                      <a:avLst/>
-                    </a:prstGeom>
-                    <a:noFill/>
-                    <a:ln>
-                      <a:noFill/>
-                    </a:ln>
-                  </pic:spPr>
-                </pic:pic>
-              </a:graphicData>
-            </a:graphic>
-          </wp:inline>
-        </w:drawing>
-      </w:r>
-      <w:r>
-        <w:t xml:space="preserve"> </w:t>
-      </w:r>
-      <w:r>
-        <w:t>https://learnopengl.com/Getting-started/Coordinate-Systems</w:t>
+          <w:lang w:val="en-US"/>
+        </w:rPr>
+        <mc:AlternateContent>
+          <mc:Choice Requires="wps">
+            <w:drawing>
+              <wp:inline distT="0" distB="0" distL="0" distR="0" wp14:anchorId="7320BD28" wp14:editId="63B1BBA0">
+                <wp:extent cx="5448300" cy="1438275"/>
+                <wp:effectExtent l="0" t="0" r="19050" b="28575"/>
+                <wp:docPr id="1139454526" name="Text Box 2"/>
+                <wp:cNvGraphicFramePr>
+                  <a:graphicFrameLocks xmlns:a="http://schemas.openxmlformats.org/drawingml/2006/main"/>
+                </wp:cNvGraphicFramePr>
+                <a:graphic xmlns:a="http://schemas.openxmlformats.org/drawingml/2006/main">
+                  <a:graphicData uri="http://schemas.microsoft.com/office/word/2010/wordprocessingShape">
+                    <wps:wsp>
+                      <wps:cNvSpPr txBox="1">
+                        <a:spLocks noChangeArrowheads="1"/>
+                      </wps:cNvSpPr>
+                      <wps:spPr bwMode="auto">
+                        <a:xfrm>
+                          <a:off x="0" y="0"/>
+                          <a:ext cx="5448300" cy="1438275"/>
+                        </a:xfrm>
+                        <a:prstGeom prst="rect">
+                          <a:avLst/>
+                        </a:prstGeom>
+                        <a:solidFill>
+                          <a:srgbClr val="FFFFFF"/>
+                        </a:solidFill>
+                        <a:ln w="9525">
+                          <a:solidFill>
+                            <a:srgbClr val="000000"/>
+                          </a:solidFill>
+                          <a:miter lim="800000"/>
+                          <a:headEnd/>
+                          <a:tailEnd/>
+                        </a:ln>
+                      </wps:spPr>
+                      <wps:txbx>
+                        <w:txbxContent>
+                          <w:p>
+                            <w:pPr>
+                              <w:pStyle w:val="Code"/>
+                            </w:pPr>
+                            <w:r>
+                              <w:t>vertices = [v0, v1, v2, v3, …]</w:t>
+                            </w:r>
+                          </w:p>
+                          <w:p>
+                            <w:pPr>
+                              <w:pStyle w:val="Code"/>
+                            </w:pPr>
+                            <w:r>
+                              <w:t>indices = [[v0, v1, v3], [v1, v2, v3], …]</w:t>
+                            </w:r>
+                          </w:p>
+                          <w:p>
+                            <w:pPr>
+                              <w:pStyle w:val="Code"/>
+                            </w:pPr>
+                          </w:p>
+                          <w:p>
+                            <w:pPr>
+                              <w:pStyle w:val="Code"/>
+                            </w:pPr>
+                            <w:r>
+                              <w:t>RenderIndexed(vertices, indices, color):</w:t>
+                            </w:r>
+                          </w:p>
+                          <w:p>
+                            <w:pPr>
+                              <w:pStyle w:val="Code"/>
+                            </w:pPr>
+                            <w:r>
+                              <w:tab/>
+                              <w:t>for tri in indices:</w:t>
+                            </w:r>
+                          </w:p>
+                          <w:p>
+                            <w:pPr>
+                              <w:pStyle w:val="Code"/>
+                            </w:pPr>
+                            <w:r>
+                              <w:tab/>
+                            </w:r>
+                            <w:r>
+                              <w:tab/>
+                              <w:t>DrawTriangle(</w:t>
+                            </w:r>
+                            <w:r>
+                              <w:t>vertices[tri.v0],</w:t>
+                            </w:r>
+                            <w:r>
+                              <w:t xml:space="preserve"> </w:t>
+                            </w:r>
+                          </w:p>
+                          <w:p>
+                            <w:pPr>
+                              <w:pStyle w:val="Code"/>
+                            </w:pPr>
+                            <w:r>
+                              <w:tab/>
+                            </w:r>
+                            <w:r>
+                              <w:tab/>
+                            </w:r>
+                            <w:r>
+                              <w:tab/>
+                            </w:r>
+                            <w:r>
+                              <w:tab/>
+                            </w:r>
+                            <w:r>
+                              <w:tab/>
+                              <w:t xml:space="preserve">  </w:t>
+                            </w:r>
+                            <w:r>
+                              <w:t>vertices[tri.v0],</w:t>
+                            </w:r>
+                            <w:r>
+                              <w:t xml:space="preserve"> </w:t>
+                            </w:r>
+                          </w:p>
+                          <w:p>
+                            <w:pPr>
+                              <w:pStyle w:val="Code"/>
+                            </w:pPr>
+                            <w:r>
+                              <w:tab/>
+                            </w:r>
+                            <w:r>
+                              <w:tab/>
+                            </w:r>
+                            <w:r>
+                              <w:tab/>
+                            </w:r>
+                            <w:r>
+                              <w:tab/>
+                            </w:r>
+                            <w:r>
+                              <w:tab/>
+                              <w:t xml:space="preserve">  </w:t>
+                            </w:r>
+                            <w:r>
+                              <w:t>vertices[tri.v0]</w:t>
+                            </w:r>
+                            <w:r>
+                              <w:t>,</w:t>
+                            </w:r>
+                          </w:p>
+                          <w:p>
+                            <w:pPr>
+                              <w:pStyle w:val="Code"/>
+                            </w:pPr>
+                            <w:r>
+                              <w:tab/>
+                            </w:r>
+                            <w:r>
+                              <w:tab/>
+                            </w:r>
+                            <w:r>
+                              <w:tab/>
+                            </w:r>
+                            <w:r>
+                              <w:tab/>
+                            </w:r>
+                            <w:r>
+                              <w:tab/>
+                              <w:t xml:space="preserve">  color)</w:t>
+                            </w:r>
+                          </w:p>
+                        </w:txbxContent>
+                      </wps:txbx>
+                      <wps:bodyPr rot="0" vert="horz" wrap="square" lIns="91440" tIns="45720" rIns="91440" bIns="45720" anchor="t" anchorCtr="0">
+                        <a:noAutofit/>
+                      </wps:bodyPr>
+                    </wps:wsp>
+                  </a:graphicData>
+                </a:graphic>
+              </wp:inline>
+            </w:drawing>
+          </mc:Choice>
+          <mc:Fallback>
+            <w:pict>
+              <v:shape w14:anchorId="7320BD28" id="_x0000_s1035" type="#_x0000_t202" style="width:429pt;height:113.25pt;visibility:visible;mso-wrap-style:square;mso-left-percent:-10001;mso-top-percent:-10001;mso-position-horizontal:absolute;mso-position-horizontal-relative:char;mso-position-vertical:absolute;mso-position-vertical-relative:line;mso-left-percent:-10001;mso-top-percent:-10001;v-text-anchor:top" o:gfxdata="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">
+                <v:textbox>
+                  <w:txbxContent>
+                    <w:p>
+                      <w:pPr>
+                        <w:pStyle w:val="Code"/>
+                      </w:pPr>
+                      <w:r>
+                        <w:t>vertices = [v0, v1, v2, v3, …]</w:t>
+                      </w:r>
+                    </w:p>
+                    <w:p>
+                      <w:pPr>
+                        <w:pStyle w:val="Code"/>
+                      </w:pPr>
+                      <w:r>
+                        <w:t>indices = [[v0, v1, v3], [v1, v2, v3], …]</w:t>
+                      </w:r>
+                    </w:p>
+                    <w:p>
+                      <w:pPr>
+                        <w:pStyle w:val="Code"/>
+                      </w:pPr>
+                    </w:p>
+                    <w:p>
+                      <w:pPr>
+                        <w:pStyle w:val="Code"/>
+                      </w:pPr>
+                      <w:r>
+                        <w:t>RenderIndexed(vertices, indices, color):</w:t>
+                      </w:r>
+                    </w:p>
+                    <w:p>
+                      <w:pPr>
+                        <w:pStyle w:val="Code"/>
+                      </w:pPr>
+                      <w:r>
+                        <w:tab/>
+                        <w:t>for tri in indices:</w:t>
+                      </w:r>
+                    </w:p>
+                    <w:p>
+                      <w:pPr>
+                        <w:pStyle w:val="Code"/>
+                      </w:pPr>
+                      <w:r>
+                        <w:tab/>
+                      </w:r>
+                      <w:r>
+                        <w:tab/>
+                        <w:t>DrawTriangle(</w:t>
+                      </w:r>
+                      <w:r>
+                        <w:t>vertices[tri.v0],</w:t>
+                      </w:r>
+                      <w:r>
+                        <w:t xml:space="preserve"> </w:t>
+                      </w:r>
+                    </w:p>
+                    <w:p>
+                      <w:pPr>
+                        <w:pStyle w:val="Code"/>
+                      </w:pPr>
+                      <w:r>
+                        <w:tab/>
+                      </w:r>
+                      <w:r>
+                        <w:tab/>
+                      </w:r>
+                      <w:r>
+                        <w:tab/>
+                      </w:r>
+                      <w:r>
+                        <w:tab/>
+                      </w:r>
+                      <w:r>
+                        <w:tab/>
+                        <w:t xml:space="preserve">  </w:t>
+                      </w:r>
+                      <w:r>
+                        <w:t>vertices[tri.v0],</w:t>
+                      </w:r>
+                      <w:r>
+                        <w:t xml:space="preserve"> </w:t>
+                      </w:r>
+                    </w:p>
+                    <w:p>
+                      <w:pPr>
+                        <w:pStyle w:val="Code"/>
+                      </w:pPr>
+                      <w:r>
+                        <w:tab/>
+                      </w:r>
+                      <w:r>
+                        <w:tab/>
+                      </w:r>
+                      <w:r>
+                        <w:tab/>
+                      </w:r>
+                      <w:r>
+                        <w:tab/>
+                      </w:r>
+                      <w:r>
+                        <w:tab/>
+                        <w:t xml:space="preserve">  </w:t>
+                      </w:r>
+                      <w:r>
+                        <w:t>vertices[tri.v0]</w:t>
+                      </w:r>
+                      <w:r>
+                        <w:t>,</w:t>
+                      </w:r>
+                    </w:p>
+                    <w:p>
+                      <w:pPr>
+                        <w:pStyle w:val="Code"/>
+                      </w:pPr>
+                      <w:r>
+                        <w:tab/>
+                      </w:r>
+                      <w:r>
+                        <w:tab/>
+                      </w:r>
+                      <w:r>
+                        <w:tab/>
+                      </w:r>
+                      <w:r>
+                        <w:tab/>
+                      </w:r>
+                      <w:r>
+                        <w:tab/>
+                        <w:t xml:space="preserve">  color)</w:t>
+                      </w:r>
+                    </w:p>
+                  </w:txbxContent>
+                </v:textbox>
+                <w10:anchorlock/>
+              </v:shape>
+            </w:pict>
+          </mc:Fallback>
+        </mc:AlternateContent>
+      </w:r>
+    </w:p>
+    <w:p>
+      <w:pPr>
+        <w:pStyle w:val="Heading3"/>
+        <w:rPr>
+          <w:lang w:val="en-US"/>
+        </w:rPr>
+      </w:pPr>
+      <w:r>
+        <w:rPr>
+          <w:lang w:val="en-US"/>
+        </w:rPr>
+        <w:t>Transforms</w:t>
       </w:r>
     </w:p>
     <w:p>
@@ -10836,12 +11672,12 @@
           <w:lang w:val="en-US"/>
         </w:rPr>
       </w:pPr>
-      <w:bookmarkStart w:id="12" w:name="_Toc183615404"/>
-      <w:r>
-        <w:rPr>
-          <w:lang w:val="en-US"/>
-        </w:rPr>
-        <w:t>3D Models</w:t>
+      <w:bookmarkStart w:id="12" w:name="_Toc183615405"/>
+      <w:r>
+        <w:rPr>
+          <w:lang w:val="en-US"/>
+        </w:rPr>
+        <w:t>Clipping</w:t>
       </w:r>
       <w:bookmarkEnd w:id="12"/>
     </w:p>
@@ -10866,12 +11702,13 @@
           <w:lang w:val="en-US"/>
         </w:rPr>
       </w:pPr>
-      <w:bookmarkStart w:id="13" w:name="_Toc183615405"/>
-      <w:r>
-        <w:rPr>
-          <w:lang w:val="en-US"/>
-        </w:rPr>
-        <w:t>Clipping</w:t>
+      <w:bookmarkStart w:id="13" w:name="_Toc183615406"/>
+      <w:r>
+        <w:rPr>
+          <w:lang w:val="en-US"/>
+        </w:rPr>
+        <w:lastRenderedPageBreak/>
+        <w:t>Back Face Culling</w:t>
       </w:r>
       <w:bookmarkEnd w:id="13"/>
     </w:p>
@@ -10896,13 +11733,12 @@
           <w:lang w:val="en-US"/>
         </w:rPr>
       </w:pPr>
-      <w:bookmarkStart w:id="14" w:name="_Toc183615406"/>
-      <w:r>
-        <w:rPr>
-          <w:lang w:val="en-US"/>
-        </w:rPr>
-        <w:lastRenderedPageBreak/>
-        <w:t>Back Face Culling</w:t>
+      <w:bookmarkStart w:id="14" w:name="_Toc183615407"/>
+      <w:r>
+        <w:rPr>
+          <w:lang w:val="en-US"/>
+        </w:rPr>
+        <w:t>Depth Buffering</w:t>
       </w:r>
       <w:bookmarkEnd w:id="14"/>
     </w:p>
@@ -10922,17 +11758,25 @@
     </w:p>
     <w:p>
       <w:pPr>
-        <w:pStyle w:val="Heading3"/>
-        <w:rPr>
-          <w:lang w:val="en-US"/>
-        </w:rPr>
-      </w:pPr>
-      <w:bookmarkStart w:id="15" w:name="_Toc183615407"/>
-      <w:r>
-        <w:rPr>
-          <w:lang w:val="en-US"/>
-        </w:rPr>
-        <w:t>Depth Buffering</w:t>
+        <w:pStyle w:val="Perusteksti"/>
+        <w:rPr>
+          <w:lang w:val="en-US"/>
+        </w:rPr>
+      </w:pPr>
+    </w:p>
+    <w:p>
+      <w:pPr>
+        <w:pStyle w:val="Heading2"/>
+        <w:rPr>
+          <w:lang w:val="en-US"/>
+        </w:rPr>
+      </w:pPr>
+      <w:bookmarkStart w:id="15" w:name="_Toc183615408"/>
+      <w:r>
+        <w:rPr>
+          <w:lang w:val="en-US"/>
+        </w:rPr>
+        <w:t>Texturing</w:t>
       </w:r>
       <w:bookmarkEnd w:id="15"/>
     </w:p>
@@ -10947,7 +11791,7 @@
         <w:rPr>
           <w:lang w:val="en-US"/>
         </w:rPr>
-        <w:t>TODO</w:t>
+        <w:t>Currently we can only draw shapes consisting of one color, for more detail we need to add a texture, which is an image we essentially “paint” on to the shape.</w:t>
       </w:r>
     </w:p>
     <w:p>
@@ -10957,248 +11801,307 @@
           <w:lang w:val="en-US"/>
         </w:rPr>
       </w:pPr>
+      <w:r>
+        <w:rPr>
+          <w:lang w:val="en-US"/>
+        </w:rPr>
+        <w:t>First, we need to define how the tex</w:t>
+      </w:r>
+      <w:r>
+        <w:rPr>
+          <w:lang w:val="en-US"/>
+        </w:rPr>
+        <w:t>t</w:t>
+      </w:r>
+      <w:r>
+        <w:rPr>
+          <w:lang w:val="en-US"/>
+        </w:rPr>
+        <w:t xml:space="preserve">ure </w:t>
+      </w:r>
+      <w:r>
+        <w:rPr>
+          <w:lang w:val="en-US"/>
+        </w:rPr>
+        <w:t>is applied to the shape. We will do this on a per-triangle basis by specifying a point on the texture which corresponds to each vertex of the triangle. For this we need a coordinate system to refer to the texels. Since a texture is an image and an image is a 2D array of colors, we could use x and y for the coordinates, however, x and y already refer to the coordinates of the canvas, so by convention we use u and v for the texture coordinates. [1.]</w:t>
+      </w:r>
     </w:p>
     <w:p>
       <w:pPr>
-        <w:pStyle w:val="Heading2"/>
-        <w:rPr>
-          <w:lang w:val="en-US"/>
-        </w:rPr>
-      </w:pPr>
-      <w:bookmarkStart w:id="16" w:name="_Toc183615408"/>
-      <w:r>
-        <w:rPr>
-          <w:lang w:val="en-US"/>
-        </w:rPr>
-        <w:t>Texturing</w:t>
+        <w:pStyle w:val="Perusteksti"/>
+        <w:rPr>
+          <w:lang w:val="en-US"/>
+        </w:rPr>
+      </w:pPr>
+    </w:p>
+    <w:p>
+      <w:pPr>
+        <w:pStyle w:val="Perusteksti"/>
+        <w:rPr>
+          <w:lang w:val="en-US"/>
+        </w:rPr>
+      </w:pPr>
+    </w:p>
+    <w:p>
+      <w:pPr>
+        <w:pStyle w:val="Title"/>
+        <w:rPr>
+          <w:lang w:val="en-US"/>
+        </w:rPr>
+      </w:pPr>
+      <w:bookmarkStart w:id="16" w:name="_Toc183615409"/>
+      <w:r>
+        <w:rPr>
+          <w:lang w:val="en-US"/>
+        </w:rPr>
+        <w:lastRenderedPageBreak/>
+        <w:t>Sources</w:t>
       </w:r>
       <w:bookmarkEnd w:id="16"/>
     </w:p>
     <w:p>
       <w:pPr>
         <w:pStyle w:val="Perusteksti"/>
-        <w:rPr>
-          <w:lang w:val="en-US"/>
-        </w:rPr>
-      </w:pPr>
-      <w:r>
-        <w:rPr>
-          <w:lang w:val="en-US"/>
-        </w:rPr>
-        <w:t>Currently we can only draw shapes consisting of one color, for more detail we need to add a texture, which is an image we essentially “paint” on to the shape.</w:t>
+        <w:ind w:left="720" w:hanging="720"/>
+        <w:rPr>
+          <w:lang w:val="en-US"/>
+        </w:rPr>
+      </w:pPr>
+      <w:r>
+        <w:rPr>
+          <w:lang w:val="en-US"/>
+        </w:rPr>
+        <w:t>1.</w:t>
+      </w:r>
+      <w:r>
+        <w:rPr>
+          <w:lang w:val="en-US"/>
+        </w:rPr>
+        <w:t xml:space="preserve"> </w:t>
+      </w:r>
+      <w:r>
+        <w:rPr>
+          <w:lang w:val="en-US"/>
+        </w:rPr>
+        <w:tab/>
+      </w:r>
+      <w:r>
+        <w:rPr>
+          <w:lang w:val="en-US"/>
+        </w:rPr>
+        <w:t xml:space="preserve">Gambetta G. Computer Graphics from Scratch. </w:t>
+      </w:r>
+      <w:r>
+        <w:rPr>
+          <w:lang w:val="en-US"/>
+        </w:rPr>
+        <w:t xml:space="preserve">2021. </w:t>
+      </w:r>
+      <w:r>
+        <w:rPr>
+          <w:lang w:val="en-US"/>
+        </w:rPr>
+        <w:t>Available: https://gabrielgambetta.com/computer-graphics-from-scratch/</w:t>
       </w:r>
     </w:p>
     <w:p>
       <w:pPr>
         <w:pStyle w:val="Perusteksti"/>
-        <w:rPr>
-          <w:lang w:val="en-US"/>
-        </w:rPr>
-      </w:pPr>
-      <w:r>
-        <w:rPr>
-          <w:lang w:val="en-US"/>
-        </w:rPr>
-        <w:t>First, we need to define how the tex</w:t>
-      </w:r>
-      <w:r>
-        <w:rPr>
-          <w:lang w:val="en-US"/>
-        </w:rPr>
-        <w:t>t</w:t>
-      </w:r>
-      <w:r>
-        <w:rPr>
-          <w:lang w:val="en-US"/>
-        </w:rPr>
-        <w:t xml:space="preserve">ure </w:t>
-      </w:r>
-      <w:r>
-        <w:rPr>
-          <w:lang w:val="en-US"/>
-        </w:rPr>
-        <w:t>is applied to the shape. We will do this on a per-triangle basis by specifying a point on the texture which corresponds to each vertex of the triangle. For this we need a coordinate system to refer to the texels. Since a texture is an image and an image is a 2D array of colors, we could use x and y for the coordinates, however, x and y already refer to the coordinates of the canvas, so by convention we use u and v for the texture coordinates. [1.]</w:t>
+        <w:ind w:left="720" w:hanging="720"/>
+        <w:rPr>
+          <w:lang w:val="en-US"/>
+        </w:rPr>
+      </w:pPr>
+      <w:r>
+        <w:rPr>
+          <w:lang w:val="en-US"/>
+        </w:rPr>
+        <w:t>2.</w:t>
+      </w:r>
+      <w:r>
+        <w:rPr>
+          <w:lang w:val="en-US"/>
+        </w:rPr>
+        <w:tab/>
+      </w:r>
+      <w:r>
+        <w:rPr>
+          <w:lang w:val="en-US"/>
+        </w:rPr>
+        <w:t xml:space="preserve">Brian C. What’s the Difference Between Ray Tracing and Rasterization. </w:t>
+      </w:r>
+      <w:r>
+        <w:rPr>
+          <w:lang w:val="en-US"/>
+        </w:rPr>
+        <w:t xml:space="preserve">[Internet]. [Referenced 7.3.2024]. </w:t>
+      </w:r>
+      <w:r>
+        <w:rPr>
+          <w:lang w:val="en-US"/>
+        </w:rPr>
+        <w:t>Available: https://blogs.nvidia.com/blog/whats-difference-between-ray-tracing-rasterization/</w:t>
       </w:r>
     </w:p>
     <w:p>
       <w:pPr>
         <w:pStyle w:val="Perusteksti"/>
-        <w:rPr>
-          <w:lang w:val="en-US"/>
-        </w:rPr>
-      </w:pPr>
+        <w:ind w:left="720" w:hanging="720"/>
+        <w:rPr>
+          <w:lang w:val="en-US"/>
+        </w:rPr>
+      </w:pPr>
+      <w:r>
+        <w:rPr>
+          <w:lang w:val="en-US"/>
+        </w:rPr>
+        <w:t>3.</w:t>
+      </w:r>
+      <w:r>
+        <w:rPr>
+          <w:lang w:val="en-US"/>
+        </w:rPr>
+        <w:tab/>
+      </w:r>
+      <w:r>
+        <w:rPr>
+          <w:lang w:val="en-US"/>
+        </w:rPr>
+        <w:t xml:space="preserve">Kennedy J. </w:t>
+      </w:r>
+      <w:proofErr w:type="spellStart"/>
+      <w:r>
+        <w:rPr>
+          <w:lang w:val="en-US"/>
+        </w:rPr>
+        <w:t>Bresenham's</w:t>
+      </w:r>
+      <w:proofErr w:type="spellEnd"/>
+      <w:r>
+        <w:rPr>
+          <w:lang w:val="en-US"/>
+        </w:rPr>
+        <w:t xml:space="preserve"> Integer Only Line Drawing Algorithm. </w:t>
+      </w:r>
+      <w:r>
+        <w:rPr>
+          <w:lang w:val="en-US"/>
+        </w:rPr>
+        <w:t xml:space="preserve">2012. </w:t>
+      </w:r>
+      <w:r>
+        <w:rPr>
+          <w:lang w:val="en-US"/>
+        </w:rPr>
+        <w:t xml:space="preserve">Available: </w:t>
+      </w:r>
+      <w:r>
+        <w:rPr>
+          <w:lang w:val="en-US"/>
+        </w:rPr>
+        <w:t>https://citeseerx.ist.psu.edu/document?repid=rep1&amp;type=pdf&amp;doi=eb6f1c1f6ee1baf5fdb426af36f575b543ca7f4</w:t>
+      </w:r>
     </w:p>
     <w:p>
       <w:pPr>
         <w:pStyle w:val="Perusteksti"/>
-        <w:rPr>
-          <w:lang w:val="en-US"/>
-        </w:rPr>
-      </w:pPr>
+        <w:ind w:left="720" w:hanging="720"/>
+        <w:rPr>
+          <w:lang w:val="en-US"/>
+        </w:rPr>
+      </w:pPr>
+      <w:r>
+        <w:rPr>
+          <w:lang w:val="en-US"/>
+        </w:rPr>
+        <w:t>4.</w:t>
+      </w:r>
+      <w:r>
+        <w:rPr>
+          <w:lang w:val="en-US"/>
+        </w:rPr>
+        <w:tab/>
+        <w:t xml:space="preserve">Murray JD, </w:t>
+      </w:r>
+      <w:proofErr w:type="spellStart"/>
+      <w:r>
+        <w:rPr>
+          <w:lang w:val="en-US"/>
+        </w:rPr>
+        <w:t>VanRyper</w:t>
+      </w:r>
+      <w:proofErr w:type="spellEnd"/>
+      <w:r>
+        <w:rPr>
+          <w:lang w:val="en-US"/>
+        </w:rPr>
+        <w:t xml:space="preserve"> W. </w:t>
+      </w:r>
+      <w:r>
+        <w:rPr>
+          <w:lang w:val="en-US"/>
+        </w:rPr>
+        <w:t>Encyclopedia of graphics file formats</w:t>
+      </w:r>
+      <w:r>
+        <w:rPr>
+          <w:lang w:val="en-US"/>
+        </w:rPr>
+        <w:t>.</w:t>
+      </w:r>
+      <w:r>
+        <w:rPr>
+          <w:lang w:val="en-US"/>
+        </w:rPr>
+        <w:t xml:space="preserve"> 2</w:t>
+      </w:r>
+      <w:r>
+        <w:rPr>
+          <w:vertAlign w:val="superscript"/>
+          <w:lang w:val="en-US"/>
+        </w:rPr>
+        <w:t>nd</w:t>
+      </w:r>
+      <w:r>
+        <w:rPr>
+          <w:lang w:val="en-US"/>
+        </w:rPr>
+        <w:t xml:space="preserve"> ed.</w:t>
+      </w:r>
+      <w:r>
+        <w:rPr>
+          <w:lang w:val="en-US"/>
+        </w:rPr>
+        <w:t xml:space="preserve"> 1996</w:t>
+      </w:r>
+      <w:r>
+        <w:rPr>
+          <w:lang w:val="en-US"/>
+        </w:rPr>
+        <w:t xml:space="preserve">. </w:t>
+      </w:r>
+      <w:r>
+        <w:rPr>
+          <w:lang w:val="en-US"/>
+        </w:rPr>
+        <w:t xml:space="preserve">Available: </w:t>
+      </w:r>
+      <w:r>
+        <w:rPr>
+          <w:lang w:val="en-US"/>
+        </w:rPr>
+        <w:t>https://www.fileformat.info/format/wavefrontobj/egff.htm</w:t>
+      </w:r>
     </w:p>
     <w:p>
       <w:pPr>
-        <w:pStyle w:val="Title"/>
-        <w:rPr>
-          <w:lang w:val="en-US"/>
-        </w:rPr>
-      </w:pPr>
-      <w:bookmarkStart w:id="17" w:name="_Toc183615409"/>
-      <w:r>
-        <w:rPr>
-          <w:lang w:val="en-US"/>
-        </w:rPr>
-        <w:lastRenderedPageBreak/>
-        <w:t>Sources</w:t>
-      </w:r>
-      <w:bookmarkEnd w:id="17"/>
-    </w:p>
-    <w:p>
-      <w:pPr>
         <w:pStyle w:val="Perusteksti"/>
         <w:ind w:left="720" w:hanging="720"/>
         <w:rPr>
           <w:lang w:val="en-US"/>
         </w:rPr>
-      </w:pPr>
-      <w:r>
-        <w:rPr>
-          <w:lang w:val="en-US"/>
-        </w:rPr>
-        <w:t>1.</w:t>
-      </w:r>
-      <w:r>
-        <w:rPr>
-          <w:lang w:val="en-US"/>
-        </w:rPr>
-        <w:t xml:space="preserve"> </w:t>
-      </w:r>
-      <w:r>
-        <w:rPr>
-          <w:lang w:val="en-US"/>
-        </w:rPr>
-        <w:tab/>
-      </w:r>
-      <w:r>
-        <w:rPr>
-          <w:lang w:val="en-US"/>
-        </w:rPr>
-        <w:t xml:space="preserve">Windows Console Documentation. Microsoft. 10.30.2020. </w:t>
-      </w:r>
-      <w:r>
-        <w:rPr>
-          <w:lang w:val="en-US"/>
-        </w:rPr>
-        <w:t>Available</w:t>
-      </w:r>
-      <w:r>
-        <w:rPr>
-          <w:lang w:val="en-US"/>
-        </w:rPr>
-        <w:t>: https://learn.mcrosoft.com/en-us/windows/console/</w:t>
-      </w:r>
-    </w:p>
-    <w:p>
-      <w:pPr>
-        <w:pStyle w:val="Perusteksti"/>
-        <w:ind w:left="720" w:hanging="720"/>
-        <w:rPr>
-          <w:lang w:val="en-US"/>
-        </w:rPr>
-      </w:pPr>
-      <w:r>
-        <w:rPr>
-          <w:lang w:val="en-US"/>
-        </w:rPr>
-        <w:t>2.</w:t>
-      </w:r>
-      <w:r>
-        <w:rPr>
-          <w:lang w:val="en-US"/>
-        </w:rPr>
-        <w:tab/>
-        <w:t xml:space="preserve">Gambetta G. Computer Graphics from Scratch. </w:t>
-      </w:r>
-      <w:r>
-        <w:rPr>
-          <w:lang w:val="en-US"/>
-        </w:rPr>
-        <w:t xml:space="preserve">4.2021. </w:t>
-      </w:r>
-      <w:r>
-        <w:rPr>
-          <w:lang w:val="en-US"/>
-        </w:rPr>
-        <w:t>Available</w:t>
-      </w:r>
-      <w:r>
-        <w:rPr>
-          <w:lang w:val="en-US"/>
-        </w:rPr>
-        <w:t>: https://gabrielgambetta.com/computer-graphics-from-scratch/</w:t>
-      </w:r>
-    </w:p>
-    <w:p>
-      <w:pPr>
-        <w:pStyle w:val="Perusteksti"/>
-        <w:ind w:left="720" w:hanging="720"/>
-        <w:rPr>
-          <w:lang w:val="en-US"/>
-        </w:rPr>
-      </w:pPr>
-      <w:r>
-        <w:rPr>
-          <w:lang w:val="en-US"/>
-        </w:rPr>
-        <w:t>3.</w:t>
-      </w:r>
-      <w:r>
-        <w:rPr>
-          <w:lang w:val="en-US"/>
-        </w:rPr>
-        <w:tab/>
-        <w:t xml:space="preserve">Brian C. What’s the Difference Between Ray Tracing and Rasterization. </w:t>
-      </w:r>
-      <w:r>
-        <w:rPr>
-          <w:lang w:val="en-US"/>
-        </w:rPr>
-        <w:t>[Internet]. [</w:t>
-      </w:r>
-      <w:r>
-        <w:rPr>
-          <w:lang w:val="en-US"/>
-        </w:rPr>
-        <w:t>Referenced</w:t>
-      </w:r>
-      <w:r>
-        <w:rPr>
-          <w:lang w:val="en-US"/>
-        </w:rPr>
-        <w:t xml:space="preserve"> 7.3.2024]. </w:t>
-      </w:r>
-      <w:r>
-        <w:rPr>
-          <w:lang w:val="en-US"/>
-        </w:rPr>
-        <w:t>Available</w:t>
-      </w:r>
-      <w:r>
-        <w:rPr>
-          <w:lang w:val="en-US"/>
-        </w:rPr>
-        <w:t>: https://blogs.nvidia.com/blog/whats-difference-between-ray-tracing-rasterization/</w:t>
-      </w:r>
-    </w:p>
-    <w:p>
-      <w:pPr>
-        <w:pStyle w:val="Perusteksti"/>
-        <w:ind w:left="720" w:hanging="720"/>
-        <w:rPr>
-          <w:lang w:val="en-US"/>
-        </w:rPr>
         <w:sectPr>
-          <w:headerReference w:type="first" r:id="rId22"/>
+          <w:headerReference w:type="first" r:id="rId21"/>
           <w:pgSz w:w="11906" w:h="16838" w:code="9"/>
           <w:pgMar w:top="1134" w:right="851" w:bottom="1418" w:left="2438" w:header="709" w:footer="709" w:gutter="0"/>
           <w:pgNumType w:start="1"/>
@@ -11212,32 +12115,31 @@
         <w:rPr>
           <w:lang w:val="en-US"/>
         </w:rPr>
-        <w:t>4.</w:t>
+        <w:t>5</w:t>
+      </w:r>
+      <w:r>
+        <w:rPr>
+          <w:lang w:val="en-US"/>
+        </w:rPr>
+        <w:t>.</w:t>
       </w:r>
       <w:r>
         <w:rPr>
           <w:lang w:val="en-US"/>
         </w:rPr>
         <w:tab/>
-        <w:t xml:space="preserve">Kennedy J. Bresenham's Integer Only Line Drawing Algorithm. </w:t>
-      </w:r>
-      <w:r>
-        <w:rPr>
-          <w:lang w:val="en-US"/>
-        </w:rPr>
-        <w:t xml:space="preserve">2012. </w:t>
-      </w:r>
-      <w:r>
-        <w:rPr>
-          <w:lang w:val="en-US"/>
-        </w:rPr>
-        <w:t>Available</w:t>
-      </w:r>
-      <w:r>
-        <w:rPr>
-          <w:lang w:val="en-US"/>
-        </w:rPr>
-        <w:t>: https://citeseerx.ist.psu.edu/document?repid=rep1&amp;type=pdf&amp;doi=eb6f1c1f6ee1baf5fdb426af36f575b543ca7f4</w:t>
+      </w:r>
+      <w:r>
+        <w:rPr>
+          <w:lang w:val="en-US"/>
+        </w:rPr>
+        <w:t xml:space="preserve">Windows Console Documentation. Microsoft. 10.30.2020. </w:t>
+      </w:r>
+      <w:r>
+        <w:rPr>
+          <w:lang w:val="en-US"/>
+        </w:rPr>
+        <w:t>Available: https://learn.mcrosoft.com/en-us/windows/console/</w:t>
       </w:r>
     </w:p>
     <w:p>
@@ -11247,8 +12149,8 @@
           <w:lang w:val="en-US"/>
         </w:rPr>
         <w:sectPr>
-          <w:headerReference w:type="default" r:id="rId23"/>
-          <w:headerReference w:type="first" r:id="rId24"/>
+          <w:headerReference w:type="default" r:id="rId22"/>
+          <w:headerReference w:type="first" r:id="rId23"/>
           <w:pgSz w:w="11906" w:h="16838" w:code="9"/>
           <w:pgMar w:top="1134" w:right="851" w:bottom="1418" w:left="2438" w:header="709" w:footer="709" w:gutter="0"/>
           <w:pgNumType w:start="1"/>
@@ -11270,7 +12172,7 @@
       </w:pPr>
     </w:p>
     <w:sectPr>
-      <w:headerReference w:type="first" r:id="rId25"/>
+      <w:headerReference w:type="first" r:id="rId24"/>
       <w:pgSz w:w="11906" w:h="16838" w:code="9"/>
       <w:pgMar w:top="1134" w:right="851" w:bottom="1418" w:left="2438" w:header="709" w:footer="709" w:gutter="0"/>
       <w:pgNumType w:start="1"/>

</xml_diff>

<commit_message>
(Paper) Started transform section
</commit_message>
<xml_diff>
--- a/doc/Thesis.docx
+++ b/doc/Thesis.docx
@@ -697,21 +697,6 @@
         <w:rPr>
           <w:lang w:val="en-US"/>
         </w:rPr>
-      </w:pPr>
-      <w:r>
-        <w:rPr>
-          <w:lang w:val="en-US"/>
-        </w:rPr>
-        <w:t>Abstract must include the following information: 1. surname and first name of the author(s), 2. main title of the publication and possible subtitle, 3. degree title, and 4. keywords in order of importance.</w:t>
-      </w:r>
-    </w:p>
-    <w:p>
-      <w:pPr>
-        <w:rPr>
-          <w:sz w:val="20"/>
-          <w:szCs w:val="20"/>
-          <w:lang w:val="en-US"/>
-        </w:rPr>
         <w:sectPr>
           <w:headerReference w:type="default" r:id="rId12"/>
           <w:headerReference w:type="first" r:id="rId13"/>
@@ -724,6 +709,12 @@
           <w:docGrid w:linePitch="360"/>
         </w:sectPr>
       </w:pPr>
+      <w:r>
+        <w:rPr>
+          <w:lang w:val="en-US"/>
+        </w:rPr>
+        <w:t>Abstract must include the following information: 1. surname and first name of the author(s), 2. main title of the publication and possible subtitle, 3. degree title, and 4. keywords in order of importance</w:t>
+      </w:r>
     </w:p>
     <w:p>
       <w:pPr>
@@ -799,7 +790,7 @@
             </w:rPr>
             <w:fldChar w:fldCharType="separate"/>
           </w:r>
-          <w:hyperlink w:anchor="_Toc183615393" w:history="1">
+          <w:hyperlink w:anchor="_Toc184034602" w:history="1">
             <w:r>
               <w:rPr>
                 <w:rStyle w:val="Hyperlink"/>
@@ -844,7 +835,7 @@
                 <w:noProof/>
                 <w:webHidden/>
               </w:rPr>
-              <w:instrText xml:space="preserve"> PAGEREF _Toc183615393 \h </w:instrText>
+              <w:instrText xml:space="preserve"> PAGEREF _Toc184034602 \h </w:instrText>
             </w:r>
             <w:r>
               <w:rPr>
@@ -887,7 +878,7 @@
               <w14:ligatures w14:val="standardContextual"/>
             </w:rPr>
           </w:pPr>
-          <w:hyperlink w:anchor="_Toc183615394" w:history="1">
+          <w:hyperlink w:anchor="_Toc184034603" w:history="1">
             <w:r>
               <w:rPr>
                 <w:rStyle w:val="Hyperlink"/>
@@ -934,7 +925,7 @@
                 <w:noProof/>
                 <w:webHidden/>
               </w:rPr>
-              <w:instrText xml:space="preserve"> PAGEREF _Toc183615394 \h </w:instrText>
+              <w:instrText xml:space="preserve"> PAGEREF _Toc184034603 \h </w:instrText>
             </w:r>
             <w:r>
               <w:rPr>
@@ -980,7 +971,7 @@
               <w14:ligatures w14:val="standardContextual"/>
             </w:rPr>
           </w:pPr>
-          <w:hyperlink w:anchor="_Toc183615395" w:history="1">
+          <w:hyperlink w:anchor="_Toc184034604" w:history="1">
             <w:r>
               <w:rPr>
                 <w:rStyle w:val="Hyperlink"/>
@@ -1026,7 +1017,7 @@
                 <w:noProof/>
                 <w:webHidden/>
               </w:rPr>
-              <w:instrText xml:space="preserve"> PAGEREF _Toc183615395 \h </w:instrText>
+              <w:instrText xml:space="preserve"> PAGEREF _Toc184034604 \h </w:instrText>
             </w:r>
             <w:r>
               <w:rPr>
@@ -1072,7 +1063,7 @@
               <w14:ligatures w14:val="standardContextual"/>
             </w:rPr>
           </w:pPr>
-          <w:hyperlink w:anchor="_Toc183615396" w:history="1">
+          <w:hyperlink w:anchor="_Toc184034605" w:history="1">
             <w:r>
               <w:rPr>
                 <w:rStyle w:val="Hyperlink"/>
@@ -1097,7 +1088,7 @@
                 <w:noProof/>
                 <w:lang w:val="en-US"/>
               </w:rPr>
-              <w:t>The Console</w:t>
+              <w:t>Canvas</w:t>
             </w:r>
             <w:r>
               <w:rPr>
@@ -1118,7 +1109,7 @@
                 <w:noProof/>
                 <w:webHidden/>
               </w:rPr>
-              <w:instrText xml:space="preserve"> PAGEREF _Toc183615396 \h </w:instrText>
+              <w:instrText xml:space="preserve"> PAGEREF _Toc184034605 \h </w:instrText>
             </w:r>
             <w:r>
               <w:rPr>
@@ -1164,7 +1155,7 @@
               <w14:ligatures w14:val="standardContextual"/>
             </w:rPr>
           </w:pPr>
-          <w:hyperlink w:anchor="_Toc183615397" w:history="1">
+          <w:hyperlink w:anchor="_Toc184034606" w:history="1">
             <w:r>
               <w:rPr>
                 <w:rStyle w:val="Hyperlink"/>
@@ -1189,7 +1180,7 @@
                 <w:noProof/>
                 <w:lang w:val="en-US"/>
               </w:rPr>
-              <w:t>Canvas</w:t>
+              <w:t>Rasterization</w:t>
             </w:r>
             <w:r>
               <w:rPr>
@@ -1210,7 +1201,7 @@
                 <w:noProof/>
                 <w:webHidden/>
               </w:rPr>
-              <w:instrText xml:space="preserve"> PAGEREF _Toc183615397 \h </w:instrText>
+              <w:instrText xml:space="preserve"> PAGEREF _Toc184034606 \h </w:instrText>
             </w:r>
             <w:r>
               <w:rPr>
@@ -1230,99 +1221,7 @@
                 <w:noProof/>
                 <w:webHidden/>
               </w:rPr>
-              <w:t>3</w:t>
-            </w:r>
-            <w:r>
-              <w:rPr>
-                <w:noProof/>
-                <w:webHidden/>
-              </w:rPr>
-              <w:fldChar w:fldCharType="end"/>
-            </w:r>
-          </w:hyperlink>
-        </w:p>
-        <w:p>
-          <w:pPr>
-            <w:pStyle w:val="TOC2"/>
-            <w:tabs>
-              <w:tab w:val="left" w:pos="1134"/>
-              <w:tab w:val="right" w:leader="dot" w:pos="8607"/>
-            </w:tabs>
-            <w:rPr>
-              <w:rFonts w:asciiTheme="minorHAnsi" w:eastAsiaTheme="minorEastAsia" w:hAnsiTheme="minorHAnsi" w:cstheme="minorBidi"/>
-              <w:noProof/>
-              <w:kern w:val="2"/>
-              <w:sz w:val="24"/>
-              <w14:ligatures w14:val="standardContextual"/>
-            </w:rPr>
-          </w:pPr>
-          <w:hyperlink w:anchor="_Toc183615398" w:history="1">
-            <w:r>
-              <w:rPr>
-                <w:rStyle w:val="Hyperlink"/>
-                <w:noProof/>
-                <w:lang w:val="en-US"/>
-              </w:rPr>
-              <w:t>2.4</w:t>
-            </w:r>
-            <w:r>
-              <w:rPr>
-                <w:rFonts w:asciiTheme="minorHAnsi" w:eastAsiaTheme="minorEastAsia" w:hAnsiTheme="minorHAnsi" w:cstheme="minorBidi"/>
-                <w:noProof/>
-                <w:kern w:val="2"/>
-                <w:sz w:val="24"/>
-                <w14:ligatures w14:val="standardContextual"/>
-              </w:rPr>
-              <w:tab/>
-            </w:r>
-            <w:r>
-              <w:rPr>
-                <w:rStyle w:val="Hyperlink"/>
-                <w:noProof/>
-                <w:lang w:val="en-US"/>
-              </w:rPr>
-              <w:t>Rasterization</w:t>
-            </w:r>
-            <w:r>
-              <w:rPr>
-                <w:noProof/>
-                <w:webHidden/>
-              </w:rPr>
-              <w:tab/>
-            </w:r>
-            <w:r>
-              <w:rPr>
-                <w:noProof/>
-                <w:webHidden/>
-              </w:rPr>
-              <w:fldChar w:fldCharType="begin"/>
-            </w:r>
-            <w:r>
-              <w:rPr>
-                <w:noProof/>
-                <w:webHidden/>
-              </w:rPr>
-              <w:instrText xml:space="preserve"> PAGEREF _Toc183615398 \h </w:instrText>
-            </w:r>
-            <w:r>
-              <w:rPr>
-                <w:noProof/>
-                <w:webHidden/>
-              </w:rPr>
-            </w:r>
-            <w:r>
-              <w:rPr>
-                <w:noProof/>
-                <w:webHidden/>
-              </w:rPr>
-              <w:fldChar w:fldCharType="separate"/>
-            </w:r>
-            <w:r>
-              <w:rPr>
-                <w:noProof/>
-                <w:webHidden/>
-              </w:rPr>
-              <w:t>3</w:t>
+              <w:t>2</w:t>
             </w:r>
             <w:r>
               <w:rPr>
@@ -1349,14 +1248,14 @@
               <w14:ligatures w14:val="standardContextual"/>
             </w:rPr>
           </w:pPr>
-          <w:hyperlink w:anchor="_Toc183615399" w:history="1">
+          <w:hyperlink w:anchor="_Toc184034607" w:history="1">
             <w:r>
               <w:rPr>
                 <w:rStyle w:val="Hyperlink"/>
                 <w:noProof/>
                 <w:lang w:val="en-US"/>
               </w:rPr>
-              <w:t>2.4.1</w:t>
+              <w:t>2.3.1</w:t>
             </w:r>
             <w:r>
               <w:rPr>
@@ -1396,7 +1295,7 @@
                 <w:noProof/>
                 <w:webHidden/>
               </w:rPr>
-              <w:instrText xml:space="preserve"> PAGEREF _Toc183615399 \h </w:instrText>
+              <w:instrText xml:space="preserve"> PAGEREF _Toc184034607 \h </w:instrText>
             </w:r>
             <w:r>
               <w:rPr>
@@ -1416,7 +1315,7 @@
                 <w:noProof/>
                 <w:webHidden/>
               </w:rPr>
-              <w:t>4</w:t>
+              <w:t>3</w:t>
             </w:r>
             <w:r>
               <w:rPr>
@@ -1443,14 +1342,14 @@
               <w14:ligatures w14:val="standardContextual"/>
             </w:rPr>
           </w:pPr>
-          <w:hyperlink w:anchor="_Toc183615400" w:history="1">
+          <w:hyperlink w:anchor="_Toc184034608" w:history="1">
             <w:r>
               <w:rPr>
                 <w:rStyle w:val="Hyperlink"/>
                 <w:noProof/>
                 <w:lang w:val="en-US"/>
               </w:rPr>
-              <w:t>2.4.2</w:t>
+              <w:t>2.3.2</w:t>
             </w:r>
             <w:r>
               <w:rPr>
@@ -1490,7 +1389,7 @@
                 <w:noProof/>
                 <w:webHidden/>
               </w:rPr>
-              <w:instrText xml:space="preserve"> PAGEREF _Toc183615400 \h </w:instrText>
+              <w:instrText xml:space="preserve"> PAGEREF _Toc184034608 \h </w:instrText>
             </w:r>
             <w:r>
               <w:rPr>
@@ -1510,7 +1409,7 @@
                 <w:noProof/>
                 <w:webHidden/>
               </w:rPr>
-              <w:t>9</w:t>
+              <w:t>8</w:t>
             </w:r>
             <w:r>
               <w:rPr>
@@ -1536,14 +1435,14 @@
               <w14:ligatures w14:val="standardContextual"/>
             </w:rPr>
           </w:pPr>
-          <w:hyperlink w:anchor="_Toc183615401" w:history="1">
+          <w:hyperlink w:anchor="_Toc184034609" w:history="1">
             <w:r>
               <w:rPr>
                 <w:rStyle w:val="Hyperlink"/>
                 <w:noProof/>
                 <w:lang w:val="en-US"/>
               </w:rPr>
-              <w:t>2.5</w:t>
+              <w:t>2.4</w:t>
             </w:r>
             <w:r>
               <w:rPr>
@@ -1582,7 +1481,7 @@
                 <w:noProof/>
                 <w:webHidden/>
               </w:rPr>
-              <w:instrText xml:space="preserve"> PAGEREF _Toc183615401 \h </w:instrText>
+              <w:instrText xml:space="preserve"> PAGEREF _Toc184034609 \h </w:instrText>
             </w:r>
             <w:r>
               <w:rPr>
@@ -1602,7 +1501,7 @@
                 <w:noProof/>
                 <w:webHidden/>
               </w:rPr>
-              <w:t>12</w:t>
+              <w:t>11</w:t>
             </w:r>
             <w:r>
               <w:rPr>
@@ -1629,14 +1528,14 @@
               <w14:ligatures w14:val="standardContextual"/>
             </w:rPr>
           </w:pPr>
-          <w:hyperlink w:anchor="_Toc183615402" w:history="1">
+          <w:hyperlink w:anchor="_Toc184034610" w:history="1">
             <w:r>
               <w:rPr>
                 <w:rStyle w:val="Hyperlink"/>
                 <w:noProof/>
                 <w:lang w:val="en-US"/>
               </w:rPr>
-              <w:t>2.5.1</w:t>
+              <w:t>2.4.1</w:t>
             </w:r>
             <w:r>
               <w:rPr>
@@ -1655,7 +1554,7 @@
                 <w:noProof/>
                 <w:lang w:val="en-US"/>
               </w:rPr>
-              <w:t>Transforms</w:t>
+              <w:t>3D Models</w:t>
             </w:r>
             <w:r>
               <w:rPr>
@@ -1676,7 +1575,7 @@
                 <w:noProof/>
                 <w:webHidden/>
               </w:rPr>
-              <w:instrText xml:space="preserve"> PAGEREF _Toc183615402 \h </w:instrText>
+              <w:instrText xml:space="preserve"> PAGEREF _Toc184034610 \h </w:instrText>
             </w:r>
             <w:r>
               <w:rPr>
@@ -1696,7 +1595,7 @@
                 <w:noProof/>
                 <w:webHidden/>
               </w:rPr>
-              <w:t>12</w:t>
+              <w:t>11</w:t>
             </w:r>
             <w:r>
               <w:rPr>
@@ -1723,14 +1622,14 @@
               <w14:ligatures w14:val="standardContextual"/>
             </w:rPr>
           </w:pPr>
-          <w:hyperlink w:anchor="_Toc183615403" w:history="1">
+          <w:hyperlink w:anchor="_Toc184034611" w:history="1">
             <w:r>
               <w:rPr>
                 <w:rStyle w:val="Hyperlink"/>
                 <w:noProof/>
                 <w:lang w:val="en-US"/>
               </w:rPr>
-              <w:t>2.5.2</w:t>
+              <w:t>2.4.2</w:t>
             </w:r>
             <w:r>
               <w:rPr>
@@ -1749,7 +1648,7 @@
                 <w:noProof/>
                 <w:lang w:val="en-US"/>
               </w:rPr>
-              <w:t>Perspective Projection</w:t>
+              <w:t>Transforms</w:t>
             </w:r>
             <w:r>
               <w:rPr>
@@ -1770,7 +1669,7 @@
                 <w:noProof/>
                 <w:webHidden/>
               </w:rPr>
-              <w:instrText xml:space="preserve"> PAGEREF _Toc183615403 \h </w:instrText>
+              <w:instrText xml:space="preserve"> PAGEREF _Toc184034611 \h </w:instrText>
             </w:r>
             <w:r>
               <w:rPr>
@@ -1817,14 +1716,14 @@
               <w14:ligatures w14:val="standardContextual"/>
             </w:rPr>
           </w:pPr>
-          <w:hyperlink w:anchor="_Toc183615404" w:history="1">
+          <w:hyperlink w:anchor="_Toc184034612" w:history="1">
             <w:r>
               <w:rPr>
                 <w:rStyle w:val="Hyperlink"/>
                 <w:noProof/>
                 <w:lang w:val="en-US"/>
               </w:rPr>
-              <w:t>2.5.3</w:t>
+              <w:t>2.4.3</w:t>
             </w:r>
             <w:r>
               <w:rPr>
@@ -1843,7 +1742,7 @@
                 <w:noProof/>
                 <w:lang w:val="en-US"/>
               </w:rPr>
-              <w:t>3D Models</w:t>
+              <w:t>Camera</w:t>
             </w:r>
             <w:r>
               <w:rPr>
@@ -1864,7 +1763,7 @@
                 <w:noProof/>
                 <w:webHidden/>
               </w:rPr>
-              <w:instrText xml:space="preserve"> PAGEREF _Toc183615404 \h </w:instrText>
+              <w:instrText xml:space="preserve"> PAGEREF _Toc184034612 \h </w:instrText>
             </w:r>
             <w:r>
               <w:rPr>
@@ -1911,14 +1810,14 @@
               <w14:ligatures w14:val="standardContextual"/>
             </w:rPr>
           </w:pPr>
-          <w:hyperlink w:anchor="_Toc183615405" w:history="1">
+          <w:hyperlink w:anchor="_Toc184034613" w:history="1">
             <w:r>
               <w:rPr>
                 <w:rStyle w:val="Hyperlink"/>
                 <w:noProof/>
                 <w:lang w:val="en-US"/>
               </w:rPr>
-              <w:t>2.5.4</w:t>
+              <w:t>2.4.4</w:t>
             </w:r>
             <w:r>
               <w:rPr>
@@ -1937,7 +1836,7 @@
                 <w:noProof/>
                 <w:lang w:val="en-US"/>
               </w:rPr>
-              <w:t>Clipping</w:t>
+              <w:t>Perspective Projection</w:t>
             </w:r>
             <w:r>
               <w:rPr>
@@ -1958,7 +1857,7 @@
                 <w:noProof/>
                 <w:webHidden/>
               </w:rPr>
-              <w:instrText xml:space="preserve"> PAGEREF _Toc183615405 \h </w:instrText>
+              <w:instrText xml:space="preserve"> PAGEREF _Toc184034613 \h </w:instrText>
             </w:r>
             <w:r>
               <w:rPr>
@@ -1978,7 +1877,7 @@
                 <w:noProof/>
                 <w:webHidden/>
               </w:rPr>
-              <w:t>12</w:t>
+              <w:t>13</w:t>
             </w:r>
             <w:r>
               <w:rPr>
@@ -2005,14 +1904,14 @@
               <w14:ligatures w14:val="standardContextual"/>
             </w:rPr>
           </w:pPr>
-          <w:hyperlink w:anchor="_Toc183615406" w:history="1">
+          <w:hyperlink w:anchor="_Toc184034614" w:history="1">
             <w:r>
               <w:rPr>
                 <w:rStyle w:val="Hyperlink"/>
                 <w:noProof/>
                 <w:lang w:val="en-US"/>
               </w:rPr>
-              <w:t>2.5.5</w:t>
+              <w:t>2.4.5</w:t>
             </w:r>
             <w:r>
               <w:rPr>
@@ -2031,7 +1930,7 @@
                 <w:noProof/>
                 <w:lang w:val="en-US"/>
               </w:rPr>
-              <w:t>Back Face Culling</w:t>
+              <w:t>Clipping</w:t>
             </w:r>
             <w:r>
               <w:rPr>
@@ -2052,7 +1951,7 @@
                 <w:noProof/>
                 <w:webHidden/>
               </w:rPr>
-              <w:instrText xml:space="preserve"> PAGEREF _Toc183615406 \h </w:instrText>
+              <w:instrText xml:space="preserve"> PAGEREF _Toc184034614 \h </w:instrText>
             </w:r>
             <w:r>
               <w:rPr>
@@ -2072,7 +1971,7 @@
                 <w:noProof/>
                 <w:webHidden/>
               </w:rPr>
-              <w:t>12</w:t>
+              <w:t>13</w:t>
             </w:r>
             <w:r>
               <w:rPr>
@@ -2099,14 +1998,14 @@
               <w14:ligatures w14:val="standardContextual"/>
             </w:rPr>
           </w:pPr>
-          <w:hyperlink w:anchor="_Toc183615407" w:history="1">
+          <w:hyperlink w:anchor="_Toc184034615" w:history="1">
             <w:r>
               <w:rPr>
                 <w:rStyle w:val="Hyperlink"/>
                 <w:noProof/>
                 <w:lang w:val="en-US"/>
               </w:rPr>
-              <w:t>2.5.6</w:t>
+              <w:t>2.4.6</w:t>
             </w:r>
             <w:r>
               <w:rPr>
@@ -2125,6 +2024,100 @@
                 <w:noProof/>
                 <w:lang w:val="en-US"/>
               </w:rPr>
+              <w:t>Back Face Culling</w:t>
+            </w:r>
+            <w:r>
+              <w:rPr>
+                <w:noProof/>
+                <w:webHidden/>
+              </w:rPr>
+              <w:tab/>
+            </w:r>
+            <w:r>
+              <w:rPr>
+                <w:noProof/>
+                <w:webHidden/>
+              </w:rPr>
+              <w:fldChar w:fldCharType="begin"/>
+            </w:r>
+            <w:r>
+              <w:rPr>
+                <w:noProof/>
+                <w:webHidden/>
+              </w:rPr>
+              <w:instrText xml:space="preserve"> PAGEREF _Toc184034615 \h </w:instrText>
+            </w:r>
+            <w:r>
+              <w:rPr>
+                <w:noProof/>
+                <w:webHidden/>
+              </w:rPr>
+            </w:r>
+            <w:r>
+              <w:rPr>
+                <w:noProof/>
+                <w:webHidden/>
+              </w:rPr>
+              <w:fldChar w:fldCharType="separate"/>
+            </w:r>
+            <w:r>
+              <w:rPr>
+                <w:noProof/>
+                <w:webHidden/>
+              </w:rPr>
+              <w:t>13</w:t>
+            </w:r>
+            <w:r>
+              <w:rPr>
+                <w:noProof/>
+                <w:webHidden/>
+              </w:rPr>
+              <w:fldChar w:fldCharType="end"/>
+            </w:r>
+          </w:hyperlink>
+        </w:p>
+        <w:p>
+          <w:pPr>
+            <w:pStyle w:val="TOC3"/>
+            <w:tabs>
+              <w:tab w:val="left" w:pos="1820"/>
+              <w:tab w:val="right" w:leader="dot" w:pos="8607"/>
+            </w:tabs>
+            <w:rPr>
+              <w:rFonts w:asciiTheme="minorHAnsi" w:eastAsiaTheme="minorEastAsia" w:hAnsiTheme="minorHAnsi" w:cstheme="minorBidi"/>
+              <w:iCs w:val="0"/>
+              <w:noProof/>
+              <w:kern w:val="2"/>
+              <w:sz w:val="24"/>
+              <w14:ligatures w14:val="standardContextual"/>
+            </w:rPr>
+          </w:pPr>
+          <w:hyperlink w:anchor="_Toc184034616" w:history="1">
+            <w:r>
+              <w:rPr>
+                <w:rStyle w:val="Hyperlink"/>
+                <w:noProof/>
+                <w:lang w:val="en-US"/>
+              </w:rPr>
+              <w:t>2.4.7</w:t>
+            </w:r>
+            <w:r>
+              <w:rPr>
+                <w:rFonts w:asciiTheme="minorHAnsi" w:eastAsiaTheme="minorEastAsia" w:hAnsiTheme="minorHAnsi" w:cstheme="minorBidi"/>
+                <w:iCs w:val="0"/>
+                <w:noProof/>
+                <w:kern w:val="2"/>
+                <w:sz w:val="24"/>
+                <w14:ligatures w14:val="standardContextual"/>
+              </w:rPr>
+              <w:tab/>
+            </w:r>
+            <w:r>
+              <w:rPr>
+                <w:rStyle w:val="Hyperlink"/>
+                <w:noProof/>
+                <w:lang w:val="en-US"/>
+              </w:rPr>
               <w:t>Depth Buffering</w:t>
             </w:r>
             <w:r>
@@ -2146,7 +2139,7 @@
                 <w:noProof/>
                 <w:webHidden/>
               </w:rPr>
-              <w:instrText xml:space="preserve"> PAGEREF _Toc183615407 \h </w:instrText>
+              <w:instrText xml:space="preserve"> PAGEREF _Toc184034616 \h </w:instrText>
             </w:r>
             <w:r>
               <w:rPr>
@@ -2166,7 +2159,7 @@
                 <w:noProof/>
                 <w:webHidden/>
               </w:rPr>
-              <w:t>12</w:t>
+              <w:t>13</w:t>
             </w:r>
             <w:r>
               <w:rPr>
@@ -2192,14 +2185,14 @@
               <w14:ligatures w14:val="standardContextual"/>
             </w:rPr>
           </w:pPr>
-          <w:hyperlink w:anchor="_Toc183615408" w:history="1">
+          <w:hyperlink w:anchor="_Toc184034617" w:history="1">
             <w:r>
               <w:rPr>
                 <w:rStyle w:val="Hyperlink"/>
                 <w:noProof/>
                 <w:lang w:val="en-US"/>
               </w:rPr>
-              <w:t>2.6</w:t>
+              <w:t>2.5</w:t>
             </w:r>
             <w:r>
               <w:rPr>
@@ -2238,7 +2231,7 @@
                 <w:noProof/>
                 <w:webHidden/>
               </w:rPr>
-              <w:instrText xml:space="preserve"> PAGEREF _Toc183615408 \h </w:instrText>
+              <w:instrText xml:space="preserve"> PAGEREF _Toc184034617 \h </w:instrText>
             </w:r>
             <w:r>
               <w:rPr>
@@ -2259,6 +2252,98 @@
                 <w:webHidden/>
               </w:rPr>
               <w:t>13</w:t>
+            </w:r>
+            <w:r>
+              <w:rPr>
+                <w:noProof/>
+                <w:webHidden/>
+              </w:rPr>
+              <w:fldChar w:fldCharType="end"/>
+            </w:r>
+          </w:hyperlink>
+        </w:p>
+        <w:p>
+          <w:pPr>
+            <w:pStyle w:val="TOC2"/>
+            <w:tabs>
+              <w:tab w:val="left" w:pos="1134"/>
+              <w:tab w:val="right" w:leader="dot" w:pos="8607"/>
+            </w:tabs>
+            <w:rPr>
+              <w:rFonts w:asciiTheme="minorHAnsi" w:eastAsiaTheme="minorEastAsia" w:hAnsiTheme="minorHAnsi" w:cstheme="minorBidi"/>
+              <w:noProof/>
+              <w:kern w:val="2"/>
+              <w:sz w:val="24"/>
+              <w14:ligatures w14:val="standardContextual"/>
+            </w:rPr>
+          </w:pPr>
+          <w:hyperlink w:anchor="_Toc184034618" w:history="1">
+            <w:r>
+              <w:rPr>
+                <w:rStyle w:val="Hyperlink"/>
+                <w:noProof/>
+                <w:lang w:val="en-US"/>
+              </w:rPr>
+              <w:t>2.6</w:t>
+            </w:r>
+            <w:r>
+              <w:rPr>
+                <w:rFonts w:asciiTheme="minorHAnsi" w:eastAsiaTheme="minorEastAsia" w:hAnsiTheme="minorHAnsi" w:cstheme="minorBidi"/>
+                <w:noProof/>
+                <w:kern w:val="2"/>
+                <w:sz w:val="24"/>
+                <w14:ligatures w14:val="standardContextual"/>
+              </w:rPr>
+              <w:tab/>
+            </w:r>
+            <w:r>
+              <w:rPr>
+                <w:rStyle w:val="Hyperlink"/>
+                <w:noProof/>
+                <w:lang w:val="en-US"/>
+              </w:rPr>
+              <w:t>The Console</w:t>
+            </w:r>
+            <w:r>
+              <w:rPr>
+                <w:noProof/>
+                <w:webHidden/>
+              </w:rPr>
+              <w:tab/>
+            </w:r>
+            <w:r>
+              <w:rPr>
+                <w:noProof/>
+                <w:webHidden/>
+              </w:rPr>
+              <w:fldChar w:fldCharType="begin"/>
+            </w:r>
+            <w:r>
+              <w:rPr>
+                <w:noProof/>
+                <w:webHidden/>
+              </w:rPr>
+              <w:instrText xml:space="preserve"> PAGEREF _Toc184034618 \h </w:instrText>
+            </w:r>
+            <w:r>
+              <w:rPr>
+                <w:noProof/>
+                <w:webHidden/>
+              </w:rPr>
+            </w:r>
+            <w:r>
+              <w:rPr>
+                <w:noProof/>
+                <w:webHidden/>
+              </w:rPr>
+              <w:fldChar w:fldCharType="separate"/>
+            </w:r>
+            <w:r>
+              <w:rPr>
+                <w:noProof/>
+                <w:webHidden/>
+              </w:rPr>
+              <w:t>14</w:t>
             </w:r>
             <w:r>
               <w:rPr>
@@ -2281,11 +2366,12 @@
               <w14:ligatures w14:val="standardContextual"/>
             </w:rPr>
           </w:pPr>
-          <w:hyperlink w:anchor="_Toc183615409" w:history="1">
+          <w:hyperlink w:anchor="_Toc184034619" w:history="1">
             <w:r>
               <w:rPr>
                 <w:rStyle w:val="Hyperlink"/>
                 <w:noProof/>
+                <w:lang w:val="en-US"/>
               </w:rPr>
               <w:t>Sources</w:t>
             </w:r>
@@ -2308,7 +2394,7 @@
                 <w:noProof/>
                 <w:webHidden/>
               </w:rPr>
-              <w:instrText xml:space="preserve"> PAGEREF _Toc183615409 \h </w:instrText>
+              <w:instrText xml:space="preserve"> PAGEREF _Toc184034619 \h </w:instrText>
             </w:r>
             <w:r>
               <w:rPr>
@@ -2328,7 +2414,7 @@
                 <w:noProof/>
                 <w:webHidden/>
               </w:rPr>
-              <w:t>14</w:t>
+              <w:t>16</w:t>
             </w:r>
             <w:r>
               <w:rPr>
@@ -2340,6 +2426,19 @@
           </w:hyperlink>
         </w:p>
         <w:p>
+          <w:pPr>
+            <w:sectPr>
+              <w:headerReference w:type="default" r:id="rId14"/>
+              <w:headerReference w:type="first" r:id="rId15"/>
+              <w:pgSz w:w="11906" w:h="16838" w:code="9"/>
+              <w:pgMar w:top="1134" w:right="851" w:bottom="1418" w:left="2438" w:header="709" w:footer="709" w:gutter="0"/>
+              <w:pgNumType w:start="1"/>
+              <w:cols w:space="708"/>
+              <w:formProt w:val="0"/>
+              <w:titlePg/>
+              <w:docGrid w:linePitch="360"/>
+            </w:sectPr>
+          </w:pPr>
           <w:r>
             <w:rPr>
               <w:b/>
@@ -2350,27 +2449,6 @@
         </w:p>
       </w:sdtContent>
     </w:sdt>
-    <w:p>
-      <w:pPr>
-        <w:pStyle w:val="Perusteksti"/>
-      </w:pPr>
-    </w:p>
-    <w:p>
-      <w:pPr>
-        <w:pStyle w:val="Perusteksti"/>
-        <w:sectPr>
-          <w:headerReference w:type="default" r:id="rId14"/>
-          <w:headerReference w:type="first" r:id="rId15"/>
-          <w:pgSz w:w="11906" w:h="16838" w:code="9"/>
-          <w:pgMar w:top="1134" w:right="851" w:bottom="1418" w:left="2438" w:header="709" w:footer="709" w:gutter="0"/>
-          <w:pgNumType w:start="1"/>
-          <w:cols w:space="708"/>
-          <w:formProt w:val="0"/>
-          <w:titlePg/>
-          <w:docGrid w:linePitch="360"/>
-        </w:sectPr>
-      </w:pPr>
-    </w:p>
     <w:p>
       <w:pPr>
         <w:pStyle w:val="OtsikkoTiivistelm"/>
@@ -2425,7 +2503,7 @@
       <w:pPr>
         <w:pStyle w:val="Heading1"/>
       </w:pPr>
-      <w:bookmarkStart w:id="1" w:name="_Toc183615393"/>
+      <w:bookmarkStart w:id="1" w:name="_Toc184034602"/>
       <w:proofErr w:type="spellStart"/>
       <w:r>
         <w:lastRenderedPageBreak/>
@@ -2449,7 +2527,7 @@
           <w:lang w:val="en-US"/>
         </w:rPr>
       </w:pPr>
-      <w:bookmarkStart w:id="2" w:name="_Toc183615394"/>
+      <w:bookmarkStart w:id="2" w:name="_Toc184034603"/>
       <w:bookmarkEnd w:id="0"/>
       <w:r>
         <w:rPr>
@@ -2483,21 +2561,7 @@
         <w:rPr>
           <w:lang w:val="en-US"/>
         </w:rPr>
-        <w:t xml:space="preserve">wing anything is quite math heavy, so here we will go through the process of rasterizing and rendering common objects, as well as explain the algorithms we will be using in a python-style pseudocode. We will also go over our chosen display method </w:t>
-      </w:r>
-      <w:proofErr w:type="gramStart"/>
-      <w:r>
-        <w:rPr>
-          <w:lang w:val="en-US"/>
-        </w:rPr>
-        <w:t>of</w:t>
-      </w:r>
-      <w:proofErr w:type="gramEnd"/>
-      <w:r>
-        <w:rPr>
-          <w:lang w:val="en-US"/>
-        </w:rPr>
-        <w:t xml:space="preserve"> the Windows console</w:t>
+        <w:t>wing anything is quite math heavy, so here we will go through the process of rasterizing and rendering common objects, as well as explain the algorithms we will be using in a python-style pseudocode. We will also go over our chosen display method of the Windows console</w:t>
       </w:r>
       <w:r>
         <w:rPr>
@@ -2513,7 +2577,7 @@
           <w:lang w:val="en-US"/>
         </w:rPr>
       </w:pPr>
-      <w:bookmarkStart w:id="3" w:name="_Toc183615395"/>
+      <w:bookmarkStart w:id="3" w:name="_Toc184034604"/>
       <w:r>
         <w:rPr>
           <w:lang w:val="en-US"/>
@@ -2543,244 +2607,14 @@
           <w:lang w:val="en-US"/>
         </w:rPr>
       </w:pPr>
-      <w:bookmarkStart w:id="4" w:name="_Toc183615396"/>
-      <w:r>
-        <w:rPr>
-          <w:lang w:val="en-US"/>
-        </w:rPr>
-        <w:t>The Console</w:t>
+      <w:bookmarkStart w:id="4" w:name="_Toc184034605"/>
+      <w:r>
+        <w:rPr>
+          <w:lang w:val="en-US"/>
+        </w:rPr>
+        <w:t>Canvas</w:t>
       </w:r>
       <w:bookmarkEnd w:id="4"/>
-    </w:p>
-    <w:p>
-      <w:pPr>
-        <w:pStyle w:val="Perusteksti"/>
-        <w:rPr>
-          <w:lang w:val="en-US"/>
-        </w:rPr>
-      </w:pPr>
-      <w:r>
-        <w:rPr>
-          <w:lang w:val="en-US"/>
-        </w:rPr>
-        <w:t>As per Microsoft: "A console is an application that provides I/O services to character-mode applications." This essentially means a console can read user input, such as keypresses or mouse movements, into an input stream, and render the text contents of an output stream onto the screen. The Windows console is capable of rendering the entire Unicode character set, but we will only be using characters from the Windows-1252 character</w:t>
-      </w:r>
-      <w:r>
-        <w:rPr>
-          <w:lang w:val="en-US"/>
-        </w:rPr>
-        <w:t xml:space="preserve"> {</w:t>
-      </w:r>
-      <w:r>
-        <w:rPr>
-          <w:lang w:val="en-US"/>
-        </w:rPr>
-        <w:t xml:space="preserve">TODO: </w:t>
-      </w:r>
-      <w:r>
-        <w:rPr>
-          <w:lang w:val="en-US"/>
-        </w:rPr>
-        <w:t>at least for now I might upgrade to Unicode}</w:t>
-      </w:r>
-      <w:r>
-        <w:rPr>
-          <w:lang w:val="en-US"/>
-        </w:rPr>
-        <w:t xml:space="preserve"> set since we only need a few characters from </w:t>
-      </w:r>
-      <w:proofErr w:type="gramStart"/>
-      <w:r>
-        <w:rPr>
-          <w:lang w:val="en-US"/>
-        </w:rPr>
-        <w:t>it</w:t>
-      </w:r>
-      <w:proofErr w:type="gramEnd"/>
-      <w:r>
-        <w:rPr>
-          <w:lang w:val="en-US"/>
-        </w:rPr>
-        <w:t xml:space="preserve"> and it simplifies the actual implementation. [</w:t>
-      </w:r>
-      <w:proofErr w:type="spellStart"/>
-      <w:r>
-        <w:rPr>
-          <w:lang w:val="en-US"/>
-        </w:rPr>
-        <w:t>msdoc</w:t>
-      </w:r>
-      <w:proofErr w:type="spellEnd"/>
-      <w:r>
-        <w:rPr>
-          <w:lang w:val="en-US"/>
-        </w:rPr>
-        <w:t>.] The most important characters for us are 223(</w:t>
-      </w:r>
-      <w:r>
-        <w:rPr>
-          <w:rFonts w:ascii="Arial" w:hAnsi="Arial"/>
-          <w:lang w:val="en-US"/>
-        </w:rPr>
-        <w:t>▀</w:t>
-      </w:r>
-      <w:r>
-        <w:rPr>
-          <w:lang w:val="en-US"/>
-        </w:rPr>
-        <w:t>), 220(</w:t>
-      </w:r>
-      <w:r>
-        <w:rPr>
-          <w:rFonts w:ascii="Arial" w:hAnsi="Arial"/>
-          <w:lang w:val="en-US"/>
-        </w:rPr>
-        <w:t>▄</w:t>
-      </w:r>
-      <w:r>
-        <w:rPr>
-          <w:lang w:val="en-US"/>
-        </w:rPr>
-        <w:t>), and 219(</w:t>
-      </w:r>
-      <w:r>
-        <w:rPr>
-          <w:rFonts w:ascii="Arial" w:hAnsi="Arial"/>
-          <w:lang w:val="en-US"/>
-        </w:rPr>
-        <w:t>█</w:t>
-      </w:r>
-      <w:r>
-        <w:rPr>
-          <w:lang w:val="en-US"/>
-        </w:rPr>
-        <w:t>), as these can be used to represent an upper, a lower, and two stacked pixels, thereby essentially doubling our vertical resolution. Characters 176(</w:t>
-      </w:r>
-      <w:r>
-        <w:rPr>
-          <w:rFonts w:ascii="Arial" w:hAnsi="Arial"/>
-          <w:lang w:val="en-US"/>
-        </w:rPr>
-        <w:t>░</w:t>
-      </w:r>
-      <w:r>
-        <w:rPr>
-          <w:lang w:val="en-US"/>
-        </w:rPr>
-        <w:t>), 177(</w:t>
-      </w:r>
-      <w:r>
-        <w:rPr>
-          <w:rFonts w:ascii="Arial" w:hAnsi="Arial"/>
-          <w:lang w:val="en-US"/>
-        </w:rPr>
-        <w:t>▒</w:t>
-      </w:r>
-      <w:r>
-        <w:rPr>
-          <w:lang w:val="en-US"/>
-        </w:rPr>
-        <w:t>), and 178(</w:t>
-      </w:r>
-      <w:r>
-        <w:rPr>
-          <w:rFonts w:ascii="Arial" w:hAnsi="Arial"/>
-          <w:lang w:val="en-US"/>
-        </w:rPr>
-        <w:t>▓</w:t>
-      </w:r>
-      <w:r>
-        <w:rPr>
-          <w:lang w:val="en-US"/>
-        </w:rPr>
-        <w:t>) are also potentially useful since they could allow us to blend colors through dithering, however using these would mean cutting the vertical resolution in half.</w:t>
-      </w:r>
-    </w:p>
-    <w:p>
-      <w:pPr>
-        <w:pStyle w:val="Perusteksti"/>
-        <w:rPr>
-          <w:lang w:val="en-US"/>
-        </w:rPr>
-      </w:pPr>
-      <w:r>
-        <w:rPr>
-          <w:lang w:val="en-US"/>
-        </w:rPr>
-        <w:t>There are two ways to operate the console, either through the console API, or through virtual terminal sequences. The console API uses a set of C++ functions defined by Microsoft to change the state of the console, such as setting the cursor position, changing the pen color, or writing text. Virtual terminal sequences on the other hand are a set of functions represented as non-printable characters which can be output in between normal text to change the state of the terminal. We will use virtual terminal sequence in this paper because Microsoft recommends them over the API, and they are cross compatible with many other terminal emulators besides just CMD and PowerShell. [</w:t>
-      </w:r>
-      <w:proofErr w:type="spellStart"/>
-      <w:r>
-        <w:rPr>
-          <w:lang w:val="en-US"/>
-        </w:rPr>
-        <w:t>msdoc</w:t>
-      </w:r>
-      <w:proofErr w:type="spellEnd"/>
-      <w:r>
-        <w:rPr>
-          <w:lang w:val="en-US"/>
-        </w:rPr>
-        <w:t>.]</w:t>
-      </w:r>
-    </w:p>
-    <w:p>
-      <w:pPr>
-        <w:pStyle w:val="Perusteksti"/>
-        <w:rPr>
-          <w:lang w:val="en-US"/>
-        </w:rPr>
-      </w:pPr>
-      <w:r>
-        <w:rPr>
-          <w:lang w:val="en-US"/>
-        </w:rPr>
-        <w:lastRenderedPageBreak/>
-        <w:t>The Windows console is capable of rendering 16 different colors in both the background and foreground, each character can have a different color set for its background and foreground color, however we cannot set the background and foreground color to be the same [</w:t>
-      </w:r>
-      <w:proofErr w:type="spellStart"/>
-      <w:r>
-        <w:rPr>
-          <w:lang w:val="en-US"/>
-        </w:rPr>
-        <w:t>msdoc</w:t>
-      </w:r>
-      <w:proofErr w:type="spellEnd"/>
-      <w:r>
-        <w:rPr>
-          <w:lang w:val="en-US"/>
-        </w:rPr>
-        <w:t>]. Since we're using one character to represent two pixels if those pixels have a different color, we need to use the background to represent one of them. It doesn't really matter which of the two is represented by the background, so we can just set a convention of always rendering the 223(</w:t>
-      </w:r>
-      <w:r>
-        <w:rPr>
-          <w:rFonts w:ascii="Arial" w:hAnsi="Arial"/>
-          <w:lang w:val="en-US"/>
-        </w:rPr>
-        <w:t>▀</w:t>
-      </w:r>
-      <w:r>
-        <w:rPr>
-          <w:lang w:val="en-US"/>
-        </w:rPr>
-        <w:t>) character in the case the two pixels are different colors.</w:t>
-      </w:r>
-    </w:p>
-    <w:p>
-      <w:pPr>
-        <w:pStyle w:val="Heading2"/>
-        <w:rPr>
-          <w:lang w:val="en-US"/>
-        </w:rPr>
-      </w:pPr>
-      <w:bookmarkStart w:id="5" w:name="_Toc183615397"/>
-      <w:r>
-        <w:rPr>
-          <w:lang w:val="en-US"/>
-        </w:rPr>
-        <w:t>Canvas</w:t>
-      </w:r>
-      <w:bookmarkEnd w:id="5"/>
     </w:p>
     <w:p>
       <w:pPr>
@@ -2988,12 +2822,141 @@
           <w:lang w:val="en-US"/>
         </w:rPr>
       </w:pPr>
-      <w:bookmarkStart w:id="6" w:name="_Toc183615398"/>
+      <w:bookmarkStart w:id="5" w:name="_Toc184034606"/>
       <w:r>
         <w:rPr>
           <w:lang w:val="en-US"/>
         </w:rPr>
         <w:t>Rasterization</w:t>
+      </w:r>
+      <w:bookmarkEnd w:id="5"/>
+    </w:p>
+    <w:p>
+      <w:pPr>
+        <w:pStyle w:val="Perusteksti"/>
+        <w:rPr>
+          <w:lang w:val="en-US"/>
+        </w:rPr>
+      </w:pPr>
+      <w:r>
+        <w:rPr>
+          <w:lang w:val="en-US"/>
+        </w:rPr>
+        <w:t xml:space="preserve">Rasterization is the process of taking a vector-based image, or </w:t>
+      </w:r>
+      <w:proofErr w:type="spellStart"/>
+      <w:r>
+        <w:rPr>
+          <w:lang w:val="en-US"/>
+        </w:rPr>
+        <w:t>vertice</w:t>
+      </w:r>
+      <w:proofErr w:type="spellEnd"/>
+      <w:r>
+        <w:rPr>
+          <w:lang w:val="en-US"/>
+        </w:rPr>
+        <w:t xml:space="preserve"> based 3D object, and converting it to pixels. It is a much faster process of rendering than alternatives such as </w:t>
+      </w:r>
+      <w:r>
+        <w:rPr>
+          <w:lang w:val="en-US"/>
+        </w:rPr>
+        <w:t xml:space="preserve">raytracing </w:t>
+      </w:r>
+      <w:r>
+        <w:rPr>
+          <w:lang w:val="en-US"/>
+        </w:rPr>
+        <w:lastRenderedPageBreak/>
+        <w:t>but</w:t>
+      </w:r>
+      <w:r>
+        <w:rPr>
+          <w:lang w:val="en-US"/>
+        </w:rPr>
+        <w:t xml:space="preserve"> does not directly give information about what color the pixel should be. Therefore rasterization, especially of 3D objects is often combined with pixel shaders to determine the final color of the pixel. [</w:t>
+      </w:r>
+      <w:r>
+        <w:rPr>
+          <w:lang w:val="en-US"/>
+        </w:rPr>
+        <w:t>2</w:t>
+      </w:r>
+      <w:r>
+        <w:rPr>
+          <w:lang w:val="en-US"/>
+        </w:rPr>
+        <w:t xml:space="preserve">.] </w:t>
+      </w:r>
+      <w:r>
+        <w:rPr>
+          <w:lang w:val="en-US"/>
+        </w:rPr>
+        <w:t>H</w:t>
+      </w:r>
+      <w:r>
+        <w:rPr>
+          <w:lang w:val="en-US"/>
+        </w:rPr>
+        <w:t>owever,</w:t>
+      </w:r>
+      <w:r>
+        <w:rPr>
+          <w:lang w:val="en-US"/>
+        </w:rPr>
+        <w:t xml:space="preserve"> we will not be covering </w:t>
+      </w:r>
+      <w:r>
+        <w:rPr>
+          <w:lang w:val="en-US"/>
+        </w:rPr>
+        <w:t>shaders</w:t>
+      </w:r>
+      <w:r>
+        <w:rPr>
+          <w:lang w:val="en-US"/>
+        </w:rPr>
+        <w:t xml:space="preserve"> since </w:t>
+      </w:r>
+      <w:r>
+        <w:rPr>
+          <w:lang w:val="en-US"/>
+        </w:rPr>
+        <w:t>they</w:t>
+      </w:r>
+      <w:r>
+        <w:rPr>
+          <w:lang w:val="en-US"/>
+        </w:rPr>
+        <w:t xml:space="preserve"> are outside the scope of this paper</w:t>
+      </w:r>
+      <w:r>
+        <w:rPr>
+          <w:lang w:val="en-US"/>
+        </w:rPr>
+        <w:t>, which means the final color of our pixels will be decided entirely based on the material color or texture of the object</w:t>
+      </w:r>
+      <w:r>
+        <w:rPr>
+          <w:lang w:val="en-US"/>
+        </w:rPr>
+        <w:t>.</w:t>
+      </w:r>
+    </w:p>
+    <w:p>
+      <w:pPr>
+        <w:pStyle w:val="Heading3"/>
+        <w:rPr>
+          <w:lang w:val="en-US"/>
+        </w:rPr>
+      </w:pPr>
+      <w:bookmarkStart w:id="6" w:name="_Toc184034607"/>
+      <w:r>
+        <w:rPr>
+          <w:lang w:val="en-US"/>
+        </w:rPr>
+        <w:t>Rasterizing Lines</w:t>
       </w:r>
       <w:bookmarkEnd w:id="6"/>
     </w:p>
@@ -3008,206 +2971,69 @@
         <w:rPr>
           <w:lang w:val="en-US"/>
         </w:rPr>
-        <w:t xml:space="preserve">Rasterization is the process of taking a vector-based image, or </w:t>
+        <w:t xml:space="preserve">The simplest geometric shape to draw after a point is a line, so we might as well start from there. Lines are </w:t>
+      </w:r>
+      <w:r>
+        <w:rPr>
+          <w:lang w:val="en-US"/>
+        </w:rPr>
+        <w:t>often</w:t>
+      </w:r>
+      <w:r>
+        <w:rPr>
+          <w:lang w:val="en-US"/>
+        </w:rPr>
+        <w:t xml:space="preserve"> represented in slope-intercept form, which is y = mx + b where x and y are</w:t>
+      </w:r>
+      <w:r>
+        <w:rPr>
+          <w:lang w:val="en-US"/>
+        </w:rPr>
+        <w:t xml:space="preserve"> the coordinates of</w:t>
+      </w:r>
+      <w:r>
+        <w:rPr>
+          <w:lang w:val="en-US"/>
+        </w:rPr>
+        <w:t xml:space="preserve"> </w:t>
+      </w:r>
+      <w:r>
+        <w:rPr>
+          <w:lang w:val="en-US"/>
+        </w:rPr>
+        <w:t>individual points on the line</w:t>
+      </w:r>
+      <w:r>
+        <w:rPr>
+          <w:lang w:val="en-US"/>
+        </w:rPr>
+        <w:t>, m is the change in y per x, or the slope, and b is the vertical offset, or the y coordinate where the line intercepts the y-axis. Drawing a line with this formula is as easy as iterating over every x position and plotting the corresponding y value.</w:t>
+      </w:r>
+      <w:r>
+        <w:rPr>
+          <w:lang w:val="en-US"/>
+        </w:rPr>
+        <w:t xml:space="preserve"> </w:t>
+      </w:r>
+      <w:r>
+        <w:rPr>
+          <w:lang w:val="en-US"/>
+        </w:rPr>
+        <w:t xml:space="preserve">However we want a function in the form of </w:t>
       </w:r>
       <w:proofErr w:type="spellStart"/>
       <w:r>
         <w:rPr>
           <w:lang w:val="en-US"/>
         </w:rPr>
-        <w:t>vertice</w:t>
+        <w:t>DrawLine</w:t>
       </w:r>
       <w:proofErr w:type="spellEnd"/>
       <w:r>
         <w:rPr>
           <w:lang w:val="en-US"/>
         </w:rPr>
-        <w:t xml:space="preserve"> based 3D object, and converting it to pixels. It is a much faster process of rendering than alternatives such as </w:t>
-      </w:r>
-      <w:r>
-        <w:rPr>
-          <w:lang w:val="en-US"/>
-        </w:rPr>
-        <w:t>raytracing but</w:t>
-      </w:r>
-      <w:r>
-        <w:rPr>
-          <w:lang w:val="en-US"/>
-        </w:rPr>
-        <w:t xml:space="preserve"> does not directly give information about what color the pixel should be. Therefore rasterization, especially of 3D objects is often combined with pixel shaders to determine the final color of the pixel. [</w:t>
-      </w:r>
-      <w:r>
-        <w:rPr>
-          <w:lang w:val="en-US"/>
-        </w:rPr>
-        <w:t>2</w:t>
-      </w:r>
-      <w:r>
-        <w:rPr>
-          <w:lang w:val="en-US"/>
-        </w:rPr>
-        <w:t xml:space="preserve">.] </w:t>
-      </w:r>
-      <w:r>
-        <w:rPr>
-          <w:lang w:val="en-US"/>
-        </w:rPr>
-        <w:t>H</w:t>
-      </w:r>
-      <w:r>
-        <w:rPr>
-          <w:lang w:val="en-US"/>
-        </w:rPr>
-        <w:t>owever,</w:t>
-      </w:r>
-      <w:r>
-        <w:rPr>
-          <w:lang w:val="en-US"/>
-        </w:rPr>
-        <w:t xml:space="preserve"> we will not be covering </w:t>
-      </w:r>
-      <w:r>
-        <w:rPr>
-          <w:lang w:val="en-US"/>
-        </w:rPr>
-        <w:t>shaders</w:t>
-      </w:r>
-      <w:r>
-        <w:rPr>
-          <w:lang w:val="en-US"/>
-        </w:rPr>
-        <w:t xml:space="preserve"> since </w:t>
-      </w:r>
-      <w:r>
-        <w:rPr>
-          <w:lang w:val="en-US"/>
-        </w:rPr>
-        <w:t>they</w:t>
-      </w:r>
-      <w:r>
-        <w:rPr>
-          <w:lang w:val="en-US"/>
-        </w:rPr>
-        <w:t xml:space="preserve"> are outside the scope of this </w:t>
-      </w:r>
-      <w:r>
-        <w:rPr>
-          <w:lang w:val="en-US"/>
-        </w:rPr>
-        <w:lastRenderedPageBreak/>
-        <w:t>paper</w:t>
-      </w:r>
-      <w:r>
-        <w:rPr>
-          <w:lang w:val="en-US"/>
-        </w:rPr>
-        <w:t>, which means the final color of our pixels will be decided entirely based on the material color or texture of the object</w:t>
-      </w:r>
-      <w:r>
-        <w:rPr>
-          <w:lang w:val="en-US"/>
-        </w:rPr>
-        <w:t>.</w:t>
-      </w:r>
-    </w:p>
-    <w:p>
-      <w:pPr>
-        <w:pStyle w:val="Heading3"/>
-        <w:rPr>
-          <w:lang w:val="en-US"/>
-        </w:rPr>
-      </w:pPr>
-      <w:bookmarkStart w:id="7" w:name="_Toc183615399"/>
-      <w:r>
-        <w:rPr>
-          <w:lang w:val="en-US"/>
-        </w:rPr>
-        <w:t>Rasterizing Lines</w:t>
-      </w:r>
-      <w:bookmarkEnd w:id="7"/>
-    </w:p>
-    <w:p>
-      <w:pPr>
-        <w:pStyle w:val="Perusteksti"/>
-        <w:rPr>
-          <w:lang w:val="en-US"/>
-        </w:rPr>
-      </w:pPr>
-      <w:r>
-        <w:rPr>
-          <w:lang w:val="en-US"/>
-        </w:rPr>
-        <w:t xml:space="preserve">The simplest geometric shape to draw after a point is a line, so we might as well start from there. Lines are </w:t>
-      </w:r>
-      <w:r>
-        <w:rPr>
-          <w:lang w:val="en-US"/>
-        </w:rPr>
-        <w:t>often</w:t>
-      </w:r>
-      <w:r>
-        <w:rPr>
-          <w:lang w:val="en-US"/>
-        </w:rPr>
-        <w:t xml:space="preserve"> represented in slope-intercept form, which is y = mx + b where x and y are</w:t>
-      </w:r>
-      <w:r>
-        <w:rPr>
-          <w:lang w:val="en-US"/>
-        </w:rPr>
-        <w:t xml:space="preserve"> the coordinates of</w:t>
-      </w:r>
-      <w:r>
-        <w:rPr>
-          <w:lang w:val="en-US"/>
-        </w:rPr>
-        <w:t xml:space="preserve"> </w:t>
-      </w:r>
-      <w:r>
-        <w:rPr>
-          <w:lang w:val="en-US"/>
-        </w:rPr>
-        <w:t>individual points on the line</w:t>
-      </w:r>
-      <w:r>
-        <w:rPr>
-          <w:lang w:val="en-US"/>
-        </w:rPr>
-        <w:t>, m is the change in y per x, or the slope, and b is the vertical offset, or the y coordinate where the line intercepts the y-axis. Drawing a line with this formula is as easy as iterating over every x position and plotting the corresponding y value.</w:t>
-      </w:r>
-      <w:r>
-        <w:rPr>
-          <w:lang w:val="en-US"/>
-        </w:rPr>
-        <w:t xml:space="preserve"> </w:t>
-      </w:r>
-      <w:r>
-        <w:rPr>
-          <w:lang w:val="en-US"/>
-        </w:rPr>
-        <w:t xml:space="preserve">However we want a function in the form of </w:t>
-      </w:r>
-      <w:proofErr w:type="spellStart"/>
-      <w:proofErr w:type="gramStart"/>
-      <w:r>
-        <w:rPr>
-          <w:lang w:val="en-US"/>
-        </w:rPr>
-        <w:t>DrawLine</w:t>
-      </w:r>
-      <w:proofErr w:type="spellEnd"/>
-      <w:r>
-        <w:rPr>
-          <w:lang w:val="en-US"/>
-        </w:rPr>
-        <w:t>(</w:t>
-      </w:r>
-      <w:proofErr w:type="gramEnd"/>
-      <w:r>
-        <w:rPr>
-          <w:lang w:val="en-US"/>
-        </w:rPr>
-        <w:t>x0, y0, x1, y1)</w:t>
+        <w:t>(x0, y0, x1, y1)</w:t>
       </w:r>
       <w:r>
         <w:rPr>
@@ -3923,6 +3749,7 @@
         <w:rPr>
           <w:lang w:val="en-US"/>
         </w:rPr>
+        <w:lastRenderedPageBreak/>
         <w:t>Drawing some lines with this function produces some interesting results. Line one is {TODO add start and end points and slope}, and line 2 is {</w:t>
       </w:r>
       <w:r>
@@ -3935,14 +3762,7 @@
         <w:rPr>
           <w:lang w:val="en-US"/>
         </w:rPr>
-        <w:t xml:space="preserve">}. The lines look jagged because we only have a finite number of pixels to represent a line, and this is the simplest approximation. There are anti-aliasing techniques one can use to smooth out these lines such as FXAA and MSAA, but that </w:t>
-      </w:r>
-      <w:r>
-        <w:rPr>
-          <w:lang w:val="en-US"/>
-        </w:rPr>
-        <w:lastRenderedPageBreak/>
-        <w:t>is beyond the scope of this paper</w:t>
+        <w:t>}. The lines look jagged because we only have a finite number of pixels to represent a line, and this is the simplest approximation. There are anti-aliasing techniques one can use to smooth out these lines such as FXAA and MSAA, but that is beyond the scope of this paper</w:t>
       </w:r>
       <w:r>
         <w:rPr>
@@ -4143,6 +3963,7 @@
           <w:noProof/>
           <w:lang w:val="en-US"/>
         </w:rPr>
+        <w:lastRenderedPageBreak/>
         <mc:AlternateContent>
           <mc:Choice Requires="wps">
             <w:drawing>
@@ -5508,7 +5329,6 @@
           <w:noProof/>
           <w:lang w:val="en-US"/>
         </w:rPr>
-        <w:lastRenderedPageBreak/>
         <w:drawing>
           <wp:inline distT="0" distB="0" distL="0" distR="0" wp14:anchorId="59552480" wp14:editId="12C7425E">
             <wp:extent cx="1638300" cy="2092224"/>
@@ -5761,6 +5581,7 @@
         <w:rPr>
           <w:lang w:val="en-US"/>
         </w:rPr>
+        <w:lastRenderedPageBreak/>
         <w:t>Bresenham's</w:t>
       </w:r>
       <w:proofErr w:type="spellEnd"/>
@@ -6143,21 +5964,7 @@
         <w:rPr>
           <w:lang w:val="en-US"/>
         </w:rPr>
-        <w:t xml:space="preserve">This implementation still has floating point arithmetic, so to write it in a form which only uses integers we </w:t>
-      </w:r>
-      <w:proofErr w:type="gramStart"/>
-      <w:r>
-        <w:rPr>
-          <w:lang w:val="en-US"/>
-        </w:rPr>
-        <w:t>have to</w:t>
-      </w:r>
-      <w:proofErr w:type="gramEnd"/>
-      <w:r>
-        <w:rPr>
-          <w:lang w:val="en-US"/>
-        </w:rPr>
-        <w:t xml:space="preserve"> change around our two problematic lines: "</w:t>
+        <w:t>This implementation still has floating point arithmetic, so to write it in a form which only uses integers we have to change around our two problematic lines: "</w:t>
       </w:r>
       <w:r>
         <w:rPr>
@@ -6203,7 +6010,6 @@
         <w:rPr>
           <w:lang w:val="en-US"/>
         </w:rPr>
-        <w:lastRenderedPageBreak/>
         <w:t xml:space="preserve">To rewrite the function to work with only integers we first expand m: </w:t>
       </w:r>
     </w:p>
@@ -6492,6 +6298,7 @@
         <w:rPr>
           <w:lang w:val="en-US"/>
         </w:rPr>
+        <w:lastRenderedPageBreak/>
         <w:t>Rewriting the function this way avoids floating point division and allows every number to be an integer, which makes the function faster</w:t>
       </w:r>
       <w:r>
@@ -6543,7 +6350,6 @@
           <w:noProof/>
           <w:lang w:val="en-US"/>
         </w:rPr>
-        <w:lastRenderedPageBreak/>
         <mc:AlternateContent>
           <mc:Choice Requires="wps">
             <w:drawing>
@@ -8126,14 +7932,15 @@
           <w:lang w:val="en-US"/>
         </w:rPr>
       </w:pPr>
-      <w:bookmarkStart w:id="8" w:name="_Toc183615400"/>
-      <w:r>
-        <w:rPr>
-          <w:lang w:val="en-US"/>
-        </w:rPr>
+      <w:bookmarkStart w:id="7" w:name="_Toc184034608"/>
+      <w:r>
+        <w:rPr>
+          <w:lang w:val="en-US"/>
+        </w:rPr>
+        <w:lastRenderedPageBreak/>
         <w:t>Rasterizing Triangles</w:t>
       </w:r>
-      <w:bookmarkEnd w:id="8"/>
+      <w:bookmarkEnd w:id="7"/>
     </w:p>
     <w:p>
       <w:pPr>
@@ -8170,14 +7977,7 @@
         <w:rPr>
           <w:lang w:val="en-US"/>
         </w:rPr>
-        <w:t xml:space="preserve">. A triangle is formed by three vertices we will refer to as v0, v1, and v2. Since we're working on a 2D canvas, these vertices will </w:t>
-      </w:r>
-      <w:r>
-        <w:rPr>
-          <w:lang w:val="en-US"/>
-        </w:rPr>
-        <w:lastRenderedPageBreak/>
-        <w:t xml:space="preserve">consist of only an x and y coordinate. We can use our </w:t>
+        <w:t xml:space="preserve">. A triangle is formed by three vertices we will refer to as v0, v1, and v2. Since we're working on a 2D canvas, these vertices will consist of only an x and y coordinate. We can use our </w:t>
       </w:r>
       <w:proofErr w:type="spellStart"/>
       <w:r>
@@ -10832,13 +10632,209 @@
           <w:lang w:val="en-US"/>
         </w:rPr>
       </w:pPr>
-      <w:bookmarkStart w:id="9" w:name="_Toc183615401"/>
+      <w:bookmarkStart w:id="8" w:name="_Toc184034609"/>
       <w:r>
         <w:rPr>
           <w:lang w:val="en-US"/>
         </w:rPr>
         <w:lastRenderedPageBreak/>
         <w:t>Rendering</w:t>
+      </w:r>
+      <w:bookmarkEnd w:id="8"/>
+    </w:p>
+    <w:p>
+      <w:pPr>
+        <w:pStyle w:val="Perusteksti"/>
+        <w:rPr>
+          <w:lang w:val="en-US"/>
+        </w:rPr>
+      </w:pPr>
+      <w:r>
+        <w:rPr>
+          <w:lang w:val="en-US"/>
+        </w:rPr>
+        <w:t>Being able to draw triangles is very useful, because every other polygon can be decomposed into multiple triangles [1]</w:t>
+      </w:r>
+      <w:r>
+        <w:rPr>
+          <w:lang w:val="en-US"/>
+        </w:rPr>
+        <w:t xml:space="preserve">. For example, to draw a rectangle defined by the vertices (v0, v1, v2, v3) we can draw two triangles (v0, v1, v3) and (v1, v2, v3). </w:t>
+      </w:r>
+    </w:p>
+    <w:p>
+      <w:pPr>
+        <w:pStyle w:val="Perusteksti"/>
+        <w:rPr>
+          <w:lang w:val="en-US"/>
+        </w:rPr>
+      </w:pPr>
+      <w:r>
+        <w:rPr>
+          <w:lang w:val="en-US"/>
+        </w:rPr>
+        <w:t>{TODO add picture of above}</w:t>
+      </w:r>
+    </w:p>
+    <w:p>
+      <w:pPr>
+        <w:pStyle w:val="Perusteksti"/>
+        <w:rPr>
+          <w:lang w:val="en-US"/>
+        </w:rPr>
+      </w:pPr>
+      <w:r>
+        <w:rPr>
+          <w:lang w:val="en-US"/>
+        </w:rPr>
+        <w:t>This works</w:t>
+      </w:r>
+      <w:r>
+        <w:rPr>
+          <w:lang w:val="en-US"/>
+        </w:rPr>
+        <w:t xml:space="preserve"> for drawing any 2D polygon</w:t>
+      </w:r>
+      <w:r>
+        <w:rPr>
+          <w:lang w:val="en-US"/>
+        </w:rPr>
+        <w:t>, but there are still numerous problems.</w:t>
+      </w:r>
+      <w:r>
+        <w:rPr>
+          <w:lang w:val="en-US"/>
+        </w:rPr>
+        <w:t xml:space="preserve"> We need to be able to draw</w:t>
+      </w:r>
+      <w:r>
+        <w:rPr>
+          <w:lang w:val="en-US"/>
+        </w:rPr>
+        <w:t xml:space="preserve"> </w:t>
+      </w:r>
+      <w:r>
+        <w:rPr>
+          <w:lang w:val="en-US"/>
+        </w:rPr>
+        <w:t>3D objects</w:t>
+      </w:r>
+      <w:r>
+        <w:rPr>
+          <w:lang w:val="en-US"/>
+        </w:rPr>
+        <w:t>, move them, and move the camera.</w:t>
+      </w:r>
+      <w:r>
+        <w:rPr>
+          <w:lang w:val="en-US"/>
+        </w:rPr>
+        <w:t xml:space="preserve"> </w:t>
+      </w:r>
+      <w:r>
+        <w:rPr>
+          <w:lang w:val="en-US"/>
+        </w:rPr>
+        <w:t>We also need to take perspective into account to render images the way they appear in real life. To solve these, we need to expand our render pipeline to further process the objects before passing them to the rasterizer.</w:t>
+      </w:r>
+      <w:r>
+        <w:rPr>
+          <w:lang w:val="en-US"/>
+        </w:rPr>
+        <w:t xml:space="preserve"> The below image is an overview of everything we need to do in the pipeline.</w:t>
+      </w:r>
+    </w:p>
+    <w:p>
+      <w:pPr>
+        <w:pStyle w:val="Perusteksti"/>
+        <w:rPr>
+          <w:lang w:val="en-US"/>
+        </w:rPr>
+      </w:pPr>
+      <w:r>
+        <w:rPr>
+          <w:lang w:val="en-US"/>
+        </w:rPr>
+        <w:t>model</w:t>
+      </w:r>
+      <w:r>
+        <w:rPr>
+          <w:lang w:val="en-US"/>
+        </w:rPr>
+        <w:t xml:space="preserve"> space -&gt; apply model matrix -&gt; world space -&gt; calculate </w:t>
+      </w:r>
+      <w:proofErr w:type="spellStart"/>
+      <w:r>
+        <w:rPr>
+          <w:lang w:val="en-US"/>
+        </w:rPr>
+        <w:t>normals</w:t>
+      </w:r>
+      <w:proofErr w:type="spellEnd"/>
+      <w:r>
+        <w:rPr>
+          <w:lang w:val="en-US"/>
+        </w:rPr>
+        <w:t xml:space="preserve"> </w:t>
+      </w:r>
+      <w:r>
+        <w:rPr>
+          <w:lang w:val="en-US"/>
+        </w:rPr>
+        <w:t>-&gt;</w:t>
+      </w:r>
+      <w:r>
+        <w:rPr>
+          <w:lang w:val="en-US"/>
+        </w:rPr>
+        <w:t xml:space="preserve"> cull backwards faces -&gt; apply view matrix -&gt; </w:t>
+      </w:r>
+      <w:r>
+        <w:rPr>
+          <w:lang w:val="en-US"/>
+        </w:rPr>
+        <w:t>view</w:t>
+      </w:r>
+      <w:r>
+        <w:rPr>
+          <w:lang w:val="en-US"/>
+        </w:rPr>
+        <w:t xml:space="preserve"> space</w:t>
+      </w:r>
+      <w:r>
+        <w:rPr>
+          <w:lang w:val="en-US"/>
+        </w:rPr>
+        <w:t xml:space="preserve"> -&gt; clip faces -&gt; apply projection matrix -&gt; clip space -&gt; apply viewport transform -&gt; screen space -&gt; send to rasterizer</w:t>
+      </w:r>
+    </w:p>
+    <w:p>
+      <w:pPr>
+        <w:pStyle w:val="Perusteksti"/>
+        <w:rPr>
+          <w:lang w:val="en-US"/>
+        </w:rPr>
+      </w:pPr>
+      <w:r>
+        <w:rPr>
+          <w:lang w:val="en-US"/>
+        </w:rPr>
+        <w:t>{TODO Add picture of above}</w:t>
+      </w:r>
+    </w:p>
+    <w:p>
+      <w:pPr>
+        <w:pStyle w:val="Heading3"/>
+        <w:rPr>
+          <w:lang w:val="en-US"/>
+        </w:rPr>
+      </w:pPr>
+      <w:bookmarkStart w:id="9" w:name="_Toc184034610"/>
+      <w:r>
+        <w:rPr>
+          <w:lang w:val="en-US"/>
+        </w:rPr>
+        <w:t>3D Models</w:t>
       </w:r>
       <w:bookmarkEnd w:id="9"/>
     </w:p>
@@ -10849,18 +10845,105 @@
           <w:lang w:val="en-US"/>
         </w:rPr>
       </w:pPr>
-      <w:bookmarkStart w:id="10" w:name="_Toc183615402"/>
-      <w:r>
-        <w:rPr>
-          <w:lang w:val="en-US"/>
-        </w:rPr>
-        <w:t>Being able to draw triangles is very useful, because every other polygon can be decomposed into multiple triangles [1]</w:t>
-      </w:r>
-      <w:r>
-        <w:rPr>
-          <w:lang w:val="en-US"/>
-        </w:rPr>
-        <w:t xml:space="preserve">. For example, to draw a rectangle defined by the vertices (v0, v1, v2, v3) we can draw two triangles (v0, v1, v3) and (v1, v2, v3). </w:t>
+      <w:r>
+        <w:rPr>
+          <w:lang w:val="en-US"/>
+        </w:rPr>
+        <w:t xml:space="preserve">First, we need to figure out a way to represent 3D objects in a general form. For example, take a cube with the vertices v0 – v7. These vertices are only points in space, so without more information we would have no </w:t>
+      </w:r>
+      <w:r>
+        <w:rPr>
+          <w:lang w:val="en-US"/>
+        </w:rPr>
+        <w:t>idea which ones to use to draw the triangles of</w:t>
+      </w:r>
+      <w:r>
+        <w:rPr>
+          <w:lang w:val="en-US"/>
+        </w:rPr>
+        <w:t xml:space="preserve"> the cube</w:t>
+      </w:r>
+      <w:r>
+        <w:rPr>
+          <w:lang w:val="en-US"/>
+        </w:rPr>
+        <w:t xml:space="preserve">. Therefore, we also need a list of those triangles describing which three vertices make </w:t>
+      </w:r>
+      <w:r>
+        <w:rPr>
+          <w:lang w:val="en-US"/>
+        </w:rPr>
+        <w:t>each</w:t>
+      </w:r>
+      <w:r>
+        <w:rPr>
+          <w:lang w:val="en-US"/>
+        </w:rPr>
+        <w:t xml:space="preserve"> triangle. Since a cube has 6 rectangular faces, we need</w:t>
+      </w:r>
+      <w:r>
+        <w:rPr>
+          <w:lang w:val="en-US"/>
+        </w:rPr>
+        <w:t xml:space="preserve"> a list of</w:t>
+      </w:r>
+      <w:r>
+        <w:rPr>
+          <w:lang w:val="en-US"/>
+        </w:rPr>
+        <w:t xml:space="preserve"> 12 triangles to draw it.</w:t>
+      </w:r>
+      <w:r>
+        <w:rPr>
+          <w:lang w:val="en-US"/>
+        </w:rPr>
+        <w:t xml:space="preserve"> These two </w:t>
+      </w:r>
+      <w:r>
+        <w:rPr>
+          <w:lang w:val="en-US"/>
+        </w:rPr>
+        <w:t>lists</w:t>
+      </w:r>
+      <w:r>
+        <w:rPr>
+          <w:lang w:val="en-US"/>
+        </w:rPr>
+        <w:t xml:space="preserve"> we call           </w:t>
+      </w:r>
+      <w:r>
+        <w:rPr>
+          <w:i/>
+          <w:iCs/>
+          <w:lang w:val="en-US"/>
+        </w:rPr>
+        <w:t xml:space="preserve">vertices </w:t>
+      </w:r>
+      <w:r>
+        <w:rPr>
+          <w:lang w:val="en-US"/>
+        </w:rPr>
+        <w:t xml:space="preserve">and </w:t>
+      </w:r>
+      <w:r>
+        <w:rPr>
+          <w:i/>
+          <w:iCs/>
+          <w:lang w:val="en-US"/>
+        </w:rPr>
+        <w:t>indices</w:t>
+      </w:r>
+      <w:r>
+        <w:rPr>
+          <w:lang w:val="en-US"/>
+        </w:rPr>
+        <w:t xml:space="preserve"> are enough information to render any 3D object made of triangles</w:t>
+      </w:r>
+      <w:r>
+        <w:rPr>
+          <w:lang w:val="en-US"/>
+        </w:rPr>
+        <w:t>. [1.]</w:t>
       </w:r>
     </w:p>
     <w:p>
@@ -10874,7 +10957,7 @@
         <w:rPr>
           <w:lang w:val="en-US"/>
         </w:rPr>
-        <w:t>{TODO add picture of above}</w:t>
+        <w:t>{TODO Add picture of cube}</w:t>
       </w:r>
     </w:p>
     <w:p>
@@ -10888,61 +10971,48 @@
         <w:rPr>
           <w:lang w:val="en-US"/>
         </w:rPr>
-        <w:t>This works</w:t>
-      </w:r>
-      <w:r>
-        <w:rPr>
-          <w:lang w:val="en-US"/>
-        </w:rPr>
-        <w:t xml:space="preserve"> for drawing any 2D polygon</w:t>
-      </w:r>
-      <w:r>
-        <w:rPr>
-          <w:lang w:val="en-US"/>
-        </w:rPr>
-        <w:t>, but there are still numerous problems.</w:t>
-      </w:r>
-      <w:r>
-        <w:rPr>
-          <w:lang w:val="en-US"/>
-        </w:rPr>
-        <w:t xml:space="preserve"> We need to be able to draw</w:t>
-      </w:r>
-      <w:r>
-        <w:rPr>
-          <w:lang w:val="en-US"/>
-        </w:rPr>
-        <w:t xml:space="preserve"> </w:t>
-      </w:r>
-      <w:r>
-        <w:rPr>
-          <w:lang w:val="en-US"/>
-        </w:rPr>
-        <w:t>3D objects</w:t>
-      </w:r>
-      <w:r>
-        <w:rPr>
-          <w:lang w:val="en-US"/>
-        </w:rPr>
-        <w:t>, move them, and move the camera.</w:t>
-      </w:r>
-      <w:r>
-        <w:rPr>
-          <w:lang w:val="en-US"/>
-        </w:rPr>
-        <w:t xml:space="preserve"> </w:t>
-      </w:r>
-      <w:r>
-        <w:rPr>
-          <w:lang w:val="en-US"/>
-        </w:rPr>
-        <w:t>We also need to take perspective into account to render images the way they appear in real life. To solve these, we need to expand our render pipeline to further process the objects before passing them to the rasterizer.</w:t>
-      </w:r>
-      <w:r>
-        <w:rPr>
-          <w:lang w:val="en-US"/>
-        </w:rPr>
-        <w:t xml:space="preserve"> The below image is an overview of everything we need to do in the pipeline.</w:t>
+        <w:t>This is a very common format for storing 3D objects. File formats, such as .obj, work very similarly with the main difference being that faces can be any polygon, not just triangles</w:t>
+      </w:r>
+      <w:r>
+        <w:rPr>
+          <w:lang w:val="en-US"/>
+        </w:rPr>
+        <w:t xml:space="preserve">. These formats are also capable of storing other information, such as materials and textures, which we will cover in a later section. Loading these models from files is outside the scope of this paper, but there are </w:t>
+      </w:r>
+      <w:r>
+        <w:rPr>
+          <w:lang w:val="en-US"/>
+        </w:rPr>
+        <w:lastRenderedPageBreak/>
+        <w:t xml:space="preserve">many existing libraries, such as </w:t>
+      </w:r>
+      <w:proofErr w:type="spellStart"/>
+      <w:r>
+        <w:rPr>
+          <w:i/>
+          <w:iCs/>
+          <w:lang w:val="en-US"/>
+        </w:rPr>
+        <w:t>Assimp</w:t>
+      </w:r>
+      <w:proofErr w:type="spellEnd"/>
+      <w:r>
+        <w:rPr>
+          <w:lang w:val="en-US"/>
+        </w:rPr>
+        <w:t>, which are easy to implement and do some useful operations, such as triangulating the faces at load time. [</w:t>
+      </w:r>
+      <w:r>
+        <w:rPr>
+          <w:lang w:val="en-US"/>
+        </w:rPr>
+        <w:t>4</w:t>
+      </w:r>
+      <w:r>
+        <w:rPr>
+          <w:lang w:val="en-US"/>
+        </w:rPr>
+        <w:t>.]</w:t>
       </w:r>
     </w:p>
     <w:p>
@@ -10956,299 +11026,21 @@
         <w:rPr>
           <w:lang w:val="en-US"/>
         </w:rPr>
-        <w:t>local</w:t>
-      </w:r>
-      <w:r>
-        <w:rPr>
-          <w:lang w:val="en-US"/>
-        </w:rPr>
-        <w:t xml:space="preserve"> space -&gt; apply model matrix -&gt; world space -&gt; calculate </w:t>
+        <w:t xml:space="preserve">To render objects stored this way, all we need to do is loop over every entry in indices and call </w:t>
       </w:r>
       <w:proofErr w:type="spellStart"/>
       <w:r>
         <w:rPr>
           <w:lang w:val="en-US"/>
         </w:rPr>
-        <w:t>normals</w:t>
+        <w:t>DrawTriangle</w:t>
       </w:r>
       <w:proofErr w:type="spellEnd"/>
       <w:r>
         <w:rPr>
           <w:lang w:val="en-US"/>
         </w:rPr>
-        <w:t xml:space="preserve"> </w:t>
-      </w:r>
-      <w:r>
-        <w:rPr>
-          <w:lang w:val="en-US"/>
-        </w:rPr>
-        <w:t>-&gt;</w:t>
-      </w:r>
-      <w:r>
-        <w:rPr>
-          <w:lang w:val="en-US"/>
-        </w:rPr>
-        <w:t xml:space="preserve"> cull backwards faces -&gt; apply view matrix -&gt; </w:t>
-      </w:r>
-      <w:r>
-        <w:rPr>
-          <w:lang w:val="en-US"/>
-        </w:rPr>
-        <w:t>view</w:t>
-      </w:r>
-      <w:r>
-        <w:rPr>
-          <w:lang w:val="en-US"/>
-        </w:rPr>
-        <w:t xml:space="preserve"> space</w:t>
-      </w:r>
-      <w:r>
-        <w:rPr>
-          <w:lang w:val="en-US"/>
-        </w:rPr>
-        <w:t xml:space="preserve"> -&gt; clip faces -&gt; apply projection matrix -&gt; clip space -&gt; apply viewport transform -&gt; screen space -&gt; send to rasterizer</w:t>
-      </w:r>
-    </w:p>
-    <w:p>
-      <w:pPr>
-        <w:pStyle w:val="Perusteksti"/>
-        <w:rPr>
-          <w:lang w:val="en-US"/>
-        </w:rPr>
-      </w:pPr>
-      <w:r>
-        <w:rPr>
-          <w:lang w:val="en-US"/>
-        </w:rPr>
-        <w:t>{TODO Add picture of above}</w:t>
-      </w:r>
-    </w:p>
-    <w:bookmarkEnd w:id="10"/>
-    <w:p>
-      <w:pPr>
-        <w:pStyle w:val="Heading3"/>
-        <w:rPr>
-          <w:lang w:val="en-US"/>
-        </w:rPr>
-      </w:pPr>
-      <w:r>
-        <w:rPr>
-          <w:lang w:val="en-US"/>
-        </w:rPr>
-        <w:t>3D Models</w:t>
-      </w:r>
-    </w:p>
-    <w:p>
-      <w:pPr>
-        <w:pStyle w:val="Perusteksti"/>
-        <w:rPr>
-          <w:lang w:val="en-US"/>
-        </w:rPr>
-      </w:pPr>
-      <w:r>
-        <w:rPr>
-          <w:lang w:val="en-US"/>
-        </w:rPr>
-        <w:t xml:space="preserve">First, we need to figure out a way to represent 3D objects in a general form. For example, take a cube with the vertices v0 – v7. These vertices are only points in space, so without more information we would have no </w:t>
-      </w:r>
-      <w:r>
-        <w:rPr>
-          <w:lang w:val="en-US"/>
-        </w:rPr>
-        <w:t>idea which ones to use to draw the triangles of</w:t>
-      </w:r>
-      <w:r>
-        <w:rPr>
-          <w:lang w:val="en-US"/>
-        </w:rPr>
-        <w:t xml:space="preserve"> the cube</w:t>
-      </w:r>
-      <w:r>
-        <w:rPr>
-          <w:lang w:val="en-US"/>
-        </w:rPr>
-        <w:t xml:space="preserve">. Therefore, we also need a list of those triangles describing which three vertices make </w:t>
-      </w:r>
-      <w:r>
-        <w:rPr>
-          <w:lang w:val="en-US"/>
-        </w:rPr>
-        <w:t>each</w:t>
-      </w:r>
-      <w:r>
-        <w:rPr>
-          <w:lang w:val="en-US"/>
-        </w:rPr>
-        <w:t xml:space="preserve"> triangle. Since a cube has 6 rectangular faces, we need</w:t>
-      </w:r>
-      <w:r>
-        <w:rPr>
-          <w:lang w:val="en-US"/>
-        </w:rPr>
-        <w:t xml:space="preserve"> a list of</w:t>
-      </w:r>
-      <w:r>
-        <w:rPr>
-          <w:lang w:val="en-US"/>
-        </w:rPr>
-        <w:t xml:space="preserve"> 12 triangles to draw it.</w:t>
-      </w:r>
-      <w:r>
-        <w:rPr>
-          <w:lang w:val="en-US"/>
-        </w:rPr>
-        <w:t xml:space="preserve"> These two </w:t>
-      </w:r>
-      <w:r>
-        <w:rPr>
-          <w:lang w:val="en-US"/>
-        </w:rPr>
-        <w:t>lists</w:t>
-      </w:r>
-      <w:r>
-        <w:rPr>
-          <w:lang w:val="en-US"/>
-        </w:rPr>
-        <w:t xml:space="preserve"> we call           </w:t>
-      </w:r>
-      <w:r>
-        <w:rPr>
-          <w:i/>
-          <w:iCs/>
-          <w:lang w:val="en-US"/>
-        </w:rPr>
-        <w:t xml:space="preserve">vertices </w:t>
-      </w:r>
-      <w:r>
-        <w:rPr>
-          <w:lang w:val="en-US"/>
-        </w:rPr>
-        <w:t xml:space="preserve">and </w:t>
-      </w:r>
-      <w:r>
-        <w:rPr>
-          <w:i/>
-          <w:iCs/>
-          <w:lang w:val="en-US"/>
-        </w:rPr>
-        <w:t>indices</w:t>
-      </w:r>
-      <w:r>
-        <w:rPr>
-          <w:lang w:val="en-US"/>
-        </w:rPr>
-        <w:t xml:space="preserve"> are enough information to render any 3D object made of triangles</w:t>
-      </w:r>
-      <w:r>
-        <w:rPr>
-          <w:lang w:val="en-US"/>
-        </w:rPr>
-        <w:t>. [1.]</w:t>
-      </w:r>
-    </w:p>
-    <w:p>
-      <w:pPr>
-        <w:pStyle w:val="Perusteksti"/>
-        <w:rPr>
-          <w:lang w:val="en-US"/>
-        </w:rPr>
-      </w:pPr>
-      <w:r>
-        <w:rPr>
-          <w:lang w:val="en-US"/>
-        </w:rPr>
-        <w:t>{TODO Add picture of cube}</w:t>
-      </w:r>
-    </w:p>
-    <w:p>
-      <w:pPr>
-        <w:pStyle w:val="Perusteksti"/>
-        <w:rPr>
-          <w:lang w:val="en-US"/>
-        </w:rPr>
-      </w:pPr>
-      <w:r>
-        <w:rPr>
-          <w:lang w:val="en-US"/>
-        </w:rPr>
-        <w:t>This is a very common format for storing 3D objects. File formats, such as .obj, work very similarly with the main difference being that faces can be any polygon, not just triangles</w:t>
-      </w:r>
-      <w:r>
-        <w:rPr>
-          <w:lang w:val="en-US"/>
-        </w:rPr>
-        <w:t xml:space="preserve">. These formats are also capable of storing other information, such as materials and textures, which we will cover in a later section. Loading these models from files is outside the scope of this paper, but there are </w:t>
-      </w:r>
-      <w:r>
-        <w:rPr>
-          <w:lang w:val="en-US"/>
-        </w:rPr>
-        <w:lastRenderedPageBreak/>
-        <w:t xml:space="preserve">many existing libraries, such as </w:t>
-      </w:r>
-      <w:proofErr w:type="spellStart"/>
-      <w:r>
-        <w:rPr>
-          <w:i/>
-          <w:iCs/>
-          <w:lang w:val="en-US"/>
-        </w:rPr>
-        <w:t>Assimp</w:t>
-      </w:r>
-      <w:proofErr w:type="spellEnd"/>
-      <w:r>
-        <w:rPr>
-          <w:lang w:val="en-US"/>
-        </w:rPr>
-        <w:t>, which are easy to implement and do some useful operations, such as triangulating the faces at load time. [</w:t>
-      </w:r>
-      <w:r>
-        <w:rPr>
-          <w:lang w:val="en-US"/>
-        </w:rPr>
-        <w:t>4</w:t>
-      </w:r>
-      <w:r>
-        <w:rPr>
-          <w:lang w:val="en-US"/>
-        </w:rPr>
-        <w:t>.]</w:t>
-      </w:r>
-    </w:p>
-    <w:p>
-      <w:pPr>
-        <w:pStyle w:val="Perusteksti"/>
-        <w:rPr>
-          <w:lang w:val="en-US"/>
-        </w:rPr>
-      </w:pPr>
-      <w:r>
-        <w:rPr>
-          <w:lang w:val="en-US"/>
-        </w:rPr>
-        <w:t xml:space="preserve">To render objects stored this way, all we need to do is loop over every entry in indices and call </w:t>
-      </w:r>
-      <w:proofErr w:type="spellStart"/>
-      <w:proofErr w:type="gramStart"/>
-      <w:r>
-        <w:rPr>
-          <w:lang w:val="en-US"/>
-        </w:rPr>
-        <w:t>DrawTriangle</w:t>
-      </w:r>
-      <w:proofErr w:type="spellEnd"/>
-      <w:r>
-        <w:rPr>
-          <w:lang w:val="en-US"/>
-        </w:rPr>
-        <w:t>(</w:t>
-      </w:r>
-      <w:proofErr w:type="gramEnd"/>
-      <w:r>
-        <w:rPr>
-          <w:lang w:val="en-US"/>
-        </w:rPr>
-        <w:t>) with the corresponding vertices:</w:t>
+        <w:t>() with the corresponding vertices:</w:t>
       </w:r>
     </w:p>
     <w:p>
@@ -11314,7 +11106,37 @@
                               <w:pStyle w:val="Code"/>
                             </w:pPr>
                             <w:r>
-                              <w:t>indices = [[v0, v1, v3], [v1, v2, v3], …]</w:t>
+                              <w:t>indices = [[</w:t>
+                            </w:r>
+                            <w:r>
+                              <w:t>0</w:t>
+                            </w:r>
+                            <w:r>
+                              <w:t xml:space="preserve">, </w:t>
+                            </w:r>
+                            <w:r>
+                              <w:t>1</w:t>
+                            </w:r>
+                            <w:r>
+                              <w:t xml:space="preserve">, </w:t>
+                            </w:r>
+                            <w:r>
+                              <w:t>3</w:t>
+                            </w:r>
+                            <w:r>
+                              <w:t>], [</w:t>
+                            </w:r>
+                            <w:r>
+                              <w:t>1</w:t>
+                            </w:r>
+                            <w:r>
+                              <w:t xml:space="preserve">, </w:t>
+                            </w:r>
+                            <w:r>
+                              <w:t>2</w:t>
+                            </w:r>
+                            <w:r>
+                              <w:t>, 3], …]</w:t>
                             </w:r>
                           </w:p>
                           <w:p>
@@ -11461,7 +11283,37 @@
                         <w:pStyle w:val="Code"/>
                       </w:pPr>
                       <w:r>
-                        <w:t>indices = [[v0, v1, v3], [v1, v2, v3], …]</w:t>
+                        <w:t>indices = [[</w:t>
+                      </w:r>
+                      <w:r>
+                        <w:t>0</w:t>
+                      </w:r>
+                      <w:r>
+                        <w:t xml:space="preserve">, </w:t>
+                      </w:r>
+                      <w:r>
+                        <w:t>1</w:t>
+                      </w:r>
+                      <w:r>
+                        <w:t xml:space="preserve">, </w:t>
+                      </w:r>
+                      <w:r>
+                        <w:t>3</w:t>
+                      </w:r>
+                      <w:r>
+                        <w:t>], [</w:t>
+                      </w:r>
+                      <w:r>
+                        <w:t>1</w:t>
+                      </w:r>
+                      <w:r>
+                        <w:t xml:space="preserve">, </w:t>
+                      </w:r>
+                      <w:r>
+                        <w:t>2</w:t>
+                      </w:r>
+                      <w:r>
+                        <w:t>, 3], …]</w:t>
                       </w:r>
                     </w:p>
                     <w:p>
@@ -11595,30 +11447,89 @@
           <w:lang w:val="en-US"/>
         </w:rPr>
       </w:pPr>
+      <w:bookmarkStart w:id="10" w:name="_Toc184034611"/>
       <w:r>
         <w:rPr>
           <w:lang w:val="en-US"/>
         </w:rPr>
         <w:t>Transforms</w:t>
       </w:r>
+      <w:bookmarkEnd w:id="10"/>
     </w:p>
     <w:p>
       <w:pPr>
         <w:pStyle w:val="Perusteksti"/>
-      </w:pPr>
+        <w:rPr>
+          <w:lang w:val="en-US"/>
+        </w:rPr>
+      </w:pPr>
+      <w:r>
+        <w:rPr>
+          <w:lang w:val="en-US"/>
+        </w:rPr>
+        <w:t>https://learnopengl.com/Getting-started/Coordinate-Systems</w:t>
+      </w:r>
     </w:p>
     <w:p>
       <w:pPr>
-        <w:pStyle w:val="Heading3"/>
-        <w:rPr>
-          <w:lang w:val="en-US"/>
-        </w:rPr>
-      </w:pPr>
-      <w:r>
-        <w:rPr>
-          <w:lang w:val="en-US"/>
-        </w:rPr>
-        <w:t>Camera</w:t>
+        <w:pStyle w:val="Perusteksti"/>
+        <w:rPr>
+          <w:lang w:val="en-US"/>
+        </w:rPr>
+      </w:pPr>
+      <w:r>
+        <w:rPr>
+          <w:lang w:val="en-US"/>
+        </w:rPr>
+        <w:t xml:space="preserve">Another very important feature for our renderer is being able to move around objects. Right now, we are rendering them all in </w:t>
+      </w:r>
+      <w:r>
+        <w:rPr>
+          <w:lang w:val="en-US"/>
+        </w:rPr>
+        <w:t>model</w:t>
+      </w:r>
+      <w:r>
+        <w:rPr>
+          <w:lang w:val="en-US"/>
+        </w:rPr>
+        <w:t xml:space="preserve"> space, which means</w:t>
+      </w:r>
+      <w:r>
+        <w:rPr>
+          <w:lang w:val="en-US"/>
+        </w:rPr>
+        <w:t xml:space="preserve"> they are</w:t>
+      </w:r>
+      <w:r>
+        <w:rPr>
+          <w:lang w:val="en-US"/>
+        </w:rPr>
+        <w:t xml:space="preserve"> relative to the object’s local origin. We want to be able to move these objects around the world without having to redefine the model itself. To do this we apply a transformation to each vertex before passing them to the rasterizer</w:t>
+      </w:r>
+      <w:r>
+        <w:rPr>
+          <w:lang w:val="en-US"/>
+        </w:rPr>
+        <w:t>.</w:t>
+      </w:r>
+      <w:r>
+        <w:rPr>
+          <w:lang w:val="en-US"/>
+        </w:rPr>
+        <w:t xml:space="preserve"> We also need to set a convention for the x, y, and z axes of our world space. </w:t>
+      </w:r>
+      <w:r>
+        <w:rPr>
+          <w:lang w:val="en-US"/>
+        </w:rPr>
+        <w:t>A good convention is the one used by graphics API’s such as OpenGL, where +Y is up</w:t>
+      </w:r>
+      <w:r>
+        <w:rPr>
+          <w:lang w:val="en-US"/>
+        </w:rPr>
+        <w:t>.</w:t>
       </w:r>
     </w:p>
     <w:p>
@@ -11632,7 +11543,37 @@
         <w:rPr>
           <w:lang w:val="en-US"/>
         </w:rPr>
-        <w:t>TODO</w:t>
+        <w:t xml:space="preserve">There are three main transforms we want to </w:t>
+      </w:r>
+      <w:r>
+        <w:rPr>
+          <w:lang w:val="en-US"/>
+        </w:rPr>
+        <w:t>do:</w:t>
+      </w:r>
+      <w:r>
+        <w:rPr>
+          <w:lang w:val="en-US"/>
+        </w:rPr>
+        <w:t xml:space="preserve"> translation, rotation, and scaling</w:t>
+      </w:r>
+      <w:r>
+        <w:rPr>
+          <w:lang w:val="en-US"/>
+        </w:rPr>
+        <w:t xml:space="preserve">. </w:t>
+      </w:r>
+      <w:r>
+        <w:rPr>
+          <w:lang w:val="en-US"/>
+        </w:rPr>
+        <w:t xml:space="preserve">The proper method of applying these is with a transform matrix. </w:t>
+      </w:r>
+      <w:r>
+        <w:rPr>
+          <w:lang w:val="en-US"/>
+        </w:rPr>
+        <w:t xml:space="preserve">Transformation matrices, however, are represented in homogenous coordinates, and all of out vertices are in cartesian coordinates. </w:t>
       </w:r>
     </w:p>
     <w:p>
@@ -11642,12 +11583,12 @@
           <w:lang w:val="en-US"/>
         </w:rPr>
       </w:pPr>
-      <w:bookmarkStart w:id="11" w:name="_Toc183615403"/>
-      <w:r>
-        <w:rPr>
-          <w:lang w:val="en-US"/>
-        </w:rPr>
-        <w:t>Perspective Projection</w:t>
+      <w:bookmarkStart w:id="11" w:name="_Toc184034612"/>
+      <w:r>
+        <w:rPr>
+          <w:lang w:val="en-US"/>
+        </w:rPr>
+        <w:t>Camera</w:t>
       </w:r>
       <w:bookmarkEnd w:id="11"/>
     </w:p>
@@ -11672,12 +11613,13 @@
           <w:lang w:val="en-US"/>
         </w:rPr>
       </w:pPr>
-      <w:bookmarkStart w:id="12" w:name="_Toc183615405"/>
-      <w:r>
-        <w:rPr>
-          <w:lang w:val="en-US"/>
-        </w:rPr>
-        <w:t>Clipping</w:t>
+      <w:bookmarkStart w:id="12" w:name="_Toc184034613"/>
+      <w:r>
+        <w:rPr>
+          <w:lang w:val="en-US"/>
+        </w:rPr>
+        <w:lastRenderedPageBreak/>
+        <w:t>Perspective Projection</w:t>
       </w:r>
       <w:bookmarkEnd w:id="12"/>
     </w:p>
@@ -11702,13 +11644,12 @@
           <w:lang w:val="en-US"/>
         </w:rPr>
       </w:pPr>
-      <w:bookmarkStart w:id="13" w:name="_Toc183615406"/>
-      <w:r>
-        <w:rPr>
-          <w:lang w:val="en-US"/>
-        </w:rPr>
-        <w:lastRenderedPageBreak/>
-        <w:t>Back Face Culling</w:t>
+      <w:bookmarkStart w:id="13" w:name="_Toc184034614"/>
+      <w:r>
+        <w:rPr>
+          <w:lang w:val="en-US"/>
+        </w:rPr>
+        <w:t>Clipping</w:t>
       </w:r>
       <w:bookmarkEnd w:id="13"/>
     </w:p>
@@ -11733,12 +11674,12 @@
           <w:lang w:val="en-US"/>
         </w:rPr>
       </w:pPr>
-      <w:bookmarkStart w:id="14" w:name="_Toc183615407"/>
-      <w:r>
-        <w:rPr>
-          <w:lang w:val="en-US"/>
-        </w:rPr>
-        <w:t>Depth Buffering</w:t>
+      <w:bookmarkStart w:id="14" w:name="_Toc184034615"/>
+      <w:r>
+        <w:rPr>
+          <w:lang w:val="en-US"/>
+        </w:rPr>
+        <w:t>Back Face Culling</w:t>
       </w:r>
       <w:bookmarkEnd w:id="14"/>
     </w:p>
@@ -11758,25 +11699,17 @@
     </w:p>
     <w:p>
       <w:pPr>
-        <w:pStyle w:val="Perusteksti"/>
-        <w:rPr>
-          <w:lang w:val="en-US"/>
-        </w:rPr>
-      </w:pPr>
-    </w:p>
-    <w:p>
-      <w:pPr>
-        <w:pStyle w:val="Heading2"/>
-        <w:rPr>
-          <w:lang w:val="en-US"/>
-        </w:rPr>
-      </w:pPr>
-      <w:bookmarkStart w:id="15" w:name="_Toc183615408"/>
-      <w:r>
-        <w:rPr>
-          <w:lang w:val="en-US"/>
-        </w:rPr>
-        <w:t>Texturing</w:t>
+        <w:pStyle w:val="Heading3"/>
+        <w:rPr>
+          <w:lang w:val="en-US"/>
+        </w:rPr>
+      </w:pPr>
+      <w:bookmarkStart w:id="15" w:name="_Toc184034616"/>
+      <w:r>
+        <w:rPr>
+          <w:lang w:val="en-US"/>
+        </w:rPr>
+        <w:t>Depth Buffering</w:t>
       </w:r>
       <w:bookmarkEnd w:id="15"/>
     </w:p>
@@ -11791,7 +11724,7 @@
         <w:rPr>
           <w:lang w:val="en-US"/>
         </w:rPr>
-        <w:t>Currently we can only draw shapes consisting of one color, for more detail we need to add a texture, which is an image we essentially “paint” on to the shape.</w:t>
+        <w:t>TODO</w:t>
       </w:r>
     </w:p>
     <w:p>
@@ -11801,38 +11734,22 @@
           <w:lang w:val="en-US"/>
         </w:rPr>
       </w:pPr>
-      <w:r>
-        <w:rPr>
-          <w:lang w:val="en-US"/>
-        </w:rPr>
-        <w:t>First, we need to define how the tex</w:t>
-      </w:r>
-      <w:r>
-        <w:rPr>
-          <w:lang w:val="en-US"/>
-        </w:rPr>
-        <w:t>t</w:t>
-      </w:r>
-      <w:r>
-        <w:rPr>
-          <w:lang w:val="en-US"/>
-        </w:rPr>
-        <w:t xml:space="preserve">ure </w:t>
-      </w:r>
-      <w:r>
-        <w:rPr>
-          <w:lang w:val="en-US"/>
-        </w:rPr>
-        <w:t>is applied to the shape. We will do this on a per-triangle basis by specifying a point on the texture which corresponds to each vertex of the triangle. For this we need a coordinate system to refer to the texels. Since a texture is an image and an image is a 2D array of colors, we could use x and y for the coordinates, however, x and y already refer to the coordinates of the canvas, so by convention we use u and v for the texture coordinates. [1.]</w:t>
-      </w:r>
     </w:p>
     <w:p>
       <w:pPr>
-        <w:pStyle w:val="Perusteksti"/>
-        <w:rPr>
-          <w:lang w:val="en-US"/>
-        </w:rPr>
-      </w:pPr>
+        <w:pStyle w:val="Heading2"/>
+        <w:rPr>
+          <w:lang w:val="en-US"/>
+        </w:rPr>
+      </w:pPr>
+      <w:bookmarkStart w:id="16" w:name="_Toc184034617"/>
+      <w:r>
+        <w:rPr>
+          <w:lang w:val="en-US"/>
+        </w:rPr>
+        <w:t>Texturing</w:t>
+      </w:r>
+      <w:bookmarkEnd w:id="16"/>
     </w:p>
     <w:p>
       <w:pPr>
@@ -11841,15 +11758,319 @@
           <w:lang w:val="en-US"/>
         </w:rPr>
       </w:pPr>
+      <w:r>
+        <w:rPr>
+          <w:lang w:val="en-US"/>
+        </w:rPr>
+        <w:t>Currently we can only draw shapes consisting of one color, for more detail we need to add a texture, which is an image we essentially “paint” on to the shape.</w:t>
+      </w:r>
     </w:p>
     <w:p>
       <w:pPr>
+        <w:pStyle w:val="Perusteksti"/>
+        <w:rPr>
+          <w:lang w:val="en-US"/>
+        </w:rPr>
+      </w:pPr>
+      <w:r>
+        <w:rPr>
+          <w:lang w:val="en-US"/>
+        </w:rPr>
+        <w:t>First, we need to define how the tex</w:t>
+      </w:r>
+      <w:r>
+        <w:rPr>
+          <w:lang w:val="en-US"/>
+        </w:rPr>
+        <w:t>t</w:t>
+      </w:r>
+      <w:r>
+        <w:rPr>
+          <w:lang w:val="en-US"/>
+        </w:rPr>
+        <w:t xml:space="preserve">ure </w:t>
+      </w:r>
+      <w:r>
+        <w:rPr>
+          <w:lang w:val="en-US"/>
+        </w:rPr>
+        <w:t>is applied to the shape. We will do this on a per-triangle basis by specifying a point on the texture which corresponds to each vertex of the triangle. For this we need a coordinate system to refer to the texels. Since a texture is an image and an image is a 2D array of colors, we could use x and y for the coordinates, however, x and y already refer to the coordinates of the canvas, so by convention we use u and v for the texture coordinates. [1.]</w:t>
+      </w:r>
+    </w:p>
+    <w:p>
+      <w:pPr>
+        <w:pStyle w:val="Heading2"/>
+        <w:rPr>
+          <w:lang w:val="en-US"/>
+        </w:rPr>
+      </w:pPr>
+      <w:bookmarkStart w:id="17" w:name="_Toc184034618"/>
+      <w:r>
+        <w:rPr>
+          <w:lang w:val="en-US"/>
+        </w:rPr>
+        <w:lastRenderedPageBreak/>
+        <w:t>The Console</w:t>
+      </w:r>
+      <w:bookmarkEnd w:id="17"/>
+    </w:p>
+    <w:p>
+      <w:pPr>
+        <w:pStyle w:val="Perusteksti"/>
+        <w:rPr>
+          <w:lang w:val="en-US"/>
+        </w:rPr>
+      </w:pPr>
+      <w:r>
+        <w:rPr>
+          <w:lang w:val="en-US"/>
+        </w:rPr>
+        <w:t>{TODO: Rewrite this}</w:t>
+      </w:r>
+    </w:p>
+    <w:p>
+      <w:pPr>
+        <w:pStyle w:val="Perusteksti"/>
+        <w:rPr>
+          <w:lang w:val="en-US"/>
+        </w:rPr>
+      </w:pPr>
+      <w:r>
+        <w:rPr>
+          <w:lang w:val="en-US"/>
+        </w:rPr>
+        <w:t xml:space="preserve">As per Microsoft: "A console is an application that provides I/O services to character-mode applications." This essentially means a console can read user input, such as keypresses or mouse movements, into an input stream, and render the text contents of an output stream onto the screen. The Windows console </w:t>
+      </w:r>
+      <w:r>
+        <w:rPr>
+          <w:lang w:val="en-US"/>
+        </w:rPr>
+        <w:t>can render</w:t>
+      </w:r>
+      <w:r>
+        <w:rPr>
+          <w:lang w:val="en-US"/>
+        </w:rPr>
+        <w:t xml:space="preserve"> the entire Unicode character set, but we will only be using characters from the Windows-1252 character</w:t>
+      </w:r>
+      <w:r>
+        <w:rPr>
+          <w:lang w:val="en-US"/>
+        </w:rPr>
+        <w:t xml:space="preserve"> {TODO: at least for now I might upgrade to Unicode}</w:t>
+      </w:r>
+      <w:r>
+        <w:rPr>
+          <w:lang w:val="en-US"/>
+        </w:rPr>
+        <w:t xml:space="preserve"> set since we only need a few characters from </w:t>
+      </w:r>
+      <w:r>
+        <w:rPr>
+          <w:lang w:val="en-US"/>
+        </w:rPr>
+        <w:t>it,</w:t>
+      </w:r>
+      <w:r>
+        <w:rPr>
+          <w:lang w:val="en-US"/>
+        </w:rPr>
+        <w:t xml:space="preserve"> and it simplifies the actual implementation. [</w:t>
+      </w:r>
+      <w:proofErr w:type="spellStart"/>
+      <w:r>
+        <w:rPr>
+          <w:lang w:val="en-US"/>
+        </w:rPr>
+        <w:t>msdoc</w:t>
+      </w:r>
+      <w:proofErr w:type="spellEnd"/>
+      <w:r>
+        <w:rPr>
+          <w:lang w:val="en-US"/>
+        </w:rPr>
+        <w:t>.] The most important characters for us are 223(</w:t>
+      </w:r>
+      <w:r>
+        <w:rPr>
+          <w:rFonts w:ascii="Arial" w:hAnsi="Arial"/>
+          <w:lang w:val="en-US"/>
+        </w:rPr>
+        <w:t>▀</w:t>
+      </w:r>
+      <w:r>
+        <w:rPr>
+          <w:lang w:val="en-US"/>
+        </w:rPr>
+        <w:t>), 220(</w:t>
+      </w:r>
+      <w:r>
+        <w:rPr>
+          <w:rFonts w:ascii="Arial" w:hAnsi="Arial"/>
+          <w:lang w:val="en-US"/>
+        </w:rPr>
+        <w:t>▄</w:t>
+      </w:r>
+      <w:r>
+        <w:rPr>
+          <w:lang w:val="en-US"/>
+        </w:rPr>
+        <w:t>), and 219(</w:t>
+      </w:r>
+      <w:r>
+        <w:rPr>
+          <w:rFonts w:ascii="Arial" w:hAnsi="Arial"/>
+          <w:lang w:val="en-US"/>
+        </w:rPr>
+        <w:t>█</w:t>
+      </w:r>
+      <w:r>
+        <w:rPr>
+          <w:lang w:val="en-US"/>
+        </w:rPr>
+        <w:t>), as these can be used to represent an upper, a lower, and two stacked pixels, thereby essentially doubling our vertical resolution. Characters 176(</w:t>
+      </w:r>
+      <w:r>
+        <w:rPr>
+          <w:rFonts w:ascii="Arial" w:hAnsi="Arial"/>
+          <w:lang w:val="en-US"/>
+        </w:rPr>
+        <w:t>░</w:t>
+      </w:r>
+      <w:r>
+        <w:rPr>
+          <w:lang w:val="en-US"/>
+        </w:rPr>
+        <w:t>), 177(</w:t>
+      </w:r>
+      <w:r>
+        <w:rPr>
+          <w:rFonts w:ascii="Arial" w:hAnsi="Arial"/>
+          <w:lang w:val="en-US"/>
+        </w:rPr>
+        <w:t>▒</w:t>
+      </w:r>
+      <w:r>
+        <w:rPr>
+          <w:lang w:val="en-US"/>
+        </w:rPr>
+        <w:t>), and 178(</w:t>
+      </w:r>
+      <w:r>
+        <w:rPr>
+          <w:rFonts w:ascii="Arial" w:hAnsi="Arial"/>
+          <w:lang w:val="en-US"/>
+        </w:rPr>
+        <w:t>▓</w:t>
+      </w:r>
+      <w:r>
+        <w:rPr>
+          <w:lang w:val="en-US"/>
+        </w:rPr>
+        <w:t>) are also potentially useful since they could allow us to blend colors through dithering, however using these would mean cutting the vertical resolution in half.</w:t>
+      </w:r>
+    </w:p>
+    <w:p>
+      <w:pPr>
+        <w:pStyle w:val="Perusteksti"/>
+        <w:rPr>
+          <w:lang w:val="en-US"/>
+        </w:rPr>
+      </w:pPr>
+      <w:r>
+        <w:rPr>
+          <w:lang w:val="en-US"/>
+        </w:rPr>
+        <w:t>There are two ways to operate the console, either through the console API, or through virtual terminal sequences. The console API uses a set of C++ functions defined by Microsoft to change the state of the console, such as setting the cursor position, changing the pen color, or writing text. Virtual terminal sequences on the other hand are a set of functions represented as non-printable characters which can be output in between normal text to change the state of the terminal. We will use virtual terminal sequence in this paper because Microsoft recommends them over the API, and they are cross compatible with many other terminal emulators besides just CMD and PowerShell. [</w:t>
+      </w:r>
+      <w:proofErr w:type="spellStart"/>
+      <w:r>
+        <w:rPr>
+          <w:lang w:val="en-US"/>
+        </w:rPr>
+        <w:t>msdoc</w:t>
+      </w:r>
+      <w:proofErr w:type="spellEnd"/>
+      <w:r>
+        <w:rPr>
+          <w:lang w:val="en-US"/>
+        </w:rPr>
+        <w:t>.]</w:t>
+      </w:r>
+    </w:p>
+    <w:p>
+      <w:pPr>
+        <w:pStyle w:val="Perusteksti"/>
+        <w:rPr>
+          <w:lang w:val="en-US"/>
+        </w:rPr>
+      </w:pPr>
+      <w:r>
+        <w:rPr>
+          <w:lang w:val="en-US"/>
+        </w:rPr>
+        <w:t>The Windows console is capable of rendering 16 different colors in both the background and foreground, each character can have a different color set for its background and foreground color, however we cannot set the background and foreground color to be the same [</w:t>
+      </w:r>
+      <w:proofErr w:type="spellStart"/>
+      <w:r>
+        <w:rPr>
+          <w:lang w:val="en-US"/>
+        </w:rPr>
+        <w:t>msdoc</w:t>
+      </w:r>
+      <w:proofErr w:type="spellEnd"/>
+      <w:r>
+        <w:rPr>
+          <w:lang w:val="en-US"/>
+        </w:rPr>
+        <w:t>]. Since we're using one character to represent two pixels if those pixels have a different color, we need to use the background to represent one of them. It doesn't really matter which of the two is represented by the background, so we can just set a convention of always rendering the 223(</w:t>
+      </w:r>
+      <w:r>
+        <w:rPr>
+          <w:rFonts w:ascii="Arial" w:hAnsi="Arial"/>
+          <w:lang w:val="en-US"/>
+        </w:rPr>
+        <w:t>▀</w:t>
+      </w:r>
+      <w:r>
+        <w:rPr>
+          <w:lang w:val="en-US"/>
+        </w:rPr>
+        <w:t>) character in the case the two pixels are different colors.</w:t>
+      </w:r>
+    </w:p>
+    <w:p>
+      <w:pPr>
+        <w:pStyle w:val="Perusteksti"/>
+        <w:rPr>
+          <w:lang w:val="en-US"/>
+        </w:rPr>
+      </w:pPr>
+    </w:p>
+    <w:p>
+      <w:pPr>
+        <w:pStyle w:val="Perusteksti"/>
+        <w:rPr>
+          <w:lang w:val="en-US"/>
+        </w:rPr>
+      </w:pPr>
+    </w:p>
+    <w:p>
+      <w:pPr>
+        <w:pStyle w:val="Perusteksti"/>
+        <w:rPr>
+          <w:lang w:val="en-US"/>
+        </w:rPr>
+      </w:pPr>
+    </w:p>
+    <w:p>
+      <w:pPr>
         <w:pStyle w:val="Title"/>
         <w:rPr>
           <w:lang w:val="en-US"/>
         </w:rPr>
       </w:pPr>
-      <w:bookmarkStart w:id="16" w:name="_Toc183615409"/>
+      <w:bookmarkStart w:id="18" w:name="_Toc184034619"/>
       <w:r>
         <w:rPr>
           <w:lang w:val="en-US"/>
@@ -11857,7 +12078,7 @@
         <w:lastRenderedPageBreak/>
         <w:t>Sources</w:t>
       </w:r>
-      <w:bookmarkEnd w:id="16"/>
+      <w:bookmarkEnd w:id="18"/>
     </w:p>
     <w:p>
       <w:pPr>

</xml_diff>

<commit_message>
(Paper) Started depth buffer
</commit_message>
<xml_diff>
--- a/doc/Thesis.docx
+++ b/doc/Thesis.docx
@@ -309,37 +309,8 @@
         </w:rPr>
         <w:t xml:space="preserve">Asiasanat: </w:t>
       </w:r>
-      <w:proofErr w:type="spellStart"/>
-      <w:r>
-        <w:t>aliquam</w:t>
-      </w:r>
-      <w:proofErr w:type="spellEnd"/>
-      <w:r>
-        <w:t xml:space="preserve">, </w:t>
-      </w:r>
-      <w:proofErr w:type="spellStart"/>
-      <w:r>
-        <w:t>dignissim</w:t>
-      </w:r>
-      <w:proofErr w:type="spellEnd"/>
-      <w:r>
-        <w:t xml:space="preserve">, </w:t>
-      </w:r>
-      <w:proofErr w:type="spellStart"/>
-      <w:r>
-        <w:t>molestie</w:t>
-      </w:r>
-      <w:proofErr w:type="spellEnd"/>
-      <w:r>
-        <w:t xml:space="preserve">, </w:t>
-      </w:r>
-      <w:proofErr w:type="spellStart"/>
-      <w:r>
-        <w:t>tortor</w:t>
-      </w:r>
-      <w:proofErr w:type="spellEnd"/>
-      <w:r>
-        <w:t>, vitae</w:t>
+      <w:r>
+        <w:t>aliquam, dignissim, molestie, tortor, vitae</w:t>
       </w:r>
     </w:p>
     <w:p>
@@ -352,11 +323,9 @@
       <w:r>
         <w:t xml:space="preserve"> otsikkoa (</w:t>
       </w:r>
-      <w:proofErr w:type="spellStart"/>
       <w:r>
         <w:t>Calibri</w:t>
       </w:r>
-      <w:proofErr w:type="spellEnd"/>
       <w:r>
         <w:t>, fonttikoko: 11</w:t>
       </w:r>
@@ -382,11 +351,9 @@
       <w:r>
         <w:t>muusta työstä poikkeavasti fonttikoolla 10 (</w:t>
       </w:r>
-      <w:proofErr w:type="spellStart"/>
       <w:r>
         <w:t>Calibri</w:t>
       </w:r>
-      <w:proofErr w:type="spellEnd"/>
       <w:r>
         <w:t>, tyyli: Tiivistelmän tyyli). Tiivistelmän tulisi sopia yhdelle sivulle.</w:t>
       </w:r>
@@ -544,61 +511,11 @@
         </w:rPr>
         <w:t xml:space="preserve">Keywords: </w:t>
       </w:r>
-      <w:proofErr w:type="spellStart"/>
-      <w:r>
-        <w:rPr>
-          <w:lang w:val="en-US"/>
-        </w:rPr>
-        <w:t>aliquam</w:t>
-      </w:r>
-      <w:proofErr w:type="spellEnd"/>
-      <w:r>
-        <w:rPr>
-          <w:lang w:val="en-US"/>
-        </w:rPr>
-        <w:t xml:space="preserve">, </w:t>
-      </w:r>
-      <w:proofErr w:type="spellStart"/>
-      <w:r>
-        <w:rPr>
-          <w:lang w:val="en-US"/>
-        </w:rPr>
-        <w:t>dignissim</w:t>
-      </w:r>
-      <w:proofErr w:type="spellEnd"/>
-      <w:r>
-        <w:rPr>
-          <w:lang w:val="en-US"/>
-        </w:rPr>
-        <w:t xml:space="preserve">, </w:t>
-      </w:r>
-      <w:proofErr w:type="spellStart"/>
-      <w:r>
-        <w:rPr>
-          <w:lang w:val="en-US"/>
-        </w:rPr>
-        <w:t>molestie</w:t>
-      </w:r>
-      <w:proofErr w:type="spellEnd"/>
-      <w:r>
-        <w:rPr>
-          <w:lang w:val="en-US"/>
-        </w:rPr>
-        <w:t xml:space="preserve">, </w:t>
-      </w:r>
-      <w:proofErr w:type="spellStart"/>
-      <w:r>
-        <w:rPr>
-          <w:lang w:val="en-US"/>
-        </w:rPr>
-        <w:t>tortor</w:t>
-      </w:r>
-      <w:proofErr w:type="spellEnd"/>
-      <w:r>
-        <w:rPr>
-          <w:lang w:val="en-US"/>
-        </w:rPr>
-        <w:t>, vitae</w:t>
+      <w:r>
+        <w:rPr>
+          <w:lang w:val="en-US"/>
+        </w:rPr>
+        <w:t>aliquam, dignissim, molestie, tortor, vitae</w:t>
       </w:r>
     </w:p>
     <w:p>
@@ -612,35 +529,7 @@
         <w:rPr>
           <w:lang w:val="en-US"/>
         </w:rPr>
-        <w:t xml:space="preserve">Write the abstract page in font size 10 (Arial, style: </w:t>
-      </w:r>
-      <w:proofErr w:type="spellStart"/>
-      <w:r>
-        <w:rPr>
-          <w:lang w:val="en-US"/>
-        </w:rPr>
-        <w:t>Tiivistelmän</w:t>
-      </w:r>
-      <w:proofErr w:type="spellEnd"/>
-      <w:r>
-        <w:rPr>
-          <w:lang w:val="en-US"/>
-        </w:rPr>
-        <w:t xml:space="preserve"> </w:t>
-      </w:r>
-      <w:proofErr w:type="spellStart"/>
-      <w:r>
-        <w:rPr>
-          <w:lang w:val="en-US"/>
-        </w:rPr>
-        <w:t>tyyli</w:t>
-      </w:r>
-      <w:proofErr w:type="spellEnd"/>
-      <w:r>
-        <w:rPr>
-          <w:lang w:val="en-US"/>
-        </w:rPr>
-        <w:t xml:space="preserve">), except for the abstract </w:t>
+        <w:t xml:space="preserve">Write the abstract page in font size 10 (Arial, style: Tiivistelmän tyyli), except for the abstract </w:t>
       </w:r>
       <w:r>
         <w:rPr>
@@ -656,34 +545,14 @@
         </w:rPr>
         <w:t xml:space="preserve">, which is written in font size 11. (Arial, style: </w:t>
       </w:r>
-      <w:proofErr w:type="spellStart"/>
       <w:r>
         <w:rPr>
           <w:b/>
           <w:bCs/>
           <w:lang w:val="en-US"/>
         </w:rPr>
-        <w:t>Otsikko</w:t>
-      </w:r>
-      <w:proofErr w:type="spellEnd"/>
-      <w:r>
-        <w:rPr>
-          <w:b/>
-          <w:bCs/>
-          <w:lang w:val="en-US"/>
-        </w:rPr>
-        <w:t xml:space="preserve"> </w:t>
-      </w:r>
-      <w:proofErr w:type="spellStart"/>
-      <w:r>
-        <w:rPr>
-          <w:b/>
-          <w:bCs/>
-          <w:lang w:val="en-US"/>
-        </w:rPr>
-        <w:t>Tiivistelmä</w:t>
-      </w:r>
-      <w:proofErr w:type="spellEnd"/>
+        <w:t>Otsikko Tiivistelmä</w:t>
+      </w:r>
       <w:r>
         <w:rPr>
           <w:lang w:val="en-US"/>
@@ -746,19 +615,9 @@
           <w:pPr>
             <w:pStyle w:val="TOCHeading"/>
           </w:pPr>
-          <w:proofErr w:type="spellStart"/>
           <w:r>
-            <w:t>Table</w:t>
+            <w:t>Table of Contents</w:t>
           </w:r>
-          <w:proofErr w:type="spellEnd"/>
-          <w:r>
-            <w:t xml:space="preserve"> of </w:t>
-          </w:r>
-          <w:proofErr w:type="spellStart"/>
-          <w:r>
-            <w:t>Contents</w:t>
-          </w:r>
-          <w:proofErr w:type="spellEnd"/>
         </w:p>
         <w:p>
           <w:pPr>
@@ -3383,22 +3242,18 @@
       <w:pPr>
         <w:pStyle w:val="OtsikkoTiivistelm"/>
       </w:pPr>
-      <w:proofErr w:type="spellStart"/>
       <w:r>
         <w:lastRenderedPageBreak/>
         <w:t>Symbols</w:t>
       </w:r>
-      <w:proofErr w:type="spellEnd"/>
     </w:p>
     <w:p>
       <w:pPr>
         <w:pStyle w:val="Perusteksti"/>
       </w:pPr>
-      <w:proofErr w:type="spellStart"/>
       <w:r>
         <w:t>texel</w:t>
       </w:r>
-      <w:proofErr w:type="spellEnd"/>
     </w:p>
     <w:p>
       <w:pPr>
@@ -3434,13 +3289,11 @@
         <w:pStyle w:val="Heading1"/>
       </w:pPr>
       <w:bookmarkStart w:id="1" w:name="_Toc184295617"/>
-      <w:proofErr w:type="spellStart"/>
       <w:r>
         <w:lastRenderedPageBreak/>
         <w:t>Introduction</w:t>
       </w:r>
       <w:bookmarkEnd w:id="1"/>
-      <w:proofErr w:type="spellEnd"/>
     </w:p>
     <w:p>
       <w:pPr>
@@ -3624,21 +3477,7 @@
         <w:rPr>
           <w:lang w:val="en-US"/>
         </w:rPr>
-        <w:t xml:space="preserve"> </w:t>
-      </w:r>
-      <w:proofErr w:type="spellStart"/>
-      <w:r>
-        <w:rPr>
-          <w:lang w:val="en-US"/>
-        </w:rPr>
-        <w:t>PutPixel</w:t>
-      </w:r>
-      <w:proofErr w:type="spellEnd"/>
-      <w:r>
-        <w:rPr>
-          <w:lang w:val="en-US"/>
-        </w:rPr>
-        <w:t xml:space="preserve"> function which will change the color of a pixel at a specified x and y coordinate. </w:t>
+        <w:t xml:space="preserve"> PutPixel function which will change the color of a pixel at a specified x and y coordinate. </w:t>
       </w:r>
       <w:r>
         <w:rPr>
@@ -4022,21 +3861,7 @@
         <w:rPr>
           <w:lang w:val="en-US"/>
         </w:rPr>
-        <w:t xml:space="preserve">Rasterization is the process of taking a vector-based image, or </w:t>
-      </w:r>
-      <w:proofErr w:type="spellStart"/>
-      <w:r>
-        <w:rPr>
-          <w:lang w:val="en-US"/>
-        </w:rPr>
-        <w:t>vertice</w:t>
-      </w:r>
-      <w:proofErr w:type="spellEnd"/>
-      <w:r>
-        <w:rPr>
-          <w:lang w:val="en-US"/>
-        </w:rPr>
-        <w:t xml:space="preserve"> based 3D object, and converting it to pixels. It is a much faster process of rendering than alternatives such as </w:t>
+        <w:t xml:space="preserve">Rasterization is the process of taking a vector-based image, or vertice based 3D object, and converting it to pixels. It is a much faster process of rendering than alternatives such as </w:t>
       </w:r>
       <w:r>
         <w:rPr>
@@ -4192,29 +4017,7 @@
         <w:rPr>
           <w:lang w:val="en-US"/>
         </w:rPr>
-        <w:t xml:space="preserve">However we want a function in the form of </w:t>
-      </w:r>
-      <w:proofErr w:type="spellStart"/>
-      <w:proofErr w:type="gramStart"/>
-      <w:r>
-        <w:rPr>
-          <w:lang w:val="en-US"/>
-        </w:rPr>
-        <w:t>DrawLine</w:t>
-      </w:r>
-      <w:proofErr w:type="spellEnd"/>
-      <w:r>
-        <w:rPr>
-          <w:lang w:val="en-US"/>
-        </w:rPr>
-        <w:t>(</w:t>
-      </w:r>
-      <w:proofErr w:type="gramEnd"/>
-      <w:r>
-        <w:rPr>
-          <w:lang w:val="en-US"/>
-        </w:rPr>
-        <w:t>x0, y0, x1, y1)</w:t>
+        <w:t>However we want a function in the form of DrawLine(x0, y0, x1, y1)</w:t>
       </w:r>
       <w:r>
         <w:rPr>
@@ -6649,21 +6452,7 @@
         <w:rPr>
           <w:lang w:val="en-US"/>
         </w:rPr>
-        <w:t xml:space="preserve"> number for m, meaning there is some expensive division and rounding. It would be nice to get rid of those to get our function running fast on a CPU. For this we can implement </w:t>
-      </w:r>
-      <w:proofErr w:type="spellStart"/>
-      <w:r>
-        <w:rPr>
-          <w:lang w:val="en-US"/>
-        </w:rPr>
-        <w:t>Bresenham's</w:t>
-      </w:r>
-      <w:proofErr w:type="spellEnd"/>
-      <w:r>
-        <w:rPr>
-          <w:lang w:val="en-US"/>
-        </w:rPr>
-        <w:t xml:space="preserve"> line algorithm. It is the best line drawing algorithm for our purpose since it works on any line a</w:t>
+        <w:t xml:space="preserve"> number for m, meaning there is some expensive division and rounding. It would be nice to get rid of those to get our function running fast on a CPU. For this we can implement Bresenham's line algorithm. It is the best line drawing algorithm for our purpose since it works on any line a</w:t>
       </w:r>
       <w:r>
         <w:rPr>
@@ -6769,20 +6558,12 @@
           <w:lang w:val="en-US"/>
         </w:rPr>
       </w:pPr>
-      <w:proofErr w:type="spellStart"/>
       <w:r>
         <w:rPr>
           <w:lang w:val="en-US"/>
         </w:rPr>
         <w:lastRenderedPageBreak/>
-        <w:t>Bresenham's</w:t>
-      </w:r>
-      <w:proofErr w:type="spellEnd"/>
-      <w:r>
-        <w:rPr>
-          <w:lang w:val="en-US"/>
-        </w:rPr>
-        <w:t xml:space="preserve"> line algorithm works by tracking the accumulated error in the line's actual y and the plotted y at every x position. After each pixel is plotted, the error is increased by the slope. Next, the algorithm decides if the plotted y should be incremented by 1 based on the amount of error: if the error is more than 1/2, y should be incremented and the error should be decremented, thus we always plot the closest possible pixel to the actual y. [</w:t>
+        <w:t>Bresenham's line algorithm works by tracking the accumulated error in the line's actual y and the plotted y at every x position. After each pixel is plotted, the error is increased by the slope. Next, the algorithm decides if the plotted y should be incremented by 1 based on the amount of error: if the error is more than 1/2, y should be incremented and the error should be decremented, thus we always plot the closest possible pixel to the actual y. [</w:t>
       </w:r>
       <w:r>
         <w:rPr>
@@ -7157,21 +6938,7 @@
         <w:rPr>
           <w:lang w:val="en-US"/>
         </w:rPr>
-        <w:t xml:space="preserve">This implementation still has floating point arithmetic, so to write it in a form which only uses integers we </w:t>
-      </w:r>
-      <w:proofErr w:type="gramStart"/>
-      <w:r>
-        <w:rPr>
-          <w:lang w:val="en-US"/>
-        </w:rPr>
-        <w:t>have to</w:t>
-      </w:r>
-      <w:proofErr w:type="gramEnd"/>
-      <w:r>
-        <w:rPr>
-          <w:lang w:val="en-US"/>
-        </w:rPr>
-        <w:t xml:space="preserve"> change around our two problematic lines: "</w:t>
+        <w:t>This implementation still has floating point arithmetic, so to write it in a form which only uses integers we have to change around our two problematic lines: "</w:t>
       </w:r>
       <w:r>
         <w:rPr>
@@ -9326,21 +9093,7 @@
         <w:rPr>
           <w:lang w:val="en-US"/>
         </w:rPr>
-        <w:t xml:space="preserve">. A triangle is formed by three vertices we will refer to as v0, v1, and v2. Since we're working on a 2D canvas, these vertices will consist of only an x and y coordinate. We can use our </w:t>
-      </w:r>
-      <w:proofErr w:type="spellStart"/>
-      <w:r>
-        <w:rPr>
-          <w:lang w:val="en-US"/>
-        </w:rPr>
-        <w:t>DrawLine</w:t>
-      </w:r>
-      <w:proofErr w:type="spellEnd"/>
-      <w:r>
-        <w:rPr>
-          <w:lang w:val="en-US"/>
-        </w:rPr>
-        <w:t xml:space="preserve"> function to draw a triangle just by drawing lines connecting the vertices: [1.]</w:t>
+        <w:t>. A triangle is formed by three vertices we will refer to as v0, v1, and v2. Since we're working on a 2D canvas, these vertices will consist of only an x and y coordinate. We can use our DrawLine function to draw a triangle just by drawing lines connecting the vertices: [1.]</w:t>
       </w:r>
       <w:r>
         <w:rPr>
@@ -9687,35 +9440,7 @@
         <w:rPr>
           <w:lang w:val="en-US"/>
         </w:rPr>
-        <w:t xml:space="preserve">To get the </w:t>
-      </w:r>
-      <w:proofErr w:type="spellStart"/>
-      <w:r>
-        <w:rPr>
-          <w:lang w:val="en-US"/>
-        </w:rPr>
-        <w:t>topY</w:t>
-      </w:r>
-      <w:proofErr w:type="spellEnd"/>
-      <w:r>
-        <w:rPr>
-          <w:lang w:val="en-US"/>
-        </w:rPr>
-        <w:t xml:space="preserve"> and </w:t>
-      </w:r>
-      <w:proofErr w:type="spellStart"/>
-      <w:r>
-        <w:rPr>
-          <w:lang w:val="en-US"/>
-        </w:rPr>
-        <w:t>bottomY</w:t>
-      </w:r>
-      <w:proofErr w:type="spellEnd"/>
-      <w:r>
-        <w:rPr>
-          <w:lang w:val="en-US"/>
-        </w:rPr>
-        <w:t>, we can simply sort the vertices before drawing. The actual tricky part of this implementation is calculating the right and left bounds. To solve this, we can consider that the x bounds are defined by the lines [v0, v1], [v1, v2], and [v</w:t>
+        <w:t>To get the topY and bottomY, we can simply sort the vertices before drawing. The actual tricky part of this implementation is calculating the right and left bounds. To solve this, we can consider that the x bounds are defined by the lines [v0, v1], [v1, v2], and [v</w:t>
       </w:r>
       <w:r>
         <w:rPr>
@@ -10839,21 +10564,7 @@
         <w:rPr>
           <w:lang w:val="en-US"/>
         </w:rPr>
-        <w:t xml:space="preserve"> [</w:t>
-      </w:r>
-      <w:proofErr w:type="spellStart"/>
-      <w:r>
-        <w:rPr>
-          <w:lang w:val="en-US"/>
-        </w:rPr>
-        <w:t>simo</w:t>
-      </w:r>
-      <w:proofErr w:type="spellEnd"/>
-      <w:r>
-        <w:rPr>
-          <w:lang w:val="en-US"/>
-        </w:rPr>
-        <w:t>]</w:t>
+        <w:t xml:space="preserve"> [simo]</w:t>
       </w:r>
       <w:r>
         <w:rPr>
@@ -11917,21 +11628,7 @@
         <w:rPr>
           <w:lang w:val="en-US"/>
         </w:rPr>
-        <w:t xml:space="preserve"> use our </w:t>
-      </w:r>
-      <w:proofErr w:type="spellStart"/>
-      <w:r>
-        <w:rPr>
-          <w:lang w:val="en-US"/>
-        </w:rPr>
-        <w:t>DrawLine</w:t>
-      </w:r>
-      <w:proofErr w:type="spellEnd"/>
-      <w:r>
-        <w:rPr>
-          <w:lang w:val="en-US"/>
-        </w:rPr>
-        <w:t xml:space="preserve"> function here. That is due to our lines </w:t>
+        <w:t xml:space="preserve"> use our DrawLine function here. That is due to our lines </w:t>
       </w:r>
       <w:r>
         <w:rPr>
@@ -12136,21 +11833,7 @@
         <w:rPr>
           <w:lang w:val="en-US"/>
         </w:rPr>
-        <w:t xml:space="preserve"> space -&gt; apply model matrix -&gt; world space -&gt; calculate </w:t>
-      </w:r>
-      <w:proofErr w:type="spellStart"/>
-      <w:r>
-        <w:rPr>
-          <w:lang w:val="en-US"/>
-        </w:rPr>
-        <w:t>normals</w:t>
-      </w:r>
-      <w:proofErr w:type="spellEnd"/>
-      <w:r>
-        <w:rPr>
-          <w:lang w:val="en-US"/>
-        </w:rPr>
-        <w:t xml:space="preserve"> </w:t>
+        <w:t xml:space="preserve"> space -&gt; apply model matrix -&gt; world space -&gt; calculate normals </w:t>
       </w:r>
       <w:r>
         <w:rPr>
@@ -12361,7 +12044,6 @@
         <w:lastRenderedPageBreak/>
         <w:t xml:space="preserve">many existing libraries, such as </w:t>
       </w:r>
-      <w:proofErr w:type="spellStart"/>
       <w:r>
         <w:rPr>
           <w:i/>
@@ -12370,14 +12052,12 @@
         </w:rPr>
         <w:t>Assimp</w:t>
       </w:r>
-      <w:proofErr w:type="spellEnd"/>
       <w:r>
         <w:rPr>
           <w:lang w:val="en-US"/>
         </w:rPr>
         <w:t xml:space="preserve"> and </w:t>
       </w:r>
-      <w:proofErr w:type="spellStart"/>
       <w:r>
         <w:rPr>
           <w:i/>
@@ -12386,7 +12066,6 @@
         </w:rPr>
         <w:t>tinyobjloader</w:t>
       </w:r>
-      <w:proofErr w:type="spellEnd"/>
       <w:r>
         <w:rPr>
           <w:lang w:val="en-US"/>
@@ -12417,21 +12096,7 @@
         <w:rPr>
           <w:lang w:val="en-US"/>
         </w:rPr>
-        <w:t xml:space="preserve">To render objects stored this way, all we need to do is loop over every entry in indices and call </w:t>
-      </w:r>
-      <w:proofErr w:type="gramStart"/>
-      <w:r>
-        <w:rPr>
-          <w:lang w:val="en-US"/>
-        </w:rPr>
-        <w:t>DrawTriangle(</w:t>
-      </w:r>
-      <w:proofErr w:type="gramEnd"/>
-      <w:r>
-        <w:rPr>
-          <w:lang w:val="en-US"/>
-        </w:rPr>
-        <w:t>) with the corresponding vertices</w:t>
+        <w:t>To render objects stored this way, all we need to do is loop over every entry in indices and call DrawTriangle() with the corresponding vertices</w:t>
       </w:r>
       <w:r>
         <w:rPr>
@@ -12934,21 +12599,7 @@
         <w:rPr>
           <w:lang w:val="en-US"/>
         </w:rPr>
-        <w:t xml:space="preserve">, we can now represent a vector when w = 0 and a point when w = 1. The cases where w is some other number also represent point, the important part is the ratio between </w:t>
-      </w:r>
-      <w:proofErr w:type="spellStart"/>
-      <w:r>
-        <w:rPr>
-          <w:lang w:val="en-US"/>
-        </w:rPr>
-        <w:t>xyz</w:t>
-      </w:r>
-      <w:proofErr w:type="spellEnd"/>
-      <w:r>
-        <w:rPr>
-          <w:lang w:val="en-US"/>
-        </w:rPr>
-        <w:t xml:space="preserve"> and w. </w:t>
+        <w:t xml:space="preserve">, we can now represent a vector when w = 0 and a point when w = 1. The cases where w is some other number also represent point, the important part is the ratio between xyz and w. </w:t>
       </w:r>
       <w:r>
         <w:rPr>
@@ -12967,21 +12618,7 @@
           <w:lang w:val="en-US"/>
         </w:rPr>
         <w:lastRenderedPageBreak/>
-        <w:t xml:space="preserve">from cartesian to homogenous coordinates, we can simply add the proper value of w, so A = (1, 2, 3, 0) is a vector, and A = (1, 2, 3, 1) is a point. Converting back from homogenous coordinates to cartesian coordinates is also simple; we divide </w:t>
-      </w:r>
-      <w:proofErr w:type="spellStart"/>
-      <w:r>
-        <w:rPr>
-          <w:lang w:val="en-US"/>
-        </w:rPr>
-        <w:t>xyz</w:t>
-      </w:r>
-      <w:proofErr w:type="spellEnd"/>
-      <w:r>
-        <w:rPr>
-          <w:lang w:val="en-US"/>
-        </w:rPr>
-        <w:t xml:space="preserve"> by w. [1.]</w:t>
+        <w:t>from cartesian to homogenous coordinates, we can simply add the proper value of w, so A = (1, 2, 3, 0) is a vector, and A = (1, 2, 3, 1) is a point. Converting back from homogenous coordinates to cartesian coordinates is also simple; we divide xyz by w. [1.]</w:t>
       </w:r>
     </w:p>
     <w:p>
@@ -16464,49 +16101,7 @@
         <w:rPr>
           <w:lang w:val="en-US"/>
         </w:rPr>
-        <w:t xml:space="preserve">The points ABP and ACP' form two similar triangles, whose properties we can use to calculate p'. By the properties of similar triangles AC/AB = CP'/BP, substituting our known values and solving for BP we get BP = </w:t>
-      </w:r>
-      <w:proofErr w:type="spellStart"/>
-      <w:r>
-        <w:rPr>
-          <w:lang w:val="en-US"/>
-        </w:rPr>
-        <w:t>P'y</w:t>
-      </w:r>
-      <w:proofErr w:type="spellEnd"/>
-      <w:r>
-        <w:rPr>
-          <w:lang w:val="en-US"/>
-        </w:rPr>
-        <w:t xml:space="preserve"> = n * </w:t>
-      </w:r>
-      <w:proofErr w:type="spellStart"/>
-      <w:r>
-        <w:rPr>
-          <w:lang w:val="en-US"/>
-        </w:rPr>
-        <w:t>Py</w:t>
-      </w:r>
-      <w:proofErr w:type="spellEnd"/>
-      <w:r>
-        <w:rPr>
-          <w:lang w:val="en-US"/>
-        </w:rPr>
-        <w:t xml:space="preserve"> / -</w:t>
-      </w:r>
-      <w:proofErr w:type="spellStart"/>
-      <w:r>
-        <w:rPr>
-          <w:lang w:val="en-US"/>
-        </w:rPr>
-        <w:t>Pz</w:t>
-      </w:r>
-      <w:proofErr w:type="spellEnd"/>
-      <w:r>
-        <w:rPr>
-          <w:lang w:val="en-US"/>
-        </w:rPr>
-        <w:t>. Also note that since the camera is facing towards -Z</w:t>
+        <w:t>The points ABP and ACP' form two similar triangles, whose properties we can use to calculate p'. By the properties of similar triangles AC/AB = CP'/BP, substituting our known values and solving for BP we get BP = P'y = n * Py / -Pz. Also note that since the camera is facing towards -Z</w:t>
       </w:r>
       <w:r>
         <w:rPr>
@@ -16518,63 +16113,7 @@
         <w:rPr>
           <w:lang w:val="en-US"/>
         </w:rPr>
-        <w:t xml:space="preserve"> </w:t>
-      </w:r>
-      <w:proofErr w:type="spellStart"/>
-      <w:r>
-        <w:rPr>
-          <w:lang w:val="en-US"/>
-        </w:rPr>
-        <w:t>Pz</w:t>
-      </w:r>
-      <w:proofErr w:type="spellEnd"/>
-      <w:r>
-        <w:rPr>
-          <w:lang w:val="en-US"/>
-        </w:rPr>
-        <w:t xml:space="preserve"> is inverted to preserve the sign of the y coordinate. The same logic works for </w:t>
-      </w:r>
-      <w:proofErr w:type="spellStart"/>
-      <w:r>
-        <w:rPr>
-          <w:lang w:val="en-US"/>
-        </w:rPr>
-        <w:t>P'x</w:t>
-      </w:r>
-      <w:proofErr w:type="spellEnd"/>
-      <w:r>
-        <w:rPr>
-          <w:lang w:val="en-US"/>
-        </w:rPr>
-        <w:t xml:space="preserve"> = n * </w:t>
-      </w:r>
-      <w:proofErr w:type="spellStart"/>
-      <w:r>
-        <w:rPr>
-          <w:lang w:val="en-US"/>
-        </w:rPr>
-        <w:t>Px</w:t>
-      </w:r>
-      <w:proofErr w:type="spellEnd"/>
-      <w:r>
-        <w:rPr>
-          <w:lang w:val="en-US"/>
-        </w:rPr>
-        <w:t xml:space="preserve"> / -</w:t>
-      </w:r>
-      <w:proofErr w:type="spellStart"/>
-      <w:r>
-        <w:rPr>
-          <w:lang w:val="en-US"/>
-        </w:rPr>
-        <w:t>Pz</w:t>
-      </w:r>
-      <w:proofErr w:type="spellEnd"/>
-      <w:r>
-        <w:rPr>
-          <w:lang w:val="en-US"/>
-        </w:rPr>
-        <w:t>. [</w:t>
+        <w:t xml:space="preserve"> Pz is inverted to preserve the sign of the y coordinate. The same logic works for P'x = n * Px / -Pz. [</w:t>
       </w:r>
       <w:r>
         <w:rPr>
@@ -17094,35 +16633,7 @@
         <w:rPr>
           <w:lang w:val="en-US"/>
         </w:rPr>
-        <w:t xml:space="preserve">Now that we have the projection matrix, we still need to calculate the values it needs. The near and far planes are easy, as they are given by the user. The other values are slightly more difficult, since we will want to calculate them based on the camera's field of view, or </w:t>
-      </w:r>
-      <w:proofErr w:type="spellStart"/>
-      <w:r>
-        <w:rPr>
-          <w:lang w:val="en-US"/>
-        </w:rPr>
-        <w:t>fov</w:t>
-      </w:r>
-      <w:proofErr w:type="spellEnd"/>
-      <w:r>
-        <w:rPr>
-          <w:lang w:val="en-US"/>
-        </w:rPr>
-        <w:t xml:space="preserve">, and aspect ratio. The </w:t>
-      </w:r>
-      <w:proofErr w:type="spellStart"/>
-      <w:r>
-        <w:rPr>
-          <w:lang w:val="en-US"/>
-        </w:rPr>
-        <w:t>fov</w:t>
-      </w:r>
-      <w:proofErr w:type="spellEnd"/>
-      <w:r>
-        <w:rPr>
-          <w:lang w:val="en-US"/>
-        </w:rPr>
-        <w:t xml:space="preserve"> can be defined as either the vertical or horizontal view angle. Here we will define it as the vertical angle, since that is the convention used by OpenGL, and it makes more sense with the standard way of defining aspect ratio as width/height. Calculating these values is trivial with basic trigonometry.</w:t>
+        <w:t>Now that we have the projection matrix, we still need to calculate the values it needs. The near and far planes are easy, as they are given by the user. The other values are slightly more difficult, since we will want to calculate them based on the camera's field of view, or fov, and aspect ratio. The fov can be defined as either the vertical or horizontal view angle. Here we will define it as the vertical angle, since that is the convention used by OpenGL, and it makes more sense with the standard way of defining aspect ratio as width/height. Calculating these values is trivial with basic trigonometry.</w:t>
       </w:r>
       <w:r>
         <w:rPr>
@@ -17250,21 +16761,7 @@
         <w:rPr>
           <w:lang w:val="en-US"/>
         </w:rPr>
-        <w:t xml:space="preserve"> before sending our triangle to the rasterizer, we need to convert its homogenous coordinates back into cartesian coordinates by diving </w:t>
-      </w:r>
-      <w:proofErr w:type="spellStart"/>
-      <w:r>
-        <w:rPr>
-          <w:lang w:val="en-US"/>
-        </w:rPr>
-        <w:t>xyz</w:t>
-      </w:r>
-      <w:proofErr w:type="spellEnd"/>
-      <w:r>
-        <w:rPr>
-          <w:lang w:val="en-US"/>
-        </w:rPr>
-        <w:t xml:space="preserve"> by w.</w:t>
+        <w:t xml:space="preserve"> before sending our triangle to the rasterizer, we need to convert its homogenous coordinates back into cartesian coordinates by diving xyz by w.</w:t>
       </w:r>
       <w:r>
         <w:rPr>
@@ -17800,39 +17297,13 @@
         <w:rPr>
           <w:lang w:val="en-US"/>
         </w:rPr>
-        <w:t xml:space="preserve">We are now rendering a proper scene with perspective and a movable camera. However, we introduced a big problem: if the vertex is behind the camera, </w:t>
-      </w:r>
-      <w:proofErr w:type="spellStart"/>
-      <w:r>
-        <w:rPr>
-          <w:lang w:val="en-US"/>
-        </w:rPr>
-        <w:t>w</w:t>
-      </w:r>
-      <w:proofErr w:type="spellEnd"/>
-      <w:r>
-        <w:rPr>
-          <w:lang w:val="en-US"/>
-        </w:rPr>
-        <w:t xml:space="preserve"> will be negative, which completely breaks our rendering. Even worse, if the vertex is right on the near clip plane it will cause a division by zero. To fix this, we can choose to not render anything behind the </w:t>
-      </w:r>
-      <w:r>
-        <w:rPr>
-          <w:lang w:val="en-US"/>
-        </w:rPr>
-        <w:t>near clip plane. In fact, we can also define five more planes to fully describe the viewable area of the camera</w:t>
-      </w:r>
-      <w:r>
-        <w:rPr>
-          <w:lang w:val="en-US"/>
-        </w:rPr>
-        <w:t>, called the clipping volume</w:t>
-      </w:r>
-      <w:r>
-        <w:rPr>
-          <w:lang w:val="en-US"/>
-        </w:rPr>
-        <w:t>, and not render anything outside it. [1.]</w:t>
+        <w:t xml:space="preserve">We are now rendering a proper scene with perspective and a movable camera. However, we introduced a big problem: if the vertex is behind the camera, w will be negative, which completely breaks our rendering. Even worse, if the vertex is right on the near clip plane it will cause a division by zero. To fix this, we can choose to not render anything behind the </w:t>
+      </w:r>
+      <w:r>
+        <w:rPr>
+          <w:lang w:val="en-US"/>
+        </w:rPr>
+        <w:t>near clip plane. In fact, we can also define five more planes to fully describe the viewable area of the camera, called the clipping volume, and not render anything outside it. [1.]</w:t>
       </w:r>
     </w:p>
     <w:p>
@@ -18467,19 +17938,7 @@
                               <w:pStyle w:val="Code"/>
                             </w:pPr>
                             <w:r>
-                              <w:t>//</w:t>
-                            </w:r>
-                            <w:r>
-                              <w:t>Clips the</w:t>
-                            </w:r>
-                            <w:r>
-                              <w:t xml:space="preserve"> triangles </w:t>
-                            </w:r>
-                            <w:r>
-                              <w:t xml:space="preserve">of the model </w:t>
-                            </w:r>
-                            <w:r>
-                              <w:t>against every plane</w:t>
+                              <w:t>//Clips the triangles of the model against every plane</w:t>
                             </w:r>
                           </w:p>
                           <w:p>
@@ -18716,16 +18175,7 @@
                             </w:r>
                             <w:r>
                               <w:tab/>
-                              <w:t xml:space="preserve">newTri = </w:t>
-                            </w:r>
-                            <w:r>
-                              <w:t>ClipTriangle(triangle</w:t>
-                            </w:r>
-                            <w:r>
-                              <w:t>, plane</w:t>
-                            </w:r>
-                            <w:r>
-                              <w:t>)</w:t>
+                              <w:t>newTri = ClipTriangle(triangle, plane)</w:t>
                             </w:r>
                           </w:p>
                           <w:p>
@@ -18983,19 +18433,7 @@
                         <w:pStyle w:val="Code"/>
                       </w:pPr>
                       <w:r>
-                        <w:t>//</w:t>
-                      </w:r>
-                      <w:r>
-                        <w:t>Clips the</w:t>
-                      </w:r>
-                      <w:r>
-                        <w:t xml:space="preserve"> triangles </w:t>
-                      </w:r>
-                      <w:r>
-                        <w:t xml:space="preserve">of the model </w:t>
-                      </w:r>
-                      <w:r>
-                        <w:t>against every plane</w:t>
+                        <w:t>//Clips the triangles of the model against every plane</w:t>
                       </w:r>
                     </w:p>
                     <w:p>
@@ -19232,16 +18670,7 @@
                       </w:r>
                       <w:r>
                         <w:tab/>
-                        <w:t xml:space="preserve">newTri = </w:t>
-                      </w:r>
-                      <w:r>
-                        <w:t>ClipTriangle(triangle</w:t>
-                      </w:r>
-                      <w:r>
-                        <w:t>, plane</w:t>
-                      </w:r>
-                      <w:r>
-                        <w:t>)</w:t>
+                        <w:t>newTri = ClipTriangle(triangle, plane)</w:t>
                       </w:r>
                     </w:p>
                     <w:p>
@@ -19377,21 +18806,7 @@
           <w:lang w:val="en-US"/>
         </w:rPr>
         <w:lastRenderedPageBreak/>
-        <w:t xml:space="preserve">The first two cases are easy; we either draw the whole triangle, or none of it. The other two are more difficult since we </w:t>
-      </w:r>
-      <w:proofErr w:type="gramStart"/>
-      <w:r>
-        <w:rPr>
-          <w:lang w:val="en-US"/>
-        </w:rPr>
-        <w:t>have to</w:t>
-      </w:r>
-      <w:proofErr w:type="gramEnd"/>
-      <w:r>
-        <w:rPr>
-          <w:lang w:val="en-US"/>
-        </w:rPr>
-        <w:t xml:space="preserve"> decompose the triangle into multiple new triangles at the point where </w:t>
+        <w:t xml:space="preserve">The first two cases are easy; we either draw the whole triangle, or none of it. The other two are more difficult since we have to decompose the triangle into multiple new triangles at the point where </w:t>
       </w:r>
       <w:r>
         <w:rPr>
@@ -20173,247 +19588,233 @@
                             </w:r>
                             <w:r>
                               <w:tab/>
-                            </w:r>
-                            <w:r>
-                              <w:t xml:space="preserve">sort tri that </w:t>
+                              <w:t>sort tri that c = negative vertex</w:t>
+                            </w:r>
+                          </w:p>
+                          <w:p>
+                            <w:pPr>
+                              <w:pStyle w:val="Code"/>
+                            </w:pPr>
+                          </w:p>
+                          <w:p>
+                            <w:pPr>
+                              <w:pStyle w:val="Code"/>
+                            </w:pPr>
+                            <w:r>
+                              <w:tab/>
+                            </w:r>
+                            <w:r>
+                              <w:tab/>
+                              <w:t xml:space="preserve">//Calculate </w:t>
+                            </w:r>
+                            <w:r>
+                              <w:t>both t values</w:t>
+                            </w:r>
+                          </w:p>
+                          <w:p>
+                            <w:pPr>
+                              <w:pStyle w:val="Code"/>
+                            </w:pPr>
+                            <w:r>
+                              <w:tab/>
+                            </w:r>
+                            <w:r>
+                              <w:tab/>
+                            </w:r>
+                            <w:r>
+                              <w:t>tD</w:t>
+                            </w:r>
+                            <w:r>
+                              <w:t xml:space="preserve"> = </w:t>
+                            </w:r>
+                            <w:r>
+                              <w:t>plane</w:t>
+                            </w:r>
+                            <w:r>
+                              <w:t>.d</w:t>
+                            </w:r>
+                            <w:r>
+                              <w:t xml:space="preserve"> </w:t>
+                            </w:r>
+                            <w:r>
+                              <w:t>–</w:t>
+                            </w:r>
+                            <w:r>
+                              <w:t xml:space="preserve"> plane</w:t>
+                            </w:r>
+                            <w:r>
+                              <w:t>.n</w:t>
+                            </w:r>
+                            <w:r>
+                              <w:t xml:space="preserve">.Dot(a) / </w:t>
+                            </w:r>
+                            <w:r>
+                              <w:t>p</w:t>
+                            </w:r>
+                            <w:r>
+                              <w:t>lane</w:t>
+                            </w:r>
+                            <w:r>
+                              <w:t>.d</w:t>
+                            </w:r>
+                            <w:r>
+                              <w:t>.Dot(</w:t>
                             </w:r>
                             <w:r>
                               <w:t>c</w:t>
                             </w:r>
                             <w:r>
+                              <w:t xml:space="preserve"> - a)</w:t>
+                            </w:r>
+                          </w:p>
+                          <w:p>
+                            <w:pPr>
+                              <w:pStyle w:val="Code"/>
+                            </w:pPr>
+                            <w:r>
+                              <w:tab/>
+                            </w:r>
+                            <w:r>
+                              <w:tab/>
+                            </w:r>
+                            <w:r>
+                              <w:t>tE</w:t>
+                            </w:r>
+                            <w:r>
                               <w:t xml:space="preserve"> = </w:t>
                             </w:r>
                             <w:r>
-                              <w:t>negative</w:t>
-                            </w:r>
-                            <w:r>
-                              <w:t xml:space="preserve"> vertex</w:t>
-                            </w:r>
-                          </w:p>
-                          <w:p>
-                            <w:pPr>
-                              <w:pStyle w:val="Code"/>
-                            </w:pPr>
-                          </w:p>
-                          <w:p>
-                            <w:pPr>
-                              <w:pStyle w:val="Code"/>
-                            </w:pPr>
-                            <w:r>
-                              <w:tab/>
-                            </w:r>
-                            <w:r>
-                              <w:tab/>
-                              <w:t xml:space="preserve">//Calculate </w:t>
-                            </w:r>
-                            <w:r>
-                              <w:t>both t values</w:t>
-                            </w:r>
-                          </w:p>
-                          <w:p>
-                            <w:pPr>
-                              <w:pStyle w:val="Code"/>
-                            </w:pPr>
-                            <w:r>
-                              <w:tab/>
-                            </w:r>
-                            <w:r>
-                              <w:tab/>
+                              <w:t>plane</w:t>
+                            </w:r>
+                            <w:r>
+                              <w:t>.d</w:t>
+                            </w:r>
+                            <w:r>
+                              <w:t xml:space="preserve"> </w:t>
+                            </w:r>
+                            <w:r>
+                              <w:t>–</w:t>
+                            </w:r>
+                            <w:r>
+                              <w:t xml:space="preserve"> p</w:t>
+                            </w:r>
+                            <w:r>
+                              <w:t>lane</w:t>
+                            </w:r>
+                            <w:r>
+                              <w:t>.n</w:t>
+                            </w:r>
+                            <w:r>
+                              <w:t>.Dot(</w:t>
+                            </w:r>
+                            <w:r>
+                              <w:t>b</w:t>
+                            </w:r>
+                            <w:r>
+                              <w:t xml:space="preserve">) / </w:t>
+                            </w:r>
+                            <w:r>
+                              <w:t>p</w:t>
+                            </w:r>
+                            <w:r>
+                              <w:t>lane</w:t>
+                            </w:r>
+                            <w:r>
+                              <w:t>.d</w:t>
+                            </w:r>
+                            <w:r>
+                              <w:t xml:space="preserve">.Dot(c - </w:t>
+                            </w:r>
+                            <w:r>
+                              <w:t>b</w:t>
+                            </w:r>
+                            <w:r>
+                              <w:t>)</w:t>
+                            </w:r>
+                          </w:p>
+                          <w:p>
+                            <w:pPr>
+                              <w:pStyle w:val="Code"/>
+                            </w:pPr>
+                          </w:p>
+                          <w:p>
+                            <w:pPr>
+                              <w:pStyle w:val="Code"/>
+                            </w:pPr>
+                            <w:r>
+                              <w:tab/>
+                            </w:r>
+                            <w:r>
+                              <w:tab/>
+                              <w:t>//Calcul</w:t>
+                            </w:r>
+                            <w:r>
+                              <w:t>a</w:t>
+                            </w:r>
+                            <w:r>
+                              <w:t xml:space="preserve">te </w:t>
+                            </w:r>
+                            <w:r>
+                              <w:t>both D and E</w:t>
+                            </w:r>
+                          </w:p>
+                          <w:p>
+                            <w:pPr>
+                              <w:pStyle w:val="Code"/>
+                            </w:pPr>
+                            <w:r>
+                              <w:tab/>
+                            </w:r>
+                            <w:r>
+                              <w:tab/>
+                            </w:r>
+                            <w:r>
+                              <w:t>d</w:t>
+                            </w:r>
+                            <w:r>
+                              <w:t xml:space="preserve"> = a + (</w:t>
+                            </w:r>
+                            <w:r>
+                              <w:t>c</w:t>
+                            </w:r>
+                            <w:r>
+                              <w:t xml:space="preserve"> - a) * </w:t>
                             </w:r>
                             <w:r>
                               <w:t>tD</w:t>
                             </w:r>
+                          </w:p>
+                          <w:p>
+                            <w:pPr>
+                              <w:pStyle w:val="Code"/>
+                            </w:pPr>
+                            <w:r>
+                              <w:tab/>
+                            </w:r>
+                            <w:r>
+                              <w:tab/>
+                            </w:r>
+                            <w:r>
+                              <w:t>e</w:t>
+                            </w:r>
                             <w:r>
                               <w:t xml:space="preserve"> = </w:t>
                             </w:r>
                             <w:r>
-                              <w:t>plane</w:t>
-                            </w:r>
-                            <w:r>
-                              <w:t>.d</w:t>
-                            </w:r>
-                            <w:r>
-                              <w:t xml:space="preserve"> </w:t>
-                            </w:r>
-                            <w:r>
-                              <w:t>–</w:t>
-                            </w:r>
-                            <w:r>
-                              <w:t xml:space="preserve"> plane</w:t>
-                            </w:r>
-                            <w:r>
-                              <w:t>.n</w:t>
-                            </w:r>
-                            <w:r>
-                              <w:t xml:space="preserve">.Dot(a) / </w:t>
-                            </w:r>
-                            <w:r>
-                              <w:t>p</w:t>
-                            </w:r>
-                            <w:r>
-                              <w:t>lane</w:t>
-                            </w:r>
-                            <w:r>
-                              <w:t>.d</w:t>
-                            </w:r>
-                            <w:r>
-                              <w:t>.Dot(</w:t>
-                            </w:r>
-                            <w:r>
-                              <w:t>c</w:t>
-                            </w:r>
-                            <w:r>
-                              <w:t xml:space="preserve"> - a)</w:t>
-                            </w:r>
-                          </w:p>
-                          <w:p>
-                            <w:pPr>
-                              <w:pStyle w:val="Code"/>
-                            </w:pPr>
-                            <w:r>
-                              <w:tab/>
-                            </w:r>
-                            <w:r>
-                              <w:tab/>
+                              <w:t>b</w:t>
+                            </w:r>
+                            <w:r>
+                              <w:t xml:space="preserve"> + (c - </w:t>
+                            </w:r>
+                            <w:r>
+                              <w:t>b</w:t>
+                            </w:r>
+                            <w:r>
+                              <w:t xml:space="preserve">) * </w:t>
                             </w:r>
                             <w:r>
                               <w:t>tE</w:t>
                             </w:r>
-                            <w:r>
-                              <w:t xml:space="preserve"> = </w:t>
-                            </w:r>
-                            <w:r>
-                              <w:t>plane</w:t>
-                            </w:r>
-                            <w:r>
-                              <w:t>.d</w:t>
-                            </w:r>
-                            <w:r>
-                              <w:t xml:space="preserve"> </w:t>
-                            </w:r>
-                            <w:r>
-                              <w:t>–</w:t>
-                            </w:r>
-                            <w:r>
-                              <w:t xml:space="preserve"> p</w:t>
-                            </w:r>
-                            <w:r>
-                              <w:t>lane</w:t>
-                            </w:r>
-                            <w:r>
-                              <w:t>.n</w:t>
-                            </w:r>
-                            <w:r>
-                              <w:t>.Dot(</w:t>
-                            </w:r>
-                            <w:r>
-                              <w:t>b</w:t>
-                            </w:r>
-                            <w:r>
-                              <w:t xml:space="preserve">) / </w:t>
-                            </w:r>
-                            <w:r>
-                              <w:t>p</w:t>
-                            </w:r>
-                            <w:r>
-                              <w:t>lane</w:t>
-                            </w:r>
-                            <w:r>
-                              <w:t>.d</w:t>
-                            </w:r>
-                            <w:r>
-                              <w:t xml:space="preserve">.Dot(c - </w:t>
-                            </w:r>
-                            <w:r>
-                              <w:t>b</w:t>
-                            </w:r>
-                            <w:r>
-                              <w:t>)</w:t>
-                            </w:r>
-                          </w:p>
-                          <w:p>
-                            <w:pPr>
-                              <w:pStyle w:val="Code"/>
-                            </w:pPr>
-                          </w:p>
-                          <w:p>
-                            <w:pPr>
-                              <w:pStyle w:val="Code"/>
-                            </w:pPr>
-                            <w:r>
-                              <w:tab/>
-                            </w:r>
-                            <w:r>
-                              <w:tab/>
-                              <w:t>//Calcul</w:t>
-                            </w:r>
-                            <w:r>
-                              <w:t>a</w:t>
-                            </w:r>
-                            <w:r>
-                              <w:t xml:space="preserve">te </w:t>
-                            </w:r>
-                            <w:r>
-                              <w:t>both D and E</w:t>
-                            </w:r>
-                          </w:p>
-                          <w:p>
-                            <w:pPr>
-                              <w:pStyle w:val="Code"/>
-                            </w:pPr>
-                            <w:r>
-                              <w:tab/>
-                            </w:r>
-                            <w:r>
-                              <w:tab/>
-                            </w:r>
-                            <w:r>
-                              <w:t>d</w:t>
-                            </w:r>
-                            <w:r>
-                              <w:t xml:space="preserve"> = a + (</w:t>
-                            </w:r>
-                            <w:r>
-                              <w:t>c</w:t>
-                            </w:r>
-                            <w:r>
-                              <w:t xml:space="preserve"> - a) * </w:t>
-                            </w:r>
-                            <w:r>
-                              <w:t>tD</w:t>
-                            </w:r>
-                          </w:p>
-                          <w:p>
-                            <w:pPr>
-                              <w:pStyle w:val="Code"/>
-                            </w:pPr>
-                            <w:r>
-                              <w:tab/>
-                            </w:r>
-                            <w:r>
-                              <w:tab/>
-                            </w:r>
-                            <w:r>
-                              <w:t>e</w:t>
-                            </w:r>
-                            <w:r>
-                              <w:t xml:space="preserve"> = </w:t>
-                            </w:r>
-                            <w:r>
-                              <w:t>b</w:t>
-                            </w:r>
-                            <w:r>
-                              <w:t xml:space="preserve"> + (c - </w:t>
-                            </w:r>
-                            <w:r>
-                              <w:t>b</w:t>
-                            </w:r>
-                            <w:r>
-                              <w:t xml:space="preserve">) * </w:t>
-                            </w:r>
-                            <w:r>
-                              <w:t>tE</w:t>
-                            </w:r>
                           </w:p>
                           <w:p>
                             <w:pPr>
@@ -20441,19 +19842,7 @@
                             </w:r>
                             <w:r>
                               <w:tab/>
-                              <w:t xml:space="preserve">return (a, </w:t>
-                            </w:r>
-                            <w:r>
-                              <w:t>b, d</w:t>
-                            </w:r>
-                            <w:r>
-                              <w:t>)</w:t>
-                            </w:r>
-                            <w:r>
-                              <w:t>, (b, d, e)</w:t>
-                            </w:r>
-                            <w:r>
-                              <w:t xml:space="preserve"> </w:t>
+                              <w:t xml:space="preserve">return (a, b, d), (b, d, e) </w:t>
                             </w:r>
                           </w:p>
                           <w:p>
@@ -20976,247 +20365,233 @@
                       </w:r>
                       <w:r>
                         <w:tab/>
-                      </w:r>
-                      <w:r>
-                        <w:t xml:space="preserve">sort tri that </w:t>
+                        <w:t>sort tri that c = negative vertex</w:t>
+                      </w:r>
+                    </w:p>
+                    <w:p>
+                      <w:pPr>
+                        <w:pStyle w:val="Code"/>
+                      </w:pPr>
+                    </w:p>
+                    <w:p>
+                      <w:pPr>
+                        <w:pStyle w:val="Code"/>
+                      </w:pPr>
+                      <w:r>
+                        <w:tab/>
+                      </w:r>
+                      <w:r>
+                        <w:tab/>
+                        <w:t xml:space="preserve">//Calculate </w:t>
+                      </w:r>
+                      <w:r>
+                        <w:t>both t values</w:t>
+                      </w:r>
+                    </w:p>
+                    <w:p>
+                      <w:pPr>
+                        <w:pStyle w:val="Code"/>
+                      </w:pPr>
+                      <w:r>
+                        <w:tab/>
+                      </w:r>
+                      <w:r>
+                        <w:tab/>
+                      </w:r>
+                      <w:r>
+                        <w:t>tD</w:t>
+                      </w:r>
+                      <w:r>
+                        <w:t xml:space="preserve"> = </w:t>
+                      </w:r>
+                      <w:r>
+                        <w:t>plane</w:t>
+                      </w:r>
+                      <w:r>
+                        <w:t>.d</w:t>
+                      </w:r>
+                      <w:r>
+                        <w:t xml:space="preserve"> </w:t>
+                      </w:r>
+                      <w:r>
+                        <w:t>–</w:t>
+                      </w:r>
+                      <w:r>
+                        <w:t xml:space="preserve"> plane</w:t>
+                      </w:r>
+                      <w:r>
+                        <w:t>.n</w:t>
+                      </w:r>
+                      <w:r>
+                        <w:t xml:space="preserve">.Dot(a) / </w:t>
+                      </w:r>
+                      <w:r>
+                        <w:t>p</w:t>
+                      </w:r>
+                      <w:r>
+                        <w:t>lane</w:t>
+                      </w:r>
+                      <w:r>
+                        <w:t>.d</w:t>
+                      </w:r>
+                      <w:r>
+                        <w:t>.Dot(</w:t>
                       </w:r>
                       <w:r>
                         <w:t>c</w:t>
                       </w:r>
                       <w:r>
+                        <w:t xml:space="preserve"> - a)</w:t>
+                      </w:r>
+                    </w:p>
+                    <w:p>
+                      <w:pPr>
+                        <w:pStyle w:val="Code"/>
+                      </w:pPr>
+                      <w:r>
+                        <w:tab/>
+                      </w:r>
+                      <w:r>
+                        <w:tab/>
+                      </w:r>
+                      <w:r>
+                        <w:t>tE</w:t>
+                      </w:r>
+                      <w:r>
                         <w:t xml:space="preserve"> = </w:t>
                       </w:r>
                       <w:r>
-                        <w:t>negative</w:t>
-                      </w:r>
-                      <w:r>
-                        <w:t xml:space="preserve"> vertex</w:t>
-                      </w:r>
-                    </w:p>
-                    <w:p>
-                      <w:pPr>
-                        <w:pStyle w:val="Code"/>
-                      </w:pPr>
-                    </w:p>
-                    <w:p>
-                      <w:pPr>
-                        <w:pStyle w:val="Code"/>
-                      </w:pPr>
-                      <w:r>
-                        <w:tab/>
-                      </w:r>
-                      <w:r>
-                        <w:tab/>
-                        <w:t xml:space="preserve">//Calculate </w:t>
-                      </w:r>
-                      <w:r>
-                        <w:t>both t values</w:t>
-                      </w:r>
-                    </w:p>
-                    <w:p>
-                      <w:pPr>
-                        <w:pStyle w:val="Code"/>
-                      </w:pPr>
-                      <w:r>
-                        <w:tab/>
-                      </w:r>
-                      <w:r>
-                        <w:tab/>
+                        <w:t>plane</w:t>
+                      </w:r>
+                      <w:r>
+                        <w:t>.d</w:t>
+                      </w:r>
+                      <w:r>
+                        <w:t xml:space="preserve"> </w:t>
+                      </w:r>
+                      <w:r>
+                        <w:t>–</w:t>
+                      </w:r>
+                      <w:r>
+                        <w:t xml:space="preserve"> p</w:t>
+                      </w:r>
+                      <w:r>
+                        <w:t>lane</w:t>
+                      </w:r>
+                      <w:r>
+                        <w:t>.n</w:t>
+                      </w:r>
+                      <w:r>
+                        <w:t>.Dot(</w:t>
+                      </w:r>
+                      <w:r>
+                        <w:t>b</w:t>
+                      </w:r>
+                      <w:r>
+                        <w:t xml:space="preserve">) / </w:t>
+                      </w:r>
+                      <w:r>
+                        <w:t>p</w:t>
+                      </w:r>
+                      <w:r>
+                        <w:t>lane</w:t>
+                      </w:r>
+                      <w:r>
+                        <w:t>.d</w:t>
+                      </w:r>
+                      <w:r>
+                        <w:t xml:space="preserve">.Dot(c - </w:t>
+                      </w:r>
+                      <w:r>
+                        <w:t>b</w:t>
+                      </w:r>
+                      <w:r>
+                        <w:t>)</w:t>
+                      </w:r>
+                    </w:p>
+                    <w:p>
+                      <w:pPr>
+                        <w:pStyle w:val="Code"/>
+                      </w:pPr>
+                    </w:p>
+                    <w:p>
+                      <w:pPr>
+                        <w:pStyle w:val="Code"/>
+                      </w:pPr>
+                      <w:r>
+                        <w:tab/>
+                      </w:r>
+                      <w:r>
+                        <w:tab/>
+                        <w:t>//Calcul</w:t>
+                      </w:r>
+                      <w:r>
+                        <w:t>a</w:t>
+                      </w:r>
+                      <w:r>
+                        <w:t xml:space="preserve">te </w:t>
+                      </w:r>
+                      <w:r>
+                        <w:t>both D and E</w:t>
+                      </w:r>
+                    </w:p>
+                    <w:p>
+                      <w:pPr>
+                        <w:pStyle w:val="Code"/>
+                      </w:pPr>
+                      <w:r>
+                        <w:tab/>
+                      </w:r>
+                      <w:r>
+                        <w:tab/>
+                      </w:r>
+                      <w:r>
+                        <w:t>d</w:t>
+                      </w:r>
+                      <w:r>
+                        <w:t xml:space="preserve"> = a + (</w:t>
+                      </w:r>
+                      <w:r>
+                        <w:t>c</w:t>
+                      </w:r>
+                      <w:r>
+                        <w:t xml:space="preserve"> - a) * </w:t>
                       </w:r>
                       <w:r>
                         <w:t>tD</w:t>
                       </w:r>
+                    </w:p>
+                    <w:p>
+                      <w:pPr>
+                        <w:pStyle w:val="Code"/>
+                      </w:pPr>
+                      <w:r>
+                        <w:tab/>
+                      </w:r>
+                      <w:r>
+                        <w:tab/>
+                      </w:r>
+                      <w:r>
+                        <w:t>e</w:t>
+                      </w:r>
                       <w:r>
                         <w:t xml:space="preserve"> = </w:t>
                       </w:r>
                       <w:r>
-                        <w:t>plane</w:t>
-                      </w:r>
-                      <w:r>
-                        <w:t>.d</w:t>
-                      </w:r>
-                      <w:r>
-                        <w:t xml:space="preserve"> </w:t>
-                      </w:r>
-                      <w:r>
-                        <w:t>–</w:t>
-                      </w:r>
-                      <w:r>
-                        <w:t xml:space="preserve"> plane</w:t>
-                      </w:r>
-                      <w:r>
-                        <w:t>.n</w:t>
-                      </w:r>
-                      <w:r>
-                        <w:t xml:space="preserve">.Dot(a) / </w:t>
-                      </w:r>
-                      <w:r>
-                        <w:t>p</w:t>
-                      </w:r>
-                      <w:r>
-                        <w:t>lane</w:t>
-                      </w:r>
-                      <w:r>
-                        <w:t>.d</w:t>
-                      </w:r>
-                      <w:r>
-                        <w:t>.Dot(</w:t>
-                      </w:r>
-                      <w:r>
-                        <w:t>c</w:t>
-                      </w:r>
-                      <w:r>
-                        <w:t xml:space="preserve"> - a)</w:t>
-                      </w:r>
-                    </w:p>
-                    <w:p>
-                      <w:pPr>
-                        <w:pStyle w:val="Code"/>
-                      </w:pPr>
-                      <w:r>
-                        <w:tab/>
-                      </w:r>
-                      <w:r>
-                        <w:tab/>
+                        <w:t>b</w:t>
+                      </w:r>
+                      <w:r>
+                        <w:t xml:space="preserve"> + (c - </w:t>
+                      </w:r>
+                      <w:r>
+                        <w:t>b</w:t>
+                      </w:r>
+                      <w:r>
+                        <w:t xml:space="preserve">) * </w:t>
                       </w:r>
                       <w:r>
                         <w:t>tE</w:t>
                       </w:r>
-                      <w:r>
-                        <w:t xml:space="preserve"> = </w:t>
-                      </w:r>
-                      <w:r>
-                        <w:t>plane</w:t>
-                      </w:r>
-                      <w:r>
-                        <w:t>.d</w:t>
-                      </w:r>
-                      <w:r>
-                        <w:t xml:space="preserve"> </w:t>
-                      </w:r>
-                      <w:r>
-                        <w:t>–</w:t>
-                      </w:r>
-                      <w:r>
-                        <w:t xml:space="preserve"> p</w:t>
-                      </w:r>
-                      <w:r>
-                        <w:t>lane</w:t>
-                      </w:r>
-                      <w:r>
-                        <w:t>.n</w:t>
-                      </w:r>
-                      <w:r>
-                        <w:t>.Dot(</w:t>
-                      </w:r>
-                      <w:r>
-                        <w:t>b</w:t>
-                      </w:r>
-                      <w:r>
-                        <w:t xml:space="preserve">) / </w:t>
-                      </w:r>
-                      <w:r>
-                        <w:t>p</w:t>
-                      </w:r>
-                      <w:r>
-                        <w:t>lane</w:t>
-                      </w:r>
-                      <w:r>
-                        <w:t>.d</w:t>
-                      </w:r>
-                      <w:r>
-                        <w:t xml:space="preserve">.Dot(c - </w:t>
-                      </w:r>
-                      <w:r>
-                        <w:t>b</w:t>
-                      </w:r>
-                      <w:r>
-                        <w:t>)</w:t>
-                      </w:r>
-                    </w:p>
-                    <w:p>
-                      <w:pPr>
-                        <w:pStyle w:val="Code"/>
-                      </w:pPr>
-                    </w:p>
-                    <w:p>
-                      <w:pPr>
-                        <w:pStyle w:val="Code"/>
-                      </w:pPr>
-                      <w:r>
-                        <w:tab/>
-                      </w:r>
-                      <w:r>
-                        <w:tab/>
-                        <w:t>//Calcul</w:t>
-                      </w:r>
-                      <w:r>
-                        <w:t>a</w:t>
-                      </w:r>
-                      <w:r>
-                        <w:t xml:space="preserve">te </w:t>
-                      </w:r>
-                      <w:r>
-                        <w:t>both D and E</w:t>
-                      </w:r>
-                    </w:p>
-                    <w:p>
-                      <w:pPr>
-                        <w:pStyle w:val="Code"/>
-                      </w:pPr>
-                      <w:r>
-                        <w:tab/>
-                      </w:r>
-                      <w:r>
-                        <w:tab/>
-                      </w:r>
-                      <w:r>
-                        <w:t>d</w:t>
-                      </w:r>
-                      <w:r>
-                        <w:t xml:space="preserve"> = a + (</w:t>
-                      </w:r>
-                      <w:r>
-                        <w:t>c</w:t>
-                      </w:r>
-                      <w:r>
-                        <w:t xml:space="preserve"> - a) * </w:t>
-                      </w:r>
-                      <w:r>
-                        <w:t>tD</w:t>
-                      </w:r>
-                    </w:p>
-                    <w:p>
-                      <w:pPr>
-                        <w:pStyle w:val="Code"/>
-                      </w:pPr>
-                      <w:r>
-                        <w:tab/>
-                      </w:r>
-                      <w:r>
-                        <w:tab/>
-                      </w:r>
-                      <w:r>
-                        <w:t>e</w:t>
-                      </w:r>
-                      <w:r>
-                        <w:t xml:space="preserve"> = </w:t>
-                      </w:r>
-                      <w:r>
-                        <w:t>b</w:t>
-                      </w:r>
-                      <w:r>
-                        <w:t xml:space="preserve"> + (c - </w:t>
-                      </w:r>
-                      <w:r>
-                        <w:t>b</w:t>
-                      </w:r>
-                      <w:r>
-                        <w:t xml:space="preserve">) * </w:t>
-                      </w:r>
-                      <w:r>
-                        <w:t>tE</w:t>
-                      </w:r>
                     </w:p>
                     <w:p>
                       <w:pPr>
@@ -21244,19 +20619,7 @@
                       </w:r>
                       <w:r>
                         <w:tab/>
-                        <w:t xml:space="preserve">return (a, </w:t>
-                      </w:r>
-                      <w:r>
-                        <w:t>b, d</w:t>
-                      </w:r>
-                      <w:r>
-                        <w:t>)</w:t>
-                      </w:r>
-                      <w:r>
-                        <w:t>, (b, d, e)</w:t>
-                      </w:r>
-                      <w:r>
-                        <w:t xml:space="preserve"> </w:t>
+                        <w:t xml:space="preserve">return (a, b, d), (b, d, e) </w:t>
                       </w:r>
                     </w:p>
                     <w:p>
@@ -21281,6 +20644,571 @@
         </w:rPr>
       </w:pPr>
       <w:bookmarkStart w:id="14" w:name="_Toc184295630"/>
+      <w:bookmarkStart w:id="15" w:name="_Toc184295631"/>
+      <w:r>
+        <w:rPr>
+          <w:lang w:val="en-US"/>
+        </w:rPr>
+        <w:t>Depth Buffering</w:t>
+      </w:r>
+      <w:bookmarkEnd w:id="15"/>
+    </w:p>
+    <w:p>
+      <w:pPr>
+        <w:pStyle w:val="Perusteksti"/>
+        <w:rPr>
+          <w:lang w:val="en-US"/>
+        </w:rPr>
+      </w:pPr>
+      <w:r>
+        <w:rPr>
+          <w:lang w:val="en-US"/>
+        </w:rPr>
+        <w:t xml:space="preserve">Now we can correctly render any one triangle, but rendering objects such as a cube still produces strange results. </w:t>
+      </w:r>
+      <w:r>
+        <w:rPr>
+          <w:lang w:val="en-US"/>
+        </w:rPr>
+        <w:t>The cube in the image below doesn’t even look like a cube.</w:t>
+      </w:r>
+    </w:p>
+    <w:p>
+      <w:pPr>
+        <w:pStyle w:val="Perusteksti"/>
+        <w:rPr>
+          <w:lang w:val="en-US"/>
+        </w:rPr>
+      </w:pPr>
+      <w:r>
+        <w:rPr>
+          <w:noProof/>
+          <w:lang w:val="en-US"/>
+        </w:rPr>
+        <w:lastRenderedPageBreak/>
+        <w:drawing>
+          <wp:inline distT="0" distB="0" distL="0" distR="0" wp14:anchorId="578A0AA5" wp14:editId="4554DA59">
+            <wp:extent cx="2124075" cy="2472365"/>
+            <wp:effectExtent l="0" t="0" r="0" b="4445"/>
+            <wp:docPr id="1384612345" name="Picture 16"/>
+            <wp:cNvGraphicFramePr>
+              <a:graphicFrameLocks xmlns:a="http://schemas.openxmlformats.org/drawingml/2006/main" noChangeAspect="1"/>
+            </wp:cNvGraphicFramePr>
+            <a:graphic xmlns:a="http://schemas.openxmlformats.org/drawingml/2006/main">
+              <a:graphicData uri="http://schemas.openxmlformats.org/drawingml/2006/picture">
+                <pic:pic xmlns:pic="http://schemas.openxmlformats.org/drawingml/2006/picture">
+                  <pic:nvPicPr>
+                    <pic:cNvPr id="0" name="Picture 1"/>
+                    <pic:cNvPicPr>
+                      <a:picLocks noChangeAspect="1" noChangeArrowheads="1"/>
+                    </pic:cNvPicPr>
+                  </pic:nvPicPr>
+                  <pic:blipFill>
+                    <a:blip r:embed="rId21">
+                      <a:extLst>
+                        <a:ext uri="{28A0092B-C50C-407E-A947-70E740481C1C}">
+                          <a14:useLocalDpi xmlns:a14="http://schemas.microsoft.com/office/drawing/2010/main" val="0"/>
+                        </a:ext>
+                      </a:extLst>
+                    </a:blip>
+                    <a:srcRect/>
+                    <a:stretch>
+                      <a:fillRect/>
+                    </a:stretch>
+                  </pic:blipFill>
+                  <pic:spPr bwMode="auto">
+                    <a:xfrm>
+                      <a:off x="0" y="0"/>
+                      <a:ext cx="2125718" cy="2474277"/>
+                    </a:xfrm>
+                    <a:prstGeom prst="rect">
+                      <a:avLst/>
+                    </a:prstGeom>
+                    <a:noFill/>
+                    <a:ln>
+                      <a:noFill/>
+                    </a:ln>
+                  </pic:spPr>
+                </pic:pic>
+              </a:graphicData>
+            </a:graphic>
+          </wp:inline>
+        </w:drawing>
+      </w:r>
+    </w:p>
+    <w:p>
+      <w:pPr>
+        <w:pStyle w:val="Perusteksti"/>
+        <w:rPr>
+          <w:lang w:val="en-US"/>
+        </w:rPr>
+      </w:pPr>
+      <w:r>
+        <w:rPr>
+          <w:lang w:val="en-US"/>
+        </w:rPr>
+        <w:t xml:space="preserve">This is because some of the cube’s faces are being drawn in the wrong order. </w:t>
+      </w:r>
+      <w:r>
+        <w:rPr>
+          <w:lang w:val="en-US"/>
+        </w:rPr>
+        <w:t xml:space="preserve">In this case we draw the closest faces first and later draw the farther faces overriding the pixels of the closer faces. We could try to sort the faces from back to front, but this is both computationally expensive and impossible for certain combinations of triangles. Therefore, we need to approach the problem on a per-pixel basis. </w:t>
+      </w:r>
+      <w:r>
+        <w:rPr>
+          <w:lang w:val="en-US"/>
+        </w:rPr>
+        <w:t>[1.]</w:t>
+      </w:r>
+    </w:p>
+    <w:p>
+      <w:pPr>
+        <w:pStyle w:val="Perusteksti"/>
+        <w:rPr>
+          <w:lang w:val="en-US"/>
+        </w:rPr>
+      </w:pPr>
+      <w:r>
+        <w:rPr>
+          <w:lang w:val="en-US"/>
+        </w:rPr>
+        <w:t>The idea is that we keep track of each individual pixel’s z position and only draw over it if the new pixel is closer to the camera. For this we need to add a depth buffer to our canvas</w:t>
+      </w:r>
+      <w:r>
+        <w:rPr>
+          <w:lang w:val="en-US"/>
+        </w:rPr>
+        <w:t>; it can simply be a two-dimensional array of floats where every pixel has its own float.</w:t>
+      </w:r>
+      <w:r>
+        <w:rPr>
+          <w:lang w:val="en-US"/>
+        </w:rPr>
+        <w:t xml:space="preserve"> First though, we need to initialize {TODO initialize}</w:t>
+      </w:r>
+      <w:r>
+        <w:rPr>
+          <w:lang w:val="en-US"/>
+        </w:rPr>
+        <w:t>.</w:t>
+      </w:r>
+      <w:r>
+        <w:rPr>
+          <w:lang w:val="en-US"/>
+        </w:rPr>
+        <w:t xml:space="preserve"> Then we compare the current depth value to the pixel we’re drawing and discard it if it is farther away. [1.]</w:t>
+      </w:r>
+    </w:p>
+    <w:p>
+      <w:pPr>
+        <w:pStyle w:val="Perusteksti"/>
+        <w:rPr>
+          <w:lang w:val="en-US"/>
+        </w:rPr>
+      </w:pPr>
+      <w:r>
+        <w:rPr>
+          <w:lang w:val="en-US"/>
+        </w:rPr>
+        <w:t xml:space="preserve">However, we don’t yet have the z positions for each pixel; we only have the positions of the vertices. </w:t>
+      </w:r>
+      <w:r>
+        <w:rPr>
+          <w:lang w:val="en-US"/>
+        </w:rPr>
+        <w:t>To get the z positions, we have to interpolate them for every pixel. Because of how our triangle rasterizer works, it makes the most sense to first interpolate the values for every edge and then for the interior pixels. Creating a function for this is quite easy; we just calculate the difference between the two values we know and add a fraction of that to the first value for every position we want to interpolate for. It is a very similar idea to the basic line drawing algorithm: [1.]</w:t>
+      </w:r>
+    </w:p>
+    <w:p>
+      <w:pPr>
+        <w:pStyle w:val="Perusteksti"/>
+        <w:rPr>
+          <w:lang w:val="en-US"/>
+        </w:rPr>
+      </w:pPr>
+      <w:r>
+        <w:rPr>
+          <w:noProof/>
+          <w:lang w:val="en-US"/>
+        </w:rPr>
+        <w:lastRenderedPageBreak/>
+        <mc:AlternateContent>
+          <mc:Choice Requires="wps">
+            <w:drawing>
+              <wp:inline distT="0" distB="0" distL="0" distR="0" wp14:anchorId="3B878965" wp14:editId="6AA46D77">
+                <wp:extent cx="5448300" cy="2381250"/>
+                <wp:effectExtent l="0" t="0" r="19050" b="19050"/>
+                <wp:docPr id="665613914" name="Text Box 2"/>
+                <wp:cNvGraphicFramePr>
+                  <a:graphicFrameLocks xmlns:a="http://schemas.openxmlformats.org/drawingml/2006/main"/>
+                </wp:cNvGraphicFramePr>
+                <a:graphic xmlns:a="http://schemas.openxmlformats.org/drawingml/2006/main">
+                  <a:graphicData uri="http://schemas.microsoft.com/office/word/2010/wordprocessingShape">
+                    <wps:wsp>
+                      <wps:cNvSpPr txBox="1">
+                        <a:spLocks noChangeArrowheads="1"/>
+                      </wps:cNvSpPr>
+                      <wps:spPr bwMode="auto">
+                        <a:xfrm>
+                          <a:off x="0" y="0"/>
+                          <a:ext cx="5448300" cy="2381250"/>
+                        </a:xfrm>
+                        <a:prstGeom prst="rect">
+                          <a:avLst/>
+                        </a:prstGeom>
+                        <a:solidFill>
+                          <a:srgbClr val="FFFFFF"/>
+                        </a:solidFill>
+                        <a:ln w="9525">
+                          <a:solidFill>
+                            <a:srgbClr val="000000"/>
+                          </a:solidFill>
+                          <a:miter lim="800000"/>
+                          <a:headEnd/>
+                          <a:tailEnd/>
+                        </a:ln>
+                      </wps:spPr>
+                      <wps:txbx>
+                        <w:txbxContent>
+                          <w:p>
+                            <w:pPr>
+                              <w:pStyle w:val="Code"/>
+                            </w:pPr>
+                            <w:r>
+                              <w:t>Interpolate</w:t>
+                            </w:r>
+                            <w:r>
+                              <w:t>(</w:t>
+                            </w:r>
+                            <w:r>
+                              <w:t>a, b, range</w:t>
+                            </w:r>
+                            <w:r>
+                              <w:t>):</w:t>
+                            </w:r>
+                          </w:p>
+                          <w:p>
+                            <w:pPr>
+                              <w:pStyle w:val="Code"/>
+                            </w:pPr>
+                            <w:r>
+                              <w:tab/>
+                              <w:t>results = []</w:t>
+                            </w:r>
+                          </w:p>
+                          <w:p>
+                            <w:pPr>
+                              <w:pStyle w:val="Code"/>
+                            </w:pPr>
+                          </w:p>
+                          <w:p>
+                            <w:pPr>
+                              <w:pStyle w:val="Code"/>
+                            </w:pPr>
+                            <w:r>
+                              <w:tab/>
+                              <w:t>//Calculate the change per step</w:t>
+                            </w:r>
+                          </w:p>
+                          <w:p>
+                            <w:pPr>
+                              <w:pStyle w:val="Code"/>
+                            </w:pPr>
+                            <w:r>
+                              <w:tab/>
+                              <w:t>m = (a – b) / range</w:t>
+                            </w:r>
+                          </w:p>
+                          <w:p>
+                            <w:pPr>
+                              <w:pStyle w:val="Code"/>
+                            </w:pPr>
+                            <w:r>
+                              <w:tab/>
+                              <w:t>i = a</w:t>
+                            </w:r>
+                          </w:p>
+                          <w:p>
+                            <w:pPr>
+                              <w:pStyle w:val="Code"/>
+                            </w:pPr>
+                            <w:r>
+                              <w:tab/>
+                              <w:t xml:space="preserve">//For each </w:t>
+                            </w:r>
+                            <w:r>
+                              <w:t>step</w:t>
+                            </w:r>
+                            <w:r>
+                              <w:t xml:space="preserve"> in range</w:t>
+                            </w:r>
+                          </w:p>
+                          <w:p>
+                            <w:pPr>
+                              <w:pStyle w:val="Code"/>
+                            </w:pPr>
+                            <w:r>
+                              <w:tab/>
+                            </w:r>
+                            <w:r>
+                              <w:t>for range:</w:t>
+                            </w:r>
+                          </w:p>
+                          <w:p>
+                            <w:pPr>
+                              <w:pStyle w:val="Code"/>
+                            </w:pPr>
+                            <w:r>
+                              <w:tab/>
+                            </w:r>
+                            <w:r>
+                              <w:tab/>
+                              <w:t>results.append(i)</w:t>
+                            </w:r>
+                          </w:p>
+                          <w:p>
+                            <w:pPr>
+                              <w:pStyle w:val="Code"/>
+                            </w:pPr>
+                            <w:r>
+                              <w:tab/>
+                            </w:r>
+                            <w:r>
+                              <w:tab/>
+                              <w:t>i += m</w:t>
+                            </w:r>
+                          </w:p>
+                          <w:p>
+                            <w:pPr>
+                              <w:pStyle w:val="Code"/>
+                            </w:pPr>
+                          </w:p>
+                          <w:p>
+                            <w:pPr>
+                              <w:pStyle w:val="Code"/>
+                            </w:pPr>
+                            <w:r>
+                              <w:tab/>
+                              <w:t>return results</w:t>
+                            </w:r>
+                          </w:p>
+                          <w:p>
+                            <w:pPr>
+                              <w:pStyle w:val="Code"/>
+                            </w:pPr>
+                          </w:p>
+                          <w:p>
+                            <w:pPr>
+                              <w:pStyle w:val="Code"/>
+                            </w:pPr>
+                            <w:r>
+                              <w:t>//Calling the function for an edge</w:t>
+                            </w:r>
+                          </w:p>
+                          <w:p>
+                            <w:pPr>
+                              <w:pStyle w:val="Code"/>
+                            </w:pPr>
+                            <w:r>
+                              <w:t>zValues = Interpolate(v0.z, v1.z, v0.y – v1.y)</w:t>
+                            </w:r>
+                          </w:p>
+                        </w:txbxContent>
+                      </wps:txbx>
+                      <wps:bodyPr rot="0" vert="horz" wrap="square" lIns="91440" tIns="45720" rIns="91440" bIns="45720" anchor="t" anchorCtr="0">
+                        <a:noAutofit/>
+                      </wps:bodyPr>
+                    </wps:wsp>
+                  </a:graphicData>
+                </a:graphic>
+              </wp:inline>
+            </w:drawing>
+          </mc:Choice>
+          <mc:Fallback>
+            <w:pict>
+              <v:shape w14:anchorId="3B878965" id="_x0000_s1041" type="#_x0000_t202" style="width:429pt;height:187.5pt;visibility:visible;mso-wrap-style:square;mso-left-percent:-10001;mso-top-percent:-10001;mso-position-horizontal:absolute;mso-position-horizontal-relative:char;mso-position-vertical:absolute;mso-position-vertical-relative:line;mso-left-percent:-10001;mso-top-percent:-10001;v-text-anchor:top" o:gfxdata="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">
+                <v:textbox>
+                  <w:txbxContent>
+                    <w:p>
+                      <w:pPr>
+                        <w:pStyle w:val="Code"/>
+                      </w:pPr>
+                      <w:r>
+                        <w:t>Interpolate</w:t>
+                      </w:r>
+                      <w:r>
+                        <w:t>(</w:t>
+                      </w:r>
+                      <w:r>
+                        <w:t>a, b, range</w:t>
+                      </w:r>
+                      <w:r>
+                        <w:t>):</w:t>
+                      </w:r>
+                    </w:p>
+                    <w:p>
+                      <w:pPr>
+                        <w:pStyle w:val="Code"/>
+                      </w:pPr>
+                      <w:r>
+                        <w:tab/>
+                        <w:t>results = []</w:t>
+                      </w:r>
+                    </w:p>
+                    <w:p>
+                      <w:pPr>
+                        <w:pStyle w:val="Code"/>
+                      </w:pPr>
+                    </w:p>
+                    <w:p>
+                      <w:pPr>
+                        <w:pStyle w:val="Code"/>
+                      </w:pPr>
+                      <w:r>
+                        <w:tab/>
+                        <w:t>//Calculate the change per step</w:t>
+                      </w:r>
+                    </w:p>
+                    <w:p>
+                      <w:pPr>
+                        <w:pStyle w:val="Code"/>
+                      </w:pPr>
+                      <w:r>
+                        <w:tab/>
+                        <w:t>m = (a – b) / range</w:t>
+                      </w:r>
+                    </w:p>
+                    <w:p>
+                      <w:pPr>
+                        <w:pStyle w:val="Code"/>
+                      </w:pPr>
+                      <w:r>
+                        <w:tab/>
+                        <w:t>i = a</w:t>
+                      </w:r>
+                    </w:p>
+                    <w:p>
+                      <w:pPr>
+                        <w:pStyle w:val="Code"/>
+                      </w:pPr>
+                      <w:r>
+                        <w:tab/>
+                        <w:t xml:space="preserve">//For each </w:t>
+                      </w:r>
+                      <w:r>
+                        <w:t>step</w:t>
+                      </w:r>
+                      <w:r>
+                        <w:t xml:space="preserve"> in range</w:t>
+                      </w:r>
+                    </w:p>
+                    <w:p>
+                      <w:pPr>
+                        <w:pStyle w:val="Code"/>
+                      </w:pPr>
+                      <w:r>
+                        <w:tab/>
+                      </w:r>
+                      <w:r>
+                        <w:t>for range:</w:t>
+                      </w:r>
+                    </w:p>
+                    <w:p>
+                      <w:pPr>
+                        <w:pStyle w:val="Code"/>
+                      </w:pPr>
+                      <w:r>
+                        <w:tab/>
+                      </w:r>
+                      <w:r>
+                        <w:tab/>
+                        <w:t>results.append(i)</w:t>
+                      </w:r>
+                    </w:p>
+                    <w:p>
+                      <w:pPr>
+                        <w:pStyle w:val="Code"/>
+                      </w:pPr>
+                      <w:r>
+                        <w:tab/>
+                      </w:r>
+                      <w:r>
+                        <w:tab/>
+                        <w:t>i += m</w:t>
+                      </w:r>
+                    </w:p>
+                    <w:p>
+                      <w:pPr>
+                        <w:pStyle w:val="Code"/>
+                      </w:pPr>
+                    </w:p>
+                    <w:p>
+                      <w:pPr>
+                        <w:pStyle w:val="Code"/>
+                      </w:pPr>
+                      <w:r>
+                        <w:tab/>
+                        <w:t>return results</w:t>
+                      </w:r>
+                    </w:p>
+                    <w:p>
+                      <w:pPr>
+                        <w:pStyle w:val="Code"/>
+                      </w:pPr>
+                    </w:p>
+                    <w:p>
+                      <w:pPr>
+                        <w:pStyle w:val="Code"/>
+                      </w:pPr>
+                      <w:r>
+                        <w:t>//Calling the function for an edge</w:t>
+                      </w:r>
+                    </w:p>
+                    <w:p>
+                      <w:pPr>
+                        <w:pStyle w:val="Code"/>
+                      </w:pPr>
+                      <w:r>
+                        <w:t>zValues = Interpolate(v0.z, v1.z, v0.y – v1.y)</w:t>
+                      </w:r>
+                    </w:p>
+                  </w:txbxContent>
+                </v:textbox>
+                <w10:anchorlock/>
+              </v:shape>
+            </w:pict>
+          </mc:Fallback>
+        </mc:AlternateContent>
+      </w:r>
+    </w:p>
+    <w:p>
+      <w:pPr>
+        <w:pStyle w:val="Perusteksti"/>
+        <w:rPr>
+          <w:lang w:val="en-US"/>
+        </w:rPr>
+      </w:pPr>
+      <w:r>
+        <w:rPr>
+          <w:lang w:val="en-US"/>
+        </w:rPr>
+        <w:t xml:space="preserve">When interpolating anything for canvas coordinates (pixels), we need to correct for the distortion caused by perspective. </w:t>
+      </w:r>
+      <w:r>
+        <w:rPr>
+          <w:lang w:val="en-US"/>
+        </w:rPr>
+        <w:t xml:space="preserve">In an orthographic projection, z changes linearly with x and y, but this is not true for a perspective projection. However 1/z does change linearly with a perspective projection, so we can simply </w:t>
+      </w:r>
+    </w:p>
+    <w:p>
+      <w:pPr>
+        <w:pStyle w:val="Heading3"/>
+        <w:rPr>
+          <w:lang w:val="en-US"/>
+        </w:rPr>
+      </w:pPr>
       <w:r>
         <w:rPr>
           <w:lang w:val="en-US"/>
@@ -21296,45 +21224,9 @@
           <w:lang w:val="en-US"/>
         </w:rPr>
       </w:pPr>
-      <w:r>
-        <w:rPr>
-          <w:lang w:val="en-US"/>
-        </w:rPr>
-        <w:t>TODO</w:t>
-      </w:r>
     </w:p>
     <w:p>
       <w:pPr>
-        <w:pStyle w:val="Heading3"/>
-        <w:rPr>
-          <w:lang w:val="en-US"/>
-        </w:rPr>
-      </w:pPr>
-      <w:bookmarkStart w:id="15" w:name="_Toc184295631"/>
-      <w:r>
-        <w:rPr>
-          <w:lang w:val="en-US"/>
-        </w:rPr>
-        <w:t>Depth Buffering</w:t>
-      </w:r>
-      <w:bookmarkEnd w:id="15"/>
-    </w:p>
-    <w:p>
-      <w:pPr>
-        <w:pStyle w:val="Perusteksti"/>
-        <w:rPr>
-          <w:lang w:val="en-US"/>
-        </w:rPr>
-      </w:pPr>
-      <w:r>
-        <w:rPr>
-          <w:lang w:val="en-US"/>
-        </w:rPr>
-        <w:t>TODO</w:t>
-      </w:r>
-    </w:p>
-    <w:p>
-      <w:pPr>
         <w:pStyle w:val="Heading2"/>
         <w:rPr>
           <w:lang w:val="en-US"/>
@@ -21345,7 +21237,6 @@
         <w:rPr>
           <w:lang w:val="en-US"/>
         </w:rPr>
-        <w:lastRenderedPageBreak/>
         <w:t>Texturing</w:t>
       </w:r>
       <w:bookmarkEnd w:id="16"/>
@@ -21478,35 +21369,7 @@
         <w:rPr>
           <w:lang w:val="en-US"/>
         </w:rPr>
-        <w:t xml:space="preserve">C++, MSVC, Visual Studio, Blender, </w:t>
-      </w:r>
-      <w:proofErr w:type="spellStart"/>
-      <w:r>
-        <w:rPr>
-          <w:lang w:val="en-US"/>
-        </w:rPr>
-        <w:t>Cmake</w:t>
-      </w:r>
-      <w:proofErr w:type="spellEnd"/>
-      <w:r>
-        <w:rPr>
-          <w:lang w:val="en-US"/>
-        </w:rPr>
-        <w:t xml:space="preserve">, tiny obj loader, </w:t>
-      </w:r>
-      <w:proofErr w:type="spellStart"/>
-      <w:r>
-        <w:rPr>
-          <w:lang w:val="en-US"/>
-        </w:rPr>
-        <w:t>stb</w:t>
-      </w:r>
-      <w:proofErr w:type="spellEnd"/>
-      <w:r>
-        <w:rPr>
-          <w:lang w:val="en-US"/>
-        </w:rPr>
-        <w:t xml:space="preserve"> image, git</w:t>
+        <w:t>C++, MSVC, Visual Studio, Blender, Cmake, tiny obj loader, stb image, git</w:t>
       </w:r>
     </w:p>
     <w:p>
@@ -21729,14 +21592,12 @@
         </w:rPr>
         <w:t xml:space="preserve"> and it simplifies the actual implementation. [</w:t>
       </w:r>
-      <w:proofErr w:type="spellStart"/>
       <w:r>
         <w:rPr>
           <w:lang w:val="en-US"/>
         </w:rPr>
         <w:t>msdoc</w:t>
       </w:r>
-      <w:proofErr w:type="spellEnd"/>
       <w:r>
         <w:rPr>
           <w:lang w:val="en-US"/>
@@ -21835,14 +21696,12 @@
         </w:rPr>
         <w:t>There are two ways to operate the console, either through the console API, or through virtual terminal sequences. The console API uses a set of C++ functions defined by Microsoft to change the state of the console, such as setting the cursor position, changing the pen color, or writing text. Virtual terminal sequences on the other hand are a set of functions represented as non-printable characters which can be output in between normal text to change the state of the terminal. We will use virtual terminal sequence in this paper because Microsoft recommends them over the API, and they are cross compatible with many other terminal emulators besides just CMD and PowerShell. [</w:t>
       </w:r>
-      <w:proofErr w:type="spellStart"/>
       <w:r>
         <w:rPr>
           <w:lang w:val="en-US"/>
         </w:rPr>
         <w:t>msdoc</w:t>
       </w:r>
-      <w:proofErr w:type="spellEnd"/>
       <w:r>
         <w:rPr>
           <w:lang w:val="en-US"/>
@@ -21863,14 +21722,12 @@
         </w:rPr>
         <w:t>The Windows console is capable of rendering 16 different colors in both the background and foreground, each character can have a different color set for its background and foreground color, however we cannot set the background and foreground color to be the same [</w:t>
       </w:r>
-      <w:proofErr w:type="spellStart"/>
       <w:r>
         <w:rPr>
           <w:lang w:val="en-US"/>
         </w:rPr>
         <w:t>msdoc</w:t>
       </w:r>
-      <w:proofErr w:type="spellEnd"/>
       <w:r>
         <w:rPr>
           <w:lang w:val="en-US"/>
@@ -21987,30 +21844,8 @@
         <w:rPr>
           <w:lang w:val="en-US"/>
         </w:rPr>
-        <w:t xml:space="preserve">TODO: Explain model and texture loading with </w:t>
-      </w:r>
-      <w:proofErr w:type="spellStart"/>
-      <w:r>
-        <w:rPr>
-          <w:lang w:val="en-US"/>
-        </w:rPr>
-        <w:t>tinyobjloader</w:t>
-      </w:r>
-      <w:proofErr w:type="spellEnd"/>
-      <w:r>
-        <w:rPr>
-          <w:lang w:val="en-US"/>
-        </w:rPr>
-        <w:t xml:space="preserve"> and </w:t>
-      </w:r>
-      <w:proofErr w:type="spellStart"/>
-      <w:r>
-        <w:rPr>
-          <w:lang w:val="en-US"/>
-        </w:rPr>
-        <w:t>stbimage</w:t>
-      </w:r>
-      <w:proofErr w:type="spellEnd"/>
+        <w:t>TODO: Explain model and texture loading with tinyobjloader and stbimage</w:t>
+      </w:r>
     </w:p>
     <w:p>
       <w:pPr>
@@ -22039,21 +21874,7 @@
         <w:rPr>
           <w:lang w:val="en-US"/>
         </w:rPr>
-        <w:t xml:space="preserve">TODO: Explain </w:t>
-      </w:r>
-      <w:proofErr w:type="spellStart"/>
-      <w:r>
-        <w:rPr>
-          <w:lang w:val="en-US"/>
-        </w:rPr>
-        <w:t>DrawModel</w:t>
-      </w:r>
-      <w:proofErr w:type="spellEnd"/>
-      <w:r>
-        <w:rPr>
-          <w:lang w:val="en-US"/>
-        </w:rPr>
-        <w:t xml:space="preserve"> function step by step</w:t>
+        <w:t>TODO: Explain DrawModel function step by step</w:t>
       </w:r>
     </w:p>
     <w:p>
@@ -22089,21 +21910,7 @@
         <w:rPr>
           <w:lang w:val="en-US"/>
         </w:rPr>
-        <w:t xml:space="preserve">TODO: Explain </w:t>
-      </w:r>
-      <w:proofErr w:type="spellStart"/>
-      <w:r>
-        <w:rPr>
-          <w:lang w:val="en-US"/>
-        </w:rPr>
-        <w:t>RasterizeTriangle</w:t>
-      </w:r>
-      <w:proofErr w:type="spellEnd"/>
-      <w:r>
-        <w:rPr>
-          <w:lang w:val="en-US"/>
-        </w:rPr>
-        <w:t xml:space="preserve"> function</w:t>
+        <w:t>TODO: Explain RasterizeTriangle function</w:t>
       </w:r>
     </w:p>
     <w:p>
@@ -22254,19 +22061,11 @@
         </w:rPr>
         <w:tab/>
       </w:r>
-      <w:proofErr w:type="spellStart"/>
-      <w:r>
-        <w:rPr>
-          <w:lang w:val="en-US"/>
-        </w:rPr>
-        <w:t>ogl</w:t>
-      </w:r>
-      <w:proofErr w:type="spellEnd"/>
-      <w:r>
-        <w:rPr>
-          <w:lang w:val="en-US"/>
-        </w:rPr>
-        <w:t xml:space="preserve"> doc </w:t>
+      <w:r>
+        <w:rPr>
+          <w:lang w:val="en-US"/>
+        </w:rPr>
+        <w:t xml:space="preserve">ogl doc </w:t>
       </w:r>
       <w:r>
         <w:rPr>
@@ -22344,21 +22143,7 @@
         <w:rPr>
           <w:lang w:val="en-US"/>
         </w:rPr>
-        <w:t xml:space="preserve">Kennedy J. </w:t>
-      </w:r>
-      <w:proofErr w:type="spellStart"/>
-      <w:r>
-        <w:rPr>
-          <w:lang w:val="en-US"/>
-        </w:rPr>
-        <w:t>Bresenham's</w:t>
-      </w:r>
-      <w:proofErr w:type="spellEnd"/>
-      <w:r>
-        <w:rPr>
-          <w:lang w:val="en-US"/>
-        </w:rPr>
-        <w:t xml:space="preserve"> Integer Only Line Drawing Algorithm. </w:t>
+        <w:t xml:space="preserve">Kennedy J. Bresenham's Integer Only Line Drawing Algorithm. </w:t>
       </w:r>
       <w:r>
         <w:rPr>
@@ -22372,7 +22157,7 @@
         </w:rPr>
         <w:t xml:space="preserve">Available: </w:t>
       </w:r>
-      <w:hyperlink r:id="rId21" w:history="1">
+      <w:hyperlink r:id="rId22" w:history="1">
         <w:r>
           <w:rPr>
             <w:rStyle w:val="Hyperlink"/>
@@ -22412,21 +22197,7 @@
         <w:rPr>
           <w:lang w:val="en-US"/>
         </w:rPr>
-        <w:t xml:space="preserve">Murray JD, </w:t>
-      </w:r>
-      <w:proofErr w:type="spellStart"/>
-      <w:r>
-        <w:rPr>
-          <w:lang w:val="en-US"/>
-        </w:rPr>
-        <w:t>VanRyper</w:t>
-      </w:r>
-      <w:proofErr w:type="spellEnd"/>
-      <w:r>
-        <w:rPr>
-          <w:lang w:val="en-US"/>
-        </w:rPr>
-        <w:t xml:space="preserve"> W. </w:t>
+        <w:t xml:space="preserve">Murray JD, VanRyper W. </w:t>
       </w:r>
       <w:r>
         <w:rPr>
@@ -22511,7 +22282,7 @@
         <w:tab/>
         <w:t xml:space="preserve">De Vries J. Learn OpenGL – Coordinate Systems [Internet]. [Referenced 1.12.2024]. Available: </w:t>
       </w:r>
-      <w:hyperlink r:id="rId22" w:history="1">
+      <w:hyperlink r:id="rId23" w:history="1">
         <w:r>
           <w:rPr>
             <w:rStyle w:val="Hyperlink"/>
@@ -22586,9 +22357,6 @@
       <w:pPr>
         <w:pStyle w:val="Perusteksti"/>
         <w:ind w:left="720" w:hanging="720"/>
-        <w:rPr>
-          <w:lang w:val="en-US"/>
-        </w:rPr>
       </w:pPr>
       <w:r>
         <w:rPr>
@@ -22633,16 +22401,12 @@
         <w:t xml:space="preserve"> </w:t>
       </w:r>
       <w:r>
-        <w:rPr>
-          <w:lang w:val="en-US"/>
-        </w:rPr>
         <w:t xml:space="preserve">Available: </w:t>
       </w:r>
-      <w:hyperlink r:id="rId23" w:history="1">
+      <w:hyperlink r:id="rId24" w:history="1">
         <w:r>
           <w:rPr>
             <w:rStyle w:val="Hyperlink"/>
-            <w:lang w:val="en-US"/>
           </w:rPr>
           <w:t>https://learn.mcrosoft.com/en-us/windows/console/</w:t>
         </w:r>
@@ -22657,15 +22421,9 @@
         </w:rPr>
       </w:pPr>
       <w:r>
-        <w:rPr>
-          <w:lang w:val="en-US"/>
-        </w:rPr>
         <w:t>9.</w:t>
       </w:r>
       <w:r>
-        <w:rPr>
-          <w:lang w:val="en-US"/>
-        </w:rPr>
         <w:tab/>
         <w:t xml:space="preserve">Simo Määttä. </w:t>
       </w:r>
@@ -22673,13 +22431,7 @@
         <w:rPr>
           <w:lang w:val="en-US"/>
         </w:rPr>
-        <w:t>21.11.24</w:t>
-      </w:r>
-      <w:r>
-        <w:rPr>
-          <w:lang w:val="en-US"/>
-        </w:rPr>
-        <w:t>. Personal Lecture.</w:t>
+        <w:t>21.11.24. Personal Lecture.</w:t>
       </w:r>
     </w:p>
     <w:p>
@@ -22690,7 +22442,7 @@
           <w:lang w:val="en-US"/>
         </w:rPr>
         <w:sectPr>
-          <w:headerReference w:type="first" r:id="rId24"/>
+          <w:headerReference w:type="first" r:id="rId25"/>
           <w:pgSz w:w="11906" w:h="16838" w:code="9"/>
           <w:pgMar w:top="1134" w:right="851" w:bottom="1418" w:left="2438" w:header="709" w:footer="709" w:gutter="0"/>
           <w:pgNumType w:start="1"/>
@@ -22704,21 +22456,7 @@
         <w:rPr>
           <w:lang w:val="en-US"/>
         </w:rPr>
-        <w:t xml:space="preserve">{How to cite </w:t>
-      </w:r>
-      <w:proofErr w:type="spellStart"/>
-      <w:r>
-        <w:rPr>
-          <w:lang w:val="en-US"/>
-        </w:rPr>
-        <w:t>glm</w:t>
-      </w:r>
-      <w:proofErr w:type="spellEnd"/>
-      <w:r>
-        <w:rPr>
-          <w:lang w:val="en-US"/>
-        </w:rPr>
-        <w:t xml:space="preserve"> source</w:t>
+        <w:t>{How to cite glm source</w:t>
       </w:r>
     </w:p>
     <w:p>
@@ -22728,8 +22466,8 @@
           <w:lang w:val="en-US"/>
         </w:rPr>
         <w:sectPr>
-          <w:headerReference w:type="default" r:id="rId25"/>
-          <w:headerReference w:type="first" r:id="rId26"/>
+          <w:headerReference w:type="default" r:id="rId26"/>
+          <w:headerReference w:type="first" r:id="rId27"/>
           <w:pgSz w:w="11906" w:h="16838" w:code="9"/>
           <w:pgMar w:top="1134" w:right="851" w:bottom="1418" w:left="2438" w:header="709" w:footer="709" w:gutter="0"/>
           <w:pgNumType w:start="1"/>
@@ -22751,7 +22489,7 @@
       </w:pPr>
     </w:p>
     <w:sectPr>
-      <w:headerReference w:type="first" r:id="rId27"/>
+      <w:headerReference w:type="first" r:id="rId28"/>
       <w:pgSz w:w="11906" w:h="16838" w:code="9"/>
       <w:pgMar w:top="1134" w:right="851" w:bottom="1418" w:left="2438" w:header="709" w:footer="709" w:gutter="0"/>
       <w:pgNumType w:start="1"/>
@@ -26573,6 +26311,7 @@
   <w:style w:type="character" w:default="1" w:styleId="DefaultParagraphFont">
     <w:name w:val="Default Paragraph Font"/>
     <w:uiPriority w:val="1"/>
+    <w:semiHidden/>
     <w:unhideWhenUsed/>
   </w:style>
   <w:style w:type="table" w:default="1" w:styleId="TableNormal">

</xml_diff>

<commit_message>
(Paper) Added back face culling
</commit_message>
<xml_diff>
--- a/doc/Thesis.docx
+++ b/doc/Thesis.docx
@@ -511,11 +511,61 @@
         </w:rPr>
         <w:t xml:space="preserve">Keywords: </w:t>
       </w:r>
-      <w:r>
-        <w:rPr>
-          <w:lang w:val="en-US"/>
-        </w:rPr>
-        <w:t>aliquam, dignissim, molestie, tortor, vitae</w:t>
+      <w:proofErr w:type="spellStart"/>
+      <w:r>
+        <w:rPr>
+          <w:lang w:val="en-US"/>
+        </w:rPr>
+        <w:t>aliquam</w:t>
+      </w:r>
+      <w:proofErr w:type="spellEnd"/>
+      <w:r>
+        <w:rPr>
+          <w:lang w:val="en-US"/>
+        </w:rPr>
+        <w:t xml:space="preserve">, </w:t>
+      </w:r>
+      <w:proofErr w:type="spellStart"/>
+      <w:r>
+        <w:rPr>
+          <w:lang w:val="en-US"/>
+        </w:rPr>
+        <w:t>dignissim</w:t>
+      </w:r>
+      <w:proofErr w:type="spellEnd"/>
+      <w:r>
+        <w:rPr>
+          <w:lang w:val="en-US"/>
+        </w:rPr>
+        <w:t xml:space="preserve">, </w:t>
+      </w:r>
+      <w:proofErr w:type="spellStart"/>
+      <w:r>
+        <w:rPr>
+          <w:lang w:val="en-US"/>
+        </w:rPr>
+        <w:t>molestie</w:t>
+      </w:r>
+      <w:proofErr w:type="spellEnd"/>
+      <w:r>
+        <w:rPr>
+          <w:lang w:val="en-US"/>
+        </w:rPr>
+        <w:t xml:space="preserve">, </w:t>
+      </w:r>
+      <w:proofErr w:type="spellStart"/>
+      <w:r>
+        <w:rPr>
+          <w:lang w:val="en-US"/>
+        </w:rPr>
+        <w:t>tortor</w:t>
+      </w:r>
+      <w:proofErr w:type="spellEnd"/>
+      <w:r>
+        <w:rPr>
+          <w:lang w:val="en-US"/>
+        </w:rPr>
+        <w:t>, vitae</w:t>
       </w:r>
     </w:p>
     <w:p>
@@ -529,7 +579,35 @@
         <w:rPr>
           <w:lang w:val="en-US"/>
         </w:rPr>
-        <w:t xml:space="preserve">Write the abstract page in font size 10 (Arial, style: Tiivistelmän tyyli), except for the abstract </w:t>
+        <w:t xml:space="preserve">Write the abstract page in font size 10 (Arial, style: </w:t>
+      </w:r>
+      <w:proofErr w:type="spellStart"/>
+      <w:r>
+        <w:rPr>
+          <w:lang w:val="en-US"/>
+        </w:rPr>
+        <w:t>Tiivistelmän</w:t>
+      </w:r>
+      <w:proofErr w:type="spellEnd"/>
+      <w:r>
+        <w:rPr>
+          <w:lang w:val="en-US"/>
+        </w:rPr>
+        <w:t xml:space="preserve"> </w:t>
+      </w:r>
+      <w:proofErr w:type="spellStart"/>
+      <w:r>
+        <w:rPr>
+          <w:lang w:val="en-US"/>
+        </w:rPr>
+        <w:t>tyyli</w:t>
+      </w:r>
+      <w:proofErr w:type="spellEnd"/>
+      <w:r>
+        <w:rPr>
+          <w:lang w:val="en-US"/>
+        </w:rPr>
+        <w:t xml:space="preserve">), except for the abstract </w:t>
       </w:r>
       <w:r>
         <w:rPr>
@@ -545,14 +623,34 @@
         </w:rPr>
         <w:t xml:space="preserve">, which is written in font size 11. (Arial, style: </w:t>
       </w:r>
+      <w:proofErr w:type="spellStart"/>
       <w:r>
         <w:rPr>
           <w:b/>
           <w:bCs/>
           <w:lang w:val="en-US"/>
         </w:rPr>
-        <w:t>Otsikko Tiivistelmä</w:t>
-      </w:r>
+        <w:t>Otsikko</w:t>
+      </w:r>
+      <w:proofErr w:type="spellEnd"/>
+      <w:r>
+        <w:rPr>
+          <w:b/>
+          <w:bCs/>
+          <w:lang w:val="en-US"/>
+        </w:rPr>
+        <w:t xml:space="preserve"> </w:t>
+      </w:r>
+      <w:proofErr w:type="spellStart"/>
+      <w:r>
+        <w:rPr>
+          <w:b/>
+          <w:bCs/>
+          <w:lang w:val="en-US"/>
+        </w:rPr>
+        <w:t>Tiivistelmä</w:t>
+      </w:r>
+      <w:proofErr w:type="spellEnd"/>
       <w:r>
         <w:rPr>
           <w:lang w:val="en-US"/>
@@ -1080,7 +1178,7 @@
                 <w:noProof/>
                 <w:webHidden/>
               </w:rPr>
-              <w:t>2</w:t>
+              <w:t>3</w:t>
             </w:r>
             <w:r>
               <w:rPr>
@@ -1924,7 +2022,7 @@
                 <w:noProof/>
                 <w:webHidden/>
               </w:rPr>
-              <w:t>17</w:t>
+              <w:t>21</w:t>
             </w:r>
             <w:r>
               <w:rPr>
@@ -2018,7 +2116,7 @@
                 <w:noProof/>
                 <w:webHidden/>
               </w:rPr>
-              <w:t>17</w:t>
+              <w:t>21</w:t>
             </w:r>
             <w:r>
               <w:rPr>
@@ -2110,7 +2208,7 @@
                 <w:noProof/>
                 <w:webHidden/>
               </w:rPr>
-              <w:t>18</w:t>
+              <w:t>24</w:t>
             </w:r>
             <w:r>
               <w:rPr>
@@ -2200,7 +2298,7 @@
                 <w:noProof/>
                 <w:webHidden/>
               </w:rPr>
-              <w:t>19</w:t>
+              <w:t>25</w:t>
             </w:r>
             <w:r>
               <w:rPr>
@@ -2292,7 +2390,7 @@
                 <w:noProof/>
                 <w:webHidden/>
               </w:rPr>
-              <w:t>19</w:t>
+              <w:t>25</w:t>
             </w:r>
             <w:r>
               <w:rPr>
@@ -2384,7 +2482,7 @@
                 <w:noProof/>
                 <w:webHidden/>
               </w:rPr>
-              <w:t>19</w:t>
+              <w:t>25</w:t>
             </w:r>
             <w:r>
               <w:rPr>
@@ -2476,7 +2574,7 @@
                 <w:noProof/>
                 <w:webHidden/>
               </w:rPr>
-              <w:t>19</w:t>
+              <w:t>25</w:t>
             </w:r>
             <w:r>
               <w:rPr>
@@ -2570,7 +2668,7 @@
                 <w:noProof/>
                 <w:webHidden/>
               </w:rPr>
-              <w:t>19</w:t>
+              <w:t>25</w:t>
             </w:r>
             <w:r>
               <w:rPr>
@@ -2664,7 +2762,7 @@
                 <w:noProof/>
                 <w:webHidden/>
               </w:rPr>
-              <w:t>19</w:t>
+              <w:t>25</w:t>
             </w:r>
             <w:r>
               <w:rPr>
@@ -2758,7 +2856,7 @@
                 <w:noProof/>
                 <w:webHidden/>
               </w:rPr>
-              <w:t>20</w:t>
+              <w:t>27</w:t>
             </w:r>
             <w:r>
               <w:rPr>
@@ -2852,7 +2950,7 @@
                 <w:noProof/>
                 <w:webHidden/>
               </w:rPr>
-              <w:t>20</w:t>
+              <w:t>27</w:t>
             </w:r>
             <w:r>
               <w:rPr>
@@ -2946,7 +3044,7 @@
                 <w:noProof/>
                 <w:webHidden/>
               </w:rPr>
-              <w:t>21</w:t>
+              <w:t>27</w:t>
             </w:r>
             <w:r>
               <w:rPr>
@@ -3040,7 +3138,7 @@
                 <w:noProof/>
                 <w:webHidden/>
               </w:rPr>
-              <w:t>21</w:t>
+              <w:t>27</w:t>
             </w:r>
             <w:r>
               <w:rPr>
@@ -3132,7 +3230,7 @@
                 <w:noProof/>
                 <w:webHidden/>
               </w:rPr>
-              <w:t>21</w:t>
+              <w:t>27</w:t>
             </w:r>
             <w:r>
               <w:rPr>
@@ -3203,7 +3301,7 @@
                 <w:noProof/>
                 <w:webHidden/>
               </w:rPr>
-              <w:t>22</w:t>
+              <w:t>28</w:t>
             </w:r>
             <w:r>
               <w:rPr>
@@ -3477,7 +3575,21 @@
         <w:rPr>
           <w:lang w:val="en-US"/>
         </w:rPr>
-        <w:t xml:space="preserve"> PutPixel function which will change the color of a pixel at a specified x and y coordinate. </w:t>
+        <w:t xml:space="preserve"> </w:t>
+      </w:r>
+      <w:proofErr w:type="spellStart"/>
+      <w:r>
+        <w:rPr>
+          <w:lang w:val="en-US"/>
+        </w:rPr>
+        <w:t>PutPixel</w:t>
+      </w:r>
+      <w:proofErr w:type="spellEnd"/>
+      <w:r>
+        <w:rPr>
+          <w:lang w:val="en-US"/>
+        </w:rPr>
+        <w:t xml:space="preserve"> function which will change the color of a pixel at a specified x and y coordinate. </w:t>
       </w:r>
       <w:r>
         <w:rPr>
@@ -3861,7 +3973,21 @@
         <w:rPr>
           <w:lang w:val="en-US"/>
         </w:rPr>
-        <w:t xml:space="preserve">Rasterization is the process of taking a vector-based image, or vertice based 3D object, and converting it to pixels. It is a much faster process of rendering than alternatives such as </w:t>
+        <w:t xml:space="preserve">Rasterization is the process of taking a vector-based image, or </w:t>
+      </w:r>
+      <w:proofErr w:type="spellStart"/>
+      <w:r>
+        <w:rPr>
+          <w:lang w:val="en-US"/>
+        </w:rPr>
+        <w:t>vertice</w:t>
+      </w:r>
+      <w:proofErr w:type="spellEnd"/>
+      <w:r>
+        <w:rPr>
+          <w:lang w:val="en-US"/>
+        </w:rPr>
+        <w:t xml:space="preserve"> based 3D object, and converting it to pixels. It is a much faster process of rendering than alternatives such as </w:t>
       </w:r>
       <w:r>
         <w:rPr>
@@ -4017,7 +4143,21 @@
         <w:rPr>
           <w:lang w:val="en-US"/>
         </w:rPr>
-        <w:t>However we want a function in the form of DrawLine(x0, y0, x1, y1)</w:t>
+        <w:t xml:space="preserve">However we want a function in the form of </w:t>
+      </w:r>
+      <w:proofErr w:type="spellStart"/>
+      <w:r>
+        <w:rPr>
+          <w:lang w:val="en-US"/>
+        </w:rPr>
+        <w:t>DrawLine</w:t>
+      </w:r>
+      <w:proofErr w:type="spellEnd"/>
+      <w:r>
+        <w:rPr>
+          <w:lang w:val="en-US"/>
+        </w:rPr>
+        <w:t>(x0, y0, x1, y1)</w:t>
       </w:r>
       <w:r>
         <w:rPr>
@@ -6452,7 +6592,21 @@
         <w:rPr>
           <w:lang w:val="en-US"/>
         </w:rPr>
-        <w:t xml:space="preserve"> number for m, meaning there is some expensive division and rounding. It would be nice to get rid of those to get our function running fast on a CPU. For this we can implement Bresenham's line algorithm. It is the best line drawing algorithm for our purpose since it works on any line a</w:t>
+        <w:t xml:space="preserve"> number for m, meaning there is some expensive division and rounding. It would be nice to get rid of those to get our function running fast on a CPU. For this we can implement </w:t>
+      </w:r>
+      <w:proofErr w:type="spellStart"/>
+      <w:r>
+        <w:rPr>
+          <w:lang w:val="en-US"/>
+        </w:rPr>
+        <w:t>Bresenham's</w:t>
+      </w:r>
+      <w:proofErr w:type="spellEnd"/>
+      <w:r>
+        <w:rPr>
+          <w:lang w:val="en-US"/>
+        </w:rPr>
+        <w:t xml:space="preserve"> line algorithm. It is the best line drawing algorithm for our purpose since it works on any line a</w:t>
       </w:r>
       <w:r>
         <w:rPr>
@@ -6558,12 +6712,20 @@
           <w:lang w:val="en-US"/>
         </w:rPr>
       </w:pPr>
+      <w:proofErr w:type="spellStart"/>
       <w:r>
         <w:rPr>
           <w:lang w:val="en-US"/>
         </w:rPr>
         <w:lastRenderedPageBreak/>
-        <w:t>Bresenham's line algorithm works by tracking the accumulated error in the line's actual y and the plotted y at every x position. After each pixel is plotted, the error is increased by the slope. Next, the algorithm decides if the plotted y should be incremented by 1 based on the amount of error: if the error is more than 1/2, y should be incremented and the error should be decremented, thus we always plot the closest possible pixel to the actual y. [</w:t>
+        <w:t>Bresenham's</w:t>
+      </w:r>
+      <w:proofErr w:type="spellEnd"/>
+      <w:r>
+        <w:rPr>
+          <w:lang w:val="en-US"/>
+        </w:rPr>
+        <w:t xml:space="preserve"> line algorithm works by tracking the accumulated error in the line's actual y and the plotted y at every x position. After each pixel is plotted, the error is increased by the slope. Next, the algorithm decides if the plotted y should be incremented by 1 based on the amount of error: if the error is more than 1/2, y should be incremented and the error should be decremented, thus we always plot the closest possible pixel to the actual y. [</w:t>
       </w:r>
       <w:r>
         <w:rPr>
@@ -9093,7 +9255,21 @@
         <w:rPr>
           <w:lang w:val="en-US"/>
         </w:rPr>
-        <w:t>. A triangle is formed by three vertices we will refer to as v0, v1, and v2. Since we're working on a 2D canvas, these vertices will consist of only an x and y coordinate. We can use our DrawLine function to draw a triangle just by drawing lines connecting the vertices: [1.]</w:t>
+        <w:t xml:space="preserve">. A triangle is formed by three vertices we will refer to as v0, v1, and v2. Since we're working on a 2D canvas, these vertices will consist of only an x and y coordinate. We can use our </w:t>
+      </w:r>
+      <w:proofErr w:type="spellStart"/>
+      <w:r>
+        <w:rPr>
+          <w:lang w:val="en-US"/>
+        </w:rPr>
+        <w:t>DrawLine</w:t>
+      </w:r>
+      <w:proofErr w:type="spellEnd"/>
+      <w:r>
+        <w:rPr>
+          <w:lang w:val="en-US"/>
+        </w:rPr>
+        <w:t xml:space="preserve"> function to draw a triangle just by drawing lines connecting the vertices: [1.]</w:t>
       </w:r>
       <w:r>
         <w:rPr>
@@ -9440,7 +9616,35 @@
         <w:rPr>
           <w:lang w:val="en-US"/>
         </w:rPr>
-        <w:t>To get the topY and bottomY, we can simply sort the vertices before drawing. The actual tricky part of this implementation is calculating the right and left bounds. To solve this, we can consider that the x bounds are defined by the lines [v0, v1], [v1, v2], and [v</w:t>
+        <w:t xml:space="preserve">To get the </w:t>
+      </w:r>
+      <w:proofErr w:type="spellStart"/>
+      <w:r>
+        <w:rPr>
+          <w:lang w:val="en-US"/>
+        </w:rPr>
+        <w:t>topY</w:t>
+      </w:r>
+      <w:proofErr w:type="spellEnd"/>
+      <w:r>
+        <w:rPr>
+          <w:lang w:val="en-US"/>
+        </w:rPr>
+        <w:t xml:space="preserve"> and </w:t>
+      </w:r>
+      <w:proofErr w:type="spellStart"/>
+      <w:r>
+        <w:rPr>
+          <w:lang w:val="en-US"/>
+        </w:rPr>
+        <w:t>bottomY</w:t>
+      </w:r>
+      <w:proofErr w:type="spellEnd"/>
+      <w:r>
+        <w:rPr>
+          <w:lang w:val="en-US"/>
+        </w:rPr>
+        <w:t>, we can simply sort the vertices before drawing. The actual tricky part of this implementation is calculating the right and left bounds. To solve this, we can consider that the x bounds are defined by the lines [v0, v1], [v1, v2], and [v</w:t>
       </w:r>
       <w:r>
         <w:rPr>
@@ -10564,7 +10768,21 @@
         <w:rPr>
           <w:lang w:val="en-US"/>
         </w:rPr>
-        <w:t xml:space="preserve"> [simo]</w:t>
+        <w:t xml:space="preserve"> [</w:t>
+      </w:r>
+      <w:proofErr w:type="spellStart"/>
+      <w:r>
+        <w:rPr>
+          <w:lang w:val="en-US"/>
+        </w:rPr>
+        <w:t>simo</w:t>
+      </w:r>
+      <w:proofErr w:type="spellEnd"/>
+      <w:r>
+        <w:rPr>
+          <w:lang w:val="en-US"/>
+        </w:rPr>
+        <w:t>]</w:t>
       </w:r>
       <w:r>
         <w:rPr>
@@ -11628,7 +11846,21 @@
         <w:rPr>
           <w:lang w:val="en-US"/>
         </w:rPr>
-        <w:t xml:space="preserve"> use our DrawLine function here. That is due to our lines </w:t>
+        <w:t xml:space="preserve"> use our </w:t>
+      </w:r>
+      <w:proofErr w:type="spellStart"/>
+      <w:r>
+        <w:rPr>
+          <w:lang w:val="en-US"/>
+        </w:rPr>
+        <w:t>DrawLine</w:t>
+      </w:r>
+      <w:proofErr w:type="spellEnd"/>
+      <w:r>
+        <w:rPr>
+          <w:lang w:val="en-US"/>
+        </w:rPr>
+        <w:t xml:space="preserve"> function here. That is due to our lines </w:t>
       </w:r>
       <w:r>
         <w:rPr>
@@ -11833,7 +12065,21 @@
         <w:rPr>
           <w:lang w:val="en-US"/>
         </w:rPr>
-        <w:t xml:space="preserve"> space -&gt; apply model matrix -&gt; world space -&gt; calculate normals </w:t>
+        <w:t xml:space="preserve"> space -&gt; apply model matrix -&gt; world space -&gt; calculate </w:t>
+      </w:r>
+      <w:proofErr w:type="spellStart"/>
+      <w:r>
+        <w:rPr>
+          <w:lang w:val="en-US"/>
+        </w:rPr>
+        <w:t>normals</w:t>
+      </w:r>
+      <w:proofErr w:type="spellEnd"/>
+      <w:r>
+        <w:rPr>
+          <w:lang w:val="en-US"/>
+        </w:rPr>
+        <w:t xml:space="preserve"> </w:t>
       </w:r>
       <w:r>
         <w:rPr>
@@ -12044,6 +12290,7 @@
         <w:lastRenderedPageBreak/>
         <w:t xml:space="preserve">many existing libraries, such as </w:t>
       </w:r>
+      <w:proofErr w:type="spellStart"/>
       <w:r>
         <w:rPr>
           <w:i/>
@@ -12052,12 +12299,14 @@
         </w:rPr>
         <w:t>Assimp</w:t>
       </w:r>
+      <w:proofErr w:type="spellEnd"/>
       <w:r>
         <w:rPr>
           <w:lang w:val="en-US"/>
         </w:rPr>
         <w:t xml:space="preserve"> and </w:t>
       </w:r>
+      <w:proofErr w:type="spellStart"/>
       <w:r>
         <w:rPr>
           <w:i/>
@@ -12066,6 +12315,7 @@
         </w:rPr>
         <w:t>tinyobjloader</w:t>
       </w:r>
+      <w:proofErr w:type="spellEnd"/>
       <w:r>
         <w:rPr>
           <w:lang w:val="en-US"/>
@@ -12599,7 +12849,21 @@
         <w:rPr>
           <w:lang w:val="en-US"/>
         </w:rPr>
-        <w:t xml:space="preserve">, we can now represent a vector when w = 0 and a point when w = 1. The cases where w is some other number also represent point, the important part is the ratio between xyz and w. </w:t>
+        <w:t xml:space="preserve">, we can now represent a vector when w = 0 and a point when w = 1. The cases where w is some other number also represent point, the important part is the ratio between </w:t>
+      </w:r>
+      <w:proofErr w:type="spellStart"/>
+      <w:r>
+        <w:rPr>
+          <w:lang w:val="en-US"/>
+        </w:rPr>
+        <w:t>xyz</w:t>
+      </w:r>
+      <w:proofErr w:type="spellEnd"/>
+      <w:r>
+        <w:rPr>
+          <w:lang w:val="en-US"/>
+        </w:rPr>
+        <w:t xml:space="preserve"> and w. </w:t>
       </w:r>
       <w:r>
         <w:rPr>
@@ -12618,7 +12882,21 @@
           <w:lang w:val="en-US"/>
         </w:rPr>
         <w:lastRenderedPageBreak/>
-        <w:t>from cartesian to homogenous coordinates, we can simply add the proper value of w, so A = (1, 2, 3, 0) is a vector, and A = (1, 2, 3, 1) is a point. Converting back from homogenous coordinates to cartesian coordinates is also simple; we divide xyz by w. [1.]</w:t>
+        <w:t xml:space="preserve">from cartesian to homogenous coordinates, we can simply add the proper value of w, so A = (1, 2, 3, 0) is a vector, and A = (1, 2, 3, 1) is a point. Converting back from homogenous coordinates to cartesian coordinates is also simple; we divide </w:t>
+      </w:r>
+      <w:proofErr w:type="spellStart"/>
+      <w:r>
+        <w:rPr>
+          <w:lang w:val="en-US"/>
+        </w:rPr>
+        <w:t>xyz</w:t>
+      </w:r>
+      <w:proofErr w:type="spellEnd"/>
+      <w:r>
+        <w:rPr>
+          <w:lang w:val="en-US"/>
+        </w:rPr>
+        <w:t xml:space="preserve"> by w. [1.]</w:t>
       </w:r>
     </w:p>
     <w:p>
@@ -16101,7 +16379,49 @@
         <w:rPr>
           <w:lang w:val="en-US"/>
         </w:rPr>
-        <w:t>The points ABP and ACP' form two similar triangles, whose properties we can use to calculate p'. By the properties of similar triangles AC/AB = CP'/BP, substituting our known values and solving for BP we get BP = P'y = n * Py / -Pz. Also note that since the camera is facing towards -Z</w:t>
+        <w:t xml:space="preserve">The points ABP and ACP' form two similar triangles, whose properties we can use to calculate p'. By the properties of similar triangles AC/AB = CP'/BP, substituting our known values and solving for BP we get BP = </w:t>
+      </w:r>
+      <w:proofErr w:type="spellStart"/>
+      <w:r>
+        <w:rPr>
+          <w:lang w:val="en-US"/>
+        </w:rPr>
+        <w:t>P'y</w:t>
+      </w:r>
+      <w:proofErr w:type="spellEnd"/>
+      <w:r>
+        <w:rPr>
+          <w:lang w:val="en-US"/>
+        </w:rPr>
+        <w:t xml:space="preserve"> = n * </w:t>
+      </w:r>
+      <w:proofErr w:type="spellStart"/>
+      <w:r>
+        <w:rPr>
+          <w:lang w:val="en-US"/>
+        </w:rPr>
+        <w:t>Py</w:t>
+      </w:r>
+      <w:proofErr w:type="spellEnd"/>
+      <w:r>
+        <w:rPr>
+          <w:lang w:val="en-US"/>
+        </w:rPr>
+        <w:t xml:space="preserve"> / -</w:t>
+      </w:r>
+      <w:proofErr w:type="spellStart"/>
+      <w:r>
+        <w:rPr>
+          <w:lang w:val="en-US"/>
+        </w:rPr>
+        <w:t>Pz</w:t>
+      </w:r>
+      <w:proofErr w:type="spellEnd"/>
+      <w:r>
+        <w:rPr>
+          <w:lang w:val="en-US"/>
+        </w:rPr>
+        <w:t>. Also note that since the camera is facing towards -Z</w:t>
       </w:r>
       <w:r>
         <w:rPr>
@@ -16113,7 +16433,63 @@
         <w:rPr>
           <w:lang w:val="en-US"/>
         </w:rPr>
-        <w:t xml:space="preserve"> Pz is inverted to preserve the sign of the y coordinate. The same logic works for P'x = n * Px / -Pz. [</w:t>
+        <w:t xml:space="preserve"> </w:t>
+      </w:r>
+      <w:proofErr w:type="spellStart"/>
+      <w:r>
+        <w:rPr>
+          <w:lang w:val="en-US"/>
+        </w:rPr>
+        <w:t>Pz</w:t>
+      </w:r>
+      <w:proofErr w:type="spellEnd"/>
+      <w:r>
+        <w:rPr>
+          <w:lang w:val="en-US"/>
+        </w:rPr>
+        <w:t xml:space="preserve"> is inverted to preserve the sign of the y coordinate. The same logic works for </w:t>
+      </w:r>
+      <w:proofErr w:type="spellStart"/>
+      <w:r>
+        <w:rPr>
+          <w:lang w:val="en-US"/>
+        </w:rPr>
+        <w:t>P'x</w:t>
+      </w:r>
+      <w:proofErr w:type="spellEnd"/>
+      <w:r>
+        <w:rPr>
+          <w:lang w:val="en-US"/>
+        </w:rPr>
+        <w:t xml:space="preserve"> = n * </w:t>
+      </w:r>
+      <w:proofErr w:type="spellStart"/>
+      <w:r>
+        <w:rPr>
+          <w:lang w:val="en-US"/>
+        </w:rPr>
+        <w:t>Px</w:t>
+      </w:r>
+      <w:proofErr w:type="spellEnd"/>
+      <w:r>
+        <w:rPr>
+          <w:lang w:val="en-US"/>
+        </w:rPr>
+        <w:t xml:space="preserve"> / -</w:t>
+      </w:r>
+      <w:proofErr w:type="spellStart"/>
+      <w:r>
+        <w:rPr>
+          <w:lang w:val="en-US"/>
+        </w:rPr>
+        <w:t>Pz</w:t>
+      </w:r>
+      <w:proofErr w:type="spellEnd"/>
+      <w:r>
+        <w:rPr>
+          <w:lang w:val="en-US"/>
+        </w:rPr>
+        <w:t>. [</w:t>
       </w:r>
       <w:r>
         <w:rPr>
@@ -16633,7 +17009,35 @@
         <w:rPr>
           <w:lang w:val="en-US"/>
         </w:rPr>
-        <w:t>Now that we have the projection matrix, we still need to calculate the values it needs. The near and far planes are easy, as they are given by the user. The other values are slightly more difficult, since we will want to calculate them based on the camera's field of view, or fov, and aspect ratio. The fov can be defined as either the vertical or horizontal view angle. Here we will define it as the vertical angle, since that is the convention used by OpenGL, and it makes more sense with the standard way of defining aspect ratio as width/height. Calculating these values is trivial with basic trigonometry.</w:t>
+        <w:t xml:space="preserve">Now that we have the projection matrix, we still need to calculate the values it needs. The near and far planes are easy, as they are given by the user. The other values are slightly more difficult, since we will want to calculate them based on the camera's field of view, or </w:t>
+      </w:r>
+      <w:proofErr w:type="spellStart"/>
+      <w:r>
+        <w:rPr>
+          <w:lang w:val="en-US"/>
+        </w:rPr>
+        <w:t>fov</w:t>
+      </w:r>
+      <w:proofErr w:type="spellEnd"/>
+      <w:r>
+        <w:rPr>
+          <w:lang w:val="en-US"/>
+        </w:rPr>
+        <w:t xml:space="preserve">, and aspect ratio. The </w:t>
+      </w:r>
+      <w:proofErr w:type="spellStart"/>
+      <w:r>
+        <w:rPr>
+          <w:lang w:val="en-US"/>
+        </w:rPr>
+        <w:t>fov</w:t>
+      </w:r>
+      <w:proofErr w:type="spellEnd"/>
+      <w:r>
+        <w:rPr>
+          <w:lang w:val="en-US"/>
+        </w:rPr>
+        <w:t xml:space="preserve"> can be defined as either the vertical or horizontal view angle. Here we will define it as the vertical angle, since that is the convention used by OpenGL, and it makes more sense with the standard way of defining aspect ratio as width/height. Calculating these values is trivial with basic trigonometry.</w:t>
       </w:r>
       <w:r>
         <w:rPr>
@@ -16761,7 +17165,21 @@
         <w:rPr>
           <w:lang w:val="en-US"/>
         </w:rPr>
-        <w:t xml:space="preserve"> before sending our triangle to the rasterizer, we need to convert its homogenous coordinates back into cartesian coordinates by diving xyz by w.</w:t>
+        <w:t xml:space="preserve"> before sending our triangle to the rasterizer, we need to convert its homogenous coordinates back into cartesian coordinates by diving </w:t>
+      </w:r>
+      <w:proofErr w:type="spellStart"/>
+      <w:r>
+        <w:rPr>
+          <w:lang w:val="en-US"/>
+        </w:rPr>
+        <w:t>xyz</w:t>
+      </w:r>
+      <w:proofErr w:type="spellEnd"/>
+      <w:r>
+        <w:rPr>
+          <w:lang w:val="en-US"/>
+        </w:rPr>
+        <w:t xml:space="preserve"> by w.</w:t>
       </w:r>
       <w:r>
         <w:rPr>
@@ -17297,7 +17715,21 @@
         <w:rPr>
           <w:lang w:val="en-US"/>
         </w:rPr>
-        <w:t xml:space="preserve">We are now rendering a proper scene with perspective and a movable camera. However, we introduced a big problem: if the vertex is behind the camera, w will be negative, which completely breaks our rendering. Even worse, if the vertex is right on the near clip plane it will cause a division by zero. To fix this, we can choose to not render anything behind the </w:t>
+        <w:t xml:space="preserve">We are now rendering a proper scene with perspective and a movable camera. However, we introduced a big problem: if the vertex is behind the camera, </w:t>
+      </w:r>
+      <w:proofErr w:type="spellStart"/>
+      <w:r>
+        <w:rPr>
+          <w:lang w:val="en-US"/>
+        </w:rPr>
+        <w:t>w</w:t>
+      </w:r>
+      <w:proofErr w:type="spellEnd"/>
+      <w:r>
+        <w:rPr>
+          <w:lang w:val="en-US"/>
+        </w:rPr>
+        <w:t xml:space="preserve"> will be negative, which completely breaks our rendering. Even worse, if the vertex is right on the near clip plane it will cause a division by zero. To fix this, we can choose to not render anything behind the </w:t>
       </w:r>
       <w:r>
         <w:rPr>
@@ -17460,7 +17892,19 @@
         <w:rPr>
           <w:lang w:val="en-US"/>
         </w:rPr>
-        <w:t xml:space="preserve"> for each of out planes, all we need is the aspect ratio and some basic trigonometry:</w:t>
+        <w:t xml:space="preserve"> for each of </w:t>
+      </w:r>
+      <w:r>
+        <w:rPr>
+          <w:lang w:val="en-US"/>
+        </w:rPr>
+        <w:t>our</w:t>
+      </w:r>
+      <w:r>
+        <w:rPr>
+          <w:lang w:val="en-US"/>
+        </w:rPr>
+        <w:t xml:space="preserve"> planes, all we need is the aspect ratio and some basic trigonometry:</w:t>
       </w:r>
       <w:r>
         <w:rPr>
@@ -18888,6 +19332,7 @@
         </w:rPr>
         <w:t xml:space="preserve">, we can use the following equations, where </w:t>
       </w:r>
+      <w:proofErr w:type="spellStart"/>
       <w:r>
         <w:rPr>
           <w:i/>
@@ -18896,6 +19341,7 @@
         </w:rPr>
         <w:t>t</w:t>
       </w:r>
+      <w:proofErr w:type="spellEnd"/>
       <w:r>
         <w:rPr>
           <w:lang w:val="en-US"/>
@@ -18948,7 +19394,19 @@
         <w:rPr>
           <w:lang w:val="en-US"/>
         </w:rPr>
-        <w:t xml:space="preserve"> in future sections to interpolate vertex attributes, such as depth, for our clipped triangles.</w:t>
+        <w:t xml:space="preserve"> in future sections to interpolate vertex attributes, such as </w:t>
+      </w:r>
+      <w:r>
+        <w:rPr>
+          <w:lang w:val="en-US"/>
+        </w:rPr>
+        <w:t>texture coordinates</w:t>
+      </w:r>
+      <w:r>
+        <w:rPr>
+          <w:lang w:val="en-US"/>
+        </w:rPr>
+        <w:t>, for our clipped triangles.</w:t>
       </w:r>
     </w:p>
     <w:p>
@@ -20643,15 +21101,15 @@
           <w:lang w:val="en-US"/>
         </w:rPr>
       </w:pPr>
-      <w:bookmarkStart w:id="14" w:name="_Toc184295630"/>
-      <w:bookmarkStart w:id="15" w:name="_Toc184295631"/>
+      <w:bookmarkStart w:id="14" w:name="_Toc184295631"/>
+      <w:bookmarkStart w:id="15" w:name="_Toc184295630"/>
       <w:r>
         <w:rPr>
           <w:lang w:val="en-US"/>
         </w:rPr>
         <w:t>Depth Buffering</w:t>
       </w:r>
-      <w:bookmarkEnd w:id="15"/>
+      <w:bookmarkEnd w:id="14"/>
     </w:p>
     <w:p>
       <w:pPr>
@@ -20687,9 +21145,9 @@
         </w:rPr>
         <w:lastRenderedPageBreak/>
         <w:drawing>
-          <wp:inline distT="0" distB="0" distL="0" distR="0" wp14:anchorId="578A0AA5" wp14:editId="4554DA59">
-            <wp:extent cx="2124075" cy="2472365"/>
-            <wp:effectExtent l="0" t="0" r="0" b="4445"/>
+          <wp:inline distT="0" distB="0" distL="0" distR="0" wp14:anchorId="578A0AA5" wp14:editId="25E7773B">
+            <wp:extent cx="2560320" cy="2980142"/>
+            <wp:effectExtent l="0" t="0" r="0" b="0"/>
             <wp:docPr id="1384612345" name="Picture 16"/>
             <wp:cNvGraphicFramePr>
               <a:graphicFrameLocks xmlns:a="http://schemas.openxmlformats.org/drawingml/2006/main" noChangeAspect="1"/>
@@ -20719,15 +21177,20 @@
                   <pic:spPr bwMode="auto">
                     <a:xfrm>
                       <a:off x="0" y="0"/>
-                      <a:ext cx="2125718" cy="2474277"/>
+                      <a:ext cx="2566432" cy="2987256"/>
                     </a:xfrm>
                     <a:prstGeom prst="rect">
                       <a:avLst/>
                     </a:prstGeom>
-                    <a:noFill/>
+                    <a:solidFill>
+                      <a:srgbClr val="FFFFFF">
+                        <a:shade val="85000"/>
+                      </a:srgbClr>
+                    </a:solidFill>
                     <a:ln>
                       <a:noFill/>
                     </a:ln>
+                    <a:effectLst/>
                   </pic:spPr>
                 </pic:pic>
               </a:graphicData>
@@ -20785,7 +21248,25 @@
         <w:rPr>
           <w:lang w:val="en-US"/>
         </w:rPr>
-        <w:t xml:space="preserve"> First though, we need to initialize {TODO initialize}</w:t>
+        <w:t xml:space="preserve"> First though, we need to </w:t>
+      </w:r>
+      <w:r>
+        <w:rPr>
+          <w:lang w:val="en-US"/>
+        </w:rPr>
+        <w:t xml:space="preserve">make sure to </w:t>
+      </w:r>
+      <w:r>
+        <w:rPr>
+          <w:lang w:val="en-US"/>
+        </w:rPr>
+        <w:t xml:space="preserve">initialize </w:t>
+      </w:r>
+      <w:r>
+        <w:rPr>
+          <w:lang w:val="en-US"/>
+        </w:rPr>
+        <w:t>the array to the farthest possible point, infinity</w:t>
       </w:r>
       <w:r>
         <w:rPr>
@@ -20797,7 +21278,37 @@
         <w:rPr>
           <w:lang w:val="en-US"/>
         </w:rPr>
-        <w:t xml:space="preserve"> Then we compare the current depth value to the pixel we’re drawing and discard it if it is farther away. [1.]</w:t>
+        <w:t xml:space="preserve"> Then we compare the current depth value to the pixel we’re drawing</w:t>
+      </w:r>
+      <w:r>
+        <w:rPr>
+          <w:lang w:val="en-US"/>
+        </w:rPr>
+        <w:t>,</w:t>
+      </w:r>
+      <w:r>
+        <w:rPr>
+          <w:lang w:val="en-US"/>
+        </w:rPr>
+        <w:t xml:space="preserve"> discard it if it is farther away</w:t>
+      </w:r>
+      <w:r>
+        <w:rPr>
+          <w:lang w:val="en-US"/>
+        </w:rPr>
+        <w:t>, and store it</w:t>
+      </w:r>
+      <w:r>
+        <w:rPr>
+          <w:lang w:val="en-US"/>
+        </w:rPr>
+        <w:t xml:space="preserve"> in the depth buffer if it is closer</w:t>
+      </w:r>
+      <w:r>
+        <w:rPr>
+          <w:lang w:val="en-US"/>
+        </w:rPr>
+        <w:t>. [1.]</w:t>
       </w:r>
     </w:p>
     <w:p>
@@ -20876,16 +21387,7 @@
                               <w:pStyle w:val="Code"/>
                             </w:pPr>
                             <w:r>
-                              <w:t>Interpolate</w:t>
-                            </w:r>
-                            <w:r>
-                              <w:t>(</w:t>
-                            </w:r>
-                            <w:r>
-                              <w:t>a, b, range</w:t>
-                            </w:r>
-                            <w:r>
-                              <w:t>):</w:t>
+                              <w:t>Interpolate(a, b, range):</w:t>
                             </w:r>
                           </w:p>
                           <w:p>
@@ -20935,13 +21437,7 @@
                             </w:pPr>
                             <w:r>
                               <w:tab/>
-                              <w:t xml:space="preserve">//For each </w:t>
-                            </w:r>
-                            <w:r>
-                              <w:t>step</w:t>
-                            </w:r>
-                            <w:r>
-                              <w:t xml:space="preserve"> in range</w:t>
+                              <w:t>//For each step in range</w:t>
                             </w:r>
                           </w:p>
                           <w:p>
@@ -21011,7 +21507,19 @@
                               <w:pStyle w:val="Code"/>
                             </w:pPr>
                             <w:r>
-                              <w:t>zValues = Interpolate(v0.z, v1.z, v0.y – v1.y)</w:t>
+                              <w:t>zValues = Interpolate(</w:t>
+                            </w:r>
+                            <w:r>
+                              <w:t xml:space="preserve">1 / </w:t>
+                            </w:r>
+                            <w:r>
+                              <w:t xml:space="preserve">v0.z, </w:t>
+                            </w:r>
+                            <w:r>
+                              <w:t xml:space="preserve">1 / </w:t>
+                            </w:r>
+                            <w:r>
+                              <w:t>v1.z, v0.y – v1.y)</w:t>
                             </w:r>
                           </w:p>
                         </w:txbxContent>
@@ -21035,16 +21543,7 @@
                         <w:pStyle w:val="Code"/>
                       </w:pPr>
                       <w:r>
-                        <w:t>Interpolate</w:t>
-                      </w:r>
-                      <w:r>
-                        <w:t>(</w:t>
-                      </w:r>
-                      <w:r>
-                        <w:t>a, b, range</w:t>
-                      </w:r>
-                      <w:r>
-                        <w:t>):</w:t>
+                        <w:t>Interpolate(a, b, range):</w:t>
                       </w:r>
                     </w:p>
                     <w:p>
@@ -21094,13 +21593,7 @@
                       </w:pPr>
                       <w:r>
                         <w:tab/>
-                        <w:t xml:space="preserve">//For each </w:t>
-                      </w:r>
-                      <w:r>
-                        <w:t>step</w:t>
-                      </w:r>
-                      <w:r>
-                        <w:t xml:space="preserve"> in range</w:t>
+                        <w:t>//For each step in range</w:t>
                       </w:r>
                     </w:p>
                     <w:p>
@@ -21170,7 +21663,19 @@
                         <w:pStyle w:val="Code"/>
                       </w:pPr>
                       <w:r>
-                        <w:t>zValues = Interpolate(v0.z, v1.z, v0.y – v1.y)</w:t>
+                        <w:t>zValues = Interpolate(</w:t>
+                      </w:r>
+                      <w:r>
+                        <w:t xml:space="preserve">1 / </w:t>
+                      </w:r>
+                      <w:r>
+                        <w:t xml:space="preserve">v0.z, </w:t>
+                      </w:r>
+                      <w:r>
+                        <w:t xml:space="preserve">1 / </w:t>
+                      </w:r>
+                      <w:r>
+                        <w:t>v1.z, v0.y – v1.y)</w:t>
                       </w:r>
                     </w:p>
                   </w:txbxContent>
@@ -21186,6 +21691,7 @@
       <w:pPr>
         <w:pStyle w:val="Perusteksti"/>
         <w:rPr>
+          <w:rFonts w:cs="Calibri"/>
           <w:lang w:val="en-US"/>
         </w:rPr>
       </w:pPr>
@@ -21199,31 +21705,464 @@
         <w:rPr>
           <w:lang w:val="en-US"/>
         </w:rPr>
-        <w:t xml:space="preserve">In an orthographic projection, z changes linearly with x and y, but this is not true for a perspective projection. However 1/z does change linearly with a perspective projection, so we can simply </w:t>
+        <w:t xml:space="preserve">In an orthographic projection, z changes linearly with x and y, but this is not true for a perspective projection. </w:t>
+      </w:r>
+      <w:r>
+        <w:rPr>
+          <w:lang w:val="en-US"/>
+        </w:rPr>
+        <w:t>However,</w:t>
+      </w:r>
+      <w:r>
+        <w:rPr>
+          <w:lang w:val="en-US"/>
+        </w:rPr>
+        <w:t xml:space="preserve"> 1/z does change linearly with a perspective projection, so we can simply </w:t>
+      </w:r>
+      <w:r>
+        <w:rPr>
+          <w:lang w:val="en-US"/>
+        </w:rPr>
+        <w:t>interpolate the values of 1/z instead. The only other difference this makes in code is that we store the larger value of 1/z in the depth buffer and initialize it to 0, which is basically 1/</w:t>
+      </w:r>
+      <w:r>
+        <w:rPr>
+          <w:rFonts w:cs="Calibri"/>
+          <w:lang w:val="en-US"/>
+        </w:rPr>
+        <w:t>∞.</w:t>
+      </w:r>
+      <w:r>
+        <w:rPr>
+          <w:rFonts w:cs="Calibri"/>
+          <w:lang w:val="en-US"/>
+        </w:rPr>
+        <w:t xml:space="preserve"> With this, our cube is looking much better.</w:t>
+      </w:r>
+      <w:r>
+        <w:rPr>
+          <w:rFonts w:cs="Calibri"/>
+          <w:lang w:val="en-US"/>
+        </w:rPr>
+        <w:t xml:space="preserve"> </w:t>
+      </w:r>
+      <w:r>
+        <w:rPr>
+          <w:rFonts w:cs="Calibri"/>
+          <w:lang w:val="en-US"/>
+        </w:rPr>
+        <w:t>[1.]</w:t>
       </w:r>
     </w:p>
     <w:p>
       <w:pPr>
-        <w:pStyle w:val="Heading3"/>
-        <w:rPr>
-          <w:lang w:val="en-US"/>
-        </w:rPr>
-      </w:pPr>
-      <w:r>
-        <w:rPr>
-          <w:lang w:val="en-US"/>
-        </w:rPr>
-        <w:t>Back Face Culling</w:t>
-      </w:r>
-      <w:bookmarkEnd w:id="14"/>
+        <w:pStyle w:val="Perusteksti"/>
+        <w:rPr>
+          <w:rFonts w:cs="Calibri"/>
+          <w:lang w:val="en-US"/>
+        </w:rPr>
+      </w:pPr>
+      <w:r>
+        <w:rPr>
+          <w:rFonts w:cs="Calibri"/>
+          <w:noProof/>
+          <w:lang w:val="en-US"/>
+        </w:rPr>
+        <w:drawing>
+          <wp:inline distT="0" distB="0" distL="0" distR="0" wp14:anchorId="070AB35F" wp14:editId="0B79EA93">
+            <wp:extent cx="3127208" cy="2353586"/>
+            <wp:effectExtent l="0" t="0" r="0" b="8890"/>
+            <wp:docPr id="1137929855" name="Picture 1"/>
+            <wp:cNvGraphicFramePr>
+              <a:graphicFrameLocks xmlns:a="http://schemas.openxmlformats.org/drawingml/2006/main" noChangeAspect="1"/>
+            </wp:cNvGraphicFramePr>
+            <a:graphic xmlns:a="http://schemas.openxmlformats.org/drawingml/2006/main">
+              <a:graphicData uri="http://schemas.openxmlformats.org/drawingml/2006/picture">
+                <pic:pic xmlns:pic="http://schemas.openxmlformats.org/drawingml/2006/picture">
+                  <pic:nvPicPr>
+                    <pic:cNvPr id="0" name="Picture 1"/>
+                    <pic:cNvPicPr>
+                      <a:picLocks noChangeAspect="1" noChangeArrowheads="1"/>
+                    </pic:cNvPicPr>
+                  </pic:nvPicPr>
+                  <pic:blipFill>
+                    <a:blip r:embed="rId22">
+                      <a:extLst>
+                        <a:ext uri="{28A0092B-C50C-407E-A947-70E740481C1C}">
+                          <a14:useLocalDpi xmlns:a14="http://schemas.microsoft.com/office/drawing/2010/main" val="0"/>
+                        </a:ext>
+                      </a:extLst>
+                    </a:blip>
+                    <a:srcRect/>
+                    <a:stretch>
+                      <a:fillRect/>
+                    </a:stretch>
+                  </pic:blipFill>
+                  <pic:spPr bwMode="auto">
+                    <a:xfrm>
+                      <a:off x="0" y="0"/>
+                      <a:ext cx="3151346" cy="2371752"/>
+                    </a:xfrm>
+                    <a:prstGeom prst="rect">
+                      <a:avLst/>
+                    </a:prstGeom>
+                    <a:noFill/>
+                    <a:ln>
+                      <a:noFill/>
+                    </a:ln>
+                  </pic:spPr>
+                </pic:pic>
+              </a:graphicData>
+            </a:graphic>
+          </wp:inline>
+        </w:drawing>
+      </w:r>
     </w:p>
     <w:p>
       <w:pPr>
+        <w:pStyle w:val="Heading3"/>
+        <w:rPr>
+          <w:lang w:val="en-US"/>
+        </w:rPr>
+      </w:pPr>
+      <w:r>
+        <w:rPr>
+          <w:lang w:val="en-US"/>
+        </w:rPr>
+        <w:t>Back Face Culling</w:t>
+      </w:r>
+      <w:bookmarkEnd w:id="15"/>
+    </w:p>
+    <w:p>
+      <w:pPr>
         <w:pStyle w:val="Perusteksti"/>
         <w:rPr>
           <w:lang w:val="en-US"/>
         </w:rPr>
       </w:pPr>
+      <w:r>
+        <w:rPr>
+          <w:lang w:val="en-US"/>
+        </w:rPr>
+        <w:t xml:space="preserve">A small but </w:t>
+      </w:r>
+      <w:r>
+        <w:rPr>
+          <w:lang w:val="en-US"/>
+        </w:rPr>
+        <w:t xml:space="preserve">very </w:t>
+      </w:r>
+      <w:r>
+        <w:rPr>
+          <w:lang w:val="en-US"/>
+        </w:rPr>
+        <w:t xml:space="preserve">effective optimization we can implement here is to not render </w:t>
+      </w:r>
+      <w:r>
+        <w:rPr>
+          <w:lang w:val="en-US"/>
+        </w:rPr>
+        <w:t xml:space="preserve">the back </w:t>
+      </w:r>
+      <w:r>
+        <w:rPr>
+          <w:lang w:val="en-US"/>
+        </w:rPr>
+        <w:t>faces of objects</w:t>
+      </w:r>
+      <w:r>
+        <w:rPr>
+          <w:lang w:val="en-US"/>
+        </w:rPr>
+        <w:t xml:space="preserve"> which are obscured by the front faces.</w:t>
+      </w:r>
+      <w:r>
+        <w:rPr>
+          <w:lang w:val="en-US"/>
+        </w:rPr>
+        <w:t xml:space="preserve"> The below image shows the basic idea from a 2D view; if the angle between the normal vector of the face and the vector from the face to the camera is more than 90</w:t>
+      </w:r>
+      <w:r>
+        <w:t>°</w:t>
+      </w:r>
+      <w:r>
+        <w:t>,</w:t>
+      </w:r>
+      <w:r>
+        <w:t xml:space="preserve"> we don’t render it</w:t>
+      </w:r>
+      <w:r>
+        <w:rPr>
+          <w:lang w:val="en-US"/>
+        </w:rPr>
+        <w:t>.</w:t>
+      </w:r>
+    </w:p>
+    <w:p>
+      <w:pPr>
+        <w:pStyle w:val="Perusteksti"/>
+        <w:rPr>
+          <w:lang w:val="en-US"/>
+        </w:rPr>
+      </w:pPr>
+      <w:r>
+        <w:rPr>
+          <w:lang w:val="en-US"/>
+        </w:rPr>
+        <w:lastRenderedPageBreak/>
+        <w:t>{TODO: add picture}</w:t>
+      </w:r>
+    </w:p>
+    <w:p>
+      <w:pPr>
+        <w:pStyle w:val="Perusteksti"/>
+      </w:pPr>
+      <w:r>
+        <w:rPr>
+          <w:lang w:val="en-US"/>
+        </w:rPr>
+        <w:t>Calculating this is quite simple: we can simply take the dot product of the two vectors. If the result is greater than zero, the angle is greater than 90</w:t>
+      </w:r>
+      <w:r>
+        <w:t>°</w:t>
+      </w:r>
+      <w:r>
+        <w:t xml:space="preserve">. If we have a vertex of the triangle </w:t>
+      </w:r>
+      <w:r>
+        <w:rPr>
+          <w:i/>
+          <w:iCs/>
+        </w:rPr>
+        <w:t>V</w:t>
+      </w:r>
+      <w:r>
+        <w:t xml:space="preserve">, the normal of the triangle </w:t>
+      </w:r>
+      <w:r>
+        <w:rPr>
+          <w:i/>
+          <w:iCs/>
+        </w:rPr>
+        <w:t>N</w:t>
+      </w:r>
+      <w:r>
+        <w:t xml:space="preserve">, and the position of the camera </w:t>
+      </w:r>
+      <w:r>
+        <w:rPr>
+          <w:i/>
+          <w:iCs/>
+        </w:rPr>
+        <w:t>P</w:t>
+      </w:r>
+      <w:r>
+        <w:t xml:space="preserve">, </w:t>
+      </w:r>
+      <w:r>
+        <w:t>we cull the faces that satisfy the equation</w:t>
+      </w:r>
+      <w:r>
+        <w:t>:</w:t>
+      </w:r>
+      <w:r>
+        <w:t xml:space="preserve"> [1.]</w:t>
+      </w:r>
+    </w:p>
+    <w:p>
+      <w:pPr>
+        <w:pStyle w:val="Perusteksti"/>
+        <w:rPr>
+          <w:lang w:val="en-US"/>
+        </w:rPr>
+      </w:pPr>
+      <m:oMath>
+        <m:r>
+          <w:rPr>
+            <w:rFonts w:ascii="Cambria Math" w:hAnsi="Cambria Math"/>
+            <w:lang w:val="en-US"/>
+          </w:rPr>
+          <m:t>(V-P)⋅N</m:t>
+        </m:r>
+        <m:r>
+          <w:rPr>
+            <w:rFonts w:ascii="Cambria Math" w:hAnsi="Cambria Math"/>
+            <w:lang w:val="en-US"/>
+          </w:rPr>
+          <m:t>≥0</m:t>
+        </m:r>
+      </m:oMath>
+      <w:r>
+        <w:rPr>
+          <w:lang w:val="en-US"/>
+        </w:rPr>
+        <w:t xml:space="preserve"> </w:t>
+      </w:r>
+    </w:p>
+    <w:p>
+      <w:pPr>
+        <w:pStyle w:val="Perusteksti"/>
+        <w:rPr>
+          <w:lang w:val="en-US"/>
+        </w:rPr>
+      </w:pPr>
+      <w:r>
+        <w:rPr>
+          <w:lang w:val="en-US"/>
+        </w:rPr>
+        <w:t xml:space="preserve">We already have </w:t>
+      </w:r>
+      <w:r>
+        <w:rPr>
+          <w:i/>
+          <w:iCs/>
+          <w:lang w:val="en-US"/>
+        </w:rPr>
+        <w:t xml:space="preserve">V </w:t>
+      </w:r>
+      <w:r>
+        <w:rPr>
+          <w:lang w:val="en-US"/>
+        </w:rPr>
+        <w:t xml:space="preserve">and </w:t>
+      </w:r>
+      <w:r>
+        <w:rPr>
+          <w:i/>
+          <w:iCs/>
+          <w:lang w:val="en-US"/>
+        </w:rPr>
+        <w:t>P</w:t>
+      </w:r>
+      <w:r>
+        <w:rPr>
+          <w:lang w:val="en-US"/>
+        </w:rPr>
+        <w:t xml:space="preserve">, but the normal vector </w:t>
+      </w:r>
+      <w:r>
+        <w:rPr>
+          <w:i/>
+          <w:iCs/>
+          <w:lang w:val="en-US"/>
+        </w:rPr>
+        <w:t>N</w:t>
+      </w:r>
+      <w:r>
+        <w:rPr>
+          <w:lang w:val="en-US"/>
+        </w:rPr>
+        <w:t xml:space="preserve"> is harder to get. Using the cross product of vectors, we can calculate a vector that is perpendicular to two other vectors. This means that we can get the normal vector of our triangle by calculating the cross product of the vectors formed by the vertices of the triangle.</w:t>
+      </w:r>
+      <w:r>
+        <w:rPr>
+          <w:lang w:val="en-US"/>
+        </w:rPr>
+        <w:t xml:space="preserve"> Given triangle </w:t>
+      </w:r>
+      <w:r>
+        <w:rPr>
+          <w:i/>
+          <w:iCs/>
+          <w:lang w:val="en-US"/>
+        </w:rPr>
+        <w:t>ABC</w:t>
+      </w:r>
+      <w:r>
+        <w:rPr>
+          <w:lang w:val="en-US"/>
+        </w:rPr>
+        <w:t xml:space="preserve">, the normal vector </w:t>
+      </w:r>
+      <w:r>
+        <w:rPr>
+          <w:i/>
+          <w:iCs/>
+          <w:lang w:val="en-US"/>
+        </w:rPr>
+        <w:t>N</w:t>
+      </w:r>
+      <w:r>
+        <w:rPr>
+          <w:lang w:val="en-US"/>
+        </w:rPr>
+        <w:t xml:space="preserve"> can be calculated as follows:</w:t>
+      </w:r>
+    </w:p>
+    <w:p>
+      <w:pPr>
+        <w:pStyle w:val="Perusteksti"/>
+        <w:rPr>
+          <w:lang w:val="en-US"/>
+        </w:rPr>
+      </w:pPr>
+      <m:oMath>
+        <m:r>
+          <w:rPr>
+            <w:rFonts w:ascii="Cambria Math" w:hAnsi="Cambria Math"/>
+            <w:lang w:val="en-US"/>
+          </w:rPr>
+          <m:t>N=(B-A)×(C-A)</m:t>
+        </m:r>
+      </m:oMath>
+      <w:r>
+        <w:rPr>
+          <w:lang w:val="en-US"/>
+        </w:rPr>
+        <w:t xml:space="preserve"> </w:t>
+      </w:r>
+    </w:p>
+    <w:p>
+      <w:pPr>
+        <w:pStyle w:val="Perusteksti"/>
+        <w:rPr>
+          <w:lang w:val="en-US"/>
+        </w:rPr>
+      </w:pPr>
+      <w:r>
+        <w:rPr>
+          <w:lang w:val="en-US"/>
+        </w:rPr>
+        <w:t xml:space="preserve">The only problem now is that there are always two vectors that are perpendicular to two vertices and depending on the order of the vectors in the cross product, we can get one or the other. </w:t>
+      </w:r>
+      <w:r>
+        <w:rPr>
+          <w:lang w:val="en-US"/>
+        </w:rPr>
+        <w:t xml:space="preserve">Fortunately, the solution is simple: if triangle </w:t>
+      </w:r>
+      <w:r>
+        <w:rPr>
+          <w:i/>
+          <w:iCs/>
+          <w:lang w:val="en-US"/>
+        </w:rPr>
+        <w:t>ABC</w:t>
+      </w:r>
+      <w:r>
+        <w:rPr>
+          <w:lang w:val="en-US"/>
+        </w:rPr>
+        <w:t xml:space="preserve"> is defined in a clockwise order when looking at it from the front, the normal vector given by our equation will point towards the camera, thus </w:t>
+      </w:r>
+      <w:r>
+        <w:rPr>
+          <w:lang w:val="en-US"/>
+        </w:rPr>
+        <w:t>satisfying our definition of front facing. [1.] 3D object file formats such as .obj define the vertices this way, so it is good to use this convention</w:t>
+      </w:r>
+      <w:r>
+        <w:rPr>
+          <w:lang w:val="en-US"/>
+        </w:rPr>
+        <w:t xml:space="preserve"> [4]</w:t>
+      </w:r>
+      <w:r>
+        <w:rPr>
+          <w:lang w:val="en-US"/>
+        </w:rPr>
+        <w:t>.</w:t>
+      </w:r>
     </w:p>
     <w:p>
       <w:pPr>
@@ -21369,7 +22308,35 @@
         <w:rPr>
           <w:lang w:val="en-US"/>
         </w:rPr>
-        <w:t>C++, MSVC, Visual Studio, Blender, Cmake, tiny obj loader, stb image, git</w:t>
+        <w:t xml:space="preserve">C++, MSVC, Visual Studio, Blender, </w:t>
+      </w:r>
+      <w:proofErr w:type="spellStart"/>
+      <w:r>
+        <w:rPr>
+          <w:lang w:val="en-US"/>
+        </w:rPr>
+        <w:t>Cmake</w:t>
+      </w:r>
+      <w:proofErr w:type="spellEnd"/>
+      <w:r>
+        <w:rPr>
+          <w:lang w:val="en-US"/>
+        </w:rPr>
+        <w:t xml:space="preserve">, tiny obj loader, </w:t>
+      </w:r>
+      <w:proofErr w:type="spellStart"/>
+      <w:r>
+        <w:rPr>
+          <w:lang w:val="en-US"/>
+        </w:rPr>
+        <w:t>stb</w:t>
+      </w:r>
+      <w:proofErr w:type="spellEnd"/>
+      <w:r>
+        <w:rPr>
+          <w:lang w:val="en-US"/>
+        </w:rPr>
+        <w:t xml:space="preserve"> image, git</w:t>
       </w:r>
     </w:p>
     <w:p>
@@ -21592,12 +22559,14 @@
         </w:rPr>
         <w:t xml:space="preserve"> and it simplifies the actual implementation. [</w:t>
       </w:r>
+      <w:proofErr w:type="spellStart"/>
       <w:r>
         <w:rPr>
           <w:lang w:val="en-US"/>
         </w:rPr>
         <w:t>msdoc</w:t>
       </w:r>
+      <w:proofErr w:type="spellEnd"/>
       <w:r>
         <w:rPr>
           <w:lang w:val="en-US"/>
@@ -21696,12 +22665,14 @@
         </w:rPr>
         <w:t>There are two ways to operate the console, either through the console API, or through virtual terminal sequences. The console API uses a set of C++ functions defined by Microsoft to change the state of the console, such as setting the cursor position, changing the pen color, or writing text. Virtual terminal sequences on the other hand are a set of functions represented as non-printable characters which can be output in between normal text to change the state of the terminal. We will use virtual terminal sequence in this paper because Microsoft recommends them over the API, and they are cross compatible with many other terminal emulators besides just CMD and PowerShell. [</w:t>
       </w:r>
+      <w:proofErr w:type="spellStart"/>
       <w:r>
         <w:rPr>
           <w:lang w:val="en-US"/>
         </w:rPr>
         <w:t>msdoc</w:t>
       </w:r>
+      <w:proofErr w:type="spellEnd"/>
       <w:r>
         <w:rPr>
           <w:lang w:val="en-US"/>
@@ -21722,12 +22693,14 @@
         </w:rPr>
         <w:t>The Windows console is capable of rendering 16 different colors in both the background and foreground, each character can have a different color set for its background and foreground color, however we cannot set the background and foreground color to be the same [</w:t>
       </w:r>
+      <w:proofErr w:type="spellStart"/>
       <w:r>
         <w:rPr>
           <w:lang w:val="en-US"/>
         </w:rPr>
         <w:t>msdoc</w:t>
       </w:r>
+      <w:proofErr w:type="spellEnd"/>
       <w:r>
         <w:rPr>
           <w:lang w:val="en-US"/>
@@ -21844,8 +22817,30 @@
         <w:rPr>
           <w:lang w:val="en-US"/>
         </w:rPr>
-        <w:t>TODO: Explain model and texture loading with tinyobjloader and stbimage</w:t>
-      </w:r>
+        <w:t xml:space="preserve">TODO: Explain model and texture loading with </w:t>
+      </w:r>
+      <w:proofErr w:type="spellStart"/>
+      <w:r>
+        <w:rPr>
+          <w:lang w:val="en-US"/>
+        </w:rPr>
+        <w:t>tinyobjloader</w:t>
+      </w:r>
+      <w:proofErr w:type="spellEnd"/>
+      <w:r>
+        <w:rPr>
+          <w:lang w:val="en-US"/>
+        </w:rPr>
+        <w:t xml:space="preserve"> and </w:t>
+      </w:r>
+      <w:proofErr w:type="spellStart"/>
+      <w:r>
+        <w:rPr>
+          <w:lang w:val="en-US"/>
+        </w:rPr>
+        <w:t>stbimage</w:t>
+      </w:r>
+      <w:proofErr w:type="spellEnd"/>
     </w:p>
     <w:p>
       <w:pPr>
@@ -21874,7 +22869,21 @@
         <w:rPr>
           <w:lang w:val="en-US"/>
         </w:rPr>
-        <w:t>TODO: Explain DrawModel function step by step</w:t>
+        <w:t xml:space="preserve">TODO: Explain </w:t>
+      </w:r>
+      <w:proofErr w:type="spellStart"/>
+      <w:r>
+        <w:rPr>
+          <w:lang w:val="en-US"/>
+        </w:rPr>
+        <w:t>DrawModel</w:t>
+      </w:r>
+      <w:proofErr w:type="spellEnd"/>
+      <w:r>
+        <w:rPr>
+          <w:lang w:val="en-US"/>
+        </w:rPr>
+        <w:t xml:space="preserve"> function step by step</w:t>
       </w:r>
     </w:p>
     <w:p>
@@ -21910,7 +22919,21 @@
         <w:rPr>
           <w:lang w:val="en-US"/>
         </w:rPr>
-        <w:t>TODO: Explain RasterizeTriangle function</w:t>
+        <w:t xml:space="preserve">TODO: Explain </w:t>
+      </w:r>
+      <w:proofErr w:type="spellStart"/>
+      <w:r>
+        <w:rPr>
+          <w:lang w:val="en-US"/>
+        </w:rPr>
+        <w:t>RasterizeTriangle</w:t>
+      </w:r>
+      <w:proofErr w:type="spellEnd"/>
+      <w:r>
+        <w:rPr>
+          <w:lang w:val="en-US"/>
+        </w:rPr>
+        <w:t xml:space="preserve"> function</w:t>
       </w:r>
     </w:p>
     <w:p>
@@ -22061,11 +23084,19 @@
         </w:rPr>
         <w:tab/>
       </w:r>
-      <w:r>
-        <w:rPr>
-          <w:lang w:val="en-US"/>
-        </w:rPr>
-        <w:t xml:space="preserve">ogl doc </w:t>
+      <w:proofErr w:type="spellStart"/>
+      <w:r>
+        <w:rPr>
+          <w:lang w:val="en-US"/>
+        </w:rPr>
+        <w:t>ogl</w:t>
+      </w:r>
+      <w:proofErr w:type="spellEnd"/>
+      <w:r>
+        <w:rPr>
+          <w:lang w:val="en-US"/>
+        </w:rPr>
+        <w:t xml:space="preserve"> doc </w:t>
       </w:r>
       <w:r>
         <w:rPr>
@@ -22143,7 +23174,21 @@
         <w:rPr>
           <w:lang w:val="en-US"/>
         </w:rPr>
-        <w:t xml:space="preserve">Kennedy J. Bresenham's Integer Only Line Drawing Algorithm. </w:t>
+        <w:t xml:space="preserve">Kennedy J. </w:t>
+      </w:r>
+      <w:proofErr w:type="spellStart"/>
+      <w:r>
+        <w:rPr>
+          <w:lang w:val="en-US"/>
+        </w:rPr>
+        <w:t>Bresenham's</w:t>
+      </w:r>
+      <w:proofErr w:type="spellEnd"/>
+      <w:r>
+        <w:rPr>
+          <w:lang w:val="en-US"/>
+        </w:rPr>
+        <w:t xml:space="preserve"> Integer Only Line Drawing Algorithm. </w:t>
       </w:r>
       <w:r>
         <w:rPr>
@@ -22157,7 +23202,7 @@
         </w:rPr>
         <w:t xml:space="preserve">Available: </w:t>
       </w:r>
-      <w:hyperlink r:id="rId22" w:history="1">
+      <w:hyperlink r:id="rId23" w:history="1">
         <w:r>
           <w:rPr>
             <w:rStyle w:val="Hyperlink"/>
@@ -22197,7 +23242,21 @@
         <w:rPr>
           <w:lang w:val="en-US"/>
         </w:rPr>
-        <w:t xml:space="preserve">Murray JD, VanRyper W. </w:t>
+        <w:t xml:space="preserve">Murray JD, </w:t>
+      </w:r>
+      <w:proofErr w:type="spellStart"/>
+      <w:r>
+        <w:rPr>
+          <w:lang w:val="en-US"/>
+        </w:rPr>
+        <w:t>VanRyper</w:t>
+      </w:r>
+      <w:proofErr w:type="spellEnd"/>
+      <w:r>
+        <w:rPr>
+          <w:lang w:val="en-US"/>
+        </w:rPr>
+        <w:t xml:space="preserve"> W. </w:t>
       </w:r>
       <w:r>
         <w:rPr>
@@ -22282,7 +23341,7 @@
         <w:tab/>
         <w:t xml:space="preserve">De Vries J. Learn OpenGL – Coordinate Systems [Internet]. [Referenced 1.12.2024]. Available: </w:t>
       </w:r>
-      <w:hyperlink r:id="rId23" w:history="1">
+      <w:hyperlink r:id="rId24" w:history="1">
         <w:r>
           <w:rPr>
             <w:rStyle w:val="Hyperlink"/>
@@ -22403,14 +23462,27 @@
       <w:r>
         <w:t xml:space="preserve">Available: </w:t>
       </w:r>
-      <w:hyperlink r:id="rId24" w:history="1">
-        <w:r>
-          <w:rPr>
-            <w:rStyle w:val="Hyperlink"/>
-          </w:rPr>
-          <w:t>https://learn.mcrosoft.com/en-us/windows/console/</w:t>
-        </w:r>
-      </w:hyperlink>
+      <w:r>
+        <w:fldChar w:fldCharType="begin"/>
+      </w:r>
+      <w:r>
+        <w:instrText>HYPERLINK "https://learn.mcrosoft.com/en-us/windows/console/"</w:instrText>
+      </w:r>
+      <w:r>
+        <w:fldChar w:fldCharType="separate"/>
+      </w:r>
+      <w:r>
+        <w:rPr>
+          <w:rStyle w:val="Hyperlink"/>
+        </w:rPr>
+        <w:t>https://learn.mcrosoft.com/en-us/windows/console/</w:t>
+      </w:r>
+      <w:r>
+        <w:rPr>
+          <w:rStyle w:val="Hyperlink"/>
+        </w:rPr>
+        <w:fldChar w:fldCharType="end"/>
+      </w:r>
     </w:p>
     <w:p>
       <w:pPr>
@@ -22456,7 +23528,21 @@
         <w:rPr>
           <w:lang w:val="en-US"/>
         </w:rPr>
-        <w:t>{How to cite glm source</w:t>
+        <w:t xml:space="preserve">{How to cite </w:t>
+      </w:r>
+      <w:proofErr w:type="spellStart"/>
+      <w:r>
+        <w:rPr>
+          <w:lang w:val="en-US"/>
+        </w:rPr>
+        <w:t>glm</w:t>
+      </w:r>
+      <w:proofErr w:type="spellEnd"/>
+      <w:r>
+        <w:rPr>
+          <w:lang w:val="en-US"/>
+        </w:rPr>
+        <w:t xml:space="preserve"> source</w:t>
       </w:r>
     </w:p>
     <w:p>
@@ -26311,7 +27397,6 @@
   <w:style w:type="character" w:default="1" w:styleId="DefaultParagraphFont">
     <w:name w:val="Default Paragraph Font"/>
     <w:uiPriority w:val="1"/>
-    <w:semiHidden/>
     <w:unhideWhenUsed/>
   </w:style>
   <w:style w:type="table" w:default="1" w:styleId="TableNormal">

</xml_diff>

<commit_message>
(Paper) Finished textures and added window
</commit_message>
<xml_diff>
--- a/doc/Thesis.docx
+++ b/doc/Thesis.docx
@@ -511,61 +511,11 @@
         </w:rPr>
         <w:t xml:space="preserve">Keywords: </w:t>
       </w:r>
-      <w:proofErr w:type="spellStart"/>
-      <w:r>
-        <w:rPr>
-          <w:lang w:val="en-US"/>
-        </w:rPr>
-        <w:t>aliquam</w:t>
-      </w:r>
-      <w:proofErr w:type="spellEnd"/>
-      <w:r>
-        <w:rPr>
-          <w:lang w:val="en-US"/>
-        </w:rPr>
-        <w:t xml:space="preserve">, </w:t>
-      </w:r>
-      <w:proofErr w:type="spellStart"/>
-      <w:r>
-        <w:rPr>
-          <w:lang w:val="en-US"/>
-        </w:rPr>
-        <w:t>dignissim</w:t>
-      </w:r>
-      <w:proofErr w:type="spellEnd"/>
-      <w:r>
-        <w:rPr>
-          <w:lang w:val="en-US"/>
-        </w:rPr>
-        <w:t xml:space="preserve">, </w:t>
-      </w:r>
-      <w:proofErr w:type="spellStart"/>
-      <w:r>
-        <w:rPr>
-          <w:lang w:val="en-US"/>
-        </w:rPr>
-        <w:t>molestie</w:t>
-      </w:r>
-      <w:proofErr w:type="spellEnd"/>
-      <w:r>
-        <w:rPr>
-          <w:lang w:val="en-US"/>
-        </w:rPr>
-        <w:t xml:space="preserve">, </w:t>
-      </w:r>
-      <w:proofErr w:type="spellStart"/>
-      <w:r>
-        <w:rPr>
-          <w:lang w:val="en-US"/>
-        </w:rPr>
-        <w:t>tortor</w:t>
-      </w:r>
-      <w:proofErr w:type="spellEnd"/>
-      <w:r>
-        <w:rPr>
-          <w:lang w:val="en-US"/>
-        </w:rPr>
-        <w:t>, vitae</w:t>
+      <w:r>
+        <w:rPr>
+          <w:lang w:val="en-US"/>
+        </w:rPr>
+        <w:t>aliquam, dignissim, molestie, tortor, vitae</w:t>
       </w:r>
     </w:p>
     <w:p>
@@ -579,35 +529,7 @@
         <w:rPr>
           <w:lang w:val="en-US"/>
         </w:rPr>
-        <w:t xml:space="preserve">Write the abstract page in font size 10 (Arial, style: </w:t>
-      </w:r>
-      <w:proofErr w:type="spellStart"/>
-      <w:r>
-        <w:rPr>
-          <w:lang w:val="en-US"/>
-        </w:rPr>
-        <w:t>Tiivistelmän</w:t>
-      </w:r>
-      <w:proofErr w:type="spellEnd"/>
-      <w:r>
-        <w:rPr>
-          <w:lang w:val="en-US"/>
-        </w:rPr>
-        <w:t xml:space="preserve"> </w:t>
-      </w:r>
-      <w:proofErr w:type="spellStart"/>
-      <w:r>
-        <w:rPr>
-          <w:lang w:val="en-US"/>
-        </w:rPr>
-        <w:t>tyyli</w:t>
-      </w:r>
-      <w:proofErr w:type="spellEnd"/>
-      <w:r>
-        <w:rPr>
-          <w:lang w:val="en-US"/>
-        </w:rPr>
-        <w:t xml:space="preserve">), except for the abstract </w:t>
+        <w:t xml:space="preserve">Write the abstract page in font size 10 (Arial, style: Tiivistelmän tyyli), except for the abstract </w:t>
       </w:r>
       <w:r>
         <w:rPr>
@@ -623,34 +545,14 @@
         </w:rPr>
         <w:t xml:space="preserve">, which is written in font size 11. (Arial, style: </w:t>
       </w:r>
-      <w:proofErr w:type="spellStart"/>
       <w:r>
         <w:rPr>
           <w:b/>
           <w:bCs/>
           <w:lang w:val="en-US"/>
         </w:rPr>
-        <w:t>Otsikko</w:t>
-      </w:r>
-      <w:proofErr w:type="spellEnd"/>
-      <w:r>
-        <w:rPr>
-          <w:b/>
-          <w:bCs/>
-          <w:lang w:val="en-US"/>
-        </w:rPr>
-        <w:t xml:space="preserve"> </w:t>
-      </w:r>
-      <w:proofErr w:type="spellStart"/>
-      <w:r>
-        <w:rPr>
-          <w:b/>
-          <w:bCs/>
-          <w:lang w:val="en-US"/>
-        </w:rPr>
-        <w:t>Tiivistelmä</w:t>
-      </w:r>
-      <w:proofErr w:type="spellEnd"/>
+        <w:t>Otsikko Tiivistelmä</w:t>
+      </w:r>
       <w:r>
         <w:rPr>
           <w:lang w:val="en-US"/>
@@ -3436,13 +3338,87 @@
         <w:rPr>
           <w:lang w:val="en-US"/>
         </w:rPr>
-        <w:t>Dra</w:t>
-      </w:r>
-      <w:r>
-        <w:rPr>
-          <w:lang w:val="en-US"/>
-        </w:rPr>
-        <w:t>wing anything is quite math heavy, so here we will go through the process of rasterizing and rendering common objects, as well as explain the algorithms we will be using in a python-style pseudocode.</w:t>
+        <w:t xml:space="preserve">First, we will go over the theory, and algorithms for drawing 3D objects onto a 2D screen. We will be going over the rasterization of </w:t>
+      </w:r>
+      <w:r>
+        <w:rPr>
+          <w:lang w:val="en-US"/>
+        </w:rPr>
+        <w:t>vector-based</w:t>
+      </w:r>
+      <w:r>
+        <w:rPr>
+          <w:lang w:val="en-US"/>
+        </w:rPr>
+        <w:t xml:space="preserve"> objects to pixels and the basic rendering pipeline which takes a 3D environment and </w:t>
+      </w:r>
+      <w:r>
+        <w:rPr>
+          <w:lang w:val="en-US"/>
+        </w:rPr>
+        <w:t>draws it on a 2D screen.</w:t>
+      </w:r>
+      <w:r>
+        <w:rPr>
+          <w:lang w:val="en-US"/>
+        </w:rPr>
+        <w:t xml:space="preserve"> </w:t>
+      </w:r>
+      <w:r>
+        <w:rPr>
+          <w:lang w:val="en-US"/>
+        </w:rPr>
+        <w:t>These algorithms are</w:t>
+      </w:r>
+      <w:r>
+        <w:rPr>
+          <w:lang w:val="en-US"/>
+        </w:rPr>
+        <w:t xml:space="preserve"> quite math heavy, so</w:t>
+      </w:r>
+      <w:r>
+        <w:rPr>
+          <w:lang w:val="en-US"/>
+        </w:rPr>
+        <w:t xml:space="preserve"> it is recommended you have a basic understanding of vectors and matrices. Here we will go over the algorithms </w:t>
+      </w:r>
+      <w:r>
+        <w:rPr>
+          <w:lang w:val="en-US"/>
+        </w:rPr>
+        <w:t>using a python-style pseudocode</w:t>
+      </w:r>
+      <w:r>
+        <w:rPr>
+          <w:lang w:val="en-US"/>
+        </w:rPr>
+        <w:t>. In section 3 the actual implementation will be in C++.</w:t>
+      </w:r>
+    </w:p>
+    <w:p>
+      <w:pPr>
+        <w:pStyle w:val="Perusteksti"/>
+        <w:rPr>
+          <w:lang w:val="en-US"/>
+        </w:rPr>
+      </w:pPr>
+      <w:r>
+        <w:rPr>
+          <w:lang w:val="en-US"/>
+        </w:rPr>
+        <w:t>{TODO: maybe write an overview of the render pipeline</w:t>
+      </w:r>
+      <w:r>
+        <w:rPr>
+          <w:lang w:val="en-US"/>
+        </w:rPr>
+        <w:t xml:space="preserve"> with some pictures</w:t>
+      </w:r>
+      <w:r>
+        <w:rPr>
+          <w:lang w:val="en-US"/>
+        </w:rPr>
+        <w:t>}</w:t>
       </w:r>
     </w:p>
     <w:p>
@@ -3472,11 +3448,201 @@
         <w:rPr>
           <w:lang w:val="en-US"/>
         </w:rPr>
-        <w:t>TODO</w:t>
+        <w:t>https://learn.microsoft.com/en-us/windows/win32/learnwin32/what-is-a-window-</w:t>
       </w:r>
     </w:p>
     <w:p>
       <w:pPr>
+        <w:pStyle w:val="Perusteksti"/>
+        <w:rPr>
+          <w:lang w:val="en-US"/>
+        </w:rPr>
+      </w:pPr>
+      <w:r>
+        <w:rPr>
+          <w:lang w:val="en-US"/>
+        </w:rPr>
+        <w:t>A window is really an operating system level concept</w:t>
+      </w:r>
+      <w:r>
+        <w:rPr>
+          <w:lang w:val="en-US"/>
+        </w:rPr>
+        <w:t xml:space="preserve"> of</w:t>
+      </w:r>
+      <w:r>
+        <w:rPr>
+          <w:lang w:val="en-US"/>
+        </w:rPr>
+        <w:t xml:space="preserve"> a drawable and</w:t>
+      </w:r>
+      <w:r>
+        <w:rPr>
+          <w:lang w:val="en-US"/>
+        </w:rPr>
+        <w:t xml:space="preserve"> interactable area of the screen. In Windows it is a programming construct that, as per Microsoft: [above]  </w:t>
+      </w:r>
+    </w:p>
+    <w:p>
+      <w:pPr>
+        <w:pStyle w:val="Perusteksti"/>
+        <w:numPr>
+          <w:ilvl w:val="0"/>
+          <w:numId w:val="46"/>
+        </w:numPr>
+        <w:rPr>
+          <w:lang w:val="en-US"/>
+        </w:rPr>
+      </w:pPr>
+      <w:r>
+        <w:rPr>
+          <w:lang w:val="en-US"/>
+        </w:rPr>
+        <w:t>Occupies a certain portion of the screen.</w:t>
+      </w:r>
+    </w:p>
+    <w:p>
+      <w:pPr>
+        <w:pStyle w:val="Perusteksti"/>
+        <w:numPr>
+          <w:ilvl w:val="0"/>
+          <w:numId w:val="45"/>
+        </w:numPr>
+        <w:rPr>
+          <w:lang w:val="en-US"/>
+        </w:rPr>
+      </w:pPr>
+      <w:r>
+        <w:rPr>
+          <w:lang w:val="en-US"/>
+        </w:rPr>
+        <w:t>May or may not be visible at a given moment.</w:t>
+      </w:r>
+    </w:p>
+    <w:p>
+      <w:pPr>
+        <w:pStyle w:val="Perusteksti"/>
+        <w:numPr>
+          <w:ilvl w:val="0"/>
+          <w:numId w:val="45"/>
+        </w:numPr>
+        <w:rPr>
+          <w:lang w:val="en-US"/>
+        </w:rPr>
+      </w:pPr>
+      <w:r>
+        <w:rPr>
+          <w:lang w:val="en-US"/>
+        </w:rPr>
+        <w:t>Knows how to draw itself.</w:t>
+      </w:r>
+    </w:p>
+    <w:p>
+      <w:pPr>
+        <w:pStyle w:val="Perusteksti"/>
+        <w:numPr>
+          <w:ilvl w:val="0"/>
+          <w:numId w:val="45"/>
+        </w:numPr>
+        <w:rPr>
+          <w:lang w:val="en-US"/>
+        </w:rPr>
+      </w:pPr>
+      <w:r>
+        <w:rPr>
+          <w:lang w:val="en-US"/>
+        </w:rPr>
+        <w:t>Responds to events from the user or the operating system.</w:t>
+      </w:r>
+    </w:p>
+    <w:p>
+      <w:pPr>
+        <w:pStyle w:val="Perusteksti"/>
+        <w:rPr>
+          <w:lang w:val="en-US"/>
+        </w:rPr>
+      </w:pPr>
+      <w:r>
+        <w:rPr>
+          <w:lang w:val="en-US"/>
+        </w:rPr>
+        <w:t xml:space="preserve">For us the most important parts are drawing to the window and responding to user input, such as keypresses. There are numerous ways we could make a window to draw on in Windows; </w:t>
+      </w:r>
+      <w:r>
+        <w:rPr>
+          <w:lang w:val="en-US"/>
+        </w:rPr>
+        <w:t>APIs such as WinForms in C# or Win32 in C++, but for the implementation of this paper we will be using something a bit more esoteric: the Windows console, or more specifically in this case CMD. Our only real requirements for a window are the ability to write pixels to the screen and read user input, and since CMD satisfies both, it can work as our window.</w:t>
+      </w:r>
+      <w:r>
+        <w:rPr>
+          <w:lang w:val="en-US"/>
+        </w:rPr>
+        <w:t xml:space="preserve"> A</w:t>
+      </w:r>
+      <w:r>
+        <w:rPr>
+          <w:lang w:val="en-US"/>
+        </w:rPr>
+        <w:t xml:space="preserve">ll the theory and implementation </w:t>
+      </w:r>
+      <w:r>
+        <w:rPr>
+          <w:lang w:val="en-US"/>
+        </w:rPr>
+        <w:t>of rendering</w:t>
+      </w:r>
+      <w:r>
+        <w:rPr>
+          <w:lang w:val="en-US"/>
+        </w:rPr>
+        <w:t xml:space="preserve"> </w:t>
+      </w:r>
+      <w:r>
+        <w:rPr>
+          <w:lang w:val="en-US"/>
+        </w:rPr>
+        <w:t xml:space="preserve">here </w:t>
+      </w:r>
+      <w:r>
+        <w:rPr>
+          <w:lang w:val="en-US"/>
+        </w:rPr>
+        <w:t xml:space="preserve">will </w:t>
+      </w:r>
+      <w:r>
+        <w:rPr>
+          <w:lang w:val="en-US"/>
+        </w:rPr>
+        <w:t xml:space="preserve">still </w:t>
+      </w:r>
+      <w:r>
+        <w:rPr>
+          <w:lang w:val="en-US"/>
+        </w:rPr>
+        <w:t>be completely agnostic to the</w:t>
+      </w:r>
+      <w:r>
+        <w:rPr>
+          <w:lang w:val="en-US"/>
+        </w:rPr>
+        <w:t xml:space="preserve"> implementation of the</w:t>
+      </w:r>
+      <w:r>
+        <w:rPr>
+          <w:lang w:val="en-US"/>
+        </w:rPr>
+        <w:t xml:space="preserve"> window</w:t>
+      </w:r>
+      <w:r>
+        <w:rPr>
+          <w:lang w:val="en-US"/>
+        </w:rPr>
+        <w:t xml:space="preserve">. </w:t>
+      </w:r>
+    </w:p>
+    <w:p>
+      <w:pPr>
         <w:pStyle w:val="Heading2"/>
         <w:rPr>
           <w:lang w:val="en-US"/>
@@ -3487,6 +3653,7 @@
         <w:rPr>
           <w:lang w:val="en-US"/>
         </w:rPr>
+        <w:lastRenderedPageBreak/>
         <w:t>Canvas</w:t>
       </w:r>
       <w:bookmarkEnd w:id="4"/>
@@ -3545,7 +3712,31 @@
         <w:rPr>
           <w:lang w:val="en-US"/>
         </w:rPr>
-        <w:t>, which also stores transparency, but we will just be using RGB since color blending is outside the scope of this paper</w:t>
+        <w:t xml:space="preserve">, which also stores transparency, but we will just be using RGB since </w:t>
+      </w:r>
+      <w:r>
+        <w:rPr>
+          <w:lang w:val="en-US"/>
+        </w:rPr>
+        <w:t>transparency and</w:t>
+      </w:r>
+      <w:r>
+        <w:rPr>
+          <w:lang w:val="en-US"/>
+        </w:rPr>
+        <w:t xml:space="preserve"> blending </w:t>
+      </w:r>
+      <w:r>
+        <w:rPr>
+          <w:lang w:val="en-US"/>
+        </w:rPr>
+        <w:t>are</w:t>
+      </w:r>
+      <w:r>
+        <w:rPr>
+          <w:lang w:val="en-US"/>
+        </w:rPr>
+        <w:t xml:space="preserve"> outside the scope of this paper</w:t>
       </w:r>
       <w:r>
         <w:rPr>
@@ -3575,21 +3766,7 @@
         <w:rPr>
           <w:lang w:val="en-US"/>
         </w:rPr>
-        <w:t xml:space="preserve"> </w:t>
-      </w:r>
-      <w:proofErr w:type="spellStart"/>
-      <w:r>
-        <w:rPr>
-          <w:lang w:val="en-US"/>
-        </w:rPr>
-        <w:t>PutPixel</w:t>
-      </w:r>
-      <w:proofErr w:type="spellEnd"/>
-      <w:r>
-        <w:rPr>
-          <w:lang w:val="en-US"/>
-        </w:rPr>
-        <w:t xml:space="preserve"> function which will change the color of a pixel at a specified x and y coordinate. </w:t>
+        <w:t xml:space="preserve"> PutPixel function which will change the color of a pixel at a specified x and y coordinate. </w:t>
       </w:r>
       <w:r>
         <w:rPr>
@@ -3957,7 +4134,6 @@
         <w:rPr>
           <w:lang w:val="en-US"/>
         </w:rPr>
-        <w:lastRenderedPageBreak/>
         <w:t>Rasterization</w:t>
       </w:r>
       <w:bookmarkEnd w:id="5"/>
@@ -3973,21 +4149,7 @@
         <w:rPr>
           <w:lang w:val="en-US"/>
         </w:rPr>
-        <w:t xml:space="preserve">Rasterization is the process of taking a vector-based image, or </w:t>
-      </w:r>
-      <w:proofErr w:type="spellStart"/>
-      <w:r>
-        <w:rPr>
-          <w:lang w:val="en-US"/>
-        </w:rPr>
-        <w:t>vertice</w:t>
-      </w:r>
-      <w:proofErr w:type="spellEnd"/>
-      <w:r>
-        <w:rPr>
-          <w:lang w:val="en-US"/>
-        </w:rPr>
-        <w:t xml:space="preserve"> based 3D object, and converting it to pixels. It is a much faster process of rendering than alternatives such as </w:t>
+        <w:t xml:space="preserve">Rasterization is the process of taking a vector-based image, or vertice based 3D object, and converting it to pixels. It is a much faster process of rendering than alternatives such as </w:t>
       </w:r>
       <w:r>
         <w:rPr>
@@ -4080,6 +4242,7 @@
         <w:rPr>
           <w:lang w:val="en-US"/>
         </w:rPr>
+        <w:lastRenderedPageBreak/>
         <w:t>Rasterizing Lines</w:t>
       </w:r>
       <w:bookmarkEnd w:id="6"/>
@@ -4143,21 +4306,7 @@
         <w:rPr>
           <w:lang w:val="en-US"/>
         </w:rPr>
-        <w:t xml:space="preserve">However we want a function in the form of </w:t>
-      </w:r>
-      <w:proofErr w:type="spellStart"/>
-      <w:r>
-        <w:rPr>
-          <w:lang w:val="en-US"/>
-        </w:rPr>
-        <w:t>DrawLine</w:t>
-      </w:r>
-      <w:proofErr w:type="spellEnd"/>
-      <w:r>
-        <w:rPr>
-          <w:lang w:val="en-US"/>
-        </w:rPr>
-        <w:t>(x0, y0, x1, y1)</w:t>
+        <w:t>However we want a function in the form of DrawLine(x0, y0, x1, y1)</w:t>
       </w:r>
       <w:r>
         <w:rPr>
@@ -4759,7 +4908,6 @@
         <w:rPr>
           <w:noProof/>
         </w:rPr>
-        <w:lastRenderedPageBreak/>
         <w:drawing>
           <wp:inline distT="0" distB="0" distL="0" distR="0" wp14:anchorId="02BEF92C" wp14:editId="7369C63A">
             <wp:extent cx="1752600" cy="1947862"/>
@@ -4924,6 +5072,7 @@
         <w:rPr>
           <w:lang w:val="en-US"/>
         </w:rPr>
+        <w:lastRenderedPageBreak/>
         <w:t>Since t</w:t>
       </w:r>
       <w:r>
@@ -5099,7 +5248,6 @@
           <w:noProof/>
           <w:lang w:val="en-US"/>
         </w:rPr>
-        <w:lastRenderedPageBreak/>
         <mc:AlternateContent>
           <mc:Choice Requires="wps">
             <w:drawing>
@@ -6465,6 +6613,7 @@
           <w:noProof/>
           <w:lang w:val="en-US"/>
         </w:rPr>
+        <w:lastRenderedPageBreak/>
         <w:drawing>
           <wp:inline distT="0" distB="0" distL="0" distR="0" wp14:anchorId="59552480" wp14:editId="6AD11E46">
             <wp:extent cx="1428750" cy="1694996"/>
@@ -6592,21 +6741,7 @@
         <w:rPr>
           <w:lang w:val="en-US"/>
         </w:rPr>
-        <w:t xml:space="preserve"> number for m, meaning there is some expensive division and rounding. It would be nice to get rid of those to get our function running fast on a CPU. For this we can implement </w:t>
-      </w:r>
-      <w:proofErr w:type="spellStart"/>
-      <w:r>
-        <w:rPr>
-          <w:lang w:val="en-US"/>
-        </w:rPr>
-        <w:t>Bresenham's</w:t>
-      </w:r>
-      <w:proofErr w:type="spellEnd"/>
-      <w:r>
-        <w:rPr>
-          <w:lang w:val="en-US"/>
-        </w:rPr>
-        <w:t xml:space="preserve"> line algorithm. It is the best line drawing algorithm for our purpose since it works on any line a</w:t>
+        <w:t xml:space="preserve"> number for m, meaning there is some expensive division and rounding. It would be nice to get rid of those to get our function running fast on a CPU. For this we can implement Bresenham's line algorithm. It is the best line drawing algorithm for our purpose since it works on any line a</w:t>
       </w:r>
       <w:r>
         <w:rPr>
@@ -6712,20 +6847,11 @@
           <w:lang w:val="en-US"/>
         </w:rPr>
       </w:pPr>
-      <w:proofErr w:type="spellStart"/>
-      <w:r>
-        <w:rPr>
-          <w:lang w:val="en-US"/>
-        </w:rPr>
-        <w:lastRenderedPageBreak/>
-        <w:t>Bresenham's</w:t>
-      </w:r>
-      <w:proofErr w:type="spellEnd"/>
-      <w:r>
-        <w:rPr>
-          <w:lang w:val="en-US"/>
-        </w:rPr>
-        <w:t xml:space="preserve"> line algorithm works by tracking the accumulated error in the line's actual y and the plotted y at every x position. After each pixel is plotted, the error is increased by the slope. Next, the algorithm decides if the plotted y should be incremented by 1 based on the amount of error: if the error is more than 1/2, y should be incremented and the error should be decremented, thus we always plot the closest possible pixel to the actual y. [</w:t>
+      <w:r>
+        <w:rPr>
+          <w:lang w:val="en-US"/>
+        </w:rPr>
+        <w:t>Bresenham's line algorithm works by tracking the accumulated error in the line's actual y and the plotted y at every x position. After each pixel is plotted, the error is increased by the slope. Next, the algorithm decides if the plotted y should be incremented by 1 based on the amount of error: if the error is more than 1/2, y should be incremented and the error should be decremented, thus we always plot the closest possible pixel to the actual y. [</w:t>
       </w:r>
       <w:r>
         <w:rPr>
@@ -7146,6 +7272,7 @@
         <w:pStyle w:val="Code"/>
       </w:pPr>
       <w:r>
+        <w:lastRenderedPageBreak/>
         <w:t>dy = y0 – y1, dx = x0 – x1</w:t>
       </w:r>
     </w:p>
@@ -7426,7 +7553,6 @@
         <w:rPr>
           <w:lang w:val="en-US"/>
         </w:rPr>
-        <w:lastRenderedPageBreak/>
         <w:t>Rewriting the function this way avoids floating point division and allows every number to be an integer, which makes the function faster</w:t>
       </w:r>
       <w:r>
@@ -7478,6 +7604,7 @@
           <w:noProof/>
           <w:lang w:val="en-US"/>
         </w:rPr>
+        <w:lastRenderedPageBreak/>
         <mc:AlternateContent>
           <mc:Choice Requires="wps">
             <w:drawing>
@@ -9255,21 +9382,7 @@
         <w:rPr>
           <w:lang w:val="en-US"/>
         </w:rPr>
-        <w:t xml:space="preserve">. A triangle is formed by three vertices we will refer to as v0, v1, and v2. Since we're working on a 2D canvas, these vertices will consist of only an x and y coordinate. We can use our </w:t>
-      </w:r>
-      <w:proofErr w:type="spellStart"/>
-      <w:r>
-        <w:rPr>
-          <w:lang w:val="en-US"/>
-        </w:rPr>
-        <w:t>DrawLine</w:t>
-      </w:r>
-      <w:proofErr w:type="spellEnd"/>
-      <w:r>
-        <w:rPr>
-          <w:lang w:val="en-US"/>
-        </w:rPr>
-        <w:t xml:space="preserve"> function to draw a triangle just by drawing lines connecting the vertices: [1.]</w:t>
+        <w:t>. A triangle is formed by three vertices we will refer to as v0, v1, and v2. Since we're working on a 2D canvas, these vertices will consist of only an x and y coordinate. We can use our DrawLine function to draw a triangle just by drawing lines connecting the vertices: [1.]</w:t>
       </w:r>
       <w:r>
         <w:rPr>
@@ -9616,35 +9729,7 @@
         <w:rPr>
           <w:lang w:val="en-US"/>
         </w:rPr>
-        <w:t xml:space="preserve">To get the </w:t>
-      </w:r>
-      <w:proofErr w:type="spellStart"/>
-      <w:r>
-        <w:rPr>
-          <w:lang w:val="en-US"/>
-        </w:rPr>
-        <w:t>topY</w:t>
-      </w:r>
-      <w:proofErr w:type="spellEnd"/>
-      <w:r>
-        <w:rPr>
-          <w:lang w:val="en-US"/>
-        </w:rPr>
-        <w:t xml:space="preserve"> and </w:t>
-      </w:r>
-      <w:proofErr w:type="spellStart"/>
-      <w:r>
-        <w:rPr>
-          <w:lang w:val="en-US"/>
-        </w:rPr>
-        <w:t>bottomY</w:t>
-      </w:r>
-      <w:proofErr w:type="spellEnd"/>
-      <w:r>
-        <w:rPr>
-          <w:lang w:val="en-US"/>
-        </w:rPr>
-        <w:t>, we can simply sort the vertices before drawing. The actual tricky part of this implementation is calculating the right and left bounds. To solve this, we can consider that the x bounds are defined by the lines [v0, v1], [v1, v2], and [v</w:t>
+        <w:t>To get the topY and bottomY, we can simply sort the vertices before drawing. The actual tricky part of this implementation is calculating the right and left bounds. To solve this, we can consider that the x bounds are defined by the lines [v0, v1], [v1, v2], and [v</w:t>
       </w:r>
       <w:r>
         <w:rPr>
@@ -10768,21 +10853,7 @@
         <w:rPr>
           <w:lang w:val="en-US"/>
         </w:rPr>
-        <w:t xml:space="preserve"> [</w:t>
-      </w:r>
-      <w:proofErr w:type="spellStart"/>
-      <w:r>
-        <w:rPr>
-          <w:lang w:val="en-US"/>
-        </w:rPr>
-        <w:t>simo</w:t>
-      </w:r>
-      <w:proofErr w:type="spellEnd"/>
-      <w:r>
-        <w:rPr>
-          <w:lang w:val="en-US"/>
-        </w:rPr>
-        <w:t>]</w:t>
+        <w:t xml:space="preserve"> [simo]</w:t>
       </w:r>
       <w:r>
         <w:rPr>
@@ -11846,21 +11917,7 @@
         <w:rPr>
           <w:lang w:val="en-US"/>
         </w:rPr>
-        <w:t xml:space="preserve"> use our </w:t>
-      </w:r>
-      <w:proofErr w:type="spellStart"/>
-      <w:r>
-        <w:rPr>
-          <w:lang w:val="en-US"/>
-        </w:rPr>
-        <w:t>DrawLine</w:t>
-      </w:r>
-      <w:proofErr w:type="spellEnd"/>
-      <w:r>
-        <w:rPr>
-          <w:lang w:val="en-US"/>
-        </w:rPr>
-        <w:t xml:space="preserve"> function here. That is due to our lines </w:t>
+        <w:t xml:space="preserve"> use our DrawLine function here. That is due to our lines </w:t>
       </w:r>
       <w:r>
         <w:rPr>
@@ -12065,21 +12122,7 @@
         <w:rPr>
           <w:lang w:val="en-US"/>
         </w:rPr>
-        <w:t xml:space="preserve"> space -&gt; apply model matrix -&gt; world space -&gt; calculate </w:t>
-      </w:r>
-      <w:proofErr w:type="spellStart"/>
-      <w:r>
-        <w:rPr>
-          <w:lang w:val="en-US"/>
-        </w:rPr>
-        <w:t>normals</w:t>
-      </w:r>
-      <w:proofErr w:type="spellEnd"/>
-      <w:r>
-        <w:rPr>
-          <w:lang w:val="en-US"/>
-        </w:rPr>
-        <w:t xml:space="preserve"> </w:t>
+        <w:t xml:space="preserve"> space -&gt; apply model matrix -&gt; world space -&gt; calculate normals </w:t>
       </w:r>
       <w:r>
         <w:rPr>
@@ -12290,7 +12333,6 @@
         <w:lastRenderedPageBreak/>
         <w:t xml:space="preserve">many existing libraries, such as </w:t>
       </w:r>
-      <w:proofErr w:type="spellStart"/>
       <w:r>
         <w:rPr>
           <w:i/>
@@ -12299,14 +12341,12 @@
         </w:rPr>
         <w:t>Assimp</w:t>
       </w:r>
-      <w:proofErr w:type="spellEnd"/>
       <w:r>
         <w:rPr>
           <w:lang w:val="en-US"/>
         </w:rPr>
         <w:t xml:space="preserve"> and </w:t>
       </w:r>
-      <w:proofErr w:type="spellStart"/>
       <w:r>
         <w:rPr>
           <w:i/>
@@ -12315,7 +12355,6 @@
         </w:rPr>
         <w:t>tinyobjloader</w:t>
       </w:r>
-      <w:proofErr w:type="spellEnd"/>
       <w:r>
         <w:rPr>
           <w:lang w:val="en-US"/>
@@ -12849,21 +12888,7 @@
         <w:rPr>
           <w:lang w:val="en-US"/>
         </w:rPr>
-        <w:t xml:space="preserve">, we can now represent a vector when w = 0 and a point when w = 1. The cases where w is some other number also represent point, the important part is the ratio between </w:t>
-      </w:r>
-      <w:proofErr w:type="spellStart"/>
-      <w:r>
-        <w:rPr>
-          <w:lang w:val="en-US"/>
-        </w:rPr>
-        <w:t>xyz</w:t>
-      </w:r>
-      <w:proofErr w:type="spellEnd"/>
-      <w:r>
-        <w:rPr>
-          <w:lang w:val="en-US"/>
-        </w:rPr>
-        <w:t xml:space="preserve"> and w. </w:t>
+        <w:t xml:space="preserve">, we can now represent a vector when w = 0 and a point when w = 1. The cases where w is some other number also represent point, the important part is the ratio between xyz and w. </w:t>
       </w:r>
       <w:r>
         <w:rPr>
@@ -12882,21 +12907,7 @@
           <w:lang w:val="en-US"/>
         </w:rPr>
         <w:lastRenderedPageBreak/>
-        <w:t xml:space="preserve">from cartesian to homogenous coordinates, we can simply add the proper value of w, so A = (1, 2, 3, 0) is a vector, and A = (1, 2, 3, 1) is a point. Converting back from homogenous coordinates to cartesian coordinates is also simple; we divide </w:t>
-      </w:r>
-      <w:proofErr w:type="spellStart"/>
-      <w:r>
-        <w:rPr>
-          <w:lang w:val="en-US"/>
-        </w:rPr>
-        <w:t>xyz</w:t>
-      </w:r>
-      <w:proofErr w:type="spellEnd"/>
-      <w:r>
-        <w:rPr>
-          <w:lang w:val="en-US"/>
-        </w:rPr>
-        <w:t xml:space="preserve"> by w. [1.]</w:t>
+        <w:t>from cartesian to homogenous coordinates, we can simply add the proper value of w, so A = (1, 2, 3, 0) is a vector, and A = (1, 2, 3, 1) is a point. Converting back from homogenous coordinates to cartesian coordinates is also simple; we divide xyz by w. [1.]</w:t>
       </w:r>
     </w:p>
     <w:p>
@@ -16379,49 +16390,7 @@
         <w:rPr>
           <w:lang w:val="en-US"/>
         </w:rPr>
-        <w:t xml:space="preserve">The points ABP and ACP' form two similar triangles, whose properties we can use to calculate p'. By the properties of similar triangles AC/AB = CP'/BP, substituting our known values and solving for BP we get BP = </w:t>
-      </w:r>
-      <w:proofErr w:type="spellStart"/>
-      <w:r>
-        <w:rPr>
-          <w:lang w:val="en-US"/>
-        </w:rPr>
-        <w:t>P'y</w:t>
-      </w:r>
-      <w:proofErr w:type="spellEnd"/>
-      <w:r>
-        <w:rPr>
-          <w:lang w:val="en-US"/>
-        </w:rPr>
-        <w:t xml:space="preserve"> = n * </w:t>
-      </w:r>
-      <w:proofErr w:type="spellStart"/>
-      <w:r>
-        <w:rPr>
-          <w:lang w:val="en-US"/>
-        </w:rPr>
-        <w:t>Py</w:t>
-      </w:r>
-      <w:proofErr w:type="spellEnd"/>
-      <w:r>
-        <w:rPr>
-          <w:lang w:val="en-US"/>
-        </w:rPr>
-        <w:t xml:space="preserve"> / -</w:t>
-      </w:r>
-      <w:proofErr w:type="spellStart"/>
-      <w:r>
-        <w:rPr>
-          <w:lang w:val="en-US"/>
-        </w:rPr>
-        <w:t>Pz</w:t>
-      </w:r>
-      <w:proofErr w:type="spellEnd"/>
-      <w:r>
-        <w:rPr>
-          <w:lang w:val="en-US"/>
-        </w:rPr>
-        <w:t>. Also note that since the camera is facing towards -Z</w:t>
+        <w:t>The points ABP and ACP' form two similar triangles, whose properties we can use to calculate p'. By the properties of similar triangles AC/AB = CP'/BP, substituting our known values and solving for BP we get BP = P'y = n * Py / -Pz. Also note that since the camera is facing towards -Z</w:t>
       </w:r>
       <w:r>
         <w:rPr>
@@ -16433,63 +16402,7 @@
         <w:rPr>
           <w:lang w:val="en-US"/>
         </w:rPr>
-        <w:t xml:space="preserve"> </w:t>
-      </w:r>
-      <w:proofErr w:type="spellStart"/>
-      <w:r>
-        <w:rPr>
-          <w:lang w:val="en-US"/>
-        </w:rPr>
-        <w:t>Pz</w:t>
-      </w:r>
-      <w:proofErr w:type="spellEnd"/>
-      <w:r>
-        <w:rPr>
-          <w:lang w:val="en-US"/>
-        </w:rPr>
-        <w:t xml:space="preserve"> is inverted to preserve the sign of the y coordinate. The same logic works for </w:t>
-      </w:r>
-      <w:proofErr w:type="spellStart"/>
-      <w:r>
-        <w:rPr>
-          <w:lang w:val="en-US"/>
-        </w:rPr>
-        <w:t>P'x</w:t>
-      </w:r>
-      <w:proofErr w:type="spellEnd"/>
-      <w:r>
-        <w:rPr>
-          <w:lang w:val="en-US"/>
-        </w:rPr>
-        <w:t xml:space="preserve"> = n * </w:t>
-      </w:r>
-      <w:proofErr w:type="spellStart"/>
-      <w:r>
-        <w:rPr>
-          <w:lang w:val="en-US"/>
-        </w:rPr>
-        <w:t>Px</w:t>
-      </w:r>
-      <w:proofErr w:type="spellEnd"/>
-      <w:r>
-        <w:rPr>
-          <w:lang w:val="en-US"/>
-        </w:rPr>
-        <w:t xml:space="preserve"> / -</w:t>
-      </w:r>
-      <w:proofErr w:type="spellStart"/>
-      <w:r>
-        <w:rPr>
-          <w:lang w:val="en-US"/>
-        </w:rPr>
-        <w:t>Pz</w:t>
-      </w:r>
-      <w:proofErr w:type="spellEnd"/>
-      <w:r>
-        <w:rPr>
-          <w:lang w:val="en-US"/>
-        </w:rPr>
-        <w:t>. [</w:t>
+        <w:t xml:space="preserve"> Pz is inverted to preserve the sign of the y coordinate. The same logic works for P'x = n * Px / -Pz. [</w:t>
       </w:r>
       <w:r>
         <w:rPr>
@@ -17009,35 +16922,7 @@
         <w:rPr>
           <w:lang w:val="en-US"/>
         </w:rPr>
-        <w:t xml:space="preserve">Now that we have the projection matrix, we still need to calculate the values it needs. The near and far planes are easy, as they are given by the user. The other values are slightly more difficult, since we will want to calculate them based on the camera's field of view, or </w:t>
-      </w:r>
-      <w:proofErr w:type="spellStart"/>
-      <w:r>
-        <w:rPr>
-          <w:lang w:val="en-US"/>
-        </w:rPr>
-        <w:t>fov</w:t>
-      </w:r>
-      <w:proofErr w:type="spellEnd"/>
-      <w:r>
-        <w:rPr>
-          <w:lang w:val="en-US"/>
-        </w:rPr>
-        <w:t xml:space="preserve">, and aspect ratio. The </w:t>
-      </w:r>
-      <w:proofErr w:type="spellStart"/>
-      <w:r>
-        <w:rPr>
-          <w:lang w:val="en-US"/>
-        </w:rPr>
-        <w:t>fov</w:t>
-      </w:r>
-      <w:proofErr w:type="spellEnd"/>
-      <w:r>
-        <w:rPr>
-          <w:lang w:val="en-US"/>
-        </w:rPr>
-        <w:t xml:space="preserve"> can be defined as either the vertical or horizontal view angle. Here we will define it as the vertical angle, since that is the convention used by OpenGL, and it makes more sense with the standard way of defining aspect ratio as width/height. Calculating these values is trivial with basic trigonometry.</w:t>
+        <w:t>Now that we have the projection matrix, we still need to calculate the values it needs. The near and far planes are easy, as they are given by the user. The other values are slightly more difficult, since we will want to calculate them based on the camera's field of view, or fov, and aspect ratio. The fov can be defined as either the vertical or horizontal view angle. Here we will define it as the vertical angle, since that is the convention used by OpenGL, and it makes more sense with the standard way of defining aspect ratio as width/height. Calculating these values is trivial with basic trigonometry.</w:t>
       </w:r>
       <w:r>
         <w:rPr>
@@ -17165,21 +17050,7 @@
         <w:rPr>
           <w:lang w:val="en-US"/>
         </w:rPr>
-        <w:t xml:space="preserve"> before sending our triangle to the rasterizer, we need to convert its homogenous coordinates back into cartesian coordinates by diving </w:t>
-      </w:r>
-      <w:proofErr w:type="spellStart"/>
-      <w:r>
-        <w:rPr>
-          <w:lang w:val="en-US"/>
-        </w:rPr>
-        <w:t>xyz</w:t>
-      </w:r>
-      <w:proofErr w:type="spellEnd"/>
-      <w:r>
-        <w:rPr>
-          <w:lang w:val="en-US"/>
-        </w:rPr>
-        <w:t xml:space="preserve"> by w.</w:t>
+        <w:t xml:space="preserve"> before sending our triangle to the rasterizer, we need to convert its homogenous coordinates back into cartesian coordinates by diving xyz by w.</w:t>
       </w:r>
       <w:r>
         <w:rPr>
@@ -17715,21 +17586,7 @@
         <w:rPr>
           <w:lang w:val="en-US"/>
         </w:rPr>
-        <w:t xml:space="preserve">We are now rendering a proper scene with perspective and a movable camera. However, we introduced a big problem: if the vertex is behind the camera, </w:t>
-      </w:r>
-      <w:proofErr w:type="spellStart"/>
-      <w:r>
-        <w:rPr>
-          <w:lang w:val="en-US"/>
-        </w:rPr>
-        <w:t>w</w:t>
-      </w:r>
-      <w:proofErr w:type="spellEnd"/>
-      <w:r>
-        <w:rPr>
-          <w:lang w:val="en-US"/>
-        </w:rPr>
-        <w:t xml:space="preserve"> will be negative, which completely breaks our rendering. Even worse, if the vertex is right on the near clip plane it will cause a division by zero. To fix this, we can choose to not render anything behind the </w:t>
+        <w:t xml:space="preserve">We are now rendering a proper scene with perspective and a movable camera. However, we introduced a big problem: if the vertex is behind the camera, w will be negative, which completely breaks our rendering. Even worse, if the vertex is right on the near clip plane it will cause a division by zero. To fix this, we can choose to not render anything behind the </w:t>
       </w:r>
       <w:r>
         <w:rPr>
@@ -19332,7 +19189,6 @@
         </w:rPr>
         <w:t xml:space="preserve">, we can use the following equations, where </w:t>
       </w:r>
-      <w:proofErr w:type="spellStart"/>
       <w:r>
         <w:rPr>
           <w:i/>
@@ -19341,7 +19197,6 @@
         </w:rPr>
         <w:t>t</w:t>
       </w:r>
-      <w:proofErr w:type="spellEnd"/>
       <w:r>
         <w:rPr>
           <w:lang w:val="en-US"/>
@@ -21272,6 +21127,12 @@
         <w:rPr>
           <w:lang w:val="en-US"/>
         </w:rPr>
+        <w:t>, at the start of every frame</w:t>
+      </w:r>
+      <w:r>
+        <w:rPr>
+          <w:lang w:val="en-US"/>
+        </w:rPr>
         <w:t>.</w:t>
       </w:r>
       <w:r>
@@ -21309,6 +21170,12 @@
           <w:lang w:val="en-US"/>
         </w:rPr>
         <w:t>. [1.]</w:t>
+      </w:r>
+      <w:r>
+        <w:rPr>
+          <w:lang w:val="en-US"/>
+        </w:rPr>
+        <w:t xml:space="preserve"> Below is the canvas pseudocode updated to include a depth test.</w:t>
       </w:r>
     </w:p>
     <w:p>
@@ -21320,15 +21187,462 @@
       </w:pPr>
       <w:r>
         <w:rPr>
-          <w:lang w:val="en-US"/>
-        </w:rPr>
-        <w:t xml:space="preserve">However, we don’t yet have the z positions for each pixel; we only have the positions of the vertices. </w:t>
-      </w:r>
-      <w:r>
-        <w:rPr>
-          <w:lang w:val="en-US"/>
-        </w:rPr>
-        <w:t>To get the z positions, we have to interpolate them for every pixel. Because of how our triangle rasterizer works, it makes the most sense to first interpolate the values for every edge and then for the interior pixels. Creating a function for this is quite easy; we just calculate the difference between the two values we know and add a fraction of that to the first value for every position we want to interpolate for. It is a very similar idea to the basic line drawing algorithm: [1.]</w:t>
+          <w:noProof/>
+          <w:lang w:val="en-US"/>
+        </w:rPr>
+        <mc:AlternateContent>
+          <mc:Choice Requires="wps">
+            <w:drawing>
+              <wp:inline distT="0" distB="0" distL="0" distR="0" wp14:anchorId="3350A7E1" wp14:editId="3FC1777B">
+                <wp:extent cx="5448300" cy="1457325"/>
+                <wp:effectExtent l="0" t="0" r="19050" b="28575"/>
+                <wp:docPr id="1361005401" name="Text Box 2"/>
+                <wp:cNvGraphicFramePr>
+                  <a:graphicFrameLocks xmlns:a="http://schemas.openxmlformats.org/drawingml/2006/main"/>
+                </wp:cNvGraphicFramePr>
+                <a:graphic xmlns:a="http://schemas.openxmlformats.org/drawingml/2006/main">
+                  <a:graphicData uri="http://schemas.microsoft.com/office/word/2010/wordprocessingShape">
+                    <wps:wsp>
+                      <wps:cNvSpPr txBox="1">
+                        <a:spLocks noChangeArrowheads="1"/>
+                      </wps:cNvSpPr>
+                      <wps:spPr bwMode="auto">
+                        <a:xfrm>
+                          <a:off x="0" y="0"/>
+                          <a:ext cx="5448300" cy="1457325"/>
+                        </a:xfrm>
+                        <a:prstGeom prst="rect">
+                          <a:avLst/>
+                        </a:prstGeom>
+                        <a:solidFill>
+                          <a:srgbClr val="FFFFFF"/>
+                        </a:solidFill>
+                        <a:ln w="9525">
+                          <a:solidFill>
+                            <a:srgbClr val="000000"/>
+                          </a:solidFill>
+                          <a:miter lim="800000"/>
+                          <a:headEnd/>
+                          <a:tailEnd/>
+                        </a:ln>
+                      </wps:spPr>
+                      <wps:txbx>
+                        <w:txbxContent>
+                          <w:p>
+                            <w:pPr>
+                              <w:pStyle w:val="Code"/>
+                              <w:rPr>
+                                <w:szCs w:val="20"/>
+                              </w:rPr>
+                            </w:pPr>
+                            <w:r>
+                              <w:rPr>
+                                <w:szCs w:val="20"/>
+                              </w:rPr>
+                              <w:t>canvas = Color[</w:t>
+                            </w:r>
+                            <w:r>
+                              <w:rPr>
+                                <w:szCs w:val="20"/>
+                              </w:rPr>
+                              <w:t>width</w:t>
+                            </w:r>
+                            <w:r>
+                              <w:rPr>
+                                <w:szCs w:val="20"/>
+                              </w:rPr>
+                              <w:t>][</w:t>
+                            </w:r>
+                            <w:r>
+                              <w:rPr>
+                                <w:szCs w:val="20"/>
+                              </w:rPr>
+                              <w:t>height</w:t>
+                            </w:r>
+                            <w:r>
+                              <w:rPr>
+                                <w:szCs w:val="20"/>
+                              </w:rPr>
+                              <w:t>]</w:t>
+                            </w:r>
+                          </w:p>
+                          <w:p>
+                            <w:pPr>
+                              <w:pStyle w:val="Code"/>
+                              <w:rPr>
+                                <w:szCs w:val="20"/>
+                              </w:rPr>
+                            </w:pPr>
+                            <w:r>
+                              <w:rPr>
+                                <w:szCs w:val="20"/>
+                              </w:rPr>
+                              <w:t>depthBuffer = float[width][height]</w:t>
+                            </w:r>
+                          </w:p>
+                          <w:p>
+                            <w:pPr>
+                              <w:pStyle w:val="Code"/>
+                              <w:rPr>
+                                <w:szCs w:val="20"/>
+                              </w:rPr>
+                            </w:pPr>
+                          </w:p>
+                          <w:p>
+                            <w:pPr>
+                              <w:pStyle w:val="Code"/>
+                              <w:rPr>
+                                <w:szCs w:val="20"/>
+                              </w:rPr>
+                            </w:pPr>
+                            <w:r>
+                              <w:rPr>
+                                <w:szCs w:val="20"/>
+                              </w:rPr>
+                              <w:t>PutPixel(x, y</w:t>
+                            </w:r>
+                            <w:r>
+                              <w:rPr>
+                                <w:szCs w:val="20"/>
+                              </w:rPr>
+                              <w:t>, z</w:t>
+                            </w:r>
+                            <w:r>
+                              <w:rPr>
+                                <w:szCs w:val="20"/>
+                              </w:rPr>
+                              <w:t>, color):</w:t>
+                            </w:r>
+                          </w:p>
+                          <w:p>
+                            <w:pPr>
+                              <w:pStyle w:val="Code"/>
+                              <w:rPr>
+                                <w:szCs w:val="20"/>
+                              </w:rPr>
+                            </w:pPr>
+                            <w:r>
+                              <w:rPr>
+                                <w:szCs w:val="20"/>
+                              </w:rPr>
+                              <w:tab/>
+                              <w:t>//If this pixel is closer than any previously drawn one</w:t>
+                            </w:r>
+                          </w:p>
+                          <w:p>
+                            <w:pPr>
+                              <w:pStyle w:val="Code"/>
+                              <w:rPr>
+                                <w:szCs w:val="20"/>
+                              </w:rPr>
+                            </w:pPr>
+                            <w:r>
+                              <w:rPr>
+                                <w:szCs w:val="20"/>
+                              </w:rPr>
+                              <w:tab/>
+                              <w:t>if z &lt; depthBuffer[x][y]:</w:t>
+                            </w:r>
+                          </w:p>
+                          <w:p>
+                            <w:pPr>
+                              <w:pStyle w:val="Code"/>
+                              <w:rPr>
+                                <w:szCs w:val="20"/>
+                              </w:rPr>
+                            </w:pPr>
+                            <w:r>
+                              <w:rPr>
+                                <w:szCs w:val="20"/>
+                              </w:rPr>
+                              <w:tab/>
+                            </w:r>
+                            <w:r>
+                              <w:rPr>
+                                <w:szCs w:val="20"/>
+                              </w:rPr>
+                              <w:tab/>
+                              <w:t>//Store the new closest pixel in the depth buffer</w:t>
+                            </w:r>
+                          </w:p>
+                          <w:p>
+                            <w:pPr>
+                              <w:pStyle w:val="Code"/>
+                              <w:rPr>
+                                <w:szCs w:val="20"/>
+                              </w:rPr>
+                            </w:pPr>
+                            <w:r>
+                              <w:rPr>
+                                <w:szCs w:val="20"/>
+                              </w:rPr>
+                              <w:tab/>
+                            </w:r>
+                            <w:r>
+                              <w:rPr>
+                                <w:szCs w:val="20"/>
+                              </w:rPr>
+                              <w:tab/>
+                              <w:t>depthBuffer[x][y] = z</w:t>
+                            </w:r>
+                          </w:p>
+                          <w:p>
+                            <w:pPr>
+                              <w:pStyle w:val="Code"/>
+                              <w:rPr>
+                                <w:szCs w:val="20"/>
+                              </w:rPr>
+                            </w:pPr>
+                            <w:r>
+                              <w:rPr>
+                                <w:szCs w:val="20"/>
+                              </w:rPr>
+                              <w:tab/>
+                            </w:r>
+                            <w:r>
+                              <w:rPr>
+                                <w:szCs w:val="20"/>
+                              </w:rPr>
+                              <w:tab/>
+                            </w:r>
+                            <w:r>
+                              <w:rPr>
+                                <w:szCs w:val="20"/>
+                              </w:rPr>
+                              <w:t>canvas[x][</w:t>
+                            </w:r>
+                            <w:r>
+                              <w:rPr>
+                                <w:szCs w:val="20"/>
+                              </w:rPr>
+                              <w:t xml:space="preserve">height - 1 – </w:t>
+                            </w:r>
+                            <w:r>
+                              <w:rPr>
+                                <w:szCs w:val="20"/>
+                              </w:rPr>
+                              <w:t>y] = color</w:t>
+                            </w:r>
+                          </w:p>
+                        </w:txbxContent>
+                      </wps:txbx>
+                      <wps:bodyPr rot="0" vert="horz" wrap="square" lIns="91440" tIns="45720" rIns="91440" bIns="45720" anchor="t" anchorCtr="0">
+                        <a:noAutofit/>
+                      </wps:bodyPr>
+                    </wps:wsp>
+                  </a:graphicData>
+                </a:graphic>
+              </wp:inline>
+            </w:drawing>
+          </mc:Choice>
+          <mc:Fallback>
+            <w:pict>
+              <v:shape w14:anchorId="3350A7E1" id="_x0000_s1041" type="#_x0000_t202" style="width:429pt;height:114.75pt;visibility:visible;mso-wrap-style:square;mso-left-percent:-10001;mso-top-percent:-10001;mso-position-horizontal:absolute;mso-position-horizontal-relative:char;mso-position-vertical:absolute;mso-position-vertical-relative:line;mso-left-percent:-10001;mso-top-percent:-10001;v-text-anchor:top" o:gfxdata="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">
+                <v:textbox>
+                  <w:txbxContent>
+                    <w:p>
+                      <w:pPr>
+                        <w:pStyle w:val="Code"/>
+                        <w:rPr>
+                          <w:szCs w:val="20"/>
+                        </w:rPr>
+                      </w:pPr>
+                      <w:r>
+                        <w:rPr>
+                          <w:szCs w:val="20"/>
+                        </w:rPr>
+                        <w:t>canvas = Color[</w:t>
+                      </w:r>
+                      <w:r>
+                        <w:rPr>
+                          <w:szCs w:val="20"/>
+                        </w:rPr>
+                        <w:t>width</w:t>
+                      </w:r>
+                      <w:r>
+                        <w:rPr>
+                          <w:szCs w:val="20"/>
+                        </w:rPr>
+                        <w:t>][</w:t>
+                      </w:r>
+                      <w:r>
+                        <w:rPr>
+                          <w:szCs w:val="20"/>
+                        </w:rPr>
+                        <w:t>height</w:t>
+                      </w:r>
+                      <w:r>
+                        <w:rPr>
+                          <w:szCs w:val="20"/>
+                        </w:rPr>
+                        <w:t>]</w:t>
+                      </w:r>
+                    </w:p>
+                    <w:p>
+                      <w:pPr>
+                        <w:pStyle w:val="Code"/>
+                        <w:rPr>
+                          <w:szCs w:val="20"/>
+                        </w:rPr>
+                      </w:pPr>
+                      <w:r>
+                        <w:rPr>
+                          <w:szCs w:val="20"/>
+                        </w:rPr>
+                        <w:t>depthBuffer = float[width][height]</w:t>
+                      </w:r>
+                    </w:p>
+                    <w:p>
+                      <w:pPr>
+                        <w:pStyle w:val="Code"/>
+                        <w:rPr>
+                          <w:szCs w:val="20"/>
+                        </w:rPr>
+                      </w:pPr>
+                    </w:p>
+                    <w:p>
+                      <w:pPr>
+                        <w:pStyle w:val="Code"/>
+                        <w:rPr>
+                          <w:szCs w:val="20"/>
+                        </w:rPr>
+                      </w:pPr>
+                      <w:r>
+                        <w:rPr>
+                          <w:szCs w:val="20"/>
+                        </w:rPr>
+                        <w:t>PutPixel(x, y</w:t>
+                      </w:r>
+                      <w:r>
+                        <w:rPr>
+                          <w:szCs w:val="20"/>
+                        </w:rPr>
+                        <w:t>, z</w:t>
+                      </w:r>
+                      <w:r>
+                        <w:rPr>
+                          <w:szCs w:val="20"/>
+                        </w:rPr>
+                        <w:t>, color):</w:t>
+                      </w:r>
+                    </w:p>
+                    <w:p>
+                      <w:pPr>
+                        <w:pStyle w:val="Code"/>
+                        <w:rPr>
+                          <w:szCs w:val="20"/>
+                        </w:rPr>
+                      </w:pPr>
+                      <w:r>
+                        <w:rPr>
+                          <w:szCs w:val="20"/>
+                        </w:rPr>
+                        <w:tab/>
+                        <w:t>//If this pixel is closer than any previously drawn one</w:t>
+                      </w:r>
+                    </w:p>
+                    <w:p>
+                      <w:pPr>
+                        <w:pStyle w:val="Code"/>
+                        <w:rPr>
+                          <w:szCs w:val="20"/>
+                        </w:rPr>
+                      </w:pPr>
+                      <w:r>
+                        <w:rPr>
+                          <w:szCs w:val="20"/>
+                        </w:rPr>
+                        <w:tab/>
+                        <w:t>if z &lt; depthBuffer[x][y]:</w:t>
+                      </w:r>
+                    </w:p>
+                    <w:p>
+                      <w:pPr>
+                        <w:pStyle w:val="Code"/>
+                        <w:rPr>
+                          <w:szCs w:val="20"/>
+                        </w:rPr>
+                      </w:pPr>
+                      <w:r>
+                        <w:rPr>
+                          <w:szCs w:val="20"/>
+                        </w:rPr>
+                        <w:tab/>
+                      </w:r>
+                      <w:r>
+                        <w:rPr>
+                          <w:szCs w:val="20"/>
+                        </w:rPr>
+                        <w:tab/>
+                        <w:t>//Store the new closest pixel in the depth buffer</w:t>
+                      </w:r>
+                    </w:p>
+                    <w:p>
+                      <w:pPr>
+                        <w:pStyle w:val="Code"/>
+                        <w:rPr>
+                          <w:szCs w:val="20"/>
+                        </w:rPr>
+                      </w:pPr>
+                      <w:r>
+                        <w:rPr>
+                          <w:szCs w:val="20"/>
+                        </w:rPr>
+                        <w:tab/>
+                      </w:r>
+                      <w:r>
+                        <w:rPr>
+                          <w:szCs w:val="20"/>
+                        </w:rPr>
+                        <w:tab/>
+                        <w:t>depthBuffer[x][y] = z</w:t>
+                      </w:r>
+                    </w:p>
+                    <w:p>
+                      <w:pPr>
+                        <w:pStyle w:val="Code"/>
+                        <w:rPr>
+                          <w:szCs w:val="20"/>
+                        </w:rPr>
+                      </w:pPr>
+                      <w:r>
+                        <w:rPr>
+                          <w:szCs w:val="20"/>
+                        </w:rPr>
+                        <w:tab/>
+                      </w:r>
+                      <w:r>
+                        <w:rPr>
+                          <w:szCs w:val="20"/>
+                        </w:rPr>
+                        <w:tab/>
+                      </w:r>
+                      <w:r>
+                        <w:rPr>
+                          <w:szCs w:val="20"/>
+                        </w:rPr>
+                        <w:t>canvas[x][</w:t>
+                      </w:r>
+                      <w:r>
+                        <w:rPr>
+                          <w:szCs w:val="20"/>
+                        </w:rPr>
+                        <w:t xml:space="preserve">height - 1 – </w:t>
+                      </w:r>
+                      <w:r>
+                        <w:rPr>
+                          <w:szCs w:val="20"/>
+                        </w:rPr>
+                        <w:t>y] = color</w:t>
+                      </w:r>
+                    </w:p>
+                  </w:txbxContent>
+                </v:textbox>
+                <w10:anchorlock/>
+              </v:shape>
+            </w:pict>
+          </mc:Fallback>
+        </mc:AlternateContent>
       </w:r>
     </w:p>
     <w:p>
@@ -21340,10 +21654,36 @@
       </w:pPr>
       <w:r>
         <w:rPr>
+          <w:lang w:val="en-US"/>
+        </w:rPr>
+        <w:t xml:space="preserve">However, we don’t yet have the z positions for each pixel; we only have the positions of the vertices. </w:t>
+      </w:r>
+      <w:r>
+        <w:rPr>
+          <w:lang w:val="en-US"/>
+        </w:rPr>
+        <w:t xml:space="preserve">To get the z positions, we have to interpolate them for every pixel. Because of how our </w:t>
+      </w:r>
+      <w:r>
+        <w:rPr>
+          <w:lang w:val="en-US"/>
+        </w:rPr>
+        <w:lastRenderedPageBreak/>
+        <w:t>triangle rasterizer works, it makes the most sense to first interpolate the values for every edge and then for the interior pixels. Creating a function for this is quite easy; we just calculate the difference between the two values we know and add a fraction of that to the first value for every position we want to interpolate for. It is a very similar idea to the basic line drawing algorithm: [1.]</w:t>
+      </w:r>
+    </w:p>
+    <w:p>
+      <w:pPr>
+        <w:pStyle w:val="Perusteksti"/>
+        <w:rPr>
+          <w:lang w:val="en-US"/>
+        </w:rPr>
+      </w:pPr>
+      <w:r>
+        <w:rPr>
           <w:noProof/>
           <w:lang w:val="en-US"/>
         </w:rPr>
-        <w:lastRenderedPageBreak/>
         <mc:AlternateContent>
           <mc:Choice Requires="wps">
             <w:drawing>
@@ -21535,7 +21875,7 @@
           </mc:Choice>
           <mc:Fallback>
             <w:pict>
-              <v:shape w14:anchorId="3B878965" id="_x0000_s1041" type="#_x0000_t202" style="width:429pt;height:187.5pt;visibility:visible;mso-wrap-style:square;mso-left-percent:-10001;mso-top-percent:-10001;mso-position-horizontal:absolute;mso-position-horizontal-relative:char;mso-position-vertical:absolute;mso-position-vertical-relative:line;mso-left-percent:-10001;mso-top-percent:-10001;v-text-anchor:top" o:gfxdata="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">
+              <v:shape w14:anchorId="3B878965" id="_x0000_s1042" type="#_x0000_t202" style="width:429pt;height:187.5pt;visibility:visible;mso-wrap-style:square;mso-left-percent:-10001;mso-top-percent:-10001;mso-position-horizontal:absolute;mso-position-horizontal-relative:char;mso-position-vertical:absolute;mso-position-vertical-relative:line;mso-left-percent:-10001;mso-top-percent:-10001;v-text-anchor:top" o:gfxdata="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">
                 <v:textbox>
                   <w:txbxContent>
                     <w:p>
@@ -21723,7 +22063,19 @@
         <w:rPr>
           <w:lang w:val="en-US"/>
         </w:rPr>
-        <w:t>interpolate the values of 1/z instead. The only other difference this makes in code is that we store the larger value of 1/z in the depth buffer and initialize it to 0, which is basically 1/</w:t>
+        <w:t xml:space="preserve">interpolate the values of 1/z instead. The only other difference this makes in code is that we </w:t>
+      </w:r>
+      <w:r>
+        <w:rPr>
+          <w:lang w:val="en-US"/>
+        </w:rPr>
+        <w:t>prioritize</w:t>
+      </w:r>
+      <w:r>
+        <w:rPr>
+          <w:lang w:val="en-US"/>
+        </w:rPr>
+        <w:t xml:space="preserve"> the larger value of 1/z in the depth buffer and initialize it to 0, which is basically 1/</w:t>
       </w:r>
       <w:r>
         <w:rPr>
@@ -21737,7 +22089,21 @@
           <w:rFonts w:cs="Calibri"/>
           <w:lang w:val="en-US"/>
         </w:rPr>
-        <w:t xml:space="preserve"> With this, our cube is looking much better.</w:t>
+        <w:t xml:space="preserve"> With this, our cube </w:t>
+      </w:r>
+      <w:r>
+        <w:rPr>
+          <w:rFonts w:cs="Calibri"/>
+          <w:lang w:val="en-US"/>
+        </w:rPr>
+        <w:t>looks</w:t>
+      </w:r>
+      <w:r>
+        <w:rPr>
+          <w:rFonts w:cs="Calibri"/>
+          <w:lang w:val="en-US"/>
+        </w:rPr>
+        <w:t xml:space="preserve"> much better.</w:t>
       </w:r>
       <w:r>
         <w:rPr>
@@ -21829,6 +22195,7 @@
         <w:rPr>
           <w:lang w:val="en-US"/>
         </w:rPr>
+        <w:lastRenderedPageBreak/>
         <w:t>Back Face Culling</w:t>
       </w:r>
       <w:bookmarkEnd w:id="15"/>
@@ -21883,13 +22250,10 @@
         <w:t xml:space="preserve"> The below image shows the basic idea from a 2D view; if the angle between the normal vector of the face and the vector from the face to the camera is more than 90</w:t>
       </w:r>
       <w:r>
-        <w:t>°</w:t>
-      </w:r>
-      <w:r>
-        <w:t>,</w:t>
-      </w:r>
-      <w:r>
-        <w:t xml:space="preserve"> we don’t render it</w:t>
+        <w:rPr>
+          <w:lang w:val="en-US"/>
+        </w:rPr>
+        <w:t>°, we don’t render it</w:t>
       </w:r>
       <w:r>
         <w:rPr>
@@ -21909,13 +22273,15 @@
         <w:rPr>
           <w:lang w:val="en-US"/>
         </w:rPr>
-        <w:lastRenderedPageBreak/>
         <w:t>{TODO: add picture}</w:t>
       </w:r>
     </w:p>
     <w:p>
       <w:pPr>
         <w:pStyle w:val="Perusteksti"/>
+        <w:rPr>
+          <w:lang w:val="en-US"/>
+        </w:rPr>
       </w:pPr>
       <w:r>
         <w:rPr>
@@ -21924,48 +22290,69 @@
         <w:t>Calculating this is quite simple: we can simply take the dot product of the two vectors. If the result is greater than zero, the angle is greater than 90</w:t>
       </w:r>
       <w:r>
-        <w:t>°</w:t>
-      </w:r>
-      <w:r>
-        <w:t xml:space="preserve">. If we have a vertex of the triangle </w:t>
+        <w:rPr>
+          <w:lang w:val="en-US"/>
+        </w:rPr>
+        <w:t xml:space="preserve">°. If we have a vertex of the triangle </w:t>
       </w:r>
       <w:r>
         <w:rPr>
           <w:i/>
           <w:iCs/>
+          <w:lang w:val="en-US"/>
         </w:rPr>
         <w:t>V</w:t>
       </w:r>
       <w:r>
+        <w:rPr>
+          <w:lang w:val="en-US"/>
+        </w:rPr>
         <w:t xml:space="preserve">, the normal of the triangle </w:t>
       </w:r>
       <w:r>
         <w:rPr>
           <w:i/>
           <w:iCs/>
+          <w:lang w:val="en-US"/>
         </w:rPr>
         <w:t>N</w:t>
       </w:r>
       <w:r>
+        <w:rPr>
+          <w:lang w:val="en-US"/>
+        </w:rPr>
         <w:t xml:space="preserve">, and the position of the camera </w:t>
       </w:r>
       <w:r>
         <w:rPr>
           <w:i/>
           <w:iCs/>
+          <w:lang w:val="en-US"/>
         </w:rPr>
         <w:t>P</w:t>
       </w:r>
       <w:r>
+        <w:rPr>
+          <w:lang w:val="en-US"/>
+        </w:rPr>
         <w:t xml:space="preserve">, </w:t>
       </w:r>
       <w:r>
+        <w:rPr>
+          <w:lang w:val="en-US"/>
+        </w:rPr>
         <w:t>we cull the faces that satisfy the equation</w:t>
       </w:r>
       <w:r>
+        <w:rPr>
+          <w:lang w:val="en-US"/>
+        </w:rPr>
         <w:t>:</w:t>
       </w:r>
       <w:r>
+        <w:rPr>
+          <w:lang w:val="en-US"/>
+        </w:rPr>
         <w:t xml:space="preserve"> [1.]</w:t>
       </w:r>
     </w:p>
@@ -21982,14 +22369,7 @@
             <w:rFonts w:ascii="Cambria Math" w:hAnsi="Cambria Math"/>
             <w:lang w:val="en-US"/>
           </w:rPr>
-          <m:t>(V-P)⋅N</m:t>
-        </m:r>
-        <m:r>
-          <w:rPr>
-            <w:rFonts w:ascii="Cambria Math" w:hAnsi="Cambria Math"/>
-            <w:lang w:val="en-US"/>
-          </w:rPr>
-          <m:t>≥0</m:t>
+          <m:t>(V-P)⋅N≥0</m:t>
         </m:r>
       </m:oMath>
       <w:r>
@@ -22221,7 +22601,14 @@
         <w:rPr>
           <w:lang w:val="en-US"/>
         </w:rPr>
-        <w:t>. For more detail models are often combined with materials and textures. Materials mostly contain information about how light should interact with the object, such as appearing metallic or reflective [4]. This is way out of the scope of this paper, so we will instead focus on the other technique, texturing.</w:t>
+        <w:t xml:space="preserve">. For more detail models are often combined with materials and textures. Materials mostly contain </w:t>
+      </w:r>
+      <w:r>
+        <w:rPr>
+          <w:lang w:val="en-US"/>
+        </w:rPr>
+        <w:lastRenderedPageBreak/>
+        <w:t>information about how light should interact with the object, such as appearing metallic or reflective [4]. This is way out of the scope of this paper, so we will instead focus on the other technique, texturing.</w:t>
       </w:r>
     </w:p>
     <w:p>
@@ -22241,7 +22628,13 @@
         <w:rPr>
           <w:lang w:val="en-US"/>
         </w:rPr>
-        <w:t xml:space="preserve">In order to do this, we must first specify what region of the texture is applied to which triangle. </w:t>
+        <w:t>To</w:t>
+      </w:r>
+      <w:r>
+        <w:rPr>
+          <w:lang w:val="en-US"/>
+        </w:rPr>
+        <w:t xml:space="preserve"> do this, we must first specify what region of the texture is applied to which triangle. </w:t>
       </w:r>
       <w:r>
         <w:rPr>
@@ -22283,62 +22676,1773 @@
         <w:rPr>
           <w:lang w:val="en-US"/>
         </w:rPr>
-        <w:t xml:space="preserve">. Since a texture is an image and an image is a 2D array of colors, we could use x and y for the coordinates, however, x and y </w:t>
-      </w:r>
-      <w:r>
-        <w:rPr>
+        <w:t>. Since a texture is an image and an image is a 2D array of colors, we could use x and y for the coordinates, however, x and y already refer to the coordinates of the canvas, so by convention we use u and v for the texture coordinates.</w:t>
+      </w:r>
+      <w:r>
+        <w:rPr>
+          <w:lang w:val="en-US"/>
+        </w:rPr>
+        <w:t xml:space="preserve"> Therefore</w:t>
+      </w:r>
+      <w:r>
+        <w:rPr>
+          <w:lang w:val="en-US"/>
+        </w:rPr>
+        <w:t>,</w:t>
+      </w:r>
+      <w:r>
+        <w:rPr>
+          <w:lang w:val="en-US"/>
+        </w:rPr>
+        <w:t xml:space="preserve"> this process of mapping the </w:t>
+      </w:r>
+      <w:r>
+        <w:rPr>
+          <w:lang w:val="en-US"/>
+        </w:rPr>
+        <w:t xml:space="preserve">vertices of an object to positions on a texture is called UV mapping. </w:t>
+      </w:r>
+      <w:r>
+        <w:rPr>
+          <w:lang w:val="en-US"/>
+        </w:rPr>
+        <w:t>[1.]</w:t>
+      </w:r>
+      <w:r>
+        <w:rPr>
+          <w:lang w:val="en-US"/>
+        </w:rPr>
+        <w:t xml:space="preserve"> </w:t>
+      </w:r>
+      <w:r>
+        <w:rPr>
+          <w:lang w:val="en-US"/>
+        </w:rPr>
+        <w:t>A</w:t>
+      </w:r>
+      <w:r>
+        <w:rPr>
+          <w:lang w:val="en-US"/>
+        </w:rPr>
+        <w:t>t this point</w:t>
+      </w:r>
+      <w:r>
+        <w:rPr>
+          <w:lang w:val="en-US"/>
+        </w:rPr>
+        <w:t xml:space="preserve"> manually defining the model is becoming very arduous</w:t>
+      </w:r>
+      <w:r>
+        <w:rPr>
+          <w:lang w:val="en-US"/>
+        </w:rPr>
+        <w:t>. Therefore,</w:t>
+      </w:r>
+      <w:r>
+        <w:rPr>
+          <w:lang w:val="en-US"/>
+        </w:rPr>
+        <w:t xml:space="preserve"> </w:t>
+      </w:r>
+      <w:r>
+        <w:rPr>
+          <w:lang w:val="en-US"/>
+        </w:rPr>
+        <w:t xml:space="preserve">it is recommended you </w:t>
+      </w:r>
+      <w:r>
+        <w:rPr>
+          <w:lang w:val="en-US"/>
+        </w:rPr>
+        <w:t>implement</w:t>
+      </w:r>
+      <w:r>
+        <w:rPr>
+          <w:lang w:val="en-US"/>
+        </w:rPr>
+        <w:t xml:space="preserve"> object loading from file</w:t>
+      </w:r>
+      <w:r>
+        <w:rPr>
+          <w:lang w:val="en-US"/>
+        </w:rPr>
+        <w:t xml:space="preserve"> (see 3.3.4 for example), as modeling programs such as </w:t>
+      </w:r>
+      <w:r>
+        <w:rPr>
+          <w:lang w:val="en-US"/>
+        </w:rPr>
+        <w:t>B</w:t>
+      </w:r>
+      <w:r>
+        <w:rPr>
+          <w:lang w:val="en-US"/>
+        </w:rPr>
+        <w:t xml:space="preserve">lender </w:t>
+      </w:r>
+      <w:r>
+        <w:rPr>
+          <w:lang w:val="en-US"/>
+        </w:rPr>
+        <w:t>make the process of modeling and UV mapping much easier</w:t>
+      </w:r>
+      <w:r>
+        <w:rPr>
+          <w:lang w:val="en-US"/>
+        </w:rPr>
+        <w:t>.</w:t>
+      </w:r>
+    </w:p>
+    <w:p>
+      <w:pPr>
+        <w:pStyle w:val="Perusteksti"/>
+        <w:rPr>
+          <w:lang w:val="en-US"/>
+        </w:rPr>
+      </w:pPr>
+      <w:r>
+        <w:rPr>
+          <w:lang w:val="en-US"/>
+        </w:rPr>
+        <w:t>Consider the image below; here we have defined the texture coordinates to start from (0, 0) at the bottom left and end at (1, 1) at the top right. The reason we represent texture coordinates as real numbers between 0 and 1 instead of pixel coordinates is because it makes the resolution, or size, of the texture image irrelevant. It is also the convention used by OpenGL and the way texture coordinates are stored in object files. [logl,4.]</w:t>
+      </w:r>
+      <w:r>
+        <w:rPr>
+          <w:lang w:val="en-US"/>
+        </w:rPr>
+        <w:t xml:space="preserve"> Therefore, mapping this texture directly to the side of a cube means the two triangles forming that side will have the coordinates (0, 0), (0, 1), (1, 0) and (1, 1), (1, 0), (0, 1).</w:t>
+      </w:r>
+    </w:p>
+    <w:p>
+      <w:pPr>
+        <w:pStyle w:val="Perusteksti"/>
+        <w:rPr>
+          <w:lang w:val="en-US"/>
+        </w:rPr>
+      </w:pPr>
+      <w:r>
+        <w:rPr>
+          <w:lang w:val="en-US"/>
+        </w:rPr>
+        <w:t>{TODO: add image of mapping}</w:t>
+      </w:r>
+    </w:p>
+    <w:p>
+      <w:pPr>
+        <w:pStyle w:val="Perusteksti"/>
+        <w:rPr>
+          <w:lang w:val="en-US"/>
+        </w:rPr>
+      </w:pPr>
+      <w:r>
+        <w:rPr>
+          <w:lang w:val="en-US"/>
+        </w:rPr>
+        <w:t>Now in our rasterizer instead of drawing each pixel of the triangle the same color, we instead look up the proper color from the texture image based on the current pixel’s texture coordinates.</w:t>
+      </w:r>
+      <w:r>
+        <w:rPr>
+          <w:lang w:val="en-US"/>
+        </w:rPr>
+        <w:t xml:space="preserve"> </w:t>
+      </w:r>
+      <w:r>
+        <w:rPr>
+          <w:lang w:val="en-US"/>
+        </w:rPr>
+        <w:t xml:space="preserve">Sampling the texture is very simple: all we do is multiply the texture coordinates by the texture image width and height. </w:t>
+      </w:r>
+      <w:r>
+        <w:rPr>
+          <w:lang w:val="en-US"/>
+        </w:rPr>
+        <w:t>However, we still only have the texture coordinates for the vertices. To get each pixel’s texture coordinates, we use the same method as with their depth value: linear interpolation. Here we will also have to be wary of perspective distortion and interpolate u/z and v/z instead.</w:t>
+      </w:r>
+      <w:r>
+        <w:rPr>
+          <w:lang w:val="en-US"/>
+        </w:rPr>
+        <w:t xml:space="preserve"> To get u and v back we divide by 1/z which we interpolated in section 2.4.6.</w:t>
+      </w:r>
+      <w:r>
+        <w:rPr>
+          <w:lang w:val="en-US"/>
+        </w:rPr>
+        <w:t xml:space="preserve"> [1.]</w:t>
+      </w:r>
+      <w:r>
+        <w:rPr>
+          <w:lang w:val="en-US"/>
+        </w:rPr>
+        <w:t xml:space="preserve"> </w:t>
+      </w:r>
+      <w:r>
+        <w:rPr>
+          <w:lang w:val="en-US"/>
+        </w:rPr>
+        <w:t>The modified DrawTriangle function is below, with some previously discussed parts omitted for brevity.</w:t>
+      </w:r>
+    </w:p>
+    <w:p>
+      <w:pPr>
+        <w:pStyle w:val="Perusteksti"/>
+        <w:rPr>
+          <w:lang w:val="en-US"/>
+        </w:rPr>
+      </w:pPr>
+      <w:r>
+        <w:rPr>
+          <w:noProof/>
           <w:lang w:val="en-US"/>
         </w:rPr>
         <w:lastRenderedPageBreak/>
-        <w:t>already refer to the coordinates of the canvas, so by convention we use u and v for the texture coordinates.</w:t>
-      </w:r>
-      <w:r>
-        <w:rPr>
-          <w:lang w:val="en-US"/>
-        </w:rPr>
-        <w:t xml:space="preserve"> Therefore</w:t>
-      </w:r>
-      <w:r>
-        <w:rPr>
-          <w:lang w:val="en-US"/>
-        </w:rPr>
-        <w:t>,</w:t>
-      </w:r>
-      <w:r>
-        <w:rPr>
-          <w:lang w:val="en-US"/>
-        </w:rPr>
-        <w:t xml:space="preserve"> this process of mapping the </w:t>
-      </w:r>
-      <w:r>
-        <w:rPr>
-          <w:lang w:val="en-US"/>
-        </w:rPr>
-        <w:t xml:space="preserve">vertices of an object to positions on a texture is called UV mapping. </w:t>
-      </w:r>
-      <w:r>
-        <w:rPr>
-          <w:lang w:val="en-US"/>
-        </w:rPr>
-        <w:t>[1.]</w:t>
-      </w:r>
-      <w:r>
-        <w:rPr>
-          <w:lang w:val="en-US"/>
-        </w:rPr>
-        <w:t xml:space="preserve"> Manually defining this mapping can be arduous, so at this point it is recommended you have implemented</w:t>
-      </w:r>
-      <w:r>
-        <w:rPr>
-          <w:lang w:val="en-US"/>
-        </w:rPr>
-        <w:t xml:space="preserve"> object loading from file</w:t>
-      </w:r>
-      <w:r>
-        <w:rPr>
-          <w:lang w:val="en-US"/>
-        </w:rPr>
-        <w:t xml:space="preserve"> (see 3.3.4 for example), as modeling programs such as blender do this mapping for you.</w:t>
+        <mc:AlternateContent>
+          <mc:Choice Requires="wps">
+            <w:drawing>
+              <wp:inline distT="0" distB="0" distL="0" distR="0" wp14:anchorId="5EDEFEFB" wp14:editId="52EAD28C">
+                <wp:extent cx="5448300" cy="5305425"/>
+                <wp:effectExtent l="0" t="0" r="19050" b="28575"/>
+                <wp:docPr id="1162658007" name="Text Box 2"/>
+                <wp:cNvGraphicFramePr>
+                  <a:graphicFrameLocks xmlns:a="http://schemas.openxmlformats.org/drawingml/2006/main"/>
+                </wp:cNvGraphicFramePr>
+                <a:graphic xmlns:a="http://schemas.openxmlformats.org/drawingml/2006/main">
+                  <a:graphicData uri="http://schemas.microsoft.com/office/word/2010/wordprocessingShape">
+                    <wps:wsp>
+                      <wps:cNvSpPr txBox="1">
+                        <a:spLocks noChangeArrowheads="1"/>
+                      </wps:cNvSpPr>
+                      <wps:spPr bwMode="auto">
+                        <a:xfrm>
+                          <a:off x="0" y="0"/>
+                          <a:ext cx="5448300" cy="5305425"/>
+                        </a:xfrm>
+                        <a:prstGeom prst="rect">
+                          <a:avLst/>
+                        </a:prstGeom>
+                        <a:solidFill>
+                          <a:srgbClr val="FFFFFF"/>
+                        </a:solidFill>
+                        <a:ln w="9525">
+                          <a:solidFill>
+                            <a:srgbClr val="000000"/>
+                          </a:solidFill>
+                          <a:miter lim="800000"/>
+                          <a:headEnd/>
+                          <a:tailEnd/>
+                        </a:ln>
+                      </wps:spPr>
+                      <wps:txbx>
+                        <w:txbxContent>
+                          <w:p>
+                            <w:pPr>
+                              <w:pStyle w:val="Code"/>
+                            </w:pPr>
+                            <w:r>
+                              <w:t>DrawTriangle(v0, v1, v2</w:t>
+                            </w:r>
+                            <w:r>
+                              <w:t xml:space="preserve">, </w:t>
+                            </w:r>
+                            <w:r>
+                              <w:t>texture</w:t>
+                            </w:r>
+                            <w:r>
+                              <w:t>):</w:t>
+                            </w:r>
+                          </w:p>
+                          <w:p>
+                            <w:pPr>
+                              <w:pStyle w:val="Code"/>
+                            </w:pPr>
+                            <w:r>
+                              <w:tab/>
+                              <w:t>...</w:t>
+                            </w:r>
+                          </w:p>
+                          <w:p>
+                            <w:pPr>
+                              <w:pStyle w:val="Code"/>
+                            </w:pPr>
+                          </w:p>
+                          <w:p>
+                            <w:pPr>
+                              <w:pStyle w:val="Code"/>
+                            </w:pPr>
+                            <w:r>
+                              <w:tab/>
+                            </w:r>
+                            <w:r>
+                              <w:t>//</w:t>
+                            </w:r>
+                            <w:r>
+                              <w:t>Interpolate the edge texture coordinates</w:t>
+                            </w:r>
+                          </w:p>
+                          <w:p>
+                            <w:pPr>
+                              <w:pStyle w:val="Code"/>
+                            </w:pPr>
+                            <w:r>
+                              <w:tab/>
+                              <w:t>v01</w:t>
+                            </w:r>
+                            <w:r>
+                              <w:t>TexCoords</w:t>
+                            </w:r>
+                            <w:r>
+                              <w:t xml:space="preserve"> = </w:t>
+                            </w:r>
+                            <w:r>
+                              <w:t>Interpolate</w:t>
+                            </w:r>
+                            <w:r>
+                              <w:t>(</w:t>
+                            </w:r>
+                            <w:r>
+                              <w:t>v0.tex</w:t>
+                            </w:r>
+                            <w:r>
+                              <w:t xml:space="preserve"> / v0.pos.z</w:t>
+                            </w:r>
+                            <w:r>
+                              <w:t>,</w:t>
+                            </w:r>
+                            <w:r>
+                              <w:t xml:space="preserve"> </w:t>
+                            </w:r>
+                            <w:r>
+                              <w:t>v1.tex</w:t>
+                            </w:r>
+                            <w:r>
+                              <w:t xml:space="preserve"> / v1.pos.z</w:t>
+                            </w:r>
+                            <w:r>
+                              <w:t>,</w:t>
+                            </w:r>
+                          </w:p>
+                          <w:p>
+                            <w:pPr>
+                              <w:pStyle w:val="Code"/>
+                            </w:pPr>
+                            <w:r>
+                              <w:tab/>
+                            </w:r>
+                            <w:r>
+                              <w:tab/>
+                            </w:r>
+                            <w:r>
+                              <w:tab/>
+                            </w:r>
+                            <w:r>
+                              <w:tab/>
+                            </w:r>
+                            <w:r>
+                              <w:tab/>
+                            </w:r>
+                            <w:r>
+                              <w:tab/>
+                            </w:r>
+                            <w:r>
+                              <w:tab/>
+                            </w:r>
+                            <w:r>
+                              <w:t>v0.pos.y – v1.pos.y</w:t>
+                            </w:r>
+                            <w:r>
+                              <w:t>)</w:t>
+                            </w:r>
+                          </w:p>
+                          <w:p>
+                            <w:pPr>
+                              <w:pStyle w:val="Code"/>
+                            </w:pPr>
+                            <w:r>
+                              <w:tab/>
+                              <w:t>v12</w:t>
+                            </w:r>
+                            <w:r>
+                              <w:t>T</w:t>
+                            </w:r>
+                            <w:r>
+                              <w:t>exCoords</w:t>
+                            </w:r>
+                            <w:r>
+                              <w:t xml:space="preserve"> = </w:t>
+                            </w:r>
+                            <w:r>
+                              <w:t>Interpolate</w:t>
+                            </w:r>
+                            <w:r>
+                              <w:t>(</w:t>
+                            </w:r>
+                            <w:r>
+                              <w:t>v</w:t>
+                            </w:r>
+                            <w:r>
+                              <w:t>1</w:t>
+                            </w:r>
+                            <w:r>
+                              <w:t>.tex</w:t>
+                            </w:r>
+                            <w:r>
+                              <w:t xml:space="preserve"> </w:t>
+                            </w:r>
+                            <w:r>
+                              <w:t>/ v</w:t>
+                            </w:r>
+                            <w:r>
+                              <w:t>1</w:t>
+                            </w:r>
+                            <w:r>
+                              <w:t>.pos.z</w:t>
+                            </w:r>
+                            <w:r>
+                              <w:t xml:space="preserve">, </w:t>
+                            </w:r>
+                            <w:r>
+                              <w:t>v</w:t>
+                            </w:r>
+                            <w:r>
+                              <w:t>2</w:t>
+                            </w:r>
+                            <w:r>
+                              <w:t>.tex</w:t>
+                            </w:r>
+                            <w:r>
+                              <w:t xml:space="preserve"> </w:t>
+                            </w:r>
+                            <w:r>
+                              <w:t>/ v</w:t>
+                            </w:r>
+                            <w:r>
+                              <w:t>2</w:t>
+                            </w:r>
+                            <w:r>
+                              <w:t>.pos.z</w:t>
+                            </w:r>
+                            <w:r>
+                              <w:t>,</w:t>
+                            </w:r>
+                          </w:p>
+                          <w:p>
+                            <w:pPr>
+                              <w:pStyle w:val="Code"/>
+                            </w:pPr>
+                            <w:r>
+                              <w:tab/>
+                            </w:r>
+                            <w:r>
+                              <w:tab/>
+                            </w:r>
+                            <w:r>
+                              <w:tab/>
+                            </w:r>
+                            <w:r>
+                              <w:tab/>
+                            </w:r>
+                            <w:r>
+                              <w:tab/>
+                            </w:r>
+                            <w:r>
+                              <w:tab/>
+                            </w:r>
+                            <w:r>
+                              <w:tab/>
+                            </w:r>
+                            <w:r>
+                              <w:t>v1.pos.y – v</w:t>
+                            </w:r>
+                            <w:r>
+                              <w:t>2</w:t>
+                            </w:r>
+                            <w:r>
+                              <w:t>.pos.y</w:t>
+                            </w:r>
+                            <w:r>
+                              <w:t>)</w:t>
+                            </w:r>
+                          </w:p>
+                          <w:p>
+                            <w:pPr>
+                              <w:pStyle w:val="Code"/>
+                            </w:pPr>
+                            <w:r>
+                              <w:tab/>
+                              <w:t>v02</w:t>
+                            </w:r>
+                            <w:r>
+                              <w:t>T</w:t>
+                            </w:r>
+                            <w:r>
+                              <w:t>exCoords</w:t>
+                            </w:r>
+                            <w:r>
+                              <w:t xml:space="preserve"> = </w:t>
+                            </w:r>
+                            <w:r>
+                              <w:t>Interpolate</w:t>
+                            </w:r>
+                            <w:r>
+                              <w:t>(</w:t>
+                            </w:r>
+                            <w:r>
+                              <w:t>v0.tex</w:t>
+                            </w:r>
+                            <w:r>
+                              <w:t xml:space="preserve"> </w:t>
+                            </w:r>
+                            <w:r>
+                              <w:t>/ v0.pos.z</w:t>
+                            </w:r>
+                            <w:r>
+                              <w:t xml:space="preserve">, </w:t>
+                            </w:r>
+                            <w:r>
+                              <w:t>v</w:t>
+                            </w:r>
+                            <w:r>
+                              <w:t>2</w:t>
+                            </w:r>
+                            <w:r>
+                              <w:t>.tex</w:t>
+                            </w:r>
+                            <w:r>
+                              <w:t xml:space="preserve"> </w:t>
+                            </w:r>
+                            <w:r>
+                              <w:t>/ v</w:t>
+                            </w:r>
+                            <w:r>
+                              <w:t>2</w:t>
+                            </w:r>
+                            <w:r>
+                              <w:t>.pos.z</w:t>
+                            </w:r>
+                            <w:r>
+                              <w:t>,</w:t>
+                            </w:r>
+                          </w:p>
+                          <w:p>
+                            <w:pPr>
+                              <w:pStyle w:val="Code"/>
+                            </w:pPr>
+                            <w:r>
+                              <w:tab/>
+                            </w:r>
+                            <w:r>
+                              <w:tab/>
+                            </w:r>
+                            <w:r>
+                              <w:tab/>
+                            </w:r>
+                            <w:r>
+                              <w:tab/>
+                            </w:r>
+                            <w:r>
+                              <w:tab/>
+                            </w:r>
+                            <w:r>
+                              <w:tab/>
+                            </w:r>
+                            <w:r>
+                              <w:tab/>
+                              <w:t>v</w:t>
+                            </w:r>
+                            <w:r>
+                              <w:t>0</w:t>
+                            </w:r>
+                            <w:r>
+                              <w:t>.pos.y – v</w:t>
+                            </w:r>
+                            <w:r>
+                              <w:t>2</w:t>
+                            </w:r>
+                            <w:r>
+                              <w:t>.pos.y</w:t>
+                            </w:r>
+                            <w:r>
+                              <w:t>)</w:t>
+                            </w:r>
+                          </w:p>
+                          <w:p>
+                            <w:pPr>
+                              <w:pStyle w:val="Code"/>
+                            </w:pPr>
+                          </w:p>
+                          <w:p>
+                            <w:pPr>
+                              <w:pStyle w:val="Code"/>
+                            </w:pPr>
+                            <w:r>
+                              <w:tab/>
+                            </w:r>
+                            <w:r>
+                              <w:t>//Combine the two lists of the segmented side</w:t>
+                            </w:r>
+                          </w:p>
+                          <w:p>
+                            <w:pPr>
+                              <w:pStyle w:val="Code"/>
+                            </w:pPr>
+                            <w:r>
+                              <w:tab/>
+                              <w:t>v01TexCoords</w:t>
+                            </w:r>
+                            <w:r>
+                              <w:t>.</w:t>
+                            </w:r>
+                            <w:r>
+                              <w:t>removeLast</w:t>
+                            </w:r>
+                            <w:r>
+                              <w:t>()</w:t>
+                            </w:r>
+                          </w:p>
+                          <w:p>
+                            <w:pPr>
+                              <w:pStyle w:val="Code"/>
+                            </w:pPr>
+                            <w:r>
+                              <w:tab/>
+                              <w:t>v012TexCoords</w:t>
+                            </w:r>
+                            <w:r>
+                              <w:t xml:space="preserve"> = </w:t>
+                            </w:r>
+                            <w:r>
+                              <w:t>v01</w:t>
+                            </w:r>
+                            <w:r>
+                              <w:t>Bounds</w:t>
+                            </w:r>
+                            <w:r>
+                              <w:t>.append(v12</w:t>
+                            </w:r>
+                            <w:r>
+                              <w:t>Bounds</w:t>
+                            </w:r>
+                            <w:r>
+                              <w:t>)</w:t>
+                            </w:r>
+                          </w:p>
+                          <w:p>
+                            <w:pPr>
+                              <w:pStyle w:val="Code"/>
+                            </w:pPr>
+                            <w:r>
+                              <w:tab/>
+                            </w:r>
+                          </w:p>
+                          <w:p>
+                            <w:pPr>
+                              <w:pStyle w:val="Code"/>
+                            </w:pPr>
+                            <w:r>
+                              <w:tab/>
+                            </w:r>
+                            <w:r>
+                              <w:t>//Check which</w:t>
+                            </w:r>
+                            <w:r>
+                              <w:t xml:space="preserve"> side</w:t>
+                            </w:r>
+                            <w:r>
+                              <w:t xml:space="preserve"> is left and right</w:t>
+                            </w:r>
+                          </w:p>
+                          <w:p>
+                            <w:pPr>
+                              <w:pStyle w:val="Code"/>
+                            </w:pPr>
+                            <w:r>
+                              <w:tab/>
+                              <w:t>...</w:t>
+                            </w:r>
+                            <w:r>
+                              <w:t xml:space="preserve"> </w:t>
+                            </w:r>
+                          </w:p>
+                          <w:p>
+                            <w:pPr>
+                              <w:pStyle w:val="Code"/>
+                            </w:pPr>
+                            <w:r>
+                              <w:tab/>
+                            </w:r>
+                            <w:r>
+                              <w:t xml:space="preserve">if </w:t>
+                            </w:r>
+                            <w:r>
+                              <w:t>v01.x &lt; v02.x</w:t>
+                            </w:r>
+                            <w:r>
+                              <w:t>:</w:t>
+                            </w:r>
+                          </w:p>
+                          <w:p>
+                            <w:pPr>
+                              <w:pStyle w:val="Code"/>
+                            </w:pPr>
+                            <w:r>
+                              <w:tab/>
+                            </w:r>
+                            <w:r>
+                              <w:tab/>
+                              <w:t>...</w:t>
+                            </w:r>
+                          </w:p>
+                          <w:p>
+                            <w:pPr>
+                              <w:pStyle w:val="Code"/>
+                            </w:pPr>
+                            <w:r>
+                              <w:tab/>
+                            </w:r>
+                            <w:r>
+                              <w:tab/>
+                            </w:r>
+                            <w:r>
+                              <w:t>swap(left</w:t>
+                            </w:r>
+                            <w:r>
+                              <w:t>TexCoords</w:t>
+                            </w:r>
+                            <w:r>
+                              <w:t>, right</w:t>
+                            </w:r>
+                            <w:r>
+                              <w:t>TexCoords</w:t>
+                            </w:r>
+                            <w:r>
+                              <w:t>)</w:t>
+                            </w:r>
+                          </w:p>
+                          <w:p>
+                            <w:pPr>
+                              <w:pStyle w:val="Code"/>
+                            </w:pPr>
+                          </w:p>
+                          <w:p>
+                            <w:pPr>
+                              <w:pStyle w:val="Code"/>
+                            </w:pPr>
+                            <w:r>
+                              <w:tab/>
+                            </w:r>
+                            <w:r>
+                              <w:t>//Draw each horizontal line</w:t>
+                            </w:r>
+                          </w:p>
+                          <w:p>
+                            <w:pPr>
+                              <w:pStyle w:val="Code"/>
+                            </w:pPr>
+                            <w:r>
+                              <w:tab/>
+                            </w:r>
+                            <w:r>
+                              <w:t xml:space="preserve">for y from </w:t>
+                            </w:r>
+                            <w:r>
+                              <w:t>v0.pos.y</w:t>
+                            </w:r>
+                            <w:r>
+                              <w:t xml:space="preserve"> to </w:t>
+                            </w:r>
+                            <w:r>
+                              <w:t>v2.pos.y</w:t>
+                            </w:r>
+                            <w:r>
+                              <w:t>:</w:t>
+                            </w:r>
+                          </w:p>
+                          <w:p>
+                            <w:pPr>
+                              <w:pStyle w:val="Code"/>
+                            </w:pPr>
+                            <w:r>
+                              <w:tab/>
+                            </w:r>
+                            <w:r>
+                              <w:tab/>
+                              <w:t>...</w:t>
+                            </w:r>
+                          </w:p>
+                          <w:p>
+                            <w:pPr>
+                              <w:pStyle w:val="Code"/>
+                            </w:pPr>
+                            <w:r>
+                              <w:tab/>
+                            </w:r>
+                            <w:r>
+                              <w:tab/>
+                              <w:t>//Interpolate each texture coordinate for this horizontal line</w:t>
+                            </w:r>
+                          </w:p>
+                          <w:p>
+                            <w:pPr>
+                              <w:pStyle w:val="Code"/>
+                            </w:pPr>
+                            <w:r>
+                              <w:tab/>
+                            </w:r>
+                            <w:r>
+                              <w:tab/>
+                              <w:t>//We don’t divide by z since the edge interpolation already did</w:t>
+                            </w:r>
+                          </w:p>
+                          <w:p>
+                            <w:pPr>
+                              <w:pStyle w:val="Code"/>
+                            </w:pPr>
+                            <w:r>
+                              <w:tab/>
+                            </w:r>
+                            <w:r>
+                              <w:tab/>
+                              <w:t>rowTexCoords = Interpolate(</w:t>
+                            </w:r>
+                          </w:p>
+                          <w:p>
+                            <w:pPr>
+                              <w:pStyle w:val="Code"/>
+                            </w:pPr>
+                            <w:r>
+                              <w:tab/>
+                            </w:r>
+                            <w:r>
+                              <w:tab/>
+                            </w:r>
+                            <w:r>
+                              <w:tab/>
+                              <w:t>leftTexCoords[</w:t>
+                            </w:r>
+                            <w:r>
+                              <w:t>y - y0</w:t>
+                            </w:r>
+                            <w:r>
+                              <w:t>], rightTexCoords[</w:t>
+                            </w:r>
+                            <w:r>
+                              <w:t>y - y0</w:t>
+                            </w:r>
+                            <w:r>
+                              <w:t xml:space="preserve">], </w:t>
+                            </w:r>
+                          </w:p>
+                          <w:p>
+                            <w:pPr>
+                              <w:pStyle w:val="Code"/>
+                            </w:pPr>
+                            <w:r>
+                              <w:tab/>
+                            </w:r>
+                            <w:r>
+                              <w:tab/>
+                            </w:r>
+                            <w:r>
+                              <w:tab/>
+                            </w:r>
+                            <w:r>
+                              <w:t xml:space="preserve">leftBounds[y - y0] </w:t>
+                            </w:r>
+                            <w:r>
+                              <w:t>-</w:t>
+                            </w:r>
+                            <w:r>
+                              <w:t xml:space="preserve"> rightBounds[y - y0]</w:t>
+                            </w:r>
+                            <w:r>
+                              <w:t>)</w:t>
+                            </w:r>
+                          </w:p>
+                          <w:p>
+                            <w:pPr>
+                              <w:pStyle w:val="Code"/>
+                            </w:pPr>
+                            <w:r>
+                              <w:tab/>
+                            </w:r>
+                            <w:r>
+                              <w:tab/>
+                            </w:r>
+                          </w:p>
+                          <w:p>
+                            <w:pPr>
+                              <w:pStyle w:val="Code"/>
+                            </w:pPr>
+                            <w:r>
+                              <w:tab/>
+                            </w:r>
+                            <w:r>
+                              <w:tab/>
+                              <w:t>//Draw ever pixel in the row</w:t>
+                            </w:r>
+                          </w:p>
+                          <w:p>
+                            <w:pPr>
+                              <w:pStyle w:val="Code"/>
+                            </w:pPr>
+                            <w:r>
+                              <w:tab/>
+                            </w:r>
+                            <w:r>
+                              <w:tab/>
+                            </w:r>
+                            <w:r>
+                              <w:t>for x from leftBounds[y - y0] to rightBounds[y - y0]:</w:t>
+                            </w:r>
+                          </w:p>
+                          <w:p>
+                            <w:pPr>
+                              <w:pStyle w:val="Code"/>
+                            </w:pPr>
+                            <w:r>
+                              <w:tab/>
+                            </w:r>
+                            <w:r>
+                              <w:tab/>
+                            </w:r>
+                            <w:r>
+                              <w:tab/>
+                              <w:t>//Draw the color at the corresponding texture coordinate</w:t>
+                            </w:r>
+                          </w:p>
+                          <w:p>
+                            <w:pPr>
+                              <w:pStyle w:val="Code"/>
+                            </w:pPr>
+                            <w:r>
+                              <w:tab/>
+                            </w:r>
+                            <w:r>
+                              <w:tab/>
+                            </w:r>
+                            <w:r>
+                              <w:tab/>
+                              <w:t>//Here we divide by 1/z to get back u and v</w:t>
+                            </w:r>
+                          </w:p>
+                          <w:p>
+                            <w:pPr>
+                              <w:pStyle w:val="Code"/>
+                            </w:pPr>
+                            <w:r>
+                              <w:tab/>
+                            </w:r>
+                            <w:r>
+                              <w:tab/>
+                            </w:r>
+                            <w:r>
+                              <w:tab/>
+                            </w:r>
+                            <w:r>
+                              <w:t>PutPixel(x, y</w:t>
+                            </w:r>
+                            <w:r>
+                              <w:t>,</w:t>
+                            </w:r>
+                            <w:r>
+                              <w:t xml:space="preserve"> texture.</w:t>
+                            </w:r>
+                            <w:r>
+                              <w:t>at</w:t>
+                            </w:r>
+                            <w:r>
+                              <w:t>(rowTexCoords</w:t>
+                            </w:r>
+                            <w:r>
+                              <w:t>[i] / rowZPos[i++]</w:t>
+                            </w:r>
+                            <w:r>
+                              <w:t>)</w:t>
+                            </w:r>
+                            <w:r>
+                              <w:t>)</w:t>
+                            </w:r>
+                          </w:p>
+                        </w:txbxContent>
+                      </wps:txbx>
+                      <wps:bodyPr rot="0" vert="horz" wrap="square" lIns="91440" tIns="45720" rIns="91440" bIns="45720" anchor="t" anchorCtr="0">
+                        <a:noAutofit/>
+                      </wps:bodyPr>
+                    </wps:wsp>
+                  </a:graphicData>
+                </a:graphic>
+              </wp:inline>
+            </w:drawing>
+          </mc:Choice>
+          <mc:Fallback>
+            <w:pict>
+              <v:shape w14:anchorId="5EDEFEFB" id="_x0000_s1043" type="#_x0000_t202" style="width:429pt;height:417.75pt;visibility:visible;mso-wrap-style:square;mso-left-percent:-10001;mso-top-percent:-10001;mso-position-horizontal:absolute;mso-position-horizontal-relative:char;mso-position-vertical:absolute;mso-position-vertical-relative:line;mso-left-percent:-10001;mso-top-percent:-10001;v-text-anchor:top" o:gfxdata="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">
+                <v:textbox>
+                  <w:txbxContent>
+                    <w:p>
+                      <w:pPr>
+                        <w:pStyle w:val="Code"/>
+                      </w:pPr>
+                      <w:r>
+                        <w:t>DrawTriangle(v0, v1, v2</w:t>
+                      </w:r>
+                      <w:r>
+                        <w:t xml:space="preserve">, </w:t>
+                      </w:r>
+                      <w:r>
+                        <w:t>texture</w:t>
+                      </w:r>
+                      <w:r>
+                        <w:t>):</w:t>
+                      </w:r>
+                    </w:p>
+                    <w:p>
+                      <w:pPr>
+                        <w:pStyle w:val="Code"/>
+                      </w:pPr>
+                      <w:r>
+                        <w:tab/>
+                        <w:t>...</w:t>
+                      </w:r>
+                    </w:p>
+                    <w:p>
+                      <w:pPr>
+                        <w:pStyle w:val="Code"/>
+                      </w:pPr>
+                    </w:p>
+                    <w:p>
+                      <w:pPr>
+                        <w:pStyle w:val="Code"/>
+                      </w:pPr>
+                      <w:r>
+                        <w:tab/>
+                      </w:r>
+                      <w:r>
+                        <w:t>//</w:t>
+                      </w:r>
+                      <w:r>
+                        <w:t>Interpolate the edge texture coordinates</w:t>
+                      </w:r>
+                    </w:p>
+                    <w:p>
+                      <w:pPr>
+                        <w:pStyle w:val="Code"/>
+                      </w:pPr>
+                      <w:r>
+                        <w:tab/>
+                        <w:t>v01</w:t>
+                      </w:r>
+                      <w:r>
+                        <w:t>TexCoords</w:t>
+                      </w:r>
+                      <w:r>
+                        <w:t xml:space="preserve"> = </w:t>
+                      </w:r>
+                      <w:r>
+                        <w:t>Interpolate</w:t>
+                      </w:r>
+                      <w:r>
+                        <w:t>(</w:t>
+                      </w:r>
+                      <w:r>
+                        <w:t>v0.tex</w:t>
+                      </w:r>
+                      <w:r>
+                        <w:t xml:space="preserve"> / v0.pos.z</w:t>
+                      </w:r>
+                      <w:r>
+                        <w:t>,</w:t>
+                      </w:r>
+                      <w:r>
+                        <w:t xml:space="preserve"> </w:t>
+                      </w:r>
+                      <w:r>
+                        <w:t>v1.tex</w:t>
+                      </w:r>
+                      <w:r>
+                        <w:t xml:space="preserve"> / v1.pos.z</w:t>
+                      </w:r>
+                      <w:r>
+                        <w:t>,</w:t>
+                      </w:r>
+                    </w:p>
+                    <w:p>
+                      <w:pPr>
+                        <w:pStyle w:val="Code"/>
+                      </w:pPr>
+                      <w:r>
+                        <w:tab/>
+                      </w:r>
+                      <w:r>
+                        <w:tab/>
+                      </w:r>
+                      <w:r>
+                        <w:tab/>
+                      </w:r>
+                      <w:r>
+                        <w:tab/>
+                      </w:r>
+                      <w:r>
+                        <w:tab/>
+                      </w:r>
+                      <w:r>
+                        <w:tab/>
+                      </w:r>
+                      <w:r>
+                        <w:tab/>
+                      </w:r>
+                      <w:r>
+                        <w:t>v0.pos.y – v1.pos.y</w:t>
+                      </w:r>
+                      <w:r>
+                        <w:t>)</w:t>
+                      </w:r>
+                    </w:p>
+                    <w:p>
+                      <w:pPr>
+                        <w:pStyle w:val="Code"/>
+                      </w:pPr>
+                      <w:r>
+                        <w:tab/>
+                        <w:t>v12</w:t>
+                      </w:r>
+                      <w:r>
+                        <w:t>T</w:t>
+                      </w:r>
+                      <w:r>
+                        <w:t>exCoords</w:t>
+                      </w:r>
+                      <w:r>
+                        <w:t xml:space="preserve"> = </w:t>
+                      </w:r>
+                      <w:r>
+                        <w:t>Interpolate</w:t>
+                      </w:r>
+                      <w:r>
+                        <w:t>(</w:t>
+                      </w:r>
+                      <w:r>
+                        <w:t>v</w:t>
+                      </w:r>
+                      <w:r>
+                        <w:t>1</w:t>
+                      </w:r>
+                      <w:r>
+                        <w:t>.tex</w:t>
+                      </w:r>
+                      <w:r>
+                        <w:t xml:space="preserve"> </w:t>
+                      </w:r>
+                      <w:r>
+                        <w:t>/ v</w:t>
+                      </w:r>
+                      <w:r>
+                        <w:t>1</w:t>
+                      </w:r>
+                      <w:r>
+                        <w:t>.pos.z</w:t>
+                      </w:r>
+                      <w:r>
+                        <w:t xml:space="preserve">, </w:t>
+                      </w:r>
+                      <w:r>
+                        <w:t>v</w:t>
+                      </w:r>
+                      <w:r>
+                        <w:t>2</w:t>
+                      </w:r>
+                      <w:r>
+                        <w:t>.tex</w:t>
+                      </w:r>
+                      <w:r>
+                        <w:t xml:space="preserve"> </w:t>
+                      </w:r>
+                      <w:r>
+                        <w:t>/ v</w:t>
+                      </w:r>
+                      <w:r>
+                        <w:t>2</w:t>
+                      </w:r>
+                      <w:r>
+                        <w:t>.pos.z</w:t>
+                      </w:r>
+                      <w:r>
+                        <w:t>,</w:t>
+                      </w:r>
+                    </w:p>
+                    <w:p>
+                      <w:pPr>
+                        <w:pStyle w:val="Code"/>
+                      </w:pPr>
+                      <w:r>
+                        <w:tab/>
+                      </w:r>
+                      <w:r>
+                        <w:tab/>
+                      </w:r>
+                      <w:r>
+                        <w:tab/>
+                      </w:r>
+                      <w:r>
+                        <w:tab/>
+                      </w:r>
+                      <w:r>
+                        <w:tab/>
+                      </w:r>
+                      <w:r>
+                        <w:tab/>
+                      </w:r>
+                      <w:r>
+                        <w:tab/>
+                      </w:r>
+                      <w:r>
+                        <w:t>v1.pos.y – v</w:t>
+                      </w:r>
+                      <w:r>
+                        <w:t>2</w:t>
+                      </w:r>
+                      <w:r>
+                        <w:t>.pos.y</w:t>
+                      </w:r>
+                      <w:r>
+                        <w:t>)</w:t>
+                      </w:r>
+                    </w:p>
+                    <w:p>
+                      <w:pPr>
+                        <w:pStyle w:val="Code"/>
+                      </w:pPr>
+                      <w:r>
+                        <w:tab/>
+                        <w:t>v02</w:t>
+                      </w:r>
+                      <w:r>
+                        <w:t>T</w:t>
+                      </w:r>
+                      <w:r>
+                        <w:t>exCoords</w:t>
+                      </w:r>
+                      <w:r>
+                        <w:t xml:space="preserve"> = </w:t>
+                      </w:r>
+                      <w:r>
+                        <w:t>Interpolate</w:t>
+                      </w:r>
+                      <w:r>
+                        <w:t>(</w:t>
+                      </w:r>
+                      <w:r>
+                        <w:t>v0.tex</w:t>
+                      </w:r>
+                      <w:r>
+                        <w:t xml:space="preserve"> </w:t>
+                      </w:r>
+                      <w:r>
+                        <w:t>/ v0.pos.z</w:t>
+                      </w:r>
+                      <w:r>
+                        <w:t xml:space="preserve">, </w:t>
+                      </w:r>
+                      <w:r>
+                        <w:t>v</w:t>
+                      </w:r>
+                      <w:r>
+                        <w:t>2</w:t>
+                      </w:r>
+                      <w:r>
+                        <w:t>.tex</w:t>
+                      </w:r>
+                      <w:r>
+                        <w:t xml:space="preserve"> </w:t>
+                      </w:r>
+                      <w:r>
+                        <w:t>/ v</w:t>
+                      </w:r>
+                      <w:r>
+                        <w:t>2</w:t>
+                      </w:r>
+                      <w:r>
+                        <w:t>.pos.z</w:t>
+                      </w:r>
+                      <w:r>
+                        <w:t>,</w:t>
+                      </w:r>
+                    </w:p>
+                    <w:p>
+                      <w:pPr>
+                        <w:pStyle w:val="Code"/>
+                      </w:pPr>
+                      <w:r>
+                        <w:tab/>
+                      </w:r>
+                      <w:r>
+                        <w:tab/>
+                      </w:r>
+                      <w:r>
+                        <w:tab/>
+                      </w:r>
+                      <w:r>
+                        <w:tab/>
+                      </w:r>
+                      <w:r>
+                        <w:tab/>
+                      </w:r>
+                      <w:r>
+                        <w:tab/>
+                      </w:r>
+                      <w:r>
+                        <w:tab/>
+                        <w:t>v</w:t>
+                      </w:r>
+                      <w:r>
+                        <w:t>0</w:t>
+                      </w:r>
+                      <w:r>
+                        <w:t>.pos.y – v</w:t>
+                      </w:r>
+                      <w:r>
+                        <w:t>2</w:t>
+                      </w:r>
+                      <w:r>
+                        <w:t>.pos.y</w:t>
+                      </w:r>
+                      <w:r>
+                        <w:t>)</w:t>
+                      </w:r>
+                    </w:p>
+                    <w:p>
+                      <w:pPr>
+                        <w:pStyle w:val="Code"/>
+                      </w:pPr>
+                    </w:p>
+                    <w:p>
+                      <w:pPr>
+                        <w:pStyle w:val="Code"/>
+                      </w:pPr>
+                      <w:r>
+                        <w:tab/>
+                      </w:r>
+                      <w:r>
+                        <w:t>//Combine the two lists of the segmented side</w:t>
+                      </w:r>
+                    </w:p>
+                    <w:p>
+                      <w:pPr>
+                        <w:pStyle w:val="Code"/>
+                      </w:pPr>
+                      <w:r>
+                        <w:tab/>
+                        <w:t>v01TexCoords</w:t>
+                      </w:r>
+                      <w:r>
+                        <w:t>.</w:t>
+                      </w:r>
+                      <w:r>
+                        <w:t>removeLast</w:t>
+                      </w:r>
+                      <w:r>
+                        <w:t>()</w:t>
+                      </w:r>
+                    </w:p>
+                    <w:p>
+                      <w:pPr>
+                        <w:pStyle w:val="Code"/>
+                      </w:pPr>
+                      <w:r>
+                        <w:tab/>
+                        <w:t>v012TexCoords</w:t>
+                      </w:r>
+                      <w:r>
+                        <w:t xml:space="preserve"> = </w:t>
+                      </w:r>
+                      <w:r>
+                        <w:t>v01</w:t>
+                      </w:r>
+                      <w:r>
+                        <w:t>Bounds</w:t>
+                      </w:r>
+                      <w:r>
+                        <w:t>.append(v12</w:t>
+                      </w:r>
+                      <w:r>
+                        <w:t>Bounds</w:t>
+                      </w:r>
+                      <w:r>
+                        <w:t>)</w:t>
+                      </w:r>
+                    </w:p>
+                    <w:p>
+                      <w:pPr>
+                        <w:pStyle w:val="Code"/>
+                      </w:pPr>
+                      <w:r>
+                        <w:tab/>
+                      </w:r>
+                    </w:p>
+                    <w:p>
+                      <w:pPr>
+                        <w:pStyle w:val="Code"/>
+                      </w:pPr>
+                      <w:r>
+                        <w:tab/>
+                      </w:r>
+                      <w:r>
+                        <w:t>//Check which</w:t>
+                      </w:r>
+                      <w:r>
+                        <w:t xml:space="preserve"> side</w:t>
+                      </w:r>
+                      <w:r>
+                        <w:t xml:space="preserve"> is left and right</w:t>
+                      </w:r>
+                    </w:p>
+                    <w:p>
+                      <w:pPr>
+                        <w:pStyle w:val="Code"/>
+                      </w:pPr>
+                      <w:r>
+                        <w:tab/>
+                        <w:t>...</w:t>
+                      </w:r>
+                      <w:r>
+                        <w:t xml:space="preserve"> </w:t>
+                      </w:r>
+                    </w:p>
+                    <w:p>
+                      <w:pPr>
+                        <w:pStyle w:val="Code"/>
+                      </w:pPr>
+                      <w:r>
+                        <w:tab/>
+                      </w:r>
+                      <w:r>
+                        <w:t xml:space="preserve">if </w:t>
+                      </w:r>
+                      <w:r>
+                        <w:t>v01.x &lt; v02.x</w:t>
+                      </w:r>
+                      <w:r>
+                        <w:t>:</w:t>
+                      </w:r>
+                    </w:p>
+                    <w:p>
+                      <w:pPr>
+                        <w:pStyle w:val="Code"/>
+                      </w:pPr>
+                      <w:r>
+                        <w:tab/>
+                      </w:r>
+                      <w:r>
+                        <w:tab/>
+                        <w:t>...</w:t>
+                      </w:r>
+                    </w:p>
+                    <w:p>
+                      <w:pPr>
+                        <w:pStyle w:val="Code"/>
+                      </w:pPr>
+                      <w:r>
+                        <w:tab/>
+                      </w:r>
+                      <w:r>
+                        <w:tab/>
+                      </w:r>
+                      <w:r>
+                        <w:t>swap(left</w:t>
+                      </w:r>
+                      <w:r>
+                        <w:t>TexCoords</w:t>
+                      </w:r>
+                      <w:r>
+                        <w:t>, right</w:t>
+                      </w:r>
+                      <w:r>
+                        <w:t>TexCoords</w:t>
+                      </w:r>
+                      <w:r>
+                        <w:t>)</w:t>
+                      </w:r>
+                    </w:p>
+                    <w:p>
+                      <w:pPr>
+                        <w:pStyle w:val="Code"/>
+                      </w:pPr>
+                    </w:p>
+                    <w:p>
+                      <w:pPr>
+                        <w:pStyle w:val="Code"/>
+                      </w:pPr>
+                      <w:r>
+                        <w:tab/>
+                      </w:r>
+                      <w:r>
+                        <w:t>//Draw each horizontal line</w:t>
+                      </w:r>
+                    </w:p>
+                    <w:p>
+                      <w:pPr>
+                        <w:pStyle w:val="Code"/>
+                      </w:pPr>
+                      <w:r>
+                        <w:tab/>
+                      </w:r>
+                      <w:r>
+                        <w:t xml:space="preserve">for y from </w:t>
+                      </w:r>
+                      <w:r>
+                        <w:t>v0.pos.y</w:t>
+                      </w:r>
+                      <w:r>
+                        <w:t xml:space="preserve"> to </w:t>
+                      </w:r>
+                      <w:r>
+                        <w:t>v2.pos.y</w:t>
+                      </w:r>
+                      <w:r>
+                        <w:t>:</w:t>
+                      </w:r>
+                    </w:p>
+                    <w:p>
+                      <w:pPr>
+                        <w:pStyle w:val="Code"/>
+                      </w:pPr>
+                      <w:r>
+                        <w:tab/>
+                      </w:r>
+                      <w:r>
+                        <w:tab/>
+                        <w:t>...</w:t>
+                      </w:r>
+                    </w:p>
+                    <w:p>
+                      <w:pPr>
+                        <w:pStyle w:val="Code"/>
+                      </w:pPr>
+                      <w:r>
+                        <w:tab/>
+                      </w:r>
+                      <w:r>
+                        <w:tab/>
+                        <w:t>//Interpolate each texture coordinate for this horizontal line</w:t>
+                      </w:r>
+                    </w:p>
+                    <w:p>
+                      <w:pPr>
+                        <w:pStyle w:val="Code"/>
+                      </w:pPr>
+                      <w:r>
+                        <w:tab/>
+                      </w:r>
+                      <w:r>
+                        <w:tab/>
+                        <w:t>//We don’t divide by z since the edge interpolation already did</w:t>
+                      </w:r>
+                    </w:p>
+                    <w:p>
+                      <w:pPr>
+                        <w:pStyle w:val="Code"/>
+                      </w:pPr>
+                      <w:r>
+                        <w:tab/>
+                      </w:r>
+                      <w:r>
+                        <w:tab/>
+                        <w:t>rowTexCoords = Interpolate(</w:t>
+                      </w:r>
+                    </w:p>
+                    <w:p>
+                      <w:pPr>
+                        <w:pStyle w:val="Code"/>
+                      </w:pPr>
+                      <w:r>
+                        <w:tab/>
+                      </w:r>
+                      <w:r>
+                        <w:tab/>
+                      </w:r>
+                      <w:r>
+                        <w:tab/>
+                        <w:t>leftTexCoords[</w:t>
+                      </w:r>
+                      <w:r>
+                        <w:t>y - y0</w:t>
+                      </w:r>
+                      <w:r>
+                        <w:t>], rightTexCoords[</w:t>
+                      </w:r>
+                      <w:r>
+                        <w:t>y - y0</w:t>
+                      </w:r>
+                      <w:r>
+                        <w:t xml:space="preserve">], </w:t>
+                      </w:r>
+                    </w:p>
+                    <w:p>
+                      <w:pPr>
+                        <w:pStyle w:val="Code"/>
+                      </w:pPr>
+                      <w:r>
+                        <w:tab/>
+                      </w:r>
+                      <w:r>
+                        <w:tab/>
+                      </w:r>
+                      <w:r>
+                        <w:tab/>
+                      </w:r>
+                      <w:r>
+                        <w:t xml:space="preserve">leftBounds[y - y0] </w:t>
+                      </w:r>
+                      <w:r>
+                        <w:t>-</w:t>
+                      </w:r>
+                      <w:r>
+                        <w:t xml:space="preserve"> rightBounds[y - y0]</w:t>
+                      </w:r>
+                      <w:r>
+                        <w:t>)</w:t>
+                      </w:r>
+                    </w:p>
+                    <w:p>
+                      <w:pPr>
+                        <w:pStyle w:val="Code"/>
+                      </w:pPr>
+                      <w:r>
+                        <w:tab/>
+                      </w:r>
+                      <w:r>
+                        <w:tab/>
+                      </w:r>
+                    </w:p>
+                    <w:p>
+                      <w:pPr>
+                        <w:pStyle w:val="Code"/>
+                      </w:pPr>
+                      <w:r>
+                        <w:tab/>
+                      </w:r>
+                      <w:r>
+                        <w:tab/>
+                        <w:t>//Draw ever pixel in the row</w:t>
+                      </w:r>
+                    </w:p>
+                    <w:p>
+                      <w:pPr>
+                        <w:pStyle w:val="Code"/>
+                      </w:pPr>
+                      <w:r>
+                        <w:tab/>
+                      </w:r>
+                      <w:r>
+                        <w:tab/>
+                      </w:r>
+                      <w:r>
+                        <w:t>for x from leftBounds[y - y0] to rightBounds[y - y0]:</w:t>
+                      </w:r>
+                    </w:p>
+                    <w:p>
+                      <w:pPr>
+                        <w:pStyle w:val="Code"/>
+                      </w:pPr>
+                      <w:r>
+                        <w:tab/>
+                      </w:r>
+                      <w:r>
+                        <w:tab/>
+                      </w:r>
+                      <w:r>
+                        <w:tab/>
+                        <w:t>//Draw the color at the corresponding texture coordinate</w:t>
+                      </w:r>
+                    </w:p>
+                    <w:p>
+                      <w:pPr>
+                        <w:pStyle w:val="Code"/>
+                      </w:pPr>
+                      <w:r>
+                        <w:tab/>
+                      </w:r>
+                      <w:r>
+                        <w:tab/>
+                      </w:r>
+                      <w:r>
+                        <w:tab/>
+                        <w:t>//Here we divide by 1/z to get back u and v</w:t>
+                      </w:r>
+                    </w:p>
+                    <w:p>
+                      <w:pPr>
+                        <w:pStyle w:val="Code"/>
+                      </w:pPr>
+                      <w:r>
+                        <w:tab/>
+                      </w:r>
+                      <w:r>
+                        <w:tab/>
+                      </w:r>
+                      <w:r>
+                        <w:tab/>
+                      </w:r>
+                      <w:r>
+                        <w:t>PutPixel(x, y</w:t>
+                      </w:r>
+                      <w:r>
+                        <w:t>,</w:t>
+                      </w:r>
+                      <w:r>
+                        <w:t xml:space="preserve"> texture.</w:t>
+                      </w:r>
+                      <w:r>
+                        <w:t>at</w:t>
+                      </w:r>
+                      <w:r>
+                        <w:t>(rowTexCoords</w:t>
+                      </w:r>
+                      <w:r>
+                        <w:t>[i] / rowZPos[i++]</w:t>
+                      </w:r>
+                      <w:r>
+                        <w:t>)</w:t>
+                      </w:r>
+                      <w:r>
+                        <w:t>)</w:t>
+                      </w:r>
+                    </w:p>
+                  </w:txbxContent>
+                </v:textbox>
+                <w10:anchorlock/>
+              </v:shape>
+            </w:pict>
+          </mc:Fallback>
+        </mc:AlternateContent>
+      </w:r>
+    </w:p>
+    <w:p>
+      <w:pPr>
+        <w:pStyle w:val="Perusteksti"/>
+        <w:rPr>
+          <w:lang w:val="en-US"/>
+        </w:rPr>
+      </w:pPr>
+      <w:r>
+        <w:rPr>
+          <w:lang w:val="en-US"/>
+        </w:rPr>
+        <w:t>With this our renderer is capable of drawing much more detailed objects. The next step would be adding lighting, but we will not go over that in this paper.</w:t>
+      </w:r>
+    </w:p>
+    <w:p>
+      <w:pPr>
+        <w:pStyle w:val="Perusteksti"/>
+        <w:rPr>
+          <w:lang w:val="en-US"/>
+        </w:rPr>
+      </w:pPr>
+      <w:r>
+        <w:rPr>
+          <w:lang w:val="en-US"/>
+        </w:rPr>
+        <w:t>{TODO: add picture of final textured cube}</w:t>
       </w:r>
     </w:p>
     <w:p>
@@ -22423,35 +24527,7 @@
         <w:rPr>
           <w:lang w:val="en-US"/>
         </w:rPr>
-        <w:t xml:space="preserve">C++, MSVC, Visual Studio, Blender, </w:t>
-      </w:r>
-      <w:proofErr w:type="spellStart"/>
-      <w:r>
-        <w:rPr>
-          <w:lang w:val="en-US"/>
-        </w:rPr>
-        <w:t>Cmake</w:t>
-      </w:r>
-      <w:proofErr w:type="spellEnd"/>
-      <w:r>
-        <w:rPr>
-          <w:lang w:val="en-US"/>
-        </w:rPr>
-        <w:t xml:space="preserve">, tiny obj loader, </w:t>
-      </w:r>
-      <w:proofErr w:type="spellStart"/>
-      <w:r>
-        <w:rPr>
-          <w:lang w:val="en-US"/>
-        </w:rPr>
-        <w:t>stb</w:t>
-      </w:r>
-      <w:proofErr w:type="spellEnd"/>
-      <w:r>
-        <w:rPr>
-          <w:lang w:val="en-US"/>
-        </w:rPr>
-        <w:t xml:space="preserve"> image, git</w:t>
+        <w:t>C++, MSVC, Visual Studio, Blender, Cmake, tiny obj loader, stb image, git</w:t>
       </w:r>
     </w:p>
     <w:p>
@@ -22674,14 +24750,12 @@
         </w:rPr>
         <w:t xml:space="preserve"> and it simplifies the actual implementation. [</w:t>
       </w:r>
-      <w:proofErr w:type="spellStart"/>
       <w:r>
         <w:rPr>
           <w:lang w:val="en-US"/>
         </w:rPr>
         <w:t>msdoc</w:t>
       </w:r>
-      <w:proofErr w:type="spellEnd"/>
       <w:r>
         <w:rPr>
           <w:lang w:val="en-US"/>
@@ -22780,14 +24854,12 @@
         </w:rPr>
         <w:t>There are two ways to operate the console, either through the console API, or through virtual terminal sequences. The console API uses a set of C++ functions defined by Microsoft to change the state of the console, such as setting the cursor position, changing the pen color, or writing text. Virtual terminal sequences on the other hand are a set of functions represented as non-printable characters which can be output in between normal text to change the state of the terminal. We will use virtual terminal sequence in this paper because Microsoft recommends them over the API, and they are cross compatible with many other terminal emulators besides just CMD and PowerShell. [</w:t>
       </w:r>
-      <w:proofErr w:type="spellStart"/>
       <w:r>
         <w:rPr>
           <w:lang w:val="en-US"/>
         </w:rPr>
         <w:t>msdoc</w:t>
       </w:r>
-      <w:proofErr w:type="spellEnd"/>
       <w:r>
         <w:rPr>
           <w:lang w:val="en-US"/>
@@ -22808,14 +24880,12 @@
         </w:rPr>
         <w:t>The Windows console is capable of rendering 16 different colors in both the background and foreground, each character can have a different color set for its background and foreground color, however we cannot set the background and foreground color to be the same [</w:t>
       </w:r>
-      <w:proofErr w:type="spellStart"/>
       <w:r>
         <w:rPr>
           <w:lang w:val="en-US"/>
         </w:rPr>
         <w:t>msdoc</w:t>
       </w:r>
-      <w:proofErr w:type="spellEnd"/>
       <w:r>
         <w:rPr>
           <w:lang w:val="en-US"/>
@@ -22932,30 +25002,8 @@
         <w:rPr>
           <w:lang w:val="en-US"/>
         </w:rPr>
-        <w:t xml:space="preserve">TODO: Explain model and texture loading with </w:t>
-      </w:r>
-      <w:proofErr w:type="spellStart"/>
-      <w:r>
-        <w:rPr>
-          <w:lang w:val="en-US"/>
-        </w:rPr>
-        <w:t>tinyobjloader</w:t>
-      </w:r>
-      <w:proofErr w:type="spellEnd"/>
-      <w:r>
-        <w:rPr>
-          <w:lang w:val="en-US"/>
-        </w:rPr>
-        <w:t xml:space="preserve"> and </w:t>
-      </w:r>
-      <w:proofErr w:type="spellStart"/>
-      <w:r>
-        <w:rPr>
-          <w:lang w:val="en-US"/>
-        </w:rPr>
-        <w:t>stbimage</w:t>
-      </w:r>
-      <w:proofErr w:type="spellEnd"/>
+        <w:t>TODO: Explain model and texture loading with tinyobjloader and stbimage</w:t>
+      </w:r>
     </w:p>
     <w:p>
       <w:pPr>
@@ -22984,21 +25032,7 @@
         <w:rPr>
           <w:lang w:val="en-US"/>
         </w:rPr>
-        <w:t xml:space="preserve">TODO: Explain </w:t>
-      </w:r>
-      <w:proofErr w:type="spellStart"/>
-      <w:r>
-        <w:rPr>
-          <w:lang w:val="en-US"/>
-        </w:rPr>
-        <w:t>DrawModel</w:t>
-      </w:r>
-      <w:proofErr w:type="spellEnd"/>
-      <w:r>
-        <w:rPr>
-          <w:lang w:val="en-US"/>
-        </w:rPr>
-        <w:t xml:space="preserve"> function step by step</w:t>
+        <w:t>TODO: Explain DrawModel function step by step</w:t>
       </w:r>
     </w:p>
     <w:p>
@@ -23034,21 +25068,7 @@
         <w:rPr>
           <w:lang w:val="en-US"/>
         </w:rPr>
-        <w:t xml:space="preserve">TODO: Explain </w:t>
-      </w:r>
-      <w:proofErr w:type="spellStart"/>
-      <w:r>
-        <w:rPr>
-          <w:lang w:val="en-US"/>
-        </w:rPr>
-        <w:t>RasterizeTriangle</w:t>
-      </w:r>
-      <w:proofErr w:type="spellEnd"/>
-      <w:r>
-        <w:rPr>
-          <w:lang w:val="en-US"/>
-        </w:rPr>
-        <w:t xml:space="preserve"> function</w:t>
+        <w:t>TODO: Explain RasterizeTriangle function</w:t>
       </w:r>
     </w:p>
     <w:p>
@@ -23199,19 +25219,11 @@
         </w:rPr>
         <w:tab/>
       </w:r>
-      <w:proofErr w:type="spellStart"/>
-      <w:r>
-        <w:rPr>
-          <w:lang w:val="en-US"/>
-        </w:rPr>
-        <w:t>ogl</w:t>
-      </w:r>
-      <w:proofErr w:type="spellEnd"/>
-      <w:r>
-        <w:rPr>
-          <w:lang w:val="en-US"/>
-        </w:rPr>
-        <w:t xml:space="preserve"> doc </w:t>
+      <w:r>
+        <w:rPr>
+          <w:lang w:val="en-US"/>
+        </w:rPr>
+        <w:t xml:space="preserve">ogl doc </w:t>
       </w:r>
       <w:r>
         <w:rPr>
@@ -23289,21 +25301,7 @@
         <w:rPr>
           <w:lang w:val="en-US"/>
         </w:rPr>
-        <w:t xml:space="preserve">Kennedy J. </w:t>
-      </w:r>
-      <w:proofErr w:type="spellStart"/>
-      <w:r>
-        <w:rPr>
-          <w:lang w:val="en-US"/>
-        </w:rPr>
-        <w:t>Bresenham's</w:t>
-      </w:r>
-      <w:proofErr w:type="spellEnd"/>
-      <w:r>
-        <w:rPr>
-          <w:lang w:val="en-US"/>
-        </w:rPr>
-        <w:t xml:space="preserve"> Integer Only Line Drawing Algorithm. </w:t>
+        <w:t xml:space="preserve">Kennedy J. Bresenham's Integer Only Line Drawing Algorithm. </w:t>
       </w:r>
       <w:r>
         <w:rPr>
@@ -23357,21 +25355,7 @@
         <w:rPr>
           <w:lang w:val="en-US"/>
         </w:rPr>
-        <w:t xml:space="preserve">Murray JD, </w:t>
-      </w:r>
-      <w:proofErr w:type="spellStart"/>
-      <w:r>
-        <w:rPr>
-          <w:lang w:val="en-US"/>
-        </w:rPr>
-        <w:t>VanRyper</w:t>
-      </w:r>
-      <w:proofErr w:type="spellEnd"/>
-      <w:r>
-        <w:rPr>
-          <w:lang w:val="en-US"/>
-        </w:rPr>
-        <w:t xml:space="preserve"> W. </w:t>
+        <w:t xml:space="preserve">Murray JD, VanRyper W. </w:t>
       </w:r>
       <w:r>
         <w:rPr>
@@ -23577,27 +25561,14 @@
       <w:r>
         <w:t xml:space="preserve">Available: </w:t>
       </w:r>
-      <w:r>
-        <w:fldChar w:fldCharType="begin"/>
-      </w:r>
-      <w:r>
-        <w:instrText>HYPERLINK "https://learn.mcrosoft.com/en-us/windows/console/"</w:instrText>
-      </w:r>
-      <w:r>
-        <w:fldChar w:fldCharType="separate"/>
-      </w:r>
-      <w:r>
-        <w:rPr>
-          <w:rStyle w:val="Hyperlink"/>
-        </w:rPr>
-        <w:t>https://learn.mcrosoft.com/en-us/windows/console/</w:t>
-      </w:r>
-      <w:r>
-        <w:rPr>
-          <w:rStyle w:val="Hyperlink"/>
-        </w:rPr>
-        <w:fldChar w:fldCharType="end"/>
-      </w:r>
+      <w:hyperlink r:id="rId25" w:history="1">
+        <w:r>
+          <w:rPr>
+            <w:rStyle w:val="Hyperlink"/>
+          </w:rPr>
+          <w:t>https://learn.mcrosoft.com/en-us/windows/console/</w:t>
+        </w:r>
+      </w:hyperlink>
     </w:p>
     <w:p>
       <w:pPr>
@@ -23629,7 +25600,7 @@
           <w:lang w:val="en-US"/>
         </w:rPr>
         <w:sectPr>
-          <w:headerReference w:type="first" r:id="rId25"/>
+          <w:headerReference w:type="first" r:id="rId26"/>
           <w:pgSz w:w="11906" w:h="16838" w:code="9"/>
           <w:pgMar w:top="1134" w:right="851" w:bottom="1418" w:left="2438" w:header="709" w:footer="709" w:gutter="0"/>
           <w:pgNumType w:start="1"/>
@@ -23643,21 +25614,7 @@
         <w:rPr>
           <w:lang w:val="en-US"/>
         </w:rPr>
-        <w:t xml:space="preserve">{How to cite </w:t>
-      </w:r>
-      <w:proofErr w:type="spellStart"/>
-      <w:r>
-        <w:rPr>
-          <w:lang w:val="en-US"/>
-        </w:rPr>
-        <w:t>glm</w:t>
-      </w:r>
-      <w:proofErr w:type="spellEnd"/>
-      <w:r>
-        <w:rPr>
-          <w:lang w:val="en-US"/>
-        </w:rPr>
-        <w:t xml:space="preserve"> source</w:t>
+        <w:t>{How to cite glm source</w:t>
       </w:r>
     </w:p>
     <w:p>
@@ -23667,8 +25624,8 @@
           <w:lang w:val="en-US"/>
         </w:rPr>
         <w:sectPr>
-          <w:headerReference w:type="default" r:id="rId26"/>
-          <w:headerReference w:type="first" r:id="rId27"/>
+          <w:headerReference w:type="default" r:id="rId27"/>
+          <w:headerReference w:type="first" r:id="rId28"/>
           <w:pgSz w:w="11906" w:h="16838" w:code="9"/>
           <w:pgMar w:top="1134" w:right="851" w:bottom="1418" w:left="2438" w:header="709" w:footer="709" w:gutter="0"/>
           <w:pgNumType w:start="1"/>
@@ -23690,7 +25647,7 @@
       </w:pPr>
     </w:p>
     <w:sectPr>
-      <w:headerReference w:type="first" r:id="rId28"/>
+      <w:headerReference w:type="first" r:id="rId29"/>
       <w:pgSz w:w="11906" w:h="16838" w:code="9"/>
       <w:pgMar w:top="1134" w:right="851" w:bottom="1418" w:left="2438" w:header="709" w:footer="709" w:gutter="0"/>
       <w:pgNumType w:start="1"/>
@@ -26054,6 +28011,155 @@
     </w:lvl>
   </w:abstractNum>
   <w:abstractNum w:abstractNumId="27" w15:restartNumberingAfterBreak="0">
+    <w:nsid w:val="63C428BE"/>
+    <w:multiLevelType w:val="multilevel"/>
+    <w:tmpl w:val="900228F8"/>
+    <w:lvl w:ilvl="0">
+      <w:start w:val="1"/>
+      <w:numFmt w:val="bullet"/>
+      <w:lvlText w:val=""/>
+      <w:lvlJc w:val="left"/>
+      <w:pPr>
+        <w:tabs>
+          <w:tab w:val="num" w:pos="720"/>
+        </w:tabs>
+        <w:ind w:left="720" w:hanging="360"/>
+      </w:pPr>
+      <w:rPr>
+        <w:rFonts w:ascii="Symbol" w:hAnsi="Symbol" w:hint="default"/>
+        <w:sz w:val="20"/>
+      </w:rPr>
+    </w:lvl>
+    <w:lvl w:ilvl="1" w:tentative="1">
+      <w:start w:val="1"/>
+      <w:numFmt w:val="bullet"/>
+      <w:lvlText w:val="o"/>
+      <w:lvlJc w:val="left"/>
+      <w:pPr>
+        <w:tabs>
+          <w:tab w:val="num" w:pos="1440"/>
+        </w:tabs>
+        <w:ind w:left="1440" w:hanging="360"/>
+      </w:pPr>
+      <w:rPr>
+        <w:rFonts w:ascii="Courier New" w:hAnsi="Courier New" w:hint="default"/>
+        <w:sz w:val="20"/>
+      </w:rPr>
+    </w:lvl>
+    <w:lvl w:ilvl="2" w:tentative="1">
+      <w:start w:val="1"/>
+      <w:numFmt w:val="bullet"/>
+      <w:lvlText w:val=""/>
+      <w:lvlJc w:val="left"/>
+      <w:pPr>
+        <w:tabs>
+          <w:tab w:val="num" w:pos="2160"/>
+        </w:tabs>
+        <w:ind w:left="2160" w:hanging="360"/>
+      </w:pPr>
+      <w:rPr>
+        <w:rFonts w:ascii="Wingdings" w:hAnsi="Wingdings" w:hint="default"/>
+        <w:sz w:val="20"/>
+      </w:rPr>
+    </w:lvl>
+    <w:lvl w:ilvl="3" w:tentative="1">
+      <w:start w:val="1"/>
+      <w:numFmt w:val="bullet"/>
+      <w:lvlText w:val=""/>
+      <w:lvlJc w:val="left"/>
+      <w:pPr>
+        <w:tabs>
+          <w:tab w:val="num" w:pos="2880"/>
+        </w:tabs>
+        <w:ind w:left="2880" w:hanging="360"/>
+      </w:pPr>
+      <w:rPr>
+        <w:rFonts w:ascii="Wingdings" w:hAnsi="Wingdings" w:hint="default"/>
+        <w:sz w:val="20"/>
+      </w:rPr>
+    </w:lvl>
+    <w:lvl w:ilvl="4" w:tentative="1">
+      <w:start w:val="1"/>
+      <w:numFmt w:val="bullet"/>
+      <w:lvlText w:val=""/>
+      <w:lvlJc w:val="left"/>
+      <w:pPr>
+        <w:tabs>
+          <w:tab w:val="num" w:pos="3600"/>
+        </w:tabs>
+        <w:ind w:left="3600" w:hanging="360"/>
+      </w:pPr>
+      <w:rPr>
+        <w:rFonts w:ascii="Wingdings" w:hAnsi="Wingdings" w:hint="default"/>
+        <w:sz w:val="20"/>
+      </w:rPr>
+    </w:lvl>
+    <w:lvl w:ilvl="5" w:tentative="1">
+      <w:start w:val="1"/>
+      <w:numFmt w:val="bullet"/>
+      <w:lvlText w:val=""/>
+      <w:lvlJc w:val="left"/>
+      <w:pPr>
+        <w:tabs>
+          <w:tab w:val="num" w:pos="4320"/>
+        </w:tabs>
+        <w:ind w:left="4320" w:hanging="360"/>
+      </w:pPr>
+      <w:rPr>
+        <w:rFonts w:ascii="Wingdings" w:hAnsi="Wingdings" w:hint="default"/>
+        <w:sz w:val="20"/>
+      </w:rPr>
+    </w:lvl>
+    <w:lvl w:ilvl="6" w:tentative="1">
+      <w:start w:val="1"/>
+      <w:numFmt w:val="bullet"/>
+      <w:lvlText w:val=""/>
+      <w:lvlJc w:val="left"/>
+      <w:pPr>
+        <w:tabs>
+          <w:tab w:val="num" w:pos="5040"/>
+        </w:tabs>
+        <w:ind w:left="5040" w:hanging="360"/>
+      </w:pPr>
+      <w:rPr>
+        <w:rFonts w:ascii="Wingdings" w:hAnsi="Wingdings" w:hint="default"/>
+        <w:sz w:val="20"/>
+      </w:rPr>
+    </w:lvl>
+    <w:lvl w:ilvl="7" w:tentative="1">
+      <w:start w:val="1"/>
+      <w:numFmt w:val="bullet"/>
+      <w:lvlText w:val=""/>
+      <w:lvlJc w:val="left"/>
+      <w:pPr>
+        <w:tabs>
+          <w:tab w:val="num" w:pos="5760"/>
+        </w:tabs>
+        <w:ind w:left="5760" w:hanging="360"/>
+      </w:pPr>
+      <w:rPr>
+        <w:rFonts w:ascii="Wingdings" w:hAnsi="Wingdings" w:hint="default"/>
+        <w:sz w:val="20"/>
+      </w:rPr>
+    </w:lvl>
+    <w:lvl w:ilvl="8" w:tentative="1">
+      <w:start w:val="1"/>
+      <w:numFmt w:val="bullet"/>
+      <w:lvlText w:val=""/>
+      <w:lvlJc w:val="left"/>
+      <w:pPr>
+        <w:tabs>
+          <w:tab w:val="num" w:pos="6480"/>
+        </w:tabs>
+        <w:ind w:left="6480" w:hanging="360"/>
+      </w:pPr>
+      <w:rPr>
+        <w:rFonts w:ascii="Wingdings" w:hAnsi="Wingdings" w:hint="default"/>
+        <w:sz w:val="20"/>
+      </w:rPr>
+    </w:lvl>
+  </w:abstractNum>
+  <w:abstractNum w:abstractNumId="28" w15:restartNumberingAfterBreak="0">
     <w:nsid w:val="6D047BEB"/>
     <w:multiLevelType w:val="hybridMultilevel"/>
     <w:tmpl w:val="4BBE3464"/>
@@ -26142,7 +28248,7 @@
       </w:pPr>
     </w:lvl>
   </w:abstractNum>
-  <w:abstractNum w:abstractNumId="28" w15:restartNumberingAfterBreak="0">
+  <w:abstractNum w:abstractNumId="29" w15:restartNumberingAfterBreak="0">
     <w:nsid w:val="6F8A4611"/>
     <w:multiLevelType w:val="multilevel"/>
     <w:tmpl w:val="E17E26DE"/>
@@ -26284,7 +28390,7 @@
       </w:rPr>
     </w:lvl>
   </w:abstractNum>
-  <w:abstractNum w:abstractNumId="29" w15:restartNumberingAfterBreak="0">
+  <w:abstractNum w:abstractNumId="30" w15:restartNumberingAfterBreak="0">
     <w:nsid w:val="72E9283F"/>
     <w:multiLevelType w:val="multilevel"/>
     <w:tmpl w:val="5D74A9A2"/>
@@ -26401,7 +28507,7 @@
       </w:rPr>
     </w:lvl>
   </w:abstractNum>
-  <w:abstractNum w:abstractNumId="30" w15:restartNumberingAfterBreak="0">
+  <w:abstractNum w:abstractNumId="31" w15:restartNumberingAfterBreak="0">
     <w:nsid w:val="73E576F0"/>
     <w:multiLevelType w:val="hybridMultilevel"/>
     <w:tmpl w:val="7F8CBA32"/>
@@ -26487,7 +28593,120 @@
       </w:pPr>
     </w:lvl>
   </w:abstractNum>
-  <w:abstractNum w:abstractNumId="31" w15:restartNumberingAfterBreak="0">
+  <w:abstractNum w:abstractNumId="32" w15:restartNumberingAfterBreak="0">
+    <w:nsid w:val="79160EE8"/>
+    <w:multiLevelType w:val="hybridMultilevel"/>
+    <w:tmpl w:val="14F668DA"/>
+    <w:lvl w:ilvl="0" w:tplc="040B0001">
+      <w:start w:val="1"/>
+      <w:numFmt w:val="bullet"/>
+      <w:lvlText w:val=""/>
+      <w:lvlJc w:val="left"/>
+      <w:pPr>
+        <w:ind w:left="720" w:hanging="360"/>
+      </w:pPr>
+      <w:rPr>
+        <w:rFonts w:ascii="Symbol" w:hAnsi="Symbol" w:hint="default"/>
+      </w:rPr>
+    </w:lvl>
+    <w:lvl w:ilvl="1" w:tplc="040B0003" w:tentative="1">
+      <w:start w:val="1"/>
+      <w:numFmt w:val="bullet"/>
+      <w:lvlText w:val="o"/>
+      <w:lvlJc w:val="left"/>
+      <w:pPr>
+        <w:ind w:left="1440" w:hanging="360"/>
+      </w:pPr>
+      <w:rPr>
+        <w:rFonts w:ascii="Courier New" w:hAnsi="Courier New" w:cs="Courier New" w:hint="default"/>
+      </w:rPr>
+    </w:lvl>
+    <w:lvl w:ilvl="2" w:tplc="040B0005" w:tentative="1">
+      <w:start w:val="1"/>
+      <w:numFmt w:val="bullet"/>
+      <w:lvlText w:val=""/>
+      <w:lvlJc w:val="left"/>
+      <w:pPr>
+        <w:ind w:left="2160" w:hanging="360"/>
+      </w:pPr>
+      <w:rPr>
+        <w:rFonts w:ascii="Wingdings" w:hAnsi="Wingdings" w:hint="default"/>
+      </w:rPr>
+    </w:lvl>
+    <w:lvl w:ilvl="3" w:tplc="040B0001" w:tentative="1">
+      <w:start w:val="1"/>
+      <w:numFmt w:val="bullet"/>
+      <w:lvlText w:val=""/>
+      <w:lvlJc w:val="left"/>
+      <w:pPr>
+        <w:ind w:left="2880" w:hanging="360"/>
+      </w:pPr>
+      <w:rPr>
+        <w:rFonts w:ascii="Symbol" w:hAnsi="Symbol" w:hint="default"/>
+      </w:rPr>
+    </w:lvl>
+    <w:lvl w:ilvl="4" w:tplc="040B0003" w:tentative="1">
+      <w:start w:val="1"/>
+      <w:numFmt w:val="bullet"/>
+      <w:lvlText w:val="o"/>
+      <w:lvlJc w:val="left"/>
+      <w:pPr>
+        <w:ind w:left="3600" w:hanging="360"/>
+      </w:pPr>
+      <w:rPr>
+        <w:rFonts w:ascii="Courier New" w:hAnsi="Courier New" w:cs="Courier New" w:hint="default"/>
+      </w:rPr>
+    </w:lvl>
+    <w:lvl w:ilvl="5" w:tplc="040B0005" w:tentative="1">
+      <w:start w:val="1"/>
+      <w:numFmt w:val="bullet"/>
+      <w:lvlText w:val=""/>
+      <w:lvlJc w:val="left"/>
+      <w:pPr>
+        <w:ind w:left="4320" w:hanging="360"/>
+      </w:pPr>
+      <w:rPr>
+        <w:rFonts w:ascii="Wingdings" w:hAnsi="Wingdings" w:hint="default"/>
+      </w:rPr>
+    </w:lvl>
+    <w:lvl w:ilvl="6" w:tplc="040B0001" w:tentative="1">
+      <w:start w:val="1"/>
+      <w:numFmt w:val="bullet"/>
+      <w:lvlText w:val=""/>
+      <w:lvlJc w:val="left"/>
+      <w:pPr>
+        <w:ind w:left="5040" w:hanging="360"/>
+      </w:pPr>
+      <w:rPr>
+        <w:rFonts w:ascii="Symbol" w:hAnsi="Symbol" w:hint="default"/>
+      </w:rPr>
+    </w:lvl>
+    <w:lvl w:ilvl="7" w:tplc="040B0003" w:tentative="1">
+      <w:start w:val="1"/>
+      <w:numFmt w:val="bullet"/>
+      <w:lvlText w:val="o"/>
+      <w:lvlJc w:val="left"/>
+      <w:pPr>
+        <w:ind w:left="5760" w:hanging="360"/>
+      </w:pPr>
+      <w:rPr>
+        <w:rFonts w:ascii="Courier New" w:hAnsi="Courier New" w:cs="Courier New" w:hint="default"/>
+      </w:rPr>
+    </w:lvl>
+    <w:lvl w:ilvl="8" w:tplc="040B0005" w:tentative="1">
+      <w:start w:val="1"/>
+      <w:numFmt w:val="bullet"/>
+      <w:lvlText w:val=""/>
+      <w:lvlJc w:val="left"/>
+      <w:pPr>
+        <w:ind w:left="6480" w:hanging="360"/>
+      </w:pPr>
+      <w:rPr>
+        <w:rFonts w:ascii="Wingdings" w:hAnsi="Wingdings" w:hint="default"/>
+      </w:rPr>
+    </w:lvl>
+  </w:abstractNum>
+  <w:abstractNum w:abstractNumId="33" w15:restartNumberingAfterBreak="0">
     <w:nsid w:val="7BB0692D"/>
     <w:multiLevelType w:val="hybridMultilevel"/>
     <w:tmpl w:val="04581AB8"/>
@@ -26600,7 +28819,7 @@
       </w:rPr>
     </w:lvl>
   </w:abstractNum>
-  <w:abstractNum w:abstractNumId="32" w15:restartNumberingAfterBreak="0">
+  <w:abstractNum w:abstractNumId="34" w15:restartNumberingAfterBreak="0">
     <w:nsid w:val="7D4F07C5"/>
     <w:multiLevelType w:val="hybridMultilevel"/>
     <w:tmpl w:val="D8724D3A"/>
@@ -26689,7 +28908,7 @@
       </w:pPr>
     </w:lvl>
   </w:abstractNum>
-  <w:abstractNum w:abstractNumId="33" w15:restartNumberingAfterBreak="0">
+  <w:abstractNum w:abstractNumId="35" w15:restartNumberingAfterBreak="0">
     <w:nsid w:val="7D796401"/>
     <w:multiLevelType w:val="hybridMultilevel"/>
     <w:tmpl w:val="7BD28C84"/>
@@ -26802,19 +29021,19 @@
     </w:lvl>
   </w:abstractNum>
   <w:num w:numId="1" w16cid:durableId="1415131021">
-    <w:abstractNumId w:val="29"/>
+    <w:abstractNumId w:val="30"/>
   </w:num>
   <w:num w:numId="2" w16cid:durableId="650672034">
-    <w:abstractNumId w:val="29"/>
+    <w:abstractNumId w:val="30"/>
   </w:num>
   <w:num w:numId="3" w16cid:durableId="1878472368">
-    <w:abstractNumId w:val="29"/>
+    <w:abstractNumId w:val="30"/>
   </w:num>
   <w:num w:numId="4" w16cid:durableId="1271938782">
     <w:abstractNumId w:val="11"/>
   </w:num>
   <w:num w:numId="5" w16cid:durableId="1493177419">
-    <w:abstractNumId w:val="28"/>
+    <w:abstractNumId w:val="29"/>
   </w:num>
   <w:num w:numId="6" w16cid:durableId="1695571459">
     <w:abstractNumId w:val="18"/>
@@ -26865,25 +29084,25 @@
     <w:abstractNumId w:val="15"/>
   </w:num>
   <w:num w:numId="22" w16cid:durableId="699009390">
-    <w:abstractNumId w:val="29"/>
+    <w:abstractNumId w:val="30"/>
   </w:num>
   <w:num w:numId="23" w16cid:durableId="348485479">
-    <w:abstractNumId w:val="29"/>
+    <w:abstractNumId w:val="30"/>
   </w:num>
   <w:num w:numId="24" w16cid:durableId="1421101444">
-    <w:abstractNumId w:val="29"/>
+    <w:abstractNumId w:val="30"/>
   </w:num>
   <w:num w:numId="25" w16cid:durableId="2136484659">
     <w:abstractNumId w:val="21"/>
   </w:num>
   <w:num w:numId="26" w16cid:durableId="498276108">
-    <w:abstractNumId w:val="29"/>
+    <w:abstractNumId w:val="30"/>
   </w:num>
   <w:num w:numId="27" w16cid:durableId="1925844864">
-    <w:abstractNumId w:val="29"/>
+    <w:abstractNumId w:val="30"/>
   </w:num>
   <w:num w:numId="28" w16cid:durableId="1489513217">
-    <w:abstractNumId w:val="29"/>
+    <w:abstractNumId w:val="30"/>
   </w:num>
   <w:num w:numId="29" w16cid:durableId="601231009">
     <w:abstractNumId w:val="25"/>
@@ -26895,10 +29114,10 @@
     <w:abstractNumId w:val="12"/>
   </w:num>
   <w:num w:numId="32" w16cid:durableId="382560612">
-    <w:abstractNumId w:val="33"/>
+    <w:abstractNumId w:val="35"/>
   </w:num>
   <w:num w:numId="33" w16cid:durableId="2028479018">
-    <w:abstractNumId w:val="30"/>
+    <w:abstractNumId w:val="31"/>
   </w:num>
   <w:num w:numId="34" w16cid:durableId="2089695674">
     <w:abstractNumId w:val="24"/>
@@ -26907,10 +29126,10 @@
     <w:abstractNumId w:val="22"/>
   </w:num>
   <w:num w:numId="36" w16cid:durableId="967470259">
-    <w:abstractNumId w:val="27"/>
+    <w:abstractNumId w:val="28"/>
   </w:num>
   <w:num w:numId="37" w16cid:durableId="330914243">
-    <w:abstractNumId w:val="32"/>
+    <w:abstractNumId w:val="34"/>
   </w:num>
   <w:num w:numId="38" w16cid:durableId="159203039">
     <w:abstractNumId w:val="16"/>
@@ -26943,7 +29162,13 @@
     <w:abstractNumId w:val="17"/>
   </w:num>
   <w:num w:numId="44" w16cid:durableId="1830440378">
-    <w:abstractNumId w:val="31"/>
+    <w:abstractNumId w:val="33"/>
+  </w:num>
+  <w:num w:numId="45" w16cid:durableId="448166780">
+    <w:abstractNumId w:val="27"/>
+  </w:num>
+  <w:num w:numId="46" w16cid:durableId="1326663750">
+    <w:abstractNumId w:val="32"/>
   </w:num>
 </w:numbering>
 </file>

</xml_diff>

<commit_message>
(Paper) Added API structure
</commit_message>
<xml_diff>
--- a/doc/Thesis.docx
+++ b/doc/Thesis.docx
@@ -309,37 +309,8 @@
         </w:rPr>
         <w:t xml:space="preserve">Asiasanat: </w:t>
       </w:r>
-      <w:proofErr w:type="spellStart"/>
-      <w:r>
-        <w:t>aliquam</w:t>
-      </w:r>
-      <w:proofErr w:type="spellEnd"/>
-      <w:r>
-        <w:t xml:space="preserve">, </w:t>
-      </w:r>
-      <w:proofErr w:type="spellStart"/>
-      <w:r>
-        <w:t>dignissim</w:t>
-      </w:r>
-      <w:proofErr w:type="spellEnd"/>
-      <w:r>
-        <w:t xml:space="preserve">, </w:t>
-      </w:r>
-      <w:proofErr w:type="spellStart"/>
-      <w:r>
-        <w:t>molestie</w:t>
-      </w:r>
-      <w:proofErr w:type="spellEnd"/>
-      <w:r>
-        <w:t xml:space="preserve">, </w:t>
-      </w:r>
-      <w:proofErr w:type="spellStart"/>
-      <w:r>
-        <w:t>tortor</w:t>
-      </w:r>
-      <w:proofErr w:type="spellEnd"/>
-      <w:r>
-        <w:t>, vitae</w:t>
+      <w:r>
+        <w:t>aliquam, dignissim, molestie, tortor, vitae</w:t>
       </w:r>
     </w:p>
     <w:p>
@@ -352,11 +323,9 @@
       <w:r>
         <w:t xml:space="preserve"> otsikkoa (</w:t>
       </w:r>
-      <w:proofErr w:type="spellStart"/>
       <w:r>
         <w:t>Calibri</w:t>
       </w:r>
-      <w:proofErr w:type="spellEnd"/>
       <w:r>
         <w:t>, fonttikoko: 11</w:t>
       </w:r>
@@ -382,11 +351,9 @@
       <w:r>
         <w:t>muusta työstä poikkeavasti fonttikoolla 10 (</w:t>
       </w:r>
-      <w:proofErr w:type="spellStart"/>
       <w:r>
         <w:t>Calibri</w:t>
       </w:r>
-      <w:proofErr w:type="spellEnd"/>
       <w:r>
         <w:t>, tyyli: Tiivistelmän tyyli). Tiivistelmän tulisi sopia yhdelle sivulle.</w:t>
       </w:r>
@@ -544,61 +511,11 @@
         </w:rPr>
         <w:t xml:space="preserve">Keywords: </w:t>
       </w:r>
-      <w:proofErr w:type="spellStart"/>
-      <w:r>
-        <w:rPr>
-          <w:lang w:val="en-US"/>
-        </w:rPr>
-        <w:t>aliquam</w:t>
-      </w:r>
-      <w:proofErr w:type="spellEnd"/>
-      <w:r>
-        <w:rPr>
-          <w:lang w:val="en-US"/>
-        </w:rPr>
-        <w:t xml:space="preserve">, </w:t>
-      </w:r>
-      <w:proofErr w:type="spellStart"/>
-      <w:r>
-        <w:rPr>
-          <w:lang w:val="en-US"/>
-        </w:rPr>
-        <w:t>dignissim</w:t>
-      </w:r>
-      <w:proofErr w:type="spellEnd"/>
-      <w:r>
-        <w:rPr>
-          <w:lang w:val="en-US"/>
-        </w:rPr>
-        <w:t xml:space="preserve">, </w:t>
-      </w:r>
-      <w:proofErr w:type="spellStart"/>
-      <w:r>
-        <w:rPr>
-          <w:lang w:val="en-US"/>
-        </w:rPr>
-        <w:t>molestie</w:t>
-      </w:r>
-      <w:proofErr w:type="spellEnd"/>
-      <w:r>
-        <w:rPr>
-          <w:lang w:val="en-US"/>
-        </w:rPr>
-        <w:t xml:space="preserve">, </w:t>
-      </w:r>
-      <w:proofErr w:type="spellStart"/>
-      <w:r>
-        <w:rPr>
-          <w:lang w:val="en-US"/>
-        </w:rPr>
-        <w:t>tortor</w:t>
-      </w:r>
-      <w:proofErr w:type="spellEnd"/>
-      <w:r>
-        <w:rPr>
-          <w:lang w:val="en-US"/>
-        </w:rPr>
-        <w:t>, vitae</w:t>
+      <w:r>
+        <w:rPr>
+          <w:lang w:val="en-US"/>
+        </w:rPr>
+        <w:t>aliquam, dignissim, molestie, tortor, vitae</w:t>
       </w:r>
     </w:p>
     <w:p>
@@ -612,35 +529,7 @@
         <w:rPr>
           <w:lang w:val="en-US"/>
         </w:rPr>
-        <w:t xml:space="preserve">Write the abstract page in font size 10 (Arial, style: </w:t>
-      </w:r>
-      <w:proofErr w:type="spellStart"/>
-      <w:r>
-        <w:rPr>
-          <w:lang w:val="en-US"/>
-        </w:rPr>
-        <w:t>Tiivistelmän</w:t>
-      </w:r>
-      <w:proofErr w:type="spellEnd"/>
-      <w:r>
-        <w:rPr>
-          <w:lang w:val="en-US"/>
-        </w:rPr>
-        <w:t xml:space="preserve"> </w:t>
-      </w:r>
-      <w:proofErr w:type="spellStart"/>
-      <w:r>
-        <w:rPr>
-          <w:lang w:val="en-US"/>
-        </w:rPr>
-        <w:t>tyyli</w:t>
-      </w:r>
-      <w:proofErr w:type="spellEnd"/>
-      <w:r>
-        <w:rPr>
-          <w:lang w:val="en-US"/>
-        </w:rPr>
-        <w:t xml:space="preserve">), except for the abstract </w:t>
+        <w:t xml:space="preserve">Write the abstract page in font size 10 (Arial, style: Tiivistelmän tyyli), except for the abstract </w:t>
       </w:r>
       <w:r>
         <w:rPr>
@@ -656,34 +545,14 @@
         </w:rPr>
         <w:t xml:space="preserve">, which is written in font size 11. (Arial, style: </w:t>
       </w:r>
-      <w:proofErr w:type="spellStart"/>
       <w:r>
         <w:rPr>
           <w:b/>
           <w:bCs/>
           <w:lang w:val="en-US"/>
         </w:rPr>
-        <w:t>Otsikko</w:t>
-      </w:r>
-      <w:proofErr w:type="spellEnd"/>
-      <w:r>
-        <w:rPr>
-          <w:b/>
-          <w:bCs/>
-          <w:lang w:val="en-US"/>
-        </w:rPr>
-        <w:t xml:space="preserve"> </w:t>
-      </w:r>
-      <w:proofErr w:type="spellStart"/>
-      <w:r>
-        <w:rPr>
-          <w:b/>
-          <w:bCs/>
-          <w:lang w:val="en-US"/>
-        </w:rPr>
-        <w:t>Tiivistelmä</w:t>
-      </w:r>
-      <w:proofErr w:type="spellEnd"/>
+        <w:t>Otsikko Tiivistelmä</w:t>
+      </w:r>
       <w:r>
         <w:rPr>
           <w:lang w:val="en-US"/>
@@ -746,19 +615,9 @@
           <w:pPr>
             <w:pStyle w:val="TOCHeading"/>
           </w:pPr>
-          <w:proofErr w:type="spellStart"/>
           <w:r>
-            <w:t>Table</w:t>
+            <w:t>Table of Contents</w:t>
           </w:r>
-          <w:proofErr w:type="spellEnd"/>
-          <w:r>
-            <w:t xml:space="preserve"> of </w:t>
-          </w:r>
-          <w:proofErr w:type="spellStart"/>
-          <w:r>
-            <w:t>Contents</w:t>
-          </w:r>
-          <w:proofErr w:type="spellEnd"/>
         </w:p>
         <w:p>
           <w:pPr>
@@ -3383,22 +3242,18 @@
       <w:pPr>
         <w:pStyle w:val="OtsikkoTiivistelm"/>
       </w:pPr>
-      <w:proofErr w:type="spellStart"/>
       <w:r>
         <w:lastRenderedPageBreak/>
         <w:t>Symbols</w:t>
       </w:r>
-      <w:proofErr w:type="spellEnd"/>
     </w:p>
     <w:p>
       <w:pPr>
         <w:pStyle w:val="Perusteksti"/>
       </w:pPr>
-      <w:proofErr w:type="spellStart"/>
       <w:r>
         <w:t>texel</w:t>
       </w:r>
-      <w:proofErr w:type="spellEnd"/>
     </w:p>
     <w:p>
       <w:pPr>
@@ -3434,13 +3289,11 @@
         <w:pStyle w:val="Heading1"/>
       </w:pPr>
       <w:bookmarkStart w:id="1" w:name="_Toc184295617"/>
-      <w:proofErr w:type="spellStart"/>
       <w:r>
         <w:lastRenderedPageBreak/>
         <w:t>Introduction</w:t>
       </w:r>
       <w:bookmarkEnd w:id="1"/>
-      <w:proofErr w:type="spellEnd"/>
     </w:p>
     <w:p>
       <w:pPr>
@@ -3913,21 +3766,7 @@
         <w:rPr>
           <w:lang w:val="en-US"/>
         </w:rPr>
-        <w:t xml:space="preserve"> </w:t>
-      </w:r>
-      <w:proofErr w:type="spellStart"/>
-      <w:r>
-        <w:rPr>
-          <w:lang w:val="en-US"/>
-        </w:rPr>
-        <w:t>PutPixel</w:t>
-      </w:r>
-      <w:proofErr w:type="spellEnd"/>
-      <w:r>
-        <w:rPr>
-          <w:lang w:val="en-US"/>
-        </w:rPr>
-        <w:t xml:space="preserve"> function which will change the color of a pixel at a specified x and y coordinate. </w:t>
+        <w:t xml:space="preserve"> PutPixel function which will change the color of a pixel at a specified x and y coordinate. </w:t>
       </w:r>
       <w:r>
         <w:rPr>
@@ -4310,21 +4149,7 @@
         <w:rPr>
           <w:lang w:val="en-US"/>
         </w:rPr>
-        <w:t xml:space="preserve">Rasterization is the process of taking a vector-based image, or </w:t>
-      </w:r>
-      <w:proofErr w:type="spellStart"/>
-      <w:r>
-        <w:rPr>
-          <w:lang w:val="en-US"/>
-        </w:rPr>
-        <w:t>vertice</w:t>
-      </w:r>
-      <w:proofErr w:type="spellEnd"/>
-      <w:r>
-        <w:rPr>
-          <w:lang w:val="en-US"/>
-        </w:rPr>
-        <w:t xml:space="preserve"> based 3D object, and converting it to pixels. It is a much faster process of rendering than alternatives such as </w:t>
+        <w:t xml:space="preserve">Rasterization is the process of taking a vector-based image, or vertice based 3D object, and converting it to pixels. It is a much faster process of rendering than alternatives such as </w:t>
       </w:r>
       <w:r>
         <w:rPr>
@@ -4481,21 +4306,7 @@
         <w:rPr>
           <w:lang w:val="en-US"/>
         </w:rPr>
-        <w:t xml:space="preserve">However we want a function in the form of </w:t>
-      </w:r>
-      <w:proofErr w:type="spellStart"/>
-      <w:r>
-        <w:rPr>
-          <w:lang w:val="en-US"/>
-        </w:rPr>
-        <w:t>DrawLine</w:t>
-      </w:r>
-      <w:proofErr w:type="spellEnd"/>
-      <w:r>
-        <w:rPr>
-          <w:lang w:val="en-US"/>
-        </w:rPr>
-        <w:t>(x0, y0, x1, y1)</w:t>
+        <w:t>However we want a function in the form of DrawLine(x0, y0, x1, y1)</w:t>
       </w:r>
       <w:r>
         <w:rPr>
@@ -6930,21 +6741,7 @@
         <w:rPr>
           <w:lang w:val="en-US"/>
         </w:rPr>
-        <w:t xml:space="preserve"> number for m, meaning there is some expensive division and rounding. It would be nice to get rid of those to get our function running fast on a CPU. For this we can implement </w:t>
-      </w:r>
-      <w:proofErr w:type="spellStart"/>
-      <w:r>
-        <w:rPr>
-          <w:lang w:val="en-US"/>
-        </w:rPr>
-        <w:t>Bresenham's</w:t>
-      </w:r>
-      <w:proofErr w:type="spellEnd"/>
-      <w:r>
-        <w:rPr>
-          <w:lang w:val="en-US"/>
-        </w:rPr>
-        <w:t xml:space="preserve"> line algorithm. It is the best line drawing algorithm for our purpose since it works on any line a</w:t>
+        <w:t xml:space="preserve"> number for m, meaning there is some expensive division and rounding. It would be nice to get rid of those to get our function running fast on a CPU. For this we can implement Bresenham's line algorithm. It is the best line drawing algorithm for our purpose since it works on any line a</w:t>
       </w:r>
       <w:r>
         <w:rPr>
@@ -7050,19 +6847,11 @@
           <w:lang w:val="en-US"/>
         </w:rPr>
       </w:pPr>
-      <w:proofErr w:type="spellStart"/>
-      <w:r>
-        <w:rPr>
-          <w:lang w:val="en-US"/>
-        </w:rPr>
-        <w:t>Bresenham's</w:t>
-      </w:r>
-      <w:proofErr w:type="spellEnd"/>
-      <w:r>
-        <w:rPr>
-          <w:lang w:val="en-US"/>
-        </w:rPr>
-        <w:t xml:space="preserve"> line algorithm works by tracking the accumulated error in the line's actual y and the plotted y at every x position. After each pixel is plotted, the error is increased by the slope. Next, the algorithm decides if the plotted y should be incremented by 1 based on the amount of error: if the error is more than 1/2, y should be incremented and the error should be decremented, thus we always plot the closest possible pixel to the actual y. [</w:t>
+      <w:r>
+        <w:rPr>
+          <w:lang w:val="en-US"/>
+        </w:rPr>
+        <w:t>Bresenham's line algorithm works by tracking the accumulated error in the line's actual y and the plotted y at every x position. After each pixel is plotted, the error is increased by the slope. Next, the algorithm decides if the plotted y should be incremented by 1 based on the amount of error: if the error is more than 1/2, y should be incremented and the error should be decremented, thus we always plot the closest possible pixel to the actual y. [</w:t>
       </w:r>
       <w:r>
         <w:rPr>
@@ -9593,21 +9382,7 @@
         <w:rPr>
           <w:lang w:val="en-US"/>
         </w:rPr>
-        <w:t xml:space="preserve">. A triangle is formed by three vertices we will refer to as v0, v1, and v2. Since we're working on a 2D canvas, these vertices will consist of only an x and y coordinate. We can use our </w:t>
-      </w:r>
-      <w:proofErr w:type="spellStart"/>
-      <w:r>
-        <w:rPr>
-          <w:lang w:val="en-US"/>
-        </w:rPr>
-        <w:t>DrawLine</w:t>
-      </w:r>
-      <w:proofErr w:type="spellEnd"/>
-      <w:r>
-        <w:rPr>
-          <w:lang w:val="en-US"/>
-        </w:rPr>
-        <w:t xml:space="preserve"> function to draw a triangle just by drawing lines connecting the vertices: [1.]</w:t>
+        <w:t>. A triangle is formed by three vertices we will refer to as v0, v1, and v2. Since we're working on a 2D canvas, these vertices will consist of only an x and y coordinate. We can use our DrawLine function to draw a triangle just by drawing lines connecting the vertices: [1.]</w:t>
       </w:r>
       <w:r>
         <w:rPr>
@@ -9954,35 +9729,7 @@
         <w:rPr>
           <w:lang w:val="en-US"/>
         </w:rPr>
-        <w:t xml:space="preserve">To get the </w:t>
-      </w:r>
-      <w:proofErr w:type="spellStart"/>
-      <w:r>
-        <w:rPr>
-          <w:lang w:val="en-US"/>
-        </w:rPr>
-        <w:t>topY</w:t>
-      </w:r>
-      <w:proofErr w:type="spellEnd"/>
-      <w:r>
-        <w:rPr>
-          <w:lang w:val="en-US"/>
-        </w:rPr>
-        <w:t xml:space="preserve"> and </w:t>
-      </w:r>
-      <w:proofErr w:type="spellStart"/>
-      <w:r>
-        <w:rPr>
-          <w:lang w:val="en-US"/>
-        </w:rPr>
-        <w:t>bottomY</w:t>
-      </w:r>
-      <w:proofErr w:type="spellEnd"/>
-      <w:r>
-        <w:rPr>
-          <w:lang w:val="en-US"/>
-        </w:rPr>
-        <w:t>, we can simply sort the vertices before drawing. The actual tricky part of this implementation is calculating the right and left bounds. To solve this, we can consider that the x bounds are defined by the lines [v0, v1], [v1, v2], and [v</w:t>
+        <w:t>To get the topY and bottomY, we can simply sort the vertices before drawing. The actual tricky part of this implementation is calculating the right and left bounds. To solve this, we can consider that the x bounds are defined by the lines [v0, v1], [v1, v2], and [v</w:t>
       </w:r>
       <w:r>
         <w:rPr>
@@ -11106,21 +10853,7 @@
         <w:rPr>
           <w:lang w:val="en-US"/>
         </w:rPr>
-        <w:t xml:space="preserve"> [</w:t>
-      </w:r>
-      <w:proofErr w:type="spellStart"/>
-      <w:r>
-        <w:rPr>
-          <w:lang w:val="en-US"/>
-        </w:rPr>
-        <w:t>simo</w:t>
-      </w:r>
-      <w:proofErr w:type="spellEnd"/>
-      <w:r>
-        <w:rPr>
-          <w:lang w:val="en-US"/>
-        </w:rPr>
-        <w:t>]</w:t>
+        <w:t xml:space="preserve"> [simo]</w:t>
       </w:r>
       <w:r>
         <w:rPr>
@@ -12184,21 +11917,7 @@
         <w:rPr>
           <w:lang w:val="en-US"/>
         </w:rPr>
-        <w:t xml:space="preserve"> use our </w:t>
-      </w:r>
-      <w:proofErr w:type="spellStart"/>
-      <w:r>
-        <w:rPr>
-          <w:lang w:val="en-US"/>
-        </w:rPr>
-        <w:t>DrawLine</w:t>
-      </w:r>
-      <w:proofErr w:type="spellEnd"/>
-      <w:r>
-        <w:rPr>
-          <w:lang w:val="en-US"/>
-        </w:rPr>
-        <w:t xml:space="preserve"> function here. That is due to our lines </w:t>
+        <w:t xml:space="preserve"> use our DrawLine function here. That is due to our lines </w:t>
       </w:r>
       <w:r>
         <w:rPr>
@@ -12403,21 +12122,7 @@
         <w:rPr>
           <w:lang w:val="en-US"/>
         </w:rPr>
-        <w:t xml:space="preserve"> space -&gt; apply model matrix -&gt; world space -&gt; calculate </w:t>
-      </w:r>
-      <w:proofErr w:type="spellStart"/>
-      <w:r>
-        <w:rPr>
-          <w:lang w:val="en-US"/>
-        </w:rPr>
-        <w:t>normals</w:t>
-      </w:r>
-      <w:proofErr w:type="spellEnd"/>
-      <w:r>
-        <w:rPr>
-          <w:lang w:val="en-US"/>
-        </w:rPr>
-        <w:t xml:space="preserve"> </w:t>
+        <w:t xml:space="preserve"> space -&gt; apply model matrix -&gt; world space -&gt; calculate normals </w:t>
       </w:r>
       <w:r>
         <w:rPr>
@@ -12628,7 +12333,6 @@
         <w:lastRenderedPageBreak/>
         <w:t xml:space="preserve">many existing libraries, such as </w:t>
       </w:r>
-      <w:proofErr w:type="spellStart"/>
       <w:r>
         <w:rPr>
           <w:i/>
@@ -12637,14 +12341,12 @@
         </w:rPr>
         <w:t>Assimp</w:t>
       </w:r>
-      <w:proofErr w:type="spellEnd"/>
       <w:r>
         <w:rPr>
           <w:lang w:val="en-US"/>
         </w:rPr>
         <w:t xml:space="preserve"> and </w:t>
       </w:r>
-      <w:proofErr w:type="spellStart"/>
       <w:r>
         <w:rPr>
           <w:i/>
@@ -12653,7 +12355,6 @@
         </w:rPr>
         <w:t>tinyobjloader</w:t>
       </w:r>
-      <w:proofErr w:type="spellEnd"/>
       <w:r>
         <w:rPr>
           <w:lang w:val="en-US"/>
@@ -13187,21 +12888,7 @@
         <w:rPr>
           <w:lang w:val="en-US"/>
         </w:rPr>
-        <w:t xml:space="preserve">, we can now represent a vector when w = 0 and a point when w = 1. The cases where w is some other number also represent point, the important part is the ratio between </w:t>
-      </w:r>
-      <w:proofErr w:type="spellStart"/>
-      <w:r>
-        <w:rPr>
-          <w:lang w:val="en-US"/>
-        </w:rPr>
-        <w:t>xyz</w:t>
-      </w:r>
-      <w:proofErr w:type="spellEnd"/>
-      <w:r>
-        <w:rPr>
-          <w:lang w:val="en-US"/>
-        </w:rPr>
-        <w:t xml:space="preserve"> and w. </w:t>
+        <w:t xml:space="preserve">, we can now represent a vector when w = 0 and a point when w = 1. The cases where w is some other number also represent point, the important part is the ratio between xyz and w. </w:t>
       </w:r>
       <w:r>
         <w:rPr>
@@ -13220,21 +12907,7 @@
           <w:lang w:val="en-US"/>
         </w:rPr>
         <w:lastRenderedPageBreak/>
-        <w:t xml:space="preserve">from cartesian to homogenous coordinates, we can simply add the proper value of w, so A = (1, 2, 3, 0) is a vector, and A = (1, 2, 3, 1) is a point. Converting back from homogenous coordinates to cartesian coordinates is also simple; we divide </w:t>
-      </w:r>
-      <w:proofErr w:type="spellStart"/>
-      <w:r>
-        <w:rPr>
-          <w:lang w:val="en-US"/>
-        </w:rPr>
-        <w:t>xyz</w:t>
-      </w:r>
-      <w:proofErr w:type="spellEnd"/>
-      <w:r>
-        <w:rPr>
-          <w:lang w:val="en-US"/>
-        </w:rPr>
-        <w:t xml:space="preserve"> by w. [1.]</w:t>
+        <w:t>from cartesian to homogenous coordinates, we can simply add the proper value of w, so A = (1, 2, 3, 0) is a vector, and A = (1, 2, 3, 1) is a point. Converting back from homogenous coordinates to cartesian coordinates is also simple; we divide xyz by w. [1.]</w:t>
       </w:r>
     </w:p>
     <w:p>
@@ -16717,49 +16390,7 @@
         <w:rPr>
           <w:lang w:val="en-US"/>
         </w:rPr>
-        <w:t xml:space="preserve">The points ABP and ACP' form two similar triangles, whose properties we can use to calculate p'. By the properties of similar triangles AC/AB = CP'/BP, substituting our known values and solving for BP we get BP = </w:t>
-      </w:r>
-      <w:proofErr w:type="spellStart"/>
-      <w:r>
-        <w:rPr>
-          <w:lang w:val="en-US"/>
-        </w:rPr>
-        <w:t>P'y</w:t>
-      </w:r>
-      <w:proofErr w:type="spellEnd"/>
-      <w:r>
-        <w:rPr>
-          <w:lang w:val="en-US"/>
-        </w:rPr>
-        <w:t xml:space="preserve"> = n * </w:t>
-      </w:r>
-      <w:proofErr w:type="spellStart"/>
-      <w:r>
-        <w:rPr>
-          <w:lang w:val="en-US"/>
-        </w:rPr>
-        <w:t>Py</w:t>
-      </w:r>
-      <w:proofErr w:type="spellEnd"/>
-      <w:r>
-        <w:rPr>
-          <w:lang w:val="en-US"/>
-        </w:rPr>
-        <w:t xml:space="preserve"> / -</w:t>
-      </w:r>
-      <w:proofErr w:type="spellStart"/>
-      <w:r>
-        <w:rPr>
-          <w:lang w:val="en-US"/>
-        </w:rPr>
-        <w:t>Pz</w:t>
-      </w:r>
-      <w:proofErr w:type="spellEnd"/>
-      <w:r>
-        <w:rPr>
-          <w:lang w:val="en-US"/>
-        </w:rPr>
-        <w:t>. Also note that since the camera is facing towards -Z</w:t>
+        <w:t>The points ABP and ACP' form two similar triangles, whose properties we can use to calculate p'. By the properties of similar triangles AC/AB = CP'/BP, substituting our known values and solving for BP we get BP = P'y = n * Py / -Pz. Also note that since the camera is facing towards -Z</w:t>
       </w:r>
       <w:r>
         <w:rPr>
@@ -16771,63 +16402,7 @@
         <w:rPr>
           <w:lang w:val="en-US"/>
         </w:rPr>
-        <w:t xml:space="preserve"> </w:t>
-      </w:r>
-      <w:proofErr w:type="spellStart"/>
-      <w:r>
-        <w:rPr>
-          <w:lang w:val="en-US"/>
-        </w:rPr>
-        <w:t>Pz</w:t>
-      </w:r>
-      <w:proofErr w:type="spellEnd"/>
-      <w:r>
-        <w:rPr>
-          <w:lang w:val="en-US"/>
-        </w:rPr>
-        <w:t xml:space="preserve"> is inverted to preserve the sign of the y coordinate. The same logic works for </w:t>
-      </w:r>
-      <w:proofErr w:type="spellStart"/>
-      <w:r>
-        <w:rPr>
-          <w:lang w:val="en-US"/>
-        </w:rPr>
-        <w:t>P'x</w:t>
-      </w:r>
-      <w:proofErr w:type="spellEnd"/>
-      <w:r>
-        <w:rPr>
-          <w:lang w:val="en-US"/>
-        </w:rPr>
-        <w:t xml:space="preserve"> = n * </w:t>
-      </w:r>
-      <w:proofErr w:type="spellStart"/>
-      <w:r>
-        <w:rPr>
-          <w:lang w:val="en-US"/>
-        </w:rPr>
-        <w:t>Px</w:t>
-      </w:r>
-      <w:proofErr w:type="spellEnd"/>
-      <w:r>
-        <w:rPr>
-          <w:lang w:val="en-US"/>
-        </w:rPr>
-        <w:t xml:space="preserve"> / -</w:t>
-      </w:r>
-      <w:proofErr w:type="spellStart"/>
-      <w:r>
-        <w:rPr>
-          <w:lang w:val="en-US"/>
-        </w:rPr>
-        <w:t>Pz</w:t>
-      </w:r>
-      <w:proofErr w:type="spellEnd"/>
-      <w:r>
-        <w:rPr>
-          <w:lang w:val="en-US"/>
-        </w:rPr>
-        <w:t>. [</w:t>
+        <w:t xml:space="preserve"> Pz is inverted to preserve the sign of the y coordinate. The same logic works for P'x = n * Px / -Pz. [</w:t>
       </w:r>
       <w:r>
         <w:rPr>
@@ -17347,35 +16922,7 @@
         <w:rPr>
           <w:lang w:val="en-US"/>
         </w:rPr>
-        <w:t xml:space="preserve">Now that we have the projection matrix, we still need to calculate the values it needs. The near and far planes are easy, as they are given by the user. The other values are slightly more difficult, since we will want to calculate them based on the camera's field of view, or </w:t>
-      </w:r>
-      <w:proofErr w:type="spellStart"/>
-      <w:r>
-        <w:rPr>
-          <w:lang w:val="en-US"/>
-        </w:rPr>
-        <w:t>fov</w:t>
-      </w:r>
-      <w:proofErr w:type="spellEnd"/>
-      <w:r>
-        <w:rPr>
-          <w:lang w:val="en-US"/>
-        </w:rPr>
-        <w:t xml:space="preserve">, and aspect ratio. The </w:t>
-      </w:r>
-      <w:proofErr w:type="spellStart"/>
-      <w:r>
-        <w:rPr>
-          <w:lang w:val="en-US"/>
-        </w:rPr>
-        <w:t>fov</w:t>
-      </w:r>
-      <w:proofErr w:type="spellEnd"/>
-      <w:r>
-        <w:rPr>
-          <w:lang w:val="en-US"/>
-        </w:rPr>
-        <w:t xml:space="preserve"> can be defined as either the vertical or horizontal view angle. Here we will define it as the vertical angle, since that is the convention used by OpenGL, and it makes more sense with the standard way of defining aspect ratio as width/height. Calculating these values is trivial with basic trigonometry.</w:t>
+        <w:t>Now that we have the projection matrix, we still need to calculate the values it needs. The near and far planes are easy, as they are given by the user. The other values are slightly more difficult, since we will want to calculate them based on the camera's field of view, or fov, and aspect ratio. The fov can be defined as either the vertical or horizontal view angle. Here we will define it as the vertical angle, since that is the convention used by OpenGL, and it makes more sense with the standard way of defining aspect ratio as width/height. Calculating these values is trivial with basic trigonometry.</w:t>
       </w:r>
       <w:r>
         <w:rPr>
@@ -17503,21 +17050,7 @@
         <w:rPr>
           <w:lang w:val="en-US"/>
         </w:rPr>
-        <w:t xml:space="preserve"> before sending our triangle to the rasterizer, we need to convert its homogenous coordinates back into cartesian coordinates by diving </w:t>
-      </w:r>
-      <w:proofErr w:type="spellStart"/>
-      <w:r>
-        <w:rPr>
-          <w:lang w:val="en-US"/>
-        </w:rPr>
-        <w:t>xyz</w:t>
-      </w:r>
-      <w:proofErr w:type="spellEnd"/>
-      <w:r>
-        <w:rPr>
-          <w:lang w:val="en-US"/>
-        </w:rPr>
-        <w:t xml:space="preserve"> by w.</w:t>
+        <w:t xml:space="preserve"> before sending our triangle to the rasterizer, we need to convert its homogenous coordinates back into cartesian coordinates by diving xyz by w.</w:t>
       </w:r>
       <w:r>
         <w:rPr>
@@ -18053,21 +17586,7 @@
         <w:rPr>
           <w:lang w:val="en-US"/>
         </w:rPr>
-        <w:t xml:space="preserve">We are now rendering a proper scene with perspective and a movable camera. However, we introduced a big problem: if the vertex is behind the camera, </w:t>
-      </w:r>
-      <w:proofErr w:type="spellStart"/>
-      <w:r>
-        <w:rPr>
-          <w:lang w:val="en-US"/>
-        </w:rPr>
-        <w:t>w</w:t>
-      </w:r>
-      <w:proofErr w:type="spellEnd"/>
-      <w:r>
-        <w:rPr>
-          <w:lang w:val="en-US"/>
-        </w:rPr>
-        <w:t xml:space="preserve"> will be negative, which completely breaks our rendering. Even worse, if the vertex is right on the near clip plane it will cause a division by zero. To fix this, we can choose to not render anything behind the </w:t>
+        <w:t xml:space="preserve">We are now rendering a proper scene with perspective and a movable camera. However, we introduced a big problem: if the vertex is behind the camera, w will be negative, which completely breaks our rendering. Even worse, if the vertex is right on the near clip plane it will cause a division by zero. To fix this, we can choose to not render anything behind the </w:t>
       </w:r>
       <w:r>
         <w:rPr>
@@ -19670,7 +19189,6 @@
         </w:rPr>
         <w:t xml:space="preserve">, we can use the following equations, where </w:t>
       </w:r>
-      <w:proofErr w:type="spellStart"/>
       <w:r>
         <w:rPr>
           <w:i/>
@@ -19679,7 +19197,6 @@
         </w:rPr>
         <w:t>t</w:t>
       </w:r>
-      <w:proofErr w:type="spellEnd"/>
       <w:r>
         <w:rPr>
           <w:lang w:val="en-US"/>
@@ -22391,11 +21908,7 @@
           </mc:Choice>
           <mc:Fallback>
             <w:pict>
-              <v:shapetype w14:anchorId="3B878965" id="_x0000_t202" coordsize="21600,21600" o:spt="202" path="m,l,21600r21600,l21600,xe">
-                <v:stroke joinstyle="miter"/>
-                <v:path gradientshapeok="t" o:connecttype="rect"/>
-              </v:shapetype>
-              <v:shape id="_x0000_s1042" type="#_x0000_t202" style="width:429pt;height:201pt;visibility:visible;mso-wrap-style:square;mso-left-percent:-10001;mso-top-percent:-10001;mso-position-horizontal:absolute;mso-position-horizontal-relative:char;mso-position-vertical:absolute;mso-position-vertical-relative:line;mso-left-percent:-10001;mso-top-percent:-10001;v-text-anchor:top" o:gfxdata="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">
+              <v:shape w14:anchorId="3B878965" id="_x0000_s1042" type="#_x0000_t202" style="width:429pt;height:201pt;visibility:visible;mso-wrap-style:square;mso-left-percent:-10001;mso-top-percent:-10001;mso-position-horizontal:absolute;mso-position-horizontal-relative:char;mso-position-vertical:absolute;mso-position-vertical-relative:line;mso-left-percent:-10001;mso-top-percent:-10001;v-text-anchor:top" o:gfxdata="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">
                 <v:textbox>
                   <w:txbxContent>
                     <w:p>
@@ -22427,10 +21940,7 @@
                       </w:pPr>
                       <w:r>
                         <w:tab/>
-                        <w:t xml:space="preserve">range = </w:t>
-                      </w:r>
-                      <w:r>
-                        <w:t>abs(start – end)</w:t>
+                        <w:t>range = abs(start – end)</w:t>
                       </w:r>
                     </w:p>
                     <w:p>
@@ -24159,112 +23669,304 @@
                         <w:t>DrawTriangle(v0, v1, v2</w:t>
                       </w:r>
                       <w:r>
+                        <w:t>, texture</w:t>
+                      </w:r>
+                      <w:r>
+                        <w:t>):</w:t>
+                      </w:r>
+                    </w:p>
+                    <w:p>
+                      <w:pPr>
+                        <w:pStyle w:val="Code"/>
+                      </w:pPr>
+                      <w:r>
+                        <w:tab/>
+                        <w:t>...</w:t>
+                      </w:r>
+                    </w:p>
+                    <w:p>
+                      <w:pPr>
+                        <w:pStyle w:val="Code"/>
+                      </w:pPr>
+                    </w:p>
+                    <w:p>
+                      <w:pPr>
+                        <w:pStyle w:val="Code"/>
+                      </w:pPr>
+                      <w:r>
+                        <w:tab/>
+                      </w:r>
+                      <w:r>
+                        <w:t>//</w:t>
+                      </w:r>
+                      <w:r>
+                        <w:t>Interpolate the edge texture coordinates</w:t>
+                      </w:r>
+                    </w:p>
+                    <w:p>
+                      <w:pPr>
+                        <w:pStyle w:val="Code"/>
+                      </w:pPr>
+                      <w:r>
+                        <w:tab/>
+                        <w:t>v01TexCoords</w:t>
+                      </w:r>
+                      <w:r>
+                        <w:t xml:space="preserve"> = </w:t>
+                      </w:r>
+                      <w:r>
+                        <w:t>Interpolate</w:t>
+                      </w:r>
+                      <w:r>
+                        <w:t>(</w:t>
+                      </w:r>
+                      <w:r>
+                        <w:t>v0.tex</w:t>
+                      </w:r>
+                      <w:r>
+                        <w:t xml:space="preserve"> / v0.pos.z</w:t>
+                      </w:r>
+                      <w:r>
+                        <w:t>,</w:t>
+                      </w:r>
+                      <w:r>
+                        <w:t xml:space="preserve"> </w:t>
+                      </w:r>
+                      <w:r>
+                        <w:t>v1.tex</w:t>
+                      </w:r>
+                      <w:r>
+                        <w:t xml:space="preserve"> / v1.pos.z</w:t>
+                      </w:r>
+                      <w:r>
+                        <w:t>,</w:t>
+                      </w:r>
+                    </w:p>
+                    <w:p>
+                      <w:pPr>
+                        <w:pStyle w:val="Code"/>
+                      </w:pPr>
+                      <w:r>
+                        <w:tab/>
+                      </w:r>
+                      <w:r>
+                        <w:tab/>
+                      </w:r>
+                      <w:r>
+                        <w:tab/>
+                      </w:r>
+                      <w:r>
+                        <w:tab/>
+                      </w:r>
+                      <w:r>
+                        <w:tab/>
+                      </w:r>
+                      <w:r>
+                        <w:tab/>
+                      </w:r>
+                      <w:r>
+                        <w:tab/>
+                      </w:r>
+                      <w:r>
+                        <w:t>v0.pos.y – v1.pos.y</w:t>
+                      </w:r>
+                      <w:r>
+                        <w:t>)</w:t>
+                      </w:r>
+                    </w:p>
+                    <w:p>
+                      <w:pPr>
+                        <w:pStyle w:val="Code"/>
+                      </w:pPr>
+                      <w:r>
+                        <w:tab/>
+                        <w:t>v12TexCoords</w:t>
+                      </w:r>
+                      <w:r>
+                        <w:t xml:space="preserve"> = </w:t>
+                      </w:r>
+                      <w:r>
+                        <w:t>Interpolate</w:t>
+                      </w:r>
+                      <w:r>
+                        <w:t>(</w:t>
+                      </w:r>
+                      <w:r>
+                        <w:t>v1.tex</w:t>
+                      </w:r>
+                      <w:r>
+                        <w:t xml:space="preserve"> / v1.pos.z</w:t>
+                      </w:r>
+                      <w:r>
                         <w:t xml:space="preserve">, </w:t>
                       </w:r>
                       <w:r>
-                        <w:t>texture</w:t>
-                      </w:r>
-                      <w:r>
-                        <w:t>):</w:t>
-                      </w:r>
-                    </w:p>
-                    <w:p>
-                      <w:pPr>
-                        <w:pStyle w:val="Code"/>
-                      </w:pPr>
-                      <w:r>
-                        <w:tab/>
-                        <w:t>...</w:t>
-                      </w:r>
-                    </w:p>
-                    <w:p>
-                      <w:pPr>
-                        <w:pStyle w:val="Code"/>
-                      </w:pPr>
-                    </w:p>
-                    <w:p>
-                      <w:pPr>
-                        <w:pStyle w:val="Code"/>
-                      </w:pPr>
-                      <w:r>
-                        <w:tab/>
-                      </w:r>
-                      <w:r>
-                        <w:t>//</w:t>
-                      </w:r>
-                      <w:r>
-                        <w:t>Interpolate the edge texture coordinates</w:t>
-                      </w:r>
-                    </w:p>
-                    <w:p>
-                      <w:pPr>
-                        <w:pStyle w:val="Code"/>
-                      </w:pPr>
-                      <w:r>
-                        <w:tab/>
+                        <w:t>v2.tex</w:t>
+                      </w:r>
+                      <w:r>
+                        <w:t xml:space="preserve"> / v2.pos.z</w:t>
+                      </w:r>
+                      <w:r>
+                        <w:t>,</w:t>
+                      </w:r>
+                    </w:p>
+                    <w:p>
+                      <w:pPr>
+                        <w:pStyle w:val="Code"/>
+                      </w:pPr>
+                      <w:r>
+                        <w:tab/>
+                      </w:r>
+                      <w:r>
+                        <w:tab/>
+                      </w:r>
+                      <w:r>
+                        <w:tab/>
+                      </w:r>
+                      <w:r>
+                        <w:tab/>
+                      </w:r>
+                      <w:r>
+                        <w:tab/>
+                      </w:r>
+                      <w:r>
+                        <w:tab/>
+                      </w:r>
+                      <w:r>
+                        <w:tab/>
+                      </w:r>
+                      <w:r>
+                        <w:t>v1.pos.y – v2.pos.y</w:t>
+                      </w:r>
+                      <w:r>
+                        <w:t>)</w:t>
+                      </w:r>
+                    </w:p>
+                    <w:p>
+                      <w:pPr>
+                        <w:pStyle w:val="Code"/>
+                      </w:pPr>
+                      <w:r>
+                        <w:tab/>
+                        <w:t>v02TexCoords</w:t>
+                      </w:r>
+                      <w:r>
+                        <w:t xml:space="preserve"> = </w:t>
+                      </w:r>
+                      <w:r>
+                        <w:t>Interpolate</w:t>
+                      </w:r>
+                      <w:r>
+                        <w:t>(</w:t>
+                      </w:r>
+                      <w:r>
+                        <w:t>v0.tex</w:t>
+                      </w:r>
+                      <w:r>
+                        <w:t xml:space="preserve"> / v0.pos.z</w:t>
+                      </w:r>
+                      <w:r>
+                        <w:t xml:space="preserve">, </w:t>
+                      </w:r>
+                      <w:r>
+                        <w:t>v2.tex</w:t>
+                      </w:r>
+                      <w:r>
+                        <w:t xml:space="preserve"> / v2.pos.z</w:t>
+                      </w:r>
+                      <w:r>
+                        <w:t>,</w:t>
+                      </w:r>
+                    </w:p>
+                    <w:p>
+                      <w:pPr>
+                        <w:pStyle w:val="Code"/>
+                      </w:pPr>
+                      <w:r>
+                        <w:tab/>
+                      </w:r>
+                      <w:r>
+                        <w:tab/>
+                      </w:r>
+                      <w:r>
+                        <w:tab/>
+                      </w:r>
+                      <w:r>
+                        <w:tab/>
+                      </w:r>
+                      <w:r>
+                        <w:tab/>
+                      </w:r>
+                      <w:r>
+                        <w:tab/>
+                      </w:r>
+                      <w:r>
+                        <w:tab/>
+                        <w:t>v</w:t>
+                      </w:r>
+                      <w:r>
+                        <w:t>0.pos.y – v2.pos.y</w:t>
+                      </w:r>
+                      <w:r>
+                        <w:t>)</w:t>
+                      </w:r>
+                    </w:p>
+                    <w:p>
+                      <w:pPr>
+                        <w:pStyle w:val="Code"/>
+                      </w:pPr>
+                    </w:p>
+                    <w:p>
+                      <w:pPr>
+                        <w:pStyle w:val="Code"/>
+                      </w:pPr>
+                      <w:r>
+                        <w:tab/>
+                      </w:r>
+                      <w:r>
+                        <w:t>//Combine the two lists of the segmented side</w:t>
+                      </w:r>
+                    </w:p>
+                    <w:p>
+                      <w:pPr>
+                        <w:pStyle w:val="Code"/>
+                      </w:pPr>
+                      <w:r>
+                        <w:tab/>
+                        <w:t>v01TexCoords</w:t>
+                      </w:r>
+                      <w:r>
+                        <w:t>.</w:t>
+                      </w:r>
+                      <w:r>
+                        <w:t>removeLast</w:t>
+                      </w:r>
+                      <w:r>
+                        <w:t>()</w:t>
+                      </w:r>
+                    </w:p>
+                    <w:p>
+                      <w:pPr>
+                        <w:pStyle w:val="Code"/>
+                      </w:pPr>
+                      <w:r>
+                        <w:tab/>
+                        <w:t>v012TexCoords</w:t>
+                      </w:r>
+                      <w:r>
+                        <w:t xml:space="preserve"> = </w:t>
+                      </w:r>
+                      <w:r>
                         <w:t>v01</w:t>
                       </w:r>
                       <w:r>
-                        <w:t>TexCoords</w:t>
-                      </w:r>
-                      <w:r>
-                        <w:t xml:space="preserve"> = </w:t>
-                      </w:r>
-                      <w:r>
-                        <w:t>Interpolate</w:t>
-                      </w:r>
-                      <w:r>
-                        <w:t>(</w:t>
-                      </w:r>
-                      <w:r>
-                        <w:t>v0.tex</w:t>
-                      </w:r>
-                      <w:r>
-                        <w:t xml:space="preserve"> / v0.pos.z</w:t>
-                      </w:r>
-                      <w:r>
-                        <w:t>,</w:t>
-                      </w:r>
-                      <w:r>
-                        <w:t xml:space="preserve"> </w:t>
-                      </w:r>
-                      <w:r>
-                        <w:t>v1.tex</w:t>
-                      </w:r>
-                      <w:r>
-                        <w:t xml:space="preserve"> / v1.pos.z</w:t>
-                      </w:r>
-                      <w:r>
-                        <w:t>,</w:t>
-                      </w:r>
-                    </w:p>
-                    <w:p>
-                      <w:pPr>
-                        <w:pStyle w:val="Code"/>
-                      </w:pPr>
-                      <w:r>
-                        <w:tab/>
-                      </w:r>
-                      <w:r>
-                        <w:tab/>
-                      </w:r>
-                      <w:r>
-                        <w:tab/>
-                      </w:r>
-                      <w:r>
-                        <w:tab/>
-                      </w:r>
-                      <w:r>
-                        <w:tab/>
-                      </w:r>
-                      <w:r>
-                        <w:tab/>
-                      </w:r>
-                      <w:r>
-                        <w:tab/>
-                      </w:r>
-                      <w:r>
-                        <w:t>v0.pos.y – v1.pos.y</w:t>
+                        <w:t>Bounds</w:t>
+                      </w:r>
+                      <w:r>
+                        <w:t>.append(v12</w:t>
+                      </w:r>
+                      <w:r>
+                        <w:t>Bounds</w:t>
                       </w:r>
                       <w:r>
                         <w:t>)</w:t>
@@ -24276,279 +23978,6 @@
                       </w:pPr>
                       <w:r>
                         <w:tab/>
-                        <w:t>v12</w:t>
-                      </w:r>
-                      <w:r>
-                        <w:t>T</w:t>
-                      </w:r>
-                      <w:r>
-                        <w:t>exCoords</w:t>
-                      </w:r>
-                      <w:r>
-                        <w:t xml:space="preserve"> = </w:t>
-                      </w:r>
-                      <w:r>
-                        <w:t>Interpolate</w:t>
-                      </w:r>
-                      <w:r>
-                        <w:t>(</w:t>
-                      </w:r>
-                      <w:r>
-                        <w:t>v</w:t>
-                      </w:r>
-                      <w:r>
-                        <w:t>1</w:t>
-                      </w:r>
-                      <w:r>
-                        <w:t>.tex</w:t>
-                      </w:r>
-                      <w:r>
-                        <w:t xml:space="preserve"> </w:t>
-                      </w:r>
-                      <w:r>
-                        <w:t>/ v</w:t>
-                      </w:r>
-                      <w:r>
-                        <w:t>1</w:t>
-                      </w:r>
-                      <w:r>
-                        <w:t>.pos.z</w:t>
-                      </w:r>
-                      <w:r>
-                        <w:t xml:space="preserve">, </w:t>
-                      </w:r>
-                      <w:r>
-                        <w:t>v</w:t>
-                      </w:r>
-                      <w:r>
-                        <w:t>2</w:t>
-                      </w:r>
-                      <w:r>
-                        <w:t>.tex</w:t>
-                      </w:r>
-                      <w:r>
-                        <w:t xml:space="preserve"> </w:t>
-                      </w:r>
-                      <w:r>
-                        <w:t>/ v</w:t>
-                      </w:r>
-                      <w:r>
-                        <w:t>2</w:t>
-                      </w:r>
-                      <w:r>
-                        <w:t>.pos.z</w:t>
-                      </w:r>
-                      <w:r>
-                        <w:t>,</w:t>
-                      </w:r>
-                    </w:p>
-                    <w:p>
-                      <w:pPr>
-                        <w:pStyle w:val="Code"/>
-                      </w:pPr>
-                      <w:r>
-                        <w:tab/>
-                      </w:r>
-                      <w:r>
-                        <w:tab/>
-                      </w:r>
-                      <w:r>
-                        <w:tab/>
-                      </w:r>
-                      <w:r>
-                        <w:tab/>
-                      </w:r>
-                      <w:r>
-                        <w:tab/>
-                      </w:r>
-                      <w:r>
-                        <w:tab/>
-                      </w:r>
-                      <w:r>
-                        <w:tab/>
-                      </w:r>
-                      <w:r>
-                        <w:t>v1.pos.y – v</w:t>
-                      </w:r>
-                      <w:r>
-                        <w:t>2</w:t>
-                      </w:r>
-                      <w:r>
-                        <w:t>.pos.y</w:t>
-                      </w:r>
-                      <w:r>
-                        <w:t>)</w:t>
-                      </w:r>
-                    </w:p>
-                    <w:p>
-                      <w:pPr>
-                        <w:pStyle w:val="Code"/>
-                      </w:pPr>
-                      <w:r>
-                        <w:tab/>
-                        <w:t>v02</w:t>
-                      </w:r>
-                      <w:r>
-                        <w:t>T</w:t>
-                      </w:r>
-                      <w:r>
-                        <w:t>exCoords</w:t>
-                      </w:r>
-                      <w:r>
-                        <w:t xml:space="preserve"> = </w:t>
-                      </w:r>
-                      <w:r>
-                        <w:t>Interpolate</w:t>
-                      </w:r>
-                      <w:r>
-                        <w:t>(</w:t>
-                      </w:r>
-                      <w:r>
-                        <w:t>v0.tex</w:t>
-                      </w:r>
-                      <w:r>
-                        <w:t xml:space="preserve"> </w:t>
-                      </w:r>
-                      <w:r>
-                        <w:t>/ v0.pos.z</w:t>
-                      </w:r>
-                      <w:r>
-                        <w:t xml:space="preserve">, </w:t>
-                      </w:r>
-                      <w:r>
-                        <w:t>v</w:t>
-                      </w:r>
-                      <w:r>
-                        <w:t>2</w:t>
-                      </w:r>
-                      <w:r>
-                        <w:t>.tex</w:t>
-                      </w:r>
-                      <w:r>
-                        <w:t xml:space="preserve"> </w:t>
-                      </w:r>
-                      <w:r>
-                        <w:t>/ v</w:t>
-                      </w:r>
-                      <w:r>
-                        <w:t>2</w:t>
-                      </w:r>
-                      <w:r>
-                        <w:t>.pos.z</w:t>
-                      </w:r>
-                      <w:r>
-                        <w:t>,</w:t>
-                      </w:r>
-                    </w:p>
-                    <w:p>
-                      <w:pPr>
-                        <w:pStyle w:val="Code"/>
-                      </w:pPr>
-                      <w:r>
-                        <w:tab/>
-                      </w:r>
-                      <w:r>
-                        <w:tab/>
-                      </w:r>
-                      <w:r>
-                        <w:tab/>
-                      </w:r>
-                      <w:r>
-                        <w:tab/>
-                      </w:r>
-                      <w:r>
-                        <w:tab/>
-                      </w:r>
-                      <w:r>
-                        <w:tab/>
-                      </w:r>
-                      <w:r>
-                        <w:tab/>
-                        <w:t>v</w:t>
-                      </w:r>
-                      <w:r>
-                        <w:t>0</w:t>
-                      </w:r>
-                      <w:r>
-                        <w:t>.pos.y – v</w:t>
-                      </w:r>
-                      <w:r>
-                        <w:t>2</w:t>
-                      </w:r>
-                      <w:r>
-                        <w:t>.pos.y</w:t>
-                      </w:r>
-                      <w:r>
-                        <w:t>)</w:t>
-                      </w:r>
-                    </w:p>
-                    <w:p>
-                      <w:pPr>
-                        <w:pStyle w:val="Code"/>
-                      </w:pPr>
-                    </w:p>
-                    <w:p>
-                      <w:pPr>
-                        <w:pStyle w:val="Code"/>
-                      </w:pPr>
-                      <w:r>
-                        <w:tab/>
-                      </w:r>
-                      <w:r>
-                        <w:t>//Combine the two lists of the segmented side</w:t>
-                      </w:r>
-                    </w:p>
-                    <w:p>
-                      <w:pPr>
-                        <w:pStyle w:val="Code"/>
-                      </w:pPr>
-                      <w:r>
-                        <w:tab/>
-                        <w:t>v01TexCoords</w:t>
-                      </w:r>
-                      <w:r>
-                        <w:t>.</w:t>
-                      </w:r>
-                      <w:r>
-                        <w:t>removeLast</w:t>
-                      </w:r>
-                      <w:r>
-                        <w:t>()</w:t>
-                      </w:r>
-                    </w:p>
-                    <w:p>
-                      <w:pPr>
-                        <w:pStyle w:val="Code"/>
-                      </w:pPr>
-                      <w:r>
-                        <w:tab/>
-                        <w:t>v012TexCoords</w:t>
-                      </w:r>
-                      <w:r>
-                        <w:t xml:space="preserve"> = </w:t>
-                      </w:r>
-                      <w:r>
-                        <w:t>v01</w:t>
-                      </w:r>
-                      <w:r>
-                        <w:t>Bounds</w:t>
-                      </w:r>
-                      <w:r>
-                        <w:t>.append(v12</w:t>
-                      </w:r>
-                      <w:r>
-                        <w:t>Bounds</w:t>
-                      </w:r>
-                      <w:r>
-                        <w:t>)</w:t>
-                      </w:r>
-                    </w:p>
-                    <w:p>
-                      <w:pPr>
-                        <w:pStyle w:val="Code"/>
-                      </w:pPr>
-                      <w:r>
-                        <w:tab/>
                       </w:r>
                     </w:p>
                     <w:p>
@@ -24574,10 +24003,7 @@
                       </w:pPr>
                       <w:r>
                         <w:tab/>
-                        <w:t>...</w:t>
-                      </w:r>
-                      <w:r>
-                        <w:t xml:space="preserve"> </w:t>
+                        <w:t xml:space="preserve">... </w:t>
                       </w:r>
                     </w:p>
                     <w:p>
@@ -24956,6 +24382,12 @@
         </w:rPr>
         <w:t>.</w:t>
       </w:r>
+      <w:r>
+        <w:rPr>
+          <w:lang w:val="en-US"/>
+        </w:rPr>
+        <w:t xml:space="preserve"> [1.]</w:t>
+      </w:r>
     </w:p>
     <w:p>
       <w:pPr>
@@ -25085,55 +24517,13 @@
         <w:rPr>
           <w:lang w:val="en-US"/>
         </w:rPr>
-        <w:t xml:space="preserve">r building, </w:t>
-      </w:r>
-      <w:proofErr w:type="spellStart"/>
-      <w:r>
-        <w:rPr>
-          <w:lang w:val="en-US"/>
-        </w:rPr>
-        <w:t>CMake</w:t>
-      </w:r>
-      <w:proofErr w:type="spellEnd"/>
-      <w:r>
-        <w:rPr>
-          <w:lang w:val="en-US"/>
-        </w:rPr>
-        <w:t xml:space="preserve"> and </w:t>
-      </w:r>
-      <w:proofErr w:type="spellStart"/>
-      <w:r>
-        <w:rPr>
-          <w:lang w:val="en-US"/>
-        </w:rPr>
-        <w:t>VisualStudio</w:t>
-      </w:r>
-      <w:proofErr w:type="spellEnd"/>
-      <w:r>
-        <w:rPr>
-          <w:lang w:val="en-US"/>
-        </w:rPr>
-        <w:t xml:space="preserve"> were used. </w:t>
-      </w:r>
-      <w:r>
-        <w:rPr>
-          <w:lang w:val="en-US"/>
-        </w:rPr>
-        <w:t xml:space="preserve">The library </w:t>
-      </w:r>
-      <w:proofErr w:type="spellStart"/>
-      <w:r>
-        <w:rPr>
-          <w:lang w:val="en-US"/>
-        </w:rPr>
-        <w:t>tinyobjloader</w:t>
-      </w:r>
-      <w:proofErr w:type="spellEnd"/>
-      <w:r>
-        <w:rPr>
-          <w:lang w:val="en-US"/>
-        </w:rPr>
-        <w:t xml:space="preserve"> was used for </w:t>
+        <w:t xml:space="preserve">r building, CMake and VisualStudio were used. </w:t>
+      </w:r>
+      <w:r>
+        <w:rPr>
+          <w:lang w:val="en-US"/>
+        </w:rPr>
+        <w:t xml:space="preserve">The library tinyobjloader was used for </w:t>
       </w:r>
       <w:r>
         <w:rPr>
@@ -25157,73 +24547,29 @@
         <w:rPr>
           <w:lang w:val="en-US"/>
         </w:rPr>
-        <w:t xml:space="preserve">. This was chosen for its simplicity and because it has a header-only implementation, simplifying the build process. </w:t>
+        <w:t xml:space="preserve">. </w:t>
+      </w:r>
+      <w:r>
+        <w:rPr>
+          <w:lang w:val="en-US"/>
+        </w:rPr>
+        <w:t>It</w:t>
+      </w:r>
+      <w:r>
+        <w:rPr>
+          <w:lang w:val="en-US"/>
+        </w:rPr>
+        <w:t xml:space="preserve"> was chosen for its simplicity and because it has a header-only implementation, simplifying the build process. </w:t>
+      </w:r>
+      <w:r>
+        <w:rPr>
+          <w:lang w:val="en-US"/>
+        </w:rPr>
+        <w:t>For loading textures from image files, the STB Image library was used. The reasoning for it is the same as for tinyobjloader. Everything else is implemented using the standard C++ library and the Windows API. All 3D models and textures were made with Blender and Photoshop.</w:t>
       </w:r>
     </w:p>
     <w:p>
       <w:pPr>
-        <w:pStyle w:val="Perusteksti"/>
-        <w:rPr>
-          <w:lang w:val="en-US"/>
-        </w:rPr>
-      </w:pPr>
-    </w:p>
-    <w:p>
-      <w:pPr>
-        <w:pStyle w:val="Perusteksti"/>
-        <w:rPr>
-          <w:lang w:val="en-US"/>
-        </w:rPr>
-      </w:pPr>
-      <w:r>
-        <w:rPr>
-          <w:lang w:val="en-US"/>
-        </w:rPr>
-        <w:t>TODO</w:t>
-      </w:r>
-      <w:r>
-        <w:rPr>
-          <w:lang w:val="en-US"/>
-        </w:rPr>
-        <w:t xml:space="preserve">: </w:t>
-      </w:r>
-      <w:r>
-        <w:rPr>
-          <w:lang w:val="en-US"/>
-        </w:rPr>
-        <w:t xml:space="preserve">C++, MSVC, Visual Studio, Blender, </w:t>
-      </w:r>
-      <w:proofErr w:type="spellStart"/>
-      <w:r>
-        <w:rPr>
-          <w:lang w:val="en-US"/>
-        </w:rPr>
-        <w:t>Cmake</w:t>
-      </w:r>
-      <w:proofErr w:type="spellEnd"/>
-      <w:r>
-        <w:rPr>
-          <w:lang w:val="en-US"/>
-        </w:rPr>
-        <w:t xml:space="preserve">, tiny obj loader, </w:t>
-      </w:r>
-      <w:proofErr w:type="spellStart"/>
-      <w:r>
-        <w:rPr>
-          <w:lang w:val="en-US"/>
-        </w:rPr>
-        <w:t>stb</w:t>
-      </w:r>
-      <w:proofErr w:type="spellEnd"/>
-      <w:r>
-        <w:rPr>
-          <w:lang w:val="en-US"/>
-        </w:rPr>
-        <w:t xml:space="preserve"> image, git</w:t>
-      </w:r>
-    </w:p>
-    <w:p>
-      <w:pPr>
         <w:pStyle w:val="Heading2"/>
         <w:rPr>
           <w:lang w:val="en-US"/>
@@ -25234,7 +24580,13 @@
         <w:rPr>
           <w:lang w:val="en-US"/>
         </w:rPr>
-        <w:t>Program Structure</w:t>
+        <w:t>API</w:t>
+      </w:r>
+      <w:r>
+        <w:rPr>
+          <w:lang w:val="en-US"/>
+        </w:rPr>
+        <w:t xml:space="preserve"> Structure</w:t>
       </w:r>
       <w:bookmarkEnd w:id="19"/>
     </w:p>
@@ -25249,7 +24601,1248 @@
         <w:rPr>
           <w:lang w:val="en-US"/>
         </w:rPr>
-        <w:t>TODO: Explain style, data types, functions, processes</w:t>
+        <w:t xml:space="preserve">The implementation interface is made with a high level of abstraction to make its usage as easy as possible. Most components, such as the window, camera, model, and texture are simple classes with built in methods for </w:t>
+      </w:r>
+      <w:r>
+        <w:rPr>
+          <w:lang w:val="en-US"/>
+        </w:rPr>
+        <w:t>usage such as changing position or other properties. The main function for rendering is DrawModel, which is an abstraction for drawing the vertices and indices of a ModelInstance object. A ModelInstance is a drawable version of a Model, which contains its transform and other instance specific data. This is done for the sake of abstraction and so that the same 3D model can be drawn multiple times while only having to load it once. A basic program for setting up a scene is below:</w:t>
+      </w:r>
+    </w:p>
+    <w:p>
+      <w:pPr>
+        <w:pStyle w:val="Perusteksti"/>
+        <w:rPr>
+          <w:lang w:val="en-US"/>
+        </w:rPr>
+      </w:pPr>
+      <w:r>
+        <w:rPr>
+          <w:noProof/>
+          <w:lang w:val="en-US"/>
+        </w:rPr>
+        <w:lastRenderedPageBreak/>
+        <mc:AlternateContent>
+          <mc:Choice Requires="wps">
+            <w:drawing>
+              <wp:inline distT="0" distB="0" distL="0" distR="0" wp14:anchorId="1CE6C879" wp14:editId="05620CF1">
+                <wp:extent cx="5448300" cy="5543550"/>
+                <wp:effectExtent l="0" t="0" r="19050" b="19050"/>
+                <wp:docPr id="1305160226" name="Text Box 2"/>
+                <wp:cNvGraphicFramePr>
+                  <a:graphicFrameLocks xmlns:a="http://schemas.openxmlformats.org/drawingml/2006/main"/>
+                </wp:cNvGraphicFramePr>
+                <a:graphic xmlns:a="http://schemas.openxmlformats.org/drawingml/2006/main">
+                  <a:graphicData uri="http://schemas.microsoft.com/office/word/2010/wordprocessingShape">
+                    <wps:wsp>
+                      <wps:cNvSpPr txBox="1">
+                        <a:spLocks noChangeArrowheads="1"/>
+                      </wps:cNvSpPr>
+                      <wps:spPr bwMode="auto">
+                        <a:xfrm>
+                          <a:off x="0" y="0"/>
+                          <a:ext cx="5448300" cy="5543550"/>
+                        </a:xfrm>
+                        <a:prstGeom prst="rect">
+                          <a:avLst/>
+                        </a:prstGeom>
+                        <a:solidFill>
+                          <a:srgbClr val="FFFFFF"/>
+                        </a:solidFill>
+                        <a:ln w="9525">
+                          <a:solidFill>
+                            <a:srgbClr val="000000"/>
+                          </a:solidFill>
+                          <a:miter lim="800000"/>
+                          <a:headEnd/>
+                          <a:tailEnd/>
+                        </a:ln>
+                      </wps:spPr>
+                      <wps:txbx>
+                        <w:txbxContent>
+                          <w:p>
+                            <w:pPr>
+                              <w:pStyle w:val="Code"/>
+                            </w:pPr>
+                            <w:r>
+                              <w:t>#include &lt;cvid/Window.h&gt;</w:t>
+                            </w:r>
+                          </w:p>
+                          <w:p>
+                            <w:pPr>
+                              <w:pStyle w:val="Code"/>
+                            </w:pPr>
+                            <w:r>
+                              <w:t>#include &lt;cvid/Model.h&gt;</w:t>
+                            </w:r>
+                          </w:p>
+                          <w:p>
+                            <w:pPr>
+                              <w:pStyle w:val="Code"/>
+                            </w:pPr>
+                            <w:r>
+                              <w:t>#include &lt;cvid/Renderer.h&gt;</w:t>
+                            </w:r>
+                          </w:p>
+                          <w:p>
+                            <w:pPr>
+                              <w:pStyle w:val="Code"/>
+                            </w:pPr>
+                            <w:r>
+                              <w:t>...</w:t>
+                            </w:r>
+                          </w:p>
+                          <w:p>
+                            <w:pPr>
+                              <w:pStyle w:val="Code"/>
+                            </w:pPr>
+                          </w:p>
+                          <w:p>
+                            <w:pPr>
+                              <w:pStyle w:val="Code"/>
+                            </w:pPr>
+                            <w:r>
+                              <w:t>//Make a console window with width, height, and name</w:t>
+                            </w:r>
+                          </w:p>
+                          <w:p>
+                            <w:pPr>
+                              <w:pStyle w:val="Code"/>
+                            </w:pPr>
+                            <w:r>
+                              <w:t>cvid::Window window(64, 64, "CVid");</w:t>
+                            </w:r>
+                          </w:p>
+                          <w:p>
+                            <w:pPr>
+                              <w:pStyle w:val="Code"/>
+                            </w:pPr>
+                            <w:r>
+                              <w:t xml:space="preserve">window.enableDepthTest = </w:t>
+                            </w:r>
+                            <w:r>
+                              <w:t>true</w:t>
+                            </w:r>
+                            <w:r>
+                              <w:t>;</w:t>
+                            </w:r>
+                          </w:p>
+                          <w:p>
+                            <w:pPr>
+                              <w:pStyle w:val="Code"/>
+                            </w:pPr>
+                          </w:p>
+                          <w:p>
+                            <w:pPr>
+                              <w:pStyle w:val="Code"/>
+                            </w:pPr>
+                            <w:r>
+                              <w:t>//Make the camera with {x, y, z}, width, height</w:t>
+                            </w:r>
+                          </w:p>
+                          <w:p>
+                            <w:pPr>
+                              <w:pStyle w:val="Code"/>
+                            </w:pPr>
+                            <w:r>
+                              <w:t>cvid::Camera cam({0, 0, 100}, 64, 64);</w:t>
+                            </w:r>
+                          </w:p>
+                          <w:p>
+                            <w:pPr>
+                              <w:pStyle w:val="Code"/>
+                            </w:pPr>
+                            <w:r>
+                              <w:t>//Set it as perspective with fov, near, and far</w:t>
+                            </w:r>
+                          </w:p>
+                          <w:p>
+                            <w:pPr>
+                              <w:pStyle w:val="Code"/>
+                            </w:pPr>
+                            <w:r>
+                              <w:t>cam.MakePerspective(90, 1, 100);</w:t>
+                            </w:r>
+                          </w:p>
+                          <w:p>
+                            <w:pPr>
+                              <w:pStyle w:val="Code"/>
+                            </w:pPr>
+                          </w:p>
+                          <w:p>
+                            <w:pPr>
+                              <w:pStyle w:val="Code"/>
+                            </w:pPr>
+                            <w:r>
+                              <w:t>//Load a model from file</w:t>
+                            </w:r>
+                          </w:p>
+                          <w:p>
+                            <w:pPr>
+                              <w:pStyle w:val="Code"/>
+                            </w:pPr>
+                            <w:r>
+                              <w:t>cvid::Model cube("../../../resources/cube.obj");</w:t>
+                            </w:r>
+                          </w:p>
+                          <w:p>
+                            <w:pPr>
+                              <w:pStyle w:val="Code"/>
+                            </w:pPr>
+                            <w:r>
+                              <w:t>//Create an instance of the model and change its transform</w:t>
+                            </w:r>
+                          </w:p>
+                          <w:p>
+                            <w:pPr>
+                              <w:pStyle w:val="Code"/>
+                            </w:pPr>
+                            <w:r>
+                              <w:t>cvid::ModelInstance cubeInstance(&amp;cube);</w:t>
+                            </w:r>
+                          </w:p>
+                          <w:p>
+                            <w:pPr>
+                              <w:pStyle w:val="Code"/>
+                            </w:pPr>
+                            <w:r>
+                              <w:t>cubeInstance.SetScale(20);</w:t>
+                            </w:r>
+                          </w:p>
+                          <w:p>
+                            <w:pPr>
+                              <w:pStyle w:val="Code"/>
+                            </w:pPr>
+                            <w:r>
+                              <w:t>cubeInstance.SetPosition({10, 20, 0});</w:t>
+                            </w:r>
+                          </w:p>
+                          <w:p>
+                            <w:pPr>
+                              <w:pStyle w:val="Code"/>
+                            </w:pPr>
+                            <w:r>
+                              <w:t>//Rotations use radians</w:t>
+                            </w:r>
+                          </w:p>
+                          <w:p>
+                            <w:pPr>
+                              <w:pStyle w:val="Code"/>
+                            </w:pPr>
+                            <w:r>
+                              <w:t>cubeInstance.SetRotation({cvid::Radians(-30), cvid::Radians(17), 0});</w:t>
+                            </w:r>
+                          </w:p>
+                          <w:p>
+                            <w:pPr>
+                              <w:pStyle w:val="Code"/>
+                            </w:pPr>
+                          </w:p>
+                          <w:p>
+                            <w:pPr>
+                              <w:pStyle w:val="Code"/>
+                            </w:pPr>
+                            <w:r>
+                              <w:t>//Render loop</w:t>
+                            </w:r>
+                          </w:p>
+                          <w:p>
+                            <w:pPr>
+                              <w:pStyle w:val="Code"/>
+                            </w:pPr>
+                            <w:r>
+                              <w:t>while (true)</w:t>
+                            </w:r>
+                          </w:p>
+                          <w:p>
+                            <w:pPr>
+                              <w:pStyle w:val="Code"/>
+                            </w:pPr>
+                            <w:r>
+                              <w:t>{</w:t>
+                            </w:r>
+                          </w:p>
+                          <w:p>
+                            <w:pPr>
+                              <w:pStyle w:val="Code"/>
+                            </w:pPr>
+                            <w:r>
+                              <w:tab/>
+                              <w:t>//Fill the canvas with some rgb value at the start of frame</w:t>
+                            </w:r>
+                          </w:p>
+                          <w:p>
+                            <w:pPr>
+                              <w:pStyle w:val="Code"/>
+                            </w:pPr>
+                            <w:r>
+                              <w:tab/>
+                              <w:t>window.Fill({0, 0, 0});</w:t>
+                            </w:r>
+                          </w:p>
+                          <w:p>
+                            <w:pPr>
+                              <w:pStyle w:val="Code"/>
+                            </w:pPr>
+                            <w:r>
+                              <w:tab/>
+                              <w:t>window.ClearDepthBuffer();</w:t>
+                            </w:r>
+                          </w:p>
+                          <w:p>
+                            <w:pPr>
+                              <w:pStyle w:val="Code"/>
+                            </w:pPr>
+                          </w:p>
+                          <w:p>
+                            <w:pPr>
+                              <w:pStyle w:val="Code"/>
+                            </w:pPr>
+                            <w:r>
+                              <w:tab/>
+                              <w:t>//Draw the model instance to the window's canvas</w:t>
+                            </w:r>
+                          </w:p>
+                          <w:p>
+                            <w:pPr>
+                              <w:pStyle w:val="Code"/>
+                            </w:pPr>
+                            <w:r>
+                              <w:tab/>
+                              <w:t>cvid::DrawModel(&amp;cubeInstance, &amp;cam, &amp;window);</w:t>
+                            </w:r>
+                          </w:p>
+                          <w:p>
+                            <w:pPr>
+                              <w:pStyle w:val="Code"/>
+                            </w:pPr>
+                          </w:p>
+                          <w:p>
+                            <w:pPr>
+                              <w:pStyle w:val="Code"/>
+                            </w:pPr>
+                            <w:r>
+                              <w:tab/>
+                              <w:t>//Draw the frame to the window, end the program on failure</w:t>
+                            </w:r>
+                          </w:p>
+                          <w:p>
+                            <w:pPr>
+                              <w:pStyle w:val="Code"/>
+                              <w:rPr>
+                                <w:lang w:val="fi-FI"/>
+                              </w:rPr>
+                            </w:pPr>
+                            <w:r>
+                              <w:tab/>
+                            </w:r>
+                            <w:r>
+                              <w:rPr>
+                                <w:lang w:val="fi-FI"/>
+                              </w:rPr>
+                              <w:t>if (!window.DrawFrame())</w:t>
+                            </w:r>
+                          </w:p>
+                          <w:p>
+                            <w:pPr>
+                              <w:pStyle w:val="Code"/>
+                              <w:rPr>
+                                <w:lang w:val="fi-FI"/>
+                              </w:rPr>
+                            </w:pPr>
+                            <w:r>
+                              <w:rPr>
+                                <w:lang w:val="fi-FI"/>
+                              </w:rPr>
+                              <w:tab/>
+                              <w:t>return 0;</w:t>
+                            </w:r>
+                          </w:p>
+                          <w:p>
+                            <w:pPr>
+                              <w:pStyle w:val="Code"/>
+                            </w:pPr>
+                            <w:r>
+                              <w:rPr>
+                                <w:lang w:val="fi-FI"/>
+                              </w:rPr>
+                              <w:t>}</w:t>
+                            </w:r>
+                          </w:p>
+                        </w:txbxContent>
+                      </wps:txbx>
+                      <wps:bodyPr rot="0" vert="horz" wrap="square" lIns="91440" tIns="45720" rIns="91440" bIns="45720" anchor="t" anchorCtr="0">
+                        <a:noAutofit/>
+                      </wps:bodyPr>
+                    </wps:wsp>
+                  </a:graphicData>
+                </a:graphic>
+              </wp:inline>
+            </w:drawing>
+          </mc:Choice>
+          <mc:Fallback>
+            <w:pict>
+              <v:shape w14:anchorId="1CE6C879" id="_x0000_s1044" type="#_x0000_t202" style="width:429pt;height:436.5pt;visibility:visible;mso-wrap-style:square;mso-left-percent:-10001;mso-top-percent:-10001;mso-position-horizontal:absolute;mso-position-horizontal-relative:char;mso-position-vertical:absolute;mso-position-vertical-relative:line;mso-left-percent:-10001;mso-top-percent:-10001;v-text-anchor:top" o:gfxdata="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">
+                <v:textbox>
+                  <w:txbxContent>
+                    <w:p>
+                      <w:pPr>
+                        <w:pStyle w:val="Code"/>
+                      </w:pPr>
+                      <w:r>
+                        <w:t>#include &lt;cvid/Window.h&gt;</w:t>
+                      </w:r>
+                    </w:p>
+                    <w:p>
+                      <w:pPr>
+                        <w:pStyle w:val="Code"/>
+                      </w:pPr>
+                      <w:r>
+                        <w:t>#include &lt;cvid/Model.h&gt;</w:t>
+                      </w:r>
+                    </w:p>
+                    <w:p>
+                      <w:pPr>
+                        <w:pStyle w:val="Code"/>
+                      </w:pPr>
+                      <w:r>
+                        <w:t>#include &lt;cvid/Renderer.h&gt;</w:t>
+                      </w:r>
+                    </w:p>
+                    <w:p>
+                      <w:pPr>
+                        <w:pStyle w:val="Code"/>
+                      </w:pPr>
+                      <w:r>
+                        <w:t>...</w:t>
+                      </w:r>
+                    </w:p>
+                    <w:p>
+                      <w:pPr>
+                        <w:pStyle w:val="Code"/>
+                      </w:pPr>
+                    </w:p>
+                    <w:p>
+                      <w:pPr>
+                        <w:pStyle w:val="Code"/>
+                      </w:pPr>
+                      <w:r>
+                        <w:t>//Make a console window with width, height, and name</w:t>
+                      </w:r>
+                    </w:p>
+                    <w:p>
+                      <w:pPr>
+                        <w:pStyle w:val="Code"/>
+                      </w:pPr>
+                      <w:r>
+                        <w:t>cvid::Window window(64, 64, "CVid");</w:t>
+                      </w:r>
+                    </w:p>
+                    <w:p>
+                      <w:pPr>
+                        <w:pStyle w:val="Code"/>
+                      </w:pPr>
+                      <w:r>
+                        <w:t xml:space="preserve">window.enableDepthTest = </w:t>
+                      </w:r>
+                      <w:r>
+                        <w:t>true</w:t>
+                      </w:r>
+                      <w:r>
+                        <w:t>;</w:t>
+                      </w:r>
+                    </w:p>
+                    <w:p>
+                      <w:pPr>
+                        <w:pStyle w:val="Code"/>
+                      </w:pPr>
+                    </w:p>
+                    <w:p>
+                      <w:pPr>
+                        <w:pStyle w:val="Code"/>
+                      </w:pPr>
+                      <w:r>
+                        <w:t>//Make the camera with {x, y, z}, width, height</w:t>
+                      </w:r>
+                    </w:p>
+                    <w:p>
+                      <w:pPr>
+                        <w:pStyle w:val="Code"/>
+                      </w:pPr>
+                      <w:r>
+                        <w:t>cvid::Camera cam({0, 0, 100}, 64, 64);</w:t>
+                      </w:r>
+                    </w:p>
+                    <w:p>
+                      <w:pPr>
+                        <w:pStyle w:val="Code"/>
+                      </w:pPr>
+                      <w:r>
+                        <w:t>//Set it as perspective with fov, near, and far</w:t>
+                      </w:r>
+                    </w:p>
+                    <w:p>
+                      <w:pPr>
+                        <w:pStyle w:val="Code"/>
+                      </w:pPr>
+                      <w:r>
+                        <w:t>cam.MakePerspective(90, 1, 100);</w:t>
+                      </w:r>
+                    </w:p>
+                    <w:p>
+                      <w:pPr>
+                        <w:pStyle w:val="Code"/>
+                      </w:pPr>
+                    </w:p>
+                    <w:p>
+                      <w:pPr>
+                        <w:pStyle w:val="Code"/>
+                      </w:pPr>
+                      <w:r>
+                        <w:t>//Load a model from file</w:t>
+                      </w:r>
+                    </w:p>
+                    <w:p>
+                      <w:pPr>
+                        <w:pStyle w:val="Code"/>
+                      </w:pPr>
+                      <w:r>
+                        <w:t>cvid::Model cube("../../../resources/cube.obj");</w:t>
+                      </w:r>
+                    </w:p>
+                    <w:p>
+                      <w:pPr>
+                        <w:pStyle w:val="Code"/>
+                      </w:pPr>
+                      <w:r>
+                        <w:t>//Create an instance of the model and change its transform</w:t>
+                      </w:r>
+                    </w:p>
+                    <w:p>
+                      <w:pPr>
+                        <w:pStyle w:val="Code"/>
+                      </w:pPr>
+                      <w:r>
+                        <w:t>cvid::ModelInstance cubeInstance(&amp;cube);</w:t>
+                      </w:r>
+                    </w:p>
+                    <w:p>
+                      <w:pPr>
+                        <w:pStyle w:val="Code"/>
+                      </w:pPr>
+                      <w:r>
+                        <w:t>cubeInstance.SetScale(20);</w:t>
+                      </w:r>
+                    </w:p>
+                    <w:p>
+                      <w:pPr>
+                        <w:pStyle w:val="Code"/>
+                      </w:pPr>
+                      <w:r>
+                        <w:t>cubeInstance.SetPosition({10, 20, 0});</w:t>
+                      </w:r>
+                    </w:p>
+                    <w:p>
+                      <w:pPr>
+                        <w:pStyle w:val="Code"/>
+                      </w:pPr>
+                      <w:r>
+                        <w:t>//Rotations use radians</w:t>
+                      </w:r>
+                    </w:p>
+                    <w:p>
+                      <w:pPr>
+                        <w:pStyle w:val="Code"/>
+                      </w:pPr>
+                      <w:r>
+                        <w:t>cubeInstance.SetRotation({cvid::Radians(-30), cvid::Radians(17), 0});</w:t>
+                      </w:r>
+                    </w:p>
+                    <w:p>
+                      <w:pPr>
+                        <w:pStyle w:val="Code"/>
+                      </w:pPr>
+                    </w:p>
+                    <w:p>
+                      <w:pPr>
+                        <w:pStyle w:val="Code"/>
+                      </w:pPr>
+                      <w:r>
+                        <w:t>//Render loop</w:t>
+                      </w:r>
+                    </w:p>
+                    <w:p>
+                      <w:pPr>
+                        <w:pStyle w:val="Code"/>
+                      </w:pPr>
+                      <w:r>
+                        <w:t>while (true)</w:t>
+                      </w:r>
+                    </w:p>
+                    <w:p>
+                      <w:pPr>
+                        <w:pStyle w:val="Code"/>
+                      </w:pPr>
+                      <w:r>
+                        <w:t>{</w:t>
+                      </w:r>
+                    </w:p>
+                    <w:p>
+                      <w:pPr>
+                        <w:pStyle w:val="Code"/>
+                      </w:pPr>
+                      <w:r>
+                        <w:tab/>
+                        <w:t>//Fill the canvas with some rgb value at the start of frame</w:t>
+                      </w:r>
+                    </w:p>
+                    <w:p>
+                      <w:pPr>
+                        <w:pStyle w:val="Code"/>
+                      </w:pPr>
+                      <w:r>
+                        <w:tab/>
+                        <w:t>window.Fill({0, 0, 0});</w:t>
+                      </w:r>
+                    </w:p>
+                    <w:p>
+                      <w:pPr>
+                        <w:pStyle w:val="Code"/>
+                      </w:pPr>
+                      <w:r>
+                        <w:tab/>
+                        <w:t>window.ClearDepthBuffer();</w:t>
+                      </w:r>
+                    </w:p>
+                    <w:p>
+                      <w:pPr>
+                        <w:pStyle w:val="Code"/>
+                      </w:pPr>
+                    </w:p>
+                    <w:p>
+                      <w:pPr>
+                        <w:pStyle w:val="Code"/>
+                      </w:pPr>
+                      <w:r>
+                        <w:tab/>
+                        <w:t>//Draw the model instance to the window's canvas</w:t>
+                      </w:r>
+                    </w:p>
+                    <w:p>
+                      <w:pPr>
+                        <w:pStyle w:val="Code"/>
+                      </w:pPr>
+                      <w:r>
+                        <w:tab/>
+                        <w:t>cvid::DrawModel(&amp;cubeInstance, &amp;cam, &amp;window);</w:t>
+                      </w:r>
+                    </w:p>
+                    <w:p>
+                      <w:pPr>
+                        <w:pStyle w:val="Code"/>
+                      </w:pPr>
+                    </w:p>
+                    <w:p>
+                      <w:pPr>
+                        <w:pStyle w:val="Code"/>
+                      </w:pPr>
+                      <w:r>
+                        <w:tab/>
+                        <w:t>//Draw the frame to the window, end the program on failure</w:t>
+                      </w:r>
+                    </w:p>
+                    <w:p>
+                      <w:pPr>
+                        <w:pStyle w:val="Code"/>
+                        <w:rPr>
+                          <w:lang w:val="fi-FI"/>
+                        </w:rPr>
+                      </w:pPr>
+                      <w:r>
+                        <w:tab/>
+                      </w:r>
+                      <w:r>
+                        <w:rPr>
+                          <w:lang w:val="fi-FI"/>
+                        </w:rPr>
+                        <w:t>if (!window.DrawFrame())</w:t>
+                      </w:r>
+                    </w:p>
+                    <w:p>
+                      <w:pPr>
+                        <w:pStyle w:val="Code"/>
+                        <w:rPr>
+                          <w:lang w:val="fi-FI"/>
+                        </w:rPr>
+                      </w:pPr>
+                      <w:r>
+                        <w:rPr>
+                          <w:lang w:val="fi-FI"/>
+                        </w:rPr>
+                        <w:tab/>
+                        <w:t>return 0;</w:t>
+                      </w:r>
+                    </w:p>
+                    <w:p>
+                      <w:pPr>
+                        <w:pStyle w:val="Code"/>
+                      </w:pPr>
+                      <w:r>
+                        <w:rPr>
+                          <w:lang w:val="fi-FI"/>
+                        </w:rPr>
+                        <w:t>}</w:t>
+                      </w:r>
+                    </w:p>
+                  </w:txbxContent>
+                </v:textbox>
+                <w10:anchorlock/>
+              </v:shape>
+            </w:pict>
+          </mc:Fallback>
+        </mc:AlternateContent>
+      </w:r>
+    </w:p>
+    <w:p>
+      <w:pPr>
+        <w:pStyle w:val="Perusteksti"/>
+        <w:rPr>
+          <w:lang w:val="en-US"/>
+        </w:rPr>
+      </w:pPr>
+      <w:r>
+        <w:rPr>
+          <w:lang w:val="en-US"/>
+        </w:rPr>
+        <w:t xml:space="preserve">The rasterizer can also be used directly. If you want to draw a point, triangle, or line </w:t>
+      </w:r>
+      <w:r>
+        <w:rPr>
+          <w:lang w:val="en-US"/>
+        </w:rPr>
+        <w:t xml:space="preserve">entirely consisting of one color directly to the canvas, it can be done with the below functions. Also note that depth buffering is still applicable here unless it is turned off and expect visible pixels to be in the range (0, </w:t>
+      </w:r>
+      <w:r>
+        <w:rPr>
+          <w:rFonts w:cs="Calibri"/>
+          <w:lang w:val="en-US"/>
+        </w:rPr>
+        <w:t>∞</w:t>
+      </w:r>
+      <w:r>
+        <w:rPr>
+          <w:lang w:val="en-US"/>
+        </w:rPr>
+        <w:t>).</w:t>
+      </w:r>
+      <w:r>
+        <w:rPr>
+          <w:lang w:val="en-US"/>
+        </w:rPr>
+        <w:t xml:space="preserve"> Since this is rendering to a console, you can also write any ASCII character</w:t>
+      </w:r>
+      <w:r>
+        <w:rPr>
+          <w:lang w:val="en-US"/>
+        </w:rPr>
+        <w:t>, or string of them,</w:t>
+      </w:r>
+      <w:r>
+        <w:rPr>
+          <w:lang w:val="en-US"/>
+        </w:rPr>
+        <w:t xml:space="preserve"> to the screen. This works slightly </w:t>
+      </w:r>
+      <w:r>
+        <w:rPr>
+          <w:lang w:val="en-US"/>
+        </w:rPr>
+        <w:t xml:space="preserve">differently; </w:t>
+      </w:r>
+      <w:r>
+        <w:rPr>
+          <w:lang w:val="en-US"/>
+        </w:rPr>
+        <w:t xml:space="preserve">there is no depth test, and the vertical resolution is halved, so you need to divide your </w:t>
+      </w:r>
+      <w:r>
+        <w:rPr>
+          <w:lang w:val="en-US"/>
+        </w:rPr>
+        <w:t xml:space="preserve">intended </w:t>
+      </w:r>
+      <w:r>
+        <w:rPr>
+          <w:lang w:val="en-US"/>
+        </w:rPr>
+        <w:t>y position by 2</w:t>
+      </w:r>
+      <w:r>
+        <w:rPr>
+          <w:lang w:val="en-US"/>
+        </w:rPr>
+        <w:t xml:space="preserve">. In addition to the </w:t>
+      </w:r>
+      <w:r>
+        <w:rPr>
+          <w:lang w:val="en-US"/>
+        </w:rPr>
+        <w:t>character,</w:t>
+      </w:r>
+      <w:r>
+        <w:rPr>
+          <w:lang w:val="en-US"/>
+        </w:rPr>
+        <w:t xml:space="preserve"> you can also specify the background and foreground colors to use. </w:t>
+      </w:r>
+    </w:p>
+    <w:p>
+      <w:pPr>
+        <w:pStyle w:val="Perusteksti"/>
+        <w:rPr>
+          <w:lang w:val="en-US"/>
+        </w:rPr>
+      </w:pPr>
+      <w:r>
+        <w:rPr>
+          <w:noProof/>
+          <w:lang w:val="en-US"/>
+        </w:rPr>
+        <w:lastRenderedPageBreak/>
+        <mc:AlternateContent>
+          <mc:Choice Requires="wps">
+            <w:drawing>
+              <wp:inline distT="0" distB="0" distL="0" distR="0" wp14:anchorId="297DC19B" wp14:editId="65BB91B5">
+                <wp:extent cx="5448300" cy="2162175"/>
+                <wp:effectExtent l="0" t="0" r="19050" b="28575"/>
+                <wp:docPr id="115902586" name="Text Box 2"/>
+                <wp:cNvGraphicFramePr>
+                  <a:graphicFrameLocks xmlns:a="http://schemas.openxmlformats.org/drawingml/2006/main"/>
+                </wp:cNvGraphicFramePr>
+                <a:graphic xmlns:a="http://schemas.openxmlformats.org/drawingml/2006/main">
+                  <a:graphicData uri="http://schemas.microsoft.com/office/word/2010/wordprocessingShape">
+                    <wps:wsp>
+                      <wps:cNvSpPr txBox="1">
+                        <a:spLocks noChangeArrowheads="1"/>
+                      </wps:cNvSpPr>
+                      <wps:spPr bwMode="auto">
+                        <a:xfrm>
+                          <a:off x="0" y="0"/>
+                          <a:ext cx="5448300" cy="2162175"/>
+                        </a:xfrm>
+                        <a:prstGeom prst="rect">
+                          <a:avLst/>
+                        </a:prstGeom>
+                        <a:solidFill>
+                          <a:srgbClr val="FFFFFF"/>
+                        </a:solidFill>
+                        <a:ln w="9525">
+                          <a:solidFill>
+                            <a:srgbClr val="000000"/>
+                          </a:solidFill>
+                          <a:miter lim="800000"/>
+                          <a:headEnd/>
+                          <a:tailEnd/>
+                        </a:ln>
+                      </wps:spPr>
+                      <wps:txbx>
+                        <w:txbxContent>
+                          <w:p>
+                            <w:pPr>
+                              <w:pStyle w:val="Code"/>
+                            </w:pPr>
+                            <w:r>
+                              <w:t>#include &lt;cvid/Rasterizer.h&gt;</w:t>
+                            </w:r>
+                          </w:p>
+                          <w:p>
+                            <w:pPr>
+                              <w:pStyle w:val="Code"/>
+                            </w:pPr>
+                            <w:r>
+                              <w:t>...</w:t>
+                            </w:r>
+                          </w:p>
+                          <w:p>
+                            <w:pPr>
+                              <w:pStyle w:val="Code"/>
+                            </w:pPr>
+                          </w:p>
+                          <w:p>
+                            <w:pPr>
+                              <w:pStyle w:val="Code"/>
+                              <w:rPr>
+                                <w:lang w:val="fi-FI"/>
+                              </w:rPr>
+                            </w:pPr>
+                          </w:p>
+                          <w:p>
+                            <w:pPr>
+                              <w:pStyle w:val="Code"/>
+                            </w:pPr>
+                            <w:r>
+                              <w:t>//Draw a green point directly to the canvas</w:t>
+                            </w:r>
+                          </w:p>
+                          <w:p>
+                            <w:pPr>
+                              <w:pStyle w:val="Code"/>
+                            </w:pPr>
+                            <w:r>
+                              <w:t>cvid::RasterizePoint(&amp;window, {12, 35, 0}, {51, 204, 51});</w:t>
+                            </w:r>
+                          </w:p>
+                          <w:p>
+                            <w:pPr>
+                              <w:pStyle w:val="Code"/>
+                            </w:pPr>
+                            <w:r>
+                              <w:t>//Draw a red line directly to the canvas</w:t>
+                            </w:r>
+                          </w:p>
+                          <w:p>
+                            <w:pPr>
+                              <w:pStyle w:val="Code"/>
+                            </w:pPr>
+                            <w:r>
+                              <w:t>cvid::RasterizeLine(&amp;window, {0, 63, 0}, {63, 0, 0}, {204, 0, 0});</w:t>
+                            </w:r>
+                          </w:p>
+                          <w:p>
+                            <w:pPr>
+                              <w:pStyle w:val="Code"/>
+                            </w:pPr>
+                            <w:r>
+                              <w:t>//Draw a blue triangle directly to the canvas</w:t>
+                            </w:r>
+                          </w:p>
+                          <w:p>
+                            <w:pPr>
+                              <w:pStyle w:val="Code"/>
+                            </w:pPr>
+                            <w:r>
+                              <w:t>cvid::Tri verts{{5, 5, 0}, {25, 25, 0}, {50, 10, 0}};</w:t>
+                            </w:r>
+                          </w:p>
+                          <w:p>
+                            <w:pPr>
+                              <w:pStyle w:val="Code"/>
+                            </w:pPr>
+                            <w:r>
+                              <w:t>cvid::RasterizeTriangle(&amp;window, verts, {0, 153, 255});</w:t>
+                            </w:r>
+                          </w:p>
+                          <w:p>
+                            <w:pPr>
+                              <w:pStyle w:val="Code"/>
+                            </w:pPr>
+                            <w:r>
+                              <w:t>//Write a string directly to the canvas</w:t>
+                            </w:r>
+                          </w:p>
+                          <w:p>
+                            <w:pPr>
+                              <w:pStyle w:val="Code"/>
+                              <w:rPr>
+                                <w:lang w:val="fi-FI"/>
+                              </w:rPr>
+                            </w:pPr>
+                            <w:r>
+                              <w:rPr>
+                                <w:lang w:val="fi-FI"/>
+                              </w:rPr>
+                              <w:t xml:space="preserve">window.PutString(20, 25, "Hello World!", </w:t>
+                            </w:r>
+                          </w:p>
+                          <w:p>
+                            <w:pPr>
+                              <w:pStyle w:val="Code"/>
+                            </w:pPr>
+                            <w:r>
+                              <w:rPr>
+                                <w:lang w:val="fi-FI"/>
+                              </w:rPr>
+                              <w:tab/>
+                            </w:r>
+                            <w:r>
+                              <w:rPr>
+                                <w:lang w:val="fi-FI"/>
+                              </w:rPr>
+                              <w:tab/>
+                            </w:r>
+                            <w:r>
+                              <w:rPr>
+                                <w:lang w:val="fi-FI"/>
+                              </w:rPr>
+                              <w:tab/>
+                            </w:r>
+                            <w:r>
+                              <w:rPr>
+                                <w:lang w:val="fi-FI"/>
+                              </w:rPr>
+                              <w:tab/>
+                              <w:t xml:space="preserve">  </w:t>
+                            </w:r>
+                            <w:r>
+                              <w:rPr>
+                                <w:lang w:val="fi-FI"/>
+                              </w:rPr>
+                              <w:t>{153, 0, 153}, {240, 240,</w:t>
+                            </w:r>
+                            <w:r>
+                              <w:rPr>
+                                <w:lang w:val="fi-FI"/>
+                              </w:rPr>
+                              <w:t xml:space="preserve"> </w:t>
+                            </w:r>
+                            <w:r>
+                              <w:rPr>
+                                <w:lang w:val="fi-FI"/>
+                              </w:rPr>
+                              <w:t>240});</w:t>
+                            </w:r>
+                          </w:p>
+                        </w:txbxContent>
+                      </wps:txbx>
+                      <wps:bodyPr rot="0" vert="horz" wrap="square" lIns="91440" tIns="45720" rIns="91440" bIns="45720" anchor="t" anchorCtr="0">
+                        <a:noAutofit/>
+                      </wps:bodyPr>
+                    </wps:wsp>
+                  </a:graphicData>
+                </a:graphic>
+              </wp:inline>
+            </w:drawing>
+          </mc:Choice>
+          <mc:Fallback>
+            <w:pict>
+              <v:shape w14:anchorId="297DC19B" id="_x0000_s1045" type="#_x0000_t202" style="width:429pt;height:170.25pt;visibility:visible;mso-wrap-style:square;mso-left-percent:-10001;mso-top-percent:-10001;mso-position-horizontal:absolute;mso-position-horizontal-relative:char;mso-position-vertical:absolute;mso-position-vertical-relative:line;mso-left-percent:-10001;mso-top-percent:-10001;v-text-anchor:top" o:gfxdata="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">
+                <v:textbox>
+                  <w:txbxContent>
+                    <w:p>
+                      <w:pPr>
+                        <w:pStyle w:val="Code"/>
+                      </w:pPr>
+                      <w:r>
+                        <w:t>#include &lt;cvid/Rasterizer.h&gt;</w:t>
+                      </w:r>
+                    </w:p>
+                    <w:p>
+                      <w:pPr>
+                        <w:pStyle w:val="Code"/>
+                      </w:pPr>
+                      <w:r>
+                        <w:t>...</w:t>
+                      </w:r>
+                    </w:p>
+                    <w:p>
+                      <w:pPr>
+                        <w:pStyle w:val="Code"/>
+                      </w:pPr>
+                    </w:p>
+                    <w:p>
+                      <w:pPr>
+                        <w:pStyle w:val="Code"/>
+                        <w:rPr>
+                          <w:lang w:val="fi-FI"/>
+                        </w:rPr>
+                      </w:pPr>
+                    </w:p>
+                    <w:p>
+                      <w:pPr>
+                        <w:pStyle w:val="Code"/>
+                      </w:pPr>
+                      <w:r>
+                        <w:t>//Draw a green point directly to the canvas</w:t>
+                      </w:r>
+                    </w:p>
+                    <w:p>
+                      <w:pPr>
+                        <w:pStyle w:val="Code"/>
+                      </w:pPr>
+                      <w:r>
+                        <w:t>cvid::RasterizePoint(&amp;window, {12, 35, 0}, {51, 204, 51});</w:t>
+                      </w:r>
+                    </w:p>
+                    <w:p>
+                      <w:pPr>
+                        <w:pStyle w:val="Code"/>
+                      </w:pPr>
+                      <w:r>
+                        <w:t>//Draw a red line directly to the canvas</w:t>
+                      </w:r>
+                    </w:p>
+                    <w:p>
+                      <w:pPr>
+                        <w:pStyle w:val="Code"/>
+                      </w:pPr>
+                      <w:r>
+                        <w:t>cvid::RasterizeLine(&amp;window, {0, 63, 0}, {63, 0, 0}, {204, 0, 0});</w:t>
+                      </w:r>
+                    </w:p>
+                    <w:p>
+                      <w:pPr>
+                        <w:pStyle w:val="Code"/>
+                      </w:pPr>
+                      <w:r>
+                        <w:t>//Draw a blue triangle directly to the canvas</w:t>
+                      </w:r>
+                    </w:p>
+                    <w:p>
+                      <w:pPr>
+                        <w:pStyle w:val="Code"/>
+                      </w:pPr>
+                      <w:r>
+                        <w:t>cvid::Tri verts{{5, 5, 0}, {25, 25, 0}, {50, 10, 0}};</w:t>
+                      </w:r>
+                    </w:p>
+                    <w:p>
+                      <w:pPr>
+                        <w:pStyle w:val="Code"/>
+                      </w:pPr>
+                      <w:r>
+                        <w:t>cvid::RasterizeTriangle(&amp;window, verts, {0, 153, 255});</w:t>
+                      </w:r>
+                    </w:p>
+                    <w:p>
+                      <w:pPr>
+                        <w:pStyle w:val="Code"/>
+                      </w:pPr>
+                      <w:r>
+                        <w:t>//Write a string directly to the canvas</w:t>
+                      </w:r>
+                    </w:p>
+                    <w:p>
+                      <w:pPr>
+                        <w:pStyle w:val="Code"/>
+                        <w:rPr>
+                          <w:lang w:val="fi-FI"/>
+                        </w:rPr>
+                      </w:pPr>
+                      <w:r>
+                        <w:rPr>
+                          <w:lang w:val="fi-FI"/>
+                        </w:rPr>
+                        <w:t xml:space="preserve">window.PutString(20, 25, "Hello World!", </w:t>
+                      </w:r>
+                    </w:p>
+                    <w:p>
+                      <w:pPr>
+                        <w:pStyle w:val="Code"/>
+                      </w:pPr>
+                      <w:r>
+                        <w:rPr>
+                          <w:lang w:val="fi-FI"/>
+                        </w:rPr>
+                        <w:tab/>
+                      </w:r>
+                      <w:r>
+                        <w:rPr>
+                          <w:lang w:val="fi-FI"/>
+                        </w:rPr>
+                        <w:tab/>
+                      </w:r>
+                      <w:r>
+                        <w:rPr>
+                          <w:lang w:val="fi-FI"/>
+                        </w:rPr>
+                        <w:tab/>
+                      </w:r>
+                      <w:r>
+                        <w:rPr>
+                          <w:lang w:val="fi-FI"/>
+                        </w:rPr>
+                        <w:tab/>
+                        <w:t xml:space="preserve">  </w:t>
+                      </w:r>
+                      <w:r>
+                        <w:rPr>
+                          <w:lang w:val="fi-FI"/>
+                        </w:rPr>
+                        <w:t>{153, 0, 153}, {240, 240,</w:t>
+                      </w:r>
+                      <w:r>
+                        <w:rPr>
+                          <w:lang w:val="fi-FI"/>
+                        </w:rPr>
+                        <w:t xml:space="preserve"> </w:t>
+                      </w:r>
+                      <w:r>
+                        <w:rPr>
+                          <w:lang w:val="fi-FI"/>
+                        </w:rPr>
+                        <w:t>240});</w:t>
+                      </w:r>
+                    </w:p>
+                  </w:txbxContent>
+                </v:textbox>
+                <w10:anchorlock/>
+              </v:shape>
+            </w:pict>
+          </mc:Fallback>
+        </mc:AlternateContent>
+      </w:r>
+    </w:p>
+    <w:p>
+      <w:pPr>
+        <w:pStyle w:val="Perusteksti"/>
+        <w:rPr>
+          <w:lang w:val="en-US"/>
+        </w:rPr>
+      </w:pPr>
+      <w:r>
+        <w:rPr>
+          <w:noProof/>
+          <w:lang w:val="en-US"/>
+        </w:rPr>
+        <w:drawing>
+          <wp:inline distT="0" distB="0" distL="0" distR="0" wp14:anchorId="4CA55A22" wp14:editId="1CAB1013">
+            <wp:extent cx="3139287" cy="3314700"/>
+            <wp:effectExtent l="0" t="0" r="4445" b="0"/>
+            <wp:docPr id="1774921946" name="Picture 19"/>
+            <wp:cNvGraphicFramePr>
+              <a:graphicFrameLocks xmlns:a="http://schemas.openxmlformats.org/drawingml/2006/main" noChangeAspect="1"/>
+            </wp:cNvGraphicFramePr>
+            <a:graphic xmlns:a="http://schemas.openxmlformats.org/drawingml/2006/main">
+              <a:graphicData uri="http://schemas.openxmlformats.org/drawingml/2006/picture">
+                <pic:pic xmlns:pic="http://schemas.openxmlformats.org/drawingml/2006/picture">
+                  <pic:nvPicPr>
+                    <pic:cNvPr id="0" name="Picture 1"/>
+                    <pic:cNvPicPr>
+                      <a:picLocks noChangeAspect="1" noChangeArrowheads="1"/>
+                    </pic:cNvPicPr>
+                  </pic:nvPicPr>
+                  <pic:blipFill>
+                    <a:blip r:embed="rId23">
+                      <a:extLst>
+                        <a:ext uri="{28A0092B-C50C-407E-A947-70E740481C1C}">
+                          <a14:useLocalDpi xmlns:a14="http://schemas.microsoft.com/office/drawing/2010/main" val="0"/>
+                        </a:ext>
+                      </a:extLst>
+                    </a:blip>
+                    <a:srcRect/>
+                    <a:stretch>
+                      <a:fillRect/>
+                    </a:stretch>
+                  </pic:blipFill>
+                  <pic:spPr bwMode="auto">
+                    <a:xfrm>
+                      <a:off x="0" y="0"/>
+                      <a:ext cx="3139287" cy="3314700"/>
+                    </a:xfrm>
+                    <a:prstGeom prst="rect">
+                      <a:avLst/>
+                    </a:prstGeom>
+                    <a:noFill/>
+                    <a:ln>
+                      <a:noFill/>
+                    </a:ln>
+                  </pic:spPr>
+                </pic:pic>
+              </a:graphicData>
+            </a:graphic>
+          </wp:inline>
+        </w:drawing>
       </w:r>
     </w:p>
     <w:p>
@@ -25326,7 +25919,6 @@
         <w:rPr>
           <w:lang w:val="en-US"/>
         </w:rPr>
-        <w:lastRenderedPageBreak/>
         <w:t>Math</w:t>
       </w:r>
       <w:bookmarkEnd w:id="21"/>
@@ -25363,6 +25955,7 @@
         <w:rPr>
           <w:lang w:val="en-US"/>
         </w:rPr>
+        <w:lastRenderedPageBreak/>
         <w:t>Console</w:t>
       </w:r>
       <w:r>
@@ -25436,14 +26029,12 @@
         </w:rPr>
         <w:t xml:space="preserve"> and it simplifies the actual implementation. [</w:t>
       </w:r>
-      <w:proofErr w:type="spellStart"/>
       <w:r>
         <w:rPr>
           <w:lang w:val="en-US"/>
         </w:rPr>
         <w:t>msdoc</w:t>
       </w:r>
-      <w:proofErr w:type="spellEnd"/>
       <w:r>
         <w:rPr>
           <w:lang w:val="en-US"/>
@@ -25542,14 +26133,12 @@
         </w:rPr>
         <w:t>There are two ways to operate the console, either through the console API, or through virtual terminal sequences. The console API uses a set of C++ functions defined by Microsoft to change the state of the console, such as setting the cursor position, changing the pen color, or writing text. Virtual terminal sequences on the other hand are a set of functions represented as non-printable characters which can be output in between normal text to change the state of the terminal. We will use virtual terminal sequence in this paper because Microsoft recommends them over the API, and they are cross compatible with many other terminal emulators besides just CMD and PowerShell. [</w:t>
       </w:r>
-      <w:proofErr w:type="spellStart"/>
       <w:r>
         <w:rPr>
           <w:lang w:val="en-US"/>
         </w:rPr>
         <w:t>msdoc</w:t>
       </w:r>
-      <w:proofErr w:type="spellEnd"/>
       <w:r>
         <w:rPr>
           <w:lang w:val="en-US"/>
@@ -25570,26 +26159,17 @@
         </w:rPr>
         <w:t>The Windows console is capable of rendering 16 different colors in both the background and foreground, each character can have a different color set for its background and foreground color, however we cannot set the background and foreground color to be the same [</w:t>
       </w:r>
-      <w:proofErr w:type="spellStart"/>
       <w:r>
         <w:rPr>
           <w:lang w:val="en-US"/>
         </w:rPr>
         <w:t>msdoc</w:t>
       </w:r>
-      <w:proofErr w:type="spellEnd"/>
-      <w:r>
-        <w:rPr>
-          <w:lang w:val="en-US"/>
-        </w:rPr>
-        <w:t xml:space="preserve">]. Since we're using one character to represent two pixels if those pixels have a different color, we need to use the background to represent one of them. It doesn't really matter which of the two is represented </w:t>
-      </w:r>
-      <w:r>
-        <w:rPr>
-          <w:lang w:val="en-US"/>
-        </w:rPr>
-        <w:lastRenderedPageBreak/>
-        <w:t>by the background, so we can just set a convention of always rendering the 223(</w:t>
+      <w:r>
+        <w:rPr>
+          <w:lang w:val="en-US"/>
+        </w:rPr>
+        <w:t>]. Since we're using one character to represent two pixels if those pixels have a different color, we need to use the background to represent one of them. It doesn't really matter which of the two is represented by the background, so we can just set a convention of always rendering the 223(</w:t>
       </w:r>
       <w:r>
         <w:rPr>
@@ -25622,7 +26202,14 @@
         <w:rPr>
           <w:lang w:val="en-US"/>
         </w:rPr>
-        <w:t>which uses a total of 4 bytes per pixel, however our canvas will only have 16 colors due to the limitations of CMD, so we can use just 1 byte per pixel. We will however have to define how this byte is used to represent the 16 colors. A good convention would be to just use the colors Microsoft uses which range from 0 to 15, then we can also fit transparency in there, however we can only have one value of transparency so a simple method would be to consider the color transparent if it is greater than 15</w:t>
+        <w:t xml:space="preserve">which uses a total of 4 bytes per pixel, however our canvas will only have 16 colors due to the limitations of CMD, so we can use just 1 byte per pixel. We will however have to define how this byte is used to represent the 16 colors. A good convention would be to just use the </w:t>
+      </w:r>
+      <w:r>
+        <w:rPr>
+          <w:lang w:val="en-US"/>
+        </w:rPr>
+        <w:lastRenderedPageBreak/>
+        <w:t>colors Microsoft uses which range from 0 to 15, then we can also fit transparency in there, however we can only have one value of transparency so a simple method would be to consider the color transparent if it is greater than 15</w:t>
       </w:r>
     </w:p>
     <w:p>
@@ -25700,30 +26287,8 @@
         <w:rPr>
           <w:lang w:val="en-US"/>
         </w:rPr>
-        <w:t xml:space="preserve">TODO: Explain model and texture loading with </w:t>
-      </w:r>
-      <w:proofErr w:type="spellStart"/>
-      <w:r>
-        <w:rPr>
-          <w:lang w:val="en-US"/>
-        </w:rPr>
-        <w:t>tinyobjloader</w:t>
-      </w:r>
-      <w:proofErr w:type="spellEnd"/>
-      <w:r>
-        <w:rPr>
-          <w:lang w:val="en-US"/>
-        </w:rPr>
-        <w:t xml:space="preserve"> and </w:t>
-      </w:r>
-      <w:proofErr w:type="spellStart"/>
-      <w:r>
-        <w:rPr>
-          <w:lang w:val="en-US"/>
-        </w:rPr>
-        <w:t>stbimage</w:t>
-      </w:r>
-      <w:proofErr w:type="spellEnd"/>
+        <w:t>TODO: Explain model and texture loading with tinyobjloader and stbimage</w:t>
+      </w:r>
     </w:p>
     <w:p>
       <w:pPr>
@@ -25752,21 +26317,7 @@
         <w:rPr>
           <w:lang w:val="en-US"/>
         </w:rPr>
-        <w:t xml:space="preserve">TODO: Explain </w:t>
-      </w:r>
-      <w:proofErr w:type="spellStart"/>
-      <w:r>
-        <w:rPr>
-          <w:lang w:val="en-US"/>
-        </w:rPr>
-        <w:t>DrawModel</w:t>
-      </w:r>
-      <w:proofErr w:type="spellEnd"/>
-      <w:r>
-        <w:rPr>
-          <w:lang w:val="en-US"/>
-        </w:rPr>
-        <w:t xml:space="preserve"> function step by step</w:t>
+        <w:t>TODO: Explain DrawModel function step by step</w:t>
       </w:r>
     </w:p>
     <w:p>
@@ -25802,21 +26353,7 @@
         <w:rPr>
           <w:lang w:val="en-US"/>
         </w:rPr>
-        <w:t xml:space="preserve">TODO: Explain </w:t>
-      </w:r>
-      <w:proofErr w:type="spellStart"/>
-      <w:r>
-        <w:rPr>
-          <w:lang w:val="en-US"/>
-        </w:rPr>
-        <w:t>RasterizeTriangle</w:t>
-      </w:r>
-      <w:proofErr w:type="spellEnd"/>
-      <w:r>
-        <w:rPr>
-          <w:lang w:val="en-US"/>
-        </w:rPr>
-        <w:t xml:space="preserve"> function</w:t>
+        <w:t>TODO: Explain RasterizeTriangle function</w:t>
       </w:r>
     </w:p>
     <w:p>
@@ -25859,7 +26396,6 @@
         <w:rPr>
           <w:lang w:val="en-US"/>
         </w:rPr>
-        <w:lastRenderedPageBreak/>
         <w:t>Demo</w:t>
       </w:r>
       <w:bookmarkEnd w:id="30"/>
@@ -25968,19 +26504,11 @@
         </w:rPr>
         <w:tab/>
       </w:r>
-      <w:proofErr w:type="spellStart"/>
-      <w:r>
-        <w:rPr>
-          <w:lang w:val="en-US"/>
-        </w:rPr>
-        <w:t>ogl</w:t>
-      </w:r>
-      <w:proofErr w:type="spellEnd"/>
-      <w:r>
-        <w:rPr>
-          <w:lang w:val="en-US"/>
-        </w:rPr>
-        <w:t xml:space="preserve"> doc </w:t>
+      <w:r>
+        <w:rPr>
+          <w:lang w:val="en-US"/>
+        </w:rPr>
+        <w:t xml:space="preserve">ogl doc </w:t>
       </w:r>
       <w:r>
         <w:rPr>
@@ -26058,21 +26586,7 @@
         <w:rPr>
           <w:lang w:val="en-US"/>
         </w:rPr>
-        <w:t xml:space="preserve">Kennedy J. </w:t>
-      </w:r>
-      <w:proofErr w:type="spellStart"/>
-      <w:r>
-        <w:rPr>
-          <w:lang w:val="en-US"/>
-        </w:rPr>
-        <w:t>Bresenham's</w:t>
-      </w:r>
-      <w:proofErr w:type="spellEnd"/>
-      <w:r>
-        <w:rPr>
-          <w:lang w:val="en-US"/>
-        </w:rPr>
-        <w:t xml:space="preserve"> Integer Only Line Drawing Algorithm. </w:t>
+        <w:t xml:space="preserve">Kennedy J. Bresenham's Integer Only Line Drawing Algorithm. </w:t>
       </w:r>
       <w:r>
         <w:rPr>
@@ -26086,7 +26600,7 @@
         </w:rPr>
         <w:t xml:space="preserve">Available: </w:t>
       </w:r>
-      <w:hyperlink r:id="rId23" w:history="1">
+      <w:hyperlink r:id="rId24" w:history="1">
         <w:r>
           <w:rPr>
             <w:rStyle w:val="Hyperlink"/>
@@ -26126,21 +26640,7 @@
         <w:rPr>
           <w:lang w:val="en-US"/>
         </w:rPr>
-        <w:t xml:space="preserve">Murray JD, </w:t>
-      </w:r>
-      <w:proofErr w:type="spellStart"/>
-      <w:r>
-        <w:rPr>
-          <w:lang w:val="en-US"/>
-        </w:rPr>
-        <w:t>VanRyper</w:t>
-      </w:r>
-      <w:proofErr w:type="spellEnd"/>
-      <w:r>
-        <w:rPr>
-          <w:lang w:val="en-US"/>
-        </w:rPr>
-        <w:t xml:space="preserve"> W. </w:t>
+        <w:t xml:space="preserve">Murray JD, VanRyper W. </w:t>
       </w:r>
       <w:r>
         <w:rPr>
@@ -26225,7 +26725,7 @@
         <w:tab/>
         <w:t xml:space="preserve">De Vries J. Learn OpenGL – Coordinate Systems [Internet]. [Referenced 1.12.2024]. Available: </w:t>
       </w:r>
-      <w:hyperlink r:id="rId24" w:history="1">
+      <w:hyperlink r:id="rId25" w:history="1">
         <w:r>
           <w:rPr>
             <w:rStyle w:val="Hyperlink"/>
@@ -26343,15 +26843,10 @@
         </w:rPr>
         <w:t xml:space="preserve"> </w:t>
       </w:r>
-      <w:proofErr w:type="spellStart"/>
-      <w:r>
-        <w:t>Available</w:t>
-      </w:r>
-      <w:proofErr w:type="spellEnd"/>
-      <w:r>
-        <w:t xml:space="preserve">: </w:t>
-      </w:r>
-      <w:hyperlink r:id="rId25" w:history="1">
+      <w:r>
+        <w:t xml:space="preserve">Available: </w:t>
+      </w:r>
+      <w:hyperlink r:id="rId26" w:history="1">
         <w:r>
           <w:rPr>
             <w:rStyle w:val="Hyperlink"/>
@@ -26390,7 +26885,7 @@
           <w:lang w:val="en-US"/>
         </w:rPr>
         <w:sectPr>
-          <w:headerReference w:type="first" r:id="rId26"/>
+          <w:headerReference w:type="first" r:id="rId27"/>
           <w:pgSz w:w="11906" w:h="16838" w:code="9"/>
           <w:pgMar w:top="1134" w:right="851" w:bottom="1418" w:left="2438" w:header="709" w:footer="709" w:gutter="0"/>
           <w:pgNumType w:start="1"/>
@@ -26404,21 +26899,7 @@
         <w:rPr>
           <w:lang w:val="en-US"/>
         </w:rPr>
-        <w:t xml:space="preserve">{How to cite </w:t>
-      </w:r>
-      <w:proofErr w:type="spellStart"/>
-      <w:r>
-        <w:rPr>
-          <w:lang w:val="en-US"/>
-        </w:rPr>
-        <w:t>glm</w:t>
-      </w:r>
-      <w:proofErr w:type="spellEnd"/>
-      <w:r>
-        <w:rPr>
-          <w:lang w:val="en-US"/>
-        </w:rPr>
-        <w:t xml:space="preserve"> source</w:t>
+        <w:t>{How to cite glm source</w:t>
       </w:r>
     </w:p>
     <w:p>
@@ -26428,8 +26909,8 @@
           <w:lang w:val="en-US"/>
         </w:rPr>
         <w:sectPr>
-          <w:headerReference w:type="default" r:id="rId27"/>
-          <w:headerReference w:type="first" r:id="rId28"/>
+          <w:headerReference w:type="default" r:id="rId28"/>
+          <w:headerReference w:type="first" r:id="rId29"/>
           <w:pgSz w:w="11906" w:h="16838" w:code="9"/>
           <w:pgMar w:top="1134" w:right="851" w:bottom="1418" w:left="2438" w:header="709" w:footer="709" w:gutter="0"/>
           <w:pgNumType w:start="1"/>
@@ -26451,7 +26932,7 @@
       </w:pPr>
     </w:p>
     <w:sectPr>
-      <w:headerReference w:type="first" r:id="rId29"/>
+      <w:headerReference w:type="first" r:id="rId30"/>
       <w:pgSz w:w="11906" w:h="16838" w:code="9"/>
       <w:pgMar w:top="1134" w:right="851" w:bottom="1418" w:left="2438" w:header="709" w:footer="709" w:gutter="0"/>
       <w:pgNumType w:start="1"/>

</xml_diff>

<commit_message>
Fixed depth buffer issue
</commit_message>
<xml_diff>
--- a/doc/Thesis.docx
+++ b/doc/Thesis.docx
@@ -309,8 +309,37 @@
         </w:rPr>
         <w:t xml:space="preserve">Asiasanat: </w:t>
       </w:r>
-      <w:r>
-        <w:t>aliquam, dignissim, molestie, tortor, vitae</w:t>
+      <w:proofErr w:type="spellStart"/>
+      <w:r>
+        <w:t>aliquam</w:t>
+      </w:r>
+      <w:proofErr w:type="spellEnd"/>
+      <w:r>
+        <w:t xml:space="preserve">, </w:t>
+      </w:r>
+      <w:proofErr w:type="spellStart"/>
+      <w:r>
+        <w:t>dignissim</w:t>
+      </w:r>
+      <w:proofErr w:type="spellEnd"/>
+      <w:r>
+        <w:t xml:space="preserve">, </w:t>
+      </w:r>
+      <w:proofErr w:type="spellStart"/>
+      <w:r>
+        <w:t>molestie</w:t>
+      </w:r>
+      <w:proofErr w:type="spellEnd"/>
+      <w:r>
+        <w:t xml:space="preserve">, </w:t>
+      </w:r>
+      <w:proofErr w:type="spellStart"/>
+      <w:r>
+        <w:t>tortor</w:t>
+      </w:r>
+      <w:proofErr w:type="spellEnd"/>
+      <w:r>
+        <w:t>, vitae</w:t>
       </w:r>
     </w:p>
     <w:p>
@@ -323,9 +352,11 @@
       <w:r>
         <w:t xml:space="preserve"> otsikkoa (</w:t>
       </w:r>
+      <w:proofErr w:type="spellStart"/>
       <w:r>
         <w:t>Calibri</w:t>
       </w:r>
+      <w:proofErr w:type="spellEnd"/>
       <w:r>
         <w:t>, fonttikoko: 11</w:t>
       </w:r>
@@ -351,9 +382,11 @@
       <w:r>
         <w:t>muusta työstä poikkeavasti fonttikoolla 10 (</w:t>
       </w:r>
+      <w:proofErr w:type="spellStart"/>
       <w:r>
         <w:t>Calibri</w:t>
       </w:r>
+      <w:proofErr w:type="spellEnd"/>
       <w:r>
         <w:t>, tyyli: Tiivistelmän tyyli). Tiivistelmän tulisi sopia yhdelle sivulle.</w:t>
       </w:r>
@@ -511,11 +544,61 @@
         </w:rPr>
         <w:t xml:space="preserve">Keywords: </w:t>
       </w:r>
-      <w:r>
-        <w:rPr>
-          <w:lang w:val="en-US"/>
-        </w:rPr>
-        <w:t>aliquam, dignissim, molestie, tortor, vitae</w:t>
+      <w:proofErr w:type="spellStart"/>
+      <w:r>
+        <w:rPr>
+          <w:lang w:val="en-US"/>
+        </w:rPr>
+        <w:t>aliquam</w:t>
+      </w:r>
+      <w:proofErr w:type="spellEnd"/>
+      <w:r>
+        <w:rPr>
+          <w:lang w:val="en-US"/>
+        </w:rPr>
+        <w:t xml:space="preserve">, </w:t>
+      </w:r>
+      <w:proofErr w:type="spellStart"/>
+      <w:r>
+        <w:rPr>
+          <w:lang w:val="en-US"/>
+        </w:rPr>
+        <w:t>dignissim</w:t>
+      </w:r>
+      <w:proofErr w:type="spellEnd"/>
+      <w:r>
+        <w:rPr>
+          <w:lang w:val="en-US"/>
+        </w:rPr>
+        <w:t xml:space="preserve">, </w:t>
+      </w:r>
+      <w:proofErr w:type="spellStart"/>
+      <w:r>
+        <w:rPr>
+          <w:lang w:val="en-US"/>
+        </w:rPr>
+        <w:t>molestie</w:t>
+      </w:r>
+      <w:proofErr w:type="spellEnd"/>
+      <w:r>
+        <w:rPr>
+          <w:lang w:val="en-US"/>
+        </w:rPr>
+        <w:t xml:space="preserve">, </w:t>
+      </w:r>
+      <w:proofErr w:type="spellStart"/>
+      <w:r>
+        <w:rPr>
+          <w:lang w:val="en-US"/>
+        </w:rPr>
+        <w:t>tortor</w:t>
+      </w:r>
+      <w:proofErr w:type="spellEnd"/>
+      <w:r>
+        <w:rPr>
+          <w:lang w:val="en-US"/>
+        </w:rPr>
+        <w:t>, vitae</w:t>
       </w:r>
     </w:p>
     <w:p>
@@ -529,7 +612,35 @@
         <w:rPr>
           <w:lang w:val="en-US"/>
         </w:rPr>
-        <w:t xml:space="preserve">Write the abstract page in font size 10 (Arial, style: Tiivistelmän tyyli), except for the abstract </w:t>
+        <w:t xml:space="preserve">Write the abstract page in font size 10 (Arial, style: </w:t>
+      </w:r>
+      <w:proofErr w:type="spellStart"/>
+      <w:r>
+        <w:rPr>
+          <w:lang w:val="en-US"/>
+        </w:rPr>
+        <w:t>Tiivistelmän</w:t>
+      </w:r>
+      <w:proofErr w:type="spellEnd"/>
+      <w:r>
+        <w:rPr>
+          <w:lang w:val="en-US"/>
+        </w:rPr>
+        <w:t xml:space="preserve"> </w:t>
+      </w:r>
+      <w:proofErr w:type="spellStart"/>
+      <w:r>
+        <w:rPr>
+          <w:lang w:val="en-US"/>
+        </w:rPr>
+        <w:t>tyyli</w:t>
+      </w:r>
+      <w:proofErr w:type="spellEnd"/>
+      <w:r>
+        <w:rPr>
+          <w:lang w:val="en-US"/>
+        </w:rPr>
+        <w:t xml:space="preserve">), except for the abstract </w:t>
       </w:r>
       <w:r>
         <w:rPr>
@@ -545,14 +656,34 @@
         </w:rPr>
         <w:t xml:space="preserve">, which is written in font size 11. (Arial, style: </w:t>
       </w:r>
+      <w:proofErr w:type="spellStart"/>
       <w:r>
         <w:rPr>
           <w:b/>
           <w:bCs/>
           <w:lang w:val="en-US"/>
         </w:rPr>
-        <w:t>Otsikko Tiivistelmä</w:t>
-      </w:r>
+        <w:t>Otsikko</w:t>
+      </w:r>
+      <w:proofErr w:type="spellEnd"/>
+      <w:r>
+        <w:rPr>
+          <w:b/>
+          <w:bCs/>
+          <w:lang w:val="en-US"/>
+        </w:rPr>
+        <w:t xml:space="preserve"> </w:t>
+      </w:r>
+      <w:proofErr w:type="spellStart"/>
+      <w:r>
+        <w:rPr>
+          <w:b/>
+          <w:bCs/>
+          <w:lang w:val="en-US"/>
+        </w:rPr>
+        <w:t>Tiivistelmä</w:t>
+      </w:r>
+      <w:proofErr w:type="spellEnd"/>
       <w:r>
         <w:rPr>
           <w:lang w:val="en-US"/>
@@ -608,9 +739,19 @@
           <w:pPr>
             <w:pStyle w:val="TOCHeading"/>
           </w:pPr>
+          <w:proofErr w:type="spellStart"/>
           <w:r>
-            <w:t>Table of Contents</w:t>
+            <w:t>Table</w:t>
           </w:r>
+          <w:proofErr w:type="spellEnd"/>
+          <w:r>
+            <w:t xml:space="preserve"> of </w:t>
+          </w:r>
+          <w:proofErr w:type="spellStart"/>
+          <w:r>
+            <w:t>Contents</w:t>
+          </w:r>
+          <w:proofErr w:type="spellEnd"/>
         </w:p>
         <w:p>
           <w:pPr>
@@ -3419,10 +3560,12 @@
       <w:pPr>
         <w:pStyle w:val="OtsikkoTiivistelm"/>
       </w:pPr>
+      <w:proofErr w:type="spellStart"/>
       <w:r>
         <w:lastRenderedPageBreak/>
         <w:t>Symbols</w:t>
       </w:r>
+      <w:proofErr w:type="spellEnd"/>
     </w:p>
     <w:p>
       <w:pPr>
@@ -3450,11 +3593,13 @@
         <w:pStyle w:val="Heading1"/>
       </w:pPr>
       <w:bookmarkStart w:id="1" w:name="_Toc185256847"/>
+      <w:proofErr w:type="spellStart"/>
       <w:r>
         <w:lastRenderedPageBreak/>
         <w:t>Introduction</w:t>
       </w:r>
       <w:bookmarkEnd w:id="1"/>
+      <w:proofErr w:type="spellEnd"/>
     </w:p>
     <w:p>
       <w:pPr>
@@ -4058,7 +4203,21 @@
         <w:rPr>
           <w:lang w:val="en-US"/>
         </w:rPr>
-        <w:t xml:space="preserve"> PutPixel function which will change the color of a pixel at a specified x and y coordinate. </w:t>
+        <w:t xml:space="preserve"> </w:t>
+      </w:r>
+      <w:proofErr w:type="spellStart"/>
+      <w:r>
+        <w:rPr>
+          <w:lang w:val="en-US"/>
+        </w:rPr>
+        <w:t>PutPixel</w:t>
+      </w:r>
+      <w:proofErr w:type="spellEnd"/>
+      <w:r>
+        <w:rPr>
+          <w:lang w:val="en-US"/>
+        </w:rPr>
+        <w:t xml:space="preserve"> function which will change the color of a pixel at a specified x and y coordinate. </w:t>
       </w:r>
       <w:r>
         <w:rPr>
@@ -4442,7 +4601,21 @@
         <w:rPr>
           <w:lang w:val="en-US"/>
         </w:rPr>
-        <w:t xml:space="preserve">Rasterization is the process of taking a vector-based image, or vertice based 3D object, and converting it to pixels. It is a much faster process of rendering than alternatives such as </w:t>
+        <w:t xml:space="preserve">Rasterization is the process of taking a vector-based image, or </w:t>
+      </w:r>
+      <w:proofErr w:type="spellStart"/>
+      <w:r>
+        <w:rPr>
+          <w:lang w:val="en-US"/>
+        </w:rPr>
+        <w:t>vertice</w:t>
+      </w:r>
+      <w:proofErr w:type="spellEnd"/>
+      <w:r>
+        <w:rPr>
+          <w:lang w:val="en-US"/>
+        </w:rPr>
+        <w:t xml:space="preserve"> based 3D object, and converting it to pixels. It is a much faster process of rendering than alternatives such as </w:t>
       </w:r>
       <w:r>
         <w:rPr>
@@ -4610,7 +4783,29 @@
         <w:rPr>
           <w:lang w:val="en-US"/>
         </w:rPr>
-        <w:t>However we want a function in the form of DrawLine(x0, y0, x1, y1)</w:t>
+        <w:t xml:space="preserve">However we want a function in the form of </w:t>
+      </w:r>
+      <w:proofErr w:type="spellStart"/>
+      <w:proofErr w:type="gramStart"/>
+      <w:r>
+        <w:rPr>
+          <w:lang w:val="en-US"/>
+        </w:rPr>
+        <w:t>DrawLine</w:t>
+      </w:r>
+      <w:proofErr w:type="spellEnd"/>
+      <w:r>
+        <w:rPr>
+          <w:lang w:val="en-US"/>
+        </w:rPr>
+        <w:t>(</w:t>
+      </w:r>
+      <w:proofErr w:type="gramEnd"/>
+      <w:r>
+        <w:rPr>
+          <w:lang w:val="en-US"/>
+        </w:rPr>
+        <w:t>x0, y0, x1, y1)</w:t>
       </w:r>
       <w:r>
         <w:rPr>
@@ -7081,7 +7276,21 @@
         <w:rPr>
           <w:lang w:val="en-US"/>
         </w:rPr>
-        <w:t xml:space="preserve"> expensive division and rounding. It would be nice to get rid of those to get our function running fast on a CPU. For this we can implement Bresenham's line algorithm. It is the best line drawing algorithm for our purpose since it works on any line a</w:t>
+        <w:t xml:space="preserve"> expensive division and rounding. It would be nice to get rid of those to get our function running fast on a CPU. For this we can implement </w:t>
+      </w:r>
+      <w:proofErr w:type="spellStart"/>
+      <w:r>
+        <w:rPr>
+          <w:lang w:val="en-US"/>
+        </w:rPr>
+        <w:t>Bresenham's</w:t>
+      </w:r>
+      <w:proofErr w:type="spellEnd"/>
+      <w:r>
+        <w:rPr>
+          <w:lang w:val="en-US"/>
+        </w:rPr>
+        <w:t xml:space="preserve"> line algorithm. It is the best line drawing algorithm for our purpose since it works on any line a</w:t>
       </w:r>
       <w:r>
         <w:rPr>
@@ -7199,12 +7408,20 @@
           <w:lang w:val="en-US"/>
         </w:rPr>
       </w:pPr>
+      <w:proofErr w:type="spellStart"/>
       <w:r>
         <w:rPr>
           <w:lang w:val="en-US"/>
         </w:rPr>
         <w:lastRenderedPageBreak/>
-        <w:t>Bresenham's line algorithm works by tracking the accumulated error in the line's actual y and the plotted y at every x position. After each pixel is plotted, the error is increased by the slope. Next, the algorithm decides if the plotted y should be incremented by 1 based on the amount of error: if the error is more than 1/2, y should be incremented and the error should be decremented, thus we always plot the closest possible pixel to the actual y. [</w:t>
+        <w:t>Bresenham's</w:t>
+      </w:r>
+      <w:proofErr w:type="spellEnd"/>
+      <w:r>
+        <w:rPr>
+          <w:lang w:val="en-US"/>
+        </w:rPr>
+        <w:t xml:space="preserve"> line algorithm works by tracking the accumulated error in the line's actual y and the plotted y at every x position. After each pixel is plotted, the error is increased by the slope. Next, the algorithm decides if the plotted y should be incremented by 1 based on the amount of error: if the error is more than 1/2, y should be incremented and the error should be decremented, thus we always plot the closest possible pixel to the actual y. [</w:t>
       </w:r>
       <w:r>
         <w:rPr>
@@ -9043,7 +9260,21 @@
         <w:rPr>
           <w:lang w:val="en-US"/>
         </w:rPr>
-        <w:t>. A triangle is formed by three vertices we will refer to as v0, v1, and v2. Since we're working on a 2D canvas, these vertices will consist of only an x and y coordinate. We can use our DrawLine function to draw a triangle just by drawing lines connecting the vertices: [1.]</w:t>
+        <w:t xml:space="preserve">. A triangle is formed by three vertices we will refer to as v0, v1, and v2. Since we're working on a 2D canvas, these vertices will consist of only an x and y coordinate. We can use our </w:t>
+      </w:r>
+      <w:proofErr w:type="spellStart"/>
+      <w:r>
+        <w:rPr>
+          <w:lang w:val="en-US"/>
+        </w:rPr>
+        <w:t>DrawLine</w:t>
+      </w:r>
+      <w:proofErr w:type="spellEnd"/>
+      <w:r>
+        <w:rPr>
+          <w:lang w:val="en-US"/>
+        </w:rPr>
+        <w:t xml:space="preserve"> function to draw a triangle just by drawing lines connecting the vertices: [1.]</w:t>
       </w:r>
       <w:r>
         <w:rPr>
@@ -9451,7 +9682,35 @@
         <w:rPr>
           <w:lang w:val="en-US"/>
         </w:rPr>
-        <w:t xml:space="preserve">To get the topY and bottomY, we can simply sort the vertices before drawing. The actual tricky part of this implementation is calculating the right and left bounds. To solve this, we can consider that the x bounds are defined by the </w:t>
+        <w:t xml:space="preserve">To get the </w:t>
+      </w:r>
+      <w:proofErr w:type="spellStart"/>
+      <w:r>
+        <w:rPr>
+          <w:lang w:val="en-US"/>
+        </w:rPr>
+        <w:t>topY</w:t>
+      </w:r>
+      <w:proofErr w:type="spellEnd"/>
+      <w:r>
+        <w:rPr>
+          <w:lang w:val="en-US"/>
+        </w:rPr>
+        <w:t xml:space="preserve"> and </w:t>
+      </w:r>
+      <w:proofErr w:type="spellStart"/>
+      <w:r>
+        <w:rPr>
+          <w:lang w:val="en-US"/>
+        </w:rPr>
+        <w:t>bottomY</w:t>
+      </w:r>
+      <w:proofErr w:type="spellEnd"/>
+      <w:r>
+        <w:rPr>
+          <w:lang w:val="en-US"/>
+        </w:rPr>
+        <w:t xml:space="preserve">, we can simply sort the vertices before drawing. The actual tricky part of this implementation is calculating the right and left bounds. To solve this, we can consider that the x bounds are defined by the </w:t>
       </w:r>
       <w:r>
         <w:rPr>
@@ -11843,7 +12102,21 @@
         <w:rPr>
           <w:lang w:val="en-US"/>
         </w:rPr>
-        <w:t xml:space="preserve"> use our DrawLine function here. That is due to our lines </w:t>
+        <w:t xml:space="preserve"> use our </w:t>
+      </w:r>
+      <w:proofErr w:type="spellStart"/>
+      <w:r>
+        <w:rPr>
+          <w:lang w:val="en-US"/>
+        </w:rPr>
+        <w:t>DrawLine</w:t>
+      </w:r>
+      <w:proofErr w:type="spellEnd"/>
+      <w:r>
+        <w:rPr>
+          <w:lang w:val="en-US"/>
+        </w:rPr>
+        <w:t xml:space="preserve"> function here. That is due to our lines </w:t>
       </w:r>
       <w:r>
         <w:rPr>
@@ -12094,7 +12367,14 @@
         <w:rPr>
           <w:lang w:val="en-US"/>
         </w:rPr>
-        <w:t>Calculate normal</w:t>
+        <w:t xml:space="preserve">Calculate </w:t>
+      </w:r>
+      <w:proofErr w:type="spellStart"/>
+      <w:r>
+        <w:rPr>
+          <w:lang w:val="en-US"/>
+        </w:rPr>
+        <w:t>normal</w:t>
       </w:r>
       <w:r>
         <w:rPr>
@@ -12102,6 +12382,7 @@
         </w:rPr>
         <w:t>s</w:t>
       </w:r>
+      <w:proofErr w:type="spellEnd"/>
     </w:p>
     <w:p>
       <w:pPr>
@@ -12387,6 +12668,7 @@
         </w:rPr>
         <w:t xml:space="preserve">oading these models from files is outside the scope of this paper, but there are many existing libraries, such as </w:t>
       </w:r>
+      <w:proofErr w:type="spellStart"/>
       <w:r>
         <w:rPr>
           <w:i/>
@@ -12395,12 +12677,14 @@
         </w:rPr>
         <w:t>Assimp</w:t>
       </w:r>
+      <w:proofErr w:type="spellEnd"/>
       <w:r>
         <w:rPr>
           <w:lang w:val="en-US"/>
         </w:rPr>
         <w:t xml:space="preserve"> and </w:t>
       </w:r>
+      <w:proofErr w:type="spellStart"/>
       <w:r>
         <w:rPr>
           <w:i/>
@@ -12409,6 +12693,7 @@
         </w:rPr>
         <w:t>tinyobjloader</w:t>
       </w:r>
+      <w:proofErr w:type="spellEnd"/>
       <w:r>
         <w:rPr>
           <w:lang w:val="en-US"/>
@@ -12419,7 +12704,21 @@
         <w:rPr>
           <w:lang w:val="en-US"/>
         </w:rPr>
-        <w:t>Section 3.3.2 goes over model loading with tinyobjloader in slightly more detail.</w:t>
+        <w:t xml:space="preserve">Section 3.3.2 goes over model loading with </w:t>
+      </w:r>
+      <w:proofErr w:type="spellStart"/>
+      <w:r>
+        <w:rPr>
+          <w:lang w:val="en-US"/>
+        </w:rPr>
+        <w:t>tinyobjloader</w:t>
+      </w:r>
+      <w:proofErr w:type="spellEnd"/>
+      <w:r>
+        <w:rPr>
+          <w:lang w:val="en-US"/>
+        </w:rPr>
+        <w:t xml:space="preserve"> in slightly more detail.</w:t>
       </w:r>
     </w:p>
     <w:p>
@@ -13003,7 +13302,21 @@
         <w:rPr>
           <w:lang w:val="en-US"/>
         </w:rPr>
-        <w:t xml:space="preserve">, we can now represent a vector when w = 0 and a point when w = 1. The cases where w is some other number also represent point, the important part is the ratio between xyz and w. </w:t>
+        <w:t xml:space="preserve">, we can now represent a vector when w = 0 and a point when w = 1. The cases where w is some other number also represent point, the important part is the ratio between </w:t>
+      </w:r>
+      <w:proofErr w:type="spellStart"/>
+      <w:r>
+        <w:rPr>
+          <w:lang w:val="en-US"/>
+        </w:rPr>
+        <w:t>xyz</w:t>
+      </w:r>
+      <w:proofErr w:type="spellEnd"/>
+      <w:r>
+        <w:rPr>
+          <w:lang w:val="en-US"/>
+        </w:rPr>
+        <w:t xml:space="preserve"> and w. </w:t>
       </w:r>
       <w:r>
         <w:rPr>
@@ -13021,7 +13334,21 @@
         <w:rPr>
           <w:lang w:val="en-US"/>
         </w:rPr>
-        <w:t>, B = (2, 4, 6, 2) is also the same point since the ratio between xyz and w remains the same</w:t>
+        <w:t xml:space="preserve">, B = (2, 4, 6, 2) is also the same point since the ratio between </w:t>
+      </w:r>
+      <w:proofErr w:type="spellStart"/>
+      <w:r>
+        <w:rPr>
+          <w:lang w:val="en-US"/>
+        </w:rPr>
+        <w:t>xyz</w:t>
+      </w:r>
+      <w:proofErr w:type="spellEnd"/>
+      <w:r>
+        <w:rPr>
+          <w:lang w:val="en-US"/>
+        </w:rPr>
+        <w:t xml:space="preserve"> and w remains the same</w:t>
       </w:r>
       <w:r>
         <w:rPr>
@@ -13039,7 +13366,21 @@
         <w:rPr>
           <w:lang w:val="en-US"/>
         </w:rPr>
-        <w:t xml:space="preserve"> back from homogenous coordinates to cartesian coordinates we divide xyz by w</w:t>
+        <w:t xml:space="preserve"> back from homogenous coordinates to cartesian coordinates we divide </w:t>
+      </w:r>
+      <w:proofErr w:type="spellStart"/>
+      <w:r>
+        <w:rPr>
+          <w:lang w:val="en-US"/>
+        </w:rPr>
+        <w:t>xyz</w:t>
+      </w:r>
+      <w:proofErr w:type="spellEnd"/>
+      <w:r>
+        <w:rPr>
+          <w:lang w:val="en-US"/>
+        </w:rPr>
+        <w:t xml:space="preserve"> by w</w:t>
       </w:r>
       <w:r>
         <w:rPr>
@@ -16167,19 +16508,7 @@
         <w:rPr>
           <w:lang w:val="en-US"/>
         </w:rPr>
-        <w:t xml:space="preserve">After applying this transformation, our vertices will be in </w:t>
-      </w:r>
-      <w:r>
-        <w:rPr>
-          <w:lang w:val="en-US"/>
-        </w:rPr>
-        <w:t>world</w:t>
-      </w:r>
-      <w:r>
-        <w:rPr>
-          <w:lang w:val="en-US"/>
-        </w:rPr>
-        <w:t xml:space="preserve"> space</w:t>
+        <w:t>After applying this transformation, our vertices will be in world space</w:t>
       </w:r>
       <w:r>
         <w:rPr>
@@ -16827,7 +17156,49 @@
         <w:rPr>
           <w:lang w:val="en-US"/>
         </w:rPr>
-        <w:t>The points ABP and ACP' form two similar triangles, whose properties we can use to calculate p'. By the properties of similar triangles AC/AB = CP'/BP, substituting our known values and solving for BP we get BP = P'y = n * Py / -Pz. Also note that since the camera is facing towards -Z</w:t>
+        <w:t xml:space="preserve">The points ABP and ACP' form two similar triangles, whose properties we can use to calculate p'. By the properties of similar triangles AC/AB = CP'/BP, substituting our known values and solving for BP we get BP = </w:t>
+      </w:r>
+      <w:proofErr w:type="spellStart"/>
+      <w:r>
+        <w:rPr>
+          <w:lang w:val="en-US"/>
+        </w:rPr>
+        <w:t>P'y</w:t>
+      </w:r>
+      <w:proofErr w:type="spellEnd"/>
+      <w:r>
+        <w:rPr>
+          <w:lang w:val="en-US"/>
+        </w:rPr>
+        <w:t xml:space="preserve"> = n * </w:t>
+      </w:r>
+      <w:proofErr w:type="spellStart"/>
+      <w:r>
+        <w:rPr>
+          <w:lang w:val="en-US"/>
+        </w:rPr>
+        <w:t>Py</w:t>
+      </w:r>
+      <w:proofErr w:type="spellEnd"/>
+      <w:r>
+        <w:rPr>
+          <w:lang w:val="en-US"/>
+        </w:rPr>
+        <w:t xml:space="preserve"> / -</w:t>
+      </w:r>
+      <w:proofErr w:type="spellStart"/>
+      <w:r>
+        <w:rPr>
+          <w:lang w:val="en-US"/>
+        </w:rPr>
+        <w:t>Pz</w:t>
+      </w:r>
+      <w:proofErr w:type="spellEnd"/>
+      <w:r>
+        <w:rPr>
+          <w:lang w:val="en-US"/>
+        </w:rPr>
+        <w:t>. Also note that since the camera is facing towards -Z</w:t>
       </w:r>
       <w:r>
         <w:rPr>
@@ -16839,7 +17210,63 @@
         <w:rPr>
           <w:lang w:val="en-US"/>
         </w:rPr>
-        <w:t xml:space="preserve"> Pz is inverted to preserve the sign of the y coordinate. The same logic works for P'x = n * Px / -Pz. [</w:t>
+        <w:t xml:space="preserve"> </w:t>
+      </w:r>
+      <w:proofErr w:type="spellStart"/>
+      <w:r>
+        <w:rPr>
+          <w:lang w:val="en-US"/>
+        </w:rPr>
+        <w:t>Pz</w:t>
+      </w:r>
+      <w:proofErr w:type="spellEnd"/>
+      <w:r>
+        <w:rPr>
+          <w:lang w:val="en-US"/>
+        </w:rPr>
+        <w:t xml:space="preserve"> is inverted to preserve the sign of the y coordinate. The same logic works for </w:t>
+      </w:r>
+      <w:proofErr w:type="spellStart"/>
+      <w:r>
+        <w:rPr>
+          <w:lang w:val="en-US"/>
+        </w:rPr>
+        <w:t>P'x</w:t>
+      </w:r>
+      <w:proofErr w:type="spellEnd"/>
+      <w:r>
+        <w:rPr>
+          <w:lang w:val="en-US"/>
+        </w:rPr>
+        <w:t xml:space="preserve"> = n * </w:t>
+      </w:r>
+      <w:proofErr w:type="spellStart"/>
+      <w:r>
+        <w:rPr>
+          <w:lang w:val="en-US"/>
+        </w:rPr>
+        <w:t>Px</w:t>
+      </w:r>
+      <w:proofErr w:type="spellEnd"/>
+      <w:r>
+        <w:rPr>
+          <w:lang w:val="en-US"/>
+        </w:rPr>
+        <w:t xml:space="preserve"> / -</w:t>
+      </w:r>
+      <w:proofErr w:type="spellStart"/>
+      <w:r>
+        <w:rPr>
+          <w:lang w:val="en-US"/>
+        </w:rPr>
+        <w:t>Pz</w:t>
+      </w:r>
+      <w:proofErr w:type="spellEnd"/>
+      <w:r>
+        <w:rPr>
+          <w:lang w:val="en-US"/>
+        </w:rPr>
+        <w:t>. [</w:t>
       </w:r>
       <w:r>
         <w:rPr>
@@ -16883,7 +17310,21 @@
         <w:rPr>
           <w:lang w:val="en-US"/>
         </w:rPr>
-        <w:t xml:space="preserve"> still have to map the point to NDC and preferably accomplish all this with a single matrix. </w:t>
+        <w:t xml:space="preserve"> still </w:t>
+      </w:r>
+      <w:proofErr w:type="gramStart"/>
+      <w:r>
+        <w:rPr>
+          <w:lang w:val="en-US"/>
+        </w:rPr>
+        <w:t>have to</w:t>
+      </w:r>
+      <w:proofErr w:type="gramEnd"/>
+      <w:r>
+        <w:rPr>
+          <w:lang w:val="en-US"/>
+        </w:rPr>
+        <w:t xml:space="preserve"> map the point to NDC and preferably accomplish all this with a single matrix. </w:t>
       </w:r>
       <w:r>
         <w:rPr>
@@ -17485,7 +17926,35 @@
         <w:rPr>
           <w:lang w:val="en-US"/>
         </w:rPr>
-        <w:t>Now that we have the projection matrix, we still need to calculate the values it needs. The near and far planes are easy, as they are given by the user. The other values are slightly more difficult, since we will want to calculate them based on the camera's field of view, or fov, and aspect ratio. The fov can be defined as either the vertical or horizontal view angle. Here we will define it as the vertical angle, since that is the convention used by OpenGL, and it makes more sense with the standard way of defining aspect ratio as width/height. Calculating these values is trivial with basic trigonometry.</w:t>
+        <w:t xml:space="preserve">Now that we have the projection matrix, we still need to calculate the values it needs. The near and far planes are easy, as they are given by the user. The other values are slightly more difficult, since we will want to calculate them based on the camera's field of view, or </w:t>
+      </w:r>
+      <w:proofErr w:type="spellStart"/>
+      <w:r>
+        <w:rPr>
+          <w:lang w:val="en-US"/>
+        </w:rPr>
+        <w:t>fov</w:t>
+      </w:r>
+      <w:proofErr w:type="spellEnd"/>
+      <w:r>
+        <w:rPr>
+          <w:lang w:val="en-US"/>
+        </w:rPr>
+        <w:t xml:space="preserve">, and aspect ratio. The </w:t>
+      </w:r>
+      <w:proofErr w:type="spellStart"/>
+      <w:r>
+        <w:rPr>
+          <w:lang w:val="en-US"/>
+        </w:rPr>
+        <w:t>fov</w:t>
+      </w:r>
+      <w:proofErr w:type="spellEnd"/>
+      <w:r>
+        <w:rPr>
+          <w:lang w:val="en-US"/>
+        </w:rPr>
+        <w:t xml:space="preserve"> can be defined as either the vertical or horizontal view angle. Here we will define it as the vertical angle, since that is the convention used by OpenGL, and it makes more sense with the standard way of defining aspect ratio as width/height. Calculating these values is trivial with basic trigonometry.</w:t>
       </w:r>
       <w:r>
         <w:rPr>
@@ -17650,7 +18119,21 @@
         <w:rPr>
           <w:lang w:val="en-US"/>
         </w:rPr>
-        <w:t xml:space="preserve"> homogenous coordinates back into cartesian coordinates by diving xyz by w.</w:t>
+        <w:t xml:space="preserve"> homogenous coordinates back into cartesian coordinates by diving </w:t>
+      </w:r>
+      <w:proofErr w:type="spellStart"/>
+      <w:r>
+        <w:rPr>
+          <w:lang w:val="en-US"/>
+        </w:rPr>
+        <w:t>xyz</w:t>
+      </w:r>
+      <w:proofErr w:type="spellEnd"/>
+      <w:r>
+        <w:rPr>
+          <w:lang w:val="en-US"/>
+        </w:rPr>
+        <w:t xml:space="preserve"> by w.</w:t>
       </w:r>
       <w:r>
         <w:rPr>
@@ -17698,13 +18181,35 @@
         <w:rPr>
           <w:lang w:val="en-US"/>
         </w:rPr>
-        <w:t xml:space="preserve"> origin at the bottom left, with +Y going up and +X going right, we simply need to multiply and add half the width to x and half the height to y</w:t>
-      </w:r>
-      <w:r>
-        <w:rPr>
-          <w:lang w:val="en-US"/>
-        </w:rPr>
-        <w:t xml:space="preserve"> in order to convert the point into canvas coordinates</w:t>
+        <w:t xml:space="preserve"> origin at the bottom left, with +Y going up and +X going right, we simply need to multiply and add half the width to x and half the height </w:t>
+      </w:r>
+      <w:proofErr w:type="spellStart"/>
+      <w:r>
+        <w:rPr>
+          <w:lang w:val="en-US"/>
+        </w:rPr>
+        <w:t>to y</w:t>
+      </w:r>
+      <w:proofErr w:type="spellEnd"/>
+      <w:r>
+        <w:rPr>
+          <w:lang w:val="en-US"/>
+        </w:rPr>
+        <w:t xml:space="preserve"> </w:t>
+      </w:r>
+      <w:proofErr w:type="gramStart"/>
+      <w:r>
+        <w:rPr>
+          <w:lang w:val="en-US"/>
+        </w:rPr>
+        <w:t>in order to</w:t>
+      </w:r>
+      <w:proofErr w:type="gramEnd"/>
+      <w:r>
+        <w:rPr>
+          <w:lang w:val="en-US"/>
+        </w:rPr>
+        <w:t xml:space="preserve"> convert the point into canvas coordinates</w:t>
       </w:r>
       <w:r>
         <w:rPr>
@@ -18221,7 +18726,21 @@
         <w:rPr>
           <w:lang w:val="en-US"/>
         </w:rPr>
-        <w:t>We are now rendering a proper scene with perspective and a movable camera. However, we introduced a big problem: if the vertex is behind the camera, w will be negative, which completely breaks our rendering. Even worse, if the vertex is right on the near clip plane it will cause a division by zero</w:t>
+        <w:t xml:space="preserve">We are now rendering a proper scene with perspective and a movable camera. However, we introduced a big problem: if the vertex is behind the camera, </w:t>
+      </w:r>
+      <w:proofErr w:type="spellStart"/>
+      <w:r>
+        <w:rPr>
+          <w:lang w:val="en-US"/>
+        </w:rPr>
+        <w:t>w</w:t>
+      </w:r>
+      <w:proofErr w:type="spellEnd"/>
+      <w:r>
+        <w:rPr>
+          <w:lang w:val="en-US"/>
+        </w:rPr>
+        <w:t xml:space="preserve"> will be negative, which completely breaks our rendering. Even worse, if the vertex is right on the near clip plane it will cause a division by zero</w:t>
       </w:r>
       <w:r>
         <w:rPr>
@@ -18461,7 +18980,21 @@
         <w:rPr>
           <w:lang w:val="en-US"/>
         </w:rPr>
-        <w:t xml:space="preserve">Here vector A is actually the normal of the bottom plane and vector B is the normal of the top plane, as they both point inside the clipping volume. Following the same logic and applying the aspect ratio we can calculate </w:t>
+        <w:t xml:space="preserve">Here vector A is </w:t>
+      </w:r>
+      <w:proofErr w:type="gramStart"/>
+      <w:r>
+        <w:rPr>
+          <w:lang w:val="en-US"/>
+        </w:rPr>
+        <w:t>actually the</w:t>
+      </w:r>
+      <w:proofErr w:type="gramEnd"/>
+      <w:r>
+        <w:rPr>
+          <w:lang w:val="en-US"/>
+        </w:rPr>
+        <w:t xml:space="preserve"> normal of the bottom plane and vector B is the normal of the top plane, as they both point inside the clipping volume. Following the same logic and applying the aspect ratio we can calculate </w:t>
       </w:r>
       <w:r>
         <w:rPr>
@@ -18533,7 +19066,21 @@
         <w:rPr>
           <w:lang w:val="en-US"/>
         </w:rPr>
-        <w:t xml:space="preserve">ll we have to do is plug </w:t>
+        <w:t xml:space="preserve">ll we </w:t>
+      </w:r>
+      <w:proofErr w:type="gramStart"/>
+      <w:r>
+        <w:rPr>
+          <w:lang w:val="en-US"/>
+        </w:rPr>
+        <w:t>have to</w:t>
+      </w:r>
+      <w:proofErr w:type="gramEnd"/>
+      <w:r>
+        <w:rPr>
+          <w:lang w:val="en-US"/>
+        </w:rPr>
+        <w:t xml:space="preserve"> do is plug </w:t>
       </w:r>
       <w:r>
         <w:rPr>
@@ -19795,7 +20342,35 @@
         <w:rPr>
           <w:lang w:val="en-US"/>
         </w:rPr>
-        <w:t xml:space="preserve">The first two cases are easy; we either draw the whole triangle, or none of it. The other two are more difficult since we have to decompose the triangle into multiple new triangles at the point where </w:t>
+        <w:t xml:space="preserve">The first two cases are easy; we either draw the whole triangle, or </w:t>
+      </w:r>
+      <w:proofErr w:type="gramStart"/>
+      <w:r>
+        <w:rPr>
+          <w:lang w:val="en-US"/>
+        </w:rPr>
+        <w:t>none</w:t>
+      </w:r>
+      <w:proofErr w:type="gramEnd"/>
+      <w:r>
+        <w:rPr>
+          <w:lang w:val="en-US"/>
+        </w:rPr>
+        <w:t xml:space="preserve"> of it. The other two are more difficult since we </w:t>
+      </w:r>
+      <w:proofErr w:type="gramStart"/>
+      <w:r>
+        <w:rPr>
+          <w:lang w:val="en-US"/>
+        </w:rPr>
+        <w:t>have to</w:t>
+      </w:r>
+      <w:proofErr w:type="gramEnd"/>
+      <w:r>
+        <w:rPr>
+          <w:lang w:val="en-US"/>
+        </w:rPr>
+        <w:t xml:space="preserve"> decompose the triangle into multiple new triangles at the point where </w:t>
       </w:r>
       <w:r>
         <w:rPr>
@@ -19878,6 +20453,7 @@
         </w:rPr>
         <w:t xml:space="preserve">, we can use the following equations, where </w:t>
       </w:r>
+      <w:proofErr w:type="spellStart"/>
       <w:r>
         <w:rPr>
           <w:i/>
@@ -19886,6 +20462,7 @@
         </w:rPr>
         <w:t>t</w:t>
       </w:r>
+      <w:proofErr w:type="spellEnd"/>
       <w:r>
         <w:rPr>
           <w:lang w:val="en-US"/>
@@ -22380,7 +22957,21 @@
         <w:rPr>
           <w:lang w:val="en-US"/>
         </w:rPr>
-        <w:t xml:space="preserve">To get the z positions, we have to interpolate them for every pixel. Because of how our </w:t>
+        <w:t xml:space="preserve">To get the z positions, we </w:t>
+      </w:r>
+      <w:proofErr w:type="gramStart"/>
+      <w:r>
+        <w:rPr>
+          <w:lang w:val="en-US"/>
+        </w:rPr>
+        <w:t>have to</w:t>
+      </w:r>
+      <w:proofErr w:type="gramEnd"/>
+      <w:r>
+        <w:rPr>
+          <w:lang w:val="en-US"/>
+        </w:rPr>
+        <w:t xml:space="preserve"> interpolate them for every pixel. Because of how our </w:t>
       </w:r>
       <w:r>
         <w:rPr>
@@ -25201,13 +25792,7 @@
         <w:rPr>
           <w:lang w:val="en-US"/>
         </w:rPr>
-        <w:t>[1.]</w:t>
-      </w:r>
-      <w:r>
-        <w:rPr>
-          <w:lang w:val="en-US"/>
-        </w:rPr>
-        <w:t xml:space="preserve"> </w:t>
+        <w:t xml:space="preserve">[1.] </w:t>
       </w:r>
       <w:r>
         <w:rPr>
@@ -25311,7 +25896,21 @@
         <w:rPr>
           <w:lang w:val="en-US"/>
         </w:rPr>
-        <w:t xml:space="preserve"> explain phong lighting and </w:t>
+        <w:t xml:space="preserve"> explain </w:t>
+      </w:r>
+      <w:proofErr w:type="spellStart"/>
+      <w:r>
+        <w:rPr>
+          <w:lang w:val="en-US"/>
+        </w:rPr>
+        <w:t>phong</w:t>
+      </w:r>
+      <w:proofErr w:type="spellEnd"/>
+      <w:r>
+        <w:rPr>
+          <w:lang w:val="en-US"/>
+        </w:rPr>
+        <w:t xml:space="preserve"> lighting and </w:t>
       </w:r>
       <w:r>
         <w:rPr>
@@ -25402,7 +26001,21 @@
         <w:rPr>
           <w:lang w:val="en-US"/>
         </w:rPr>
-        <w:t xml:space="preserve"> CMD comes from Ben Ryves’ demo </w:t>
+        <w:t xml:space="preserve"> CMD comes from Ben </w:t>
+      </w:r>
+      <w:proofErr w:type="spellStart"/>
+      <w:r>
+        <w:rPr>
+          <w:lang w:val="en-US"/>
+        </w:rPr>
+        <w:t>Ryves</w:t>
+      </w:r>
+      <w:proofErr w:type="spellEnd"/>
+      <w:r>
+        <w:rPr>
+          <w:lang w:val="en-US"/>
+        </w:rPr>
+        <w:t xml:space="preserve">’ demo </w:t>
       </w:r>
       <w:r>
         <w:rPr>
@@ -25508,13 +26121,55 @@
         <w:rPr>
           <w:lang w:val="en-US"/>
         </w:rPr>
-        <w:t xml:space="preserve">As stated above this implementation is made in C++ 23. For building, CMake and VisualStudio were used. </w:t>
-      </w:r>
-      <w:r>
-        <w:rPr>
-          <w:lang w:val="en-US"/>
-        </w:rPr>
-        <w:t xml:space="preserve">The library tinyobjloader was used for </w:t>
+        <w:t xml:space="preserve">As stated above this implementation is made in C++ 23. For building, </w:t>
+      </w:r>
+      <w:proofErr w:type="spellStart"/>
+      <w:r>
+        <w:rPr>
+          <w:lang w:val="en-US"/>
+        </w:rPr>
+        <w:t>CMake</w:t>
+      </w:r>
+      <w:proofErr w:type="spellEnd"/>
+      <w:r>
+        <w:rPr>
+          <w:lang w:val="en-US"/>
+        </w:rPr>
+        <w:t xml:space="preserve"> and </w:t>
+      </w:r>
+      <w:proofErr w:type="spellStart"/>
+      <w:r>
+        <w:rPr>
+          <w:lang w:val="en-US"/>
+        </w:rPr>
+        <w:t>VisualStudio</w:t>
+      </w:r>
+      <w:proofErr w:type="spellEnd"/>
+      <w:r>
+        <w:rPr>
+          <w:lang w:val="en-US"/>
+        </w:rPr>
+        <w:t xml:space="preserve"> were used. </w:t>
+      </w:r>
+      <w:r>
+        <w:rPr>
+          <w:lang w:val="en-US"/>
+        </w:rPr>
+        <w:t xml:space="preserve">The library </w:t>
+      </w:r>
+      <w:proofErr w:type="spellStart"/>
+      <w:r>
+        <w:rPr>
+          <w:lang w:val="en-US"/>
+        </w:rPr>
+        <w:t>tinyobjloader</w:t>
+      </w:r>
+      <w:proofErr w:type="spellEnd"/>
+      <w:r>
+        <w:rPr>
+          <w:lang w:val="en-US"/>
+        </w:rPr>
+        <w:t xml:space="preserve"> was used for </w:t>
       </w:r>
       <w:r>
         <w:rPr>
@@ -25556,7 +26211,21 @@
         <w:rPr>
           <w:lang w:val="en-US"/>
         </w:rPr>
-        <w:t xml:space="preserve">For loading textures from image files, the STB Image library was used. The reasoning for it is the same as for tinyobjloader. Everything else is implemented using the standard C++ library and the Windows API. All 3D models and textures were made </w:t>
+        <w:t xml:space="preserve">For loading textures from image files, the STB Image library was used. The reasoning for it is the same as for </w:t>
+      </w:r>
+      <w:proofErr w:type="spellStart"/>
+      <w:r>
+        <w:rPr>
+          <w:lang w:val="en-US"/>
+        </w:rPr>
+        <w:t>tinyobjloader</w:t>
+      </w:r>
+      <w:proofErr w:type="spellEnd"/>
+      <w:r>
+        <w:rPr>
+          <w:lang w:val="en-US"/>
+        </w:rPr>
+        <w:t xml:space="preserve">. Everything else is implemented using the standard C++ library and the Windows API. All 3D models and textures were made </w:t>
       </w:r>
       <w:r>
         <w:rPr>
@@ -25610,7 +26279,49 @@
         <w:rPr>
           <w:lang w:val="en-US"/>
         </w:rPr>
-        <w:t>usage such as changing position or other properties. The main function for rendering is DrawModel, which is an abstraction for drawing the vertices and indices of a ModelInstance object. A ModelInstance is a drawable version of a Model, which contains its transform and other instance specific data. This is done for the sake of abstraction and so that the same 3D model can be drawn multiple times while only having to load it once. A basic program for setting up a scene is below:</w:t>
+        <w:t xml:space="preserve">usage such as changing position or other properties. The main function for rendering is </w:t>
+      </w:r>
+      <w:proofErr w:type="spellStart"/>
+      <w:r>
+        <w:rPr>
+          <w:lang w:val="en-US"/>
+        </w:rPr>
+        <w:t>DrawModel</w:t>
+      </w:r>
+      <w:proofErr w:type="spellEnd"/>
+      <w:r>
+        <w:rPr>
+          <w:lang w:val="en-US"/>
+        </w:rPr>
+        <w:t xml:space="preserve">, which is an abstraction for drawing the vertices and indices of a </w:t>
+      </w:r>
+      <w:proofErr w:type="spellStart"/>
+      <w:r>
+        <w:rPr>
+          <w:lang w:val="en-US"/>
+        </w:rPr>
+        <w:t>ModelInstance</w:t>
+      </w:r>
+      <w:proofErr w:type="spellEnd"/>
+      <w:r>
+        <w:rPr>
+          <w:lang w:val="en-US"/>
+        </w:rPr>
+        <w:t xml:space="preserve"> object. A </w:t>
+      </w:r>
+      <w:proofErr w:type="spellStart"/>
+      <w:r>
+        <w:rPr>
+          <w:lang w:val="en-US"/>
+        </w:rPr>
+        <w:t>ModelInstance</w:t>
+      </w:r>
+      <w:proofErr w:type="spellEnd"/>
+      <w:r>
+        <w:rPr>
+          <w:lang w:val="en-US"/>
+        </w:rPr>
+        <w:t xml:space="preserve"> is a drawable version of a Model, which contains its transform and other instance specific data. This is done for the sake of abstraction and so that the same 3D model can be drawn multiple times while only having to load it once. A basic program for setting up a scene is below:</w:t>
       </w:r>
     </w:p>
     <w:p>
@@ -27116,8 +27827,16 @@
         <w:rPr>
           <w:lang w:val="en-US"/>
         </w:rPr>
-        <w:t>Window: Implement PutPixel</w:t>
-      </w:r>
+        <w:t xml:space="preserve">Window: Implement </w:t>
+      </w:r>
+      <w:proofErr w:type="spellStart"/>
+      <w:r>
+        <w:rPr>
+          <w:lang w:val="en-US"/>
+        </w:rPr>
+        <w:t>PutPixel</w:t>
+      </w:r>
+      <w:proofErr w:type="spellEnd"/>
       <w:r>
         <w:rPr>
           <w:lang w:val="en-US"/>
@@ -27272,7 +27991,21 @@
         <w:rPr>
           <w:lang w:val="en-US"/>
         </w:rPr>
-        <w:t>The model loading for this implementation is made with tinyobjloader. It loads the</w:t>
+        <w:t xml:space="preserve">The model loading for this implementation is made with </w:t>
+      </w:r>
+      <w:proofErr w:type="spellStart"/>
+      <w:r>
+        <w:rPr>
+          <w:lang w:val="en-US"/>
+        </w:rPr>
+        <w:t>tinyobjloader</w:t>
+      </w:r>
+      <w:proofErr w:type="spellEnd"/>
+      <w:r>
+        <w:rPr>
+          <w:lang w:val="en-US"/>
+        </w:rPr>
+        <w:t>. It loads the</w:t>
       </w:r>
       <w:r>
         <w:rPr>
@@ -27284,7 +28017,21 @@
         <w:rPr>
           <w:lang w:val="en-US"/>
         </w:rPr>
-        <w:t xml:space="preserve"> files into two arrays, one containing vertex data, such as positions and texture coordinates, and the other containing faces with indexes to the vertex array. Since triangulation is done by tinyobjloader, this data can be copied almost directly to the model </w:t>
+        <w:t xml:space="preserve"> files into two arrays, one containing vertex data, such as positions and texture coordinates, and the other containing faces with indexes to the vertex array. Since triangulation is done by </w:t>
+      </w:r>
+      <w:proofErr w:type="spellStart"/>
+      <w:r>
+        <w:rPr>
+          <w:lang w:val="en-US"/>
+        </w:rPr>
+        <w:t>tinyobjloader</w:t>
+      </w:r>
+      <w:proofErr w:type="spellEnd"/>
+      <w:r>
+        <w:rPr>
+          <w:lang w:val="en-US"/>
+        </w:rPr>
+        <w:t xml:space="preserve">, this data can be copied almost directly to the model </w:t>
       </w:r>
       <w:r>
         <w:rPr>
@@ -27296,13 +28043,41 @@
         <w:rPr>
           <w:lang w:val="en-US"/>
         </w:rPr>
-        <w:t xml:space="preserve">, with the only differences being that vertices and texture coordinates are separated into their own arrays and all other vertex attributes are discarded. Tinyobjloader also loads any applicable materials </w:t>
-      </w:r>
-      <w:r>
-        <w:rPr>
-          <w:lang w:val="en-US"/>
-        </w:rPr>
-        <w:t>from .mtl files. These materials contain a lot of information about how to shade the object, but this implementation only uses the diffuse color and texture</w:t>
+        <w:t xml:space="preserve">, with the only differences being that vertices and texture coordinates are separated into their own arrays and all other vertex attributes are discarded. </w:t>
+      </w:r>
+      <w:proofErr w:type="spellStart"/>
+      <w:r>
+        <w:rPr>
+          <w:lang w:val="en-US"/>
+        </w:rPr>
+        <w:t>Tinyobjloader</w:t>
+      </w:r>
+      <w:proofErr w:type="spellEnd"/>
+      <w:r>
+        <w:rPr>
+          <w:lang w:val="en-US"/>
+        </w:rPr>
+        <w:t xml:space="preserve"> also loads any applicable materials </w:t>
+      </w:r>
+      <w:r>
+        <w:rPr>
+          <w:lang w:val="en-US"/>
+        </w:rPr>
+        <w:t>from .</w:t>
+      </w:r>
+      <w:proofErr w:type="spellStart"/>
+      <w:r>
+        <w:rPr>
+          <w:lang w:val="en-US"/>
+        </w:rPr>
+        <w:t>mtl</w:t>
+      </w:r>
+      <w:proofErr w:type="spellEnd"/>
+      <w:r>
+        <w:rPr>
+          <w:lang w:val="en-US"/>
+        </w:rPr>
+        <w:t xml:space="preserve"> files. These materials contain a lot of information about how to shade the object, but this implementation only uses the diffuse color and texture</w:t>
       </w:r>
       <w:r>
         <w:rPr>
@@ -27314,7 +28089,35 @@
         <w:rPr>
           <w:lang w:val="en-US"/>
         </w:rPr>
-        <w:t xml:space="preserve">. Loading textures from image files is done with the stbimage library, which loads the image data into a single array with 1 byte per color channel. The only processing done to this data is combining the separate rgba </w:t>
+        <w:t xml:space="preserve">. Loading textures from image files is done with the </w:t>
+      </w:r>
+      <w:proofErr w:type="spellStart"/>
+      <w:r>
+        <w:rPr>
+          <w:lang w:val="en-US"/>
+        </w:rPr>
+        <w:t>stbimage</w:t>
+      </w:r>
+      <w:proofErr w:type="spellEnd"/>
+      <w:r>
+        <w:rPr>
+          <w:lang w:val="en-US"/>
+        </w:rPr>
+        <w:t xml:space="preserve"> library, which loads the image data into a single array with 1 byte per color channel. The only processing done to this data is combining the separate </w:t>
+      </w:r>
+      <w:proofErr w:type="spellStart"/>
+      <w:r>
+        <w:rPr>
+          <w:lang w:val="en-US"/>
+        </w:rPr>
+        <w:t>rgba</w:t>
+      </w:r>
+      <w:proofErr w:type="spellEnd"/>
+      <w:r>
+        <w:rPr>
+          <w:lang w:val="en-US"/>
+        </w:rPr>
+        <w:t xml:space="preserve"> </w:t>
       </w:r>
       <w:r>
         <w:rPr>
@@ -27341,7 +28144,21 @@
           <w:lang w:val="en-US"/>
         </w:rPr>
         <w:lastRenderedPageBreak/>
-        <w:t xml:space="preserve">This model class is not yet able to be rendered, as it first needs a transform and bounding sphere for clipping. Here a class called ModelInstance </w:t>
+        <w:t xml:space="preserve">This model class is not yet able to be rendered, as it first needs a transform and bounding sphere for clipping. Here a class called </w:t>
+      </w:r>
+      <w:proofErr w:type="spellStart"/>
+      <w:r>
+        <w:rPr>
+          <w:lang w:val="en-US"/>
+        </w:rPr>
+        <w:t>ModelInstance</w:t>
+      </w:r>
+      <w:proofErr w:type="spellEnd"/>
+      <w:r>
+        <w:rPr>
+          <w:lang w:val="en-US"/>
+        </w:rPr>
+        <w:t xml:space="preserve"> </w:t>
       </w:r>
       <w:r>
         <w:rPr>
@@ -27571,7 +28388,21 @@
         <w:rPr>
           <w:lang w:val="en-US"/>
         </w:rPr>
-        <w:t xml:space="preserve"> width and height, which are used to calculate the projection matrix and clip planes. For perspective projection there is also a field of view. The values of view, projection, and the clip planes are cached and only updated when required. For the view, this is whenever the position or rotation changes. For the projection and clip planes, this is when the projection type, fov, width,</w:t>
+        <w:t xml:space="preserve"> width and height, which are used to calculate the projection matrix and clip planes. For perspective projection there is also a field of view. The values of view, projection, and the clip planes are cached and only updated when required. For the view, this is whenever the position or rotation changes. For the projection and clip planes, this is when the projection type, </w:t>
+      </w:r>
+      <w:proofErr w:type="spellStart"/>
+      <w:r>
+        <w:rPr>
+          <w:lang w:val="en-US"/>
+        </w:rPr>
+        <w:t>fov</w:t>
+      </w:r>
+      <w:proofErr w:type="spellEnd"/>
+      <w:r>
+        <w:rPr>
+          <w:lang w:val="en-US"/>
+        </w:rPr>
+        <w:t>, width,</w:t>
       </w:r>
       <w:r>
         <w:rPr>
@@ -27643,7 +28474,21 @@
         <w:rPr>
           <w:lang w:val="en-US"/>
         </w:rPr>
-        <w:t xml:space="preserve"> function of the renderer is DrawModel. It takes in a model instance, camera, and window, and processes the model’s vertices up to window coordinates. It starts by clipping the entire model against every clip plane. This is done before any vertex data is touched, as clipping the model only requires transforming the center point and scaling the radius of the bounding </w:t>
+        <w:t xml:space="preserve"> function of the renderer is </w:t>
+      </w:r>
+      <w:proofErr w:type="spellStart"/>
+      <w:r>
+        <w:rPr>
+          <w:lang w:val="en-US"/>
+        </w:rPr>
+        <w:t>DrawModel</w:t>
+      </w:r>
+      <w:proofErr w:type="spellEnd"/>
+      <w:r>
+        <w:rPr>
+          <w:lang w:val="en-US"/>
+        </w:rPr>
+        <w:t xml:space="preserve">. It takes in a model instance, camera, and window, and processes the model’s vertices up to window coordinates. It starts by clipping the entire model against every clip plane. This is done before any vertex data is touched, as clipping the model only requires transforming the center point and scaling the radius of the bounding </w:t>
       </w:r>
       <w:r>
         <w:rPr>
@@ -27925,7 +28770,21 @@
         <w:rPr>
           <w:lang w:val="en-US"/>
         </w:rPr>
-        <w:t>Next it copies the vertices and applies the model transform to them. After this, it calculates the normal vector of each face</w:t>
+        <w:t xml:space="preserve">Next it copies the vertices and applies the model </w:t>
+      </w:r>
+      <w:proofErr w:type="gramStart"/>
+      <w:r>
+        <w:rPr>
+          <w:lang w:val="en-US"/>
+        </w:rPr>
+        <w:t>transform</w:t>
+      </w:r>
+      <w:proofErr w:type="gramEnd"/>
+      <w:r>
+        <w:rPr>
+          <w:lang w:val="en-US"/>
+        </w:rPr>
+        <w:t xml:space="preserve"> to them. After this, it calculates the normal vector of each face</w:t>
       </w:r>
       <w:r>
         <w:rPr>
@@ -29705,7 +30564,21 @@
         <w:rPr>
           <w:lang w:val="en-US"/>
         </w:rPr>
-        <w:t>. Here it is important to interpolate 1/z an uv/z to correct for perspective distortion</w:t>
+        <w:t xml:space="preserve">. Here it is important to interpolate 1/z an </w:t>
+      </w:r>
+      <w:proofErr w:type="spellStart"/>
+      <w:r>
+        <w:rPr>
+          <w:lang w:val="en-US"/>
+        </w:rPr>
+        <w:t>uv</w:t>
+      </w:r>
+      <w:proofErr w:type="spellEnd"/>
+      <w:r>
+        <w:rPr>
+          <w:lang w:val="en-US"/>
+        </w:rPr>
+        <w:t>/z to correct for perspective distortion</w:t>
       </w:r>
       <w:r>
         <w:rPr>
@@ -30807,9 +31680,6 @@
                           <w:p>
                             <w:pPr>
                               <w:pStyle w:val="Code"/>
-                              <w:rPr>
-                                <w:lang w:val="fi-FI"/>
-                              </w:rPr>
                             </w:pPr>
                           </w:p>
                           <w:p>
@@ -30916,7 +31786,11 @@
           </mc:Choice>
           <mc:Fallback>
             <w:pict>
-              <v:shape w14:anchorId="17E69E59" id="_x0000_s1050" type="#_x0000_t202" style="width:430.85pt;height:253.5pt;visibility:visible;mso-wrap-style:square;mso-left-percent:-10001;mso-top-percent:-10001;mso-position-horizontal:absolute;mso-position-horizontal-relative:char;mso-position-vertical:absolute;mso-position-vertical-relative:line;mso-left-percent:-10001;mso-top-percent:-10001;v-text-anchor:top" o:gfxdata="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">
+              <v:shapetype w14:anchorId="17E69E59" id="_x0000_t202" coordsize="21600,21600" o:spt="202" path="m,l,21600r21600,l21600,xe">
+                <v:stroke joinstyle="miter"/>
+                <v:path gradientshapeok="t" o:connecttype="rect"/>
+              </v:shapetype>
+              <v:shape id="_x0000_s1050" type="#_x0000_t202" style="width:430.85pt;height:253.5pt;visibility:visible;mso-wrap-style:square;mso-left-percent:-10001;mso-top-percent:-10001;mso-position-horizontal:absolute;mso-position-horizontal-relative:char;mso-position-vertical:absolute;mso-position-vertical-relative:line;mso-left-percent:-10001;mso-top-percent:-10001;v-text-anchor:top" o:gfxdata="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">
                 <v:textbox>
                   <w:txbxContent>
                     <w:p>
@@ -31026,9 +31900,6 @@
                     <w:p>
                       <w:pPr>
                         <w:pStyle w:val="Code"/>
-                        <w:rPr>
-                          <w:lang w:val="fi-FI"/>
-                        </w:rPr>
                       </w:pPr>
                     </w:p>
                     <w:p>
@@ -31440,9 +32311,6 @@
                               <w:t xml:space="preserve">olor = </w:t>
                             </w:r>
                             <w:r>
-                              <w:rPr>
-                                <w:lang w:val="fi-FI"/>
-                              </w:rPr>
                               <w:t>mat-&gt;diffuseColor</w:t>
                             </w:r>
                             <w:r>
@@ -31929,9 +32797,6 @@
                         <w:t xml:space="preserve">olor = </w:t>
                       </w:r>
                       <w:r>
-                        <w:rPr>
-                          <w:lang w:val="fi-FI"/>
-                        </w:rPr>
                         <w:t>mat-&gt;diffuseColor</w:t>
                       </w:r>
                       <w:r>
@@ -32200,18 +33065,18 @@
           <w:lang w:val="en-US"/>
         </w:rPr>
       </w:pPr>
-      <w:bookmarkStart w:id="27" w:name="_Toc185256874"/>
-      <w:bookmarkStart w:id="28" w:name="_Toc185256873"/>
-      <w:bookmarkStart w:id="29" w:name="_Ref184300688"/>
-      <w:bookmarkStart w:id="30" w:name="_Ref184300698"/>
-      <w:bookmarkStart w:id="31" w:name="_Ref184300719"/>
+      <w:bookmarkStart w:id="27" w:name="_Toc185256873"/>
+      <w:bookmarkStart w:id="28" w:name="_Ref184300688"/>
+      <w:bookmarkStart w:id="29" w:name="_Ref184300698"/>
+      <w:bookmarkStart w:id="30" w:name="_Ref184300719"/>
+      <w:bookmarkStart w:id="31" w:name="_Toc185256874"/>
       <w:r>
         <w:rPr>
           <w:lang w:val="en-US"/>
         </w:rPr>
         <w:t>Console Window</w:t>
       </w:r>
-      <w:bookmarkEnd w:id="28"/>
+      <w:bookmarkEnd w:id="27"/>
     </w:p>
     <w:p>
       <w:pPr>
@@ -32481,25 +33346,21 @@
         <w:rPr>
           <w:lang w:val="en-US"/>
         </w:rPr>
-        <w:t>The</w:t>
-      </w:r>
-      <w:r>
-        <w:rPr>
-          <w:lang w:val="en-US"/>
-        </w:rPr>
-        <w:t xml:space="preserve"> </w:t>
-      </w:r>
-      <w:r>
-        <w:rPr>
-          <w:lang w:val="en-US"/>
-        </w:rPr>
-        <w:t>W</w:t>
-      </w:r>
-      <w:r>
-        <w:rPr>
-          <w:lang w:val="en-US"/>
-        </w:rPr>
-        <w:t>indows console is capable of drawing full rgb colors</w:t>
+        <w:t xml:space="preserve">The Windows console is capable of drawing full </w:t>
+      </w:r>
+      <w:proofErr w:type="spellStart"/>
+      <w:r>
+        <w:rPr>
+          <w:lang w:val="en-US"/>
+        </w:rPr>
+        <w:t>rgb</w:t>
+      </w:r>
+      <w:proofErr w:type="spellEnd"/>
+      <w:r>
+        <w:rPr>
+          <w:lang w:val="en-US"/>
+        </w:rPr>
+        <w:t xml:space="preserve"> colors</w:t>
       </w:r>
       <w:r>
         <w:rPr>
@@ -32705,7 +33566,35 @@
         <w:rPr>
           <w:lang w:val="en-US"/>
         </w:rPr>
-        <w:t>The window here is a class that mainly contains a frame buffer (canvas), a depth buffer, and PutPixel and PutChar functions. The frame buffer holds an array of characters with their background and foreground colors. This entire array will be printed to the console when the frame is drawn</w:t>
+        <w:t xml:space="preserve">The window here is a class that mainly contains a frame buffer (canvas), a depth buffer, and </w:t>
+      </w:r>
+      <w:proofErr w:type="spellStart"/>
+      <w:r>
+        <w:rPr>
+          <w:lang w:val="en-US"/>
+        </w:rPr>
+        <w:t>PutPixel</w:t>
+      </w:r>
+      <w:proofErr w:type="spellEnd"/>
+      <w:r>
+        <w:rPr>
+          <w:lang w:val="en-US"/>
+        </w:rPr>
+        <w:t xml:space="preserve"> and </w:t>
+      </w:r>
+      <w:proofErr w:type="spellStart"/>
+      <w:r>
+        <w:rPr>
+          <w:lang w:val="en-US"/>
+        </w:rPr>
+        <w:t>PutChar</w:t>
+      </w:r>
+      <w:proofErr w:type="spellEnd"/>
+      <w:r>
+        <w:rPr>
+          <w:lang w:val="en-US"/>
+        </w:rPr>
+        <w:t xml:space="preserve"> functions. The frame buffer holds an array of characters with their background and foreground colors. This entire array will be printed to the console when the frame is drawn</w:t>
       </w:r>
       <w:r>
         <w:rPr>
@@ -32717,7 +33606,45 @@
         <w:rPr>
           <w:lang w:val="en-US"/>
         </w:rPr>
-        <w:t>\x1b[38;2;{</w:t>
+        <w:t>\x1b[38;</w:t>
+      </w:r>
+      <w:proofErr w:type="gramStart"/>
+      <w:r>
+        <w:rPr>
+          <w:lang w:val="en-US"/>
+        </w:rPr>
+        <w:t>2;{</w:t>
+      </w:r>
+      <w:proofErr w:type="gramEnd"/>
+      <w:r>
+        <w:rPr>
+          <w:lang w:val="en-US"/>
+        </w:rPr>
+        <w:t>r};{</w:t>
+      </w:r>
+      <w:r>
+        <w:rPr>
+          <w:lang w:val="en-US"/>
+        </w:rPr>
+        <w:t>g</w:t>
+      </w:r>
+      <w:r>
+        <w:rPr>
+          <w:lang w:val="en-US"/>
+        </w:rPr>
+        <w:t>};{</w:t>
+      </w:r>
+      <w:r>
+        <w:rPr>
+          <w:lang w:val="en-US"/>
+        </w:rPr>
+        <w:t>b</w:t>
+      </w:r>
+      <w:r>
+        <w:rPr>
+          <w:lang w:val="en-US"/>
+        </w:rPr>
+        <w:t>}m\x1b[48;2;{</w:t>
       </w:r>
       <w:r>
         <w:rPr>
@@ -32753,42 +33680,6 @@
         <w:rPr>
           <w:lang w:val="en-US"/>
         </w:rPr>
-        <w:t>}m\x1b[48;2;{</w:t>
-      </w:r>
-      <w:r>
-        <w:rPr>
-          <w:lang w:val="en-US"/>
-        </w:rPr>
-        <w:t>r</w:t>
-      </w:r>
-      <w:r>
-        <w:rPr>
-          <w:lang w:val="en-US"/>
-        </w:rPr>
-        <w:t>};{</w:t>
-      </w:r>
-      <w:r>
-        <w:rPr>
-          <w:lang w:val="en-US"/>
-        </w:rPr>
-        <w:t>g</w:t>
-      </w:r>
-      <w:r>
-        <w:rPr>
-          <w:lang w:val="en-US"/>
-        </w:rPr>
-        <w:t>};{</w:t>
-      </w:r>
-      <w:r>
-        <w:rPr>
-          <w:lang w:val="en-US"/>
-        </w:rPr>
-        <w:t>b</w:t>
-      </w:r>
-      <w:r>
-        <w:rPr>
-          <w:lang w:val="en-US"/>
-        </w:rPr>
         <w:t>}m{</w:t>
       </w:r>
       <w:r>
@@ -32807,19 +33698,97 @@
         <w:rPr>
           <w:lang w:val="en-US"/>
         </w:rPr>
-        <w:t>”. This looks a bit complicated, but the structure here is basically background;r;g;b;foreground;r;g;b;character.</w:t>
-      </w:r>
-      <w:r>
-        <w:rPr>
-          <w:lang w:val="en-US"/>
-        </w:rPr>
-        <w:t xml:space="preserve"> The DrawFrame and PutPixel functions are below, they are quite simple at the end of the day.</w:t>
-      </w:r>
-      <w:r>
-        <w:rPr>
-          <w:lang w:val="en-US"/>
-        </w:rPr>
-        <w:t xml:space="preserve"> The PutChar function is even simpler, just placing a CharPixel directly onto the framebuffer without a depth test.</w:t>
+        <w:t xml:space="preserve">”. This looks a bit complicated, but the structure here is basically </w:t>
+      </w:r>
+      <w:proofErr w:type="spellStart"/>
+      <w:proofErr w:type="gramStart"/>
+      <w:r>
+        <w:rPr>
+          <w:lang w:val="en-US"/>
+        </w:rPr>
+        <w:t>background;r</w:t>
+      </w:r>
+      <w:proofErr w:type="gramEnd"/>
+      <w:r>
+        <w:rPr>
+          <w:lang w:val="en-US"/>
+        </w:rPr>
+        <w:t>;g;b;foreground;r;g;b;character</w:t>
+      </w:r>
+      <w:proofErr w:type="spellEnd"/>
+      <w:r>
+        <w:rPr>
+          <w:lang w:val="en-US"/>
+        </w:rPr>
+        <w:t>.</w:t>
+      </w:r>
+      <w:r>
+        <w:rPr>
+          <w:lang w:val="en-US"/>
+        </w:rPr>
+        <w:t xml:space="preserve"> The </w:t>
+      </w:r>
+      <w:proofErr w:type="spellStart"/>
+      <w:r>
+        <w:rPr>
+          <w:lang w:val="en-US"/>
+        </w:rPr>
+        <w:t>DrawFrame</w:t>
+      </w:r>
+      <w:proofErr w:type="spellEnd"/>
+      <w:r>
+        <w:rPr>
+          <w:lang w:val="en-US"/>
+        </w:rPr>
+        <w:t xml:space="preserve"> and </w:t>
+      </w:r>
+      <w:proofErr w:type="spellStart"/>
+      <w:r>
+        <w:rPr>
+          <w:lang w:val="en-US"/>
+        </w:rPr>
+        <w:t>PutPixel</w:t>
+      </w:r>
+      <w:proofErr w:type="spellEnd"/>
+      <w:r>
+        <w:rPr>
+          <w:lang w:val="en-US"/>
+        </w:rPr>
+        <w:t xml:space="preserve"> functions are below, they are quite simple at the end of the day.</w:t>
+      </w:r>
+      <w:r>
+        <w:rPr>
+          <w:lang w:val="en-US"/>
+        </w:rPr>
+        <w:t xml:space="preserve"> The </w:t>
+      </w:r>
+      <w:proofErr w:type="spellStart"/>
+      <w:r>
+        <w:rPr>
+          <w:lang w:val="en-US"/>
+        </w:rPr>
+        <w:t>PutChar</w:t>
+      </w:r>
+      <w:proofErr w:type="spellEnd"/>
+      <w:r>
+        <w:rPr>
+          <w:lang w:val="en-US"/>
+        </w:rPr>
+        <w:t xml:space="preserve"> function is even simpler, just placing a </w:t>
+      </w:r>
+      <w:proofErr w:type="spellStart"/>
+      <w:r>
+        <w:rPr>
+          <w:lang w:val="en-US"/>
+        </w:rPr>
+        <w:t>CharPixel</w:t>
+      </w:r>
+      <w:proofErr w:type="spellEnd"/>
+      <w:r>
+        <w:rPr>
+          <w:lang w:val="en-US"/>
+        </w:rPr>
+        <w:t xml:space="preserve"> directly onto the framebuffer without a depth test.</w:t>
       </w:r>
     </w:p>
     <w:p>
@@ -33271,9 +34240,6 @@
                           <w:p>
                             <w:pPr>
                               <w:pStyle w:val="Code"/>
-                              <w:rPr>
-                                <w:lang w:val="fi-FI"/>
-                              </w:rPr>
                             </w:pPr>
                           </w:p>
                           <w:p>
@@ -33372,31 +34338,19 @@
                               <w:t>S</w:t>
                             </w:r>
                             <w:r>
-                              <w:t>maller z means further away, +0.0</w:t>
-                            </w:r>
-                            <w:r>
-                              <w:t>0</w:t>
-                            </w:r>
-                            <w:r>
-                              <w:t>1 prevents edge fighting</w:t>
-                            </w:r>
-                          </w:p>
-                          <w:p>
-                            <w:pPr>
-                              <w:pStyle w:val="Code"/>
-                            </w:pPr>
-                            <w:r>
-                              <w:tab/>
-                            </w:r>
-                            <w:r>
-                              <w:tab/>
-                              <w:t>if (z &lt; depthBuffer[y * width + x] + 0.0</w:t>
-                            </w:r>
-                            <w:r>
-                              <w:t>0</w:t>
-                            </w:r>
-                            <w:r>
-                              <w:t>1)</w:t>
+                              <w:t>maller z means further away</w:t>
+                            </w:r>
+                          </w:p>
+                          <w:p>
+                            <w:pPr>
+                              <w:pStyle w:val="Code"/>
+                            </w:pPr>
+                            <w:r>
+                              <w:tab/>
+                            </w:r>
+                            <w:r>
+                              <w:tab/>
+                              <w:t>if (z &lt; depthBuffer[y * width + x])</w:t>
                             </w:r>
                           </w:p>
                           <w:p>
@@ -34029,9 +34983,6 @@
                     <w:p>
                       <w:pPr>
                         <w:pStyle w:val="Code"/>
-                        <w:rPr>
-                          <w:lang w:val="fi-FI"/>
-                        </w:rPr>
                       </w:pPr>
                     </w:p>
                     <w:p>
@@ -34130,31 +35081,19 @@
                         <w:t>S</w:t>
                       </w:r>
                       <w:r>
-                        <w:t>maller z means further away, +0.0</w:t>
-                      </w:r>
-                      <w:r>
-                        <w:t>0</w:t>
-                      </w:r>
-                      <w:r>
-                        <w:t>1 prevents edge fighting</w:t>
-                      </w:r>
-                    </w:p>
-                    <w:p>
-                      <w:pPr>
-                        <w:pStyle w:val="Code"/>
-                      </w:pPr>
-                      <w:r>
-                        <w:tab/>
-                      </w:r>
-                      <w:r>
-                        <w:tab/>
-                        <w:t>if (z &lt; depthBuffer[y * width + x] + 0.0</w:t>
-                      </w:r>
-                      <w:r>
-                        <w:t>0</w:t>
-                      </w:r>
-                      <w:r>
-                        <w:t>1)</w:t>
+                        <w:t>maller z means further away</w:t>
+                      </w:r>
+                    </w:p>
+                    <w:p>
+                      <w:pPr>
+                        <w:pStyle w:val="Code"/>
+                      </w:pPr>
+                      <w:r>
+                        <w:tab/>
+                      </w:r>
+                      <w:r>
+                        <w:tab/>
+                        <w:t>if (z &lt; depthBuffer[y * width + x])</w:t>
                       </w:r>
                     </w:p>
                     <w:p>
@@ -34423,7 +35362,21 @@
         <w:rPr>
           <w:lang w:val="en-US"/>
         </w:rPr>
-        <w:t>, as well as controlling cmd to better work as a window</w:t>
+        <w:t xml:space="preserve">, as well as controlling </w:t>
+      </w:r>
+      <w:proofErr w:type="spellStart"/>
+      <w:r>
+        <w:rPr>
+          <w:lang w:val="en-US"/>
+        </w:rPr>
+        <w:t>cmd</w:t>
+      </w:r>
+      <w:proofErr w:type="spellEnd"/>
+      <w:r>
+        <w:rPr>
+          <w:lang w:val="en-US"/>
+        </w:rPr>
+        <w:t xml:space="preserve"> to better work as a window</w:t>
       </w:r>
       <w:r>
         <w:rPr>
@@ -34432,9 +35385,9 @@
         <w:t>}</w:t>
       </w:r>
     </w:p>
+    <w:bookmarkEnd w:id="28"/>
     <w:bookmarkEnd w:id="29"/>
     <w:bookmarkEnd w:id="30"/>
-    <w:bookmarkEnd w:id="31"/>
     <w:p>
       <w:pPr>
         <w:pStyle w:val="Heading2"/>
@@ -34449,7 +35402,7 @@
         <w:lastRenderedPageBreak/>
         <w:t>Optimizations</w:t>
       </w:r>
-      <w:bookmarkEnd w:id="27"/>
+      <w:bookmarkEnd w:id="31"/>
     </w:p>
     <w:p>
       <w:pPr>
@@ -34492,8 +35445,30 @@
         <w:rPr>
           <w:lang w:val="en-US"/>
         </w:rPr>
-        <w:t xml:space="preserve"> could look into multithreading or simd</w:t>
-      </w:r>
+        <w:t xml:space="preserve"> could </w:t>
+      </w:r>
+      <w:proofErr w:type="gramStart"/>
+      <w:r>
+        <w:rPr>
+          <w:lang w:val="en-US"/>
+        </w:rPr>
+        <w:t>look into</w:t>
+      </w:r>
+      <w:proofErr w:type="gramEnd"/>
+      <w:r>
+        <w:rPr>
+          <w:lang w:val="en-US"/>
+        </w:rPr>
+        <w:t xml:space="preserve"> multithreading or </w:t>
+      </w:r>
+      <w:proofErr w:type="spellStart"/>
+      <w:r>
+        <w:rPr>
+          <w:lang w:val="en-US"/>
+        </w:rPr>
+        <w:t>simd</w:t>
+      </w:r>
+      <w:proofErr w:type="spellEnd"/>
     </w:p>
     <w:p>
       <w:pPr>
@@ -34594,15 +35569,32 @@
         </w:rPr>
         <w:t xml:space="preserve">Available: </w:t>
       </w:r>
-      <w:hyperlink r:id="rId28" w:history="1">
-        <w:r>
-          <w:rPr>
-            <w:rStyle w:val="Hyperlink"/>
-            <w:lang w:val="en-US"/>
-          </w:rPr>
-          <w:t>https://gabrielgambetta.com/computer-graphics-from-scratch/</w:t>
-        </w:r>
-      </w:hyperlink>
+      <w:r>
+        <w:fldChar w:fldCharType="begin"/>
+      </w:r>
+      <w:r>
+        <w:rPr>
+          <w:lang w:val="en-US"/>
+        </w:rPr>
+        <w:instrText>HYPERLINK "https://gabrielgambetta.com/computer-graphics-from-scratch/"</w:instrText>
+      </w:r>
+      <w:r>
+        <w:fldChar w:fldCharType="separate"/>
+      </w:r>
+      <w:r>
+        <w:rPr>
+          <w:rStyle w:val="Hyperlink"/>
+          <w:lang w:val="en-US"/>
+        </w:rPr>
+        <w:t>https://gabrielgambetta.com/computer-graphics-from-scratch/</w:t>
+      </w:r>
+      <w:r>
+        <w:rPr>
+          <w:rStyle w:val="Hyperlink"/>
+          <w:lang w:val="en-US"/>
+        </w:rPr>
+        <w:fldChar w:fldCharType="end"/>
+      </w:r>
     </w:p>
     <w:p>
       <w:pPr>
@@ -34692,7 +35684,21 @@
         <w:rPr>
           <w:lang w:val="en-US"/>
         </w:rPr>
-        <w:t xml:space="preserve">p. glViewport. [Referenced 16.8.2024]. </w:t>
+        <w:t xml:space="preserve">p. </w:t>
+      </w:r>
+      <w:proofErr w:type="spellStart"/>
+      <w:r>
+        <w:rPr>
+          <w:lang w:val="en-US"/>
+        </w:rPr>
+        <w:t>glViewport</w:t>
+      </w:r>
+      <w:proofErr w:type="spellEnd"/>
+      <w:r>
+        <w:rPr>
+          <w:lang w:val="en-US"/>
+        </w:rPr>
+        <w:t xml:space="preserve">. [Referenced 16.8.2024]. </w:t>
       </w:r>
       <w:r>
         <w:rPr>
@@ -34789,7 +35795,21 @@
         <w:rPr>
           <w:lang w:val="en-US"/>
         </w:rPr>
-        <w:t xml:space="preserve">Kennedy J. Bresenham's Integer Only Line Drawing Algorithm. </w:t>
+        <w:t xml:space="preserve">Kennedy J. </w:t>
+      </w:r>
+      <w:proofErr w:type="spellStart"/>
+      <w:r>
+        <w:rPr>
+          <w:lang w:val="en-US"/>
+        </w:rPr>
+        <w:t>Bresenham's</w:t>
+      </w:r>
+      <w:proofErr w:type="spellEnd"/>
+      <w:r>
+        <w:rPr>
+          <w:lang w:val="en-US"/>
+        </w:rPr>
+        <w:t xml:space="preserve"> Integer Only Line Drawing Algorithm. </w:t>
       </w:r>
       <w:r>
         <w:rPr>
@@ -34803,15 +35823,32 @@
         </w:rPr>
         <w:t xml:space="preserve">Available: </w:t>
       </w:r>
-      <w:hyperlink r:id="rId29" w:history="1">
-        <w:r>
-          <w:rPr>
-            <w:rStyle w:val="Hyperlink"/>
-            <w:lang w:val="en-US"/>
-          </w:rPr>
-          <w:t>https://citeseerx.ist.psu.edu/document?repid=rep1&amp;type=pdf&amp;doi=eb6f1c1f6ee1baf5fdb426af36f575b543ca7f4</w:t>
-        </w:r>
-      </w:hyperlink>
+      <w:r>
+        <w:fldChar w:fldCharType="begin"/>
+      </w:r>
+      <w:r>
+        <w:rPr>
+          <w:lang w:val="en-US"/>
+        </w:rPr>
+        <w:instrText>HYPERLINK "https://citeseerx.ist.psu.edu/document?repid=rep1&amp;type=pdf&amp;doi=eb6f1c1f6ee1baf5fdb426af36f575b543ca7f4"</w:instrText>
+      </w:r>
+      <w:r>
+        <w:fldChar w:fldCharType="separate"/>
+      </w:r>
+      <w:r>
+        <w:rPr>
+          <w:rStyle w:val="Hyperlink"/>
+          <w:lang w:val="en-US"/>
+        </w:rPr>
+        <w:t>https://citeseerx.ist.psu.edu/document?repid=rep1&amp;type=pdf&amp;doi=eb6f1c1f6ee1baf5fdb426af36f575b543ca7f4</w:t>
+      </w:r>
+      <w:r>
+        <w:rPr>
+          <w:rStyle w:val="Hyperlink"/>
+          <w:lang w:val="en-US"/>
+        </w:rPr>
+        <w:fldChar w:fldCharType="end"/>
+      </w:r>
     </w:p>
     <w:p>
       <w:pPr>
@@ -34866,7 +35903,21 @@
           <w:lang w:val="en-US"/>
         </w:rPr>
         <w:tab/>
-        <w:t xml:space="preserve">Murray JD, VanRyper W. </w:t>
+        <w:t xml:space="preserve">Murray JD, </w:t>
+      </w:r>
+      <w:proofErr w:type="spellStart"/>
+      <w:r>
+        <w:rPr>
+          <w:lang w:val="en-US"/>
+        </w:rPr>
+        <w:t>VanRyper</w:t>
+      </w:r>
+      <w:proofErr w:type="spellEnd"/>
+      <w:r>
+        <w:rPr>
+          <w:lang w:val="en-US"/>
+        </w:rPr>
+        <w:t xml:space="preserve"> W. </w:t>
       </w:r>
       <w:r>
         <w:rPr>
@@ -35161,10 +36212,15 @@
         </w:rPr>
         <w:t xml:space="preserve"> </w:t>
       </w:r>
-      <w:r>
-        <w:t xml:space="preserve">Available: </w:t>
-      </w:r>
-      <w:hyperlink r:id="rId30" w:history="1">
+      <w:proofErr w:type="spellStart"/>
+      <w:r>
+        <w:t>Available</w:t>
+      </w:r>
+      <w:proofErr w:type="spellEnd"/>
+      <w:r>
+        <w:t xml:space="preserve">: </w:t>
+      </w:r>
+      <w:hyperlink r:id="rId28" w:history="1">
         <w:r>
           <w:rPr>
             <w:rStyle w:val="Hyperlink"/>
@@ -35174,7 +36230,7 @@
       </w:hyperlink>
     </w:p>
     <w:sectPr>
-      <w:headerReference w:type="first" r:id="rId31"/>
+      <w:headerReference w:type="first" r:id="rId29"/>
       <w:pgSz w:w="11906" w:h="16838" w:code="9"/>
       <w:pgMar w:top="1134" w:right="851" w:bottom="1418" w:left="2438" w:header="709" w:footer="709" w:gutter="0"/>
       <w:pgNumType w:start="1"/>
@@ -39245,6 +40301,7 @@
   <w:style w:type="character" w:default="1" w:styleId="DefaultParagraphFont">
     <w:name w:val="Default Paragraph Font"/>
     <w:uiPriority w:val="1"/>
+    <w:semiHidden/>
     <w:unhideWhenUsed/>
   </w:style>
   <w:style w:type="table" w:default="1" w:styleId="TableNormal">

</xml_diff>

<commit_message>
(Paper) Made some images
</commit_message>
<xml_diff>
--- a/doc/Thesis.docx
+++ b/doc/Thesis.docx
@@ -309,37 +309,8 @@
         </w:rPr>
         <w:t xml:space="preserve">Asiasanat: </w:t>
       </w:r>
-      <w:proofErr w:type="spellStart"/>
-      <w:r>
-        <w:t>aliquam</w:t>
-      </w:r>
-      <w:proofErr w:type="spellEnd"/>
-      <w:r>
-        <w:t xml:space="preserve">, </w:t>
-      </w:r>
-      <w:proofErr w:type="spellStart"/>
-      <w:r>
-        <w:t>dignissim</w:t>
-      </w:r>
-      <w:proofErr w:type="spellEnd"/>
-      <w:r>
-        <w:t xml:space="preserve">, </w:t>
-      </w:r>
-      <w:proofErr w:type="spellStart"/>
-      <w:r>
-        <w:t>molestie</w:t>
-      </w:r>
-      <w:proofErr w:type="spellEnd"/>
-      <w:r>
-        <w:t xml:space="preserve">, </w:t>
-      </w:r>
-      <w:proofErr w:type="spellStart"/>
-      <w:r>
-        <w:t>tortor</w:t>
-      </w:r>
-      <w:proofErr w:type="spellEnd"/>
-      <w:r>
-        <w:t>, vitae</w:t>
+      <w:r>
+        <w:t>aliquam, dignissim, molestie, tortor, vitae</w:t>
       </w:r>
     </w:p>
     <w:p>
@@ -352,11 +323,9 @@
       <w:r>
         <w:t xml:space="preserve"> otsikkoa (</w:t>
       </w:r>
-      <w:proofErr w:type="spellStart"/>
       <w:r>
         <w:t>Calibri</w:t>
       </w:r>
-      <w:proofErr w:type="spellEnd"/>
       <w:r>
         <w:t>, fonttikoko: 11</w:t>
       </w:r>
@@ -382,11 +351,9 @@
       <w:r>
         <w:t>muusta työstä poikkeavasti fonttikoolla 10 (</w:t>
       </w:r>
-      <w:proofErr w:type="spellStart"/>
       <w:r>
         <w:t>Calibri</w:t>
       </w:r>
-      <w:proofErr w:type="spellEnd"/>
       <w:r>
         <w:t>, tyyli: Tiivistelmän tyyli). Tiivistelmän tulisi sopia yhdelle sivulle.</w:t>
       </w:r>
@@ -544,61 +511,11 @@
         </w:rPr>
         <w:t xml:space="preserve">Keywords: </w:t>
       </w:r>
-      <w:proofErr w:type="spellStart"/>
-      <w:r>
-        <w:rPr>
-          <w:lang w:val="en-US"/>
-        </w:rPr>
-        <w:t>aliquam</w:t>
-      </w:r>
-      <w:proofErr w:type="spellEnd"/>
-      <w:r>
-        <w:rPr>
-          <w:lang w:val="en-US"/>
-        </w:rPr>
-        <w:t xml:space="preserve">, </w:t>
-      </w:r>
-      <w:proofErr w:type="spellStart"/>
-      <w:r>
-        <w:rPr>
-          <w:lang w:val="en-US"/>
-        </w:rPr>
-        <w:t>dignissim</w:t>
-      </w:r>
-      <w:proofErr w:type="spellEnd"/>
-      <w:r>
-        <w:rPr>
-          <w:lang w:val="en-US"/>
-        </w:rPr>
-        <w:t xml:space="preserve">, </w:t>
-      </w:r>
-      <w:proofErr w:type="spellStart"/>
-      <w:r>
-        <w:rPr>
-          <w:lang w:val="en-US"/>
-        </w:rPr>
-        <w:t>molestie</w:t>
-      </w:r>
-      <w:proofErr w:type="spellEnd"/>
-      <w:r>
-        <w:rPr>
-          <w:lang w:val="en-US"/>
-        </w:rPr>
-        <w:t xml:space="preserve">, </w:t>
-      </w:r>
-      <w:proofErr w:type="spellStart"/>
-      <w:r>
-        <w:rPr>
-          <w:lang w:val="en-US"/>
-        </w:rPr>
-        <w:t>tortor</w:t>
-      </w:r>
-      <w:proofErr w:type="spellEnd"/>
-      <w:r>
-        <w:rPr>
-          <w:lang w:val="en-US"/>
-        </w:rPr>
-        <w:t>, vitae</w:t>
+      <w:r>
+        <w:rPr>
+          <w:lang w:val="en-US"/>
+        </w:rPr>
+        <w:t>aliquam, dignissim, molestie, tortor, vitae</w:t>
       </w:r>
     </w:p>
     <w:p>
@@ -612,35 +529,7 @@
         <w:rPr>
           <w:lang w:val="en-US"/>
         </w:rPr>
-        <w:t xml:space="preserve">Write the abstract page in font size 10 (Arial, style: </w:t>
-      </w:r>
-      <w:proofErr w:type="spellStart"/>
-      <w:r>
-        <w:rPr>
-          <w:lang w:val="en-US"/>
-        </w:rPr>
-        <w:t>Tiivistelmän</w:t>
-      </w:r>
-      <w:proofErr w:type="spellEnd"/>
-      <w:r>
-        <w:rPr>
-          <w:lang w:val="en-US"/>
-        </w:rPr>
-        <w:t xml:space="preserve"> </w:t>
-      </w:r>
-      <w:proofErr w:type="spellStart"/>
-      <w:r>
-        <w:rPr>
-          <w:lang w:val="en-US"/>
-        </w:rPr>
-        <w:t>tyyli</w:t>
-      </w:r>
-      <w:proofErr w:type="spellEnd"/>
-      <w:r>
-        <w:rPr>
-          <w:lang w:val="en-US"/>
-        </w:rPr>
-        <w:t xml:space="preserve">), except for the abstract </w:t>
+        <w:t xml:space="preserve">Write the abstract page in font size 10 (Arial, style: Tiivistelmän tyyli), except for the abstract </w:t>
       </w:r>
       <w:r>
         <w:rPr>
@@ -656,34 +545,14 @@
         </w:rPr>
         <w:t xml:space="preserve">, which is written in font size 11. (Arial, style: </w:t>
       </w:r>
-      <w:proofErr w:type="spellStart"/>
       <w:r>
         <w:rPr>
           <w:b/>
           <w:bCs/>
           <w:lang w:val="en-US"/>
         </w:rPr>
-        <w:t>Otsikko</w:t>
-      </w:r>
-      <w:proofErr w:type="spellEnd"/>
-      <w:r>
-        <w:rPr>
-          <w:b/>
-          <w:bCs/>
-          <w:lang w:val="en-US"/>
-        </w:rPr>
-        <w:t xml:space="preserve"> </w:t>
-      </w:r>
-      <w:proofErr w:type="spellStart"/>
-      <w:r>
-        <w:rPr>
-          <w:b/>
-          <w:bCs/>
-          <w:lang w:val="en-US"/>
-        </w:rPr>
-        <w:t>Tiivistelmä</w:t>
-      </w:r>
-      <w:proofErr w:type="spellEnd"/>
+        <w:t>Otsikko Tiivistelmä</w:t>
+      </w:r>
       <w:r>
         <w:rPr>
           <w:lang w:val="en-US"/>
@@ -739,19 +608,9 @@
           <w:pPr>
             <w:pStyle w:val="TOCHeading"/>
           </w:pPr>
-          <w:proofErr w:type="spellStart"/>
           <w:r>
-            <w:t>Table</w:t>
+            <w:t>Table of Contents</w:t>
           </w:r>
-          <w:proofErr w:type="spellEnd"/>
-          <w:r>
-            <w:t xml:space="preserve"> of </w:t>
-          </w:r>
-          <w:proofErr w:type="spellStart"/>
-          <w:r>
-            <w:t>Contents</w:t>
-          </w:r>
-          <w:proofErr w:type="spellEnd"/>
         </w:p>
         <w:p>
           <w:pPr>
@@ -3560,12 +3419,10 @@
       <w:pPr>
         <w:pStyle w:val="OtsikkoTiivistelm"/>
       </w:pPr>
-      <w:proofErr w:type="spellStart"/>
       <w:r>
         <w:lastRenderedPageBreak/>
         <w:t>Symbols</w:t>
       </w:r>
-      <w:proofErr w:type="spellEnd"/>
     </w:p>
     <w:p>
       <w:pPr>
@@ -3593,13 +3450,11 @@
         <w:pStyle w:val="Heading1"/>
       </w:pPr>
       <w:bookmarkStart w:id="1" w:name="_Toc185256847"/>
-      <w:proofErr w:type="spellStart"/>
       <w:r>
         <w:lastRenderedPageBreak/>
         <w:t>Introduction</w:t>
       </w:r>
       <w:bookmarkEnd w:id="1"/>
-      <w:proofErr w:type="spellEnd"/>
     </w:p>
     <w:p>
       <w:pPr>
@@ -4203,21 +4058,7 @@
         <w:rPr>
           <w:lang w:val="en-US"/>
         </w:rPr>
-        <w:t xml:space="preserve"> </w:t>
-      </w:r>
-      <w:proofErr w:type="spellStart"/>
-      <w:r>
-        <w:rPr>
-          <w:lang w:val="en-US"/>
-        </w:rPr>
-        <w:t>PutPixel</w:t>
-      </w:r>
-      <w:proofErr w:type="spellEnd"/>
-      <w:r>
-        <w:rPr>
-          <w:lang w:val="en-US"/>
-        </w:rPr>
-        <w:t xml:space="preserve"> function which will change the color of a pixel at a specified x and y coordinate. </w:t>
+        <w:t xml:space="preserve"> PutPixel function which will change the color of a pixel at a specified x and y coordinate. </w:t>
       </w:r>
       <w:r>
         <w:rPr>
@@ -4257,6 +4098,7 @@
     <w:p>
       <w:pPr>
         <w:pStyle w:val="Perusteksti"/>
+        <w:jc w:val="center"/>
         <w:rPr>
           <w:noProof/>
           <w:lang w:val="en-US"/>
@@ -4267,7 +4109,66 @@
           <w:noProof/>
           <w:lang w:val="en-US"/>
         </w:rPr>
-        <w:t>{TODO add canvas coordinate system picture}</w:t>
+        <w:lastRenderedPageBreak/>
+        <w:drawing>
+          <wp:inline distT="0" distB="0" distL="0" distR="0" wp14:anchorId="67188FF4" wp14:editId="1CAC1FD0">
+            <wp:extent cx="5063503" cy="2966896"/>
+            <wp:effectExtent l="114300" t="114300" r="118110" b="119380"/>
+            <wp:docPr id="1804217602" name="Picture 28"/>
+            <wp:cNvGraphicFramePr>
+              <a:graphicFrameLocks xmlns:a="http://schemas.openxmlformats.org/drawingml/2006/main" noChangeAspect="1"/>
+            </wp:cNvGraphicFramePr>
+            <a:graphic xmlns:a="http://schemas.openxmlformats.org/drawingml/2006/main">
+              <a:graphicData uri="http://schemas.openxmlformats.org/drawingml/2006/picture">
+                <pic:pic xmlns:pic="http://schemas.openxmlformats.org/drawingml/2006/picture">
+                  <pic:nvPicPr>
+                    <pic:cNvPr id="1804217602" name="Picture 28"/>
+                    <pic:cNvPicPr>
+                      <a:picLocks noChangeAspect="1" noChangeArrowheads="1"/>
+                    </pic:cNvPicPr>
+                  </pic:nvPicPr>
+                  <pic:blipFill>
+                    <a:blip r:embed="rId19" cstate="print">
+                      <a:extLst>
+                        <a:ext uri="{28A0092B-C50C-407E-A947-70E740481C1C}">
+                          <a14:useLocalDpi xmlns:a14="http://schemas.microsoft.com/office/drawing/2010/main" val="0"/>
+                        </a:ext>
+                      </a:extLst>
+                    </a:blip>
+                    <a:stretch>
+                      <a:fillRect/>
+                    </a:stretch>
+                  </pic:blipFill>
+                  <pic:spPr bwMode="auto">
+                    <a:xfrm>
+                      <a:off x="0" y="0"/>
+                      <a:ext cx="5063503" cy="2966896"/>
+                    </a:xfrm>
+                    <a:prstGeom prst="rect">
+                      <a:avLst/>
+                    </a:prstGeom>
+                    <a:ln>
+                      <a:noFill/>
+                    </a:ln>
+                    <a:effectLst>
+                      <a:glow>
+                        <a:schemeClr val="accent1">
+                          <a:alpha val="40000"/>
+                        </a:schemeClr>
+                      </a:glow>
+                      <a:outerShdw blurRad="127000" algn="tl" rotWithShape="0">
+                        <a:srgbClr val="333333">
+                          <a:alpha val="25000"/>
+                        </a:srgbClr>
+                      </a:outerShdw>
+                      <a:softEdge rad="0"/>
+                    </a:effectLst>
+                  </pic:spPr>
+                </pic:pic>
+              </a:graphicData>
+            </a:graphic>
+          </wp:inline>
+        </w:drawing>
       </w:r>
     </w:p>
     <w:p>
@@ -4282,7 +4183,6 @@
           <w:noProof/>
           <w:lang w:val="en-US"/>
         </w:rPr>
-        <w:lastRenderedPageBreak/>
         <mc:AlternateContent>
           <mc:Choice Requires="wps">
             <w:drawing>
@@ -4601,21 +4501,7 @@
         <w:rPr>
           <w:lang w:val="en-US"/>
         </w:rPr>
-        <w:t xml:space="preserve">Rasterization is the process of taking a vector-based image, or </w:t>
-      </w:r>
-      <w:proofErr w:type="spellStart"/>
-      <w:r>
-        <w:rPr>
-          <w:lang w:val="en-US"/>
-        </w:rPr>
-        <w:t>vertice</w:t>
-      </w:r>
-      <w:proofErr w:type="spellEnd"/>
-      <w:r>
-        <w:rPr>
-          <w:lang w:val="en-US"/>
-        </w:rPr>
-        <w:t xml:space="preserve"> based 3D object, and converting it to pixels. It is a much faster process of rendering than alternatives such as </w:t>
+        <w:t xml:space="preserve">Rasterization is the process of taking a vector-based image, or vertice based 3D object, and converting it to pixels. It is a much faster process of rendering than alternatives such as </w:t>
       </w:r>
       <w:r>
         <w:rPr>
@@ -4720,6 +4606,7 @@
         <w:rPr>
           <w:lang w:val="en-US"/>
         </w:rPr>
+        <w:lastRenderedPageBreak/>
         <w:t>Rasterizing Lines</w:t>
       </w:r>
       <w:bookmarkEnd w:id="6"/>
@@ -4783,29 +4670,7 @@
         <w:rPr>
           <w:lang w:val="en-US"/>
         </w:rPr>
-        <w:t xml:space="preserve">However we want a function in the form of </w:t>
-      </w:r>
-      <w:proofErr w:type="spellStart"/>
-      <w:proofErr w:type="gramStart"/>
-      <w:r>
-        <w:rPr>
-          <w:lang w:val="en-US"/>
-        </w:rPr>
-        <w:t>DrawLine</w:t>
-      </w:r>
-      <w:proofErr w:type="spellEnd"/>
-      <w:r>
-        <w:rPr>
-          <w:lang w:val="en-US"/>
-        </w:rPr>
-        <w:t>(</w:t>
-      </w:r>
-      <w:proofErr w:type="gramEnd"/>
-      <w:r>
-        <w:rPr>
-          <w:lang w:val="en-US"/>
-        </w:rPr>
-        <w:t>x0, y0, x1, y1)</w:t>
+        <w:t>However we want a function in the form of DrawLine(x0, y0, x1, y1)</w:t>
       </w:r>
       <w:r>
         <w:rPr>
@@ -4934,7 +4799,6 @@
           <w:noProof/>
           <w:lang w:val="en-US"/>
         </w:rPr>
-        <w:lastRenderedPageBreak/>
         <mc:AlternateContent>
           <mc:Choice Requires="wps">
             <w:drawing>
@@ -5400,6 +5264,7 @@
     <w:p>
       <w:pPr>
         <w:pStyle w:val="Perusteksti"/>
+        <w:jc w:val="center"/>
         <w:rPr>
           <w:lang w:val="en-US"/>
         </w:rPr>
@@ -5409,10 +5274,10 @@
           <w:noProof/>
         </w:rPr>
         <w:drawing>
-          <wp:inline distT="0" distB="0" distL="0" distR="0" wp14:anchorId="02BEF92C" wp14:editId="7369C63A">
-            <wp:extent cx="1752600" cy="1947862"/>
-            <wp:effectExtent l="0" t="0" r="0" b="0"/>
-            <wp:docPr id="434151139" name="Picture 2" descr="A black and white line&#10;&#10;Description automatically generated"/>
+          <wp:inline distT="0" distB="0" distL="0" distR="0" wp14:anchorId="4564A792" wp14:editId="30EC6B14">
+            <wp:extent cx="2464904" cy="2464904"/>
+            <wp:effectExtent l="57150" t="76200" r="54610" b="73660"/>
+            <wp:docPr id="848535541" name="Picture 29" descr="A black and white graph&#10;&#10;Description automatically generated"/>
             <wp:cNvGraphicFramePr>
               <a:graphicFrameLocks xmlns:a="http://schemas.openxmlformats.org/drawingml/2006/main" noChangeAspect="1"/>
             </wp:cNvGraphicFramePr>
@@ -5420,60 +5285,7 @@
               <a:graphicData uri="http://schemas.openxmlformats.org/drawingml/2006/picture">
                 <pic:pic xmlns:pic="http://schemas.openxmlformats.org/drawingml/2006/picture">
                   <pic:nvPicPr>
-                    <pic:cNvPr id="434151139" name="Picture 2" descr="A black and white line&#10;&#10;Description automatically generated"/>
-                    <pic:cNvPicPr>
-                      <a:picLocks noChangeAspect="1" noChangeArrowheads="1"/>
-                    </pic:cNvPicPr>
-                  </pic:nvPicPr>
-                  <pic:blipFill>
-                    <a:blip r:embed="rId19">
-                      <a:extLst>
-                        <a:ext uri="{28A0092B-C50C-407E-A947-70E740481C1C}">
-                          <a14:useLocalDpi xmlns:a14="http://schemas.microsoft.com/office/drawing/2010/main" val="0"/>
-                        </a:ext>
-                      </a:extLst>
-                    </a:blip>
-                    <a:srcRect/>
-                    <a:stretch>
-                      <a:fillRect/>
-                    </a:stretch>
-                  </pic:blipFill>
-                  <pic:spPr bwMode="auto">
-                    <a:xfrm>
-                      <a:off x="0" y="0"/>
-                      <a:ext cx="1756935" cy="1952680"/>
-                    </a:xfrm>
-                    <a:prstGeom prst="rect">
-                      <a:avLst/>
-                    </a:prstGeom>
-                    <a:noFill/>
-                    <a:ln>
-                      <a:noFill/>
-                    </a:ln>
-                  </pic:spPr>
-                </pic:pic>
-              </a:graphicData>
-            </a:graphic>
-          </wp:inline>
-        </w:drawing>
-      </w:r>
-      <w:r>
-        <w:rPr>
-          <w:noProof/>
-        </w:rPr>
-        <w:drawing>
-          <wp:inline distT="0" distB="0" distL="0" distR="0" wp14:anchorId="1FDEB782" wp14:editId="3E32C37A">
-            <wp:extent cx="2457450" cy="2135723"/>
-            <wp:effectExtent l="0" t="0" r="0" b="0"/>
-            <wp:docPr id="441189688" name="Picture 1" descr="A black and white line&#10;&#10;Description automatically generated"/>
-            <wp:cNvGraphicFramePr>
-              <a:graphicFrameLocks xmlns:a="http://schemas.openxmlformats.org/drawingml/2006/main" noChangeAspect="1"/>
-            </wp:cNvGraphicFramePr>
-            <a:graphic xmlns:a="http://schemas.openxmlformats.org/drawingml/2006/main">
-              <a:graphicData uri="http://schemas.openxmlformats.org/drawingml/2006/picture">
-                <pic:pic xmlns:pic="http://schemas.openxmlformats.org/drawingml/2006/picture">
-                  <pic:nvPicPr>
-                    <pic:cNvPr id="441189688" name="Picture 1" descr="A black and white line&#10;&#10;Description automatically generated"/>
+                    <pic:cNvPr id="848535541" name="Picture 29" descr="A black and white graph&#10;&#10;Description automatically generated"/>
                     <pic:cNvPicPr>
                       <a:picLocks noChangeAspect="1" noChangeArrowheads="1"/>
                     </pic:cNvPicPr>
@@ -5494,7 +5306,7 @@
                   <pic:spPr bwMode="auto">
                     <a:xfrm>
                       <a:off x="0" y="0"/>
-                      <a:ext cx="2460312" cy="2138210"/>
+                      <a:ext cx="2464904" cy="2464904"/>
                     </a:xfrm>
                     <a:prstGeom prst="rect">
                       <a:avLst/>
@@ -5503,6 +5315,13 @@
                     <a:ln>
                       <a:noFill/>
                     </a:ln>
+                    <a:effectLst>
+                      <a:outerShdw blurRad="63500" algn="ctr" rotWithShape="0">
+                        <a:srgbClr val="000000">
+                          <a:alpha val="30000"/>
+                        </a:srgbClr>
+                      </a:outerShdw>
+                    </a:effectLst>
                   </pic:spPr>
                 </pic:pic>
               </a:graphicData>
@@ -5510,6 +5329,73 @@
           </wp:inline>
         </w:drawing>
       </w:r>
+      <w:r>
+        <w:rPr>
+          <w:lang w:val="en-US"/>
+        </w:rPr>
+        <w:t xml:space="preserve">         </w:t>
+      </w:r>
+      <w:r>
+        <w:rPr>
+          <w:noProof/>
+          <w:lang w:val="en-US"/>
+        </w:rPr>
+        <w:drawing>
+          <wp:inline distT="0" distB="0" distL="0" distR="0" wp14:anchorId="3546333E" wp14:editId="2F2D274C">
+            <wp:extent cx="2466975" cy="2466975"/>
+            <wp:effectExtent l="57150" t="76200" r="66675" b="85725"/>
+            <wp:docPr id="550022404" name="Picture 31"/>
+            <wp:cNvGraphicFramePr>
+              <a:graphicFrameLocks xmlns:a="http://schemas.openxmlformats.org/drawingml/2006/main" noChangeAspect="1"/>
+            </wp:cNvGraphicFramePr>
+            <a:graphic xmlns:a="http://schemas.openxmlformats.org/drawingml/2006/main">
+              <a:graphicData uri="http://schemas.openxmlformats.org/drawingml/2006/picture">
+                <pic:pic xmlns:pic="http://schemas.openxmlformats.org/drawingml/2006/picture">
+                  <pic:nvPicPr>
+                    <pic:cNvPr id="0" name="Picture 4"/>
+                    <pic:cNvPicPr>
+                      <a:picLocks noChangeAspect="1" noChangeArrowheads="1"/>
+                    </pic:cNvPicPr>
+                  </pic:nvPicPr>
+                  <pic:blipFill>
+                    <a:blip r:embed="rId21">
+                      <a:extLst>
+                        <a:ext uri="{28A0092B-C50C-407E-A947-70E740481C1C}">
+                          <a14:useLocalDpi xmlns:a14="http://schemas.microsoft.com/office/drawing/2010/main" val="0"/>
+                        </a:ext>
+                      </a:extLst>
+                    </a:blip>
+                    <a:srcRect/>
+                    <a:stretch>
+                      <a:fillRect/>
+                    </a:stretch>
+                  </pic:blipFill>
+                  <pic:spPr bwMode="auto">
+                    <a:xfrm>
+                      <a:off x="0" y="0"/>
+                      <a:ext cx="2466975" cy="2466975"/>
+                    </a:xfrm>
+                    <a:prstGeom prst="rect">
+                      <a:avLst/>
+                    </a:prstGeom>
+                    <a:noFill/>
+                    <a:ln>
+                      <a:noFill/>
+                    </a:ln>
+                    <a:effectLst>
+                      <a:outerShdw blurRad="63500" algn="ctr" rotWithShape="0">
+                        <a:srgbClr val="000000">
+                          <a:alpha val="30000"/>
+                        </a:srgbClr>
+                      </a:outerShdw>
+                    </a:effectLst>
+                  </pic:spPr>
+                </pic:pic>
+              </a:graphicData>
+            </a:graphic>
+          </wp:inline>
+        </w:drawing>
+      </w:r>
     </w:p>
     <w:p>
       <w:pPr>
@@ -5522,19 +5408,7 @@
         <w:rPr>
           <w:lang w:val="en-US"/>
         </w:rPr>
-        <w:t>Drawing some lines with this function produces some interesting results. Line one is {TODO add start and end points and slope}, and line 2 is {</w:t>
-      </w:r>
-      <w:r>
-        <w:rPr>
-          <w:lang w:val="en-US"/>
-        </w:rPr>
-        <w:t>TODO</w:t>
-      </w:r>
-      <w:r>
-        <w:rPr>
-          <w:lang w:val="en-US"/>
-        </w:rPr>
-        <w:t>}. The lines look jagged because we only have a finite number of pixels to represent a line, and this is the simplest approximation. There are anti-aliasing techniques one can use to smooth out these lines such as FXAA</w:t>
+        <w:t>Drawing some lines with this function produces some interesting results. The lines look jagged because we only have a finite number of pixels to represent a line, and this is the simplest approximation. There are anti-aliasing techniques one can use to smooth out these lines such as FXAA</w:t>
       </w:r>
       <w:r>
         <w:rPr>
@@ -5596,6 +5470,7 @@
         <w:rPr>
           <w:lang w:val="en-US"/>
         </w:rPr>
+        <w:lastRenderedPageBreak/>
         <w:t>Since t</w:t>
       </w:r>
       <w:r>
@@ -5614,13 +5489,37 @@
         <w:rPr>
           <w:lang w:val="en-US"/>
         </w:rPr>
-        <w:t>there are multiple problems with it. First, the failure to properly draw the line in {line pic 1} where the</w:t>
-      </w:r>
-      <w:r>
-        <w:rPr>
-          <w:lang w:val="en-US"/>
-        </w:rPr>
-        <w:t xml:space="preserve"> slope is greater than 1</w:t>
+        <w:t xml:space="preserve">there are multiple problems with it. First, the failure to properly draw the line in </w:t>
+      </w:r>
+      <w:r>
+        <w:rPr>
+          <w:lang w:val="en-US"/>
+        </w:rPr>
+        <w:t>the second image</w:t>
+      </w:r>
+      <w:r>
+        <w:rPr>
+          <w:lang w:val="en-US"/>
+        </w:rPr>
+        <w:t xml:space="preserve"> </w:t>
+      </w:r>
+      <w:r>
+        <w:rPr>
+          <w:lang w:val="en-US"/>
+        </w:rPr>
+        <w:t>whose</w:t>
+      </w:r>
+      <w:r>
+        <w:rPr>
+          <w:lang w:val="en-US"/>
+        </w:rPr>
+        <w:t xml:space="preserve"> slope is greater than </w:t>
+      </w:r>
+      <w:r>
+        <w:rPr>
+          <w:lang w:val="en-US"/>
+        </w:rPr>
+        <w:t>one</w:t>
       </w:r>
       <w:r>
         <w:rPr>
@@ -5771,7 +5670,6 @@
           <w:noProof/>
           <w:lang w:val="en-US"/>
         </w:rPr>
-        <w:lastRenderedPageBreak/>
         <mc:AlternateContent>
           <mc:Choice Requires="wps">
             <w:drawing>
@@ -7132,16 +7030,26 @@
           <w:lang w:val="en-US"/>
         </w:rPr>
       </w:pPr>
+    </w:p>
+    <w:p>
+      <w:pPr>
+        <w:pStyle w:val="Perusteksti"/>
+        <w:jc w:val="center"/>
+        <w:rPr>
+          <w:lang w:val="en-US"/>
+        </w:rPr>
+      </w:pPr>
       <w:r>
         <w:rPr>
           <w:noProof/>
           <w:lang w:val="en-US"/>
         </w:rPr>
+        <w:lastRenderedPageBreak/>
         <w:drawing>
-          <wp:inline distT="0" distB="0" distL="0" distR="0" wp14:anchorId="59552480" wp14:editId="6AD11E46">
-            <wp:extent cx="1428750" cy="1694996"/>
-            <wp:effectExtent l="0" t="0" r="0" b="635"/>
-            <wp:docPr id="727115683" name="Picture 3" descr="A black and white image of a arrow&#10;&#10;Description automatically generated"/>
+          <wp:inline distT="0" distB="0" distL="0" distR="0" wp14:anchorId="078C2015" wp14:editId="61E8E791">
+            <wp:extent cx="5148291" cy="3045350"/>
+            <wp:effectExtent l="76200" t="76200" r="71755" b="79375"/>
+            <wp:docPr id="96532215" name="Picture 32"/>
             <wp:cNvGraphicFramePr>
               <a:graphicFrameLocks xmlns:a="http://schemas.openxmlformats.org/drawingml/2006/main" noChangeAspect="1"/>
             </wp:cNvGraphicFramePr>
@@ -7149,13 +7057,13 @@
               <a:graphicData uri="http://schemas.openxmlformats.org/drawingml/2006/picture">
                 <pic:pic xmlns:pic="http://schemas.openxmlformats.org/drawingml/2006/picture">
                   <pic:nvPicPr>
-                    <pic:cNvPr id="727115683" name="Picture 3" descr="A black and white image of a arrow&#10;&#10;Description automatically generated"/>
+                    <pic:cNvPr id="0" name="Picture 5"/>
                     <pic:cNvPicPr>
                       <a:picLocks noChangeAspect="1" noChangeArrowheads="1"/>
                     </pic:cNvPicPr>
                   </pic:nvPicPr>
                   <pic:blipFill>
-                    <a:blip r:embed="rId21">
+                    <a:blip r:embed="rId22">
                       <a:extLst>
                         <a:ext uri="{28A0092B-C50C-407E-A947-70E740481C1C}">
                           <a14:useLocalDpi xmlns:a14="http://schemas.microsoft.com/office/drawing/2010/main" val="0"/>
@@ -7170,7 +7078,7 @@
                   <pic:spPr bwMode="auto">
                     <a:xfrm>
                       <a:off x="0" y="0"/>
-                      <a:ext cx="1447332" cy="1717040"/>
+                      <a:ext cx="5159400" cy="3051921"/>
                     </a:xfrm>
                     <a:prstGeom prst="rect">
                       <a:avLst/>
@@ -7179,6 +7087,13 @@
                     <a:ln>
                       <a:noFill/>
                     </a:ln>
+                    <a:effectLst>
+                      <a:outerShdw blurRad="76200" algn="ctr" rotWithShape="0">
+                        <a:srgbClr val="000000">
+                          <a:alpha val="30000"/>
+                        </a:srgbClr>
+                      </a:outerShdw>
+                    </a:effectLst>
                   </pic:spPr>
                 </pic:pic>
               </a:graphicData>
@@ -7198,19 +7113,7 @@
         <w:rPr>
           <w:lang w:val="en-US"/>
         </w:rPr>
-        <w:t xml:space="preserve">{TODO: Add more </w:t>
-      </w:r>
-      <w:r>
-        <w:rPr>
-          <w:lang w:val="en-US"/>
-        </w:rPr>
-        <w:t xml:space="preserve">different </w:t>
-      </w:r>
-      <w:r>
-        <w:rPr>
-          <w:lang w:val="en-US"/>
-        </w:rPr>
-        <w:t>lines}</w:t>
+        <w:t>This completed function allows us to draw any line between any two points.</w:t>
       </w:r>
       <w:r>
         <w:rPr>
@@ -7222,18 +7125,6 @@
         <w:rPr>
           <w:lang w:val="en-US"/>
         </w:rPr>
-        <w:t>This completed function allows us to draw any line between any two points.</w:t>
-      </w:r>
-      <w:r>
-        <w:rPr>
-          <w:lang w:val="en-US"/>
-        </w:rPr>
-        <w:t xml:space="preserve"> </w:t>
-      </w:r>
-      <w:r>
-        <w:rPr>
-          <w:lang w:val="en-US"/>
-        </w:rPr>
         <w:t>However,</w:t>
       </w:r>
       <w:r>
@@ -7276,21 +7167,7 @@
         <w:rPr>
           <w:lang w:val="en-US"/>
         </w:rPr>
-        <w:t xml:space="preserve"> expensive division and rounding. It would be nice to get rid of those to get our function running fast on a CPU. For this we can implement </w:t>
-      </w:r>
-      <w:proofErr w:type="spellStart"/>
-      <w:r>
-        <w:rPr>
-          <w:lang w:val="en-US"/>
-        </w:rPr>
-        <w:t>Bresenham's</w:t>
-      </w:r>
-      <w:proofErr w:type="spellEnd"/>
-      <w:r>
-        <w:rPr>
-          <w:lang w:val="en-US"/>
-        </w:rPr>
-        <w:t xml:space="preserve"> line algorithm. It is the best line drawing algorithm for our purpose since it works on any line a</w:t>
+        <w:t xml:space="preserve"> expensive division and rounding. It would be nice to get rid of those to get our function running fast on a CPU. For this we can implement Bresenham's line algorithm. It is the best line drawing algorithm for our purpose since it works on any line a</w:t>
       </w:r>
       <w:r>
         <w:rPr>
@@ -7408,20 +7285,11 @@
           <w:lang w:val="en-US"/>
         </w:rPr>
       </w:pPr>
-      <w:proofErr w:type="spellStart"/>
-      <w:r>
-        <w:rPr>
-          <w:lang w:val="en-US"/>
-        </w:rPr>
-        <w:lastRenderedPageBreak/>
-        <w:t>Bresenham's</w:t>
-      </w:r>
-      <w:proofErr w:type="spellEnd"/>
-      <w:r>
-        <w:rPr>
-          <w:lang w:val="en-US"/>
-        </w:rPr>
-        <w:t xml:space="preserve"> line algorithm works by tracking the accumulated error in the line's actual y and the plotted y at every x position. After each pixel is plotted, the error is increased by the slope. Next, the algorithm decides if the plotted y should be incremented by 1 based on the amount of error: if the error is more than 1/2, y should be incremented and the error should be decremented, thus we always plot the closest possible pixel to the actual y. [</w:t>
+      <w:r>
+        <w:rPr>
+          <w:lang w:val="en-US"/>
+        </w:rPr>
+        <w:t>Bresenham's line algorithm works by tracking the accumulated error in the line's actual y and the plotted y at every x position. After each pixel is plotted, the error is increased by the slope. Next, the algorithm decides if the plotted y should be incremented by 1 based on the amount of error: if the error is more than 1/2, y should be incremented and the error should be decremented, thus we always plot the closest possible pixel to the actual y. [</w:t>
       </w:r>
       <w:r>
         <w:rPr>
@@ -7448,6 +7316,7 @@
           <w:noProof/>
           <w:lang w:val="en-US"/>
         </w:rPr>
+        <w:lastRenderedPageBreak/>
         <mc:AlternateContent>
           <mc:Choice Requires="wps">
             <w:drawing>
@@ -8152,7 +8021,6 @@
         <w:rPr>
           <w:lang w:val="en-US"/>
         </w:rPr>
-        <w:lastRenderedPageBreak/>
         <w:t>Rewriting the function this way avoids floating point division and allows every number to be an integer, which makes the function faster</w:t>
       </w:r>
       <w:r>
@@ -8216,6 +8084,7 @@
           <w:noProof/>
           <w:lang w:val="en-US"/>
         </w:rPr>
+        <w:lastRenderedPageBreak/>
         <mc:AlternateContent>
           <mc:Choice Requires="wps">
             <w:drawing>
@@ -9260,21 +9129,7 @@
         <w:rPr>
           <w:lang w:val="en-US"/>
         </w:rPr>
-        <w:t xml:space="preserve">. A triangle is formed by three vertices we will refer to as v0, v1, and v2. Since we're working on a 2D canvas, these vertices will consist of only an x and y coordinate. We can use our </w:t>
-      </w:r>
-      <w:proofErr w:type="spellStart"/>
-      <w:r>
-        <w:rPr>
-          <w:lang w:val="en-US"/>
-        </w:rPr>
-        <w:t>DrawLine</w:t>
-      </w:r>
-      <w:proofErr w:type="spellEnd"/>
-      <w:r>
-        <w:rPr>
-          <w:lang w:val="en-US"/>
-        </w:rPr>
-        <w:t xml:space="preserve"> function to draw a triangle just by drawing lines connecting the vertices: [1.]</w:t>
+        <w:t>. A triangle is formed by three vertices we will refer to as v0, v1, and v2. Since we're working on a 2D canvas, these vertices will consist of only an x and y coordinate. We can use our DrawLine function to draw a triangle just by drawing lines connecting the vertices: [1.]</w:t>
       </w:r>
       <w:r>
         <w:rPr>
@@ -9296,7 +9151,6 @@
           <w:noProof/>
           <w:lang w:val="en-US"/>
         </w:rPr>
-        <w:lastRenderedPageBreak/>
         <mc:AlternateContent>
           <mc:Choice Requires="wps">
             <w:drawing>
@@ -9489,23 +9343,75 @@
           </mc:Fallback>
         </mc:AlternateContent>
       </w:r>
-      <w:r>
-        <w:rPr>
-          <w:lang w:val="en-US"/>
-        </w:rPr>
-        <w:t xml:space="preserve">{TODO: </w:t>
-      </w:r>
-      <w:r>
-        <w:rPr>
-          <w:lang w:val="en-US"/>
-        </w:rPr>
-        <w:t>add</w:t>
-      </w:r>
-      <w:r>
-        <w:rPr>
-          <w:lang w:val="en-US"/>
-        </w:rPr>
-        <w:t xml:space="preserve"> wireframe triangle picture}</w:t>
+    </w:p>
+    <w:p>
+      <w:pPr>
+        <w:pStyle w:val="Perusteksti"/>
+        <w:jc w:val="center"/>
+        <w:rPr>
+          <w:lang w:val="en-US"/>
+        </w:rPr>
+      </w:pPr>
+      <w:r>
+        <w:rPr>
+          <w:noProof/>
+          <w:lang w:val="en-US"/>
+        </w:rPr>
+        <w:lastRenderedPageBreak/>
+        <w:drawing>
+          <wp:inline distT="0" distB="0" distL="0" distR="0" wp14:anchorId="7113E742" wp14:editId="38EDE53B">
+            <wp:extent cx="2579574" cy="2161264"/>
+            <wp:effectExtent l="57150" t="76200" r="49530" b="67945"/>
+            <wp:docPr id="1837270953" name="Picture 33"/>
+            <wp:cNvGraphicFramePr>
+              <a:graphicFrameLocks xmlns:a="http://schemas.openxmlformats.org/drawingml/2006/main" noChangeAspect="1"/>
+            </wp:cNvGraphicFramePr>
+            <a:graphic xmlns:a="http://schemas.openxmlformats.org/drawingml/2006/main">
+              <a:graphicData uri="http://schemas.openxmlformats.org/drawingml/2006/picture">
+                <pic:pic xmlns:pic="http://schemas.openxmlformats.org/drawingml/2006/picture">
+                  <pic:nvPicPr>
+                    <pic:cNvPr id="1837270953" name="Picture 33"/>
+                    <pic:cNvPicPr>
+                      <a:picLocks noChangeAspect="1" noChangeArrowheads="1"/>
+                    </pic:cNvPicPr>
+                  </pic:nvPicPr>
+                  <pic:blipFill>
+                    <a:blip r:embed="rId23">
+                      <a:extLst>
+                        <a:ext uri="{28A0092B-C50C-407E-A947-70E740481C1C}">
+                          <a14:useLocalDpi xmlns:a14="http://schemas.microsoft.com/office/drawing/2010/main" val="0"/>
+                        </a:ext>
+                      </a:extLst>
+                    </a:blip>
+                    <a:stretch>
+                      <a:fillRect/>
+                    </a:stretch>
+                  </pic:blipFill>
+                  <pic:spPr bwMode="auto">
+                    <a:xfrm>
+                      <a:off x="0" y="0"/>
+                      <a:ext cx="2584127" cy="2165079"/>
+                    </a:xfrm>
+                    <a:prstGeom prst="rect">
+                      <a:avLst/>
+                    </a:prstGeom>
+                    <a:noFill/>
+                    <a:ln>
+                      <a:noFill/>
+                    </a:ln>
+                    <a:effectLst>
+                      <a:outerShdw blurRad="63500" algn="ctr" rotWithShape="0">
+                        <a:srgbClr val="000000">
+                          <a:alpha val="30000"/>
+                        </a:srgbClr>
+                      </a:outerShdw>
+                    </a:effectLst>
+                  </pic:spPr>
+                </pic:pic>
+              </a:graphicData>
+            </a:graphic>
+          </wp:inline>
+        </w:drawing>
       </w:r>
     </w:p>
     <w:p>
@@ -9600,7 +9506,16 @@
                               <w:tab/>
                             </w:r>
                             <w:r>
-                              <w:t>rightBound, leftBound = CalculateBounds()</w:t>
+                              <w:t>left</w:t>
+                            </w:r>
+                            <w:r>
+                              <w:t xml:space="preserve">Bound, </w:t>
+                            </w:r>
+                            <w:r>
+                              <w:t>right</w:t>
+                            </w:r>
+                            <w:r>
+                              <w:t>Bound = CalculateBounds()</w:t>
                             </w:r>
                           </w:p>
                           <w:p>
@@ -9612,7 +9527,19 @@
                               <w:t>D</w:t>
                             </w:r>
                             <w:r>
-                              <w:t>rawLine(rightBound, y, leftBound, y)</w:t>
+                              <w:t>rawLine(</w:t>
+                            </w:r>
+                            <w:r>
+                              <w:t>left</w:t>
+                            </w:r>
+                            <w:r>
+                              <w:t xml:space="preserve">Bound, y, </w:t>
+                            </w:r>
+                            <w:r>
+                              <w:t>right</w:t>
+                            </w:r>
+                            <w:r>
+                              <w:t>Bound, y)</w:t>
                             </w:r>
                           </w:p>
                         </w:txbxContent>
@@ -9628,7 +9555,11 @@
           </mc:Choice>
           <mc:Fallback>
             <w:pict>
-              <v:shape w14:anchorId="4DC743A9" id="_x0000_s1032" type="#_x0000_t202" style="width:429pt;height:47.25pt;visibility:visible;mso-wrap-style:square;mso-left-percent:-10001;mso-top-percent:-10001;mso-position-horizontal:absolute;mso-position-horizontal-relative:char;mso-position-vertical:absolute;mso-position-vertical-relative:line;mso-left-percent:-10001;mso-top-percent:-10001;v-text-anchor:top" o:gfxdata="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">
+              <v:shapetype w14:anchorId="4DC743A9" id="_x0000_t202" coordsize="21600,21600" o:spt="202" path="m,l,21600r21600,l21600,xe">
+                <v:stroke joinstyle="miter"/>
+                <v:path gradientshapeok="t" o:connecttype="rect"/>
+              </v:shapetype>
+              <v:shape id="_x0000_s1032" type="#_x0000_t202" style="width:429pt;height:47.25pt;visibility:visible;mso-wrap-style:square;mso-left-percent:-10001;mso-top-percent:-10001;mso-position-horizontal:absolute;mso-position-horizontal-relative:char;mso-position-vertical:absolute;mso-position-vertical-relative:line;mso-left-percent:-10001;mso-top-percent:-10001;v-text-anchor:top" o:gfxdata="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">
                 <v:textbox>
                   <w:txbxContent>
                     <w:p>
@@ -9647,7 +9578,16 @@
                         <w:tab/>
                       </w:r>
                       <w:r>
-                        <w:t>rightBound, leftBound = CalculateBounds()</w:t>
+                        <w:t>left</w:t>
+                      </w:r>
+                      <w:r>
+                        <w:t xml:space="preserve">Bound, </w:t>
+                      </w:r>
+                      <w:r>
+                        <w:t>right</w:t>
+                      </w:r>
+                      <w:r>
+                        <w:t>Bound = CalculateBounds()</w:t>
                       </w:r>
                     </w:p>
                     <w:p>
@@ -9659,7 +9599,19 @@
                         <w:t>D</w:t>
                       </w:r>
                       <w:r>
-                        <w:t>rawLine(rightBound, y, leftBound, y)</w:t>
+                        <w:t>rawLine(</w:t>
+                      </w:r>
+                      <w:r>
+                        <w:t>left</w:t>
+                      </w:r>
+                      <w:r>
+                        <w:t xml:space="preserve">Bound, y, </w:t>
+                      </w:r>
+                      <w:r>
+                        <w:t>right</w:t>
+                      </w:r>
+                      <w:r>
+                        <w:t>Bound, y)</w:t>
                       </w:r>
                     </w:p>
                   </w:txbxContent>
@@ -9682,48 +9634,176 @@
         <w:rPr>
           <w:lang w:val="en-US"/>
         </w:rPr>
-        <w:t xml:space="preserve">To get the </w:t>
-      </w:r>
-      <w:proofErr w:type="spellStart"/>
-      <w:r>
-        <w:rPr>
-          <w:lang w:val="en-US"/>
-        </w:rPr>
-        <w:t>topY</w:t>
-      </w:r>
-      <w:proofErr w:type="spellEnd"/>
+        <w:t xml:space="preserve">To get the topY and bottomY, we can simply sort the vertices before drawing. The actual tricky part of this implementation is calculating the right and left bounds. To solve this, we can consider that the x bounds are defined by the </w:t>
+      </w:r>
+      <w:r>
+        <w:rPr>
+          <w:lang w:val="en-US"/>
+        </w:rPr>
+        <w:t>segments</w:t>
+      </w:r>
+      <w:r>
+        <w:rPr>
+          <w:lang w:val="en-US"/>
+        </w:rPr>
+        <w:t xml:space="preserve"> </w:t>
+      </w:r>
+      <w:r>
+        <w:rPr>
+          <w:lang w:val="en-US"/>
+        </w:rPr>
+        <w:t>(</w:t>
+      </w:r>
+      <w:r>
+        <w:rPr>
+          <w:lang w:val="en-US"/>
+        </w:rPr>
+        <w:t>v0, v1</w:t>
+      </w:r>
+      <w:r>
+        <w:rPr>
+          <w:lang w:val="en-US"/>
+        </w:rPr>
+        <w:t>)</w:t>
+      </w:r>
+      <w:r>
+        <w:rPr>
+          <w:lang w:val="en-US"/>
+        </w:rPr>
+        <w:t xml:space="preserve">, </w:t>
+      </w:r>
+      <w:r>
+        <w:rPr>
+          <w:lang w:val="en-US"/>
+        </w:rPr>
+        <w:t>(</w:t>
+      </w:r>
+      <w:r>
+        <w:rPr>
+          <w:lang w:val="en-US"/>
+        </w:rPr>
+        <w:t>v1, v2</w:t>
+      </w:r>
+      <w:r>
+        <w:rPr>
+          <w:lang w:val="en-US"/>
+        </w:rPr>
+        <w:t>)</w:t>
+      </w:r>
+      <w:r>
+        <w:rPr>
+          <w:lang w:val="en-US"/>
+        </w:rPr>
+        <w:t xml:space="preserve">, and </w:t>
+      </w:r>
+      <w:r>
+        <w:rPr>
+          <w:lang w:val="en-US"/>
+        </w:rPr>
+        <w:t>(</w:t>
+      </w:r>
+      <w:r>
+        <w:rPr>
+          <w:lang w:val="en-US"/>
+        </w:rPr>
+        <w:t>v</w:t>
+      </w:r>
+      <w:r>
+        <w:rPr>
+          <w:lang w:val="en-US"/>
+        </w:rPr>
+        <w:t>0</w:t>
+      </w:r>
+      <w:r>
+        <w:rPr>
+          <w:lang w:val="en-US"/>
+        </w:rPr>
+        <w:t>, v</w:t>
+      </w:r>
+      <w:r>
+        <w:rPr>
+          <w:lang w:val="en-US"/>
+        </w:rPr>
+        <w:t>2</w:t>
+      </w:r>
+      <w:r>
+        <w:rPr>
+          <w:lang w:val="en-US"/>
+        </w:rPr>
+        <w:t>)</w:t>
+      </w:r>
+      <w:r>
+        <w:rPr>
+          <w:lang w:val="en-US"/>
+        </w:rPr>
+        <w:t xml:space="preserve">, where one of these lines will be an entire side and the other side will be made up of the remaining two. Since we sorted the vertices, we know </w:t>
+      </w:r>
+      <w:r>
+        <w:rPr>
+          <w:lang w:val="en-US"/>
+        </w:rPr>
+        <w:t>(</w:t>
+      </w:r>
+      <w:r>
+        <w:rPr>
+          <w:lang w:val="en-US"/>
+        </w:rPr>
+        <w:t>v</w:t>
+      </w:r>
+      <w:r>
+        <w:rPr>
+          <w:lang w:val="en-US"/>
+        </w:rPr>
+        <w:t>0</w:t>
+      </w:r>
+      <w:r>
+        <w:rPr>
+          <w:lang w:val="en-US"/>
+        </w:rPr>
+        <w:t>, v</w:t>
+      </w:r>
+      <w:r>
+        <w:rPr>
+          <w:lang w:val="en-US"/>
+        </w:rPr>
+        <w:t>2</w:t>
+      </w:r>
+      <w:r>
+        <w:rPr>
+          <w:lang w:val="en-US"/>
+        </w:rPr>
+        <w:t>)</w:t>
+      </w:r>
+      <w:r>
+        <w:rPr>
+          <w:lang w:val="en-US"/>
+        </w:rPr>
+        <w:t xml:space="preserve"> will always be the continuous side, while </w:t>
+      </w:r>
+      <w:r>
+        <w:rPr>
+          <w:lang w:val="en-US"/>
+        </w:rPr>
+        <w:t>(</w:t>
+      </w:r>
+      <w:r>
+        <w:rPr>
+          <w:lang w:val="en-US"/>
+        </w:rPr>
+        <w:t>v0, v1</w:t>
+      </w:r>
+      <w:r>
+        <w:rPr>
+          <w:lang w:val="en-US"/>
+        </w:rPr>
+        <w:t>)</w:t>
+      </w:r>
       <w:r>
         <w:rPr>
           <w:lang w:val="en-US"/>
         </w:rPr>
         <w:t xml:space="preserve"> and </w:t>
       </w:r>
-      <w:proofErr w:type="spellStart"/>
-      <w:r>
-        <w:rPr>
-          <w:lang w:val="en-US"/>
-        </w:rPr>
-        <w:t>bottomY</w:t>
-      </w:r>
-      <w:proofErr w:type="spellEnd"/>
-      <w:r>
-        <w:rPr>
-          <w:lang w:val="en-US"/>
-        </w:rPr>
-        <w:t xml:space="preserve">, we can simply sort the vertices before drawing. The actual tricky part of this implementation is calculating the right and left bounds. To solve this, we can consider that the x bounds are defined by the </w:t>
-      </w:r>
-      <w:r>
-        <w:rPr>
-          <w:lang w:val="en-US"/>
-        </w:rPr>
-        <w:t>segments</w:t>
-      </w:r>
-      <w:r>
-        <w:rPr>
-          <w:lang w:val="en-US"/>
-        </w:rPr>
-        <w:t xml:space="preserve"> </w:t>
-      </w:r>
       <w:r>
         <w:rPr>
           <w:lang w:val="en-US"/>
@@ -9734,7 +9814,7 @@
         <w:rPr>
           <w:lang w:val="en-US"/>
         </w:rPr>
-        <w:t>v0, v1</w:t>
+        <w:t>v1, v2</w:t>
       </w:r>
       <w:r>
         <w:rPr>
@@ -9746,237 +9826,76 @@
         <w:rPr>
           <w:lang w:val="en-US"/>
         </w:rPr>
-        <w:t xml:space="preserve">, </w:t>
-      </w:r>
-      <w:r>
-        <w:rPr>
-          <w:lang w:val="en-US"/>
-        </w:rPr>
-        <w:t>(</w:t>
-      </w:r>
-      <w:r>
-        <w:rPr>
-          <w:lang w:val="en-US"/>
-        </w:rPr>
-        <w:t>v1, v2</w:t>
-      </w:r>
-      <w:r>
-        <w:rPr>
-          <w:lang w:val="en-US"/>
-        </w:rPr>
-        <w:t>)</w:t>
-      </w:r>
-      <w:r>
-        <w:rPr>
-          <w:lang w:val="en-US"/>
-        </w:rPr>
-        <w:t xml:space="preserve">, and </w:t>
-      </w:r>
-      <w:r>
-        <w:rPr>
-          <w:lang w:val="en-US"/>
-        </w:rPr>
-        <w:t>(</w:t>
-      </w:r>
-      <w:r>
-        <w:rPr>
-          <w:lang w:val="en-US"/>
-        </w:rPr>
-        <w:t>v</w:t>
-      </w:r>
-      <w:r>
-        <w:rPr>
-          <w:lang w:val="en-US"/>
-        </w:rPr>
-        <w:t>0</w:t>
-      </w:r>
-      <w:r>
-        <w:rPr>
-          <w:lang w:val="en-US"/>
-        </w:rPr>
-        <w:t>, v</w:t>
-      </w:r>
-      <w:r>
-        <w:rPr>
-          <w:lang w:val="en-US"/>
-        </w:rPr>
-        <w:t>2</w:t>
-      </w:r>
-      <w:r>
-        <w:rPr>
-          <w:lang w:val="en-US"/>
-        </w:rPr>
-        <w:t>)</w:t>
-      </w:r>
-      <w:r>
-        <w:rPr>
-          <w:lang w:val="en-US"/>
-        </w:rPr>
-        <w:t xml:space="preserve">, where one of these lines will be an entire side and the other side will be made up of the remaining two. Since we sorted the vertices, we know </w:t>
-      </w:r>
-      <w:r>
-        <w:rPr>
-          <w:lang w:val="en-US"/>
-        </w:rPr>
-        <w:t>(</w:t>
-      </w:r>
-      <w:r>
-        <w:rPr>
-          <w:lang w:val="en-US"/>
-        </w:rPr>
-        <w:t>v</w:t>
-      </w:r>
-      <w:r>
-        <w:rPr>
-          <w:lang w:val="en-US"/>
-        </w:rPr>
-        <w:t>0</w:t>
-      </w:r>
-      <w:r>
-        <w:rPr>
-          <w:lang w:val="en-US"/>
-        </w:rPr>
-        <w:t>, v</w:t>
-      </w:r>
-      <w:r>
-        <w:rPr>
-          <w:lang w:val="en-US"/>
-        </w:rPr>
-        <w:t>2</w:t>
-      </w:r>
-      <w:r>
-        <w:rPr>
-          <w:lang w:val="en-US"/>
-        </w:rPr>
-        <w:t>)</w:t>
-      </w:r>
-      <w:r>
-        <w:rPr>
-          <w:lang w:val="en-US"/>
-        </w:rPr>
-        <w:t xml:space="preserve"> will always be the continuous side, while </w:t>
-      </w:r>
-      <w:r>
-        <w:rPr>
-          <w:lang w:val="en-US"/>
-        </w:rPr>
-        <w:t>(</w:t>
-      </w:r>
-      <w:r>
-        <w:rPr>
-          <w:lang w:val="en-US"/>
-        </w:rPr>
-        <w:t>v0, v1</w:t>
-      </w:r>
-      <w:r>
-        <w:rPr>
-          <w:lang w:val="en-US"/>
-        </w:rPr>
-        <w:t>)</w:t>
-      </w:r>
-      <w:r>
-        <w:rPr>
-          <w:lang w:val="en-US"/>
-        </w:rPr>
-        <w:t xml:space="preserve"> and </w:t>
-      </w:r>
-      <w:r>
-        <w:rPr>
-          <w:lang w:val="en-US"/>
-        </w:rPr>
-        <w:t>(</w:t>
-      </w:r>
-      <w:r>
-        <w:rPr>
-          <w:lang w:val="en-US"/>
-        </w:rPr>
-        <w:t>v1, v2</w:t>
-      </w:r>
-      <w:r>
-        <w:rPr>
-          <w:lang w:val="en-US"/>
-        </w:rPr>
-        <w:t>)</w:t>
-      </w:r>
-      <w:r>
-        <w:rPr>
-          <w:lang w:val="en-US"/>
-        </w:rPr>
-        <w:t xml:space="preserve"> will make up the segmented side. [1.] Now, to </w:t>
-      </w:r>
-      <w:r>
-        <w:rPr>
-          <w:lang w:val="en-US"/>
-        </w:rPr>
-        <w:t>calculate</w:t>
-      </w:r>
-      <w:r>
-        <w:rPr>
-          <w:lang w:val="en-US"/>
-        </w:rPr>
-        <w:t xml:space="preserve"> the x bound</w:t>
-      </w:r>
-      <w:r>
-        <w:rPr>
-          <w:lang w:val="en-US"/>
-        </w:rPr>
-        <w:t>s</w:t>
-      </w:r>
-      <w:r>
-        <w:rPr>
-          <w:lang w:val="en-US"/>
-        </w:rPr>
-        <w:t xml:space="preserve"> we </w:t>
-      </w:r>
-      <w:r>
-        <w:rPr>
-          <w:lang w:val="en-US"/>
-        </w:rPr>
-        <w:t>can use a slightly modified version of our line drawing algorithm, where instead of drawing the point, we store the x value in a list</w:t>
-      </w:r>
-      <w:r>
-        <w:rPr>
-          <w:lang w:val="en-US"/>
-        </w:rPr>
-        <w:t xml:space="preserve"> whenever y changes</w:t>
-      </w:r>
-      <w:r>
-        <w:rPr>
-          <w:lang w:val="en-US"/>
-        </w:rPr>
-        <w:t>:</w:t>
-      </w:r>
-      <w:r>
-        <w:rPr>
-          <w:lang w:val="en-US"/>
-        </w:rPr>
-        <w:t xml:space="preserve"> </w:t>
+        <w:t xml:space="preserve"> will make up the segmented side. [1.] </w:t>
       </w:r>
     </w:p>
     <w:p>
       <w:pPr>
         <w:pStyle w:val="Perusteksti"/>
-        <w:rPr>
-          <w:lang w:val="en-US"/>
-        </w:rPr>
-      </w:pPr>
-      <w:r>
-        <w:rPr>
-          <w:lang w:val="en-US"/>
-        </w:rPr>
-        <w:t xml:space="preserve">{TODO add picture explaining </w:t>
-      </w:r>
-      <w:r>
-        <w:rPr>
-          <w:lang w:val="en-US"/>
-        </w:rPr>
-        <w:t>triangle and vertices and sides</w:t>
-      </w:r>
-      <w:r>
-        <w:rPr>
-          <w:lang w:val="en-US"/>
-        </w:rPr>
-        <w:t>}</w:t>
+        <w:jc w:val="center"/>
+        <w:rPr>
+          <w:lang w:val="en-US"/>
+        </w:rPr>
+      </w:pPr>
+      <w:r>
+        <w:rPr>
+          <w:noProof/>
+          <w:lang w:val="en-US"/>
+        </w:rPr>
+        <w:drawing>
+          <wp:inline distT="0" distB="0" distL="0" distR="0" wp14:anchorId="34286E4B" wp14:editId="4C9C7E82">
+            <wp:extent cx="3201605" cy="2592126"/>
+            <wp:effectExtent l="0" t="0" r="0" b="0"/>
+            <wp:docPr id="714271503" name="Picture 35"/>
+            <wp:cNvGraphicFramePr>
+              <a:graphicFrameLocks xmlns:a="http://schemas.openxmlformats.org/drawingml/2006/main" noChangeAspect="1"/>
+            </wp:cNvGraphicFramePr>
+            <a:graphic xmlns:a="http://schemas.openxmlformats.org/drawingml/2006/main">
+              <a:graphicData uri="http://schemas.openxmlformats.org/drawingml/2006/picture">
+                <pic:pic xmlns:pic="http://schemas.openxmlformats.org/drawingml/2006/picture">
+                  <pic:nvPicPr>
+                    <pic:cNvPr id="0" name="Picture 8"/>
+                    <pic:cNvPicPr>
+                      <a:picLocks noChangeAspect="1" noChangeArrowheads="1"/>
+                    </pic:cNvPicPr>
+                  </pic:nvPicPr>
+                  <pic:blipFill>
+                    <a:blip r:embed="rId24" cstate="print">
+                      <a:extLst>
+                        <a:ext uri="{28A0092B-C50C-407E-A947-70E740481C1C}">
+                          <a14:useLocalDpi xmlns:a14="http://schemas.microsoft.com/office/drawing/2010/main" val="0"/>
+                        </a:ext>
+                      </a:extLst>
+                    </a:blip>
+                    <a:srcRect/>
+                    <a:stretch>
+                      <a:fillRect/>
+                    </a:stretch>
+                  </pic:blipFill>
+                  <pic:spPr bwMode="auto">
+                    <a:xfrm>
+                      <a:off x="0" y="0"/>
+                      <a:ext cx="3333589" cy="2698985"/>
+                    </a:xfrm>
+                    <a:prstGeom prst="rect">
+                      <a:avLst/>
+                    </a:prstGeom>
+                    <a:noFill/>
+                    <a:ln>
+                      <a:noFill/>
+                    </a:ln>
+                  </pic:spPr>
+                </pic:pic>
+              </a:graphicData>
+            </a:graphic>
+          </wp:inline>
+        </w:drawing>
+      </w:r>
+      <w:r>
+        <w:rPr>
+          <w:lang w:val="en-US"/>
+        </w:rPr>
+        <w:t xml:space="preserve"> </w:t>
       </w:r>
     </w:p>
     <w:p>
@@ -9988,10 +9907,78 @@
       </w:pPr>
       <w:r>
         <w:rPr>
+          <w:lang w:val="en-US"/>
+        </w:rPr>
+        <w:lastRenderedPageBreak/>
+        <w:t>To</w:t>
+      </w:r>
+      <w:r>
+        <w:rPr>
+          <w:lang w:val="en-US"/>
+        </w:rPr>
+        <w:t xml:space="preserve"> </w:t>
+      </w:r>
+      <w:r>
+        <w:rPr>
+          <w:lang w:val="en-US"/>
+        </w:rPr>
+        <w:t>calculate</w:t>
+      </w:r>
+      <w:r>
+        <w:rPr>
+          <w:lang w:val="en-US"/>
+        </w:rPr>
+        <w:t xml:space="preserve"> the x bound</w:t>
+      </w:r>
+      <w:r>
+        <w:rPr>
+          <w:lang w:val="en-US"/>
+        </w:rPr>
+        <w:t>s</w:t>
+      </w:r>
+      <w:r>
+        <w:rPr>
+          <w:lang w:val="en-US"/>
+        </w:rPr>
+        <w:t xml:space="preserve"> we </w:t>
+      </w:r>
+      <w:r>
+        <w:rPr>
+          <w:lang w:val="en-US"/>
+        </w:rPr>
+        <w:t xml:space="preserve">can use a slightly modified version of our line drawing </w:t>
+      </w:r>
+      <w:r>
+        <w:rPr>
+          <w:lang w:val="en-US"/>
+        </w:rPr>
+        <w:t>algorithm</w:t>
+      </w:r>
+      <w:r>
+        <w:rPr>
+          <w:lang w:val="en-US"/>
+        </w:rPr>
+        <w:t>, where instead of drawing the point, we store the x value in a list whenever y changes</w:t>
+      </w:r>
+      <w:r>
+        <w:rPr>
+          <w:lang w:val="en-US"/>
+        </w:rPr>
+        <w:t>:</w:t>
+      </w:r>
+    </w:p>
+    <w:p>
+      <w:pPr>
+        <w:pStyle w:val="Perusteksti"/>
+        <w:rPr>
+          <w:lang w:val="en-US"/>
+        </w:rPr>
+      </w:pPr>
+      <w:r>
+        <w:rPr>
           <w:noProof/>
           <w:lang w:val="en-US"/>
         </w:rPr>
-        <w:lastRenderedPageBreak/>
         <mc:AlternateContent>
           <mc:Choice Requires="wps">
             <w:drawing>
@@ -11058,14 +11045,6 @@
         </w:rPr>
         <w:t xml:space="preserve"> all this together we have a simple function to draw filled triangles: [1.]</w:t>
       </w:r>
-    </w:p>
-    <w:p>
-      <w:pPr>
-        <w:pStyle w:val="Perusteksti"/>
-        <w:rPr>
-          <w:lang w:val="en-US"/>
-        </w:rPr>
-      </w:pPr>
     </w:p>
     <w:p>
       <w:pPr>
@@ -12102,21 +12081,7 @@
         <w:rPr>
           <w:lang w:val="en-US"/>
         </w:rPr>
-        <w:t xml:space="preserve"> use our </w:t>
-      </w:r>
-      <w:proofErr w:type="spellStart"/>
-      <w:r>
-        <w:rPr>
-          <w:lang w:val="en-US"/>
-        </w:rPr>
-        <w:t>DrawLine</w:t>
-      </w:r>
-      <w:proofErr w:type="spellEnd"/>
-      <w:r>
-        <w:rPr>
-          <w:lang w:val="en-US"/>
-        </w:rPr>
-        <w:t xml:space="preserve"> function here. That is due to our lines </w:t>
+        <w:t xml:space="preserve"> use our DrawLine function here. That is due to our lines </w:t>
       </w:r>
       <w:r>
         <w:rPr>
@@ -12367,14 +12332,7 @@
         <w:rPr>
           <w:lang w:val="en-US"/>
         </w:rPr>
-        <w:t xml:space="preserve">Calculate </w:t>
-      </w:r>
-      <w:proofErr w:type="spellStart"/>
-      <w:r>
-        <w:rPr>
-          <w:lang w:val="en-US"/>
-        </w:rPr>
-        <w:t>normal</w:t>
+        <w:t>Calculate normal</w:t>
       </w:r>
       <w:r>
         <w:rPr>
@@ -12382,7 +12340,6 @@
         </w:rPr>
         <w:t>s</w:t>
       </w:r>
-      <w:proofErr w:type="spellEnd"/>
     </w:p>
     <w:p>
       <w:pPr>
@@ -12668,7 +12625,6 @@
         </w:rPr>
         <w:t xml:space="preserve">oading these models from files is outside the scope of this paper, but there are many existing libraries, such as </w:t>
       </w:r>
-      <w:proofErr w:type="spellStart"/>
       <w:r>
         <w:rPr>
           <w:i/>
@@ -12677,14 +12633,12 @@
         </w:rPr>
         <w:t>Assimp</w:t>
       </w:r>
-      <w:proofErr w:type="spellEnd"/>
       <w:r>
         <w:rPr>
           <w:lang w:val="en-US"/>
         </w:rPr>
         <w:t xml:space="preserve"> and </w:t>
       </w:r>
-      <w:proofErr w:type="spellStart"/>
       <w:r>
         <w:rPr>
           <w:i/>
@@ -12693,7 +12647,6 @@
         </w:rPr>
         <w:t>tinyobjloader</w:t>
       </w:r>
-      <w:proofErr w:type="spellEnd"/>
       <w:r>
         <w:rPr>
           <w:lang w:val="en-US"/>
@@ -12704,21 +12657,7 @@
         <w:rPr>
           <w:lang w:val="en-US"/>
         </w:rPr>
-        <w:t xml:space="preserve">Section 3.3.2 goes over model loading with </w:t>
-      </w:r>
-      <w:proofErr w:type="spellStart"/>
-      <w:r>
-        <w:rPr>
-          <w:lang w:val="en-US"/>
-        </w:rPr>
-        <w:t>tinyobjloader</w:t>
-      </w:r>
-      <w:proofErr w:type="spellEnd"/>
-      <w:r>
-        <w:rPr>
-          <w:lang w:val="en-US"/>
-        </w:rPr>
-        <w:t xml:space="preserve"> in slightly more detail.</w:t>
+        <w:t>Section 3.3.2 goes over model loading with tinyobjloader in slightly more detail.</w:t>
       </w:r>
     </w:p>
     <w:p>
@@ -13302,21 +13241,7 @@
         <w:rPr>
           <w:lang w:val="en-US"/>
         </w:rPr>
-        <w:t xml:space="preserve">, we can now represent a vector when w = 0 and a point when w = 1. The cases where w is some other number also represent point, the important part is the ratio between </w:t>
-      </w:r>
-      <w:proofErr w:type="spellStart"/>
-      <w:r>
-        <w:rPr>
-          <w:lang w:val="en-US"/>
-        </w:rPr>
-        <w:t>xyz</w:t>
-      </w:r>
-      <w:proofErr w:type="spellEnd"/>
-      <w:r>
-        <w:rPr>
-          <w:lang w:val="en-US"/>
-        </w:rPr>
-        <w:t xml:space="preserve"> and w. </w:t>
+        <w:t xml:space="preserve">, we can now represent a vector when w = 0 and a point when w = 1. The cases where w is some other number also represent point, the important part is the ratio between xyz and w. </w:t>
       </w:r>
       <w:r>
         <w:rPr>
@@ -13334,21 +13259,7 @@
         <w:rPr>
           <w:lang w:val="en-US"/>
         </w:rPr>
-        <w:t xml:space="preserve">, B = (2, 4, 6, 2) is also the same point since the ratio between </w:t>
-      </w:r>
-      <w:proofErr w:type="spellStart"/>
-      <w:r>
-        <w:rPr>
-          <w:lang w:val="en-US"/>
-        </w:rPr>
-        <w:t>xyz</w:t>
-      </w:r>
-      <w:proofErr w:type="spellEnd"/>
-      <w:r>
-        <w:rPr>
-          <w:lang w:val="en-US"/>
-        </w:rPr>
-        <w:t xml:space="preserve"> and w remains the same</w:t>
+        <w:t>, B = (2, 4, 6, 2) is also the same point since the ratio between xyz and w remains the same</w:t>
       </w:r>
       <w:r>
         <w:rPr>
@@ -13366,21 +13277,7 @@
         <w:rPr>
           <w:lang w:val="en-US"/>
         </w:rPr>
-        <w:t xml:space="preserve"> back from homogenous coordinates to cartesian coordinates we divide </w:t>
-      </w:r>
-      <w:proofErr w:type="spellStart"/>
-      <w:r>
-        <w:rPr>
-          <w:lang w:val="en-US"/>
-        </w:rPr>
-        <w:t>xyz</w:t>
-      </w:r>
-      <w:proofErr w:type="spellEnd"/>
-      <w:r>
-        <w:rPr>
-          <w:lang w:val="en-US"/>
-        </w:rPr>
-        <w:t xml:space="preserve"> by w</w:t>
+        <w:t xml:space="preserve"> back from homogenous coordinates to cartesian coordinates we divide xyz by w</w:t>
       </w:r>
       <w:r>
         <w:rPr>
@@ -17156,49 +17053,7 @@
         <w:rPr>
           <w:lang w:val="en-US"/>
         </w:rPr>
-        <w:t xml:space="preserve">The points ABP and ACP' form two similar triangles, whose properties we can use to calculate p'. By the properties of similar triangles AC/AB = CP'/BP, substituting our known values and solving for BP we get BP = </w:t>
-      </w:r>
-      <w:proofErr w:type="spellStart"/>
-      <w:r>
-        <w:rPr>
-          <w:lang w:val="en-US"/>
-        </w:rPr>
-        <w:t>P'y</w:t>
-      </w:r>
-      <w:proofErr w:type="spellEnd"/>
-      <w:r>
-        <w:rPr>
-          <w:lang w:val="en-US"/>
-        </w:rPr>
-        <w:t xml:space="preserve"> = n * </w:t>
-      </w:r>
-      <w:proofErr w:type="spellStart"/>
-      <w:r>
-        <w:rPr>
-          <w:lang w:val="en-US"/>
-        </w:rPr>
-        <w:t>Py</w:t>
-      </w:r>
-      <w:proofErr w:type="spellEnd"/>
-      <w:r>
-        <w:rPr>
-          <w:lang w:val="en-US"/>
-        </w:rPr>
-        <w:t xml:space="preserve"> / -</w:t>
-      </w:r>
-      <w:proofErr w:type="spellStart"/>
-      <w:r>
-        <w:rPr>
-          <w:lang w:val="en-US"/>
-        </w:rPr>
-        <w:t>Pz</w:t>
-      </w:r>
-      <w:proofErr w:type="spellEnd"/>
-      <w:r>
-        <w:rPr>
-          <w:lang w:val="en-US"/>
-        </w:rPr>
-        <w:t>. Also note that since the camera is facing towards -Z</w:t>
+        <w:t>The points ABP and ACP' form two similar triangles, whose properties we can use to calculate p'. By the properties of similar triangles AC/AB = CP'/BP, substituting our known values and solving for BP we get BP = P'y = n * Py / -Pz. Also note that since the camera is facing towards -Z</w:t>
       </w:r>
       <w:r>
         <w:rPr>
@@ -17210,63 +17065,7 @@
         <w:rPr>
           <w:lang w:val="en-US"/>
         </w:rPr>
-        <w:t xml:space="preserve"> </w:t>
-      </w:r>
-      <w:proofErr w:type="spellStart"/>
-      <w:r>
-        <w:rPr>
-          <w:lang w:val="en-US"/>
-        </w:rPr>
-        <w:t>Pz</w:t>
-      </w:r>
-      <w:proofErr w:type="spellEnd"/>
-      <w:r>
-        <w:rPr>
-          <w:lang w:val="en-US"/>
-        </w:rPr>
-        <w:t xml:space="preserve"> is inverted to preserve the sign of the y coordinate. The same logic works for </w:t>
-      </w:r>
-      <w:proofErr w:type="spellStart"/>
-      <w:r>
-        <w:rPr>
-          <w:lang w:val="en-US"/>
-        </w:rPr>
-        <w:t>P'x</w:t>
-      </w:r>
-      <w:proofErr w:type="spellEnd"/>
-      <w:r>
-        <w:rPr>
-          <w:lang w:val="en-US"/>
-        </w:rPr>
-        <w:t xml:space="preserve"> = n * </w:t>
-      </w:r>
-      <w:proofErr w:type="spellStart"/>
-      <w:r>
-        <w:rPr>
-          <w:lang w:val="en-US"/>
-        </w:rPr>
-        <w:t>Px</w:t>
-      </w:r>
-      <w:proofErr w:type="spellEnd"/>
-      <w:r>
-        <w:rPr>
-          <w:lang w:val="en-US"/>
-        </w:rPr>
-        <w:t xml:space="preserve"> / -</w:t>
-      </w:r>
-      <w:proofErr w:type="spellStart"/>
-      <w:r>
-        <w:rPr>
-          <w:lang w:val="en-US"/>
-        </w:rPr>
-        <w:t>Pz</w:t>
-      </w:r>
-      <w:proofErr w:type="spellEnd"/>
-      <w:r>
-        <w:rPr>
-          <w:lang w:val="en-US"/>
-        </w:rPr>
-        <w:t>. [</w:t>
+        <w:t xml:space="preserve"> Pz is inverted to preserve the sign of the y coordinate. The same logic works for P'x = n * Px / -Pz. [</w:t>
       </w:r>
       <w:r>
         <w:rPr>
@@ -17310,21 +17109,7 @@
         <w:rPr>
           <w:lang w:val="en-US"/>
         </w:rPr>
-        <w:t xml:space="preserve"> still </w:t>
-      </w:r>
-      <w:proofErr w:type="gramStart"/>
-      <w:r>
-        <w:rPr>
-          <w:lang w:val="en-US"/>
-        </w:rPr>
-        <w:t>have to</w:t>
-      </w:r>
-      <w:proofErr w:type="gramEnd"/>
-      <w:r>
-        <w:rPr>
-          <w:lang w:val="en-US"/>
-        </w:rPr>
-        <w:t xml:space="preserve"> map the point to NDC and preferably accomplish all this with a single matrix. </w:t>
+        <w:t xml:space="preserve"> still have to map the point to NDC and preferably accomplish all this with a single matrix. </w:t>
       </w:r>
       <w:r>
         <w:rPr>
@@ -17926,35 +17711,7 @@
         <w:rPr>
           <w:lang w:val="en-US"/>
         </w:rPr>
-        <w:t xml:space="preserve">Now that we have the projection matrix, we still need to calculate the values it needs. The near and far planes are easy, as they are given by the user. The other values are slightly more difficult, since we will want to calculate them based on the camera's field of view, or </w:t>
-      </w:r>
-      <w:proofErr w:type="spellStart"/>
-      <w:r>
-        <w:rPr>
-          <w:lang w:val="en-US"/>
-        </w:rPr>
-        <w:t>fov</w:t>
-      </w:r>
-      <w:proofErr w:type="spellEnd"/>
-      <w:r>
-        <w:rPr>
-          <w:lang w:val="en-US"/>
-        </w:rPr>
-        <w:t xml:space="preserve">, and aspect ratio. The </w:t>
-      </w:r>
-      <w:proofErr w:type="spellStart"/>
-      <w:r>
-        <w:rPr>
-          <w:lang w:val="en-US"/>
-        </w:rPr>
-        <w:t>fov</w:t>
-      </w:r>
-      <w:proofErr w:type="spellEnd"/>
-      <w:r>
-        <w:rPr>
-          <w:lang w:val="en-US"/>
-        </w:rPr>
-        <w:t xml:space="preserve"> can be defined as either the vertical or horizontal view angle. Here we will define it as the vertical angle, since that is the convention used by OpenGL, and it makes more sense with the standard way of defining aspect ratio as width/height. Calculating these values is trivial with basic trigonometry.</w:t>
+        <w:t>Now that we have the projection matrix, we still need to calculate the values it needs. The near and far planes are easy, as they are given by the user. The other values are slightly more difficult, since we will want to calculate them based on the camera's field of view, or fov, and aspect ratio. The fov can be defined as either the vertical or horizontal view angle. Here we will define it as the vertical angle, since that is the convention used by OpenGL, and it makes more sense with the standard way of defining aspect ratio as width/height. Calculating these values is trivial with basic trigonometry.</w:t>
       </w:r>
       <w:r>
         <w:rPr>
@@ -18119,21 +17876,7 @@
         <w:rPr>
           <w:lang w:val="en-US"/>
         </w:rPr>
-        <w:t xml:space="preserve"> homogenous coordinates back into cartesian coordinates by diving </w:t>
-      </w:r>
-      <w:proofErr w:type="spellStart"/>
-      <w:r>
-        <w:rPr>
-          <w:lang w:val="en-US"/>
-        </w:rPr>
-        <w:t>xyz</w:t>
-      </w:r>
-      <w:proofErr w:type="spellEnd"/>
-      <w:r>
-        <w:rPr>
-          <w:lang w:val="en-US"/>
-        </w:rPr>
-        <w:t xml:space="preserve"> by w.</w:t>
+        <w:t xml:space="preserve"> homogenous coordinates back into cartesian coordinates by diving xyz by w.</w:t>
       </w:r>
       <w:r>
         <w:rPr>
@@ -18181,35 +17924,13 @@
         <w:rPr>
           <w:lang w:val="en-US"/>
         </w:rPr>
-        <w:t xml:space="preserve"> origin at the bottom left, with +Y going up and +X going right, we simply need to multiply and add half the width to x and half the height </w:t>
-      </w:r>
-      <w:proofErr w:type="spellStart"/>
-      <w:r>
-        <w:rPr>
-          <w:lang w:val="en-US"/>
-        </w:rPr>
-        <w:t>to y</w:t>
-      </w:r>
-      <w:proofErr w:type="spellEnd"/>
-      <w:r>
-        <w:rPr>
-          <w:lang w:val="en-US"/>
-        </w:rPr>
-        <w:t xml:space="preserve"> </w:t>
-      </w:r>
-      <w:proofErr w:type="gramStart"/>
-      <w:r>
-        <w:rPr>
-          <w:lang w:val="en-US"/>
-        </w:rPr>
-        <w:t>in order to</w:t>
-      </w:r>
-      <w:proofErr w:type="gramEnd"/>
-      <w:r>
-        <w:rPr>
-          <w:lang w:val="en-US"/>
-        </w:rPr>
-        <w:t xml:space="preserve"> convert the point into canvas coordinates</w:t>
+        <w:t xml:space="preserve"> origin at the bottom left, with +Y going up and +X going right, we simply need to multiply and add half the width to x and half the height to y</w:t>
+      </w:r>
+      <w:r>
+        <w:rPr>
+          <w:lang w:val="en-US"/>
+        </w:rPr>
+        <w:t xml:space="preserve"> in order to convert the point into canvas coordinates</w:t>
       </w:r>
       <w:r>
         <w:rPr>
@@ -18726,21 +18447,7 @@
         <w:rPr>
           <w:lang w:val="en-US"/>
         </w:rPr>
-        <w:t xml:space="preserve">We are now rendering a proper scene with perspective and a movable camera. However, we introduced a big problem: if the vertex is behind the camera, </w:t>
-      </w:r>
-      <w:proofErr w:type="spellStart"/>
-      <w:r>
-        <w:rPr>
-          <w:lang w:val="en-US"/>
-        </w:rPr>
-        <w:t>w</w:t>
-      </w:r>
-      <w:proofErr w:type="spellEnd"/>
-      <w:r>
-        <w:rPr>
-          <w:lang w:val="en-US"/>
-        </w:rPr>
-        <w:t xml:space="preserve"> will be negative, which completely breaks our rendering. Even worse, if the vertex is right on the near clip plane it will cause a division by zero</w:t>
+        <w:t>We are now rendering a proper scene with perspective and a movable camera. However, we introduced a big problem: if the vertex is behind the camera, w will be negative, which completely breaks our rendering. Even worse, if the vertex is right on the near clip plane it will cause a division by zero</w:t>
       </w:r>
       <w:r>
         <w:rPr>
@@ -18980,21 +18687,7 @@
         <w:rPr>
           <w:lang w:val="en-US"/>
         </w:rPr>
-        <w:t xml:space="preserve">Here vector A is </w:t>
-      </w:r>
-      <w:proofErr w:type="gramStart"/>
-      <w:r>
-        <w:rPr>
-          <w:lang w:val="en-US"/>
-        </w:rPr>
-        <w:t>actually the</w:t>
-      </w:r>
-      <w:proofErr w:type="gramEnd"/>
-      <w:r>
-        <w:rPr>
-          <w:lang w:val="en-US"/>
-        </w:rPr>
-        <w:t xml:space="preserve"> normal of the bottom plane and vector B is the normal of the top plane, as they both point inside the clipping volume. Following the same logic and applying the aspect ratio we can calculate </w:t>
+        <w:t xml:space="preserve">Here vector A is actually the normal of the bottom plane and vector B is the normal of the top plane, as they both point inside the clipping volume. Following the same logic and applying the aspect ratio we can calculate </w:t>
       </w:r>
       <w:r>
         <w:rPr>
@@ -19066,21 +18759,7 @@
         <w:rPr>
           <w:lang w:val="en-US"/>
         </w:rPr>
-        <w:t xml:space="preserve">ll we </w:t>
-      </w:r>
-      <w:proofErr w:type="gramStart"/>
-      <w:r>
-        <w:rPr>
-          <w:lang w:val="en-US"/>
-        </w:rPr>
-        <w:t>have to</w:t>
-      </w:r>
-      <w:proofErr w:type="gramEnd"/>
-      <w:r>
-        <w:rPr>
-          <w:lang w:val="en-US"/>
-        </w:rPr>
-        <w:t xml:space="preserve"> do is plug </w:t>
+        <w:t xml:space="preserve">ll we have to do is plug </w:t>
       </w:r>
       <w:r>
         <w:rPr>
@@ -20342,35 +20021,7 @@
         <w:rPr>
           <w:lang w:val="en-US"/>
         </w:rPr>
-        <w:t xml:space="preserve">The first two cases are easy; we either draw the whole triangle, or </w:t>
-      </w:r>
-      <w:proofErr w:type="gramStart"/>
-      <w:r>
-        <w:rPr>
-          <w:lang w:val="en-US"/>
-        </w:rPr>
-        <w:t>none</w:t>
-      </w:r>
-      <w:proofErr w:type="gramEnd"/>
-      <w:r>
-        <w:rPr>
-          <w:lang w:val="en-US"/>
-        </w:rPr>
-        <w:t xml:space="preserve"> of it. The other two are more difficult since we </w:t>
-      </w:r>
-      <w:proofErr w:type="gramStart"/>
-      <w:r>
-        <w:rPr>
-          <w:lang w:val="en-US"/>
-        </w:rPr>
-        <w:t>have to</w:t>
-      </w:r>
-      <w:proofErr w:type="gramEnd"/>
-      <w:r>
-        <w:rPr>
-          <w:lang w:val="en-US"/>
-        </w:rPr>
-        <w:t xml:space="preserve"> decompose the triangle into multiple new triangles at the point where </w:t>
+        <w:t xml:space="preserve">The first two cases are easy; we either draw the whole triangle, or none of it. The other two are more difficult since we have to decompose the triangle into multiple new triangles at the point where </w:t>
       </w:r>
       <w:r>
         <w:rPr>
@@ -20453,7 +20104,6 @@
         </w:rPr>
         <w:t xml:space="preserve">, we can use the following equations, where </w:t>
       </w:r>
-      <w:proofErr w:type="spellStart"/>
       <w:r>
         <w:rPr>
           <w:i/>
@@ -20462,7 +20112,6 @@
         </w:rPr>
         <w:t>t</w:t>
       </w:r>
-      <w:proofErr w:type="spellEnd"/>
       <w:r>
         <w:rPr>
           <w:lang w:val="en-US"/>
@@ -22288,7 +21937,7 @@
                     </pic:cNvPicPr>
                   </pic:nvPicPr>
                   <pic:blipFill>
-                    <a:blip r:embed="rId22">
+                    <a:blip r:embed="rId25">
                       <a:extLst>
                         <a:ext uri="{28A0092B-C50C-407E-A947-70E740481C1C}">
                           <a14:useLocalDpi xmlns:a14="http://schemas.microsoft.com/office/drawing/2010/main" val="0"/>
@@ -22957,21 +22606,7 @@
         <w:rPr>
           <w:lang w:val="en-US"/>
         </w:rPr>
-        <w:t xml:space="preserve">To get the z positions, we </w:t>
-      </w:r>
-      <w:proofErr w:type="gramStart"/>
-      <w:r>
-        <w:rPr>
-          <w:lang w:val="en-US"/>
-        </w:rPr>
-        <w:t>have to</w:t>
-      </w:r>
-      <w:proofErr w:type="gramEnd"/>
-      <w:r>
-        <w:rPr>
-          <w:lang w:val="en-US"/>
-        </w:rPr>
-        <w:t xml:space="preserve"> interpolate them for every pixel. Because of how our </w:t>
+        <w:t xml:space="preserve">To get the z positions, we have to interpolate them for every pixel. Because of how our </w:t>
       </w:r>
       <w:r>
         <w:rPr>
@@ -23527,7 +23162,7 @@
                     </pic:cNvPicPr>
                   </pic:nvPicPr>
                   <pic:blipFill>
-                    <a:blip r:embed="rId23">
+                    <a:blip r:embed="rId26">
                       <a:extLst>
                         <a:ext uri="{28A0092B-C50C-407E-A947-70E740481C1C}">
                           <a14:useLocalDpi xmlns:a14="http://schemas.microsoft.com/office/drawing/2010/main" val="0"/>
@@ -25896,21 +25531,7 @@
         <w:rPr>
           <w:lang w:val="en-US"/>
         </w:rPr>
-        <w:t xml:space="preserve"> explain </w:t>
-      </w:r>
-      <w:proofErr w:type="spellStart"/>
-      <w:r>
-        <w:rPr>
-          <w:lang w:val="en-US"/>
-        </w:rPr>
-        <w:t>phong</w:t>
-      </w:r>
-      <w:proofErr w:type="spellEnd"/>
-      <w:r>
-        <w:rPr>
-          <w:lang w:val="en-US"/>
-        </w:rPr>
-        <w:t xml:space="preserve"> lighting and </w:t>
+        <w:t xml:space="preserve"> explain phong lighting and </w:t>
       </w:r>
       <w:r>
         <w:rPr>
@@ -26001,21 +25622,7 @@
         <w:rPr>
           <w:lang w:val="en-US"/>
         </w:rPr>
-        <w:t xml:space="preserve"> CMD comes from Ben </w:t>
-      </w:r>
-      <w:proofErr w:type="spellStart"/>
-      <w:r>
-        <w:rPr>
-          <w:lang w:val="en-US"/>
-        </w:rPr>
-        <w:t>Ryves</w:t>
-      </w:r>
-      <w:proofErr w:type="spellEnd"/>
-      <w:r>
-        <w:rPr>
-          <w:lang w:val="en-US"/>
-        </w:rPr>
-        <w:t xml:space="preserve">’ demo </w:t>
+        <w:t xml:space="preserve"> CMD comes from Ben Ryves’ demo </w:t>
       </w:r>
       <w:r>
         <w:rPr>
@@ -26121,55 +25728,13 @@
         <w:rPr>
           <w:lang w:val="en-US"/>
         </w:rPr>
-        <w:t xml:space="preserve">As stated above this implementation is made in C++ 23. For building, </w:t>
-      </w:r>
-      <w:proofErr w:type="spellStart"/>
-      <w:r>
-        <w:rPr>
-          <w:lang w:val="en-US"/>
-        </w:rPr>
-        <w:t>CMake</w:t>
-      </w:r>
-      <w:proofErr w:type="spellEnd"/>
-      <w:r>
-        <w:rPr>
-          <w:lang w:val="en-US"/>
-        </w:rPr>
-        <w:t xml:space="preserve"> and </w:t>
-      </w:r>
-      <w:proofErr w:type="spellStart"/>
-      <w:r>
-        <w:rPr>
-          <w:lang w:val="en-US"/>
-        </w:rPr>
-        <w:t>VisualStudio</w:t>
-      </w:r>
-      <w:proofErr w:type="spellEnd"/>
-      <w:r>
-        <w:rPr>
-          <w:lang w:val="en-US"/>
-        </w:rPr>
-        <w:t xml:space="preserve"> were used. </w:t>
-      </w:r>
-      <w:r>
-        <w:rPr>
-          <w:lang w:val="en-US"/>
-        </w:rPr>
-        <w:t xml:space="preserve">The library </w:t>
-      </w:r>
-      <w:proofErr w:type="spellStart"/>
-      <w:r>
-        <w:rPr>
-          <w:lang w:val="en-US"/>
-        </w:rPr>
-        <w:t>tinyobjloader</w:t>
-      </w:r>
-      <w:proofErr w:type="spellEnd"/>
-      <w:r>
-        <w:rPr>
-          <w:lang w:val="en-US"/>
-        </w:rPr>
-        <w:t xml:space="preserve"> was used for </w:t>
+        <w:t xml:space="preserve">As stated above this implementation is made in C++ 23. For building, CMake and VisualStudio were used. </w:t>
+      </w:r>
+      <w:r>
+        <w:rPr>
+          <w:lang w:val="en-US"/>
+        </w:rPr>
+        <w:t xml:space="preserve">The library tinyobjloader was used for </w:t>
       </w:r>
       <w:r>
         <w:rPr>
@@ -26211,21 +25776,7 @@
         <w:rPr>
           <w:lang w:val="en-US"/>
         </w:rPr>
-        <w:t xml:space="preserve">For loading textures from image files, the STB Image library was used. The reasoning for it is the same as for </w:t>
-      </w:r>
-      <w:proofErr w:type="spellStart"/>
-      <w:r>
-        <w:rPr>
-          <w:lang w:val="en-US"/>
-        </w:rPr>
-        <w:t>tinyobjloader</w:t>
-      </w:r>
-      <w:proofErr w:type="spellEnd"/>
-      <w:r>
-        <w:rPr>
-          <w:lang w:val="en-US"/>
-        </w:rPr>
-        <w:t xml:space="preserve">. Everything else is implemented using the standard C++ library and the Windows API. All 3D models and textures were made </w:t>
+        <w:t xml:space="preserve">For loading textures from image files, the STB Image library was used. The reasoning for it is the same as for tinyobjloader. Everything else is implemented using the standard C++ library and the Windows API. All 3D models and textures were made </w:t>
       </w:r>
       <w:r>
         <w:rPr>
@@ -26279,49 +25830,7 @@
         <w:rPr>
           <w:lang w:val="en-US"/>
         </w:rPr>
-        <w:t xml:space="preserve">usage such as changing position or other properties. The main function for rendering is </w:t>
-      </w:r>
-      <w:proofErr w:type="spellStart"/>
-      <w:r>
-        <w:rPr>
-          <w:lang w:val="en-US"/>
-        </w:rPr>
-        <w:t>DrawModel</w:t>
-      </w:r>
-      <w:proofErr w:type="spellEnd"/>
-      <w:r>
-        <w:rPr>
-          <w:lang w:val="en-US"/>
-        </w:rPr>
-        <w:t xml:space="preserve">, which is an abstraction for drawing the vertices and indices of a </w:t>
-      </w:r>
-      <w:proofErr w:type="spellStart"/>
-      <w:r>
-        <w:rPr>
-          <w:lang w:val="en-US"/>
-        </w:rPr>
-        <w:t>ModelInstance</w:t>
-      </w:r>
-      <w:proofErr w:type="spellEnd"/>
-      <w:r>
-        <w:rPr>
-          <w:lang w:val="en-US"/>
-        </w:rPr>
-        <w:t xml:space="preserve"> object. A </w:t>
-      </w:r>
-      <w:proofErr w:type="spellStart"/>
-      <w:r>
-        <w:rPr>
-          <w:lang w:val="en-US"/>
-        </w:rPr>
-        <w:t>ModelInstance</w:t>
-      </w:r>
-      <w:proofErr w:type="spellEnd"/>
-      <w:r>
-        <w:rPr>
-          <w:lang w:val="en-US"/>
-        </w:rPr>
-        <w:t xml:space="preserve"> is a drawable version of a Model, which contains its transform and other instance specific data. This is done for the sake of abstraction and so that the same 3D model can be drawn multiple times while only having to load it once. A basic program for setting up a scene is below:</w:t>
+        <w:t>usage such as changing position or other properties. The main function for rendering is DrawModel, which is an abstraction for drawing the vertices and indices of a ModelInstance object. A ModelInstance is a drawable version of a Model, which contains its transform and other instance specific data. This is done for the sake of abstraction and so that the same 3D model can be drawn multiple times while only having to load it once. A basic program for setting up a scene is below:</w:t>
       </w:r>
     </w:p>
     <w:p>
@@ -27545,7 +27054,7 @@
                     </pic:cNvPicPr>
                   </pic:nvPicPr>
                   <pic:blipFill>
-                    <a:blip r:embed="rId24">
+                    <a:blip r:embed="rId27">
                       <a:extLst>
                         <a:ext uri="{28A0092B-C50C-407E-A947-70E740481C1C}">
                           <a14:useLocalDpi xmlns:a14="http://schemas.microsoft.com/office/drawing/2010/main" val="0"/>
@@ -27827,16 +27336,8 @@
         <w:rPr>
           <w:lang w:val="en-US"/>
         </w:rPr>
-        <w:t xml:space="preserve">Window: Implement </w:t>
-      </w:r>
-      <w:proofErr w:type="spellStart"/>
-      <w:r>
-        <w:rPr>
-          <w:lang w:val="en-US"/>
-        </w:rPr>
-        <w:t>PutPixel</w:t>
-      </w:r>
-      <w:proofErr w:type="spellEnd"/>
+        <w:t>Window: Implement PutPixel</w:t>
+      </w:r>
       <w:r>
         <w:rPr>
           <w:lang w:val="en-US"/>
@@ -27991,21 +27492,7 @@
         <w:rPr>
           <w:lang w:val="en-US"/>
         </w:rPr>
-        <w:t xml:space="preserve">The model loading for this implementation is made with </w:t>
-      </w:r>
-      <w:proofErr w:type="spellStart"/>
-      <w:r>
-        <w:rPr>
-          <w:lang w:val="en-US"/>
-        </w:rPr>
-        <w:t>tinyobjloader</w:t>
-      </w:r>
-      <w:proofErr w:type="spellEnd"/>
-      <w:r>
-        <w:rPr>
-          <w:lang w:val="en-US"/>
-        </w:rPr>
-        <w:t>. It loads the</w:t>
+        <w:t>The model loading for this implementation is made with tinyobjloader. It loads the</w:t>
       </w:r>
       <w:r>
         <w:rPr>
@@ -28017,21 +27504,7 @@
         <w:rPr>
           <w:lang w:val="en-US"/>
         </w:rPr>
-        <w:t xml:space="preserve"> files into two arrays, one containing vertex data, such as positions and texture coordinates, and the other containing faces with indexes to the vertex array. Since triangulation is done by </w:t>
-      </w:r>
-      <w:proofErr w:type="spellStart"/>
-      <w:r>
-        <w:rPr>
-          <w:lang w:val="en-US"/>
-        </w:rPr>
-        <w:t>tinyobjloader</w:t>
-      </w:r>
-      <w:proofErr w:type="spellEnd"/>
-      <w:r>
-        <w:rPr>
-          <w:lang w:val="en-US"/>
-        </w:rPr>
-        <w:t xml:space="preserve">, this data can be copied almost directly to the model </w:t>
+        <w:t xml:space="preserve"> files into two arrays, one containing vertex data, such as positions and texture coordinates, and the other containing faces with indexes to the vertex array. Since triangulation is done by tinyobjloader, this data can be copied almost directly to the model </w:t>
       </w:r>
       <w:r>
         <w:rPr>
@@ -28043,41 +27516,13 @@
         <w:rPr>
           <w:lang w:val="en-US"/>
         </w:rPr>
-        <w:t xml:space="preserve">, with the only differences being that vertices and texture coordinates are separated into their own arrays and all other vertex attributes are discarded. </w:t>
-      </w:r>
-      <w:proofErr w:type="spellStart"/>
-      <w:r>
-        <w:rPr>
-          <w:lang w:val="en-US"/>
-        </w:rPr>
-        <w:t>Tinyobjloader</w:t>
-      </w:r>
-      <w:proofErr w:type="spellEnd"/>
-      <w:r>
-        <w:rPr>
-          <w:lang w:val="en-US"/>
-        </w:rPr>
-        <w:t xml:space="preserve"> also loads any applicable materials </w:t>
-      </w:r>
-      <w:r>
-        <w:rPr>
-          <w:lang w:val="en-US"/>
-        </w:rPr>
-        <w:t>from .</w:t>
-      </w:r>
-      <w:proofErr w:type="spellStart"/>
-      <w:r>
-        <w:rPr>
-          <w:lang w:val="en-US"/>
-        </w:rPr>
-        <w:t>mtl</w:t>
-      </w:r>
-      <w:proofErr w:type="spellEnd"/>
-      <w:r>
-        <w:rPr>
-          <w:lang w:val="en-US"/>
-        </w:rPr>
-        <w:t xml:space="preserve"> files. These materials contain a lot of information about how to shade the object, but this implementation only uses the diffuse color and texture</w:t>
+        <w:t xml:space="preserve">, with the only differences being that vertices and texture coordinates are separated into their own arrays and all other vertex attributes are discarded. Tinyobjloader also loads any applicable materials </w:t>
+      </w:r>
+      <w:r>
+        <w:rPr>
+          <w:lang w:val="en-US"/>
+        </w:rPr>
+        <w:t>from .mtl files. These materials contain a lot of information about how to shade the object, but this implementation only uses the diffuse color and texture</w:t>
       </w:r>
       <w:r>
         <w:rPr>
@@ -28089,35 +27534,7 @@
         <w:rPr>
           <w:lang w:val="en-US"/>
         </w:rPr>
-        <w:t xml:space="preserve">. Loading textures from image files is done with the </w:t>
-      </w:r>
-      <w:proofErr w:type="spellStart"/>
-      <w:r>
-        <w:rPr>
-          <w:lang w:val="en-US"/>
-        </w:rPr>
-        <w:t>stbimage</w:t>
-      </w:r>
-      <w:proofErr w:type="spellEnd"/>
-      <w:r>
-        <w:rPr>
-          <w:lang w:val="en-US"/>
-        </w:rPr>
-        <w:t xml:space="preserve"> library, which loads the image data into a single array with 1 byte per color channel. The only processing done to this data is combining the separate </w:t>
-      </w:r>
-      <w:proofErr w:type="spellStart"/>
-      <w:r>
-        <w:rPr>
-          <w:lang w:val="en-US"/>
-        </w:rPr>
-        <w:t>rgba</w:t>
-      </w:r>
-      <w:proofErr w:type="spellEnd"/>
-      <w:r>
-        <w:rPr>
-          <w:lang w:val="en-US"/>
-        </w:rPr>
-        <w:t xml:space="preserve"> </w:t>
+        <w:t xml:space="preserve">. Loading textures from image files is done with the stbimage library, which loads the image data into a single array with 1 byte per color channel. The only processing done to this data is combining the separate rgba </w:t>
       </w:r>
       <w:r>
         <w:rPr>
@@ -28144,21 +27561,7 @@
           <w:lang w:val="en-US"/>
         </w:rPr>
         <w:lastRenderedPageBreak/>
-        <w:t xml:space="preserve">This model class is not yet able to be rendered, as it first needs a transform and bounding sphere for clipping. Here a class called </w:t>
-      </w:r>
-      <w:proofErr w:type="spellStart"/>
-      <w:r>
-        <w:rPr>
-          <w:lang w:val="en-US"/>
-        </w:rPr>
-        <w:t>ModelInstance</w:t>
-      </w:r>
-      <w:proofErr w:type="spellEnd"/>
-      <w:r>
-        <w:rPr>
-          <w:lang w:val="en-US"/>
-        </w:rPr>
-        <w:t xml:space="preserve"> </w:t>
+        <w:t xml:space="preserve">This model class is not yet able to be rendered, as it first needs a transform and bounding sphere for clipping. Here a class called ModelInstance </w:t>
       </w:r>
       <w:r>
         <w:rPr>
@@ -28209,7 +27612,7 @@
                     </pic:cNvPicPr>
                   </pic:nvPicPr>
                   <pic:blipFill>
-                    <a:blip r:embed="rId25">
+                    <a:blip r:embed="rId28">
                       <a:extLst>
                         <a:ext uri="{28A0092B-C50C-407E-A947-70E740481C1C}">
                           <a14:useLocalDpi xmlns:a14="http://schemas.microsoft.com/office/drawing/2010/main" val="0"/>
@@ -28388,21 +27791,7 @@
         <w:rPr>
           <w:lang w:val="en-US"/>
         </w:rPr>
-        <w:t xml:space="preserve"> width and height, which are used to calculate the projection matrix and clip planes. For perspective projection there is also a field of view. The values of view, projection, and the clip planes are cached and only updated when required. For the view, this is whenever the position or rotation changes. For the projection and clip planes, this is when the projection type, </w:t>
-      </w:r>
-      <w:proofErr w:type="spellStart"/>
-      <w:r>
-        <w:rPr>
-          <w:lang w:val="en-US"/>
-        </w:rPr>
-        <w:t>fov</w:t>
-      </w:r>
-      <w:proofErr w:type="spellEnd"/>
-      <w:r>
-        <w:rPr>
-          <w:lang w:val="en-US"/>
-        </w:rPr>
-        <w:t>, width,</w:t>
+        <w:t xml:space="preserve"> width and height, which are used to calculate the projection matrix and clip planes. For perspective projection there is also a field of view. The values of view, projection, and the clip planes are cached and only updated when required. For the view, this is whenever the position or rotation changes. For the projection and clip planes, this is when the projection type, fov, width,</w:t>
       </w:r>
       <w:r>
         <w:rPr>
@@ -28474,21 +27863,7 @@
         <w:rPr>
           <w:lang w:val="en-US"/>
         </w:rPr>
-        <w:t xml:space="preserve"> function of the renderer is </w:t>
-      </w:r>
-      <w:proofErr w:type="spellStart"/>
-      <w:r>
-        <w:rPr>
-          <w:lang w:val="en-US"/>
-        </w:rPr>
-        <w:t>DrawModel</w:t>
-      </w:r>
-      <w:proofErr w:type="spellEnd"/>
-      <w:r>
-        <w:rPr>
-          <w:lang w:val="en-US"/>
-        </w:rPr>
-        <w:t xml:space="preserve">. It takes in a model instance, camera, and window, and processes the model’s vertices up to window coordinates. It starts by clipping the entire model against every clip plane. This is done before any vertex data is touched, as clipping the model only requires transforming the center point and scaling the radius of the bounding </w:t>
+        <w:t xml:space="preserve"> function of the renderer is DrawModel. It takes in a model instance, camera, and window, and processes the model’s vertices up to window coordinates. It starts by clipping the entire model against every clip plane. This is done before any vertex data is touched, as clipping the model only requires transforming the center point and scaling the radius of the bounding </w:t>
       </w:r>
       <w:r>
         <w:rPr>
@@ -28770,21 +28145,7 @@
         <w:rPr>
           <w:lang w:val="en-US"/>
         </w:rPr>
-        <w:t xml:space="preserve">Next it copies the vertices and applies the model </w:t>
-      </w:r>
-      <w:proofErr w:type="gramStart"/>
-      <w:r>
-        <w:rPr>
-          <w:lang w:val="en-US"/>
-        </w:rPr>
-        <w:t>transform</w:t>
-      </w:r>
-      <w:proofErr w:type="gramEnd"/>
-      <w:r>
-        <w:rPr>
-          <w:lang w:val="en-US"/>
-        </w:rPr>
-        <w:t xml:space="preserve"> to them. After this, it calculates the normal vector of each face</w:t>
+        <w:t>Next it copies the vertices and applies the model transform to them. After this, it calculates the normal vector of each face</w:t>
       </w:r>
       <w:r>
         <w:rPr>
@@ -30564,21 +29925,7 @@
         <w:rPr>
           <w:lang w:val="en-US"/>
         </w:rPr>
-        <w:t xml:space="preserve">. Here it is important to interpolate 1/z an </w:t>
-      </w:r>
-      <w:proofErr w:type="spellStart"/>
-      <w:r>
-        <w:rPr>
-          <w:lang w:val="en-US"/>
-        </w:rPr>
-        <w:t>uv</w:t>
-      </w:r>
-      <w:proofErr w:type="spellEnd"/>
-      <w:r>
-        <w:rPr>
-          <w:lang w:val="en-US"/>
-        </w:rPr>
-        <w:t>/z to correct for perspective distortion</w:t>
+        <w:t>. Here it is important to interpolate 1/z an uv/z to correct for perspective distortion</w:t>
       </w:r>
       <w:r>
         <w:rPr>
@@ -31437,7 +30784,7 @@
                     </pic:cNvPicPr>
                   </pic:nvPicPr>
                   <pic:blipFill>
-                    <a:blip r:embed="rId26">
+                    <a:blip r:embed="rId29">
                       <a:extLst>
                         <a:ext uri="{28A0092B-C50C-407E-A947-70E740481C1C}">
                           <a14:useLocalDpi xmlns:a14="http://schemas.microsoft.com/office/drawing/2010/main" val="0"/>
@@ -31491,7 +30838,7 @@
                     </pic:cNvPicPr>
                   </pic:nvPicPr>
                   <pic:blipFill>
-                    <a:blip r:embed="rId27">
+                    <a:blip r:embed="rId30">
                       <a:extLst>
                         <a:ext uri="{28A0092B-C50C-407E-A947-70E740481C1C}">
                           <a14:useLocalDpi xmlns:a14="http://schemas.microsoft.com/office/drawing/2010/main" val="0"/>
@@ -33346,21 +32693,7 @@
         <w:rPr>
           <w:lang w:val="en-US"/>
         </w:rPr>
-        <w:t xml:space="preserve">The Windows console is capable of drawing full </w:t>
-      </w:r>
-      <w:proofErr w:type="spellStart"/>
-      <w:r>
-        <w:rPr>
-          <w:lang w:val="en-US"/>
-        </w:rPr>
-        <w:t>rgb</w:t>
-      </w:r>
-      <w:proofErr w:type="spellEnd"/>
-      <w:r>
-        <w:rPr>
-          <w:lang w:val="en-US"/>
-        </w:rPr>
-        <w:t xml:space="preserve"> colors</w:t>
+        <w:t>The Windows console is capable of drawing full rgb colors</w:t>
       </w:r>
       <w:r>
         <w:rPr>
@@ -33566,35 +32899,7 @@
         <w:rPr>
           <w:lang w:val="en-US"/>
         </w:rPr>
-        <w:t xml:space="preserve">The window here is a class that mainly contains a frame buffer (canvas), a depth buffer, and </w:t>
-      </w:r>
-      <w:proofErr w:type="spellStart"/>
-      <w:r>
-        <w:rPr>
-          <w:lang w:val="en-US"/>
-        </w:rPr>
-        <w:t>PutPixel</w:t>
-      </w:r>
-      <w:proofErr w:type="spellEnd"/>
-      <w:r>
-        <w:rPr>
-          <w:lang w:val="en-US"/>
-        </w:rPr>
-        <w:t xml:space="preserve"> and </w:t>
-      </w:r>
-      <w:proofErr w:type="spellStart"/>
-      <w:r>
-        <w:rPr>
-          <w:lang w:val="en-US"/>
-        </w:rPr>
-        <w:t>PutChar</w:t>
-      </w:r>
-      <w:proofErr w:type="spellEnd"/>
-      <w:r>
-        <w:rPr>
-          <w:lang w:val="en-US"/>
-        </w:rPr>
-        <w:t xml:space="preserve"> functions. The frame buffer holds an array of characters with their background and foreground colors. This entire array will be printed to the console when the frame is drawn</w:t>
+        <w:t>The window here is a class that mainly contains a frame buffer (canvas), a depth buffer, and PutPixel and PutChar functions. The frame buffer holds an array of characters with their background and foreground colors. This entire array will be printed to the console when the frame is drawn</w:t>
       </w:r>
       <w:r>
         <w:rPr>
@@ -33606,21 +32911,7 @@
         <w:rPr>
           <w:lang w:val="en-US"/>
         </w:rPr>
-        <w:t>\x1b[38;</w:t>
-      </w:r>
-      <w:proofErr w:type="gramStart"/>
-      <w:r>
-        <w:rPr>
-          <w:lang w:val="en-US"/>
-        </w:rPr>
-        <w:t>2;{</w:t>
-      </w:r>
-      <w:proofErr w:type="gramEnd"/>
-      <w:r>
-        <w:rPr>
-          <w:lang w:val="en-US"/>
-        </w:rPr>
-        <w:t>r};{</w:t>
+        <w:t>\x1b[38;2;{r};{</w:t>
       </w:r>
       <w:r>
         <w:rPr>
@@ -33698,97 +32989,19 @@
         <w:rPr>
           <w:lang w:val="en-US"/>
         </w:rPr>
-        <w:t xml:space="preserve">”. This looks a bit complicated, but the structure here is basically </w:t>
-      </w:r>
-      <w:proofErr w:type="spellStart"/>
-      <w:proofErr w:type="gramStart"/>
-      <w:r>
-        <w:rPr>
-          <w:lang w:val="en-US"/>
-        </w:rPr>
-        <w:t>background;r</w:t>
-      </w:r>
-      <w:proofErr w:type="gramEnd"/>
-      <w:r>
-        <w:rPr>
-          <w:lang w:val="en-US"/>
-        </w:rPr>
-        <w:t>;g;b;foreground;r;g;b;character</w:t>
-      </w:r>
-      <w:proofErr w:type="spellEnd"/>
-      <w:r>
-        <w:rPr>
-          <w:lang w:val="en-US"/>
-        </w:rPr>
-        <w:t>.</w:t>
-      </w:r>
-      <w:r>
-        <w:rPr>
-          <w:lang w:val="en-US"/>
-        </w:rPr>
-        <w:t xml:space="preserve"> The </w:t>
-      </w:r>
-      <w:proofErr w:type="spellStart"/>
-      <w:r>
-        <w:rPr>
-          <w:lang w:val="en-US"/>
-        </w:rPr>
-        <w:t>DrawFrame</w:t>
-      </w:r>
-      <w:proofErr w:type="spellEnd"/>
-      <w:r>
-        <w:rPr>
-          <w:lang w:val="en-US"/>
-        </w:rPr>
-        <w:t xml:space="preserve"> and </w:t>
-      </w:r>
-      <w:proofErr w:type="spellStart"/>
-      <w:r>
-        <w:rPr>
-          <w:lang w:val="en-US"/>
-        </w:rPr>
-        <w:t>PutPixel</w:t>
-      </w:r>
-      <w:proofErr w:type="spellEnd"/>
-      <w:r>
-        <w:rPr>
-          <w:lang w:val="en-US"/>
-        </w:rPr>
-        <w:t xml:space="preserve"> functions are below, they are quite simple at the end of the day.</w:t>
-      </w:r>
-      <w:r>
-        <w:rPr>
-          <w:lang w:val="en-US"/>
-        </w:rPr>
-        <w:t xml:space="preserve"> The </w:t>
-      </w:r>
-      <w:proofErr w:type="spellStart"/>
-      <w:r>
-        <w:rPr>
-          <w:lang w:val="en-US"/>
-        </w:rPr>
-        <w:t>PutChar</w:t>
-      </w:r>
-      <w:proofErr w:type="spellEnd"/>
-      <w:r>
-        <w:rPr>
-          <w:lang w:val="en-US"/>
-        </w:rPr>
-        <w:t xml:space="preserve"> function is even simpler, just placing a </w:t>
-      </w:r>
-      <w:proofErr w:type="spellStart"/>
-      <w:r>
-        <w:rPr>
-          <w:lang w:val="en-US"/>
-        </w:rPr>
-        <w:t>CharPixel</w:t>
-      </w:r>
-      <w:proofErr w:type="spellEnd"/>
-      <w:r>
-        <w:rPr>
-          <w:lang w:val="en-US"/>
-        </w:rPr>
-        <w:t xml:space="preserve"> directly onto the framebuffer without a depth test.</w:t>
+        <w:t>”. This looks a bit complicated, but the structure here is basically background;r;g;b;foreground;r;g;b;character.</w:t>
+      </w:r>
+      <w:r>
+        <w:rPr>
+          <w:lang w:val="en-US"/>
+        </w:rPr>
+        <w:t xml:space="preserve"> The DrawFrame and PutPixel functions are below, they are quite simple at the end of the day.</w:t>
+      </w:r>
+      <w:r>
+        <w:rPr>
+          <w:lang w:val="en-US"/>
+        </w:rPr>
+        <w:t xml:space="preserve"> The PutChar function is even simpler, just placing a CharPixel directly onto the framebuffer without a depth test.</w:t>
       </w:r>
     </w:p>
     <w:p>
@@ -35362,21 +34575,7 @@
         <w:rPr>
           <w:lang w:val="en-US"/>
         </w:rPr>
-        <w:t xml:space="preserve">, as well as controlling </w:t>
-      </w:r>
-      <w:proofErr w:type="spellStart"/>
-      <w:r>
-        <w:rPr>
-          <w:lang w:val="en-US"/>
-        </w:rPr>
-        <w:t>cmd</w:t>
-      </w:r>
-      <w:proofErr w:type="spellEnd"/>
-      <w:r>
-        <w:rPr>
-          <w:lang w:val="en-US"/>
-        </w:rPr>
-        <w:t xml:space="preserve"> to better work as a window</w:t>
+        <w:t>, as well as controlling cmd to better work as a window</w:t>
       </w:r>
       <w:r>
         <w:rPr>
@@ -35445,30 +34644,8 @@
         <w:rPr>
           <w:lang w:val="en-US"/>
         </w:rPr>
-        <w:t xml:space="preserve"> could </w:t>
-      </w:r>
-      <w:proofErr w:type="gramStart"/>
-      <w:r>
-        <w:rPr>
-          <w:lang w:val="en-US"/>
-        </w:rPr>
-        <w:t>look into</w:t>
-      </w:r>
-      <w:proofErr w:type="gramEnd"/>
-      <w:r>
-        <w:rPr>
-          <w:lang w:val="en-US"/>
-        </w:rPr>
-        <w:t xml:space="preserve"> multithreading or </w:t>
-      </w:r>
-      <w:proofErr w:type="spellStart"/>
-      <w:r>
-        <w:rPr>
-          <w:lang w:val="en-US"/>
-        </w:rPr>
-        <w:t>simd</w:t>
-      </w:r>
-      <w:proofErr w:type="spellEnd"/>
+        <w:t xml:space="preserve"> could look into multithreading or simd</w:t>
+      </w:r>
     </w:p>
     <w:p>
       <w:pPr>
@@ -35569,32 +34746,15 @@
         </w:rPr>
         <w:t xml:space="preserve">Available: </w:t>
       </w:r>
-      <w:r>
-        <w:fldChar w:fldCharType="begin"/>
-      </w:r>
-      <w:r>
-        <w:rPr>
-          <w:lang w:val="en-US"/>
-        </w:rPr>
-        <w:instrText>HYPERLINK "https://gabrielgambetta.com/computer-graphics-from-scratch/"</w:instrText>
-      </w:r>
-      <w:r>
-        <w:fldChar w:fldCharType="separate"/>
-      </w:r>
-      <w:r>
-        <w:rPr>
-          <w:rStyle w:val="Hyperlink"/>
-          <w:lang w:val="en-US"/>
-        </w:rPr>
-        <w:t>https://gabrielgambetta.com/computer-graphics-from-scratch/</w:t>
-      </w:r>
-      <w:r>
-        <w:rPr>
-          <w:rStyle w:val="Hyperlink"/>
-          <w:lang w:val="en-US"/>
-        </w:rPr>
-        <w:fldChar w:fldCharType="end"/>
-      </w:r>
+      <w:hyperlink r:id="rId31" w:history="1">
+        <w:r>
+          <w:rPr>
+            <w:rStyle w:val="Hyperlink"/>
+            <w:lang w:val="en-US"/>
+          </w:rPr>
+          <w:t>https://gabrielgambetta.com/computer-graphics-from-scratch/</w:t>
+        </w:r>
+      </w:hyperlink>
     </w:p>
     <w:p>
       <w:pPr>
@@ -35684,21 +34844,7 @@
         <w:rPr>
           <w:lang w:val="en-US"/>
         </w:rPr>
-        <w:t xml:space="preserve">p. </w:t>
-      </w:r>
-      <w:proofErr w:type="spellStart"/>
-      <w:r>
-        <w:rPr>
-          <w:lang w:val="en-US"/>
-        </w:rPr>
-        <w:t>glViewport</w:t>
-      </w:r>
-      <w:proofErr w:type="spellEnd"/>
-      <w:r>
-        <w:rPr>
-          <w:lang w:val="en-US"/>
-        </w:rPr>
-        <w:t xml:space="preserve">. [Referenced 16.8.2024]. </w:t>
+        <w:t xml:space="preserve">p. glViewport. [Referenced 16.8.2024]. </w:t>
       </w:r>
       <w:r>
         <w:rPr>
@@ -35795,21 +34941,7 @@
         <w:rPr>
           <w:lang w:val="en-US"/>
         </w:rPr>
-        <w:t xml:space="preserve">Kennedy J. </w:t>
-      </w:r>
-      <w:proofErr w:type="spellStart"/>
-      <w:r>
-        <w:rPr>
-          <w:lang w:val="en-US"/>
-        </w:rPr>
-        <w:t>Bresenham's</w:t>
-      </w:r>
-      <w:proofErr w:type="spellEnd"/>
-      <w:r>
-        <w:rPr>
-          <w:lang w:val="en-US"/>
-        </w:rPr>
-        <w:t xml:space="preserve"> Integer Only Line Drawing Algorithm. </w:t>
+        <w:t xml:space="preserve">Kennedy J. Bresenham's Integer Only Line Drawing Algorithm. </w:t>
       </w:r>
       <w:r>
         <w:rPr>
@@ -35823,32 +34955,15 @@
         </w:rPr>
         <w:t xml:space="preserve">Available: </w:t>
       </w:r>
-      <w:r>
-        <w:fldChar w:fldCharType="begin"/>
-      </w:r>
-      <w:r>
-        <w:rPr>
-          <w:lang w:val="en-US"/>
-        </w:rPr>
-        <w:instrText>HYPERLINK "https://citeseerx.ist.psu.edu/document?repid=rep1&amp;type=pdf&amp;doi=eb6f1c1f6ee1baf5fdb426af36f575b543ca7f4"</w:instrText>
-      </w:r>
-      <w:r>
-        <w:fldChar w:fldCharType="separate"/>
-      </w:r>
-      <w:r>
-        <w:rPr>
-          <w:rStyle w:val="Hyperlink"/>
-          <w:lang w:val="en-US"/>
-        </w:rPr>
-        <w:t>https://citeseerx.ist.psu.edu/document?repid=rep1&amp;type=pdf&amp;doi=eb6f1c1f6ee1baf5fdb426af36f575b543ca7f4</w:t>
-      </w:r>
-      <w:r>
-        <w:rPr>
-          <w:rStyle w:val="Hyperlink"/>
-          <w:lang w:val="en-US"/>
-        </w:rPr>
-        <w:fldChar w:fldCharType="end"/>
-      </w:r>
+      <w:hyperlink r:id="rId32" w:history="1">
+        <w:r>
+          <w:rPr>
+            <w:rStyle w:val="Hyperlink"/>
+            <w:lang w:val="en-US"/>
+          </w:rPr>
+          <w:t>https://citeseerx.ist.psu.edu/document?repid=rep1&amp;type=pdf&amp;doi=eb6f1c1f6ee1baf5fdb426af36f575b543ca7f4</w:t>
+        </w:r>
+      </w:hyperlink>
     </w:p>
     <w:p>
       <w:pPr>
@@ -35903,21 +35018,7 @@
           <w:lang w:val="en-US"/>
         </w:rPr>
         <w:tab/>
-        <w:t xml:space="preserve">Murray JD, </w:t>
-      </w:r>
-      <w:proofErr w:type="spellStart"/>
-      <w:r>
-        <w:rPr>
-          <w:lang w:val="en-US"/>
-        </w:rPr>
-        <w:t>VanRyper</w:t>
-      </w:r>
-      <w:proofErr w:type="spellEnd"/>
-      <w:r>
-        <w:rPr>
-          <w:lang w:val="en-US"/>
-        </w:rPr>
-        <w:t xml:space="preserve"> W. </w:t>
+        <w:t xml:space="preserve">Murray JD, VanRyper W. </w:t>
       </w:r>
       <w:r>
         <w:rPr>
@@ -36212,15 +35313,10 @@
         </w:rPr>
         <w:t xml:space="preserve"> </w:t>
       </w:r>
-      <w:proofErr w:type="spellStart"/>
-      <w:r>
-        <w:t>Available</w:t>
-      </w:r>
-      <w:proofErr w:type="spellEnd"/>
-      <w:r>
-        <w:t xml:space="preserve">: </w:t>
-      </w:r>
-      <w:hyperlink r:id="rId28" w:history="1">
+      <w:r>
+        <w:t xml:space="preserve">Available: </w:t>
+      </w:r>
+      <w:hyperlink r:id="rId33" w:history="1">
         <w:r>
           <w:rPr>
             <w:rStyle w:val="Hyperlink"/>
@@ -36230,7 +35326,7 @@
       </w:hyperlink>
     </w:p>
     <w:sectPr>
-      <w:headerReference w:type="first" r:id="rId29"/>
+      <w:headerReference w:type="first" r:id="rId34"/>
       <w:pgSz w:w="11906" w:h="16838" w:code="9"/>
       <w:pgMar w:top="1134" w:right="851" w:bottom="1418" w:left="2438" w:header="709" w:footer="709" w:gutter="0"/>
       <w:pgNumType w:start="1"/>

</xml_diff>

<commit_message>
Fixed lag in window
</commit_message>
<xml_diff>
--- a/doc/Thesis.docx
+++ b/doc/Thesis.docx
@@ -309,37 +309,8 @@
         </w:rPr>
         <w:t xml:space="preserve">Asiasanat: </w:t>
       </w:r>
-      <w:proofErr w:type="spellStart"/>
-      <w:r>
-        <w:t>aliquam</w:t>
-      </w:r>
-      <w:proofErr w:type="spellEnd"/>
-      <w:r>
-        <w:t xml:space="preserve">, </w:t>
-      </w:r>
-      <w:proofErr w:type="spellStart"/>
-      <w:r>
-        <w:t>dignissim</w:t>
-      </w:r>
-      <w:proofErr w:type="spellEnd"/>
-      <w:r>
-        <w:t xml:space="preserve">, </w:t>
-      </w:r>
-      <w:proofErr w:type="spellStart"/>
-      <w:r>
-        <w:t>molestie</w:t>
-      </w:r>
-      <w:proofErr w:type="spellEnd"/>
-      <w:r>
-        <w:t xml:space="preserve">, </w:t>
-      </w:r>
-      <w:proofErr w:type="spellStart"/>
-      <w:r>
-        <w:t>tortor</w:t>
-      </w:r>
-      <w:proofErr w:type="spellEnd"/>
-      <w:r>
-        <w:t>, vitae</w:t>
+      <w:r>
+        <w:t>aliquam, dignissim, molestie, tortor, vitae</w:t>
       </w:r>
     </w:p>
     <w:p>
@@ -352,11 +323,9 @@
       <w:r>
         <w:t xml:space="preserve"> otsikkoa (</w:t>
       </w:r>
-      <w:proofErr w:type="spellStart"/>
       <w:r>
         <w:t>Calibri</w:t>
       </w:r>
-      <w:proofErr w:type="spellEnd"/>
       <w:r>
         <w:t>, fonttikoko: 11</w:t>
       </w:r>
@@ -382,11 +351,9 @@
       <w:r>
         <w:t>muusta työstä poikkeavasti fonttikoolla 10 (</w:t>
       </w:r>
-      <w:proofErr w:type="spellStart"/>
       <w:r>
         <w:t>Calibri</w:t>
       </w:r>
-      <w:proofErr w:type="spellEnd"/>
       <w:r>
         <w:t>, tyyli: Tiivistelmän tyyli). Tiivistelmän tulisi sopia yhdelle sivulle.</w:t>
       </w:r>
@@ -544,61 +511,11 @@
         </w:rPr>
         <w:t xml:space="preserve">Keywords: </w:t>
       </w:r>
-      <w:proofErr w:type="spellStart"/>
-      <w:r>
-        <w:rPr>
-          <w:lang w:val="en-US"/>
-        </w:rPr>
-        <w:t>aliquam</w:t>
-      </w:r>
-      <w:proofErr w:type="spellEnd"/>
-      <w:r>
-        <w:rPr>
-          <w:lang w:val="en-US"/>
-        </w:rPr>
-        <w:t xml:space="preserve">, </w:t>
-      </w:r>
-      <w:proofErr w:type="spellStart"/>
-      <w:r>
-        <w:rPr>
-          <w:lang w:val="en-US"/>
-        </w:rPr>
-        <w:t>dignissim</w:t>
-      </w:r>
-      <w:proofErr w:type="spellEnd"/>
-      <w:r>
-        <w:rPr>
-          <w:lang w:val="en-US"/>
-        </w:rPr>
-        <w:t xml:space="preserve">, </w:t>
-      </w:r>
-      <w:proofErr w:type="spellStart"/>
-      <w:r>
-        <w:rPr>
-          <w:lang w:val="en-US"/>
-        </w:rPr>
-        <w:t>molestie</w:t>
-      </w:r>
-      <w:proofErr w:type="spellEnd"/>
-      <w:r>
-        <w:rPr>
-          <w:lang w:val="en-US"/>
-        </w:rPr>
-        <w:t xml:space="preserve">, </w:t>
-      </w:r>
-      <w:proofErr w:type="spellStart"/>
-      <w:r>
-        <w:rPr>
-          <w:lang w:val="en-US"/>
-        </w:rPr>
-        <w:t>tortor</w:t>
-      </w:r>
-      <w:proofErr w:type="spellEnd"/>
-      <w:r>
-        <w:rPr>
-          <w:lang w:val="en-US"/>
-        </w:rPr>
-        <w:t>, vitae</w:t>
+      <w:r>
+        <w:rPr>
+          <w:lang w:val="en-US"/>
+        </w:rPr>
+        <w:t>aliquam, dignissim, molestie, tortor, vitae</w:t>
       </w:r>
     </w:p>
     <w:p>
@@ -612,35 +529,7 @@
         <w:rPr>
           <w:lang w:val="en-US"/>
         </w:rPr>
-        <w:t xml:space="preserve">Write the abstract page in font size 10 (Arial, style: </w:t>
-      </w:r>
-      <w:proofErr w:type="spellStart"/>
-      <w:r>
-        <w:rPr>
-          <w:lang w:val="en-US"/>
-        </w:rPr>
-        <w:t>Tiivistelmän</w:t>
-      </w:r>
-      <w:proofErr w:type="spellEnd"/>
-      <w:r>
-        <w:rPr>
-          <w:lang w:val="en-US"/>
-        </w:rPr>
-        <w:t xml:space="preserve"> </w:t>
-      </w:r>
-      <w:proofErr w:type="spellStart"/>
-      <w:r>
-        <w:rPr>
-          <w:lang w:val="en-US"/>
-        </w:rPr>
-        <w:t>tyyli</w:t>
-      </w:r>
-      <w:proofErr w:type="spellEnd"/>
-      <w:r>
-        <w:rPr>
-          <w:lang w:val="en-US"/>
-        </w:rPr>
-        <w:t xml:space="preserve">), except for the abstract </w:t>
+        <w:t xml:space="preserve">Write the abstract page in font size 10 (Arial, style: Tiivistelmän tyyli), except for the abstract </w:t>
       </w:r>
       <w:r>
         <w:rPr>
@@ -656,34 +545,14 @@
         </w:rPr>
         <w:t xml:space="preserve">, which is written in font size 11. (Arial, style: </w:t>
       </w:r>
-      <w:proofErr w:type="spellStart"/>
       <w:r>
         <w:rPr>
           <w:b/>
           <w:bCs/>
           <w:lang w:val="en-US"/>
         </w:rPr>
-        <w:t>Otsikko</w:t>
-      </w:r>
-      <w:proofErr w:type="spellEnd"/>
-      <w:r>
-        <w:rPr>
-          <w:b/>
-          <w:bCs/>
-          <w:lang w:val="en-US"/>
-        </w:rPr>
-        <w:t xml:space="preserve"> </w:t>
-      </w:r>
-      <w:proofErr w:type="spellStart"/>
-      <w:r>
-        <w:rPr>
-          <w:b/>
-          <w:bCs/>
-          <w:lang w:val="en-US"/>
-        </w:rPr>
-        <w:t>Tiivistelmä</w:t>
-      </w:r>
-      <w:proofErr w:type="spellEnd"/>
+        <w:t>Otsikko Tiivistelmä</w:t>
+      </w:r>
       <w:r>
         <w:rPr>
           <w:lang w:val="en-US"/>
@@ -739,19 +608,9 @@
           <w:pPr>
             <w:pStyle w:val="TOCHeading"/>
           </w:pPr>
-          <w:proofErr w:type="spellStart"/>
           <w:r>
-            <w:t>Table</w:t>
+            <w:t>Table of Contents</w:t>
           </w:r>
-          <w:proofErr w:type="spellEnd"/>
-          <w:r>
-            <w:t xml:space="preserve"> of </w:t>
-          </w:r>
-          <w:proofErr w:type="spellStart"/>
-          <w:r>
-            <w:t>Contents</w:t>
-          </w:r>
-          <w:proofErr w:type="spellEnd"/>
         </w:p>
         <w:p>
           <w:pPr>
@@ -783,7 +642,7 @@
             </w:rPr>
             <w:fldChar w:fldCharType="separate"/>
           </w:r>
-          <w:hyperlink w:anchor="_Toc185447566" w:history="1">
+          <w:hyperlink w:anchor="_Toc185532788" w:history="1">
             <w:r>
               <w:rPr>
                 <w:rStyle w:val="Hyperlink"/>
@@ -828,7 +687,7 @@
                 <w:noProof/>
                 <w:webHidden/>
               </w:rPr>
-              <w:instrText xml:space="preserve"> PAGEREF _Toc185447566 \h </w:instrText>
+              <w:instrText xml:space="preserve"> PAGEREF _Toc185532788 \h </w:instrText>
             </w:r>
             <w:r>
               <w:rPr>
@@ -871,7 +730,7 @@
               <w14:ligatures w14:val="standardContextual"/>
             </w:rPr>
           </w:pPr>
-          <w:hyperlink w:anchor="_Toc185447567" w:history="1">
+          <w:hyperlink w:anchor="_Toc185532789" w:history="1">
             <w:r>
               <w:rPr>
                 <w:rStyle w:val="Hyperlink"/>
@@ -918,7 +777,7 @@
                 <w:noProof/>
                 <w:webHidden/>
               </w:rPr>
-              <w:instrText xml:space="preserve"> PAGEREF _Toc185447567 \h </w:instrText>
+              <w:instrText xml:space="preserve"> PAGEREF _Toc185532789 \h </w:instrText>
             </w:r>
             <w:r>
               <w:rPr>
@@ -964,7 +823,7 @@
               <w14:ligatures w14:val="standardContextual"/>
             </w:rPr>
           </w:pPr>
-          <w:hyperlink w:anchor="_Toc185447568" w:history="1">
+          <w:hyperlink w:anchor="_Toc185532790" w:history="1">
             <w:r>
               <w:rPr>
                 <w:rStyle w:val="Hyperlink"/>
@@ -1010,7 +869,7 @@
                 <w:noProof/>
                 <w:webHidden/>
               </w:rPr>
-              <w:instrText xml:space="preserve"> PAGEREF _Toc185447568 \h </w:instrText>
+              <w:instrText xml:space="preserve"> PAGEREF _Toc185532790 \h </w:instrText>
             </w:r>
             <w:r>
               <w:rPr>
@@ -1056,7 +915,7 @@
               <w14:ligatures w14:val="standardContextual"/>
             </w:rPr>
           </w:pPr>
-          <w:hyperlink w:anchor="_Toc185447569" w:history="1">
+          <w:hyperlink w:anchor="_Toc185532791" w:history="1">
             <w:r>
               <w:rPr>
                 <w:rStyle w:val="Hyperlink"/>
@@ -1102,7 +961,7 @@
                 <w:noProof/>
                 <w:webHidden/>
               </w:rPr>
-              <w:instrText xml:space="preserve"> PAGEREF _Toc185447569 \h </w:instrText>
+              <w:instrText xml:space="preserve"> PAGEREF _Toc185532791 \h </w:instrText>
             </w:r>
             <w:r>
               <w:rPr>
@@ -1148,7 +1007,7 @@
               <w14:ligatures w14:val="standardContextual"/>
             </w:rPr>
           </w:pPr>
-          <w:hyperlink w:anchor="_Toc185447570" w:history="1">
+          <w:hyperlink w:anchor="_Toc185532792" w:history="1">
             <w:r>
               <w:rPr>
                 <w:rStyle w:val="Hyperlink"/>
@@ -1194,7 +1053,7 @@
                 <w:noProof/>
                 <w:webHidden/>
               </w:rPr>
-              <w:instrText xml:space="preserve"> PAGEREF _Toc185447570 \h </w:instrText>
+              <w:instrText xml:space="preserve"> PAGEREF _Toc185532792 \h </w:instrText>
             </w:r>
             <w:r>
               <w:rPr>
@@ -1241,7 +1100,7 @@
               <w14:ligatures w14:val="standardContextual"/>
             </w:rPr>
           </w:pPr>
-          <w:hyperlink w:anchor="_Toc185447571" w:history="1">
+          <w:hyperlink w:anchor="_Toc185532793" w:history="1">
             <w:r>
               <w:rPr>
                 <w:rStyle w:val="Hyperlink"/>
@@ -1288,7 +1147,7 @@
                 <w:noProof/>
                 <w:webHidden/>
               </w:rPr>
-              <w:instrText xml:space="preserve"> PAGEREF _Toc185447571 \h </w:instrText>
+              <w:instrText xml:space="preserve"> PAGEREF _Toc185532793 \h </w:instrText>
             </w:r>
             <w:r>
               <w:rPr>
@@ -1335,7 +1194,7 @@
               <w14:ligatures w14:val="standardContextual"/>
             </w:rPr>
           </w:pPr>
-          <w:hyperlink w:anchor="_Toc185447572" w:history="1">
+          <w:hyperlink w:anchor="_Toc185532794" w:history="1">
             <w:r>
               <w:rPr>
                 <w:rStyle w:val="Hyperlink"/>
@@ -1382,7 +1241,7 @@
                 <w:noProof/>
                 <w:webHidden/>
               </w:rPr>
-              <w:instrText xml:space="preserve"> PAGEREF _Toc185447572 \h </w:instrText>
+              <w:instrText xml:space="preserve"> PAGEREF _Toc185532794 \h </w:instrText>
             </w:r>
             <w:r>
               <w:rPr>
@@ -1428,7 +1287,7 @@
               <w14:ligatures w14:val="standardContextual"/>
             </w:rPr>
           </w:pPr>
-          <w:hyperlink w:anchor="_Toc185447573" w:history="1">
+          <w:hyperlink w:anchor="_Toc185532795" w:history="1">
             <w:r>
               <w:rPr>
                 <w:rStyle w:val="Hyperlink"/>
@@ -1474,7 +1333,7 @@
                 <w:noProof/>
                 <w:webHidden/>
               </w:rPr>
-              <w:instrText xml:space="preserve"> PAGEREF _Toc185447573 \h </w:instrText>
+              <w:instrText xml:space="preserve"> PAGEREF _Toc185532795 \h </w:instrText>
             </w:r>
             <w:r>
               <w:rPr>
@@ -1521,7 +1380,7 @@
               <w14:ligatures w14:val="standardContextual"/>
             </w:rPr>
           </w:pPr>
-          <w:hyperlink w:anchor="_Toc185447574" w:history="1">
+          <w:hyperlink w:anchor="_Toc185532796" w:history="1">
             <w:r>
               <w:rPr>
                 <w:rStyle w:val="Hyperlink"/>
@@ -1568,7 +1427,7 @@
                 <w:noProof/>
                 <w:webHidden/>
               </w:rPr>
-              <w:instrText xml:space="preserve"> PAGEREF _Toc185447574 \h </w:instrText>
+              <w:instrText xml:space="preserve"> PAGEREF _Toc185532796 \h </w:instrText>
             </w:r>
             <w:r>
               <w:rPr>
@@ -1615,7 +1474,7 @@
               <w14:ligatures w14:val="standardContextual"/>
             </w:rPr>
           </w:pPr>
-          <w:hyperlink w:anchor="_Toc185447575" w:history="1">
+          <w:hyperlink w:anchor="_Toc185532797" w:history="1">
             <w:r>
               <w:rPr>
                 <w:rStyle w:val="Hyperlink"/>
@@ -1662,7 +1521,7 @@
                 <w:noProof/>
                 <w:webHidden/>
               </w:rPr>
-              <w:instrText xml:space="preserve"> PAGEREF _Toc185447575 \h </w:instrText>
+              <w:instrText xml:space="preserve"> PAGEREF _Toc185532797 \h </w:instrText>
             </w:r>
             <w:r>
               <w:rPr>
@@ -1709,7 +1568,7 @@
               <w14:ligatures w14:val="standardContextual"/>
             </w:rPr>
           </w:pPr>
-          <w:hyperlink w:anchor="_Toc185447576" w:history="1">
+          <w:hyperlink w:anchor="_Toc185532798" w:history="1">
             <w:r>
               <w:rPr>
                 <w:rStyle w:val="Hyperlink"/>
@@ -1756,7 +1615,7 @@
                 <w:noProof/>
                 <w:webHidden/>
               </w:rPr>
-              <w:instrText xml:space="preserve"> PAGEREF _Toc185447576 \h </w:instrText>
+              <w:instrText xml:space="preserve"> PAGEREF _Toc185532798 \h </w:instrText>
             </w:r>
             <w:r>
               <w:rPr>
@@ -1803,7 +1662,7 @@
               <w14:ligatures w14:val="standardContextual"/>
             </w:rPr>
           </w:pPr>
-          <w:hyperlink w:anchor="_Toc185447577" w:history="1">
+          <w:hyperlink w:anchor="_Toc185532799" w:history="1">
             <w:r>
               <w:rPr>
                 <w:rStyle w:val="Hyperlink"/>
@@ -1850,7 +1709,7 @@
                 <w:noProof/>
                 <w:webHidden/>
               </w:rPr>
-              <w:instrText xml:space="preserve"> PAGEREF _Toc185447577 \h </w:instrText>
+              <w:instrText xml:space="preserve"> PAGEREF _Toc185532799 \h </w:instrText>
             </w:r>
             <w:r>
               <w:rPr>
@@ -1897,7 +1756,7 @@
               <w14:ligatures w14:val="standardContextual"/>
             </w:rPr>
           </w:pPr>
-          <w:hyperlink w:anchor="_Toc185447578" w:history="1">
+          <w:hyperlink w:anchor="_Toc185532800" w:history="1">
             <w:r>
               <w:rPr>
                 <w:rStyle w:val="Hyperlink"/>
@@ -1944,7 +1803,7 @@
                 <w:noProof/>
                 <w:webHidden/>
               </w:rPr>
-              <w:instrText xml:space="preserve"> PAGEREF _Toc185447578 \h </w:instrText>
+              <w:instrText xml:space="preserve"> PAGEREF _Toc185532800 \h </w:instrText>
             </w:r>
             <w:r>
               <w:rPr>
@@ -1991,7 +1850,7 @@
               <w14:ligatures w14:val="standardContextual"/>
             </w:rPr>
           </w:pPr>
-          <w:hyperlink w:anchor="_Toc185447579" w:history="1">
+          <w:hyperlink w:anchor="_Toc185532801" w:history="1">
             <w:r>
               <w:rPr>
                 <w:rStyle w:val="Hyperlink"/>
@@ -2038,7 +1897,7 @@
                 <w:noProof/>
                 <w:webHidden/>
               </w:rPr>
-              <w:instrText xml:space="preserve"> PAGEREF _Toc185447579 \h </w:instrText>
+              <w:instrText xml:space="preserve"> PAGEREF _Toc185532801 \h </w:instrText>
             </w:r>
             <w:r>
               <w:rPr>
@@ -2058,7 +1917,7 @@
                 <w:noProof/>
                 <w:webHidden/>
               </w:rPr>
-              <w:t>25</w:t>
+              <w:t>26</w:t>
             </w:r>
             <w:r>
               <w:rPr>
@@ -2085,7 +1944,7 @@
               <w14:ligatures w14:val="standardContextual"/>
             </w:rPr>
           </w:pPr>
-          <w:hyperlink w:anchor="_Toc185447580" w:history="1">
+          <w:hyperlink w:anchor="_Toc185532802" w:history="1">
             <w:r>
               <w:rPr>
                 <w:rStyle w:val="Hyperlink"/>
@@ -2132,7 +1991,7 @@
                 <w:noProof/>
                 <w:webHidden/>
               </w:rPr>
-              <w:instrText xml:space="preserve"> PAGEREF _Toc185447580 \h </w:instrText>
+              <w:instrText xml:space="preserve"> PAGEREF _Toc185532802 \h </w:instrText>
             </w:r>
             <w:r>
               <w:rPr>
@@ -2152,7 +2011,7 @@
                 <w:noProof/>
                 <w:webHidden/>
               </w:rPr>
-              <w:t>28</w:t>
+              <w:t>29</w:t>
             </w:r>
             <w:r>
               <w:rPr>
@@ -2178,7 +2037,7 @@
               <w14:ligatures w14:val="standardContextual"/>
             </w:rPr>
           </w:pPr>
-          <w:hyperlink w:anchor="_Toc185447581" w:history="1">
+          <w:hyperlink w:anchor="_Toc185532803" w:history="1">
             <w:r>
               <w:rPr>
                 <w:rStyle w:val="Hyperlink"/>
@@ -2224,7 +2083,7 @@
                 <w:noProof/>
                 <w:webHidden/>
               </w:rPr>
-              <w:instrText xml:space="preserve"> PAGEREF _Toc185447581 \h </w:instrText>
+              <w:instrText xml:space="preserve"> PAGEREF _Toc185532803 \h </w:instrText>
             </w:r>
             <w:r>
               <w:rPr>
@@ -2244,7 +2103,7 @@
                 <w:noProof/>
                 <w:webHidden/>
               </w:rPr>
-              <w:t>29</w:t>
+              <w:t>30</w:t>
             </w:r>
             <w:r>
               <w:rPr>
@@ -2270,7 +2129,7 @@
               <w14:ligatures w14:val="standardContextual"/>
             </w:rPr>
           </w:pPr>
-          <w:hyperlink w:anchor="_Toc185447582" w:history="1">
+          <w:hyperlink w:anchor="_Toc185532804" w:history="1">
             <w:r>
               <w:rPr>
                 <w:rStyle w:val="Hyperlink"/>
@@ -2316,7 +2175,7 @@
                 <w:noProof/>
                 <w:webHidden/>
               </w:rPr>
-              <w:instrText xml:space="preserve"> PAGEREF _Toc185447582 \h </w:instrText>
+              <w:instrText xml:space="preserve"> PAGEREF _Toc185532804 \h </w:instrText>
             </w:r>
             <w:r>
               <w:rPr>
@@ -2336,7 +2195,7 @@
                 <w:noProof/>
                 <w:webHidden/>
               </w:rPr>
-              <w:t>31</w:t>
+              <w:t>32</w:t>
             </w:r>
             <w:r>
               <w:rPr>
@@ -2359,7 +2218,7 @@
               <w14:ligatures w14:val="standardContextual"/>
             </w:rPr>
           </w:pPr>
-          <w:hyperlink w:anchor="_Toc185447583" w:history="1">
+          <w:hyperlink w:anchor="_Toc185532805" w:history="1">
             <w:r>
               <w:rPr>
                 <w:rStyle w:val="Hyperlink"/>
@@ -2406,7 +2265,7 @@
                 <w:noProof/>
                 <w:webHidden/>
               </w:rPr>
-              <w:instrText xml:space="preserve"> PAGEREF _Toc185447583 \h </w:instrText>
+              <w:instrText xml:space="preserve"> PAGEREF _Toc185532805 \h </w:instrText>
             </w:r>
             <w:r>
               <w:rPr>
@@ -2426,7 +2285,7 @@
                 <w:noProof/>
                 <w:webHidden/>
               </w:rPr>
-              <w:t>32</w:t>
+              <w:t>33</w:t>
             </w:r>
             <w:r>
               <w:rPr>
@@ -2452,7 +2311,7 @@
               <w14:ligatures w14:val="standardContextual"/>
             </w:rPr>
           </w:pPr>
-          <w:hyperlink w:anchor="_Toc185447584" w:history="1">
+          <w:hyperlink w:anchor="_Toc185532806" w:history="1">
             <w:r>
               <w:rPr>
                 <w:rStyle w:val="Hyperlink"/>
@@ -2498,7 +2357,7 @@
                 <w:noProof/>
                 <w:webHidden/>
               </w:rPr>
-              <w:instrText xml:space="preserve"> PAGEREF _Toc185447584 \h </w:instrText>
+              <w:instrText xml:space="preserve"> PAGEREF _Toc185532806 \h </w:instrText>
             </w:r>
             <w:r>
               <w:rPr>
@@ -2518,7 +2377,7 @@
                 <w:noProof/>
                 <w:webHidden/>
               </w:rPr>
-              <w:t>32</w:t>
+              <w:t>33</w:t>
             </w:r>
             <w:r>
               <w:rPr>
@@ -2544,7 +2403,7 @@
               <w14:ligatures w14:val="standardContextual"/>
             </w:rPr>
           </w:pPr>
-          <w:hyperlink w:anchor="_Toc185447585" w:history="1">
+          <w:hyperlink w:anchor="_Toc185532807" w:history="1">
             <w:r>
               <w:rPr>
                 <w:rStyle w:val="Hyperlink"/>
@@ -2590,7 +2449,7 @@
                 <w:noProof/>
                 <w:webHidden/>
               </w:rPr>
-              <w:instrText xml:space="preserve"> PAGEREF _Toc185447585 \h </w:instrText>
+              <w:instrText xml:space="preserve"> PAGEREF _Toc185532807 \h </w:instrText>
             </w:r>
             <w:r>
               <w:rPr>
@@ -2610,7 +2469,7 @@
                 <w:noProof/>
                 <w:webHidden/>
               </w:rPr>
-              <w:t>32</w:t>
+              <w:t>33</w:t>
             </w:r>
             <w:r>
               <w:rPr>
@@ -2636,7 +2495,7 @@
               <w14:ligatures w14:val="standardContextual"/>
             </w:rPr>
           </w:pPr>
-          <w:hyperlink w:anchor="_Toc185447586" w:history="1">
+          <w:hyperlink w:anchor="_Toc185532808" w:history="1">
             <w:r>
               <w:rPr>
                 <w:rStyle w:val="Hyperlink"/>
@@ -2682,7 +2541,7 @@
                 <w:noProof/>
                 <w:webHidden/>
               </w:rPr>
-              <w:instrText xml:space="preserve"> PAGEREF _Toc185447586 \h </w:instrText>
+              <w:instrText xml:space="preserve"> PAGEREF _Toc185532808 \h </w:instrText>
             </w:r>
             <w:r>
               <w:rPr>
@@ -2702,7 +2561,7 @@
                 <w:noProof/>
                 <w:webHidden/>
               </w:rPr>
-              <w:t>34</w:t>
+              <w:t>35</w:t>
             </w:r>
             <w:r>
               <w:rPr>
@@ -2729,7 +2588,7 @@
               <w14:ligatures w14:val="standardContextual"/>
             </w:rPr>
           </w:pPr>
-          <w:hyperlink w:anchor="_Toc185447587" w:history="1">
+          <w:hyperlink w:anchor="_Toc185532809" w:history="1">
             <w:r>
               <w:rPr>
                 <w:rStyle w:val="Hyperlink"/>
@@ -2776,7 +2635,7 @@
                 <w:noProof/>
                 <w:webHidden/>
               </w:rPr>
-              <w:instrText xml:space="preserve"> PAGEREF _Toc185447587 \h </w:instrText>
+              <w:instrText xml:space="preserve"> PAGEREF _Toc185532809 \h </w:instrText>
             </w:r>
             <w:r>
               <w:rPr>
@@ -2796,7 +2655,7 @@
                 <w:noProof/>
                 <w:webHidden/>
               </w:rPr>
-              <w:t>35</w:t>
+              <w:t>36</w:t>
             </w:r>
             <w:r>
               <w:rPr>
@@ -2823,7 +2682,7 @@
               <w14:ligatures w14:val="standardContextual"/>
             </w:rPr>
           </w:pPr>
-          <w:hyperlink w:anchor="_Toc185447588" w:history="1">
+          <w:hyperlink w:anchor="_Toc185532810" w:history="1">
             <w:r>
               <w:rPr>
                 <w:rStyle w:val="Hyperlink"/>
@@ -2870,7 +2729,7 @@
                 <w:noProof/>
                 <w:webHidden/>
               </w:rPr>
-              <w:instrText xml:space="preserve"> PAGEREF _Toc185447588 \h </w:instrText>
+              <w:instrText xml:space="preserve"> PAGEREF _Toc185532810 \h </w:instrText>
             </w:r>
             <w:r>
               <w:rPr>
@@ -2890,7 +2749,7 @@
                 <w:noProof/>
                 <w:webHidden/>
               </w:rPr>
-              <w:t>35</w:t>
+              <w:t>36</w:t>
             </w:r>
             <w:r>
               <w:rPr>
@@ -2917,7 +2776,7 @@
               <w14:ligatures w14:val="standardContextual"/>
             </w:rPr>
           </w:pPr>
-          <w:hyperlink w:anchor="_Toc185447589" w:history="1">
+          <w:hyperlink w:anchor="_Toc185532811" w:history="1">
             <w:r>
               <w:rPr>
                 <w:rStyle w:val="Hyperlink"/>
@@ -2964,7 +2823,7 @@
                 <w:noProof/>
                 <w:webHidden/>
               </w:rPr>
-              <w:instrText xml:space="preserve"> PAGEREF _Toc185447589 \h </w:instrText>
+              <w:instrText xml:space="preserve"> PAGEREF _Toc185532811 \h </w:instrText>
             </w:r>
             <w:r>
               <w:rPr>
@@ -2984,7 +2843,7 @@
                 <w:noProof/>
                 <w:webHidden/>
               </w:rPr>
-              <w:t>36</w:t>
+              <w:t>37</w:t>
             </w:r>
             <w:r>
               <w:rPr>
@@ -3011,7 +2870,7 @@
               <w14:ligatures w14:val="standardContextual"/>
             </w:rPr>
           </w:pPr>
-          <w:hyperlink w:anchor="_Toc185447590" w:history="1">
+          <w:hyperlink w:anchor="_Toc185532812" w:history="1">
             <w:r>
               <w:rPr>
                 <w:rStyle w:val="Hyperlink"/>
@@ -3058,7 +2917,7 @@
                 <w:noProof/>
                 <w:webHidden/>
               </w:rPr>
-              <w:instrText xml:space="preserve"> PAGEREF _Toc185447590 \h </w:instrText>
+              <w:instrText xml:space="preserve"> PAGEREF _Toc185532812 \h </w:instrText>
             </w:r>
             <w:r>
               <w:rPr>
@@ -3078,7 +2937,7 @@
                 <w:noProof/>
                 <w:webHidden/>
               </w:rPr>
-              <w:t>37</w:t>
+              <w:t>38</w:t>
             </w:r>
             <w:r>
               <w:rPr>
@@ -3105,7 +2964,7 @@
               <w14:ligatures w14:val="standardContextual"/>
             </w:rPr>
           </w:pPr>
-          <w:hyperlink w:anchor="_Toc185447591" w:history="1">
+          <w:hyperlink w:anchor="_Toc185532813" w:history="1">
             <w:r>
               <w:rPr>
                 <w:rStyle w:val="Hyperlink"/>
@@ -3152,7 +3011,7 @@
                 <w:noProof/>
                 <w:webHidden/>
               </w:rPr>
-              <w:instrText xml:space="preserve"> PAGEREF _Toc185447591 \h </w:instrText>
+              <w:instrText xml:space="preserve"> PAGEREF _Toc185532813 \h </w:instrText>
             </w:r>
             <w:r>
               <w:rPr>
@@ -3172,7 +3031,7 @@
                 <w:noProof/>
                 <w:webHidden/>
               </w:rPr>
-              <w:t>39</w:t>
+              <w:t>40</w:t>
             </w:r>
             <w:r>
               <w:rPr>
@@ -3199,7 +3058,7 @@
               <w14:ligatures w14:val="standardContextual"/>
             </w:rPr>
           </w:pPr>
-          <w:hyperlink w:anchor="_Toc185447592" w:history="1">
+          <w:hyperlink w:anchor="_Toc185532814" w:history="1">
             <w:r>
               <w:rPr>
                 <w:rStyle w:val="Hyperlink"/>
@@ -3246,7 +3105,7 @@
                 <w:noProof/>
                 <w:webHidden/>
               </w:rPr>
-              <w:instrText xml:space="preserve"> PAGEREF _Toc185447592 \h </w:instrText>
+              <w:instrText xml:space="preserve"> PAGEREF _Toc185532814 \h </w:instrText>
             </w:r>
             <w:r>
               <w:rPr>
@@ -3266,7 +3125,7 @@
                 <w:noProof/>
                 <w:webHidden/>
               </w:rPr>
-              <w:t>42</w:t>
+              <w:t>43</w:t>
             </w:r>
             <w:r>
               <w:rPr>
@@ -3292,7 +3151,7 @@
               <w14:ligatures w14:val="standardContextual"/>
             </w:rPr>
           </w:pPr>
-          <w:hyperlink w:anchor="_Toc185447593" w:history="1">
+          <w:hyperlink w:anchor="_Toc185532815" w:history="1">
             <w:r>
               <w:rPr>
                 <w:rStyle w:val="Hyperlink"/>
@@ -3338,7 +3197,7 @@
                 <w:noProof/>
                 <w:webHidden/>
               </w:rPr>
-              <w:instrText xml:space="preserve"> PAGEREF _Toc185447593 \h </w:instrText>
+              <w:instrText xml:space="preserve"> PAGEREF _Toc185532815 \h </w:instrText>
             </w:r>
             <w:r>
               <w:rPr>
@@ -3358,7 +3217,7 @@
                 <w:noProof/>
                 <w:webHidden/>
               </w:rPr>
-              <w:t>45</w:t>
+              <w:t>46</w:t>
             </w:r>
             <w:r>
               <w:rPr>
@@ -3384,7 +3243,7 @@
               <w14:ligatures w14:val="standardContextual"/>
             </w:rPr>
           </w:pPr>
-          <w:hyperlink w:anchor="_Toc185447594" w:history="1">
+          <w:hyperlink w:anchor="_Toc185532816" w:history="1">
             <w:r>
               <w:rPr>
                 <w:rStyle w:val="Hyperlink"/>
@@ -3430,7 +3289,7 @@
                 <w:noProof/>
                 <w:webHidden/>
               </w:rPr>
-              <w:instrText xml:space="preserve"> PAGEREF _Toc185447594 \h </w:instrText>
+              <w:instrText xml:space="preserve"> PAGEREF _Toc185532816 \h </w:instrText>
             </w:r>
             <w:r>
               <w:rPr>
@@ -3450,7 +3309,7 @@
                 <w:noProof/>
                 <w:webHidden/>
               </w:rPr>
-              <w:t>45</w:t>
+              <w:t>46</w:t>
             </w:r>
             <w:r>
               <w:rPr>
@@ -3473,7 +3332,7 @@
               <w14:ligatures w14:val="standardContextual"/>
             </w:rPr>
           </w:pPr>
-          <w:hyperlink w:anchor="_Toc185447595" w:history="1">
+          <w:hyperlink w:anchor="_Toc185532817" w:history="1">
             <w:r>
               <w:rPr>
                 <w:rStyle w:val="Hyperlink"/>
@@ -3501,7 +3360,7 @@
                 <w:noProof/>
                 <w:webHidden/>
               </w:rPr>
-              <w:instrText xml:space="preserve"> PAGEREF _Toc185447595 \h </w:instrText>
+              <w:instrText xml:space="preserve"> PAGEREF _Toc185532817 \h </w:instrText>
             </w:r>
             <w:r>
               <w:rPr>
@@ -3521,7 +3380,7 @@
                 <w:noProof/>
                 <w:webHidden/>
               </w:rPr>
-              <w:t>46</w:t>
+              <w:t>47</w:t>
             </w:r>
             <w:r>
               <w:rPr>
@@ -3560,12 +3419,10 @@
       <w:pPr>
         <w:pStyle w:val="OtsikkoTiivistelm"/>
       </w:pPr>
-      <w:proofErr w:type="spellStart"/>
       <w:r>
         <w:lastRenderedPageBreak/>
         <w:t>Symbols</w:t>
       </w:r>
-      <w:proofErr w:type="spellEnd"/>
     </w:p>
     <w:p>
       <w:pPr>
@@ -3592,14 +3449,12 @@
       <w:pPr>
         <w:pStyle w:val="Heading1"/>
       </w:pPr>
-      <w:bookmarkStart w:id="1" w:name="_Toc185447566"/>
-      <w:proofErr w:type="spellStart"/>
+      <w:bookmarkStart w:id="1" w:name="_Toc185532788"/>
       <w:r>
         <w:lastRenderedPageBreak/>
         <w:t>Introduction</w:t>
       </w:r>
       <w:bookmarkEnd w:id="1"/>
-      <w:proofErr w:type="spellEnd"/>
     </w:p>
     <w:p>
       <w:pPr>
@@ -3616,7 +3471,7 @@
           <w:lang w:val="en-US"/>
         </w:rPr>
       </w:pPr>
-      <w:bookmarkStart w:id="2" w:name="_Toc185447567"/>
+      <w:bookmarkStart w:id="2" w:name="_Toc185532789"/>
       <w:bookmarkEnd w:id="0"/>
       <w:r>
         <w:rPr>
@@ -3777,7 +3632,7 @@
           <w:lang w:val="en-US"/>
         </w:rPr>
       </w:pPr>
-      <w:bookmarkStart w:id="3" w:name="_Toc185447568"/>
+      <w:bookmarkStart w:id="3" w:name="_Toc185532790"/>
       <w:r>
         <w:rPr>
           <w:lang w:val="en-US"/>
@@ -4026,7 +3881,7 @@
           <w:lang w:val="en-US"/>
         </w:rPr>
       </w:pPr>
-      <w:bookmarkStart w:id="4" w:name="_Toc185447569"/>
+      <w:bookmarkStart w:id="4" w:name="_Toc185532791"/>
       <w:r>
         <w:rPr>
           <w:lang w:val="en-US"/>
@@ -4203,21 +4058,7 @@
         <w:rPr>
           <w:lang w:val="en-US"/>
         </w:rPr>
-        <w:t xml:space="preserve"> </w:t>
-      </w:r>
-      <w:proofErr w:type="spellStart"/>
-      <w:r>
-        <w:rPr>
-          <w:lang w:val="en-US"/>
-        </w:rPr>
-        <w:t>PutPixel</w:t>
-      </w:r>
-      <w:proofErr w:type="spellEnd"/>
-      <w:r>
-        <w:rPr>
-          <w:lang w:val="en-US"/>
-        </w:rPr>
-        <w:t xml:space="preserve"> function which will change the color of a pixel at a specified x and y coordinate. </w:t>
+        <w:t xml:space="preserve"> PutPixel function which will change the color of a pixel at a specified x and y coordinate. </w:t>
       </w:r>
       <w:r>
         <w:rPr>
@@ -4261,7 +4102,7 @@
       <w:r>
         <w:lastRenderedPageBreak/>
         <w:drawing>
-          <wp:inline distT="0" distB="0" distL="0" distR="0" wp14:anchorId="67188FF4" wp14:editId="0ED306BB">
+          <wp:inline distT="0" distB="0" distL="0" distR="0" wp14:anchorId="67188FF4" wp14:editId="35E16A65">
             <wp:extent cx="5063503" cy="2966896"/>
             <wp:effectExtent l="133350" t="133350" r="137160" b="138430"/>
             <wp:docPr id="1804217602" name="Picture 28"/>
@@ -4666,7 +4507,7 @@
           <w:lang w:val="en-US"/>
         </w:rPr>
       </w:pPr>
-      <w:bookmarkStart w:id="6" w:name="_Toc185447570"/>
+      <w:bookmarkStart w:id="6" w:name="_Toc185532792"/>
       <w:r>
         <w:rPr>
           <w:lang w:val="en-US"/>
@@ -4686,21 +4527,7 @@
         <w:rPr>
           <w:lang w:val="en-US"/>
         </w:rPr>
-        <w:t xml:space="preserve">Rasterization is the process of taking a vector-based image, or </w:t>
-      </w:r>
-      <w:proofErr w:type="spellStart"/>
-      <w:r>
-        <w:rPr>
-          <w:lang w:val="en-US"/>
-        </w:rPr>
-        <w:t>vertice</w:t>
-      </w:r>
-      <w:proofErr w:type="spellEnd"/>
-      <w:r>
-        <w:rPr>
-          <w:lang w:val="en-US"/>
-        </w:rPr>
-        <w:t xml:space="preserve"> based 3D object, and converting it to pixels. It is a much faster process of rendering than alternatives such as </w:t>
+        <w:t xml:space="preserve">Rasterization is the process of taking a vector-based image, or vertice based 3D object, and converting it to pixels. It is a much faster process of rendering than alternatives such as </w:t>
       </w:r>
       <w:r>
         <w:rPr>
@@ -4800,7 +4627,7 @@
           <w:lang w:val="en-US"/>
         </w:rPr>
       </w:pPr>
-      <w:bookmarkStart w:id="7" w:name="_Toc185447571"/>
+      <w:bookmarkStart w:id="7" w:name="_Toc185532793"/>
       <w:r>
         <w:rPr>
           <w:lang w:val="en-US"/>
@@ -4869,29 +4696,7 @@
         <w:rPr>
           <w:lang w:val="en-US"/>
         </w:rPr>
-        <w:t xml:space="preserve">However we want a function in the form of </w:t>
-      </w:r>
-      <w:proofErr w:type="spellStart"/>
-      <w:proofErr w:type="gramStart"/>
-      <w:r>
-        <w:rPr>
-          <w:lang w:val="en-US"/>
-        </w:rPr>
-        <w:t>DrawLine</w:t>
-      </w:r>
-      <w:proofErr w:type="spellEnd"/>
-      <w:r>
-        <w:rPr>
-          <w:lang w:val="en-US"/>
-        </w:rPr>
-        <w:t>(</w:t>
-      </w:r>
-      <w:proofErr w:type="gramEnd"/>
-      <w:r>
-        <w:rPr>
-          <w:lang w:val="en-US"/>
-        </w:rPr>
-        <w:t>x0, y0, x1, y1)</w:t>
+        <w:t>However we want a function in the form of DrawLine(x0, y0, x1, y1)</w:t>
       </w:r>
       <w:r>
         <w:rPr>
@@ -7477,21 +7282,7 @@
         <w:rPr>
           <w:lang w:val="en-US"/>
         </w:rPr>
-        <w:t xml:space="preserve"> expensive division and rounding. It would be nice to get rid of those to get our function running fast on a CPU. For this we can implement </w:t>
-      </w:r>
-      <w:proofErr w:type="spellStart"/>
-      <w:r>
-        <w:rPr>
-          <w:lang w:val="en-US"/>
-        </w:rPr>
-        <w:t>Bresenham's</w:t>
-      </w:r>
-      <w:proofErr w:type="spellEnd"/>
-      <w:r>
-        <w:rPr>
-          <w:lang w:val="en-US"/>
-        </w:rPr>
-        <w:t xml:space="preserve"> line algorithm. It is the best line drawing algorithm for our purpose since it works on any line a</w:t>
+        <w:t xml:space="preserve"> expensive division and rounding. It would be nice to get rid of those to get our function running fast on a CPU. For this we can implement Bresenham's line algorithm. It is the best line drawing algorithm for our purpose since it works on any line a</w:t>
       </w:r>
       <w:r>
         <w:rPr>
@@ -7609,19 +7400,11 @@
           <w:lang w:val="en-US"/>
         </w:rPr>
       </w:pPr>
-      <w:proofErr w:type="spellStart"/>
-      <w:r>
-        <w:rPr>
-          <w:lang w:val="en-US"/>
-        </w:rPr>
-        <w:t>Bresenham's</w:t>
-      </w:r>
-      <w:proofErr w:type="spellEnd"/>
-      <w:r>
-        <w:rPr>
-          <w:lang w:val="en-US"/>
-        </w:rPr>
-        <w:t xml:space="preserve"> line algorithm works by tracking the accumulated error in the line's actual y and the plotted y at every x position. After each pixel is plotted, the error is increased by the slope. Next, the algorithm decides if the plotted y should be incremented by 1 based on the amount of error: if the error is more than 1/2, y should be incremented and the error should be decremented, thus we always plot the closest possible pixel to the actual y. [</w:t>
+      <w:r>
+        <w:rPr>
+          <w:lang w:val="en-US"/>
+        </w:rPr>
+        <w:t>Bresenham's line algorithm works by tracking the accumulated error in the line's actual y and the plotted y at every x position. After each pixel is plotted, the error is increased by the slope. Next, the algorithm decides if the plotted y should be incremented by 1 based on the amount of error: if the error is more than 1/2, y should be incremented and the error should be decremented, thus we always plot the closest possible pixel to the actual y. [</w:t>
       </w:r>
       <w:r>
         <w:rPr>
@@ -9417,7 +9200,7 @@
           <w:lang w:val="en-US"/>
         </w:rPr>
       </w:pPr>
-      <w:bookmarkStart w:id="8" w:name="_Toc185447572"/>
+      <w:bookmarkStart w:id="8" w:name="_Toc185532794"/>
       <w:r>
         <w:rPr>
           <w:lang w:val="en-US"/>
@@ -9461,21 +9244,7 @@
         <w:rPr>
           <w:lang w:val="en-US"/>
         </w:rPr>
-        <w:t xml:space="preserve">. A triangle is formed by three vertices we will refer to as v0, v1, and v2. Since we're working on a 2D canvas, these vertices will consist of only an x and y coordinate. We can use our </w:t>
-      </w:r>
-      <w:proofErr w:type="spellStart"/>
-      <w:r>
-        <w:rPr>
-          <w:lang w:val="en-US"/>
-        </w:rPr>
-        <w:t>DrawLine</w:t>
-      </w:r>
-      <w:proofErr w:type="spellEnd"/>
-      <w:r>
-        <w:rPr>
-          <w:lang w:val="en-US"/>
-        </w:rPr>
-        <w:t xml:space="preserve"> function to draw a triangle just by drawing lines connecting the vertices: [1.]</w:t>
+        <w:t>. A triangle is formed by three vertices we will refer to as v0, v1, and v2. Since we're working on a 2D canvas, these vertices will consist of only an x and y coordinate. We can use our DrawLine function to draw a triangle just by drawing lines connecting the vertices: [1.]</w:t>
       </w:r>
       <w:r>
         <w:rPr>
@@ -9998,35 +9767,7 @@
         <w:rPr>
           <w:lang w:val="en-US"/>
         </w:rPr>
-        <w:t xml:space="preserve">To get the </w:t>
-      </w:r>
-      <w:proofErr w:type="spellStart"/>
-      <w:r>
-        <w:rPr>
-          <w:lang w:val="en-US"/>
-        </w:rPr>
-        <w:t>topY</w:t>
-      </w:r>
-      <w:proofErr w:type="spellEnd"/>
-      <w:r>
-        <w:rPr>
-          <w:lang w:val="en-US"/>
-        </w:rPr>
-        <w:t xml:space="preserve"> and </w:t>
-      </w:r>
-      <w:proofErr w:type="spellStart"/>
-      <w:r>
-        <w:rPr>
-          <w:lang w:val="en-US"/>
-        </w:rPr>
-        <w:t>bottomY</w:t>
-      </w:r>
-      <w:proofErr w:type="spellEnd"/>
-      <w:r>
-        <w:rPr>
-          <w:lang w:val="en-US"/>
-        </w:rPr>
-        <w:t xml:space="preserve">, we can simply sort the vertices before drawing. The actual tricky part of this implementation is calculating the right and left bounds. To solve this, we can consider that the x bounds are defined by the </w:t>
+        <w:t xml:space="preserve">To get the topY and bottomY, we can simply sort the vertices before drawing. The actual tricky part of this implementation is calculating the right and left bounds. To solve this, we can consider that the x bounds are defined by the </w:t>
       </w:r>
       <w:r>
         <w:rPr>
@@ -12477,21 +12218,7 @@
         <w:rPr>
           <w:lang w:val="en-US"/>
         </w:rPr>
-        <w:t xml:space="preserve"> use our </w:t>
-      </w:r>
-      <w:proofErr w:type="spellStart"/>
-      <w:r>
-        <w:rPr>
-          <w:lang w:val="en-US"/>
-        </w:rPr>
-        <w:t>DrawLine</w:t>
-      </w:r>
-      <w:proofErr w:type="spellEnd"/>
-      <w:r>
-        <w:rPr>
-          <w:lang w:val="en-US"/>
-        </w:rPr>
-        <w:t xml:space="preserve"> function here. That is due to our lines </w:t>
+        <w:t xml:space="preserve"> use our DrawLine function here. That is due to our lines </w:t>
       </w:r>
       <w:r>
         <w:rPr>
@@ -12617,7 +12344,7 @@
           <w:lang w:val="en-US"/>
         </w:rPr>
       </w:pPr>
-      <w:bookmarkStart w:id="9" w:name="_Toc185447573"/>
+      <w:bookmarkStart w:id="9" w:name="_Toc185532795"/>
       <w:r>
         <w:rPr>
           <w:lang w:val="en-US"/>
@@ -12957,7 +12684,7 @@
           <w:lang w:val="en-US"/>
         </w:rPr>
       </w:pPr>
-      <w:bookmarkStart w:id="10" w:name="_Toc185447574"/>
+      <w:bookmarkStart w:id="10" w:name="_Toc185532796"/>
       <w:r>
         <w:rPr>
           <w:lang w:val="en-US"/>
@@ -13130,7 +12857,6 @@
         </w:rPr>
         <w:t xml:space="preserve">oading these models from files is outside the scope of this paper, but there are many existing libraries, such as </w:t>
       </w:r>
-      <w:proofErr w:type="spellStart"/>
       <w:r>
         <w:rPr>
           <w:i/>
@@ -13139,14 +12865,12 @@
         </w:rPr>
         <w:t>Assimp</w:t>
       </w:r>
-      <w:proofErr w:type="spellEnd"/>
       <w:r>
         <w:rPr>
           <w:lang w:val="en-US"/>
         </w:rPr>
         <w:t xml:space="preserve"> and </w:t>
       </w:r>
-      <w:proofErr w:type="spellStart"/>
       <w:r>
         <w:rPr>
           <w:i/>
@@ -13155,7 +12879,6 @@
         </w:rPr>
         <w:t>tinyobjloader</w:t>
       </w:r>
-      <w:proofErr w:type="spellEnd"/>
       <w:r>
         <w:rPr>
           <w:lang w:val="en-US"/>
@@ -13166,21 +12889,7 @@
         <w:rPr>
           <w:lang w:val="en-US"/>
         </w:rPr>
-        <w:t xml:space="preserve">Section 3.3.2 goes over model loading with </w:t>
-      </w:r>
-      <w:proofErr w:type="spellStart"/>
-      <w:r>
-        <w:rPr>
-          <w:lang w:val="en-US"/>
-        </w:rPr>
-        <w:t>tinyobjloader</w:t>
-      </w:r>
-      <w:proofErr w:type="spellEnd"/>
-      <w:r>
-        <w:rPr>
-          <w:lang w:val="en-US"/>
-        </w:rPr>
-        <w:t xml:space="preserve"> in slightly more detail.</w:t>
+        <w:t>Section 3.3.2 goes over model loading with tinyobjloader in slightly more detail.</w:t>
       </w:r>
     </w:p>
     <w:p>
@@ -13607,7 +13316,7 @@
           <w:lang w:val="en-US"/>
         </w:rPr>
       </w:pPr>
-      <w:bookmarkStart w:id="11" w:name="_Toc185447575"/>
+      <w:bookmarkStart w:id="11" w:name="_Toc185532797"/>
       <w:r>
         <w:rPr>
           <w:lang w:val="en-US"/>
@@ -13764,21 +13473,7 @@
         <w:rPr>
           <w:lang w:val="en-US"/>
         </w:rPr>
-        <w:t xml:space="preserve">, we can now represent a vector when w = 0 and a point when w = 1. The cases where w is some other number also represent point, the important part is the ratio between </w:t>
-      </w:r>
-      <w:proofErr w:type="spellStart"/>
-      <w:r>
-        <w:rPr>
-          <w:lang w:val="en-US"/>
-        </w:rPr>
-        <w:t>xyz</w:t>
-      </w:r>
-      <w:proofErr w:type="spellEnd"/>
-      <w:r>
-        <w:rPr>
-          <w:lang w:val="en-US"/>
-        </w:rPr>
-        <w:t xml:space="preserve"> and w. </w:t>
+        <w:t xml:space="preserve">, we can now represent a vector when w = 0 and a point when w = 1. The cases where w is some other number also represent point, the important part is the ratio between xyz and w. </w:t>
       </w:r>
       <w:r>
         <w:rPr>
@@ -13796,21 +13491,7 @@
         <w:rPr>
           <w:lang w:val="en-US"/>
         </w:rPr>
-        <w:t xml:space="preserve">, B = (2, 4, 6, 2) is also the same point since the ratio between </w:t>
-      </w:r>
-      <w:proofErr w:type="spellStart"/>
-      <w:r>
-        <w:rPr>
-          <w:lang w:val="en-US"/>
-        </w:rPr>
-        <w:t>xyz</w:t>
-      </w:r>
-      <w:proofErr w:type="spellEnd"/>
-      <w:r>
-        <w:rPr>
-          <w:lang w:val="en-US"/>
-        </w:rPr>
-        <w:t xml:space="preserve"> and w remains the same</w:t>
+        <w:t>, B = (2, 4, 6, 2) is also the same point since the ratio between xyz and w remains the same</w:t>
       </w:r>
       <w:r>
         <w:rPr>
@@ -13828,21 +13509,7 @@
         <w:rPr>
           <w:lang w:val="en-US"/>
         </w:rPr>
-        <w:t xml:space="preserve"> back from homogenous coordinates to cartesian coordinates we divide </w:t>
-      </w:r>
-      <w:proofErr w:type="spellStart"/>
-      <w:r>
-        <w:rPr>
-          <w:lang w:val="en-US"/>
-        </w:rPr>
-        <w:t>xyz</w:t>
-      </w:r>
-      <w:proofErr w:type="spellEnd"/>
-      <w:r>
-        <w:rPr>
-          <w:lang w:val="en-US"/>
-        </w:rPr>
-        <w:t xml:space="preserve"> by w</w:t>
+        <w:t xml:space="preserve"> back from homogenous coordinates to cartesian coordinates we divide xyz by w</w:t>
       </w:r>
       <w:r>
         <w:rPr>
@@ -16987,7 +16654,7 @@
           <w:lang w:val="en-US"/>
         </w:rPr>
       </w:pPr>
-      <w:bookmarkStart w:id="12" w:name="_Toc185447576"/>
+      <w:bookmarkStart w:id="12" w:name="_Toc185532798"/>
       <w:r>
         <w:rPr>
           <w:lang w:val="en-US"/>
@@ -17612,7 +17279,7 @@
           <w:lang w:val="en-US"/>
         </w:rPr>
       </w:pPr>
-      <w:bookmarkStart w:id="13" w:name="_Toc185447577"/>
+      <w:bookmarkStart w:id="13" w:name="_Toc185532799"/>
       <w:r>
         <w:rPr>
           <w:lang w:val="en-US"/>
@@ -17982,49 +17649,7 @@
         <w:rPr>
           <w:lang w:val="en-US"/>
         </w:rPr>
-        <w:t xml:space="preserve"> = </w:t>
-      </w:r>
-      <w:proofErr w:type="spellStart"/>
-      <w:r>
-        <w:rPr>
-          <w:lang w:val="en-US"/>
-        </w:rPr>
-        <w:t>P'y</w:t>
-      </w:r>
-      <w:proofErr w:type="spellEnd"/>
-      <w:r>
-        <w:rPr>
-          <w:lang w:val="en-US"/>
-        </w:rPr>
-        <w:t xml:space="preserve"> = n * </w:t>
-      </w:r>
-      <w:proofErr w:type="spellStart"/>
-      <w:r>
-        <w:rPr>
-          <w:lang w:val="en-US"/>
-        </w:rPr>
-        <w:t>Py</w:t>
-      </w:r>
-      <w:proofErr w:type="spellEnd"/>
-      <w:r>
-        <w:rPr>
-          <w:lang w:val="en-US"/>
-        </w:rPr>
-        <w:t xml:space="preserve"> / -</w:t>
-      </w:r>
-      <w:proofErr w:type="spellStart"/>
-      <w:r>
-        <w:rPr>
-          <w:lang w:val="en-US"/>
-        </w:rPr>
-        <w:t>Pz</w:t>
-      </w:r>
-      <w:proofErr w:type="spellEnd"/>
-      <w:r>
-        <w:rPr>
-          <w:lang w:val="en-US"/>
-        </w:rPr>
-        <w:t xml:space="preserve">. </w:t>
+        <w:t xml:space="preserve"> = P'y = n * Py / -Pz. </w:t>
       </w:r>
       <w:r>
         <w:rPr>
@@ -18048,63 +17673,7 @@
         <w:rPr>
           <w:lang w:val="en-US"/>
         </w:rPr>
-        <w:t xml:space="preserve"> </w:t>
-      </w:r>
-      <w:proofErr w:type="spellStart"/>
-      <w:r>
-        <w:rPr>
-          <w:lang w:val="en-US"/>
-        </w:rPr>
-        <w:t>Pz</w:t>
-      </w:r>
-      <w:proofErr w:type="spellEnd"/>
-      <w:r>
-        <w:rPr>
-          <w:lang w:val="en-US"/>
-        </w:rPr>
-        <w:t xml:space="preserve"> is inverted to preserve the sign of the y coordinate. The same logic works for </w:t>
-      </w:r>
-      <w:proofErr w:type="spellStart"/>
-      <w:r>
-        <w:rPr>
-          <w:lang w:val="en-US"/>
-        </w:rPr>
-        <w:t>P'x</w:t>
-      </w:r>
-      <w:proofErr w:type="spellEnd"/>
-      <w:r>
-        <w:rPr>
-          <w:lang w:val="en-US"/>
-        </w:rPr>
-        <w:t xml:space="preserve"> = n * </w:t>
-      </w:r>
-      <w:proofErr w:type="spellStart"/>
-      <w:r>
-        <w:rPr>
-          <w:lang w:val="en-US"/>
-        </w:rPr>
-        <w:t>Px</w:t>
-      </w:r>
-      <w:proofErr w:type="spellEnd"/>
-      <w:r>
-        <w:rPr>
-          <w:lang w:val="en-US"/>
-        </w:rPr>
-        <w:t xml:space="preserve"> / -</w:t>
-      </w:r>
-      <w:proofErr w:type="spellStart"/>
-      <w:r>
-        <w:rPr>
-          <w:lang w:val="en-US"/>
-        </w:rPr>
-        <w:t>Pz</w:t>
-      </w:r>
-      <w:proofErr w:type="spellEnd"/>
-      <w:r>
-        <w:rPr>
-          <w:lang w:val="en-US"/>
-        </w:rPr>
-        <w:t>. [</w:t>
+        <w:t xml:space="preserve"> Pz is inverted to preserve the sign of the y coordinate. The same logic works for P'x = n * Px / -Pz. [</w:t>
       </w:r>
       <w:r>
         <w:rPr>
@@ -18148,21 +17717,7 @@
         <w:rPr>
           <w:lang w:val="en-US"/>
         </w:rPr>
-        <w:t xml:space="preserve"> still </w:t>
-      </w:r>
-      <w:proofErr w:type="gramStart"/>
-      <w:r>
-        <w:rPr>
-          <w:lang w:val="en-US"/>
-        </w:rPr>
-        <w:t>have to</w:t>
-      </w:r>
-      <w:proofErr w:type="gramEnd"/>
-      <w:r>
-        <w:rPr>
-          <w:lang w:val="en-US"/>
-        </w:rPr>
-        <w:t xml:space="preserve"> map the point to NDC and preferably accomplish all this with a single matrix. </w:t>
+        <w:t xml:space="preserve"> still have to map the point to NDC and preferably accomplish all this with a single matrix. </w:t>
       </w:r>
       <w:r>
         <w:rPr>
@@ -18764,35 +18319,7 @@
         <w:rPr>
           <w:lang w:val="en-US"/>
         </w:rPr>
-        <w:t xml:space="preserve">Now that we have the projection matrix, we still need to calculate the values it needs. The near and far planes are easy, as they are given by the user. The other values are slightly more difficult, since we will want to calculate them based on the camera's field of view, or </w:t>
-      </w:r>
-      <w:proofErr w:type="spellStart"/>
-      <w:r>
-        <w:rPr>
-          <w:lang w:val="en-US"/>
-        </w:rPr>
-        <w:t>fov</w:t>
-      </w:r>
-      <w:proofErr w:type="spellEnd"/>
-      <w:r>
-        <w:rPr>
-          <w:lang w:val="en-US"/>
-        </w:rPr>
-        <w:t xml:space="preserve">, and aspect ratio. The </w:t>
-      </w:r>
-      <w:proofErr w:type="spellStart"/>
-      <w:r>
-        <w:rPr>
-          <w:lang w:val="en-US"/>
-        </w:rPr>
-        <w:t>fov</w:t>
-      </w:r>
-      <w:proofErr w:type="spellEnd"/>
-      <w:r>
-        <w:rPr>
-          <w:lang w:val="en-US"/>
-        </w:rPr>
-        <w:t xml:space="preserve"> can be defined as either the vertical or horizontal view angle. Here we will define it as the vertical angle, since that is the convention used by OpenGL, and it makes more sense with the standard way of defining aspect ratio as width/height. Calculating these values is trivial with basic trigonometry.</w:t>
+        <w:t>Now that we have the projection matrix, we still need to calculate the values it needs. The near and far planes are easy, as they are given by the user. The other values are slightly more difficult, since we will want to calculate them based on the camera's field of view, or fov, and aspect ratio. The fov can be defined as either the vertical or horizontal view angle. Here we will define it as the vertical angle, since that is the convention used by OpenGL, and it makes more sense with the standard way of defining aspect ratio as width/height. Calculating these values is trivial with basic trigonometry.</w:t>
       </w:r>
       <w:r>
         <w:rPr>
@@ -19079,21 +18606,7 @@
         <w:rPr>
           <w:lang w:val="en-US"/>
         </w:rPr>
-        <w:t xml:space="preserve"> homogenous coordinates back into cartesian coordinates by diving </w:t>
-      </w:r>
-      <w:proofErr w:type="spellStart"/>
-      <w:r>
-        <w:rPr>
-          <w:lang w:val="en-US"/>
-        </w:rPr>
-        <w:t>xyz</w:t>
-      </w:r>
-      <w:proofErr w:type="spellEnd"/>
-      <w:r>
-        <w:rPr>
-          <w:lang w:val="en-US"/>
-        </w:rPr>
-        <w:t xml:space="preserve"> by w.</w:t>
+        <w:t xml:space="preserve"> homogenous coordinates back into cartesian coordinates by diving xyz by w.</w:t>
       </w:r>
       <w:r>
         <w:rPr>
@@ -19141,35 +18654,13 @@
         <w:rPr>
           <w:lang w:val="en-US"/>
         </w:rPr>
-        <w:t xml:space="preserve"> origin at the bottom left, with +Y going up and +X going right, we simply need to multiply and add half the width to x and half the height </w:t>
-      </w:r>
-      <w:proofErr w:type="spellStart"/>
-      <w:r>
-        <w:rPr>
-          <w:lang w:val="en-US"/>
-        </w:rPr>
-        <w:t>to y</w:t>
-      </w:r>
-      <w:proofErr w:type="spellEnd"/>
-      <w:r>
-        <w:rPr>
-          <w:lang w:val="en-US"/>
-        </w:rPr>
-        <w:t xml:space="preserve"> </w:t>
-      </w:r>
-      <w:proofErr w:type="gramStart"/>
-      <w:r>
-        <w:rPr>
-          <w:lang w:val="en-US"/>
-        </w:rPr>
-        <w:t>in order to</w:t>
-      </w:r>
-      <w:proofErr w:type="gramEnd"/>
-      <w:r>
-        <w:rPr>
-          <w:lang w:val="en-US"/>
-        </w:rPr>
-        <w:t xml:space="preserve"> convert the point into canvas coordinates</w:t>
+        <w:t xml:space="preserve"> origin at the bottom left, with +Y going up and +X going right, we simply need to multiply and add half the width to x and half the height to y</w:t>
+      </w:r>
+      <w:r>
+        <w:rPr>
+          <w:lang w:val="en-US"/>
+        </w:rPr>
+        <w:t xml:space="preserve"> in order to convert the point into canvas coordinates</w:t>
       </w:r>
       <w:r>
         <w:rPr>
@@ -19667,7 +19158,7 @@
           <w:lang w:val="en-US"/>
         </w:rPr>
       </w:pPr>
-      <w:bookmarkStart w:id="16" w:name="_Toc185447578"/>
+      <w:bookmarkStart w:id="16" w:name="_Toc185532800"/>
       <w:r>
         <w:rPr>
           <w:lang w:val="en-US"/>
@@ -19687,21 +19178,7 @@
         <w:rPr>
           <w:lang w:val="en-US"/>
         </w:rPr>
-        <w:t xml:space="preserve">We are now rendering a proper scene with perspective and a movable camera. However, we introduced a big problem: if the vertex is behind the camera, </w:t>
-      </w:r>
-      <w:proofErr w:type="spellStart"/>
-      <w:r>
-        <w:rPr>
-          <w:lang w:val="en-US"/>
-        </w:rPr>
-        <w:t>w</w:t>
-      </w:r>
-      <w:proofErr w:type="spellEnd"/>
-      <w:r>
-        <w:rPr>
-          <w:lang w:val="en-US"/>
-        </w:rPr>
-        <w:t xml:space="preserve"> will be negative, which completely breaks our rendering. Even worse, if the vertex is right on the near clip plane it will cause a division by zero</w:t>
+        <w:t>We are now rendering a proper scene with perspective and a movable camera. However, we introduced a big problem: if the vertex is behind the camera, w will be negative, which completely breaks our rendering. Even worse, if the vertex is right on the near clip plane it will cause a division by zero</w:t>
       </w:r>
       <w:r>
         <w:rPr>
@@ -20103,21 +19580,7 @@
         <w:rPr>
           <w:lang w:val="en-US"/>
         </w:rPr>
-        <w:t xml:space="preserve">Here vector A is </w:t>
-      </w:r>
-      <w:proofErr w:type="gramStart"/>
-      <w:r>
-        <w:rPr>
-          <w:lang w:val="en-US"/>
-        </w:rPr>
-        <w:t>actually the</w:t>
-      </w:r>
-      <w:proofErr w:type="gramEnd"/>
-      <w:r>
-        <w:rPr>
-          <w:lang w:val="en-US"/>
-        </w:rPr>
-        <w:t xml:space="preserve"> normal</w:t>
+        <w:t>Here vector A is actually the normal</w:t>
       </w:r>
       <w:r>
         <w:rPr>
@@ -20387,21 +19850,7 @@
         <w:rPr>
           <w:lang w:val="en-US"/>
         </w:rPr>
-        <w:t xml:space="preserve">ll we </w:t>
-      </w:r>
-      <w:proofErr w:type="gramStart"/>
-      <w:r>
-        <w:rPr>
-          <w:lang w:val="en-US"/>
-        </w:rPr>
-        <w:t>have to</w:t>
-      </w:r>
-      <w:proofErr w:type="gramEnd"/>
-      <w:r>
-        <w:rPr>
-          <w:lang w:val="en-US"/>
-        </w:rPr>
-        <w:t xml:space="preserve"> </w:t>
+        <w:t xml:space="preserve">ll we have to </w:t>
       </w:r>
       <w:r>
         <w:rPr>
@@ -21839,30 +21288,44 @@
         <w:rPr>
           <w:lang w:val="en-US"/>
         </w:rPr>
-        <w:t xml:space="preserve">The first two cases are easy; we either draw the whole triangle, or </w:t>
-      </w:r>
-      <w:proofErr w:type="gramStart"/>
-      <w:r>
-        <w:rPr>
-          <w:lang w:val="en-US"/>
-        </w:rPr>
-        <w:t>none</w:t>
-      </w:r>
-      <w:proofErr w:type="gramEnd"/>
-      <w:r>
-        <w:rPr>
-          <w:lang w:val="en-US"/>
-        </w:rPr>
-        <w:t xml:space="preserve"> of it. The other two are more difficult since we </w:t>
-      </w:r>
-      <w:proofErr w:type="gramStart"/>
-      <w:r>
-        <w:rPr>
-          <w:lang w:val="en-US"/>
-        </w:rPr>
-        <w:t>have to</w:t>
-      </w:r>
-      <w:proofErr w:type="gramEnd"/>
+        <w:t xml:space="preserve">The first two cases are easy; we either draw the whole triangle, or none of it. The other two are more difficult since we have to </w:t>
+      </w:r>
+      <w:r>
+        <w:rPr>
+          <w:lang w:val="en-US"/>
+        </w:rPr>
+        <w:t>create one or two new</w:t>
+      </w:r>
+      <w:r>
+        <w:rPr>
+          <w:lang w:val="en-US"/>
+        </w:rPr>
+        <w:t xml:space="preserve"> triangle</w:t>
+      </w:r>
+      <w:r>
+        <w:rPr>
+          <w:lang w:val="en-US"/>
+        </w:rPr>
+        <w:t>s</w:t>
+      </w:r>
+      <w:r>
+        <w:rPr>
+          <w:lang w:val="en-US"/>
+        </w:rPr>
+        <w:t xml:space="preserve"> at the intersect</w:t>
+      </w:r>
+      <w:r>
+        <w:rPr>
+          <w:lang w:val="en-US"/>
+        </w:rPr>
+        <w:t>ion with</w:t>
+      </w:r>
+      <w:r>
+        <w:rPr>
+          <w:lang w:val="en-US"/>
+        </w:rPr>
+        <w:t xml:space="preserve"> the plane.</w:t>
+      </w:r>
       <w:r>
         <w:rPr>
           <w:lang w:val="en-US"/>
@@ -21873,63 +21336,7 @@
         <w:rPr>
           <w:lang w:val="en-US"/>
         </w:rPr>
-        <w:t>create one or two new</w:t>
-      </w:r>
-      <w:r>
-        <w:rPr>
-          <w:lang w:val="en-US"/>
-        </w:rPr>
-        <w:t xml:space="preserve"> triangle</w:t>
-      </w:r>
-      <w:r>
-        <w:rPr>
-          <w:lang w:val="en-US"/>
-        </w:rPr>
-        <w:t>s</w:t>
-      </w:r>
-      <w:r>
-        <w:rPr>
-          <w:lang w:val="en-US"/>
-        </w:rPr>
-        <w:t xml:space="preserve"> at the intersect</w:t>
-      </w:r>
-      <w:r>
-        <w:rPr>
-          <w:lang w:val="en-US"/>
-        </w:rPr>
-        <w:t>ion with</w:t>
-      </w:r>
-      <w:r>
-        <w:rPr>
-          <w:lang w:val="en-US"/>
-        </w:rPr>
-        <w:t xml:space="preserve"> the plane.</w:t>
-      </w:r>
-      <w:r>
-        <w:rPr>
-          <w:lang w:val="en-US"/>
-        </w:rPr>
-        <w:t xml:space="preserve"> </w:t>
-      </w:r>
-      <w:r>
-        <w:rPr>
-          <w:lang w:val="en-US"/>
-        </w:rPr>
-        <w:t xml:space="preserve">For the case of two vertices in front, we </w:t>
-      </w:r>
-      <w:proofErr w:type="gramStart"/>
-      <w:r>
-        <w:rPr>
-          <w:lang w:val="en-US"/>
-        </w:rPr>
-        <w:t>have to</w:t>
-      </w:r>
-      <w:proofErr w:type="gramEnd"/>
-      <w:r>
-        <w:rPr>
-          <w:lang w:val="en-US"/>
-        </w:rPr>
-        <w:t xml:space="preserve"> create two triangles </w:t>
+        <w:t xml:space="preserve">For the case of two vertices in front, we have to create two triangles </w:t>
       </w:r>
       <w:r>
         <w:rPr>
@@ -21980,7 +21387,7 @@
       </w:pPr>
       <w:r>
         <w:drawing>
-          <wp:inline distT="0" distB="0" distL="0" distR="0" wp14:anchorId="01A8BFB6" wp14:editId="2E06D578">
+          <wp:inline distT="0" distB="0" distL="0" distR="0" wp14:anchorId="01A8BFB6" wp14:editId="1535393C">
             <wp:extent cx="2178804" cy="2190055"/>
             <wp:effectExtent l="0" t="0" r="0" b="1270"/>
             <wp:docPr id="1586825450" name="Picture 32"/>
@@ -22035,7 +21442,7 @@
       </w:r>
       <w:r>
         <w:drawing>
-          <wp:inline distT="0" distB="0" distL="0" distR="0" wp14:anchorId="50CBE3ED" wp14:editId="66ADA103">
+          <wp:inline distT="0" distB="0" distL="0" distR="0" wp14:anchorId="50CBE3ED" wp14:editId="0CBEF7CD">
             <wp:extent cx="2099797" cy="2149962"/>
             <wp:effectExtent l="0" t="0" r="0" b="3175"/>
             <wp:docPr id="671072908" name="Picture 33"/>
@@ -22185,7 +21592,6 @@
         </w:rPr>
         <w:t xml:space="preserve">, we can use the following equations, where </w:t>
       </w:r>
-      <w:proofErr w:type="spellStart"/>
       <w:r>
         <w:rPr>
           <w:i/>
@@ -22194,7 +21600,6 @@
         </w:rPr>
         <w:t>t</w:t>
       </w:r>
-      <w:proofErr w:type="spellEnd"/>
       <w:r>
         <w:rPr>
           <w:lang w:val="en-US"/>
@@ -23994,7 +23399,7 @@
           <w:lang w:val="en-US"/>
         </w:rPr>
       </w:pPr>
-      <w:bookmarkStart w:id="17" w:name="_Toc185447579"/>
+      <w:bookmarkStart w:id="17" w:name="_Toc185532801"/>
       <w:r>
         <w:rPr>
           <w:lang w:val="en-US"/>
@@ -24751,21 +24156,7 @@
         <w:rPr>
           <w:lang w:val="en-US"/>
         </w:rPr>
-        <w:t xml:space="preserve">To get the z positions, we </w:t>
-      </w:r>
-      <w:proofErr w:type="gramStart"/>
-      <w:r>
-        <w:rPr>
-          <w:lang w:val="en-US"/>
-        </w:rPr>
-        <w:t>have to</w:t>
-      </w:r>
-      <w:proofErr w:type="gramEnd"/>
-      <w:r>
-        <w:rPr>
-          <w:lang w:val="en-US"/>
-        </w:rPr>
-        <w:t xml:space="preserve"> interpolate them for every pixel. Because of how our triangle rasterizer works, it makes the most sense to first interpolate the values for every edge </w:t>
+        <w:t xml:space="preserve">To get the z positions, we have to interpolate them for every pixel. Because of how our triangle rasterizer works, it makes the most sense to first interpolate the values for every edge </w:t>
       </w:r>
       <w:r>
         <w:rPr>
@@ -25387,7 +24778,7 @@
           <w:lang w:val="en-US"/>
         </w:rPr>
       </w:pPr>
-      <w:bookmarkStart w:id="18" w:name="_Toc185447580"/>
+      <w:bookmarkStart w:id="18" w:name="_Toc185532802"/>
       <w:r>
         <w:rPr>
           <w:lang w:val="en-US"/>
@@ -25848,7 +25239,7 @@
           <w:lang w:val="en-US"/>
         </w:rPr>
       </w:pPr>
-      <w:bookmarkStart w:id="19" w:name="_Toc185447581"/>
+      <w:bookmarkStart w:id="19" w:name="_Toc185532803"/>
       <w:r>
         <w:rPr>
           <w:lang w:val="en-US"/>
@@ -26217,17 +25608,13 @@
         <w:fldChar w:fldCharType="separate"/>
       </w:r>
       <w:r>
-        <w:rPr>
-          <w:lang w:val="en-US"/>
-        </w:rPr>
         <w:t xml:space="preserve">Figure </w:t>
       </w:r>
       <w:r>
         <w:rPr>
           <w:noProof/>
-          <w:lang w:val="en-US"/>
-        </w:rPr>
-        <w:t>15</w:t>
+        </w:rPr>
+        <w:t>21</w:t>
       </w:r>
       <w:r>
         <w:rPr>
@@ -28026,7 +27413,7 @@
           <w:lang w:val="en-US"/>
         </w:rPr>
       </w:pPr>
-      <w:bookmarkStart w:id="21" w:name="_Toc185447582"/>
+      <w:bookmarkStart w:id="21" w:name="_Toc185532804"/>
       <w:r>
         <w:rPr>
           <w:lang w:val="en-US"/>
@@ -28058,21 +27445,7 @@
         <w:rPr>
           <w:lang w:val="en-US"/>
         </w:rPr>
-        <w:t xml:space="preserve"> explain </w:t>
-      </w:r>
-      <w:proofErr w:type="spellStart"/>
-      <w:r>
-        <w:rPr>
-          <w:lang w:val="en-US"/>
-        </w:rPr>
-        <w:t>phong</w:t>
-      </w:r>
-      <w:proofErr w:type="spellEnd"/>
-      <w:r>
-        <w:rPr>
-          <w:lang w:val="en-US"/>
-        </w:rPr>
-        <w:t xml:space="preserve"> lighting and </w:t>
+        <w:t xml:space="preserve"> explain phong lighting and </w:t>
       </w:r>
       <w:r>
         <w:rPr>
@@ -28106,7 +27479,7 @@
           <w:lang w:val="en-US"/>
         </w:rPr>
       </w:pPr>
-      <w:bookmarkStart w:id="22" w:name="_Toc185447583"/>
+      <w:bookmarkStart w:id="22" w:name="_Toc185532805"/>
       <w:r>
         <w:rPr>
           <w:lang w:val="en-US"/>
@@ -28163,21 +27536,7 @@
         <w:rPr>
           <w:lang w:val="en-US"/>
         </w:rPr>
-        <w:t xml:space="preserve"> CMD comes from Ben </w:t>
-      </w:r>
-      <w:proofErr w:type="spellStart"/>
-      <w:r>
-        <w:rPr>
-          <w:lang w:val="en-US"/>
-        </w:rPr>
-        <w:t>Ryves</w:t>
-      </w:r>
-      <w:proofErr w:type="spellEnd"/>
-      <w:r>
-        <w:rPr>
-          <w:lang w:val="en-US"/>
-        </w:rPr>
-        <w:t xml:space="preserve">’ demo </w:t>
+        <w:t xml:space="preserve"> CMD comes from Ben Ryves’ demo </w:t>
       </w:r>
       <w:r>
         <w:rPr>
@@ -28263,7 +27622,7 @@
           <w:lang w:val="en-US"/>
         </w:rPr>
       </w:pPr>
-      <w:bookmarkStart w:id="23" w:name="_Toc185447584"/>
+      <w:bookmarkStart w:id="23" w:name="_Toc185532806"/>
       <w:r>
         <w:rPr>
           <w:lang w:val="en-US"/>
@@ -28283,55 +27642,13 @@
         <w:rPr>
           <w:lang w:val="en-US"/>
         </w:rPr>
-        <w:t xml:space="preserve">As stated above this implementation is made in C++ 23. For building, </w:t>
-      </w:r>
-      <w:proofErr w:type="spellStart"/>
-      <w:r>
-        <w:rPr>
-          <w:lang w:val="en-US"/>
-        </w:rPr>
-        <w:t>CMake</w:t>
-      </w:r>
-      <w:proofErr w:type="spellEnd"/>
-      <w:r>
-        <w:rPr>
-          <w:lang w:val="en-US"/>
-        </w:rPr>
-        <w:t xml:space="preserve"> and </w:t>
-      </w:r>
-      <w:proofErr w:type="spellStart"/>
-      <w:r>
-        <w:rPr>
-          <w:lang w:val="en-US"/>
-        </w:rPr>
-        <w:t>VisualStudio</w:t>
-      </w:r>
-      <w:proofErr w:type="spellEnd"/>
-      <w:r>
-        <w:rPr>
-          <w:lang w:val="en-US"/>
-        </w:rPr>
-        <w:t xml:space="preserve"> were used. </w:t>
-      </w:r>
-      <w:r>
-        <w:rPr>
-          <w:lang w:val="en-US"/>
-        </w:rPr>
-        <w:t xml:space="preserve">The library </w:t>
-      </w:r>
-      <w:proofErr w:type="spellStart"/>
-      <w:r>
-        <w:rPr>
-          <w:lang w:val="en-US"/>
-        </w:rPr>
-        <w:t>tinyobjloader</w:t>
-      </w:r>
-      <w:proofErr w:type="spellEnd"/>
-      <w:r>
-        <w:rPr>
-          <w:lang w:val="en-US"/>
-        </w:rPr>
-        <w:t xml:space="preserve"> was used for </w:t>
+        <w:t xml:space="preserve">As stated above this implementation is made in C++ 23. For building, CMake and VisualStudio were used. </w:t>
+      </w:r>
+      <w:r>
+        <w:rPr>
+          <w:lang w:val="en-US"/>
+        </w:rPr>
+        <w:t xml:space="preserve">The library tinyobjloader was used for </w:t>
       </w:r>
       <w:r>
         <w:rPr>
@@ -28373,21 +27690,7 @@
         <w:rPr>
           <w:lang w:val="en-US"/>
         </w:rPr>
-        <w:t xml:space="preserve">For loading textures from image files, the STB Image library was used. The reasoning for it is the same as for </w:t>
-      </w:r>
-      <w:proofErr w:type="spellStart"/>
-      <w:r>
-        <w:rPr>
-          <w:lang w:val="en-US"/>
-        </w:rPr>
-        <w:t>tinyobjloader</w:t>
-      </w:r>
-      <w:proofErr w:type="spellEnd"/>
-      <w:r>
-        <w:rPr>
-          <w:lang w:val="en-US"/>
-        </w:rPr>
-        <w:t xml:space="preserve">. Everything else is implemented using the standard C++ library and the Windows API. All 3D models and textures were made </w:t>
+        <w:t xml:space="preserve">For loading textures from image files, the STB Image library was used. The reasoning for it is the same as for tinyobjloader. Everything else is implemented using the standard C++ library and the Windows API. All 3D models and textures were made </w:t>
       </w:r>
       <w:r>
         <w:rPr>
@@ -28409,7 +27712,7 @@
           <w:lang w:val="en-US"/>
         </w:rPr>
       </w:pPr>
-      <w:bookmarkStart w:id="24" w:name="_Toc185447585"/>
+      <w:bookmarkStart w:id="24" w:name="_Toc185532807"/>
       <w:r>
         <w:rPr>
           <w:lang w:val="en-US"/>
@@ -28441,49 +27744,7 @@
         <w:rPr>
           <w:lang w:val="en-US"/>
         </w:rPr>
-        <w:t xml:space="preserve">usage such as changing position or other properties. The main function for rendering is </w:t>
-      </w:r>
-      <w:proofErr w:type="spellStart"/>
-      <w:r>
-        <w:rPr>
-          <w:lang w:val="en-US"/>
-        </w:rPr>
-        <w:t>DrawModel</w:t>
-      </w:r>
-      <w:proofErr w:type="spellEnd"/>
-      <w:r>
-        <w:rPr>
-          <w:lang w:val="en-US"/>
-        </w:rPr>
-        <w:t xml:space="preserve">, which is an abstraction for drawing the vertices and indices of a </w:t>
-      </w:r>
-      <w:proofErr w:type="spellStart"/>
-      <w:r>
-        <w:rPr>
-          <w:lang w:val="en-US"/>
-        </w:rPr>
-        <w:t>ModelInstance</w:t>
-      </w:r>
-      <w:proofErr w:type="spellEnd"/>
-      <w:r>
-        <w:rPr>
-          <w:lang w:val="en-US"/>
-        </w:rPr>
-        <w:t xml:space="preserve"> object. A </w:t>
-      </w:r>
-      <w:proofErr w:type="spellStart"/>
-      <w:r>
-        <w:rPr>
-          <w:lang w:val="en-US"/>
-        </w:rPr>
-        <w:t>ModelInstance</w:t>
-      </w:r>
-      <w:proofErr w:type="spellEnd"/>
-      <w:r>
-        <w:rPr>
-          <w:lang w:val="en-US"/>
-        </w:rPr>
-        <w:t xml:space="preserve"> is a drawable version of a Model, which contains its transform and other instance specific data. This is done for the sake of abstraction and so that the same 3D model can be drawn multiple times while only having to load it once. A basic program for setting up a scene is below:</w:t>
+        <w:t>usage such as changing position or other properties. The main function for rendering is DrawModel, which is an abstraction for drawing the vertices and indices of a ModelInstance object. A ModelInstance is a drawable version of a Model, which contains its transform and other instance specific data. This is done for the sake of abstraction and so that the same 3D model can be drawn multiple times while only having to load it once. A basic program for setting up a scene is below:</w:t>
       </w:r>
     </w:p>
     <w:p>
@@ -29775,7 +29036,7 @@
           <w:lang w:val="en-US"/>
         </w:rPr>
       </w:pPr>
-      <w:bookmarkStart w:id="25" w:name="_Toc185447586"/>
+      <w:bookmarkStart w:id="25" w:name="_Toc185532808"/>
       <w:r>
         <w:rPr>
           <w:lang w:val="en-US"/>
@@ -30012,16 +29273,8 @@
         <w:rPr>
           <w:lang w:val="en-US"/>
         </w:rPr>
-        <w:t xml:space="preserve">Window: Implement </w:t>
-      </w:r>
-      <w:proofErr w:type="spellStart"/>
-      <w:r>
-        <w:rPr>
-          <w:lang w:val="en-US"/>
-        </w:rPr>
-        <w:t>PutPixel</w:t>
-      </w:r>
-      <w:proofErr w:type="spellEnd"/>
+        <w:t>Window: Implement PutPixel</w:t>
+      </w:r>
       <w:r>
         <w:rPr>
           <w:lang w:val="en-US"/>
@@ -30042,7 +29295,7 @@
           <w:lang w:val="en-US"/>
         </w:rPr>
       </w:pPr>
-      <w:bookmarkStart w:id="26" w:name="_Toc185447587"/>
+      <w:bookmarkStart w:id="26" w:name="_Toc185532809"/>
       <w:r>
         <w:rPr>
           <w:lang w:val="en-US"/>
@@ -30156,7 +29409,7 @@
           <w:lang w:val="en-US"/>
         </w:rPr>
       </w:pPr>
-      <w:bookmarkStart w:id="27" w:name="_Toc185447588"/>
+      <w:bookmarkStart w:id="27" w:name="_Toc185532810"/>
       <w:r>
         <w:rPr>
           <w:lang w:val="en-US"/>
@@ -30176,21 +29429,7 @@
         <w:rPr>
           <w:lang w:val="en-US"/>
         </w:rPr>
-        <w:t xml:space="preserve">The model loading for this implementation is made with </w:t>
-      </w:r>
-      <w:proofErr w:type="spellStart"/>
-      <w:r>
-        <w:rPr>
-          <w:lang w:val="en-US"/>
-        </w:rPr>
-        <w:t>tinyobjloader</w:t>
-      </w:r>
-      <w:proofErr w:type="spellEnd"/>
-      <w:r>
-        <w:rPr>
-          <w:lang w:val="en-US"/>
-        </w:rPr>
-        <w:t>. It loads the</w:t>
+        <w:t>The model loading for this implementation is made with tinyobjloader. It loads the</w:t>
       </w:r>
       <w:r>
         <w:rPr>
@@ -30202,21 +29441,7 @@
         <w:rPr>
           <w:lang w:val="en-US"/>
         </w:rPr>
-        <w:t xml:space="preserve"> files into two arrays, one containing vertex data, such as positions and texture coordinates, and the other containing faces with indexes to the vertex array. Since triangulation is done by </w:t>
-      </w:r>
-      <w:proofErr w:type="spellStart"/>
-      <w:r>
-        <w:rPr>
-          <w:lang w:val="en-US"/>
-        </w:rPr>
-        <w:t>tinyobjloader</w:t>
-      </w:r>
-      <w:proofErr w:type="spellEnd"/>
-      <w:r>
-        <w:rPr>
-          <w:lang w:val="en-US"/>
-        </w:rPr>
-        <w:t xml:space="preserve">, this data can be copied almost directly to the model </w:t>
+        <w:t xml:space="preserve"> files into two arrays, one containing vertex data, such as positions and texture coordinates, and the other containing faces with indexes to the vertex array. Since triangulation is done by tinyobjloader, this data can be copied almost directly to the model </w:t>
       </w:r>
       <w:r>
         <w:rPr>
@@ -30228,41 +29453,13 @@
         <w:rPr>
           <w:lang w:val="en-US"/>
         </w:rPr>
-        <w:t xml:space="preserve">, with the only differences being that vertices and texture coordinates are separated into their own arrays and all other vertex attributes are discarded. </w:t>
-      </w:r>
-      <w:proofErr w:type="spellStart"/>
-      <w:r>
-        <w:rPr>
-          <w:lang w:val="en-US"/>
-        </w:rPr>
-        <w:t>Tinyobjloader</w:t>
-      </w:r>
-      <w:proofErr w:type="spellEnd"/>
-      <w:r>
-        <w:rPr>
-          <w:lang w:val="en-US"/>
-        </w:rPr>
-        <w:t xml:space="preserve"> also loads any applicable materials </w:t>
-      </w:r>
-      <w:r>
-        <w:rPr>
-          <w:lang w:val="en-US"/>
-        </w:rPr>
-        <w:t>from .</w:t>
-      </w:r>
-      <w:proofErr w:type="spellStart"/>
-      <w:r>
-        <w:rPr>
-          <w:lang w:val="en-US"/>
-        </w:rPr>
-        <w:t>mtl</w:t>
-      </w:r>
-      <w:proofErr w:type="spellEnd"/>
-      <w:r>
-        <w:rPr>
-          <w:lang w:val="en-US"/>
-        </w:rPr>
-        <w:t xml:space="preserve"> files. These materials contain a lot of information about how to shade the object, but this implementation only uses the diffuse color and texture</w:t>
+        <w:t xml:space="preserve">, with the only differences being that vertices and texture coordinates are separated into their own arrays and all other vertex attributes are discarded. Tinyobjloader also loads any applicable materials </w:t>
+      </w:r>
+      <w:r>
+        <w:rPr>
+          <w:lang w:val="en-US"/>
+        </w:rPr>
+        <w:t>from .mtl files. These materials contain a lot of information about how to shade the object, but this implementation only uses the diffuse color and texture</w:t>
       </w:r>
       <w:r>
         <w:rPr>
@@ -30274,42 +29471,14 @@
         <w:rPr>
           <w:lang w:val="en-US"/>
         </w:rPr>
-        <w:t xml:space="preserve">. Loading textures from image files is done with the </w:t>
-      </w:r>
-      <w:proofErr w:type="spellStart"/>
-      <w:r>
-        <w:rPr>
-          <w:lang w:val="en-US"/>
-        </w:rPr>
-        <w:t>stbimage</w:t>
-      </w:r>
-      <w:proofErr w:type="spellEnd"/>
-      <w:r>
-        <w:rPr>
-          <w:lang w:val="en-US"/>
-        </w:rPr>
-        <w:t xml:space="preserve"> library, which loads the image data into a </w:t>
+        <w:t xml:space="preserve">. Loading textures from image files is done with the stbimage library, which loads the image data into a </w:t>
       </w:r>
       <w:r>
         <w:rPr>
           <w:lang w:val="en-US"/>
         </w:rPr>
         <w:lastRenderedPageBreak/>
-        <w:t xml:space="preserve">single array with 1 byte per color channel. The only processing done to this data is combining the separate </w:t>
-      </w:r>
-      <w:proofErr w:type="spellStart"/>
-      <w:r>
-        <w:rPr>
-          <w:lang w:val="en-US"/>
-        </w:rPr>
-        <w:t>rgba</w:t>
-      </w:r>
-      <w:proofErr w:type="spellEnd"/>
-      <w:r>
-        <w:rPr>
-          <w:lang w:val="en-US"/>
-        </w:rPr>
-        <w:t xml:space="preserve"> </w:t>
+        <w:t xml:space="preserve">single array with 1 byte per color channel. The only processing done to this data is combining the separate rgba </w:t>
       </w:r>
       <w:r>
         <w:rPr>
@@ -30335,21 +29504,7 @@
         <w:rPr>
           <w:lang w:val="en-US"/>
         </w:rPr>
-        <w:t xml:space="preserve">This model class is not yet able to be rendered, as it first needs a transform and bounding sphere for clipping. Here a class called </w:t>
-      </w:r>
-      <w:proofErr w:type="spellStart"/>
-      <w:r>
-        <w:rPr>
-          <w:lang w:val="en-US"/>
-        </w:rPr>
-        <w:t>ModelInstance</w:t>
-      </w:r>
-      <w:proofErr w:type="spellEnd"/>
-      <w:r>
-        <w:rPr>
-          <w:lang w:val="en-US"/>
-        </w:rPr>
-        <w:t xml:space="preserve"> </w:t>
+        <w:t xml:space="preserve">This model class is not yet able to be rendered, as it first needs a transform and bounding sphere for clipping. Here a class called ModelInstance </w:t>
       </w:r>
       <w:r>
         <w:rPr>
@@ -30439,7 +29594,7 @@
           <w:lang w:val="en-US"/>
         </w:rPr>
       </w:pPr>
-      <w:bookmarkStart w:id="28" w:name="_Toc185447589"/>
+      <w:bookmarkStart w:id="28" w:name="_Toc185532811"/>
       <w:r>
         <w:rPr>
           <w:lang w:val="en-US"/>
@@ -30579,21 +29734,7 @@
         <w:rPr>
           <w:lang w:val="en-US"/>
         </w:rPr>
-        <w:t xml:space="preserve"> width and height, which are used to calculate the projection matrix and clip planes. For perspective projection there is also a field of view. The values of view, projection, and the clip planes are cached and only updated when required. For the view, this is whenever the position or rotation changes. For the projection and clip planes, this is when the projection type, </w:t>
-      </w:r>
-      <w:proofErr w:type="spellStart"/>
-      <w:r>
-        <w:rPr>
-          <w:lang w:val="en-US"/>
-        </w:rPr>
-        <w:t>fov</w:t>
-      </w:r>
-      <w:proofErr w:type="spellEnd"/>
-      <w:r>
-        <w:rPr>
-          <w:lang w:val="en-US"/>
-        </w:rPr>
-        <w:t>, width,</w:t>
+        <w:t xml:space="preserve"> width and height, which are used to calculate the projection matrix and clip planes. For perspective projection there is also a field of view. The values of view, projection, and the clip planes are cached and only updated when required. For the view, this is whenever the position or rotation changes. For the projection and clip planes, this is when the projection type, fov, width,</w:t>
       </w:r>
       <w:r>
         <w:rPr>
@@ -30633,7 +29774,7 @@
           <w:lang w:val="en-US"/>
         </w:rPr>
       </w:pPr>
-      <w:bookmarkStart w:id="29" w:name="_Toc185447590"/>
+      <w:bookmarkStart w:id="29" w:name="_Toc185532812"/>
       <w:r>
         <w:rPr>
           <w:lang w:val="en-US"/>
@@ -30666,21 +29807,7 @@
         <w:rPr>
           <w:lang w:val="en-US"/>
         </w:rPr>
-        <w:t xml:space="preserve"> function of the renderer is </w:t>
-      </w:r>
-      <w:proofErr w:type="spellStart"/>
-      <w:r>
-        <w:rPr>
-          <w:lang w:val="en-US"/>
-        </w:rPr>
-        <w:t>DrawModel</w:t>
-      </w:r>
-      <w:proofErr w:type="spellEnd"/>
-      <w:r>
-        <w:rPr>
-          <w:lang w:val="en-US"/>
-        </w:rPr>
-        <w:t xml:space="preserve">. It takes in a model instance, camera, and window, and processes the model’s vertices up to window coordinates. It starts by clipping the entire model against every clip plane. This is done before any vertex data is touched, as clipping the model only requires transforming the center point and scaling the radius of the bounding sphere, no vertex data is necessary. </w:t>
+        <w:t xml:space="preserve"> function of the renderer is DrawModel. It takes in a model instance, camera, and window, and processes the model’s vertices up to window coordinates. It starts by clipping the entire model against every clip plane. This is done before any vertex data is touched, as clipping the model only requires transforming the center point and scaling the radius of the bounding sphere, no vertex data is necessary. </w:t>
       </w:r>
       <w:r>
         <w:rPr>
@@ -30955,21 +30082,7 @@
         <w:rPr>
           <w:lang w:val="en-US"/>
         </w:rPr>
-        <w:t xml:space="preserve">Next it copies the vertices and applies the model </w:t>
-      </w:r>
-      <w:proofErr w:type="gramStart"/>
-      <w:r>
-        <w:rPr>
-          <w:lang w:val="en-US"/>
-        </w:rPr>
-        <w:t>transform</w:t>
-      </w:r>
-      <w:proofErr w:type="gramEnd"/>
-      <w:r>
-        <w:rPr>
-          <w:lang w:val="en-US"/>
-        </w:rPr>
-        <w:t xml:space="preserve"> to them. After this, it calculates the normal vector of each face</w:t>
+        <w:t>Next it copies the vertices and applies the model transform to them. After this, it calculates the normal vector of each face</w:t>
       </w:r>
       <w:r>
         <w:rPr>
@@ -32681,7 +31794,7 @@
           <w:lang w:val="en-US"/>
         </w:rPr>
       </w:pPr>
-      <w:bookmarkStart w:id="30" w:name="_Toc185447591"/>
+      <w:bookmarkStart w:id="30" w:name="_Toc185532813"/>
       <w:r>
         <w:rPr>
           <w:lang w:val="en-US"/>
@@ -32756,21 +31869,7 @@
         <w:rPr>
           <w:lang w:val="en-US"/>
         </w:rPr>
-        <w:t xml:space="preserve">. Here it is important to interpolate 1/z an </w:t>
-      </w:r>
-      <w:proofErr w:type="spellStart"/>
-      <w:r>
-        <w:rPr>
-          <w:lang w:val="en-US"/>
-        </w:rPr>
-        <w:t>uv</w:t>
-      </w:r>
-      <w:proofErr w:type="spellEnd"/>
-      <w:r>
-        <w:rPr>
-          <w:lang w:val="en-US"/>
-        </w:rPr>
-        <w:t>/z to correct for perspective distortion</w:t>
+        <w:t>. Here it is important to interpolate 1/z an uv/z to correct for perspective distortion</w:t>
       </w:r>
       <w:r>
         <w:rPr>
@@ -33572,17 +32671,13 @@
         <w:fldChar w:fldCharType="separate"/>
       </w:r>
       <w:r>
-        <w:rPr>
-          <w:lang w:val="en-US"/>
-        </w:rPr>
         <w:t xml:space="preserve">Figure </w:t>
       </w:r>
       <w:r>
         <w:rPr>
           <w:noProof/>
-          <w:lang w:val="en-US"/>
-        </w:rPr>
-        <w:t>16</w:t>
+        </w:rPr>
+        <w:t>24</w:t>
       </w:r>
       <w:r>
         <w:rPr>
@@ -35410,17 +34505,17 @@
           <w:lang w:val="en-US"/>
         </w:rPr>
       </w:pPr>
-      <w:bookmarkStart w:id="33" w:name="_Toc185447592"/>
-      <w:bookmarkStart w:id="34" w:name="_Ref184300688"/>
-      <w:bookmarkStart w:id="35" w:name="_Ref184300698"/>
-      <w:bookmarkStart w:id="36" w:name="_Ref184300719"/>
+      <w:bookmarkStart w:id="33" w:name="_Ref184300688"/>
+      <w:bookmarkStart w:id="34" w:name="_Ref184300698"/>
+      <w:bookmarkStart w:id="35" w:name="_Ref184300719"/>
+      <w:bookmarkStart w:id="36" w:name="_Toc185532814"/>
       <w:r>
         <w:rPr>
           <w:lang w:val="en-US"/>
         </w:rPr>
         <w:t>Console Window</w:t>
       </w:r>
-      <w:bookmarkEnd w:id="33"/>
+      <w:bookmarkEnd w:id="36"/>
     </w:p>
     <w:p>
       <w:pPr>
@@ -35690,21 +34785,7 @@
         <w:rPr>
           <w:lang w:val="en-US"/>
         </w:rPr>
-        <w:t xml:space="preserve">The Windows console is capable of drawing full </w:t>
-      </w:r>
-      <w:proofErr w:type="spellStart"/>
-      <w:r>
-        <w:rPr>
-          <w:lang w:val="en-US"/>
-        </w:rPr>
-        <w:t>rgb</w:t>
-      </w:r>
-      <w:proofErr w:type="spellEnd"/>
-      <w:r>
-        <w:rPr>
-          <w:lang w:val="en-US"/>
-        </w:rPr>
-        <w:t xml:space="preserve"> colors</w:t>
+        <w:t>The Windows console is capable of drawing full rgb colors</w:t>
       </w:r>
       <w:r>
         <w:rPr>
@@ -35910,35 +34991,7 @@
         <w:rPr>
           <w:lang w:val="en-US"/>
         </w:rPr>
-        <w:t xml:space="preserve">The window here is a class that mainly contains a frame buffer (canvas), a depth buffer, and </w:t>
-      </w:r>
-      <w:proofErr w:type="spellStart"/>
-      <w:r>
-        <w:rPr>
-          <w:lang w:val="en-US"/>
-        </w:rPr>
-        <w:t>PutPixel</w:t>
-      </w:r>
-      <w:proofErr w:type="spellEnd"/>
-      <w:r>
-        <w:rPr>
-          <w:lang w:val="en-US"/>
-        </w:rPr>
-        <w:t xml:space="preserve"> and </w:t>
-      </w:r>
-      <w:proofErr w:type="spellStart"/>
-      <w:r>
-        <w:rPr>
-          <w:lang w:val="en-US"/>
-        </w:rPr>
-        <w:t>PutChar</w:t>
-      </w:r>
-      <w:proofErr w:type="spellEnd"/>
-      <w:r>
-        <w:rPr>
-          <w:lang w:val="en-US"/>
-        </w:rPr>
-        <w:t xml:space="preserve"> functions. The frame buffer holds an array of characters with their background and foreground colors. This entire array will be printed to the console when the frame is drawn</w:t>
+        <w:t>The window here is a class that mainly contains a frame buffer (canvas), a depth buffer, and PutPixel and PutChar functions. The frame buffer holds an array of characters with their background and foreground colors. This entire array will be printed to the console when the frame is drawn</w:t>
       </w:r>
       <w:r>
         <w:rPr>
@@ -35950,21 +35003,7 @@
         <w:rPr>
           <w:lang w:val="en-US"/>
         </w:rPr>
-        <w:t>\x1b[38;</w:t>
-      </w:r>
-      <w:proofErr w:type="gramStart"/>
-      <w:r>
-        <w:rPr>
-          <w:lang w:val="en-US"/>
-        </w:rPr>
-        <w:t>2;{</w:t>
-      </w:r>
-      <w:proofErr w:type="gramEnd"/>
-      <w:r>
-        <w:rPr>
-          <w:lang w:val="en-US"/>
-        </w:rPr>
-        <w:t>r};{</w:t>
+        <w:t>\x1b[38;2;{r};{</w:t>
       </w:r>
       <w:r>
         <w:rPr>
@@ -36050,22 +35089,12 @@
         </w:rPr>
         <w:t>“</w:t>
       </w:r>
-      <w:proofErr w:type="spellStart"/>
-      <w:proofErr w:type="gramStart"/>
-      <w:r>
-        <w:rPr>
-          <w:lang w:val="en-US"/>
-        </w:rPr>
-        <w:t>background;r</w:t>
-      </w:r>
-      <w:proofErr w:type="gramEnd"/>
-      <w:r>
-        <w:rPr>
-          <w:lang w:val="en-US"/>
-        </w:rPr>
-        <w:t>;g;b;foreground;r;g;b;character</w:t>
-      </w:r>
-      <w:proofErr w:type="spellEnd"/>
+      <w:r>
+        <w:rPr>
+          <w:lang w:val="en-US"/>
+        </w:rPr>
+        <w:t>background;r;g;b;foreground;r;g;b;character</w:t>
+      </w:r>
       <w:r>
         <w:rPr>
           <w:lang w:val="en-US"/>
@@ -36082,69 +35111,13 @@
         <w:rPr>
           <w:lang w:val="en-US"/>
         </w:rPr>
-        <w:t xml:space="preserve"> The </w:t>
-      </w:r>
-      <w:proofErr w:type="spellStart"/>
-      <w:r>
-        <w:rPr>
-          <w:lang w:val="en-US"/>
-        </w:rPr>
-        <w:t>DrawFrame</w:t>
-      </w:r>
-      <w:proofErr w:type="spellEnd"/>
-      <w:r>
-        <w:rPr>
-          <w:lang w:val="en-US"/>
-        </w:rPr>
-        <w:t xml:space="preserve"> and </w:t>
-      </w:r>
-      <w:proofErr w:type="spellStart"/>
-      <w:r>
-        <w:rPr>
-          <w:lang w:val="en-US"/>
-        </w:rPr>
-        <w:t>PutPixel</w:t>
-      </w:r>
-      <w:proofErr w:type="spellEnd"/>
-      <w:r>
-        <w:rPr>
-          <w:lang w:val="en-US"/>
-        </w:rPr>
-        <w:t xml:space="preserve"> functions are below, they are quite simple at the end of the day.</w:t>
-      </w:r>
-      <w:r>
-        <w:rPr>
-          <w:lang w:val="en-US"/>
-        </w:rPr>
-        <w:t xml:space="preserve"> The </w:t>
-      </w:r>
-      <w:proofErr w:type="spellStart"/>
-      <w:r>
-        <w:rPr>
-          <w:lang w:val="en-US"/>
-        </w:rPr>
-        <w:t>PutChar</w:t>
-      </w:r>
-      <w:proofErr w:type="spellEnd"/>
-      <w:r>
-        <w:rPr>
-          <w:lang w:val="en-US"/>
-        </w:rPr>
-        <w:t xml:space="preserve"> function is even simpler, just placing a </w:t>
-      </w:r>
-      <w:proofErr w:type="spellStart"/>
-      <w:r>
-        <w:rPr>
-          <w:lang w:val="en-US"/>
-        </w:rPr>
-        <w:t>CharPixel</w:t>
-      </w:r>
-      <w:proofErr w:type="spellEnd"/>
-      <w:r>
-        <w:rPr>
-          <w:lang w:val="en-US"/>
-        </w:rPr>
-        <w:t xml:space="preserve"> directly onto the framebuffer without a depth test.</w:t>
+        <w:t xml:space="preserve"> The DrawFrame and PutPixel functions are below, they are quite simple at the end of the day.</w:t>
+      </w:r>
+      <w:r>
+        <w:rPr>
+          <w:lang w:val="en-US"/>
+        </w:rPr>
+        <w:t xml:space="preserve"> The PutChar function is even simpler, just placing a CharPixel directly onto the framebuffer without a depth test.</w:t>
       </w:r>
     </w:p>
     <w:p>
@@ -37718,21 +36691,7 @@
         <w:rPr>
           <w:lang w:val="en-US"/>
         </w:rPr>
-        <w:t xml:space="preserve">, as well as controlling </w:t>
-      </w:r>
-      <w:proofErr w:type="spellStart"/>
-      <w:r>
-        <w:rPr>
-          <w:lang w:val="en-US"/>
-        </w:rPr>
-        <w:t>cmd</w:t>
-      </w:r>
-      <w:proofErr w:type="spellEnd"/>
-      <w:r>
-        <w:rPr>
-          <w:lang w:val="en-US"/>
-        </w:rPr>
-        <w:t xml:space="preserve"> to better work as a window</w:t>
+        <w:t>, as well as controlling cmd to better work as a window</w:t>
       </w:r>
       <w:r>
         <w:rPr>
@@ -37748,10 +36707,10 @@
           <w:lang w:val="en-US"/>
         </w:rPr>
       </w:pPr>
-      <w:bookmarkStart w:id="37" w:name="_Toc185447593"/>
+      <w:bookmarkStart w:id="37" w:name="_Toc185532815"/>
+      <w:bookmarkEnd w:id="33"/>
       <w:bookmarkEnd w:id="34"/>
       <w:bookmarkEnd w:id="35"/>
-      <w:bookmarkEnd w:id="36"/>
       <w:r>
         <w:rPr>
           <w:lang w:val="en-US"/>
@@ -37802,30 +36761,8 @@
         <w:rPr>
           <w:lang w:val="en-US"/>
         </w:rPr>
-        <w:t xml:space="preserve"> could </w:t>
-      </w:r>
-      <w:proofErr w:type="gramStart"/>
-      <w:r>
-        <w:rPr>
-          <w:lang w:val="en-US"/>
-        </w:rPr>
-        <w:t>look into</w:t>
-      </w:r>
-      <w:proofErr w:type="gramEnd"/>
-      <w:r>
-        <w:rPr>
-          <w:lang w:val="en-US"/>
-        </w:rPr>
-        <w:t xml:space="preserve"> multithreading or </w:t>
-      </w:r>
-      <w:proofErr w:type="spellStart"/>
-      <w:r>
-        <w:rPr>
-          <w:lang w:val="en-US"/>
-        </w:rPr>
-        <w:t>simd</w:t>
-      </w:r>
-      <w:proofErr w:type="spellEnd"/>
+        <w:t xml:space="preserve"> could look into multithreading or simd</w:t>
+      </w:r>
     </w:p>
     <w:p>
       <w:pPr>
@@ -37834,7 +36771,7 @@
           <w:lang w:val="en-US"/>
         </w:rPr>
       </w:pPr>
-      <w:bookmarkStart w:id="38" w:name="_Toc185447594"/>
+      <w:bookmarkStart w:id="38" w:name="_Toc185532816"/>
       <w:r>
         <w:rPr>
           <w:lang w:val="en-US"/>
@@ -37872,7 +36809,7 @@
           <w:lang w:val="en-US"/>
         </w:rPr>
       </w:pPr>
-      <w:bookmarkStart w:id="39" w:name="_Toc185447595"/>
+      <w:bookmarkStart w:id="39" w:name="_Toc185532817"/>
       <w:r>
         <w:rPr>
           <w:lang w:val="en-US"/>
@@ -38024,21 +36961,7 @@
         <w:rPr>
           <w:lang w:val="en-US"/>
         </w:rPr>
-        <w:t xml:space="preserve">p. </w:t>
-      </w:r>
-      <w:proofErr w:type="spellStart"/>
-      <w:r>
-        <w:rPr>
-          <w:lang w:val="en-US"/>
-        </w:rPr>
-        <w:t>glViewport</w:t>
-      </w:r>
-      <w:proofErr w:type="spellEnd"/>
-      <w:r>
-        <w:rPr>
-          <w:lang w:val="en-US"/>
-        </w:rPr>
-        <w:t xml:space="preserve">. [Referenced 16.8.2024]. </w:t>
+        <w:t xml:space="preserve">p. glViewport. [Referenced 16.8.2024]. </w:t>
       </w:r>
       <w:r>
         <w:rPr>
@@ -38135,21 +37058,7 @@
         <w:rPr>
           <w:lang w:val="en-US"/>
         </w:rPr>
-        <w:t xml:space="preserve">Kennedy J. </w:t>
-      </w:r>
-      <w:proofErr w:type="spellStart"/>
-      <w:r>
-        <w:rPr>
-          <w:lang w:val="en-US"/>
-        </w:rPr>
-        <w:t>Bresenham's</w:t>
-      </w:r>
-      <w:proofErr w:type="spellEnd"/>
-      <w:r>
-        <w:rPr>
-          <w:lang w:val="en-US"/>
-        </w:rPr>
-        <w:t xml:space="preserve"> Integer Only Line Drawing Algorithm. </w:t>
+        <w:t xml:space="preserve">Kennedy J. Bresenham's Integer Only Line Drawing Algorithm. </w:t>
       </w:r>
       <w:r>
         <w:rPr>
@@ -38226,21 +37135,7 @@
           <w:lang w:val="en-US"/>
         </w:rPr>
         <w:tab/>
-        <w:t xml:space="preserve">Murray JD, </w:t>
-      </w:r>
-      <w:proofErr w:type="spellStart"/>
-      <w:r>
-        <w:rPr>
-          <w:lang w:val="en-US"/>
-        </w:rPr>
-        <w:t>VanRyper</w:t>
-      </w:r>
-      <w:proofErr w:type="spellEnd"/>
-      <w:r>
-        <w:rPr>
-          <w:lang w:val="en-US"/>
-        </w:rPr>
-        <w:t xml:space="preserve"> W. </w:t>
+        <w:t xml:space="preserve">Murray JD, VanRyper W. </w:t>
       </w:r>
       <w:r>
         <w:rPr>
@@ -38535,13 +37430,8 @@
         </w:rPr>
         <w:t xml:space="preserve"> </w:t>
       </w:r>
-      <w:proofErr w:type="spellStart"/>
-      <w:r>
-        <w:t>Available</w:t>
-      </w:r>
-      <w:proofErr w:type="spellEnd"/>
-      <w:r>
-        <w:t xml:space="preserve">: </w:t>
+      <w:r>
+        <w:t xml:space="preserve">Available: </w:t>
       </w:r>
       <w:hyperlink r:id="rId48" w:history="1">
         <w:r>

</xml_diff>